<commit_message>
Version 1.3.1: adaptado a la corrección del cluster y eliminacion de prints para una mayor legibilidad de los log
</commit_message>
<xml_diff>
--- a/tutorial/Protocolo.docx
+++ b/tutorial/Protocolo.docx
@@ -27,64 +27,37 @@
           <w:sz w:val="28"/>
           <w:szCs w:val="28"/>
         </w:rPr>
-        <w:t xml:space="preserve">obtención de alineamientos de péptidos a partir de </w:t>
-      </w:r>
-      <w:proofErr w:type="spellStart"/>
-      <w:r>
+        <w:t>obtención de alineamientos de péptidos a partir de reads</w:t>
+      </w:r>
+    </w:p>
+    <w:p>
+      <w:pPr>
+        <w:jc w:val="both"/>
         <w:rPr>
           <w:b/>
           <w:bCs/>
-          <w:sz w:val="28"/>
-          <w:szCs w:val="28"/>
-        </w:rPr>
-        <w:t>reads</w:t>
-      </w:r>
-      <w:proofErr w:type="spellEnd"/>
-    </w:p>
-    <w:p>
-      <w:pPr>
-        <w:jc w:val="both"/>
+        </w:rPr>
+      </w:pPr>
+      <w:r>
         <w:rPr>
           <w:b/>
           <w:bCs/>
         </w:rPr>
-      </w:pPr>
+        <w:t xml:space="preserve">Paso 1: Instalación </w:t>
+      </w:r>
       <w:r>
         <w:rPr>
           <w:b/>
           <w:bCs/>
         </w:rPr>
-        <w:t xml:space="preserve">Paso 1: Instalación </w:t>
+        <w:t xml:space="preserve">y conexión </w:t>
       </w:r>
       <w:r>
         <w:rPr>
           <w:b/>
           <w:bCs/>
         </w:rPr>
-        <w:t xml:space="preserve">y conexión </w:t>
-      </w:r>
-      <w:r>
-        <w:rPr>
-          <w:b/>
-          <w:bCs/>
-        </w:rPr>
-        <w:t xml:space="preserve">de </w:t>
-      </w:r>
-      <w:proofErr w:type="spellStart"/>
-      <w:r>
-        <w:rPr>
-          <w:b/>
-          <w:bCs/>
-        </w:rPr>
-        <w:t>Bitvise</w:t>
-      </w:r>
-      <w:proofErr w:type="spellEnd"/>
-      <w:r>
-        <w:rPr>
-          <w:b/>
-          <w:bCs/>
-        </w:rPr>
-        <w:t xml:space="preserve"> SSH Client</w:t>
+        <w:t>de Bitvise SSH Client</w:t>
       </w:r>
     </w:p>
     <w:p>
@@ -178,11 +151,9 @@
       <w:r>
         <w:t>“</w:t>
       </w:r>
-      <w:proofErr w:type="spellStart"/>
       <w:r>
         <w:t>Authentication</w:t>
       </w:r>
-      <w:proofErr w:type="spellEnd"/>
       <w:r>
         <w:t>”</w:t>
       </w:r>
@@ -309,35 +280,7 @@
         <w:rPr>
           <w:rFonts w:cstheme="minorHAnsi"/>
         </w:rPr>
-        <w:t xml:space="preserve">Una vez conectado, aparecen dos botones a la izquierda: “New terminal </w:t>
-      </w:r>
-      <w:proofErr w:type="spellStart"/>
-      <w:r>
-        <w:rPr>
-          <w:rFonts w:cstheme="minorHAnsi"/>
-        </w:rPr>
-        <w:t>console</w:t>
-      </w:r>
-      <w:proofErr w:type="spellEnd"/>
-      <w:r>
-        <w:rPr>
-          <w:rFonts w:cstheme="minorHAnsi"/>
-        </w:rPr>
-        <w:t xml:space="preserve">” y “New SFTP </w:t>
-      </w:r>
-      <w:proofErr w:type="spellStart"/>
-      <w:r>
-        <w:rPr>
-          <w:rFonts w:cstheme="minorHAnsi"/>
-        </w:rPr>
-        <w:t>window</w:t>
-      </w:r>
-      <w:proofErr w:type="spellEnd"/>
-      <w:r>
-        <w:rPr>
-          <w:rFonts w:cstheme="minorHAnsi"/>
-        </w:rPr>
-        <w:t>”.</w:t>
+        <w:t>Una vez conectado, aparecen dos botones a la izquierda: “New terminal console” y “New SFTP window”.</w:t>
       </w:r>
     </w:p>
     <w:p>
@@ -460,7 +403,7 @@
           <w:noProof/>
         </w:rPr>
         <w:drawing>
-          <wp:inline distT="0" distB="0" distL="0" distR="0" wp14:anchorId="7F1486D5" wp14:editId="4D78B8C3">
+          <wp:inline distT="0" distB="0" distL="0" distR="0" wp14:anchorId="7F1486D5" wp14:editId="347C5E86">
             <wp:extent cx="5392420" cy="1459230"/>
             <wp:effectExtent l="0" t="0" r="0" b="7620"/>
             <wp:docPr id="1954594852" name="Imagen 6"/>
@@ -523,15 +466,7 @@
         <w:t>o un editor de código</w:t>
       </w:r>
       <w:r>
-        <w:t xml:space="preserve"> (Visual Studio </w:t>
-      </w:r>
-      <w:proofErr w:type="spellStart"/>
-      <w:r>
-        <w:t>Code</w:t>
-      </w:r>
-      <w:proofErr w:type="spellEnd"/>
-      <w:r>
-        <w:t>)</w:t>
+        <w:t xml:space="preserve"> (Visual Studio Code)</w:t>
       </w:r>
       <w:r>
         <w:t>.</w:t>
@@ -563,59 +498,75 @@
         <w:rPr>
           <w:rFonts w:ascii="Space Mono" w:hAnsi="Space Mono"/>
         </w:rPr>
-        <w:t xml:space="preserve">cd </w:t>
-      </w:r>
-      <w:proofErr w:type="spellStart"/>
+        <w:t>cd nombre</w:t>
+      </w:r>
       <w:r>
         <w:rPr>
           <w:rFonts w:ascii="Space Mono" w:hAnsi="Space Mono"/>
         </w:rPr>
-        <w:t>nombre</w:t>
+        <w:t>Del</w:t>
       </w:r>
       <w:r>
         <w:rPr>
           <w:rFonts w:ascii="Space Mono" w:hAnsi="Space Mono"/>
         </w:rPr>
-        <w:t>Del</w:t>
+        <w:t>Directorio</w:t>
+      </w:r>
+      <w:r>
+        <w:t>” para acceder a un directorio. Con el comando “</w:t>
       </w:r>
       <w:r>
         <w:rPr>
           <w:rFonts w:ascii="Space Mono" w:hAnsi="Space Mono"/>
         </w:rPr>
-        <w:t>Directorio</w:t>
-      </w:r>
-      <w:proofErr w:type="spellEnd"/>
-      <w:r>
-        <w:t>” para acceder a un directorio. Con el comando “</w:t>
+        <w:t>cd ..</w:t>
+      </w:r>
+      <w:r>
+        <w:t>” volvemos atrás.</w:t>
+      </w:r>
+    </w:p>
+    <w:p>
+      <w:pPr>
+        <w:jc w:val="both"/>
+      </w:pPr>
+      <w:r>
+        <w:t>Visualizamos</w:t>
+      </w:r>
+      <w:r>
+        <w:t xml:space="preserve"> el contenido del directorio con el comando “</w:t>
       </w:r>
       <w:r>
         <w:rPr>
           <w:rFonts w:ascii="Space Mono" w:hAnsi="Space Mono"/>
         </w:rPr>
-        <w:t>cd ..</w:t>
-      </w:r>
-      <w:r>
-        <w:t>” volvemos atrás.</w:t>
-      </w:r>
-    </w:p>
-    <w:p>
-      <w:pPr>
-        <w:jc w:val="both"/>
-      </w:pPr>
-      <w:r>
-        <w:t>Visualizamos</w:t>
-      </w:r>
-      <w:r>
-        <w:t xml:space="preserve"> el contenido del directorio con el comando “</w:t>
-      </w:r>
-      <w:proofErr w:type="spellStart"/>
+        <w:t>ls</w:t>
+      </w:r>
+      <w:r>
+        <w:t>”.</w:t>
+      </w:r>
+    </w:p>
+    <w:p>
+      <w:pPr>
+        <w:jc w:val="both"/>
+      </w:pPr>
+      <w:r>
+        <w:t>Ejecutamos el script</w:t>
+      </w:r>
+      <w:r>
+        <w:t xml:space="preserve"> mediante el comando “</w:t>
+      </w:r>
       <w:r>
         <w:rPr>
           <w:rFonts w:ascii="Space Mono" w:hAnsi="Space Mono"/>
         </w:rPr>
-        <w:t>ls</w:t>
-      </w:r>
-      <w:proofErr w:type="spellEnd"/>
+        <w:t>sbatch</w:t>
+      </w:r>
+      <w:r>
+        <w:rPr>
+          <w:rFonts w:ascii="Space Mono" w:hAnsi="Space Mono"/>
+        </w:rPr>
+        <w:t xml:space="preserve"> nombreDelScript</w:t>
+      </w:r>
       <w:r>
         <w:t>”.</w:t>
       </w:r>
@@ -625,74 +576,34 @@
         <w:jc w:val="both"/>
       </w:pPr>
       <w:r>
-        <w:t>Ejecutamos el script</w:t>
-      </w:r>
-      <w:r>
-        <w:t xml:space="preserve"> mediante el comando “</w:t>
-      </w:r>
-      <w:proofErr w:type="spellStart"/>
+        <w:t>Para comprobar el estado de la ejecución, utilizamos el comando “</w:t>
+      </w:r>
       <w:r>
         <w:rPr>
           <w:rFonts w:ascii="Space Mono" w:hAnsi="Space Mono"/>
         </w:rPr>
-        <w:t>sbatch</w:t>
-      </w:r>
-      <w:proofErr w:type="spellEnd"/>
+        <w:t>squeue</w:t>
+      </w:r>
+      <w:r>
+        <w:t>”.</w:t>
+      </w:r>
+      <w:r>
+        <w:t xml:space="preserve"> Aparecerá una lista de los trabajos que se están ejecutando o están pendientes de hacerlo. Cada trabajo tiene asociado un ID.</w:t>
+      </w:r>
+    </w:p>
+    <w:p>
+      <w:pPr>
+        <w:jc w:val="both"/>
+      </w:pPr>
+      <w:r>
+        <w:t>Para cancelar la ejecución de un script debemos usar el comando “</w:t>
+      </w:r>
       <w:r>
         <w:rPr>
           <w:rFonts w:ascii="Space Mono" w:hAnsi="Space Mono"/>
         </w:rPr>
-        <w:t xml:space="preserve"> </w:t>
-      </w:r>
-      <w:proofErr w:type="spellStart"/>
-      <w:r>
-        <w:rPr>
-          <w:rFonts w:ascii="Space Mono" w:hAnsi="Space Mono"/>
-        </w:rPr>
-        <w:t>nombreDelScript</w:t>
-      </w:r>
-      <w:proofErr w:type="spellEnd"/>
-      <w:r>
-        <w:t>”.</w:t>
-      </w:r>
-    </w:p>
-    <w:p>
-      <w:pPr>
-        <w:jc w:val="both"/>
-      </w:pPr>
-      <w:r>
-        <w:t>Para comprobar el estado de la ejecución, utilizamos el comando “</w:t>
-      </w:r>
-      <w:proofErr w:type="spellStart"/>
-      <w:r>
-        <w:rPr>
-          <w:rFonts w:ascii="Space Mono" w:hAnsi="Space Mono"/>
-        </w:rPr>
-        <w:t>squeue</w:t>
-      </w:r>
-      <w:proofErr w:type="spellEnd"/>
-      <w:r>
-        <w:t>”.</w:t>
-      </w:r>
-      <w:r>
-        <w:t xml:space="preserve"> Aparecerá una lista de los trabajos que se están ejecutando o están pendientes de hacerlo. Cada trabajo tiene asociado un ID.</w:t>
-      </w:r>
-    </w:p>
-    <w:p>
-      <w:pPr>
-        <w:jc w:val="both"/>
-      </w:pPr>
-      <w:r>
-        <w:t>Para cancelar la ejecución de un script debemos usar el comando “</w:t>
-      </w:r>
-      <w:proofErr w:type="spellStart"/>
-      <w:r>
-        <w:rPr>
-          <w:rFonts w:ascii="Space Mono" w:hAnsi="Space Mono"/>
-        </w:rPr>
         <w:t>scancel</w:t>
       </w:r>
-      <w:proofErr w:type="spellEnd"/>
       <w:r>
         <w:t>” seguido del ID correspondiente.</w:t>
       </w:r>
@@ -741,7 +652,6 @@
       <w:r>
         <w:t>“</w:t>
       </w:r>
-      <w:proofErr w:type="spellStart"/>
       <w:r>
         <w:t>t</w:t>
       </w:r>
@@ -752,11 +662,7 @@
         <w:t>o</w:t>
       </w:r>
       <w:r>
-        <w:t>mica</w:t>
-      </w:r>
-      <w:proofErr w:type="spellEnd"/>
-      <w:r>
-        <w:t xml:space="preserve">” si </w:t>
+        <w:t xml:space="preserve">mica” si </w:t>
       </w:r>
       <w:r>
         <w:t>aún</w:t>
@@ -775,53 +681,68 @@
           <w:rFonts w:ascii="Space Mono" w:hAnsi="Space Mono"/>
         </w:rPr>
       </w:pPr>
-      <w:proofErr w:type="spellStart"/>
       <w:r>
         <w:rPr>
           <w:rFonts w:ascii="Space Mono" w:hAnsi="Space Mono"/>
         </w:rPr>
-        <w:t>mkdir</w:t>
-      </w:r>
-      <w:proofErr w:type="spellEnd"/>
+        <w:t>mkdir transcriptomica</w:t>
+      </w:r>
       <w:r>
         <w:rPr>
           <w:rFonts w:ascii="Space Mono" w:hAnsi="Space Mono"/>
         </w:rPr>
         <w:t xml:space="preserve"> </w:t>
       </w:r>
-      <w:proofErr w:type="spellStart"/>
-      <w:r>
+      <w:r>
+        <w:rPr>
+          <w:rFonts w:cstheme="minorHAnsi"/>
+        </w:rPr>
+        <w:t>(</w:t>
+      </w:r>
+      <w:r>
+        <w:rPr>
+          <w:rFonts w:cstheme="minorHAnsi"/>
+        </w:rPr>
+        <w:t>También puedes crear carpetas desde la ventana SFTP)</w:t>
+      </w:r>
+    </w:p>
+    <w:p>
+      <w:pPr>
+        <w:jc w:val="both"/>
+      </w:pPr>
+      <w:r>
+        <w:t>Entramos en él:</w:t>
+      </w:r>
+    </w:p>
+    <w:p>
+      <w:pPr>
+        <w:jc w:val="both"/>
         <w:rPr>
           <w:rFonts w:ascii="Space Mono" w:hAnsi="Space Mono"/>
         </w:rPr>
-        <w:t>transcriptomica</w:t>
-      </w:r>
-      <w:proofErr w:type="spellEnd"/>
+      </w:pPr>
       <w:r>
         <w:rPr>
           <w:rFonts w:ascii="Space Mono" w:hAnsi="Space Mono"/>
         </w:rPr>
-        <w:t xml:space="preserve"> </w:t>
-      </w:r>
-      <w:r>
-        <w:rPr>
-          <w:rFonts w:cstheme="minorHAnsi"/>
-        </w:rPr>
-        <w:t>(</w:t>
-      </w:r>
-      <w:r>
-        <w:rPr>
-          <w:rFonts w:cstheme="minorHAnsi"/>
-        </w:rPr>
-        <w:t>También puedes crear carpetas desde la ventana SFTP)</w:t>
-      </w:r>
-    </w:p>
-    <w:p>
-      <w:pPr>
-        <w:jc w:val="both"/>
-      </w:pPr>
-      <w:r>
-        <w:t>Entramos en él:</w:t>
+        <w:t>cd transcriptomica</w:t>
+      </w:r>
+    </w:p>
+    <w:p>
+      <w:pPr>
+        <w:jc w:val="both"/>
+      </w:pPr>
+      <w:r>
+        <w:t>Copia</w:t>
+      </w:r>
+      <w:r>
+        <w:t xml:space="preserve"> el directorio “</w:t>
+      </w:r>
+      <w:r>
+        <w:t>template</w:t>
+      </w:r>
+      <w:r>
+        <w:t>” con el siguiente comando:</w:t>
       </w:r>
     </w:p>
     <w:p>
@@ -835,196 +756,111 @@
         <w:rPr>
           <w:rFonts w:ascii="Space Mono" w:hAnsi="Space Mono"/>
         </w:rPr>
-        <w:t xml:space="preserve">cd </w:t>
-      </w:r>
-      <w:proofErr w:type="spellStart"/>
+        <w:t xml:space="preserve">cp </w:t>
+      </w:r>
       <w:r>
         <w:rPr>
           <w:rFonts w:ascii="Space Mono" w:hAnsi="Space Mono"/>
         </w:rPr>
-        <w:t>transcriptomica</w:t>
-      </w:r>
-      <w:proofErr w:type="spellEnd"/>
-    </w:p>
-    <w:p>
-      <w:pPr>
-        <w:jc w:val="both"/>
-      </w:pPr>
-      <w:r>
-        <w:t>Copia</w:t>
-      </w:r>
-      <w:r>
-        <w:t xml:space="preserve"> el directorio “</w:t>
-      </w:r>
-      <w:proofErr w:type="spellStart"/>
-      <w:r>
+        <w:t xml:space="preserve">-r </w:t>
+      </w:r>
+      <w:r>
+        <w:rPr>
+          <w:rFonts w:ascii="Space Mono" w:hAnsi="Space Mono"/>
+        </w:rPr>
+        <w:t>/LUSTRE/home/qin/u49047421/transcript</w:t>
+      </w:r>
+      <w:r>
+        <w:rPr>
+          <w:rFonts w:ascii="Space Mono" w:hAnsi="Space Mono"/>
+        </w:rPr>
+        <w:t>omica/</w:t>
+      </w:r>
+      <w:r>
+        <w:rPr>
+          <w:rFonts w:ascii="Space Mono" w:hAnsi="Space Mono"/>
+        </w:rPr>
+        <w:t>transcripto-filter/</w:t>
+      </w:r>
+      <w:r>
+        <w:rPr>
+          <w:rFonts w:ascii="Space Mono" w:hAnsi="Space Mono"/>
+        </w:rPr>
         <w:t>template</w:t>
       </w:r>
-      <w:proofErr w:type="spellEnd"/>
-      <w:r>
-        <w:t>” con el siguiente comando:</w:t>
-      </w:r>
-    </w:p>
-    <w:p>
-      <w:pPr>
-        <w:jc w:val="both"/>
+      <w:r>
         <w:rPr>
           <w:rFonts w:ascii="Space Mono" w:hAnsi="Space Mono"/>
         </w:rPr>
-      </w:pPr>
-      <w:proofErr w:type="spellStart"/>
-      <w:r>
+        <w:t xml:space="preserve"> .</w:t>
+      </w:r>
+    </w:p>
+    <w:p>
+      <w:pPr>
+        <w:jc w:val="both"/>
+        <w:rPr>
+          <w:rFonts w:cstheme="minorHAnsi"/>
+        </w:rPr>
+      </w:pPr>
+      <w:r>
+        <w:rPr>
+          <w:rFonts w:cstheme="minorHAnsi"/>
+        </w:rPr>
+        <w:t>Nota: el punto “.” final</w:t>
+      </w:r>
+      <w:r>
+        <w:rPr>
+          <w:rFonts w:cstheme="minorHAnsi"/>
+        </w:rPr>
+        <w:t xml:space="preserve"> de la línea anterior sirve para indicar el directorio actual, es decir, a donde se copiará </w:t>
+      </w:r>
+      <w:r>
+        <w:rPr>
+          <w:rFonts w:cstheme="minorHAnsi"/>
+        </w:rPr>
+        <w:t>“template”</w:t>
+      </w:r>
+      <w:r>
+        <w:rPr>
+          <w:rFonts w:cstheme="minorHAnsi"/>
+        </w:rPr>
+        <w:t>.</w:t>
+      </w:r>
+    </w:p>
+    <w:p>
+      <w:pPr>
+        <w:jc w:val="both"/>
+        <w:rPr>
+          <w:rFonts w:cstheme="minorHAnsi"/>
+        </w:rPr>
+      </w:pPr>
+      <w:r>
+        <w:rPr>
+          <w:rFonts w:cstheme="minorHAnsi"/>
+        </w:rPr>
+        <w:t>Este directorio es una plantilla de trabajo preparada para ejecutar todos los scripts.</w:t>
+      </w:r>
+    </w:p>
+    <w:p>
+      <w:pPr>
+        <w:jc w:val="both"/>
+      </w:pPr>
+      <w:r>
+        <w:t>Cambia el nombre del directorio por otro más adecuado para tu experimento:</w:t>
+      </w:r>
+    </w:p>
+    <w:p>
+      <w:pPr>
+        <w:jc w:val="both"/>
         <w:rPr>
           <w:rFonts w:ascii="Space Mono" w:hAnsi="Space Mono"/>
         </w:rPr>
-        <w:t>cp</w:t>
-      </w:r>
-      <w:proofErr w:type="spellEnd"/>
+      </w:pPr>
       <w:r>
         <w:rPr>
           <w:rFonts w:ascii="Space Mono" w:hAnsi="Space Mono"/>
         </w:rPr>
-        <w:t xml:space="preserve"> </w:t>
-      </w:r>
-      <w:r>
-        <w:rPr>
-          <w:rFonts w:ascii="Space Mono" w:hAnsi="Space Mono"/>
-        </w:rPr>
-        <w:t xml:space="preserve">-r </w:t>
-      </w:r>
-      <w:r>
-        <w:rPr>
-          <w:rFonts w:ascii="Space Mono" w:hAnsi="Space Mono"/>
-        </w:rPr>
-        <w:t>/LUSTRE/home/qin/u49047421/transcript</w:t>
-      </w:r>
-      <w:r>
-        <w:rPr>
-          <w:rFonts w:ascii="Space Mono" w:hAnsi="Space Mono"/>
-        </w:rPr>
-        <w:t>omica/</w:t>
-      </w:r>
-      <w:r>
-        <w:rPr>
-          <w:rFonts w:ascii="Space Mono" w:hAnsi="Space Mono"/>
-        </w:rPr>
-        <w:t>transcripto-filter/</w:t>
-      </w:r>
-      <w:r>
-        <w:rPr>
-          <w:rFonts w:ascii="Space Mono" w:hAnsi="Space Mono"/>
-        </w:rPr>
-        <w:t>template</w:t>
-      </w:r>
-      <w:r>
-        <w:rPr>
-          <w:rFonts w:ascii="Space Mono" w:hAnsi="Space Mono"/>
-        </w:rPr>
-        <w:t xml:space="preserve"> .</w:t>
-      </w:r>
-    </w:p>
-    <w:p>
-      <w:pPr>
-        <w:jc w:val="both"/>
-        <w:rPr>
-          <w:rFonts w:cstheme="minorHAnsi"/>
-        </w:rPr>
-      </w:pPr>
-      <w:r>
-        <w:rPr>
-          <w:rFonts w:cstheme="minorHAnsi"/>
-        </w:rPr>
-        <w:t>Nota: el punto “.” final</w:t>
-      </w:r>
-      <w:r>
-        <w:rPr>
-          <w:rFonts w:cstheme="minorHAnsi"/>
-        </w:rPr>
-        <w:t xml:space="preserve"> de la línea anterior sirve para indicar el directorio actual, es decir, a donde se copiará </w:t>
-      </w:r>
-      <w:r>
-        <w:rPr>
-          <w:rFonts w:cstheme="minorHAnsi"/>
-        </w:rPr>
-        <w:t>“</w:t>
-      </w:r>
-      <w:proofErr w:type="spellStart"/>
-      <w:r>
-        <w:rPr>
-          <w:rFonts w:cstheme="minorHAnsi"/>
-        </w:rPr>
-        <w:t>template</w:t>
-      </w:r>
-      <w:proofErr w:type="spellEnd"/>
-      <w:r>
-        <w:rPr>
-          <w:rFonts w:cstheme="minorHAnsi"/>
-        </w:rPr>
-        <w:t>”</w:t>
-      </w:r>
-      <w:r>
-        <w:rPr>
-          <w:rFonts w:cstheme="minorHAnsi"/>
-        </w:rPr>
-        <w:t>.</w:t>
-      </w:r>
-    </w:p>
-    <w:p>
-      <w:pPr>
-        <w:jc w:val="both"/>
-        <w:rPr>
-          <w:rFonts w:cstheme="minorHAnsi"/>
-        </w:rPr>
-      </w:pPr>
-      <w:r>
-        <w:rPr>
-          <w:rFonts w:cstheme="minorHAnsi"/>
-        </w:rPr>
-        <w:t>Este directorio es una plantilla de trabajo preparada para ejecutar todos los scripts.</w:t>
-      </w:r>
-    </w:p>
-    <w:p>
-      <w:pPr>
-        <w:jc w:val="both"/>
-      </w:pPr>
-      <w:r>
-        <w:t>Cambia el nombre del directorio por otro más adecuado para tu experimento:</w:t>
-      </w:r>
-    </w:p>
-    <w:p>
-      <w:pPr>
-        <w:jc w:val="both"/>
-        <w:rPr>
-          <w:rFonts w:ascii="Space Mono" w:hAnsi="Space Mono"/>
-        </w:rPr>
-      </w:pPr>
-      <w:proofErr w:type="spellStart"/>
-      <w:r>
-        <w:rPr>
-          <w:rFonts w:ascii="Space Mono" w:hAnsi="Space Mono"/>
-        </w:rPr>
-        <w:t>mv</w:t>
-      </w:r>
-      <w:proofErr w:type="spellEnd"/>
-      <w:r>
-        <w:rPr>
-          <w:rFonts w:ascii="Space Mono" w:hAnsi="Space Mono"/>
-        </w:rPr>
-        <w:t xml:space="preserve"> </w:t>
-      </w:r>
-      <w:proofErr w:type="spellStart"/>
-      <w:r>
-        <w:rPr>
-          <w:rFonts w:ascii="Space Mono" w:hAnsi="Space Mono"/>
-        </w:rPr>
-        <w:t>template</w:t>
-      </w:r>
-      <w:proofErr w:type="spellEnd"/>
-      <w:r>
-        <w:rPr>
-          <w:rFonts w:ascii="Space Mono" w:hAnsi="Space Mono"/>
-        </w:rPr>
-        <w:t xml:space="preserve"> experimento1</w:t>
+        <w:t>mv template experimento1</w:t>
       </w:r>
     </w:p>
     <w:p>
@@ -1142,14 +978,12 @@
         </w:rPr>
         <w:t>“</w:t>
       </w:r>
-      <w:proofErr w:type="spellStart"/>
       <w:r>
         <w:rPr>
           <w:rFonts w:cstheme="minorHAnsi"/>
         </w:rPr>
         <w:t>reads</w:t>
       </w:r>
-      <w:proofErr w:type="spellEnd"/>
       <w:r>
         <w:rPr>
           <w:rFonts w:cstheme="minorHAnsi"/>
@@ -1166,21 +1000,7 @@
         <w:rPr>
           <w:rFonts w:cstheme="minorHAnsi"/>
         </w:rPr>
-        <w:t xml:space="preserve"> Estos ficheros tienen un formato </w:t>
-      </w:r>
-      <w:proofErr w:type="spellStart"/>
-      <w:r>
-        <w:rPr>
-          <w:rFonts w:cstheme="minorHAnsi"/>
-        </w:rPr>
-        <w:t>fastq</w:t>
-      </w:r>
-      <w:proofErr w:type="spellEnd"/>
-      <w:r>
-        <w:rPr>
-          <w:rFonts w:cstheme="minorHAnsi"/>
-        </w:rPr>
-        <w:t>, aunque probablemente estén comprimidos. No es necesario descomprimirlos.</w:t>
+        <w:t xml:space="preserve"> Estos ficheros tienen un formato fastq, aunque probablemente estén comprimidos. No es necesario descomprimirlos.</w:t>
       </w:r>
     </w:p>
     <w:p>
@@ -1269,7 +1089,6 @@
         </w:rPr>
         <w:t xml:space="preserve">Análisis de calidad con </w:t>
       </w:r>
-      <w:proofErr w:type="spellStart"/>
       <w:r>
         <w:rPr>
           <w:rFonts w:cstheme="minorHAnsi"/>
@@ -1278,7 +1097,6 @@
         </w:rPr>
         <w:t>FastQC</w:t>
       </w:r>
-      <w:proofErr w:type="spellEnd"/>
     </w:p>
     <w:p>
       <w:pPr>
@@ -1299,14 +1117,12 @@
         </w:rPr>
         <w:t>“</w:t>
       </w:r>
-      <w:proofErr w:type="spellStart"/>
       <w:r>
         <w:rPr>
           <w:rFonts w:cstheme="minorHAnsi"/>
         </w:rPr>
         <w:t>fastqc</w:t>
       </w:r>
-      <w:proofErr w:type="spellEnd"/>
       <w:r>
         <w:rPr>
           <w:rFonts w:cstheme="minorHAnsi"/>
@@ -1325,14 +1141,12 @@
         </w:rPr>
         <w:t>“</w:t>
       </w:r>
-      <w:proofErr w:type="spellStart"/>
       <w:r>
         <w:rPr>
           <w:rFonts w:ascii="Space Mono" w:hAnsi="Space Mono" w:cstheme="minorHAnsi"/>
         </w:rPr>
         <w:t>sbatch</w:t>
       </w:r>
-      <w:proofErr w:type="spellEnd"/>
       <w:r>
         <w:rPr>
           <w:rFonts w:ascii="Space Mono" w:hAnsi="Space Mono" w:cstheme="minorHAnsi"/>
@@ -1429,14 +1243,12 @@
         </w:rPr>
         <w:t>“</w:t>
       </w:r>
-      <w:proofErr w:type="spellStart"/>
       <w:r>
         <w:rPr>
           <w:rFonts w:ascii="Space Mono" w:hAnsi="Space Mono" w:cstheme="minorHAnsi"/>
         </w:rPr>
         <w:t>squeue</w:t>
       </w:r>
-      <w:proofErr w:type="spellEnd"/>
       <w:r>
         <w:rPr>
           <w:rFonts w:ascii="Space Mono" w:hAnsi="Space Mono" w:cstheme="minorHAnsi"/>
@@ -1542,19 +1354,11 @@
         </w:rPr>
         <w:t>“</w:t>
       </w:r>
-      <w:proofErr w:type="spellStart"/>
       <w:r>
         <w:rPr>
           <w:rFonts w:ascii="Space Mono" w:hAnsi="Space Mono" w:cstheme="minorHAnsi"/>
         </w:rPr>
-        <w:t>less</w:t>
-      </w:r>
-      <w:proofErr w:type="spellEnd"/>
-      <w:r>
-        <w:rPr>
-          <w:rFonts w:ascii="Space Mono" w:hAnsi="Space Mono" w:cstheme="minorHAnsi"/>
-        </w:rPr>
-        <w:t>”</w:t>
+        <w:t>less”</w:t>
       </w:r>
       <w:r>
         <w:rPr>
@@ -1568,14 +1372,12 @@
         </w:rPr>
         <w:t>“</w:t>
       </w:r>
-      <w:proofErr w:type="spellStart"/>
       <w:r>
         <w:rPr>
           <w:rFonts w:cstheme="minorHAnsi"/>
         </w:rPr>
         <w:t>fastqc.out</w:t>
       </w:r>
-      <w:proofErr w:type="spellEnd"/>
       <w:r>
         <w:rPr>
           <w:rFonts w:cstheme="minorHAnsi"/>
@@ -1761,21 +1563,7 @@
         <w:rPr>
           <w:rFonts w:cstheme="minorHAnsi"/>
         </w:rPr>
-        <w:t xml:space="preserve"> generado aparecerán los ficheros con el análisis de calidad de los </w:t>
-      </w:r>
-      <w:proofErr w:type="spellStart"/>
-      <w:r>
-        <w:rPr>
-          <w:rFonts w:cstheme="minorHAnsi"/>
-        </w:rPr>
-        <w:t>reads</w:t>
-      </w:r>
-      <w:proofErr w:type="spellEnd"/>
-      <w:r>
-        <w:rPr>
-          <w:rFonts w:cstheme="minorHAnsi"/>
-        </w:rPr>
-        <w:t>.</w:t>
+        <w:t xml:space="preserve"> generado aparecerán los ficheros con el análisis de calidad de los reads.</w:t>
       </w:r>
     </w:p>
     <w:p>
@@ -1865,7 +1653,7 @@
           <w:noProof/>
         </w:rPr>
         <w:drawing>
-          <wp:inline distT="0" distB="0" distL="0" distR="0" wp14:anchorId="23D4543A" wp14:editId="58C9B6DA">
+          <wp:inline distT="0" distB="0" distL="0" distR="0" wp14:anchorId="23D4543A" wp14:editId="5D983D81">
             <wp:extent cx="5392420" cy="3434715"/>
             <wp:effectExtent l="0" t="0" r="0" b="0"/>
             <wp:docPr id="466997638" name="Imagen 14"/>
@@ -1943,138 +1731,112 @@
         <w:rPr>
           <w:rFonts w:cstheme="minorHAnsi"/>
         </w:rPr>
-        <w:t xml:space="preserve">Una vez comprobada la calidad de los </w:t>
-      </w:r>
-      <w:proofErr w:type="spellStart"/>
+        <w:t>Una vez comprobada la calidad de los reads, el siguiente paso es el ensamblaje para obtener un fichero fasta con todas las secuencias</w:t>
+      </w:r>
+      <w:r>
+        <w:rPr>
+          <w:rFonts w:cstheme="minorHAnsi"/>
+        </w:rPr>
+        <w:t>.</w:t>
+      </w:r>
+    </w:p>
+    <w:p>
+      <w:pPr>
+        <w:jc w:val="both"/>
+        <w:rPr>
+          <w:rFonts w:cstheme="minorHAnsi"/>
+        </w:rPr>
+      </w:pPr>
+      <w:r>
+        <w:rPr>
+          <w:rFonts w:cstheme="minorHAnsi"/>
+        </w:rPr>
+        <w:t xml:space="preserve">Entramos en el directorio </w:t>
+      </w:r>
+      <w:r>
+        <w:rPr>
+          <w:rFonts w:cstheme="minorHAnsi"/>
+        </w:rPr>
+        <w:t>“t</w:t>
+      </w:r>
+      <w:r>
+        <w:rPr>
+          <w:rFonts w:cstheme="minorHAnsi"/>
+        </w:rPr>
+        <w:t>rinity</w:t>
+      </w:r>
+      <w:r>
+        <w:rPr>
+          <w:rFonts w:cstheme="minorHAnsi"/>
+        </w:rPr>
+        <w:t>”</w:t>
+      </w:r>
+      <w:r>
+        <w:rPr>
+          <w:rFonts w:cstheme="minorHAnsi"/>
+        </w:rPr>
+        <w:t xml:space="preserve"> y ejecutamos con el comando </w:t>
+      </w:r>
+      <w:r>
+        <w:rPr>
+          <w:rFonts w:cstheme="minorHAnsi"/>
+        </w:rPr>
+        <w:t>“</w:t>
+      </w:r>
+      <w:r>
+        <w:rPr>
+          <w:rFonts w:ascii="Space Mono" w:hAnsi="Space Mono" w:cstheme="minorHAnsi"/>
+        </w:rPr>
+        <w:t>sbatch</w:t>
+      </w:r>
+      <w:r>
+        <w:rPr>
+          <w:rFonts w:cstheme="minorHAnsi"/>
+        </w:rPr>
+        <w:t>”</w:t>
+      </w:r>
+      <w:r>
+        <w:rPr>
+          <w:rFonts w:cstheme="minorHAnsi"/>
+        </w:rPr>
+        <w:t xml:space="preserve"> el script </w:t>
+      </w:r>
+      <w:r>
+        <w:rPr>
+          <w:rFonts w:cstheme="minorHAnsi"/>
+        </w:rPr>
+        <w:t>“</w:t>
+      </w:r>
+      <w:r>
+        <w:rPr>
+          <w:rFonts w:cstheme="minorHAnsi"/>
+        </w:rPr>
+        <w:t>trinity.sh</w:t>
+      </w:r>
+      <w:r>
+        <w:rPr>
+          <w:rFonts w:cstheme="minorHAnsi"/>
+        </w:rPr>
+        <w:t>”</w:t>
+      </w:r>
+      <w:r>
+        <w:rPr>
+          <w:rFonts w:cstheme="minorHAnsi"/>
+        </w:rPr>
+        <w:t xml:space="preserve"> pasándole como argumentos los dos ficheros de partida del directorio </w:t>
+      </w:r>
+      <w:r>
+        <w:rPr>
+          <w:rFonts w:cstheme="minorHAnsi"/>
+        </w:rPr>
+        <w:t>“</w:t>
+      </w:r>
       <w:r>
         <w:rPr>
           <w:rFonts w:cstheme="minorHAnsi"/>
         </w:rPr>
         <w:t>reads</w:t>
       </w:r>
-      <w:proofErr w:type="spellEnd"/>
-      <w:r>
-        <w:rPr>
-          <w:rFonts w:cstheme="minorHAnsi"/>
-        </w:rPr>
-        <w:t>, el siguiente paso es el ensamblaje para obtener un fichero fasta con todas las secuencias</w:t>
-      </w:r>
-      <w:r>
-        <w:rPr>
-          <w:rFonts w:cstheme="minorHAnsi"/>
-        </w:rPr>
-        <w:t>.</w:t>
-      </w:r>
-    </w:p>
-    <w:p>
-      <w:pPr>
-        <w:jc w:val="both"/>
-        <w:rPr>
-          <w:rFonts w:cstheme="minorHAnsi"/>
-        </w:rPr>
-      </w:pPr>
-      <w:r>
-        <w:rPr>
-          <w:rFonts w:cstheme="minorHAnsi"/>
-        </w:rPr>
-        <w:t xml:space="preserve">Entramos en el directorio </w:t>
-      </w:r>
-      <w:r>
-        <w:rPr>
-          <w:rFonts w:cstheme="minorHAnsi"/>
-        </w:rPr>
-        <w:t>“</w:t>
-      </w:r>
-      <w:proofErr w:type="spellStart"/>
-      <w:r>
-        <w:rPr>
-          <w:rFonts w:cstheme="minorHAnsi"/>
-        </w:rPr>
-        <w:t>t</w:t>
-      </w:r>
-      <w:r>
-        <w:rPr>
-          <w:rFonts w:cstheme="minorHAnsi"/>
-        </w:rPr>
-        <w:t>rinity</w:t>
-      </w:r>
-      <w:proofErr w:type="spellEnd"/>
-      <w:r>
-        <w:rPr>
-          <w:rFonts w:cstheme="minorHAnsi"/>
-        </w:rPr>
-        <w:t>”</w:t>
-      </w:r>
-      <w:r>
-        <w:rPr>
-          <w:rFonts w:cstheme="minorHAnsi"/>
-        </w:rPr>
-        <w:t xml:space="preserve"> y ejecutamos con el comando </w:t>
-      </w:r>
-      <w:r>
-        <w:rPr>
-          <w:rFonts w:cstheme="minorHAnsi"/>
-        </w:rPr>
-        <w:t>“</w:t>
-      </w:r>
-      <w:proofErr w:type="spellStart"/>
-      <w:r>
-        <w:rPr>
-          <w:rFonts w:ascii="Space Mono" w:hAnsi="Space Mono" w:cstheme="minorHAnsi"/>
-        </w:rPr>
-        <w:t>sbatch</w:t>
-      </w:r>
-      <w:proofErr w:type="spellEnd"/>
-      <w:r>
-        <w:rPr>
-          <w:rFonts w:cstheme="minorHAnsi"/>
-        </w:rPr>
-        <w:t>”</w:t>
-      </w:r>
-      <w:r>
-        <w:rPr>
-          <w:rFonts w:cstheme="minorHAnsi"/>
-        </w:rPr>
-        <w:t xml:space="preserve"> el script </w:t>
-      </w:r>
-      <w:r>
-        <w:rPr>
-          <w:rFonts w:cstheme="minorHAnsi"/>
-        </w:rPr>
-        <w:t>“</w:t>
-      </w:r>
-      <w:r>
-        <w:rPr>
-          <w:rFonts w:cstheme="minorHAnsi"/>
-        </w:rPr>
-        <w:t>trinity.sh</w:t>
-      </w:r>
-      <w:r>
-        <w:rPr>
-          <w:rFonts w:cstheme="minorHAnsi"/>
-        </w:rPr>
-        <w:t>”</w:t>
-      </w:r>
-      <w:r>
-        <w:rPr>
-          <w:rFonts w:cstheme="minorHAnsi"/>
-        </w:rPr>
-        <w:t xml:space="preserve"> pasándole como argumentos los dos ficheros de partida del directorio </w:t>
-      </w:r>
-      <w:r>
-        <w:rPr>
-          <w:rFonts w:cstheme="minorHAnsi"/>
-        </w:rPr>
-        <w:t>“</w:t>
-      </w:r>
-      <w:proofErr w:type="spellStart"/>
-      <w:r>
-        <w:rPr>
-          <w:rFonts w:cstheme="minorHAnsi"/>
-        </w:rPr>
-        <w:t>reads</w:t>
-      </w:r>
-      <w:proofErr w:type="spellEnd"/>
       <w:r>
         <w:rPr>
           <w:rFonts w:cstheme="minorHAnsi"/>
@@ -2168,14 +1930,12 @@
         </w:rPr>
         <w:t>“</w:t>
       </w:r>
-      <w:proofErr w:type="spellStart"/>
       <w:r>
         <w:rPr>
           <w:rFonts w:cstheme="minorHAnsi"/>
         </w:rPr>
         <w:t>trinity.err</w:t>
       </w:r>
-      <w:proofErr w:type="spellEnd"/>
       <w:r>
         <w:rPr>
           <w:rFonts w:cstheme="minorHAnsi"/>
@@ -2194,14 +1954,12 @@
         </w:rPr>
         <w:t>“</w:t>
       </w:r>
-      <w:proofErr w:type="spellStart"/>
       <w:r>
         <w:rPr>
           <w:rFonts w:cstheme="minorHAnsi"/>
         </w:rPr>
         <w:t>trinity.out</w:t>
       </w:r>
-      <w:proofErr w:type="spellEnd"/>
       <w:r>
         <w:rPr>
           <w:rFonts w:cstheme="minorHAnsi"/>
@@ -2234,14 +1992,12 @@
         </w:rPr>
         <w:t>“</w:t>
       </w:r>
-      <w:proofErr w:type="spellStart"/>
       <w:r>
         <w:rPr>
           <w:rFonts w:cstheme="minorHAnsi"/>
         </w:rPr>
         <w:t>trinity_out_dir.Trinity.fasta</w:t>
       </w:r>
-      <w:proofErr w:type="spellEnd"/>
       <w:r>
         <w:rPr>
           <w:rFonts w:cstheme="minorHAnsi"/>
@@ -2316,7 +2072,6 @@
         </w:rPr>
         <w:t>“</w:t>
       </w:r>
-      <w:proofErr w:type="spellStart"/>
       <w:r>
         <w:rPr>
           <w:rFonts w:cstheme="minorHAnsi"/>
@@ -2335,7 +2090,6 @@
         </w:rPr>
         <w:t>mica</w:t>
       </w:r>
-      <w:proofErr w:type="spellEnd"/>
       <w:r>
         <w:rPr>
           <w:rFonts w:cstheme="minorHAnsi"/>
@@ -2380,19 +2134,11 @@
         </w:rPr>
         <w:t>“</w:t>
       </w:r>
-      <w:proofErr w:type="spellStart"/>
-      <w:r>
-        <w:rPr>
-          <w:rFonts w:cstheme="minorHAnsi"/>
-        </w:rPr>
-        <w:t>transcriptomica</w:t>
-      </w:r>
-      <w:proofErr w:type="spellEnd"/>
-      <w:r>
-        <w:rPr>
-          <w:rFonts w:cstheme="minorHAnsi"/>
-        </w:rPr>
-        <w:t>/data/BUSCO_DB/</w:t>
+      <w:r>
+        <w:rPr>
+          <w:rFonts w:cstheme="minorHAnsi"/>
+        </w:rPr>
+        <w:t>transcriptomica/data/BUSCO_DB/</w:t>
       </w:r>
       <w:r>
         <w:rPr>
@@ -2570,14 +2316,12 @@
         </w:rPr>
         <w:t>“</w:t>
       </w:r>
-      <w:proofErr w:type="spellStart"/>
       <w:r>
         <w:rPr>
           <w:rFonts w:ascii="Space Mono" w:hAnsi="Space Mono" w:cstheme="minorHAnsi"/>
         </w:rPr>
         <w:t>sbatch</w:t>
       </w:r>
-      <w:proofErr w:type="spellEnd"/>
       <w:r>
         <w:rPr>
           <w:rFonts w:ascii="Space Mono" w:hAnsi="Space Mono" w:cstheme="minorHAnsi"/>
@@ -2712,14 +2456,12 @@
         </w:rPr>
         <w:t>“</w:t>
       </w:r>
-      <w:proofErr w:type="spellStart"/>
       <w:r>
         <w:rPr>
           <w:rFonts w:cstheme="minorHAnsi"/>
         </w:rPr>
         <w:t>busco_output</w:t>
       </w:r>
-      <w:proofErr w:type="spellEnd"/>
       <w:r>
         <w:rPr>
           <w:rFonts w:cstheme="minorHAnsi"/>
@@ -2813,18 +2555,8 @@
           <w:i/>
           <w:iCs/>
         </w:rPr>
-        <w:t xml:space="preserve">short </w:t>
-      </w:r>
-      <w:proofErr w:type="spellStart"/>
-      <w:r>
-        <w:rPr>
-          <w:rFonts w:cstheme="minorHAnsi"/>
-          <w:i/>
-          <w:iCs/>
-        </w:rPr>
-        <w:t>summary</w:t>
-      </w:r>
-      <w:proofErr w:type="spellEnd"/>
+        <w:t>short summary</w:t>
+      </w:r>
       <w:r>
         <w:rPr>
           <w:rFonts w:cstheme="minorHAnsi"/>
@@ -2837,19 +2569,11 @@
         </w:rPr>
         <w:t>“</w:t>
       </w:r>
-      <w:proofErr w:type="spellStart"/>
       <w:r>
         <w:rPr>
           <w:rFonts w:ascii="Space Mono" w:hAnsi="Space Mono" w:cstheme="minorHAnsi"/>
         </w:rPr>
-        <w:t>less</w:t>
-      </w:r>
-      <w:proofErr w:type="spellEnd"/>
-      <w:r>
-        <w:rPr>
-          <w:rFonts w:ascii="Space Mono" w:hAnsi="Space Mono" w:cstheme="minorHAnsi"/>
-        </w:rPr>
-        <w:t>”</w:t>
+        <w:t>less”</w:t>
       </w:r>
       <w:r>
         <w:rPr>
@@ -2996,7 +2720,6 @@
         </w:rPr>
         <w:t xml:space="preserve">El siguiente paso es utilizar </w:t>
       </w:r>
-      <w:proofErr w:type="spellStart"/>
       <w:r>
         <w:rPr>
           <w:rFonts w:cstheme="minorHAnsi"/>
@@ -3009,7 +2732,6 @@
         </w:rPr>
         <w:t>astx</w:t>
       </w:r>
-      <w:proofErr w:type="spellEnd"/>
       <w:r>
         <w:rPr>
           <w:rFonts w:cstheme="minorHAnsi"/>
@@ -3081,14 +2803,24 @@
           <w:rFonts w:cstheme="minorHAnsi"/>
         </w:rPr>
       </w:pPr>
-      <w:proofErr w:type="spellStart"/>
-      <w:r>
-        <w:rPr>
-          <w:rFonts w:cstheme="minorHAnsi"/>
-        </w:rPr>
-        <w:t>transcriptomica</w:t>
-      </w:r>
-      <w:proofErr w:type="spellEnd"/>
+      <w:r>
+        <w:rPr>
+          <w:rFonts w:cstheme="minorHAnsi"/>
+        </w:rPr>
+        <w:t>transcriptomica/</w:t>
+      </w:r>
+      <w:r>
+        <w:rPr>
+          <w:rFonts w:cstheme="minorHAnsi"/>
+        </w:rPr>
+        <w:t>data/BLAST_DB/CTX_DB/</w:t>
+      </w:r>
+      <w:r>
+        <w:rPr>
+          <w:rFonts w:cstheme="minorHAnsi"/>
+        </w:rPr>
+        <w:t>CTX-May23bis_completeseq</w:t>
+      </w:r>
       <w:r>
         <w:rPr>
           <w:rFonts w:cstheme="minorHAnsi"/>
@@ -3096,24 +2828,6 @@
         <w:t>/</w:t>
       </w:r>
       <w:r>
-        <w:rPr>
-          <w:rFonts w:cstheme="minorHAnsi"/>
-        </w:rPr>
-        <w:t>data/BLAST_DB/CTX_DB/</w:t>
-      </w:r>
-      <w:r>
-        <w:rPr>
-          <w:rFonts w:cstheme="minorHAnsi"/>
-        </w:rPr>
-        <w:t>CTX-May23bis_completeseq</w:t>
-      </w:r>
-      <w:r>
-        <w:rPr>
-          <w:rFonts w:cstheme="minorHAnsi"/>
-        </w:rPr>
-        <w:t>/</w:t>
-      </w:r>
-      <w:r>
         <w:t xml:space="preserve"> </w:t>
       </w:r>
       <w:r>
@@ -3166,14 +2880,12 @@
         </w:rPr>
         <w:t>“</w:t>
       </w:r>
-      <w:proofErr w:type="spellStart"/>
       <w:r>
         <w:rPr>
           <w:rFonts w:cstheme="minorHAnsi"/>
         </w:rPr>
         <w:t>blastx</w:t>
       </w:r>
-      <w:proofErr w:type="spellEnd"/>
       <w:r>
         <w:rPr>
           <w:rFonts w:cstheme="minorHAnsi"/>
@@ -3290,14 +3002,12 @@
         </w:rPr>
         <w:t>“</w:t>
       </w:r>
-      <w:proofErr w:type="spellStart"/>
       <w:r>
         <w:rPr>
           <w:rFonts w:ascii="Space Mono" w:hAnsi="Space Mono" w:cstheme="minorHAnsi"/>
         </w:rPr>
         <w:t>sbatch</w:t>
       </w:r>
-      <w:proofErr w:type="spellEnd"/>
       <w:r>
         <w:rPr>
           <w:rFonts w:ascii="Space Mono" w:hAnsi="Space Mono" w:cstheme="minorHAnsi"/>
@@ -3397,7 +3107,6 @@
         </w:rPr>
         <w:t xml:space="preserve"> con los que </w:t>
       </w:r>
-      <w:proofErr w:type="spellStart"/>
       <w:r>
         <w:rPr>
           <w:rFonts w:cstheme="minorHAnsi"/>
@@ -3408,14 +3117,7 @@
         <w:rPr>
           <w:rFonts w:cstheme="minorHAnsi"/>
         </w:rPr>
-        <w:t>lastx</w:t>
-      </w:r>
-      <w:proofErr w:type="spellEnd"/>
-      <w:r>
-        <w:rPr>
-          <w:rFonts w:cstheme="minorHAnsi"/>
-        </w:rPr>
-        <w:t xml:space="preserve"> trabajará automáticamente.</w:t>
+        <w:t>lastx trabajará automáticamente.</w:t>
       </w:r>
     </w:p>
     <w:p>
@@ -3498,14 +3200,12 @@
         </w:rPr>
         <w:t>“</w:t>
       </w:r>
-      <w:proofErr w:type="spellStart"/>
       <w:r>
         <w:rPr>
           <w:rFonts w:cstheme="minorHAnsi"/>
         </w:rPr>
         <w:t>blastx</w:t>
       </w:r>
-      <w:proofErr w:type="spellEnd"/>
       <w:r>
         <w:rPr>
           <w:rFonts w:cstheme="minorHAnsi"/>
@@ -3548,14 +3248,12 @@
         </w:rPr>
         <w:t>“</w:t>
       </w:r>
-      <w:proofErr w:type="spellStart"/>
       <w:r>
         <w:rPr>
           <w:rFonts w:ascii="Space Mono" w:hAnsi="Space Mono" w:cstheme="minorHAnsi"/>
         </w:rPr>
         <w:t>sbatch</w:t>
       </w:r>
-      <w:proofErr w:type="spellEnd"/>
       <w:r>
         <w:rPr>
           <w:rFonts w:ascii="Space Mono" w:hAnsi="Space Mono" w:cstheme="minorHAnsi"/>
@@ -3773,14 +3471,12 @@
         </w:rPr>
         <w:t>“</w:t>
       </w:r>
-      <w:proofErr w:type="spellStart"/>
       <w:r>
         <w:rPr>
           <w:rFonts w:cstheme="minorHAnsi"/>
         </w:rPr>
         <w:t>alignments</w:t>
       </w:r>
-      <w:proofErr w:type="spellEnd"/>
       <w:r>
         <w:rPr>
           <w:rFonts w:cstheme="minorHAnsi"/>
@@ -3799,14 +3495,12 @@
         </w:rPr>
         <w:t>“</w:t>
       </w:r>
-      <w:proofErr w:type="spellStart"/>
       <w:r>
         <w:rPr>
           <w:rFonts w:ascii="Space Mono" w:hAnsi="Space Mono" w:cstheme="minorHAnsi"/>
         </w:rPr>
         <w:t>sbatch</w:t>
       </w:r>
-      <w:proofErr w:type="spellEnd"/>
       <w:r>
         <w:rPr>
           <w:rFonts w:cstheme="minorHAnsi"/>
@@ -3860,23 +3554,8 @@
         <w:rPr>
           <w:rFonts w:cstheme="minorHAnsi"/>
         </w:rPr>
-        <w:t xml:space="preserve">BLAST_CSV: Fichero </w:t>
-      </w:r>
-      <w:proofErr w:type="spellStart"/>
-      <w:r>
-        <w:rPr>
-          <w:rFonts w:cstheme="minorHAnsi"/>
-        </w:rPr>
-        <w:t>csv</w:t>
-      </w:r>
-      <w:proofErr w:type="spellEnd"/>
-      <w:r>
-        <w:rPr>
-          <w:rFonts w:cstheme="minorHAnsi"/>
-        </w:rPr>
-        <w:t xml:space="preserve"> obtenido en </w:t>
-      </w:r>
-      <w:proofErr w:type="spellStart"/>
+        <w:t xml:space="preserve">BLAST_CSV: Fichero csv obtenido en </w:t>
+      </w:r>
       <w:r>
         <w:rPr>
           <w:rFonts w:cstheme="minorHAnsi"/>
@@ -3887,14 +3566,7 @@
         <w:rPr>
           <w:rFonts w:cstheme="minorHAnsi"/>
         </w:rPr>
-        <w:t>lastx</w:t>
-      </w:r>
-      <w:proofErr w:type="spellEnd"/>
-      <w:r>
-        <w:rPr>
-          <w:rFonts w:cstheme="minorHAnsi"/>
-        </w:rPr>
-        <w:t>.</w:t>
+        <w:t>lastx.</w:t>
       </w:r>
     </w:p>
     <w:p>
@@ -4015,14 +3687,12 @@
         </w:rPr>
         <w:t>“</w:t>
       </w:r>
-      <w:proofErr w:type="spellStart"/>
       <w:r>
         <w:rPr>
           <w:rFonts w:cstheme="minorHAnsi"/>
         </w:rPr>
         <w:t>alignments.out</w:t>
       </w:r>
-      <w:proofErr w:type="spellEnd"/>
       <w:r>
         <w:rPr>
           <w:rFonts w:cstheme="minorHAnsi"/>
@@ -4049,14 +3719,12 @@
         </w:rPr>
         <w:t>“</w:t>
       </w:r>
-      <w:proofErr w:type="spellStart"/>
       <w:r>
         <w:rPr>
           <w:rFonts w:cstheme="minorHAnsi"/>
         </w:rPr>
         <w:t>Alineamientos_mafft</w:t>
       </w:r>
-      <w:proofErr w:type="spellEnd"/>
       <w:r>
         <w:rPr>
           <w:rFonts w:cstheme="minorHAnsi"/>
@@ -4081,14 +3749,12 @@
         </w:rPr>
         <w:t>con la extensión “</w:t>
       </w:r>
-      <w:proofErr w:type="spellStart"/>
       <w:r>
         <w:rPr>
           <w:rFonts w:cstheme="minorHAnsi"/>
         </w:rPr>
         <w:t>mafft.fasta</w:t>
       </w:r>
-      <w:proofErr w:type="spellEnd"/>
       <w:r>
         <w:rPr>
           <w:rFonts w:cstheme="minorHAnsi"/>
@@ -4133,14 +3799,12 @@
         </w:rPr>
         <w:t>“</w:t>
       </w:r>
-      <w:proofErr w:type="spellStart"/>
       <w:r>
         <w:rPr>
           <w:rFonts w:cstheme="minorHAnsi"/>
         </w:rPr>
         <w:t>extracted_sequences.fasta</w:t>
       </w:r>
-      <w:proofErr w:type="spellEnd"/>
       <w:r>
         <w:rPr>
           <w:rFonts w:cstheme="minorHAnsi"/>
@@ -4253,35 +3917,7 @@
         <w:rPr>
           <w:rFonts w:cstheme="minorHAnsi"/>
         </w:rPr>
-        <w:t>rectorio “</w:t>
-      </w:r>
-      <w:proofErr w:type="spellStart"/>
-      <w:r>
-        <w:rPr>
-          <w:rFonts w:cstheme="minorHAnsi"/>
-        </w:rPr>
-        <w:t>curation_filter</w:t>
-      </w:r>
-      <w:proofErr w:type="spellEnd"/>
-      <w:r>
-        <w:rPr>
-          <w:rFonts w:cstheme="minorHAnsi"/>
-        </w:rPr>
-        <w:t>”. Antes de ejecutar el script es necesario revisar los parámetros de configuración del filtro. Éstos se encuentran en el fichero “config.txt” dentro del directorio “</w:t>
-      </w:r>
-      <w:proofErr w:type="spellStart"/>
-      <w:r>
-        <w:rPr>
-          <w:rFonts w:cstheme="minorHAnsi"/>
-        </w:rPr>
-        <w:t>python_scripts</w:t>
-      </w:r>
-      <w:proofErr w:type="spellEnd"/>
-      <w:r>
-        <w:rPr>
-          <w:rFonts w:cstheme="minorHAnsi"/>
-        </w:rPr>
-        <w:t>”. Para modificar la configuración puedes editar el fichero o sustituirlo por otro con el mismo nombre y formato.</w:t>
+        <w:t>rectorio “curation_filter”. Antes de ejecutar el script es necesario revisar los parámetros de configuración del filtro. Éstos se encuentran en el fichero “config.txt” dentro del directorio “python_scripts”. Para modificar la configuración puedes editar el fichero o sustituirlo por otro con el mismo nombre y formato.</w:t>
       </w:r>
     </w:p>
     <w:p>
@@ -4303,14 +3939,12 @@
         </w:rPr>
         <w:t>jecuta con “</w:t>
       </w:r>
-      <w:proofErr w:type="spellStart"/>
       <w:r>
         <w:rPr>
           <w:rFonts w:ascii="Space Mono" w:hAnsi="Space Mono" w:cstheme="minorHAnsi"/>
         </w:rPr>
         <w:t>sbatch</w:t>
       </w:r>
-      <w:proofErr w:type="spellEnd"/>
       <w:r>
         <w:rPr>
           <w:rFonts w:cstheme="minorHAnsi"/>
@@ -4321,49 +3955,21 @@
         <w:rPr>
           <w:rFonts w:cstheme="minorHAnsi"/>
         </w:rPr>
-        <w:t>, no es necesario indicar ningún argumento. La ejecución puede durar alrededor de 20 minutos. Tras finalizar accede al directorio “</w:t>
-      </w:r>
-      <w:proofErr w:type="spellStart"/>
-      <w:r>
-        <w:rPr>
-          <w:rFonts w:cstheme="minorHAnsi"/>
-        </w:rPr>
-        <w:t>Alineamientos_filtrados</w:t>
-      </w:r>
-      <w:proofErr w:type="spellEnd"/>
-      <w:r>
-        <w:rPr>
-          <w:rFonts w:cstheme="minorHAnsi"/>
-        </w:rPr>
-        <w:t>”.</w:t>
-      </w:r>
-    </w:p>
-    <w:p>
-      <w:pPr>
-        <w:jc w:val="both"/>
-        <w:rPr>
-          <w:rFonts w:cstheme="minorHAnsi"/>
-        </w:rPr>
-      </w:pPr>
-      <w:r>
-        <w:rPr>
-          <w:rFonts w:cstheme="minorHAnsi"/>
-        </w:rPr>
-        <w:t>Dentro de este directorio se encuentran todos los alineamientos que han pasado el filtro y un fichero llamado “</w:t>
-      </w:r>
-      <w:proofErr w:type="spellStart"/>
-      <w:r>
-        <w:rPr>
-          <w:rFonts w:cstheme="minorHAnsi"/>
-        </w:rPr>
-        <w:t>informe.tsv</w:t>
-      </w:r>
-      <w:proofErr w:type="spellEnd"/>
-      <w:r>
-        <w:rPr>
-          <w:rFonts w:cstheme="minorHAnsi"/>
-        </w:rPr>
-        <w:t>”. Puedes descargar este fichero para consultar toda la información del filtrado.</w:t>
+        <w:t>, no es necesario indicar ningún argumento. La ejecución puede durar alrededor de 20 minutos. Tras finalizar accede al directorio “Alineamientos_filtrados”.</w:t>
+      </w:r>
+    </w:p>
+    <w:p>
+      <w:pPr>
+        <w:jc w:val="both"/>
+        <w:rPr>
+          <w:rFonts w:cstheme="minorHAnsi"/>
+        </w:rPr>
+      </w:pPr>
+      <w:r>
+        <w:rPr>
+          <w:rFonts w:cstheme="minorHAnsi"/>
+        </w:rPr>
+        <w:t>Dentro de este directorio se encuentran todos los alineamientos que han pasado el filtro y un fichero llamado “informe.tsv”. Puedes descargar este fichero para consultar toda la información del filtrado.</w:t>
       </w:r>
     </w:p>
     <w:p>
@@ -4404,7 +4010,6 @@
           <w:rFonts w:cstheme="minorHAnsi"/>
         </w:rPr>
       </w:pPr>
-      <w:proofErr w:type="spellStart"/>
       <w:r>
         <w:rPr>
           <w:rFonts w:cstheme="minorHAnsi"/>
@@ -4413,26 +4018,11 @@
         </w:rPr>
         <w:t>Seq_file</w:t>
       </w:r>
-      <w:proofErr w:type="spellEnd"/>
-      <w:r>
-        <w:rPr>
-          <w:rFonts w:cstheme="minorHAnsi"/>
-        </w:rPr>
-        <w:t xml:space="preserve">: El número del fichero original </w:t>
-      </w:r>
-      <w:proofErr w:type="spellStart"/>
-      <w:r>
-        <w:rPr>
-          <w:rFonts w:cstheme="minorHAnsi"/>
-        </w:rPr>
-        <w:t>mafft.fasta</w:t>
-      </w:r>
-      <w:proofErr w:type="spellEnd"/>
-      <w:r>
-        <w:rPr>
-          <w:rFonts w:cstheme="minorHAnsi"/>
-        </w:rPr>
-        <w:t xml:space="preserve"> analizado.</w:t>
+      <w:r>
+        <w:rPr>
+          <w:rFonts w:cstheme="minorHAnsi"/>
+        </w:rPr>
+        <w:t>: El número del fichero original mafft.fasta analizado.</w:t>
       </w:r>
     </w:p>
     <w:p>
@@ -4447,7 +4037,6 @@
           <w:rFonts w:cstheme="minorHAnsi"/>
         </w:rPr>
       </w:pPr>
-      <w:proofErr w:type="spellStart"/>
       <w:r>
         <w:rPr>
           <w:rFonts w:cstheme="minorHAnsi"/>
@@ -4456,7 +4045,6 @@
         </w:rPr>
         <w:t>Frame_ID</w:t>
       </w:r>
-      <w:proofErr w:type="spellEnd"/>
       <w:r>
         <w:rPr>
           <w:rFonts w:cstheme="minorHAnsi"/>
@@ -4476,7 +4064,6 @@
           <w:rFonts w:cstheme="minorHAnsi"/>
         </w:rPr>
       </w:pPr>
-      <w:proofErr w:type="spellStart"/>
       <w:r>
         <w:rPr>
           <w:rFonts w:cstheme="minorHAnsi"/>
@@ -4485,7 +4072,6 @@
         </w:rPr>
         <w:t>Ref_ID</w:t>
       </w:r>
-      <w:proofErr w:type="spellEnd"/>
       <w:r>
         <w:rPr>
           <w:rFonts w:cstheme="minorHAnsi"/>
@@ -4511,7 +4097,6 @@
           <w:rFonts w:cstheme="minorHAnsi"/>
         </w:rPr>
       </w:pPr>
-      <w:proofErr w:type="spellStart"/>
       <w:r>
         <w:rPr>
           <w:rFonts w:cstheme="minorHAnsi"/>
@@ -4521,7 +4106,6 @@
         <w:lastRenderedPageBreak/>
         <w:t>Pasa_filtro</w:t>
       </w:r>
-      <w:proofErr w:type="spellEnd"/>
       <w:r>
         <w:rPr>
           <w:rFonts w:cstheme="minorHAnsi"/>
@@ -4541,7 +4125,6 @@
           <w:rFonts w:cstheme="minorHAnsi"/>
         </w:rPr>
       </w:pPr>
-      <w:proofErr w:type="spellStart"/>
       <w:r>
         <w:rPr>
           <w:rFonts w:cstheme="minorHAnsi"/>
@@ -4550,7 +4133,6 @@
         </w:rPr>
         <w:t>Hay_segmento_de_subsecuencias_validas</w:t>
       </w:r>
-      <w:proofErr w:type="spellEnd"/>
       <w:r>
         <w:rPr>
           <w:rFonts w:cstheme="minorHAnsi"/>
@@ -4570,7 +4152,6 @@
           <w:rFonts w:cstheme="minorHAnsi"/>
         </w:rPr>
       </w:pPr>
-      <w:proofErr w:type="spellStart"/>
       <w:r>
         <w:rPr>
           <w:rFonts w:cstheme="minorHAnsi"/>
@@ -4579,7 +4160,6 @@
         </w:rPr>
         <w:t>longitud_minima_total_subseqs_superada</w:t>
       </w:r>
-      <w:proofErr w:type="spellEnd"/>
       <w:r>
         <w:rPr>
           <w:rFonts w:cstheme="minorHAnsi"/>
@@ -4599,7 +4179,6 @@
           <w:rFonts w:cstheme="minorHAnsi"/>
         </w:rPr>
       </w:pPr>
-      <w:proofErr w:type="spellStart"/>
       <w:r>
         <w:rPr>
           <w:rFonts w:cstheme="minorHAnsi"/>
@@ -4608,7 +4187,6 @@
         </w:rPr>
         <w:t>ratio_minimo_longitud_superado</w:t>
       </w:r>
-      <w:proofErr w:type="spellEnd"/>
       <w:r>
         <w:rPr>
           <w:rFonts w:cstheme="minorHAnsi"/>
@@ -4628,7 +4206,6 @@
           <w:rFonts w:cstheme="minorHAnsi"/>
         </w:rPr>
       </w:pPr>
-      <w:proofErr w:type="spellStart"/>
       <w:r>
         <w:rPr>
           <w:rFonts w:cstheme="minorHAnsi"/>
@@ -4637,7 +4214,6 @@
         </w:rPr>
         <w:t>Stop_codon_en_mitad_de_dos_segmentos_subsecuencias_validas</w:t>
       </w:r>
-      <w:proofErr w:type="spellEnd"/>
       <w:r>
         <w:rPr>
           <w:rFonts w:cstheme="minorHAnsi"/>
@@ -4657,7 +4233,6 @@
           <w:rFonts w:cstheme="minorHAnsi"/>
         </w:rPr>
       </w:pPr>
-      <w:proofErr w:type="spellStart"/>
       <w:r>
         <w:rPr>
           <w:rFonts w:cstheme="minorHAnsi"/>
@@ -4666,40 +4241,11 @@
         </w:rPr>
         <w:t>Vector_alineamiento</w:t>
       </w:r>
-      <w:proofErr w:type="spellEnd"/>
-      <w:r>
-        <w:rPr>
-          <w:rFonts w:cstheme="minorHAnsi"/>
-        </w:rPr>
-        <w:t>: Representación binaria del alineamiento entre las dos secuencias: 1(</w:t>
-      </w:r>
-      <w:proofErr w:type="spellStart"/>
-      <w:r>
-        <w:rPr>
-          <w:rFonts w:cstheme="minorHAnsi"/>
-        </w:rPr>
-        <w:t>aa</w:t>
-      </w:r>
-      <w:proofErr w:type="spellEnd"/>
-      <w:r>
-        <w:rPr>
-          <w:rFonts w:cstheme="minorHAnsi"/>
-        </w:rPr>
-        <w:t xml:space="preserve"> alineado), 0 (</w:t>
-      </w:r>
-      <w:proofErr w:type="spellStart"/>
-      <w:r>
-        <w:rPr>
-          <w:rFonts w:cstheme="minorHAnsi"/>
-        </w:rPr>
-        <w:t>aa</w:t>
-      </w:r>
-      <w:proofErr w:type="spellEnd"/>
-      <w:r>
-        <w:rPr>
-          <w:rFonts w:cstheme="minorHAnsi"/>
-        </w:rPr>
-        <w:t xml:space="preserve"> no alineado), * (codón de parada).</w:t>
+      <w:r>
+        <w:rPr>
+          <w:rFonts w:cstheme="minorHAnsi"/>
+        </w:rPr>
+        <w:t>: Representación binaria del alineamiento entre las dos secuencias: 1(aa alineado), 0 (aa no alineado), * (codón de parada).</w:t>
       </w:r>
     </w:p>
     <w:p>
@@ -4731,30 +4277,14 @@
         <w:rPr>
           <w:rFonts w:cstheme="minorHAnsi"/>
         </w:rPr>
-        <w:t>Accede al directorio “</w:t>
-      </w:r>
-      <w:proofErr w:type="spellStart"/>
-      <w:r>
-        <w:rPr>
-          <w:rFonts w:cstheme="minorHAnsi"/>
-        </w:rPr>
-        <w:t>metionine_filter</w:t>
-      </w:r>
-      <w:proofErr w:type="spellEnd"/>
-      <w:r>
-        <w:rPr>
-          <w:rFonts w:cstheme="minorHAnsi"/>
-        </w:rPr>
-        <w:t>” y ejecuta con “</w:t>
-      </w:r>
-      <w:proofErr w:type="spellStart"/>
+        <w:t>Accede al directorio “metionine_filter” y ejecuta con “</w:t>
+      </w:r>
       <w:r>
         <w:rPr>
           <w:rFonts w:ascii="Space Mono" w:hAnsi="Space Mono" w:cstheme="minorHAnsi"/>
         </w:rPr>
         <w:t>sbatch</w:t>
       </w:r>
-      <w:proofErr w:type="spellEnd"/>
       <w:r>
         <w:rPr>
           <w:rFonts w:cstheme="minorHAnsi"/>
@@ -4788,7 +4318,6 @@
           <w:rFonts w:cstheme="minorHAnsi"/>
         </w:rPr>
       </w:pPr>
-      <w:proofErr w:type="spellStart"/>
       <w:r>
         <w:rPr>
           <w:rFonts w:cstheme="minorHAnsi"/>
@@ -4797,7 +4326,6 @@
         </w:rPr>
         <w:t>Alineamientos_Perfectos</w:t>
       </w:r>
-      <w:proofErr w:type="spellEnd"/>
       <w:r>
         <w:rPr>
           <w:rFonts w:cstheme="minorHAnsi"/>
@@ -4814,21 +4342,7 @@
         <w:rPr>
           <w:rFonts w:cstheme="minorHAnsi"/>
         </w:rPr>
-        <w:t xml:space="preserve">etionina inicial en las secuencias de referencia coincide con la metionina inicial del </w:t>
-      </w:r>
-      <w:proofErr w:type="spellStart"/>
-      <w:r>
-        <w:rPr>
-          <w:rFonts w:cstheme="minorHAnsi"/>
-        </w:rPr>
-        <w:t>frame</w:t>
-      </w:r>
-      <w:proofErr w:type="spellEnd"/>
-      <w:r>
-        <w:rPr>
-          <w:rFonts w:cstheme="minorHAnsi"/>
-        </w:rPr>
-        <w:t>.</w:t>
+        <w:t>etionina inicial en las secuencias de referencia coincide con la metionina inicial del frame.</w:t>
       </w:r>
     </w:p>
     <w:p>
@@ -4843,7 +4357,6 @@
           <w:rFonts w:cstheme="minorHAnsi"/>
         </w:rPr>
       </w:pPr>
-      <w:proofErr w:type="spellStart"/>
       <w:r>
         <w:rPr>
           <w:rFonts w:cstheme="minorHAnsi"/>
@@ -4852,7 +4365,6 @@
         </w:rPr>
         <w:t>Alineamientos_Limpios</w:t>
       </w:r>
-      <w:proofErr w:type="spellEnd"/>
       <w:r>
         <w:rPr>
           <w:rFonts w:cstheme="minorHAnsi"/>
@@ -4872,7 +4384,6 @@
           <w:rFonts w:cstheme="minorHAnsi"/>
         </w:rPr>
       </w:pPr>
-      <w:proofErr w:type="spellStart"/>
       <w:r>
         <w:rPr>
           <w:rFonts w:cstheme="minorHAnsi"/>
@@ -4881,26 +4392,11 @@
         </w:rPr>
         <w:t>Alineamientos_M_Previa</w:t>
       </w:r>
-      <w:proofErr w:type="spellEnd"/>
-      <w:r>
-        <w:rPr>
-          <w:rFonts w:cstheme="minorHAnsi"/>
-        </w:rPr>
-        <w:t xml:space="preserve">: La metionina inicial en las secuencias de referencia coincide con la metionina inicial del </w:t>
-      </w:r>
-      <w:proofErr w:type="spellStart"/>
-      <w:r>
-        <w:rPr>
-          <w:rFonts w:cstheme="minorHAnsi"/>
-        </w:rPr>
-        <w:t>frame</w:t>
-      </w:r>
-      <w:proofErr w:type="spellEnd"/>
-      <w:r>
-        <w:rPr>
-          <w:rFonts w:cstheme="minorHAnsi"/>
-        </w:rPr>
-        <w:t>, pero existe una metionina anterior que podría ser el verdadero inicio de la secuencia.</w:t>
+      <w:r>
+        <w:rPr>
+          <w:rFonts w:cstheme="minorHAnsi"/>
+        </w:rPr>
+        <w:t>: La metionina inicial en las secuencias de referencia coincide con la metionina inicial del frame, pero existe una metionina anterior que podría ser el verdadero inicio de la secuencia.</w:t>
       </w:r>
     </w:p>
     <w:p>
@@ -4915,7 +4411,6 @@
           <w:rFonts w:cstheme="minorHAnsi"/>
         </w:rPr>
       </w:pPr>
-      <w:proofErr w:type="spellStart"/>
       <w:r>
         <w:rPr>
           <w:rFonts w:cstheme="minorHAnsi"/>
@@ -4924,26 +4419,11 @@
         </w:rPr>
         <w:t>Alineamientos_Multiframe</w:t>
       </w:r>
-      <w:proofErr w:type="spellEnd"/>
-      <w:r>
-        <w:rPr>
-          <w:rFonts w:cstheme="minorHAnsi"/>
-        </w:rPr>
-        <w:t xml:space="preserve">: Son los ficheros en donde más de un </w:t>
-      </w:r>
-      <w:proofErr w:type="spellStart"/>
-      <w:r>
-        <w:rPr>
-          <w:rFonts w:cstheme="minorHAnsi"/>
-        </w:rPr>
-        <w:t>frame</w:t>
-      </w:r>
-      <w:proofErr w:type="spellEnd"/>
-      <w:r>
-        <w:rPr>
-          <w:rFonts w:cstheme="minorHAnsi"/>
-        </w:rPr>
-        <w:t xml:space="preserve"> alinea con las secuencias de referencia.</w:t>
+      <w:r>
+        <w:rPr>
+          <w:rFonts w:cstheme="minorHAnsi"/>
+        </w:rPr>
+        <w:t>: Son los ficheros en donde más de un frame alinea con las secuencias de referencia.</w:t>
       </w:r>
     </w:p>
     <w:p>
@@ -4958,7 +4438,6 @@
           <w:rFonts w:cstheme="minorHAnsi"/>
         </w:rPr>
       </w:pPr>
-      <w:proofErr w:type="spellStart"/>
       <w:r>
         <w:rPr>
           <w:rFonts w:cstheme="minorHAnsi"/>
@@ -4967,7 +4446,6 @@
         </w:rPr>
         <w:t>Alineamientos_Revision_Manual</w:t>
       </w:r>
-      <w:proofErr w:type="spellEnd"/>
       <w:r>
         <w:rPr>
           <w:rFonts w:cstheme="minorHAnsi"/>
@@ -5087,18 +4565,8 @@
           <w:b/>
           <w:bCs/>
         </w:rPr>
-        <w:t xml:space="preserve">Ejecución de </w:t>
-      </w:r>
-      <w:proofErr w:type="spellStart"/>
-      <w:r>
-        <w:rPr>
-          <w:rFonts w:cstheme="minorHAnsi"/>
-          <w:b/>
-          <w:bCs/>
-        </w:rPr>
-        <w:t>autolauncher</w:t>
-      </w:r>
-      <w:proofErr w:type="spellEnd"/>
+        <w:t>Ejecución de autolauncher</w:t>
+      </w:r>
     </w:p>
     <w:p>
       <w:pPr>
@@ -5138,18 +4606,8 @@
           <w:b/>
           <w:bCs/>
         </w:rPr>
-        <w:t xml:space="preserve"> </w:t>
-      </w:r>
-      <w:proofErr w:type="spellStart"/>
-      <w:r>
-        <w:rPr>
-          <w:rFonts w:cstheme="minorHAnsi"/>
-          <w:b/>
-          <w:bCs/>
-        </w:rPr>
-        <w:t>reads</w:t>
-      </w:r>
-      <w:proofErr w:type="spellEnd"/>
+        <w:t xml:space="preserve"> reads</w:t>
+      </w:r>
       <w:r>
         <w:rPr>
           <w:rFonts w:cstheme="minorHAnsi"/>
@@ -5229,21 +4687,7 @@
         <w:rPr>
           <w:rFonts w:cstheme="minorHAnsi"/>
         </w:rPr>
-        <w:t xml:space="preserve">Se realizan los pasos 1, 2 y 3 descritos anteriormente para preparar nuestro directorio de trabajo con los dos </w:t>
-      </w:r>
-      <w:proofErr w:type="spellStart"/>
-      <w:r>
-        <w:rPr>
-          <w:rFonts w:cstheme="minorHAnsi"/>
-        </w:rPr>
-        <w:t>reads</w:t>
-      </w:r>
-      <w:proofErr w:type="spellEnd"/>
-      <w:r>
-        <w:rPr>
-          <w:rFonts w:cstheme="minorHAnsi"/>
-        </w:rPr>
-        <w:t>.</w:t>
+        <w:t>Se realizan los pasos 1, 2 y 3 descritos anteriormente para preparar nuestro directorio de trabajo con los dos reads.</w:t>
       </w:r>
     </w:p>
     <w:p>
@@ -5259,14 +4703,24 @@
         </w:rPr>
         <w:t xml:space="preserve">Si disponemos del fichero fasta ensamblado debemos copiarlo al directorio </w:t>
       </w:r>
-      <w:proofErr w:type="spellStart"/>
+      <w:r>
+        <w:rPr>
+          <w:rFonts w:cstheme="minorHAnsi"/>
+        </w:rPr>
+        <w:t>“</w:t>
+      </w:r>
       <w:r>
         <w:rPr>
           <w:rFonts w:cstheme="minorHAnsi"/>
         </w:rPr>
         <w:t>trinity</w:t>
       </w:r>
-      <w:proofErr w:type="spellEnd"/>
+      <w:r>
+        <w:rPr>
+          <w:rFonts w:cstheme="minorHAnsi"/>
+        </w:rPr>
+        <w:t>”.</w:t>
+      </w:r>
     </w:p>
     <w:p>
       <w:pPr>
@@ -5281,7 +4735,6 @@
         </w:rPr>
         <w:t>Desde el directorio de trabajo ejecutamos “</w:t>
       </w:r>
-      <w:proofErr w:type="spellStart"/>
       <w:r>
         <w:rPr>
           <w:rFonts w:ascii="Space Mono" w:hAnsi="Space Mono" w:cstheme="minorHAnsi"/>
@@ -5294,7 +4747,6 @@
         </w:rPr>
         <w:t>batch</w:t>
       </w:r>
-      <w:proofErr w:type="spellEnd"/>
       <w:r>
         <w:rPr>
           <w:rFonts w:ascii="Space Mono" w:hAnsi="Space Mono" w:cstheme="minorHAnsi"/>
@@ -5361,49 +4813,39 @@
         <w:rPr>
           <w:rFonts w:ascii="Space Mono" w:hAnsi="Space Mono" w:cstheme="minorHAnsi"/>
         </w:rPr>
+        <w:t>--d</w:t>
+      </w:r>
+      <w:r>
+        <w:rPr>
+          <w:rFonts w:ascii="Space Mono" w:hAnsi="Space Mono" w:cstheme="minorHAnsi"/>
+        </w:rPr>
+        <w:t>b</w:t>
+      </w:r>
+      <w:r>
+        <w:rPr>
+          <w:rFonts w:ascii="Space Mono" w:hAnsi="Space Mono" w:cstheme="minorHAnsi"/>
+        </w:rPr>
+        <w:t xml:space="preserve"> ruta/de/la/base/de/datos</w:t>
+      </w:r>
+    </w:p>
+    <w:p>
+      <w:pPr>
+        <w:jc w:val="both"/>
+        <w:rPr>
+          <w:rFonts w:ascii="Space Mono" w:hAnsi="Space Mono" w:cstheme="minorHAnsi"/>
+        </w:rPr>
+      </w:pPr>
+      <w:r>
+        <w:rPr>
+          <w:rFonts w:ascii="Space Mono" w:hAnsi="Space Mono" w:cstheme="minorHAnsi"/>
+        </w:rPr>
         <w:t>--</w:t>
       </w:r>
-      <w:proofErr w:type="spellStart"/>
       <w:r>
         <w:rPr>
           <w:rFonts w:ascii="Space Mono" w:hAnsi="Space Mono" w:cstheme="minorHAnsi"/>
         </w:rPr>
-        <w:t>bd</w:t>
-      </w:r>
-      <w:proofErr w:type="spellEnd"/>
-      <w:r>
-        <w:rPr>
-          <w:rFonts w:ascii="Space Mono" w:hAnsi="Space Mono" w:cstheme="minorHAnsi"/>
-        </w:rPr>
-        <w:t xml:space="preserve"> ruta/de/la/base/de/datos</w:t>
-      </w:r>
-    </w:p>
-    <w:p>
-      <w:pPr>
-        <w:jc w:val="both"/>
-        <w:rPr>
-          <w:rFonts w:ascii="Space Mono" w:hAnsi="Space Mono" w:cstheme="minorHAnsi"/>
-        </w:rPr>
-      </w:pPr>
-      <w:r>
-        <w:rPr>
-          <w:rFonts w:ascii="Space Mono" w:hAnsi="Space Mono" w:cstheme="minorHAnsi"/>
-        </w:rPr>
-        <w:t>--</w:t>
-      </w:r>
-      <w:proofErr w:type="spellStart"/>
-      <w:r>
-        <w:rPr>
-          <w:rFonts w:ascii="Space Mono" w:hAnsi="Space Mono" w:cstheme="minorHAnsi"/>
-        </w:rPr>
-        <w:t>trinity</w:t>
-      </w:r>
-      <w:proofErr w:type="spellEnd"/>
-      <w:r>
-        <w:rPr>
-          <w:rFonts w:ascii="Space Mono" w:hAnsi="Space Mono" w:cstheme="minorHAnsi"/>
-        </w:rPr>
-        <w:t xml:space="preserve"> ruta/</w:t>
+        <w:t>trinity ruta/</w:t>
       </w:r>
       <w:r>
         <w:rPr>
@@ -5567,35 +5009,7 @@
         <w:rPr>
           <w:rFonts w:cstheme="minorHAnsi"/>
         </w:rPr>
-        <w:t xml:space="preserve"> “t-</w:t>
-      </w:r>
-      <w:proofErr w:type="spellStart"/>
-      <w:r>
-        <w:rPr>
-          <w:rFonts w:cstheme="minorHAnsi"/>
-        </w:rPr>
-        <w:t>filter.err</w:t>
-      </w:r>
-      <w:proofErr w:type="spellEnd"/>
-      <w:r>
-        <w:rPr>
-          <w:rFonts w:cstheme="minorHAnsi"/>
-        </w:rPr>
-        <w:t>” y “t-</w:t>
-      </w:r>
-      <w:proofErr w:type="spellStart"/>
-      <w:r>
-        <w:rPr>
-          <w:rFonts w:cstheme="minorHAnsi"/>
-        </w:rPr>
-        <w:t>filter.out</w:t>
-      </w:r>
-      <w:proofErr w:type="spellEnd"/>
-      <w:r>
-        <w:rPr>
-          <w:rFonts w:cstheme="minorHAnsi"/>
-        </w:rPr>
-        <w:t>” contienen detalles de la ejecución del script.</w:t>
+        <w:t xml:space="preserve"> “t-filter.err” y “t-filter.out” contienen detalles de la ejecución del script.</w:t>
       </w:r>
     </w:p>
     <w:sectPr>

</xml_diff>

<commit_message>
Version 1.4.0: clasificador de superfamilias implementado
</commit_message>
<xml_diff>
--- a/tutorial/Protocolo.docx
+++ b/tutorial/Protocolo.docx
@@ -403,7 +403,7 @@
           <w:noProof/>
         </w:rPr>
         <w:drawing>
-          <wp:inline distT="0" distB="0" distL="0" distR="0" wp14:anchorId="7F1486D5" wp14:editId="347C5E86">
+          <wp:inline distT="0" distB="0" distL="0" distR="0" wp14:anchorId="7F1486D5" wp14:editId="36E9E181">
             <wp:extent cx="5392420" cy="1459230"/>
             <wp:effectExtent l="0" t="0" r="0" b="7620"/>
             <wp:docPr id="1954594852" name="Imagen 6"/>
@@ -1653,7 +1653,7 @@
           <w:noProof/>
         </w:rPr>
         <w:drawing>
-          <wp:inline distT="0" distB="0" distL="0" distR="0" wp14:anchorId="23D4543A" wp14:editId="5D983D81">
+          <wp:inline distT="0" distB="0" distL="0" distR="0" wp14:anchorId="23D4543A" wp14:editId="34338108">
             <wp:extent cx="5392420" cy="3434715"/>
             <wp:effectExtent l="0" t="0" r="0" b="0"/>
             <wp:docPr id="466997638" name="Imagen 14"/>
@@ -4458,56 +4458,708 @@
         <w:jc w:val="both"/>
         <w:rPr>
           <w:rFonts w:cstheme="minorHAnsi"/>
-        </w:rPr>
-      </w:pPr>
-    </w:p>
-    <w:p>
-      <w:pPr>
-        <w:jc w:val="both"/>
-        <w:rPr>
-          <w:rFonts w:cstheme="minorHAnsi"/>
-        </w:rPr>
-      </w:pPr>
-    </w:p>
-    <w:p>
-      <w:pPr>
-        <w:jc w:val="both"/>
-        <w:rPr>
-          <w:rFonts w:cstheme="minorHAnsi"/>
-        </w:rPr>
-      </w:pPr>
-    </w:p>
-    <w:p>
-      <w:pPr>
-        <w:jc w:val="both"/>
-        <w:rPr>
-          <w:rFonts w:cstheme="minorHAnsi"/>
-        </w:rPr>
-      </w:pPr>
-    </w:p>
-    <w:p>
-      <w:pPr>
-        <w:jc w:val="both"/>
-        <w:rPr>
-          <w:rFonts w:cstheme="minorHAnsi"/>
-        </w:rPr>
-      </w:pPr>
-    </w:p>
-    <w:p>
-      <w:pPr>
-        <w:jc w:val="both"/>
-        <w:rPr>
-          <w:rFonts w:cstheme="minorHAnsi"/>
-        </w:rPr>
-      </w:pPr>
-    </w:p>
-    <w:p>
-      <w:pPr>
-        <w:jc w:val="both"/>
-        <w:rPr>
-          <w:rFonts w:cstheme="minorHAnsi"/>
-        </w:rPr>
-      </w:pPr>
+          <w:b/>
+          <w:bCs/>
+        </w:rPr>
+      </w:pPr>
+      <w:r>
+        <w:rPr>
+          <w:rFonts w:cstheme="minorHAnsi"/>
+          <w:b/>
+          <w:bCs/>
+        </w:rPr>
+        <w:t xml:space="preserve">Paso </w:t>
+      </w:r>
+      <w:r>
+        <w:rPr>
+          <w:rFonts w:cstheme="minorHAnsi"/>
+          <w:b/>
+          <w:bCs/>
+        </w:rPr>
+        <w:t>10</w:t>
+      </w:r>
+      <w:r>
+        <w:rPr>
+          <w:rFonts w:cstheme="minorHAnsi"/>
+          <w:b/>
+          <w:bCs/>
+        </w:rPr>
+        <w:t xml:space="preserve">: </w:t>
+      </w:r>
+      <w:r>
+        <w:rPr>
+          <w:rFonts w:cstheme="minorHAnsi"/>
+          <w:b/>
+          <w:bCs/>
+        </w:rPr>
+        <w:t>Clasificación por superfamilias de conotoxinas y otros péptidos</w:t>
+      </w:r>
+    </w:p>
+    <w:p>
+      <w:pPr>
+        <w:jc w:val="both"/>
+        <w:rPr>
+          <w:rFonts w:cstheme="minorHAnsi"/>
+        </w:rPr>
+      </w:pPr>
+      <w:r>
+        <w:rPr>
+          <w:rFonts w:cstheme="minorHAnsi"/>
+        </w:rPr>
+        <w:t xml:space="preserve">Accede al directorio “superfamily” y ejecuta con </w:t>
+      </w:r>
+      <w:r>
+        <w:rPr>
+          <w:rFonts w:cstheme="minorHAnsi"/>
+        </w:rPr>
+        <w:t>“</w:t>
+      </w:r>
+      <w:r>
+        <w:rPr>
+          <w:rFonts w:ascii="Space Mono" w:hAnsi="Space Mono" w:cstheme="minorHAnsi"/>
+        </w:rPr>
+        <w:t>sbatch</w:t>
+      </w:r>
+      <w:r>
+        <w:rPr>
+          <w:rFonts w:cstheme="minorHAnsi"/>
+        </w:rPr>
+        <w:t>” el script “</w:t>
+      </w:r>
+      <w:r>
+        <w:rPr>
+          <w:rFonts w:cstheme="minorHAnsi"/>
+        </w:rPr>
+        <w:t>SF-</w:t>
+      </w:r>
+      <w:r>
+        <w:rPr>
+          <w:rFonts w:cstheme="minorHAnsi"/>
+        </w:rPr>
+        <w:t>filter.sh”</w:t>
+      </w:r>
+      <w:r>
+        <w:rPr>
+          <w:rFonts w:cstheme="minorHAnsi"/>
+        </w:rPr>
+        <w:t xml:space="preserve">. </w:t>
+      </w:r>
+      <w:r>
+        <w:rPr>
+          <w:rFonts w:cstheme="minorHAnsi"/>
+        </w:rPr>
+        <w:t xml:space="preserve">Es necesario pasarle </w:t>
+      </w:r>
+      <w:r>
+        <w:rPr>
+          <w:rFonts w:cstheme="minorHAnsi"/>
+        </w:rPr>
+        <w:t>3</w:t>
+      </w:r>
+      <w:r>
+        <w:rPr>
+          <w:rFonts w:cstheme="minorHAnsi"/>
+        </w:rPr>
+        <w:t xml:space="preserve"> argumentos en el orden correcto.</w:t>
+      </w:r>
+    </w:p>
+    <w:p>
+      <w:pPr>
+        <w:pStyle w:val="Prrafodelista"/>
+        <w:numPr>
+          <w:ilvl w:val="0"/>
+          <w:numId w:val="8"/>
+        </w:numPr>
+        <w:jc w:val="both"/>
+        <w:rPr>
+          <w:rFonts w:cstheme="minorHAnsi"/>
+        </w:rPr>
+      </w:pPr>
+      <w:r>
+        <w:rPr>
+          <w:rFonts w:cstheme="minorHAnsi"/>
+        </w:rPr>
+        <w:t>DB1</w:t>
+      </w:r>
+      <w:r>
+        <w:rPr>
+          <w:rFonts w:cstheme="minorHAnsi"/>
+        </w:rPr>
+        <w:t xml:space="preserve">: Fichero fasta de la base de datos de péptidos </w:t>
+      </w:r>
+      <w:r>
+        <w:rPr>
+          <w:rFonts w:cstheme="minorHAnsi"/>
+        </w:rPr>
+        <w:t>señales de conotoxinas.</w:t>
+      </w:r>
+    </w:p>
+    <w:p>
+      <w:pPr>
+        <w:pStyle w:val="Prrafodelista"/>
+        <w:numPr>
+          <w:ilvl w:val="0"/>
+          <w:numId w:val="8"/>
+        </w:numPr>
+        <w:jc w:val="both"/>
+        <w:rPr>
+          <w:rFonts w:cstheme="minorHAnsi"/>
+        </w:rPr>
+      </w:pPr>
+      <w:r>
+        <w:rPr>
+          <w:rFonts w:cstheme="minorHAnsi"/>
+        </w:rPr>
+        <w:t>DB2</w:t>
+      </w:r>
+      <w:r>
+        <w:rPr>
+          <w:rFonts w:cstheme="minorHAnsi"/>
+        </w:rPr>
+        <w:t>:</w:t>
+      </w:r>
+      <w:r>
+        <w:rPr>
+          <w:rFonts w:cstheme="minorHAnsi"/>
+        </w:rPr>
+        <w:t xml:space="preserve"> Fichero fasta de la base de datos </w:t>
+      </w:r>
+      <w:r>
+        <w:rPr>
+          <w:rFonts w:cstheme="minorHAnsi"/>
+        </w:rPr>
+        <w:t>de superfamilias de conotoxinas.</w:t>
+      </w:r>
+    </w:p>
+    <w:p>
+      <w:pPr>
+        <w:pStyle w:val="Prrafodelista"/>
+        <w:numPr>
+          <w:ilvl w:val="0"/>
+          <w:numId w:val="8"/>
+        </w:numPr>
+        <w:jc w:val="both"/>
+        <w:rPr>
+          <w:rFonts w:cstheme="minorHAnsi"/>
+        </w:rPr>
+      </w:pPr>
+      <w:r>
+        <w:rPr>
+          <w:rFonts w:cstheme="minorHAnsi"/>
+        </w:rPr>
+        <w:t>DB</w:t>
+      </w:r>
+      <w:r>
+        <w:rPr>
+          <w:rFonts w:cstheme="minorHAnsi"/>
+        </w:rPr>
+        <w:t>3</w:t>
+      </w:r>
+      <w:r>
+        <w:rPr>
+          <w:rFonts w:cstheme="minorHAnsi"/>
+        </w:rPr>
+        <w:t xml:space="preserve">: Fichero fasta de la base de datos de péptidos </w:t>
+      </w:r>
+      <w:r>
+        <w:rPr>
+          <w:rFonts w:cstheme="minorHAnsi"/>
+        </w:rPr>
+        <w:t>que hemos usado en el paso 6.</w:t>
+      </w:r>
+    </w:p>
+    <w:p>
+      <w:pPr>
+        <w:jc w:val="both"/>
+        <w:rPr>
+          <w:rFonts w:cstheme="minorHAnsi"/>
+        </w:rPr>
+      </w:pPr>
+      <w:r>
+        <w:rPr>
+          <w:rFonts w:cstheme="minorHAnsi"/>
+          <w:noProof/>
+        </w:rPr>
+        <w:drawing>
+          <wp:inline distT="0" distB="0" distL="0" distR="0" wp14:anchorId="63F404DB" wp14:editId="2146F8E5">
+            <wp:extent cx="5394960" cy="487680"/>
+            <wp:effectExtent l="0" t="0" r="0" b="7620"/>
+            <wp:docPr id="1524985480" name="Imagen 2"/>
+            <wp:cNvGraphicFramePr>
+              <a:graphicFrameLocks xmlns:a="http://schemas.openxmlformats.org/drawingml/2006/main" noChangeAspect="1"/>
+            </wp:cNvGraphicFramePr>
+            <a:graphic xmlns:a="http://schemas.openxmlformats.org/drawingml/2006/main">
+              <a:graphicData uri="http://schemas.openxmlformats.org/drawingml/2006/picture">
+                <pic:pic xmlns:pic="http://schemas.openxmlformats.org/drawingml/2006/picture">
+                  <pic:nvPicPr>
+                    <pic:cNvPr id="0" name="Picture 2"/>
+                    <pic:cNvPicPr>
+                      <a:picLocks noChangeAspect="1" noChangeArrowheads="1"/>
+                    </pic:cNvPicPr>
+                  </pic:nvPicPr>
+                  <pic:blipFill>
+                    <a:blip r:embed="rId27">
+                      <a:extLst>
+                        <a:ext uri="{28A0092B-C50C-407E-A947-70E740481C1C}">
+                          <a14:useLocalDpi xmlns:a14="http://schemas.microsoft.com/office/drawing/2010/main" val="0"/>
+                        </a:ext>
+                      </a:extLst>
+                    </a:blip>
+                    <a:srcRect/>
+                    <a:stretch>
+                      <a:fillRect/>
+                    </a:stretch>
+                  </pic:blipFill>
+                  <pic:spPr bwMode="auto">
+                    <a:xfrm>
+                      <a:off x="0" y="0"/>
+                      <a:ext cx="5394960" cy="487680"/>
+                    </a:xfrm>
+                    <a:prstGeom prst="rect">
+                      <a:avLst/>
+                    </a:prstGeom>
+                    <a:noFill/>
+                    <a:ln>
+                      <a:noFill/>
+                    </a:ln>
+                  </pic:spPr>
+                </pic:pic>
+              </a:graphicData>
+            </a:graphic>
+          </wp:inline>
+        </w:drawing>
+      </w:r>
+    </w:p>
+    <w:p>
+      <w:pPr>
+        <w:jc w:val="both"/>
+        <w:rPr>
+          <w:rFonts w:cstheme="minorHAnsi"/>
+        </w:rPr>
+      </w:pPr>
+      <w:r>
+        <w:rPr>
+          <w:rFonts w:cstheme="minorHAnsi"/>
+        </w:rPr>
+        <w:t>Una vez finalizada la ejecución tendremos principalmente dos directorios de interés.</w:t>
+      </w:r>
+    </w:p>
+    <w:p>
+      <w:pPr>
+        <w:jc w:val="both"/>
+        <w:rPr>
+          <w:rFonts w:cstheme="minorHAnsi"/>
+        </w:rPr>
+      </w:pPr>
+      <w:r>
+        <w:rPr>
+          <w:rFonts w:cstheme="minorHAnsi"/>
+        </w:rPr>
+        <w:t xml:space="preserve">En el directorio “resultados” tendremos todos los ficheros csv con las secuencias clasificadas. Debemos descargarnos este directorio y ejecutar en nuestro PC la herramienta “csvToExcel.exe”. </w:t>
+      </w:r>
+      <w:r>
+        <w:rPr>
+          <w:rFonts w:cstheme="minorHAnsi"/>
+        </w:rPr>
+        <w:lastRenderedPageBreak/>
+        <w:t xml:space="preserve">Se abrirá una ventana para seleccionar un directorio y deberemos seleccionar el que hemos descargado. </w:t>
+      </w:r>
+    </w:p>
+    <w:p>
+      <w:pPr>
+        <w:jc w:val="both"/>
+        <w:rPr>
+          <w:rFonts w:cstheme="minorHAnsi"/>
+        </w:rPr>
+      </w:pPr>
+      <w:r>
+        <w:rPr>
+          <w:rFonts w:cstheme="minorHAnsi"/>
+        </w:rPr>
+        <w:t>Una vez ejecutado, obtendremos un fichero Excel en ese mismo directorio donde estarán el resumen de los resultados en diferentes hojas.</w:t>
+      </w:r>
+    </w:p>
+    <w:p>
+      <w:pPr>
+        <w:pStyle w:val="Prrafodelista"/>
+        <w:numPr>
+          <w:ilvl w:val="0"/>
+          <w:numId w:val="9"/>
+        </w:numPr>
+        <w:jc w:val="both"/>
+        <w:rPr>
+          <w:rFonts w:cstheme="minorHAnsi"/>
+        </w:rPr>
+      </w:pPr>
+      <w:r>
+        <w:rPr>
+          <w:rFonts w:cstheme="minorHAnsi"/>
+        </w:rPr>
+        <w:t>Perfectos_SF: Lista de secuencias</w:t>
+      </w:r>
+      <w:r>
+        <w:rPr>
+          <w:rFonts w:cstheme="minorHAnsi"/>
+        </w:rPr>
+        <w:t xml:space="preserve"> (del directorio “Alineamientos_Perfectos”)</w:t>
+      </w:r>
+      <w:r>
+        <w:rPr>
+          <w:rFonts w:cstheme="minorHAnsi"/>
+        </w:rPr>
+        <w:t xml:space="preserve"> en donde se ha identificado un péptido señal de la base de datos de péptidos señal y posteriormente ha alineado con la base de datos de superfamilias. En la columna “SF_signal” se indica al péptido señal con el que alinea con un umbral del 70% de coincidencia (pident_signal). En la columna “match” nos aparece el mejor resultado y en la columna “SF-hormone” la superfamilia a la que pertenece.</w:t>
+      </w:r>
+    </w:p>
+    <w:p>
+      <w:pPr>
+        <w:pStyle w:val="Prrafodelista"/>
+        <w:numPr>
+          <w:ilvl w:val="0"/>
+          <w:numId w:val="9"/>
+        </w:numPr>
+        <w:jc w:val="both"/>
+        <w:rPr>
+          <w:rFonts w:cstheme="minorHAnsi"/>
+        </w:rPr>
+      </w:pPr>
+      <w:r>
+        <w:rPr>
+          <w:rFonts w:cstheme="minorHAnsi"/>
+        </w:rPr>
+        <w:t xml:space="preserve">Perfectos_NoSF: </w:t>
+      </w:r>
+      <w:r>
+        <w:rPr>
+          <w:rFonts w:cstheme="minorHAnsi"/>
+        </w:rPr>
+        <w:t>Lista de secuencias</w:t>
+      </w:r>
+      <w:r>
+        <w:rPr>
+          <w:rFonts w:cstheme="minorHAnsi"/>
+        </w:rPr>
+        <w:t xml:space="preserve"> </w:t>
+      </w:r>
+      <w:r>
+        <w:rPr>
+          <w:rFonts w:cstheme="minorHAnsi"/>
+        </w:rPr>
+        <w:t>(del directorio “Alineamientos_Perfectos”</w:t>
+      </w:r>
+      <w:r>
+        <w:rPr>
+          <w:rFonts w:cstheme="minorHAnsi"/>
+        </w:rPr>
+        <w:t xml:space="preserve">) </w:t>
+      </w:r>
+      <w:r>
+        <w:rPr>
+          <w:rFonts w:cstheme="minorHAnsi"/>
+        </w:rPr>
+        <w:t xml:space="preserve">en donde </w:t>
+      </w:r>
+      <w:r>
+        <w:rPr>
+          <w:rFonts w:cstheme="minorHAnsi"/>
+        </w:rPr>
+        <w:t xml:space="preserve">no </w:t>
+      </w:r>
+      <w:r>
+        <w:rPr>
+          <w:rFonts w:cstheme="minorHAnsi"/>
+        </w:rPr>
+        <w:t xml:space="preserve">se ha identificado un péptido señal </w:t>
+      </w:r>
+      <w:r>
+        <w:rPr>
+          <w:rFonts w:cstheme="minorHAnsi"/>
+        </w:rPr>
+        <w:t>de la base de datos de péptidos señal pero</w:t>
+      </w:r>
+      <w:r>
+        <w:rPr>
+          <w:rFonts w:cstheme="minorHAnsi"/>
+        </w:rPr>
+        <w:t xml:space="preserve"> posteriormente ha alineado con la base de datos de superfamilias</w:t>
+      </w:r>
+      <w:r>
+        <w:rPr>
+          <w:rFonts w:cstheme="minorHAnsi"/>
+        </w:rPr>
+        <w:t>.</w:t>
+      </w:r>
+    </w:p>
+    <w:p>
+      <w:pPr>
+        <w:pStyle w:val="Prrafodelista"/>
+        <w:numPr>
+          <w:ilvl w:val="0"/>
+          <w:numId w:val="9"/>
+        </w:numPr>
+        <w:jc w:val="both"/>
+        <w:rPr>
+          <w:rFonts w:cstheme="minorHAnsi"/>
+        </w:rPr>
+      </w:pPr>
+      <w:r>
+        <w:rPr>
+          <w:rFonts w:cstheme="minorHAnsi"/>
+        </w:rPr>
+        <w:t xml:space="preserve">Perfectos_noMatch: Lista de secuencias </w:t>
+      </w:r>
+      <w:r>
+        <w:rPr>
+          <w:rFonts w:cstheme="minorHAnsi"/>
+        </w:rPr>
+        <w:t>(del directorio “Alineamientos_Perfectos”</w:t>
+      </w:r>
+      <w:r>
+        <w:rPr>
+          <w:rFonts w:cstheme="minorHAnsi"/>
+        </w:rPr>
+        <w:t>) que no han alineado con ninguna secuencia de la base de datos de superfamilias.</w:t>
+      </w:r>
+    </w:p>
+    <w:p>
+      <w:pPr>
+        <w:pStyle w:val="Prrafodelista"/>
+        <w:numPr>
+          <w:ilvl w:val="0"/>
+          <w:numId w:val="9"/>
+        </w:numPr>
+        <w:jc w:val="both"/>
+        <w:rPr>
+          <w:rFonts w:cstheme="minorHAnsi"/>
+        </w:rPr>
+      </w:pPr>
+      <w:r>
+        <w:rPr>
+          <w:rFonts w:cstheme="minorHAnsi"/>
+        </w:rPr>
+        <w:t xml:space="preserve">Mprevia_SF: </w:t>
+      </w:r>
+      <w:r>
+        <w:rPr>
+          <w:rFonts w:cstheme="minorHAnsi"/>
+        </w:rPr>
+        <w:t>Lista de secuencias (del directorio “Alineamientos_</w:t>
+      </w:r>
+      <w:r>
+        <w:rPr>
+          <w:rFonts w:cstheme="minorHAnsi"/>
+        </w:rPr>
+        <w:t>M_Previa</w:t>
+      </w:r>
+      <w:r>
+        <w:rPr>
+          <w:rFonts w:cstheme="minorHAnsi"/>
+        </w:rPr>
+        <w:t>”) en donde se ha identificado un péptido señal de la base de datos de péptidos señal y posteriormente ha alineado con la base de datos de superfamilias.</w:t>
+      </w:r>
+    </w:p>
+    <w:p>
+      <w:pPr>
+        <w:pStyle w:val="Prrafodelista"/>
+        <w:numPr>
+          <w:ilvl w:val="0"/>
+          <w:numId w:val="9"/>
+        </w:numPr>
+        <w:jc w:val="both"/>
+        <w:rPr>
+          <w:rFonts w:cstheme="minorHAnsi"/>
+        </w:rPr>
+      </w:pPr>
+      <w:r>
+        <w:rPr>
+          <w:rFonts w:cstheme="minorHAnsi"/>
+        </w:rPr>
+        <w:t>Mprevia_NoSF: Lista de secuencias (del directorio “Alineamientos_M_Previa”) en donde no se ha identificado un péptido señal de la base de datos de péptidos señal pero posteriormente ha alineado con la base de datos de superfamilias.</w:t>
+      </w:r>
+    </w:p>
+    <w:p>
+      <w:pPr>
+        <w:pStyle w:val="Prrafodelista"/>
+        <w:numPr>
+          <w:ilvl w:val="0"/>
+          <w:numId w:val="9"/>
+        </w:numPr>
+        <w:jc w:val="both"/>
+        <w:rPr>
+          <w:rFonts w:cstheme="minorHAnsi"/>
+        </w:rPr>
+      </w:pPr>
+      <w:r>
+        <w:rPr>
+          <w:rFonts w:cstheme="minorHAnsi"/>
+        </w:rPr>
+        <w:t>Mprevia</w:t>
+      </w:r>
+      <w:r>
+        <w:rPr>
+          <w:rFonts w:cstheme="minorHAnsi"/>
+        </w:rPr>
+        <w:t>_noMatch: Lista de secuencias (del directorio “Alineamientos_M_Previa”) que no han alineado con ninguna secuencia de la base de datos de superfamilias.</w:t>
+      </w:r>
+    </w:p>
+    <w:p>
+      <w:pPr>
+        <w:pStyle w:val="Prrafodelista"/>
+        <w:numPr>
+          <w:ilvl w:val="0"/>
+          <w:numId w:val="9"/>
+        </w:numPr>
+        <w:jc w:val="both"/>
+        <w:rPr>
+          <w:rFonts w:cstheme="minorHAnsi"/>
+        </w:rPr>
+      </w:pPr>
+      <w:r>
+        <w:rPr>
+          <w:rFonts w:cstheme="minorHAnsi"/>
+        </w:rPr>
+        <w:t>Revision_manual_Match: Lista de secuencias (del directorio “Alineamientos_Revision_Manual”) que han alineado con la base de datos de superfamilias.</w:t>
+      </w:r>
+    </w:p>
+    <w:p>
+      <w:pPr>
+        <w:pStyle w:val="Prrafodelista"/>
+        <w:numPr>
+          <w:ilvl w:val="0"/>
+          <w:numId w:val="9"/>
+        </w:numPr>
+        <w:jc w:val="both"/>
+        <w:rPr>
+          <w:rFonts w:cstheme="minorHAnsi"/>
+        </w:rPr>
+      </w:pPr>
+      <w:r>
+        <w:rPr>
+          <w:rFonts w:cstheme="minorHAnsi"/>
+        </w:rPr>
+        <w:t>Revision_manual_</w:t>
+      </w:r>
+      <w:r>
+        <w:rPr>
+          <w:rFonts w:cstheme="minorHAnsi"/>
+        </w:rPr>
+        <w:t>no</w:t>
+      </w:r>
+      <w:r>
+        <w:rPr>
+          <w:rFonts w:cstheme="minorHAnsi"/>
+        </w:rPr>
+        <w:t xml:space="preserve">Match: Lista de secuencias (del directorio “Alineamientos_Revision_Manual”) que </w:t>
+      </w:r>
+      <w:r>
+        <w:rPr>
+          <w:rFonts w:cstheme="minorHAnsi"/>
+        </w:rPr>
+        <w:t xml:space="preserve">no </w:t>
+      </w:r>
+      <w:r>
+        <w:rPr>
+          <w:rFonts w:cstheme="minorHAnsi"/>
+        </w:rPr>
+        <w:t>han alineado con la base de datos de superfamilias.</w:t>
+      </w:r>
+    </w:p>
+    <w:p>
+      <w:pPr>
+        <w:jc w:val="both"/>
+        <w:rPr>
+          <w:rFonts w:cstheme="minorHAnsi"/>
+        </w:rPr>
+      </w:pPr>
+      <w:r>
+        <w:rPr>
+          <w:rFonts w:cstheme="minorHAnsi"/>
+        </w:rPr>
+        <w:t>El directorio “alineamientos_NoSF” contiene los alineamientos en formato “mafft.fasta” de las secuencias de “P</w:t>
+      </w:r>
+      <w:r>
+        <w:rPr>
+          <w:rFonts w:cstheme="minorHAnsi"/>
+        </w:rPr>
+        <w:t>erfectos_NoSF</w:t>
+      </w:r>
+      <w:r>
+        <w:rPr>
+          <w:rFonts w:cstheme="minorHAnsi"/>
+        </w:rPr>
+        <w:t>”, “</w:t>
+      </w:r>
+      <w:r>
+        <w:rPr>
+          <w:rFonts w:cstheme="minorHAnsi"/>
+        </w:rPr>
+        <w:t>Mprevia_NoSF</w:t>
+      </w:r>
+      <w:r>
+        <w:rPr>
+          <w:rFonts w:cstheme="minorHAnsi"/>
+        </w:rPr>
+        <w:t>” y “</w:t>
+      </w:r>
+      <w:r>
+        <w:rPr>
+          <w:rFonts w:cstheme="minorHAnsi"/>
+        </w:rPr>
+        <w:t>Revision_manual_Match</w:t>
+      </w:r>
+      <w:r>
+        <w:rPr>
+          <w:rFonts w:cstheme="minorHAnsi"/>
+        </w:rPr>
+        <w:t>”</w:t>
+      </w:r>
+      <w:r>
+        <w:rPr>
+          <w:rFonts w:cstheme="minorHAnsi"/>
+        </w:rPr>
+        <w:t xml:space="preserve"> frente a todas las secuencias de la base de datos de superfamilias con las que ha habido un match. En estos alineamientos se puede comprobar en la descripción de cada secuencia a qué superfamilia pertenecen.</w:t>
+      </w:r>
+    </w:p>
+    <w:p>
+      <w:pPr>
+        <w:jc w:val="both"/>
+        <w:rPr>
+          <w:rFonts w:cstheme="minorHAnsi"/>
+        </w:rPr>
+      </w:pPr>
+      <w:r>
+        <w:rPr>
+          <w:rFonts w:cstheme="minorHAnsi"/>
+        </w:rPr>
+        <w:t xml:space="preserve">Tras la ejecución de este script también podemos realizar la misma comprobación de las descripciones en los alineamientos “mafft.fasta” del directorio “metionine_filter” del paso 9. </w:t>
+      </w:r>
+    </w:p>
+    <w:p>
+      <w:pPr>
+        <w:jc w:val="both"/>
+        <w:rPr>
+          <w:rFonts w:cstheme="minorHAnsi"/>
+        </w:rPr>
+      </w:pPr>
+      <w:r>
+        <w:rPr>
+          <w:rFonts w:cstheme="minorHAnsi"/>
+        </w:rPr>
+        <w:t>Esta revisión será útil para las secuencias que no han obtenido un match con la base de datos de superfamilias (noMatch) pero sí lo obtuvieron con la base de datos utilizada en el paso 6.</w:t>
+      </w:r>
+    </w:p>
+    <w:p>
+      <w:pPr>
+        <w:jc w:val="both"/>
+        <w:rPr>
+          <w:rFonts w:cstheme="minorHAnsi"/>
+        </w:rPr>
+      </w:pPr>
+      <w:r>
+        <w:rPr>
+          <w:rFonts w:cstheme="minorHAnsi"/>
+        </w:rPr>
+        <w:t>Las secuencias del directorio “Alineamientos_Multiframe” del paso 9 deberán ser revisadas siempre, ya que no son procesadas en el paso 10.</w:t>
+      </w:r>
     </w:p>
     <w:p>
       <w:pPr>
@@ -4852,6 +5504,110 @@
           <w:rFonts w:ascii="Space Mono" w:hAnsi="Space Mono" w:cstheme="minorHAnsi"/>
         </w:rPr>
         <w:t>del/fichero/ensamblado</w:t>
+      </w:r>
+    </w:p>
+    <w:p>
+      <w:pPr>
+        <w:jc w:val="both"/>
+        <w:rPr>
+          <w:rFonts w:ascii="Space Mono" w:hAnsi="Space Mono" w:cstheme="minorHAnsi"/>
+        </w:rPr>
+      </w:pPr>
+      <w:r>
+        <w:rPr>
+          <w:rFonts w:ascii="Space Mono" w:hAnsi="Space Mono" w:cstheme="minorHAnsi"/>
+        </w:rPr>
+        <w:t>--db2 ruta/de/la/base/de/datos/de/péptidos/señal</w:t>
+      </w:r>
+    </w:p>
+    <w:p>
+      <w:pPr>
+        <w:jc w:val="both"/>
+        <w:rPr>
+          <w:rFonts w:ascii="Space Mono" w:hAnsi="Space Mono" w:cstheme="minorHAnsi"/>
+        </w:rPr>
+      </w:pPr>
+      <w:r>
+        <w:rPr>
+          <w:rFonts w:ascii="Space Mono" w:hAnsi="Space Mono" w:cstheme="minorHAnsi"/>
+        </w:rPr>
+        <w:t xml:space="preserve">--db3 </w:t>
+      </w:r>
+      <w:r>
+        <w:rPr>
+          <w:rFonts w:ascii="Space Mono" w:hAnsi="Space Mono" w:cstheme="minorHAnsi"/>
+        </w:rPr>
+        <w:t>ruta/de/la/base/de/datos/de/</w:t>
+      </w:r>
+      <w:r>
+        <w:rPr>
+          <w:rFonts w:ascii="Space Mono" w:hAnsi="Space Mono" w:cstheme="minorHAnsi"/>
+        </w:rPr>
+        <w:t>superfamilias</w:t>
+      </w:r>
+    </w:p>
+    <w:p>
+      <w:pPr>
+        <w:jc w:val="both"/>
+        <w:rPr>
+          <w:rFonts w:cstheme="minorHAnsi"/>
+        </w:rPr>
+      </w:pPr>
+      <w:r>
+        <w:rPr>
+          <w:rFonts w:cstheme="minorHAnsi"/>
+        </w:rPr>
+        <w:t xml:space="preserve">Las opciones </w:t>
+      </w:r>
+      <w:r>
+        <w:rPr>
+          <w:rFonts w:cstheme="minorHAnsi"/>
+        </w:rPr>
+        <w:t>db2 y db3 son opcionales. Debemos incluirlos si queremos que se haga la clasificación por superfamilias.</w:t>
+      </w:r>
+      <w:r>
+        <w:rPr>
+          <w:rFonts w:cstheme="minorHAnsi"/>
+        </w:rPr>
+        <w:t xml:space="preserve"> En ese caso, también d</w:t>
+      </w:r>
+      <w:r>
+        <w:rPr>
+          <w:rFonts w:cstheme="minorHAnsi"/>
+        </w:rPr>
+        <w:t xml:space="preserve">ebemos descargarnos </w:t>
+      </w:r>
+      <w:r>
+        <w:rPr>
+          <w:rFonts w:cstheme="minorHAnsi"/>
+        </w:rPr>
+        <w:t>el directorio de resultados dentro de “superfamily”</w:t>
+      </w:r>
+      <w:r>
+        <w:rPr>
+          <w:rFonts w:cstheme="minorHAnsi"/>
+        </w:rPr>
+        <w:t xml:space="preserve"> y ejecutar en nuestro PC la herramienta “csvToExcel.exe”.</w:t>
+      </w:r>
+    </w:p>
+    <w:p>
+      <w:pPr>
+        <w:jc w:val="both"/>
+        <w:rPr>
+          <w:rFonts w:cstheme="minorHAnsi"/>
+        </w:rPr>
+      </w:pPr>
+      <w:r>
+        <w:rPr>
+          <w:rFonts w:cstheme="minorHAnsi"/>
+        </w:rPr>
+        <w:t>En caso contrario, el filtro acabará con la ejecución del paso 9</w:t>
+      </w:r>
+      <w:r>
+        <w:rPr>
+          <w:rFonts w:cstheme="minorHAnsi"/>
+        </w:rPr>
+        <w:t xml:space="preserve"> y deberemos revisarlos alineamientos obtenidos en “metionine_filter”.</w:t>
       </w:r>
     </w:p>
     <w:p>
@@ -4898,7 +5654,7 @@
                     </pic:cNvPicPr>
                   </pic:nvPicPr>
                   <pic:blipFill>
-                    <a:blip r:embed="rId27">
+                    <a:blip r:embed="rId28">
                       <a:extLst>
                         <a:ext uri="{28A0092B-C50C-407E-A947-70E740481C1C}">
                           <a14:useLocalDpi xmlns:a14="http://schemas.microsoft.com/office/drawing/2010/main" val="0"/>
@@ -4943,10 +5699,10 @@
           <w:noProof/>
         </w:rPr>
         <w:drawing>
-          <wp:inline distT="0" distB="0" distL="0" distR="0" wp14:anchorId="28334865" wp14:editId="208803F4">
-            <wp:extent cx="5398770" cy="375285"/>
-            <wp:effectExtent l="0" t="0" r="0" b="5715"/>
-            <wp:docPr id="2004225111" name="Imagen 5"/>
+          <wp:inline distT="0" distB="0" distL="0" distR="0" wp14:anchorId="2082DAAB" wp14:editId="3967B11C">
+            <wp:extent cx="5394960" cy="563880"/>
+            <wp:effectExtent l="0" t="0" r="0" b="7620"/>
+            <wp:docPr id="181415967" name="Imagen 1"/>
             <wp:cNvGraphicFramePr>
               <a:graphicFrameLocks xmlns:a="http://schemas.openxmlformats.org/drawingml/2006/main" noChangeAspect="1"/>
             </wp:cNvGraphicFramePr>
@@ -4954,13 +5710,13 @@
               <a:graphicData uri="http://schemas.openxmlformats.org/drawingml/2006/picture">
                 <pic:pic xmlns:pic="http://schemas.openxmlformats.org/drawingml/2006/picture">
                   <pic:nvPicPr>
-                    <pic:cNvPr id="0" name="Picture 5"/>
+                    <pic:cNvPr id="0" name="Picture 1"/>
                     <pic:cNvPicPr>
                       <a:picLocks noChangeAspect="1" noChangeArrowheads="1"/>
                     </pic:cNvPicPr>
                   </pic:nvPicPr>
                   <pic:blipFill>
-                    <a:blip r:embed="rId28">
+                    <a:blip r:embed="rId29">
                       <a:extLst>
                         <a:ext uri="{28A0092B-C50C-407E-A947-70E740481C1C}">
                           <a14:useLocalDpi xmlns:a14="http://schemas.microsoft.com/office/drawing/2010/main" val="0"/>
@@ -4975,7 +5731,7 @@
                   <pic:spPr bwMode="auto">
                     <a:xfrm>
                       <a:off x="0" y="0"/>
-                      <a:ext cx="5398770" cy="375285"/>
+                      <a:ext cx="5394960" cy="563880"/>
                     </a:xfrm>
                     <a:prstGeom prst="rect">
                       <a:avLst/>
@@ -5250,6 +6006,119 @@
     </w:lvl>
   </w:abstractNum>
   <w:abstractNum w:abstractNumId="2" w15:restartNumberingAfterBreak="0">
+    <w:nsid w:val="29126264"/>
+    <w:multiLevelType w:val="hybridMultilevel"/>
+    <w:tmpl w:val="41D86732"/>
+    <w:lvl w:ilvl="0" w:tplc="0C0A0005">
+      <w:start w:val="1"/>
+      <w:numFmt w:val="bullet"/>
+      <w:lvlText w:val=""/>
+      <w:lvlJc w:val="left"/>
+      <w:pPr>
+        <w:ind w:left="720" w:hanging="360"/>
+      </w:pPr>
+      <w:rPr>
+        <w:rFonts w:ascii="Wingdings" w:hAnsi="Wingdings" w:hint="default"/>
+      </w:rPr>
+    </w:lvl>
+    <w:lvl w:ilvl="1" w:tplc="0C0A0003" w:tentative="1">
+      <w:start w:val="1"/>
+      <w:numFmt w:val="bullet"/>
+      <w:lvlText w:val="o"/>
+      <w:lvlJc w:val="left"/>
+      <w:pPr>
+        <w:ind w:left="1440" w:hanging="360"/>
+      </w:pPr>
+      <w:rPr>
+        <w:rFonts w:ascii="Courier New" w:hAnsi="Courier New" w:cs="Courier New" w:hint="default"/>
+      </w:rPr>
+    </w:lvl>
+    <w:lvl w:ilvl="2" w:tplc="0C0A0005" w:tentative="1">
+      <w:start w:val="1"/>
+      <w:numFmt w:val="bullet"/>
+      <w:lvlText w:val=""/>
+      <w:lvlJc w:val="left"/>
+      <w:pPr>
+        <w:ind w:left="2160" w:hanging="360"/>
+      </w:pPr>
+      <w:rPr>
+        <w:rFonts w:ascii="Wingdings" w:hAnsi="Wingdings" w:hint="default"/>
+      </w:rPr>
+    </w:lvl>
+    <w:lvl w:ilvl="3" w:tplc="0C0A0001" w:tentative="1">
+      <w:start w:val="1"/>
+      <w:numFmt w:val="bullet"/>
+      <w:lvlText w:val=""/>
+      <w:lvlJc w:val="left"/>
+      <w:pPr>
+        <w:ind w:left="2880" w:hanging="360"/>
+      </w:pPr>
+      <w:rPr>
+        <w:rFonts w:ascii="Symbol" w:hAnsi="Symbol" w:hint="default"/>
+      </w:rPr>
+    </w:lvl>
+    <w:lvl w:ilvl="4" w:tplc="0C0A0003" w:tentative="1">
+      <w:start w:val="1"/>
+      <w:numFmt w:val="bullet"/>
+      <w:lvlText w:val="o"/>
+      <w:lvlJc w:val="left"/>
+      <w:pPr>
+        <w:ind w:left="3600" w:hanging="360"/>
+      </w:pPr>
+      <w:rPr>
+        <w:rFonts w:ascii="Courier New" w:hAnsi="Courier New" w:cs="Courier New" w:hint="default"/>
+      </w:rPr>
+    </w:lvl>
+    <w:lvl w:ilvl="5" w:tplc="0C0A0005" w:tentative="1">
+      <w:start w:val="1"/>
+      <w:numFmt w:val="bullet"/>
+      <w:lvlText w:val=""/>
+      <w:lvlJc w:val="left"/>
+      <w:pPr>
+        <w:ind w:left="4320" w:hanging="360"/>
+      </w:pPr>
+      <w:rPr>
+        <w:rFonts w:ascii="Wingdings" w:hAnsi="Wingdings" w:hint="default"/>
+      </w:rPr>
+    </w:lvl>
+    <w:lvl w:ilvl="6" w:tplc="0C0A0001" w:tentative="1">
+      <w:start w:val="1"/>
+      <w:numFmt w:val="bullet"/>
+      <w:lvlText w:val=""/>
+      <w:lvlJc w:val="left"/>
+      <w:pPr>
+        <w:ind w:left="5040" w:hanging="360"/>
+      </w:pPr>
+      <w:rPr>
+        <w:rFonts w:ascii="Symbol" w:hAnsi="Symbol" w:hint="default"/>
+      </w:rPr>
+    </w:lvl>
+    <w:lvl w:ilvl="7" w:tplc="0C0A0003" w:tentative="1">
+      <w:start w:val="1"/>
+      <w:numFmt w:val="bullet"/>
+      <w:lvlText w:val="o"/>
+      <w:lvlJc w:val="left"/>
+      <w:pPr>
+        <w:ind w:left="5760" w:hanging="360"/>
+      </w:pPr>
+      <w:rPr>
+        <w:rFonts w:ascii="Courier New" w:hAnsi="Courier New" w:cs="Courier New" w:hint="default"/>
+      </w:rPr>
+    </w:lvl>
+    <w:lvl w:ilvl="8" w:tplc="0C0A0005" w:tentative="1">
+      <w:start w:val="1"/>
+      <w:numFmt w:val="bullet"/>
+      <w:lvlText w:val=""/>
+      <w:lvlJc w:val="left"/>
+      <w:pPr>
+        <w:ind w:left="6480" w:hanging="360"/>
+      </w:pPr>
+      <w:rPr>
+        <w:rFonts w:ascii="Wingdings" w:hAnsi="Wingdings" w:hint="default"/>
+      </w:rPr>
+    </w:lvl>
+  </w:abstractNum>
+  <w:abstractNum w:abstractNumId="3" w15:restartNumberingAfterBreak="0">
     <w:nsid w:val="30AA2574"/>
     <w:multiLevelType w:val="hybridMultilevel"/>
     <w:tmpl w:val="3E6AD944"/>
@@ -5362,7 +6231,96 @@
       </w:rPr>
     </w:lvl>
   </w:abstractNum>
-  <w:abstractNum w:abstractNumId="3" w15:restartNumberingAfterBreak="0">
+  <w:abstractNum w:abstractNumId="4" w15:restartNumberingAfterBreak="0">
+    <w:nsid w:val="45C96594"/>
+    <w:multiLevelType w:val="hybridMultilevel"/>
+    <w:tmpl w:val="0FEAF732"/>
+    <w:lvl w:ilvl="0" w:tplc="FFFFFFFF">
+      <w:start w:val="1"/>
+      <w:numFmt w:val="decimal"/>
+      <w:lvlText w:val="%1."/>
+      <w:lvlJc w:val="left"/>
+      <w:pPr>
+        <w:ind w:left="720" w:hanging="360"/>
+      </w:pPr>
+      <w:rPr>
+        <w:rFonts w:hint="default"/>
+      </w:rPr>
+    </w:lvl>
+    <w:lvl w:ilvl="1" w:tplc="FFFFFFFF" w:tentative="1">
+      <w:start w:val="1"/>
+      <w:numFmt w:val="lowerLetter"/>
+      <w:lvlText w:val="%2."/>
+      <w:lvlJc w:val="left"/>
+      <w:pPr>
+        <w:ind w:left="1440" w:hanging="360"/>
+      </w:pPr>
+    </w:lvl>
+    <w:lvl w:ilvl="2" w:tplc="FFFFFFFF" w:tentative="1">
+      <w:start w:val="1"/>
+      <w:numFmt w:val="lowerRoman"/>
+      <w:lvlText w:val="%3."/>
+      <w:lvlJc w:val="right"/>
+      <w:pPr>
+        <w:ind w:left="2160" w:hanging="180"/>
+      </w:pPr>
+    </w:lvl>
+    <w:lvl w:ilvl="3" w:tplc="FFFFFFFF" w:tentative="1">
+      <w:start w:val="1"/>
+      <w:numFmt w:val="decimal"/>
+      <w:lvlText w:val="%4."/>
+      <w:lvlJc w:val="left"/>
+      <w:pPr>
+        <w:ind w:left="2880" w:hanging="360"/>
+      </w:pPr>
+    </w:lvl>
+    <w:lvl w:ilvl="4" w:tplc="FFFFFFFF" w:tentative="1">
+      <w:start w:val="1"/>
+      <w:numFmt w:val="lowerLetter"/>
+      <w:lvlText w:val="%5."/>
+      <w:lvlJc w:val="left"/>
+      <w:pPr>
+        <w:ind w:left="3600" w:hanging="360"/>
+      </w:pPr>
+    </w:lvl>
+    <w:lvl w:ilvl="5" w:tplc="FFFFFFFF" w:tentative="1">
+      <w:start w:val="1"/>
+      <w:numFmt w:val="lowerRoman"/>
+      <w:lvlText w:val="%6."/>
+      <w:lvlJc w:val="right"/>
+      <w:pPr>
+        <w:ind w:left="4320" w:hanging="180"/>
+      </w:pPr>
+    </w:lvl>
+    <w:lvl w:ilvl="6" w:tplc="FFFFFFFF" w:tentative="1">
+      <w:start w:val="1"/>
+      <w:numFmt w:val="decimal"/>
+      <w:lvlText w:val="%7."/>
+      <w:lvlJc w:val="left"/>
+      <w:pPr>
+        <w:ind w:left="5040" w:hanging="360"/>
+      </w:pPr>
+    </w:lvl>
+    <w:lvl w:ilvl="7" w:tplc="FFFFFFFF" w:tentative="1">
+      <w:start w:val="1"/>
+      <w:numFmt w:val="lowerLetter"/>
+      <w:lvlText w:val="%8."/>
+      <w:lvlJc w:val="left"/>
+      <w:pPr>
+        <w:ind w:left="5760" w:hanging="360"/>
+      </w:pPr>
+    </w:lvl>
+    <w:lvl w:ilvl="8" w:tplc="FFFFFFFF" w:tentative="1">
+      <w:start w:val="1"/>
+      <w:numFmt w:val="lowerRoman"/>
+      <w:lvlText w:val="%9."/>
+      <w:lvlJc w:val="right"/>
+      <w:pPr>
+        <w:ind w:left="6480" w:hanging="180"/>
+      </w:pPr>
+    </w:lvl>
+  </w:abstractNum>
+  <w:abstractNum w:abstractNumId="5" w15:restartNumberingAfterBreak="0">
     <w:nsid w:val="4C9E1072"/>
     <w:multiLevelType w:val="hybridMultilevel"/>
     <w:tmpl w:val="234ED376"/>
@@ -5475,7 +6433,7 @@
       </w:rPr>
     </w:lvl>
   </w:abstractNum>
-  <w:abstractNum w:abstractNumId="4" w15:restartNumberingAfterBreak="0">
+  <w:abstractNum w:abstractNumId="6" w15:restartNumberingAfterBreak="0">
     <w:nsid w:val="61D45C04"/>
     <w:multiLevelType w:val="hybridMultilevel"/>
     <w:tmpl w:val="A1ACDA4C"/>
@@ -5564,7 +6522,7 @@
       </w:pPr>
     </w:lvl>
   </w:abstractNum>
-  <w:abstractNum w:abstractNumId="5" w15:restartNumberingAfterBreak="0">
+  <w:abstractNum w:abstractNumId="7" w15:restartNumberingAfterBreak="0">
     <w:nsid w:val="67125EF3"/>
     <w:multiLevelType w:val="hybridMultilevel"/>
     <w:tmpl w:val="BC463D20"/>
@@ -5677,7 +6635,7 @@
       </w:rPr>
     </w:lvl>
   </w:abstractNum>
-  <w:abstractNum w:abstractNumId="6" w15:restartNumberingAfterBreak="0">
+  <w:abstractNum w:abstractNumId="8" w15:restartNumberingAfterBreak="0">
     <w:nsid w:val="72685015"/>
     <w:multiLevelType w:val="hybridMultilevel"/>
     <w:tmpl w:val="0FEAF732"/>
@@ -5767,25 +6725,31 @@
     </w:lvl>
   </w:abstractNum>
   <w:num w:numId="1" w16cid:durableId="134488955">
-    <w:abstractNumId w:val="4"/>
+    <w:abstractNumId w:val="6"/>
   </w:num>
   <w:num w:numId="2" w16cid:durableId="1962686764">
-    <w:abstractNumId w:val="6"/>
+    <w:abstractNumId w:val="8"/>
   </w:num>
   <w:num w:numId="3" w16cid:durableId="452754082">
-    <w:abstractNumId w:val="5"/>
+    <w:abstractNumId w:val="7"/>
   </w:num>
   <w:num w:numId="4" w16cid:durableId="509224149">
     <w:abstractNumId w:val="1"/>
   </w:num>
   <w:num w:numId="5" w16cid:durableId="1481843988">
-    <w:abstractNumId w:val="2"/>
+    <w:abstractNumId w:val="3"/>
   </w:num>
   <w:num w:numId="6" w16cid:durableId="522784316">
-    <w:abstractNumId w:val="3"/>
+    <w:abstractNumId w:val="5"/>
   </w:num>
   <w:num w:numId="7" w16cid:durableId="67072084">
     <w:abstractNumId w:val="0"/>
+  </w:num>
+  <w:num w:numId="8" w16cid:durableId="458494919">
+    <w:abstractNumId w:val="4"/>
+  </w:num>
+  <w:num w:numId="9" w16cid:durableId="2072999030">
+    <w:abstractNumId w:val="2"/>
   </w:num>
 </w:numbering>
 </file>
@@ -6190,7 +7154,7 @@
   <w:style w:type="paragraph" w:default="1" w:styleId="Normal">
     <w:name w:val="Normal"/>
     <w:qFormat/>
-    <w:rsid w:val="00715F68"/>
+    <w:rsid w:val="003013AF"/>
   </w:style>
   <w:style w:type="character" w:default="1" w:styleId="Fuentedeprrafopredeter">
     <w:name w:val="Default Paragraph Font"/>

</xml_diff>

<commit_message>
Version 1.4.2: tutorial actualizado
</commit_message>
<xml_diff>
--- a/tutorial/Protocolo.docx
+++ b/tutorial/Protocolo.docx
@@ -403,7 +403,7 @@
           <w:noProof/>
         </w:rPr>
         <w:drawing>
-          <wp:inline distT="0" distB="0" distL="0" distR="0" wp14:anchorId="7F1486D5" wp14:editId="36E9E181">
+          <wp:inline distT="0" distB="0" distL="0" distR="0" wp14:anchorId="7F1486D5" wp14:editId="73288C70">
             <wp:extent cx="5392420" cy="1459230"/>
             <wp:effectExtent l="0" t="0" r="0" b="7620"/>
             <wp:docPr id="1954594852" name="Imagen 6"/>
@@ -1653,7 +1653,7 @@
           <w:noProof/>
         </w:rPr>
         <w:drawing>
-          <wp:inline distT="0" distB="0" distL="0" distR="0" wp14:anchorId="23D4543A" wp14:editId="34338108">
+          <wp:inline distT="0" distB="0" distL="0" distR="0" wp14:anchorId="23D4543A" wp14:editId="2054E02B">
             <wp:extent cx="5392420" cy="3434715"/>
             <wp:effectExtent l="0" t="0" r="0" b="0"/>
             <wp:docPr id="466997638" name="Imagen 14"/>
@@ -4506,13 +4506,7 @@
         <w:rPr>
           <w:rFonts w:cstheme="minorHAnsi"/>
         </w:rPr>
-        <w:t xml:space="preserve">Accede al directorio “superfamily” y ejecuta con </w:t>
-      </w:r>
-      <w:r>
-        <w:rPr>
-          <w:rFonts w:cstheme="minorHAnsi"/>
-        </w:rPr>
-        <w:t>“</w:t>
+        <w:t>Accede al directorio “superfamily” y ejecuta con “</w:t>
       </w:r>
       <w:r>
         <w:rPr>
@@ -4524,43 +4518,7 @@
         <w:rPr>
           <w:rFonts w:cstheme="minorHAnsi"/>
         </w:rPr>
-        <w:t>” el script “</w:t>
-      </w:r>
-      <w:r>
-        <w:rPr>
-          <w:rFonts w:cstheme="minorHAnsi"/>
-        </w:rPr>
-        <w:t>SF-</w:t>
-      </w:r>
-      <w:r>
-        <w:rPr>
-          <w:rFonts w:cstheme="minorHAnsi"/>
-        </w:rPr>
-        <w:t>filter.sh”</w:t>
-      </w:r>
-      <w:r>
-        <w:rPr>
-          <w:rFonts w:cstheme="minorHAnsi"/>
-        </w:rPr>
-        <w:t xml:space="preserve">. </w:t>
-      </w:r>
-      <w:r>
-        <w:rPr>
-          <w:rFonts w:cstheme="minorHAnsi"/>
-        </w:rPr>
-        <w:t xml:space="preserve">Es necesario pasarle </w:t>
-      </w:r>
-      <w:r>
-        <w:rPr>
-          <w:rFonts w:cstheme="minorHAnsi"/>
-        </w:rPr>
-        <w:t>3</w:t>
-      </w:r>
-      <w:r>
-        <w:rPr>
-          <w:rFonts w:cstheme="minorHAnsi"/>
-        </w:rPr>
-        <w:t xml:space="preserve"> argumentos en el orden correcto.</w:t>
+        <w:t>” el script “SF-filter.sh”. Es necesario pasarle 3 argumentos en el orden correcto.</w:t>
       </w:r>
     </w:p>
     <w:p>
@@ -4579,19 +4537,7 @@
         <w:rPr>
           <w:rFonts w:cstheme="minorHAnsi"/>
         </w:rPr>
-        <w:t>DB1</w:t>
-      </w:r>
-      <w:r>
-        <w:rPr>
-          <w:rFonts w:cstheme="minorHAnsi"/>
-        </w:rPr>
-        <w:t xml:space="preserve">: Fichero fasta de la base de datos de péptidos </w:t>
-      </w:r>
-      <w:r>
-        <w:rPr>
-          <w:rFonts w:cstheme="minorHAnsi"/>
-        </w:rPr>
-        <w:t>señales de conotoxinas.</w:t>
+        <w:t>DB1: Fichero fasta de la base de datos de péptidos señales de conotoxinas.</w:t>
       </w:r>
     </w:p>
     <w:p>
@@ -4610,25 +4556,13 @@
         <w:rPr>
           <w:rFonts w:cstheme="minorHAnsi"/>
         </w:rPr>
-        <w:t>DB2</w:t>
-      </w:r>
-      <w:r>
-        <w:rPr>
-          <w:rFonts w:cstheme="minorHAnsi"/>
-        </w:rPr>
-        <w:t>:</w:t>
-      </w:r>
-      <w:r>
-        <w:rPr>
-          <w:rFonts w:cstheme="minorHAnsi"/>
-        </w:rPr>
-        <w:t xml:space="preserve"> Fichero fasta de la base de datos </w:t>
-      </w:r>
-      <w:r>
-        <w:rPr>
-          <w:rFonts w:cstheme="minorHAnsi"/>
-        </w:rPr>
-        <w:t>de superfamilias de conotoxinas.</w:t>
+        <w:t>DB2:</w:t>
+      </w:r>
+      <w:r>
+        <w:rPr>
+          <w:rFonts w:cstheme="minorHAnsi"/>
+        </w:rPr>
+        <w:t xml:space="preserve"> Fichero fasta de la base de datos de superfamilias de conotoxinas.</w:t>
       </w:r>
     </w:p>
     <w:p>
@@ -4647,25 +4581,7 @@
         <w:rPr>
           <w:rFonts w:cstheme="minorHAnsi"/>
         </w:rPr>
-        <w:t>DB</w:t>
-      </w:r>
-      <w:r>
-        <w:rPr>
-          <w:rFonts w:cstheme="minorHAnsi"/>
-        </w:rPr>
-        <w:t>3</w:t>
-      </w:r>
-      <w:r>
-        <w:rPr>
-          <w:rFonts w:cstheme="minorHAnsi"/>
-        </w:rPr>
-        <w:t xml:space="preserve">: Fichero fasta de la base de datos de péptidos </w:t>
-      </w:r>
-      <w:r>
-        <w:rPr>
-          <w:rFonts w:cstheme="minorHAnsi"/>
-        </w:rPr>
-        <w:t>que hemos usado en el paso 6.</w:t>
+        <w:t>DB3: Fichero fasta de la base de datos de péptidos que hemos usado en el paso 6.</w:t>
       </w:r>
     </w:p>
     <w:p>
@@ -4755,14 +4671,90 @@
         <w:rPr>
           <w:rFonts w:cstheme="minorHAnsi"/>
         </w:rPr>
-        <w:t xml:space="preserve">En el directorio “resultados” tendremos todos los ficheros csv con las secuencias clasificadas. Debemos descargarnos este directorio y ejecutar en nuestro PC la herramienta “csvToExcel.exe”. </w:t>
-      </w:r>
+        <w:t>En el directorio “resultados” tendremos todos los ficheros csv con las secuencias clasificadas.</w:t>
+      </w:r>
+    </w:p>
+    <w:p>
+      <w:pPr>
+        <w:jc w:val="both"/>
+        <w:rPr>
+          <w:rFonts w:cstheme="minorHAnsi"/>
+        </w:rPr>
+      </w:pPr>
       <w:r>
         <w:rPr>
           <w:rFonts w:cstheme="minorHAnsi"/>
         </w:rPr>
         <w:lastRenderedPageBreak/>
-        <w:t xml:space="preserve">Se abrirá una ventana para seleccionar un directorio y deberemos seleccionar el que hemos descargado. </w:t>
+        <w:t>Debemos descargarnos este directorio y ejecutar en nuestro PC la herramienta “csvToExcel.exe”</w:t>
+      </w:r>
+      <w:r>
+        <w:rPr>
+          <w:rFonts w:cstheme="minorHAnsi"/>
+        </w:rPr>
+        <w:t xml:space="preserve"> situada en el directorio de utilidades de Transcripto-filter</w:t>
+      </w:r>
+      <w:r>
+        <w:rPr>
+          <w:rFonts w:cstheme="minorHAnsi"/>
+        </w:rPr>
+        <w:t xml:space="preserve">. Se abrirá una ventana para seleccionar </w:t>
+      </w:r>
+      <w:r>
+        <w:rPr>
+          <w:rFonts w:cstheme="minorHAnsi"/>
+        </w:rPr>
+        <w:t>el</w:t>
+      </w:r>
+      <w:r>
+        <w:rPr>
+          <w:rFonts w:cstheme="minorHAnsi"/>
+        </w:rPr>
+        <w:t xml:space="preserve"> directorio</w:t>
+      </w:r>
+      <w:r>
+        <w:rPr>
+          <w:rFonts w:cstheme="minorHAnsi"/>
+        </w:rPr>
+        <w:t xml:space="preserve"> de resultados</w:t>
+      </w:r>
+      <w:r>
+        <w:rPr>
+          <w:rFonts w:cstheme="minorHAnsi"/>
+        </w:rPr>
+        <w:t xml:space="preserve"> </w:t>
+      </w:r>
+      <w:r>
+        <w:rPr>
+          <w:rFonts w:cstheme="minorHAnsi"/>
+        </w:rPr>
+        <w:t>que hemos de</w:t>
+      </w:r>
+      <w:r>
+        <w:rPr>
+          <w:rFonts w:cstheme="minorHAnsi"/>
+        </w:rPr>
+        <w:t>scargado.</w:t>
+      </w:r>
+    </w:p>
+    <w:p>
+      <w:pPr>
+        <w:jc w:val="both"/>
+        <w:rPr>
+          <w:rFonts w:cstheme="minorHAnsi"/>
+        </w:rPr>
+      </w:pPr>
+      <w:r>
+        <w:rPr>
+          <w:rFonts w:cstheme="minorHAnsi"/>
+        </w:rPr>
+        <w:t xml:space="preserve">Nota: </w:t>
+      </w:r>
+      <w:r>
+        <w:rPr>
+          <w:rFonts w:cstheme="minorHAnsi"/>
+        </w:rPr>
+        <w:t>Esta herramienta también se encuentra como script de Python en el directorio “python_scripts” dentro de “superfamily”. Si trabajamos en Linux, podemos ejecutarlo desde la terminal.</w:t>
       </w:r>
     </w:p>
     <w:p>
@@ -4826,61 +4818,19 @@
         <w:rPr>
           <w:rFonts w:cstheme="minorHAnsi"/>
         </w:rPr>
-        <w:t xml:space="preserve">Perfectos_NoSF: </w:t>
-      </w:r>
-      <w:r>
-        <w:rPr>
-          <w:rFonts w:cstheme="minorHAnsi"/>
-        </w:rPr>
-        <w:t>Lista de secuencias</w:t>
-      </w:r>
-      <w:r>
-        <w:rPr>
-          <w:rFonts w:cstheme="minorHAnsi"/>
-        </w:rPr>
-        <w:t xml:space="preserve"> </w:t>
-      </w:r>
-      <w:r>
-        <w:rPr>
-          <w:rFonts w:cstheme="minorHAnsi"/>
-        </w:rPr>
-        <w:t>(del directorio “Alineamientos_Perfectos”</w:t>
-      </w:r>
-      <w:r>
-        <w:rPr>
-          <w:rFonts w:cstheme="minorHAnsi"/>
-        </w:rPr>
-        <w:t xml:space="preserve">) </w:t>
-      </w:r>
-      <w:r>
-        <w:rPr>
-          <w:rFonts w:cstheme="minorHAnsi"/>
-        </w:rPr>
-        <w:t xml:space="preserve">en donde </w:t>
-      </w:r>
-      <w:r>
-        <w:rPr>
-          <w:rFonts w:cstheme="minorHAnsi"/>
-        </w:rPr>
-        <w:t xml:space="preserve">no </w:t>
-      </w:r>
-      <w:r>
-        <w:rPr>
-          <w:rFonts w:cstheme="minorHAnsi"/>
-        </w:rPr>
-        <w:t xml:space="preserve">se ha identificado un péptido señal </w:t>
-      </w:r>
-      <w:r>
-        <w:rPr>
-          <w:rFonts w:cstheme="minorHAnsi"/>
-        </w:rPr>
-        <w:t>de la base de datos de péptidos señal pero</w:t>
-      </w:r>
-      <w:r>
-        <w:rPr>
-          <w:rFonts w:cstheme="minorHAnsi"/>
-        </w:rPr>
-        <w:t xml:space="preserve"> posteriormente ha alineado con la base de datos de superfamilias</w:t>
+        <w:t>Perfectos_NoSF: Lista de secuencias</w:t>
+      </w:r>
+      <w:r>
+        <w:rPr>
+          <w:rFonts w:cstheme="minorHAnsi"/>
+        </w:rPr>
+        <w:t xml:space="preserve"> (del directorio “Alineamientos_Perfectos”) </w:t>
+      </w:r>
+      <w:r>
+        <w:rPr>
+          <w:rFonts w:cstheme="minorHAnsi"/>
+        </w:rPr>
+        <w:t>en donde no se ha identificado un péptido señal de la base de datos de péptidos señal pero posteriormente ha alineado con la base de datos de superfamilias</w:t>
       </w:r>
       <w:r>
         <w:rPr>
@@ -4905,19 +4855,7 @@
         <w:rPr>
           <w:rFonts w:cstheme="minorHAnsi"/>
         </w:rPr>
-        <w:t xml:space="preserve">Perfectos_noMatch: Lista de secuencias </w:t>
-      </w:r>
-      <w:r>
-        <w:rPr>
-          <w:rFonts w:cstheme="minorHAnsi"/>
-        </w:rPr>
-        <w:t>(del directorio “Alineamientos_Perfectos”</w:t>
-      </w:r>
-      <w:r>
-        <w:rPr>
-          <w:rFonts w:cstheme="minorHAnsi"/>
-        </w:rPr>
-        <w:t>) que no han alineado con ninguna secuencia de la base de datos de superfamilias.</w:t>
+        <w:t>Perfectos_noMatch: Lista de secuencias (del directorio “Alineamientos_Perfectos”) que no han alineado con ninguna secuencia de la base de datos de superfamilias.</w:t>
       </w:r>
     </w:p>
     <w:p>
@@ -4936,25 +4874,7 @@
         <w:rPr>
           <w:rFonts w:cstheme="minorHAnsi"/>
         </w:rPr>
-        <w:t xml:space="preserve">Mprevia_SF: </w:t>
-      </w:r>
-      <w:r>
-        <w:rPr>
-          <w:rFonts w:cstheme="minorHAnsi"/>
-        </w:rPr>
-        <w:t>Lista de secuencias (del directorio “Alineamientos_</w:t>
-      </w:r>
-      <w:r>
-        <w:rPr>
-          <w:rFonts w:cstheme="minorHAnsi"/>
-        </w:rPr>
-        <w:t>M_Previa</w:t>
-      </w:r>
-      <w:r>
-        <w:rPr>
-          <w:rFonts w:cstheme="minorHAnsi"/>
-        </w:rPr>
-        <w:t>”) en donde se ha identificado un péptido señal de la base de datos de péptidos señal y posteriormente ha alineado con la base de datos de superfamilias.</w:t>
+        <w:t>Mprevia_SF: Lista de secuencias (del directorio “Alineamientos_M_Previa”) en donde se ha identificado un péptido señal de la base de datos de péptidos señal y posteriormente ha alineado con la base de datos de superfamilias.</w:t>
       </w:r>
     </w:p>
     <w:p>
@@ -4992,13 +4912,7 @@
         <w:rPr>
           <w:rFonts w:cstheme="minorHAnsi"/>
         </w:rPr>
-        <w:t>Mprevia</w:t>
-      </w:r>
-      <w:r>
-        <w:rPr>
-          <w:rFonts w:cstheme="minorHAnsi"/>
-        </w:rPr>
-        <w:t>_noMatch: Lista de secuencias (del directorio “Alineamientos_M_Previa”) que no han alineado con ninguna secuencia de la base de datos de superfamilias.</w:t>
+        <w:t>Mprevia_noMatch: Lista de secuencias (del directorio “Alineamientos_M_Previa”) que no han alineado con ninguna secuencia de la base de datos de superfamilias.</w:t>
       </w:r>
     </w:p>
     <w:p>
@@ -5036,81 +4950,21 @@
         <w:rPr>
           <w:rFonts w:cstheme="minorHAnsi"/>
         </w:rPr>
-        <w:t>Revision_manual_</w:t>
-      </w:r>
-      <w:r>
-        <w:rPr>
-          <w:rFonts w:cstheme="minorHAnsi"/>
-        </w:rPr>
-        <w:t>no</w:t>
-      </w:r>
-      <w:r>
-        <w:rPr>
-          <w:rFonts w:cstheme="minorHAnsi"/>
-        </w:rPr>
-        <w:t xml:space="preserve">Match: Lista de secuencias (del directorio “Alineamientos_Revision_Manual”) que </w:t>
-      </w:r>
-      <w:r>
-        <w:rPr>
-          <w:rFonts w:cstheme="minorHAnsi"/>
-        </w:rPr>
-        <w:t xml:space="preserve">no </w:t>
-      </w:r>
-      <w:r>
-        <w:rPr>
-          <w:rFonts w:cstheme="minorHAnsi"/>
-        </w:rPr>
-        <w:t>han alineado con la base de datos de superfamilias.</w:t>
-      </w:r>
-    </w:p>
-    <w:p>
-      <w:pPr>
-        <w:jc w:val="both"/>
-        <w:rPr>
-          <w:rFonts w:cstheme="minorHAnsi"/>
-        </w:rPr>
-      </w:pPr>
-      <w:r>
-        <w:rPr>
-          <w:rFonts w:cstheme="minorHAnsi"/>
-        </w:rPr>
-        <w:t>El directorio “alineamientos_NoSF” contiene los alineamientos en formato “mafft.fasta” de las secuencias de “P</w:t>
-      </w:r>
-      <w:r>
-        <w:rPr>
-          <w:rFonts w:cstheme="minorHAnsi"/>
-        </w:rPr>
-        <w:t>erfectos_NoSF</w:t>
-      </w:r>
-      <w:r>
-        <w:rPr>
-          <w:rFonts w:cstheme="minorHAnsi"/>
-        </w:rPr>
-        <w:t>”, “</w:t>
-      </w:r>
-      <w:r>
-        <w:rPr>
-          <w:rFonts w:cstheme="minorHAnsi"/>
-        </w:rPr>
-        <w:t>Mprevia_NoSF</w:t>
-      </w:r>
-      <w:r>
-        <w:rPr>
-          <w:rFonts w:cstheme="minorHAnsi"/>
-        </w:rPr>
-        <w:t>” y “</w:t>
-      </w:r>
-      <w:r>
-        <w:rPr>
-          <w:rFonts w:cstheme="minorHAnsi"/>
-        </w:rPr>
-        <w:t>Revision_manual_Match</w:t>
-      </w:r>
-      <w:r>
-        <w:rPr>
-          <w:rFonts w:cstheme="minorHAnsi"/>
-        </w:rPr>
-        <w:t>”</w:t>
+        <w:t>Revision_manual_noMatch: Lista de secuencias (del directorio “Alineamientos_Revision_Manual”) que no han alineado con la base de datos de superfamilias.</w:t>
+      </w:r>
+    </w:p>
+    <w:p>
+      <w:pPr>
+        <w:jc w:val="both"/>
+        <w:rPr>
+          <w:rFonts w:cstheme="minorHAnsi"/>
+        </w:rPr>
+      </w:pPr>
+      <w:r>
+        <w:rPr>
+          <w:rFonts w:cstheme="minorHAnsi"/>
+        </w:rPr>
+        <w:t>El directorio “alineamientos_NoSF” contiene los alineamientos en formato “mafft.fasta” de las secuencias de “Perfectos_NoSF”, “Mprevia_NoSF” y “Revision_manual_Match”</w:t>
       </w:r>
       <w:r>
         <w:rPr>
@@ -5200,7 +5054,6 @@
           <w:b/>
           <w:bCs/>
         </w:rPr>
-        <w:lastRenderedPageBreak/>
         <w:t>Modo automático</w:t>
       </w:r>
       <w:r>
@@ -5531,63 +5384,27 @@
         <w:rPr>
           <w:rFonts w:ascii="Space Mono" w:hAnsi="Space Mono" w:cstheme="minorHAnsi"/>
         </w:rPr>
-        <w:t xml:space="preserve">--db3 </w:t>
-      </w:r>
-      <w:r>
-        <w:rPr>
-          <w:rFonts w:ascii="Space Mono" w:hAnsi="Space Mono" w:cstheme="minorHAnsi"/>
-        </w:rPr>
-        <w:t>ruta/de/la/base/de/datos/de/</w:t>
-      </w:r>
-      <w:r>
-        <w:rPr>
-          <w:rFonts w:ascii="Space Mono" w:hAnsi="Space Mono" w:cstheme="minorHAnsi"/>
-        </w:rPr>
-        <w:t>superfamilias</w:t>
-      </w:r>
-    </w:p>
-    <w:p>
-      <w:pPr>
-        <w:jc w:val="both"/>
-        <w:rPr>
-          <w:rFonts w:cstheme="minorHAnsi"/>
-        </w:rPr>
-      </w:pPr>
-      <w:r>
-        <w:rPr>
-          <w:rFonts w:cstheme="minorHAnsi"/>
-        </w:rPr>
-        <w:t xml:space="preserve">Las opciones </w:t>
-      </w:r>
-      <w:r>
-        <w:rPr>
-          <w:rFonts w:cstheme="minorHAnsi"/>
-        </w:rPr>
-        <w:t>db2 y db3 son opcionales. Debemos incluirlos si queremos que se haga la clasificación por superfamilias.</w:t>
-      </w:r>
-      <w:r>
-        <w:rPr>
-          <w:rFonts w:cstheme="minorHAnsi"/>
-        </w:rPr>
-        <w:t xml:space="preserve"> En ese caso, también d</w:t>
-      </w:r>
-      <w:r>
-        <w:rPr>
-          <w:rFonts w:cstheme="minorHAnsi"/>
-        </w:rPr>
-        <w:t xml:space="preserve">ebemos descargarnos </w:t>
-      </w:r>
-      <w:r>
-        <w:rPr>
-          <w:rFonts w:cstheme="minorHAnsi"/>
-        </w:rPr>
-        <w:t>el directorio de resultados dentro de “superfamily”</w:t>
-      </w:r>
-      <w:r>
-        <w:rPr>
-          <w:rFonts w:cstheme="minorHAnsi"/>
-        </w:rPr>
-        <w:t xml:space="preserve"> y ejecutar en nuestro PC la herramienta “csvToExcel.exe”.</w:t>
+        <w:t>--db3 ruta/de/la/base/de/datos/de/superfamilias</w:t>
+      </w:r>
+    </w:p>
+    <w:p>
+      <w:pPr>
+        <w:jc w:val="both"/>
+        <w:rPr>
+          <w:rFonts w:cstheme="minorHAnsi"/>
+        </w:rPr>
+      </w:pPr>
+      <w:r>
+        <w:rPr>
+          <w:rFonts w:cstheme="minorHAnsi"/>
+        </w:rPr>
+        <w:t>Las opciones db2 y db3 son opcionales. Debemos incluirlos si queremos que se haga la clasificación por superfamilias.</w:t>
+      </w:r>
+      <w:r>
+        <w:rPr>
+          <w:rFonts w:cstheme="minorHAnsi"/>
+        </w:rPr>
+        <w:t xml:space="preserve"> En ese caso, también debemos descargarnos el directorio de resultados dentro de “superfamily” y ejecutar en nuestro PC la herramienta “csvToExcel.exe”.</w:t>
       </w:r>
     </w:p>
     <w:p>

</xml_diff>

<commit_message>
Version 1.4.3: Time limit controlado y opcion --fastqc en autolauncher
</commit_message>
<xml_diff>
--- a/tutorial/Protocolo.docx
+++ b/tutorial/Protocolo.docx
@@ -1,6 +1,6 @@
 
 <file path=word/document.xml><?xml version="1.0" encoding="utf-8"?>
-<w:document xmlns:wpc="http://schemas.microsoft.com/office/word/2010/wordprocessingCanvas" xmlns:cx="http://schemas.microsoft.com/office/drawing/2014/chartex" xmlns:cx1="http://schemas.microsoft.com/office/drawing/2015/9/8/chartex" xmlns:cx2="http://schemas.microsoft.com/office/drawing/2015/10/21/chartex" xmlns:cx3="http://schemas.microsoft.com/office/drawing/2016/5/9/chartex" xmlns:cx4="http://schemas.microsoft.com/office/drawing/2016/5/10/chartex" xmlns:cx5="http://schemas.microsoft.com/office/drawing/2016/5/11/chartex" xmlns:cx6="http://schemas.microsoft.com/office/drawing/2016/5/12/chartex" xmlns:cx7="http://schemas.microsoft.com/office/drawing/2016/5/13/chartex" xmlns:cx8="http://schemas.microsoft.com/office/drawing/2016/5/14/chartex" xmlns:mc="http://schemas.openxmlformats.org/markup-compatibility/2006" xmlns:aink="http://schemas.microsoft.com/office/drawing/2016/ink" xmlns:am3d="http://schemas.microsoft.com/office/drawing/2017/model3d" xmlns:o="urn:schemas-microsoft-com:office:office" xmlns:oel="http://schemas.microsoft.com/office/2019/extlst" xmlns:r="http://schemas.openxmlformats.org/officeDocument/2006/relationships" xmlns:m="http://schemas.openxmlformats.org/officeDocument/2006/math" xmlns:v="urn:schemas-microsoft-com:vml" xmlns:wp14="http://schemas.microsoft.com/office/word/2010/wordprocessingDrawing" xmlns:wp="http://schemas.openxmlformats.org/drawingml/2006/wordprocessingDrawing" xmlns:w10="urn:schemas-microsoft-com:office:word" xmlns:w="http://schemas.openxmlformats.org/wordprocessingml/2006/main" xmlns:w14="http://schemas.microsoft.com/office/word/2010/wordml" xmlns:w15="http://schemas.microsoft.com/office/word/2012/wordml" xmlns:w16cex="http://schemas.microsoft.com/office/word/2018/wordml/cex" xmlns:w16cid="http://schemas.microsoft.com/office/word/2016/wordml/cid" xmlns:w16="http://schemas.microsoft.com/office/word/2018/wordml" xmlns:w16sdtdh="http://schemas.microsoft.com/office/word/2020/wordml/sdtdatahash" xmlns:w16se="http://schemas.microsoft.com/office/word/2015/wordml/symex" xmlns:wpg="http://schemas.microsoft.com/office/word/2010/wordprocessingGroup" xmlns:wpi="http://schemas.microsoft.com/office/word/2010/wordprocessingInk" xmlns:wne="http://schemas.microsoft.com/office/word/2006/wordml" xmlns:wps="http://schemas.microsoft.com/office/word/2010/wordprocessingShape" mc:Ignorable="w14 w15 w16se w16cid w16 w16cex w16sdtdh wp14">
+<w:document xmlns:wpc="http://schemas.microsoft.com/office/word/2010/wordprocessingCanvas" xmlns:cx="http://schemas.microsoft.com/office/drawing/2014/chartex" xmlns:cx1="http://schemas.microsoft.com/office/drawing/2015/9/8/chartex" xmlns:cx2="http://schemas.microsoft.com/office/drawing/2015/10/21/chartex" xmlns:cx3="http://schemas.microsoft.com/office/drawing/2016/5/9/chartex" xmlns:cx4="http://schemas.microsoft.com/office/drawing/2016/5/10/chartex" xmlns:cx5="http://schemas.microsoft.com/office/drawing/2016/5/11/chartex" xmlns:cx6="http://schemas.microsoft.com/office/drawing/2016/5/12/chartex" xmlns:cx7="http://schemas.microsoft.com/office/drawing/2016/5/13/chartex" xmlns:cx8="http://schemas.microsoft.com/office/drawing/2016/5/14/chartex" xmlns:mc="http://schemas.openxmlformats.org/markup-compatibility/2006" xmlns:aink="http://schemas.microsoft.com/office/drawing/2016/ink" xmlns:am3d="http://schemas.microsoft.com/office/drawing/2017/model3d" xmlns:o="urn:schemas-microsoft-com:office:office" xmlns:oel="http://schemas.microsoft.com/office/2019/extlst" xmlns:r="http://schemas.openxmlformats.org/officeDocument/2006/relationships" xmlns:m="http://schemas.openxmlformats.org/officeDocument/2006/math" xmlns:v="urn:schemas-microsoft-com:vml" xmlns:wp14="http://schemas.microsoft.com/office/word/2010/wordprocessingDrawing" xmlns:wp="http://schemas.openxmlformats.org/drawingml/2006/wordprocessingDrawing" xmlns:w10="urn:schemas-microsoft-com:office:word" xmlns:w="http://schemas.openxmlformats.org/wordprocessingml/2006/main" xmlns:w14="http://schemas.microsoft.com/office/word/2010/wordml" xmlns:w15="http://schemas.microsoft.com/office/word/2012/wordml" xmlns:w16cex="http://schemas.microsoft.com/office/word/2018/wordml/cex" xmlns:w16cid="http://schemas.microsoft.com/office/word/2016/wordml/cid" xmlns:w16="http://schemas.microsoft.com/office/word/2018/wordml" xmlns:w16du="http://schemas.microsoft.com/office/word/2023/wordml/word16du" xmlns:w16sdtdh="http://schemas.microsoft.com/office/word/2020/wordml/sdtdatahash" xmlns:w16se="http://schemas.microsoft.com/office/word/2015/wordml/symex" xmlns:wpg="http://schemas.microsoft.com/office/word/2010/wordprocessingGroup" xmlns:wpi="http://schemas.microsoft.com/office/word/2010/wordprocessingInk" xmlns:wne="http://schemas.microsoft.com/office/word/2006/wordml" xmlns:wps="http://schemas.microsoft.com/office/word/2010/wordprocessingShape" mc:Ignorable="w14 w15 w16se w16cid w16 w16cex w16sdtdh w16du wp14">
   <w:body>
     <w:p>
       <w:pPr>
@@ -57,7 +57,23 @@
           <w:b/>
           <w:bCs/>
         </w:rPr>
-        <w:t>de Bitvise SSH Client</w:t>
+        <w:t xml:space="preserve">de </w:t>
+      </w:r>
+      <w:proofErr w:type="spellStart"/>
+      <w:r>
+        <w:rPr>
+          <w:b/>
+          <w:bCs/>
+        </w:rPr>
+        <w:t>Bitvise</w:t>
+      </w:r>
+      <w:proofErr w:type="spellEnd"/>
+      <w:r>
+        <w:rPr>
+          <w:b/>
+          <w:bCs/>
+        </w:rPr>
+        <w:t xml:space="preserve"> SSH Client</w:t>
       </w:r>
     </w:p>
     <w:p>
@@ -151,9 +167,11 @@
       <w:r>
         <w:t>“</w:t>
       </w:r>
+      <w:proofErr w:type="spellStart"/>
       <w:r>
         <w:t>Authentication</w:t>
       </w:r>
+      <w:proofErr w:type="spellEnd"/>
       <w:r>
         <w:t>”</w:t>
       </w:r>
@@ -280,7 +298,35 @@
         <w:rPr>
           <w:rFonts w:cstheme="minorHAnsi"/>
         </w:rPr>
-        <w:t>Una vez conectado, aparecen dos botones a la izquierda: “New terminal console” y “New SFTP window”.</w:t>
+        <w:t xml:space="preserve">Una vez conectado, aparecen dos botones a la izquierda: “New terminal </w:t>
+      </w:r>
+      <w:proofErr w:type="spellStart"/>
+      <w:r>
+        <w:rPr>
+          <w:rFonts w:cstheme="minorHAnsi"/>
+        </w:rPr>
+        <w:t>console</w:t>
+      </w:r>
+      <w:proofErr w:type="spellEnd"/>
+      <w:r>
+        <w:rPr>
+          <w:rFonts w:cstheme="minorHAnsi"/>
+        </w:rPr>
+        <w:t xml:space="preserve">” y “New SFTP </w:t>
+      </w:r>
+      <w:proofErr w:type="spellStart"/>
+      <w:r>
+        <w:rPr>
+          <w:rFonts w:cstheme="minorHAnsi"/>
+        </w:rPr>
+        <w:t>window</w:t>
+      </w:r>
+      <w:proofErr w:type="spellEnd"/>
+      <w:r>
+        <w:rPr>
+          <w:rFonts w:cstheme="minorHAnsi"/>
+        </w:rPr>
+        <w:t>”.</w:t>
       </w:r>
     </w:p>
     <w:p>
@@ -403,7 +449,7 @@
           <w:noProof/>
         </w:rPr>
         <w:drawing>
-          <wp:inline distT="0" distB="0" distL="0" distR="0" wp14:anchorId="7F1486D5" wp14:editId="73288C70">
+          <wp:inline distT="0" distB="0" distL="0" distR="0" wp14:anchorId="7F1486D5" wp14:editId="0A4AACA2">
             <wp:extent cx="5392420" cy="1459230"/>
             <wp:effectExtent l="0" t="0" r="0" b="7620"/>
             <wp:docPr id="1954594852" name="Imagen 6"/>
@@ -466,7 +512,15 @@
         <w:t>o un editor de código</w:t>
       </w:r>
       <w:r>
-        <w:t xml:space="preserve"> (Visual Studio Code)</w:t>
+        <w:t xml:space="preserve"> (Visual Studio </w:t>
+      </w:r>
+      <w:proofErr w:type="spellStart"/>
+      <w:r>
+        <w:t>Code</w:t>
+      </w:r>
+      <w:proofErr w:type="spellEnd"/>
+      <w:r>
+        <w:t>)</w:t>
       </w:r>
       <w:r>
         <w:t>.</w:t>
@@ -498,12 +552,19 @@
         <w:rPr>
           <w:rFonts w:ascii="Space Mono" w:hAnsi="Space Mono"/>
         </w:rPr>
-        <w:t>cd nombre</w:t>
-      </w:r>
+        <w:t xml:space="preserve">cd </w:t>
+      </w:r>
+      <w:proofErr w:type="spellStart"/>
       <w:r>
         <w:rPr>
           <w:rFonts w:ascii="Space Mono" w:hAnsi="Space Mono"/>
         </w:rPr>
+        <w:t>nombre</w:t>
+      </w:r>
+      <w:r>
+        <w:rPr>
+          <w:rFonts w:ascii="Space Mono" w:hAnsi="Space Mono"/>
+        </w:rPr>
         <w:t>Del</w:t>
       </w:r>
       <w:r>
@@ -512,6 +573,7 @@
         </w:rPr>
         <w:t>Directorio</w:t>
       </w:r>
+      <w:proofErr w:type="spellEnd"/>
       <w:r>
         <w:t>” para acceder a un directorio. Con el comando “</w:t>
       </w:r>
@@ -519,8 +581,16 @@
         <w:rPr>
           <w:rFonts w:ascii="Space Mono" w:hAnsi="Space Mono"/>
         </w:rPr>
-        <w:t>cd ..</w:t>
-      </w:r>
+        <w:t>cd</w:t>
+      </w:r>
+      <w:proofErr w:type="gramStart"/>
+      <w:r>
+        <w:rPr>
+          <w:rFonts w:ascii="Space Mono" w:hAnsi="Space Mono"/>
+        </w:rPr>
+        <w:t xml:space="preserve"> ..</w:t>
+      </w:r>
+      <w:proofErr w:type="gramEnd"/>
       <w:r>
         <w:t>” volvemos atrás.</w:t>
       </w:r>
@@ -535,12 +605,14 @@
       <w:r>
         <w:t xml:space="preserve"> el contenido del directorio con el comando “</w:t>
       </w:r>
+      <w:proofErr w:type="spellStart"/>
       <w:r>
         <w:rPr>
           <w:rFonts w:ascii="Space Mono" w:hAnsi="Space Mono"/>
         </w:rPr>
         <w:t>ls</w:t>
       </w:r>
+      <w:proofErr w:type="spellEnd"/>
       <w:r>
         <w:t>”.</w:t>
       </w:r>
@@ -555,18 +627,28 @@
       <w:r>
         <w:t xml:space="preserve"> mediante el comando “</w:t>
       </w:r>
+      <w:proofErr w:type="spellStart"/>
       <w:r>
         <w:rPr>
           <w:rFonts w:ascii="Space Mono" w:hAnsi="Space Mono"/>
         </w:rPr>
         <w:t>sbatch</w:t>
       </w:r>
+      <w:proofErr w:type="spellEnd"/>
       <w:r>
         <w:rPr>
           <w:rFonts w:ascii="Space Mono" w:hAnsi="Space Mono"/>
         </w:rPr>
-        <w:t xml:space="preserve"> nombreDelScript</w:t>
-      </w:r>
+        <w:t xml:space="preserve"> </w:t>
+      </w:r>
+      <w:proofErr w:type="spellStart"/>
+      <w:r>
+        <w:rPr>
+          <w:rFonts w:ascii="Space Mono" w:hAnsi="Space Mono"/>
+        </w:rPr>
+        <w:t>nombreDelScript</w:t>
+      </w:r>
+      <w:proofErr w:type="spellEnd"/>
       <w:r>
         <w:t>”.</w:t>
       </w:r>
@@ -578,12 +660,14 @@
       <w:r>
         <w:t>Para comprobar el estado de la ejecución, utilizamos el comando “</w:t>
       </w:r>
+      <w:proofErr w:type="spellStart"/>
       <w:r>
         <w:rPr>
           <w:rFonts w:ascii="Space Mono" w:hAnsi="Space Mono"/>
         </w:rPr>
         <w:t>squeue</w:t>
       </w:r>
+      <w:proofErr w:type="spellEnd"/>
       <w:r>
         <w:t>”.</w:t>
       </w:r>
@@ -598,12 +682,14 @@
       <w:r>
         <w:t>Para cancelar la ejecución de un script debemos usar el comando “</w:t>
       </w:r>
+      <w:proofErr w:type="spellStart"/>
       <w:r>
         <w:rPr>
           <w:rFonts w:ascii="Space Mono" w:hAnsi="Space Mono"/>
         </w:rPr>
         <w:t>scancel</w:t>
       </w:r>
+      <w:proofErr w:type="spellEnd"/>
       <w:r>
         <w:t>” seguido del ID correspondiente.</w:t>
       </w:r>
@@ -652,6 +738,7 @@
       <w:r>
         <w:t>“</w:t>
       </w:r>
+      <w:proofErr w:type="spellStart"/>
       <w:r>
         <w:t>t</w:t>
       </w:r>
@@ -662,7 +749,11 @@
         <w:t>o</w:t>
       </w:r>
       <w:r>
-        <w:t xml:space="preserve">mica” si </w:t>
+        <w:t>mica</w:t>
+      </w:r>
+      <w:proofErr w:type="spellEnd"/>
+      <w:r>
+        <w:t xml:space="preserve">” si </w:t>
       </w:r>
       <w:r>
         <w:t>aún</w:t>
@@ -681,18 +772,34 @@
           <w:rFonts w:ascii="Space Mono" w:hAnsi="Space Mono"/>
         </w:rPr>
       </w:pPr>
+      <w:proofErr w:type="spellStart"/>
       <w:r>
         <w:rPr>
           <w:rFonts w:ascii="Space Mono" w:hAnsi="Space Mono"/>
         </w:rPr>
-        <w:t>mkdir transcriptomica</w:t>
-      </w:r>
+        <w:t>mkdir</w:t>
+      </w:r>
+      <w:proofErr w:type="spellEnd"/>
       <w:r>
         <w:rPr>
           <w:rFonts w:ascii="Space Mono" w:hAnsi="Space Mono"/>
         </w:rPr>
         <w:t xml:space="preserve"> </w:t>
       </w:r>
+      <w:proofErr w:type="spellStart"/>
+      <w:r>
+        <w:rPr>
+          <w:rFonts w:ascii="Space Mono" w:hAnsi="Space Mono"/>
+        </w:rPr>
+        <w:t>transcriptomica</w:t>
+      </w:r>
+      <w:proofErr w:type="spellEnd"/>
+      <w:r>
+        <w:rPr>
+          <w:rFonts w:ascii="Space Mono" w:hAnsi="Space Mono"/>
+        </w:rPr>
+        <w:t xml:space="preserve"> </w:t>
+      </w:r>
       <w:r>
         <w:rPr>
           <w:rFonts w:cstheme="minorHAnsi"/>
@@ -725,8 +832,16 @@
         <w:rPr>
           <w:rFonts w:ascii="Space Mono" w:hAnsi="Space Mono"/>
         </w:rPr>
-        <w:t>cd transcriptomica</w:t>
-      </w:r>
+        <w:t xml:space="preserve">cd </w:t>
+      </w:r>
+      <w:proofErr w:type="spellStart"/>
+      <w:r>
+        <w:rPr>
+          <w:rFonts w:ascii="Space Mono" w:hAnsi="Space Mono"/>
+        </w:rPr>
+        <w:t>transcriptomica</w:t>
+      </w:r>
+      <w:proofErr w:type="spellEnd"/>
     </w:p>
     <w:p>
       <w:pPr>
@@ -738,9 +853,11 @@
       <w:r>
         <w:t xml:space="preserve"> el directorio “</w:t>
       </w:r>
+      <w:proofErr w:type="spellStart"/>
       <w:r>
         <w:t>template</w:t>
       </w:r>
+      <w:proofErr w:type="spellEnd"/>
       <w:r>
         <w:t>” con el siguiente comando:</w:t>
       </w:r>
@@ -752,16 +869,24 @@
           <w:rFonts w:ascii="Space Mono" w:hAnsi="Space Mono"/>
         </w:rPr>
       </w:pPr>
+      <w:proofErr w:type="spellStart"/>
       <w:r>
         <w:rPr>
           <w:rFonts w:ascii="Space Mono" w:hAnsi="Space Mono"/>
         </w:rPr>
-        <w:t xml:space="preserve">cp </w:t>
-      </w:r>
+        <w:t>cp</w:t>
+      </w:r>
+      <w:proofErr w:type="spellEnd"/>
       <w:r>
         <w:rPr>
           <w:rFonts w:ascii="Space Mono" w:hAnsi="Space Mono"/>
         </w:rPr>
+        <w:t xml:space="preserve"> </w:t>
+      </w:r>
+      <w:r>
+        <w:rPr>
+          <w:rFonts w:ascii="Space Mono" w:hAnsi="Space Mono"/>
+        </w:rPr>
         <w:t xml:space="preserve">-r </w:t>
       </w:r>
       <w:r>
@@ -782,6 +907,7 @@
         </w:rPr>
         <w:t>transcripto-filter/</w:t>
       </w:r>
+      <w:proofErr w:type="gramStart"/>
       <w:r>
         <w:rPr>
           <w:rFonts w:ascii="Space Mono" w:hAnsi="Space Mono"/>
@@ -794,6 +920,7 @@
         </w:rPr>
         <w:t xml:space="preserve"> .</w:t>
       </w:r>
+      <w:proofErr w:type="gramEnd"/>
     </w:p>
     <w:p>
       <w:pPr>
@@ -818,7 +945,21 @@
         <w:rPr>
           <w:rFonts w:cstheme="minorHAnsi"/>
         </w:rPr>
-        <w:t>“template”</w:t>
+        <w:t>“</w:t>
+      </w:r>
+      <w:proofErr w:type="spellStart"/>
+      <w:r>
+        <w:rPr>
+          <w:rFonts w:cstheme="minorHAnsi"/>
+        </w:rPr>
+        <w:t>template</w:t>
+      </w:r>
+      <w:proofErr w:type="spellEnd"/>
+      <w:r>
+        <w:rPr>
+          <w:rFonts w:cstheme="minorHAnsi"/>
+        </w:rPr>
+        <w:t>”</w:t>
       </w:r>
       <w:r>
         <w:rPr>
@@ -856,11 +997,33 @@
           <w:rFonts w:ascii="Space Mono" w:hAnsi="Space Mono"/>
         </w:rPr>
       </w:pPr>
+      <w:proofErr w:type="spellStart"/>
       <w:r>
         <w:rPr>
           <w:rFonts w:ascii="Space Mono" w:hAnsi="Space Mono"/>
         </w:rPr>
-        <w:t>mv template experimento1</w:t>
+        <w:t>mv</w:t>
+      </w:r>
+      <w:proofErr w:type="spellEnd"/>
+      <w:r>
+        <w:rPr>
+          <w:rFonts w:ascii="Space Mono" w:hAnsi="Space Mono"/>
+        </w:rPr>
+        <w:t xml:space="preserve"> </w:t>
+      </w:r>
+      <w:proofErr w:type="spellStart"/>
+      <w:r>
+        <w:rPr>
+          <w:rFonts w:ascii="Space Mono" w:hAnsi="Space Mono"/>
+        </w:rPr>
+        <w:t>template</w:t>
+      </w:r>
+      <w:proofErr w:type="spellEnd"/>
+      <w:r>
+        <w:rPr>
+          <w:rFonts w:ascii="Space Mono" w:hAnsi="Space Mono"/>
+        </w:rPr>
+        <w:t xml:space="preserve"> experimento1</w:t>
       </w:r>
     </w:p>
     <w:p>
@@ -1000,7 +1163,21 @@
         <w:rPr>
           <w:rFonts w:cstheme="minorHAnsi"/>
         </w:rPr>
-        <w:t xml:space="preserve"> Estos ficheros tienen un formato fastq, aunque probablemente estén comprimidos. No es necesario descomprimirlos.</w:t>
+        <w:t xml:space="preserve"> Estos ficheros tienen un formato </w:t>
+      </w:r>
+      <w:proofErr w:type="spellStart"/>
+      <w:r>
+        <w:rPr>
+          <w:rFonts w:cstheme="minorHAnsi"/>
+        </w:rPr>
+        <w:t>fastq</w:t>
+      </w:r>
+      <w:proofErr w:type="spellEnd"/>
+      <w:r>
+        <w:rPr>
+          <w:rFonts w:cstheme="minorHAnsi"/>
+        </w:rPr>
+        <w:t>, aunque probablemente estén comprimidos. No es necesario descomprimirlos.</w:t>
       </w:r>
     </w:p>
     <w:p>
@@ -1089,6 +1266,7 @@
         </w:rPr>
         <w:t xml:space="preserve">Análisis de calidad con </w:t>
       </w:r>
+      <w:proofErr w:type="spellStart"/>
       <w:r>
         <w:rPr>
           <w:rFonts w:cstheme="minorHAnsi"/>
@@ -1097,6 +1275,7 @@
         </w:rPr>
         <w:t>FastQC</w:t>
       </w:r>
+      <w:proofErr w:type="spellEnd"/>
     </w:p>
     <w:p>
       <w:pPr>
@@ -1117,12 +1296,14 @@
         </w:rPr>
         <w:t>“</w:t>
       </w:r>
+      <w:proofErr w:type="spellStart"/>
       <w:r>
         <w:rPr>
           <w:rFonts w:cstheme="minorHAnsi"/>
         </w:rPr>
         <w:t>fastqc</w:t>
       </w:r>
+      <w:proofErr w:type="spellEnd"/>
       <w:r>
         <w:rPr>
           <w:rFonts w:cstheme="minorHAnsi"/>
@@ -1141,12 +1322,14 @@
         </w:rPr>
         <w:t>“</w:t>
       </w:r>
+      <w:proofErr w:type="spellStart"/>
       <w:r>
         <w:rPr>
           <w:rFonts w:ascii="Space Mono" w:hAnsi="Space Mono" w:cstheme="minorHAnsi"/>
         </w:rPr>
         <w:t>sbatch</w:t>
       </w:r>
+      <w:proofErr w:type="spellEnd"/>
       <w:r>
         <w:rPr>
           <w:rFonts w:ascii="Space Mono" w:hAnsi="Space Mono" w:cstheme="minorHAnsi"/>
@@ -1243,12 +1426,14 @@
         </w:rPr>
         <w:t>“</w:t>
       </w:r>
+      <w:proofErr w:type="spellStart"/>
       <w:r>
         <w:rPr>
           <w:rFonts w:ascii="Space Mono" w:hAnsi="Space Mono" w:cstheme="minorHAnsi"/>
         </w:rPr>
         <w:t>squeue</w:t>
       </w:r>
+      <w:proofErr w:type="spellEnd"/>
       <w:r>
         <w:rPr>
           <w:rFonts w:ascii="Space Mono" w:hAnsi="Space Mono" w:cstheme="minorHAnsi"/>
@@ -1354,11 +1539,19 @@
         </w:rPr>
         <w:t>“</w:t>
       </w:r>
+      <w:proofErr w:type="spellStart"/>
       <w:r>
         <w:rPr>
           <w:rFonts w:ascii="Space Mono" w:hAnsi="Space Mono" w:cstheme="minorHAnsi"/>
         </w:rPr>
-        <w:t>less”</w:t>
+        <w:t>less</w:t>
+      </w:r>
+      <w:proofErr w:type="spellEnd"/>
+      <w:r>
+        <w:rPr>
+          <w:rFonts w:ascii="Space Mono" w:hAnsi="Space Mono" w:cstheme="minorHAnsi"/>
+        </w:rPr>
+        <w:t>”</w:t>
       </w:r>
       <w:r>
         <w:rPr>
@@ -1372,12 +1565,14 @@
         </w:rPr>
         <w:t>“</w:t>
       </w:r>
+      <w:proofErr w:type="spellStart"/>
       <w:r>
         <w:rPr>
           <w:rFonts w:cstheme="minorHAnsi"/>
         </w:rPr>
         <w:t>fastqc.out</w:t>
       </w:r>
+      <w:proofErr w:type="spellEnd"/>
       <w:r>
         <w:rPr>
           <w:rFonts w:cstheme="minorHAnsi"/>
@@ -1653,7 +1848,7 @@
           <w:noProof/>
         </w:rPr>
         <w:drawing>
-          <wp:inline distT="0" distB="0" distL="0" distR="0" wp14:anchorId="23D4543A" wp14:editId="2054E02B">
+          <wp:inline distT="0" distB="0" distL="0" distR="0" wp14:anchorId="23D4543A" wp14:editId="3CA46886">
             <wp:extent cx="5392420" cy="3434715"/>
             <wp:effectExtent l="0" t="0" r="0" b="0"/>
             <wp:docPr id="466997638" name="Imagen 14"/>
@@ -1757,7 +1952,14 @@
         <w:rPr>
           <w:rFonts w:cstheme="minorHAnsi"/>
         </w:rPr>
-        <w:t>“t</w:t>
+        <w:t>“</w:t>
+      </w:r>
+      <w:proofErr w:type="spellStart"/>
+      <w:r>
+        <w:rPr>
+          <w:rFonts w:cstheme="minorHAnsi"/>
+        </w:rPr>
+        <w:t>t</w:t>
       </w:r>
       <w:r>
         <w:rPr>
@@ -1765,6 +1967,7 @@
         </w:rPr>
         <w:t>rinity</w:t>
       </w:r>
+      <w:proofErr w:type="spellEnd"/>
       <w:r>
         <w:rPr>
           <w:rFonts w:cstheme="minorHAnsi"/>
@@ -1783,12 +1986,14 @@
         </w:rPr>
         <w:t>“</w:t>
       </w:r>
+      <w:proofErr w:type="spellStart"/>
       <w:r>
         <w:rPr>
           <w:rFonts w:ascii="Space Mono" w:hAnsi="Space Mono" w:cstheme="minorHAnsi"/>
         </w:rPr>
         <w:t>sbatch</w:t>
       </w:r>
+      <w:proofErr w:type="spellEnd"/>
       <w:r>
         <w:rPr>
           <w:rFonts w:cstheme="minorHAnsi"/>
@@ -1930,12 +2135,14 @@
         </w:rPr>
         <w:t>“</w:t>
       </w:r>
+      <w:proofErr w:type="spellStart"/>
       <w:r>
         <w:rPr>
           <w:rFonts w:cstheme="minorHAnsi"/>
         </w:rPr>
         <w:t>trinity.err</w:t>
       </w:r>
+      <w:proofErr w:type="spellEnd"/>
       <w:r>
         <w:rPr>
           <w:rFonts w:cstheme="minorHAnsi"/>
@@ -1954,12 +2161,14 @@
         </w:rPr>
         <w:t>“</w:t>
       </w:r>
+      <w:proofErr w:type="spellStart"/>
       <w:r>
         <w:rPr>
           <w:rFonts w:cstheme="minorHAnsi"/>
         </w:rPr>
         <w:t>trinity.out</w:t>
       </w:r>
+      <w:proofErr w:type="spellEnd"/>
       <w:r>
         <w:rPr>
           <w:rFonts w:cstheme="minorHAnsi"/>
@@ -1992,17 +2201,42 @@
         </w:rPr>
         <w:t>“</w:t>
       </w:r>
-      <w:r>
-        <w:rPr>
-          <w:rFonts w:cstheme="minorHAnsi"/>
-        </w:rPr>
-        <w:t>trinity_out_dir.Trinity.fasta</w:t>
-      </w:r>
+      <w:proofErr w:type="spellStart"/>
+      <w:r>
+        <w:rPr>
+          <w:rFonts w:cstheme="minorHAnsi"/>
+        </w:rPr>
+        <w:t>trinity_out_</w:t>
+      </w:r>
+      <w:proofErr w:type="gramStart"/>
+      <w:r>
+        <w:rPr>
+          <w:rFonts w:cstheme="minorHAnsi"/>
+        </w:rPr>
+        <w:t>dir.Trinity.fasta</w:t>
+      </w:r>
+      <w:proofErr w:type="spellEnd"/>
+      <w:proofErr w:type="gramEnd"/>
       <w:r>
         <w:rPr>
           <w:rFonts w:cstheme="minorHAnsi"/>
         </w:rPr>
         <w:t>”.</w:t>
+      </w:r>
+    </w:p>
+    <w:p>
+      <w:pPr>
+        <w:jc w:val="both"/>
+        <w:rPr>
+          <w:rFonts w:cstheme="minorHAnsi"/>
+        </w:rPr>
+      </w:pPr>
+      <w:r>
+        <w:rPr>
+          <w:rFonts w:cstheme="minorHAnsi"/>
+        </w:rPr>
+        <w:lastRenderedPageBreak/>
+        <w:t>El script de Trinity tiene una restricción de tiempo de 7 días de ejecución. Por lo general, es suficiente para realizar el ensamblado. Sin embargo, si fuese necesario ensamblar un transcriptoma excesivamente grande, será necesario modificar el script para aumentar el límite de tiempo.</w:t>
       </w:r>
     </w:p>
     <w:p>
@@ -2020,7 +2254,6 @@
           <w:b/>
           <w:bCs/>
         </w:rPr>
-        <w:lastRenderedPageBreak/>
         <w:t>Paso 5: Control de calidad del ensamblaje con BUSCO</w:t>
       </w:r>
     </w:p>
@@ -2072,6 +2305,7 @@
         </w:rPr>
         <w:t>“</w:t>
       </w:r>
+      <w:proofErr w:type="spellStart"/>
       <w:r>
         <w:rPr>
           <w:rFonts w:cstheme="minorHAnsi"/>
@@ -2090,6 +2324,7 @@
         </w:rPr>
         <w:t>mica</w:t>
       </w:r>
+      <w:proofErr w:type="spellEnd"/>
       <w:r>
         <w:rPr>
           <w:rFonts w:cstheme="minorHAnsi"/>
@@ -2134,11 +2369,19 @@
         </w:rPr>
         <w:t>“</w:t>
       </w:r>
-      <w:r>
-        <w:rPr>
-          <w:rFonts w:cstheme="minorHAnsi"/>
-        </w:rPr>
-        <w:t>transcriptomica/data/BUSCO_DB/</w:t>
+      <w:proofErr w:type="spellStart"/>
+      <w:r>
+        <w:rPr>
+          <w:rFonts w:cstheme="minorHAnsi"/>
+        </w:rPr>
+        <w:t>transcriptomica</w:t>
+      </w:r>
+      <w:proofErr w:type="spellEnd"/>
+      <w:r>
+        <w:rPr>
+          <w:rFonts w:cstheme="minorHAnsi"/>
+        </w:rPr>
+        <w:t>/data/BUSCO_DB/</w:t>
       </w:r>
       <w:r>
         <w:rPr>
@@ -2316,12 +2559,14 @@
         </w:rPr>
         <w:t>“</w:t>
       </w:r>
+      <w:proofErr w:type="spellStart"/>
       <w:r>
         <w:rPr>
           <w:rFonts w:ascii="Space Mono" w:hAnsi="Space Mono" w:cstheme="minorHAnsi"/>
         </w:rPr>
         <w:t>sbatch</w:t>
       </w:r>
+      <w:proofErr w:type="spellEnd"/>
       <w:r>
         <w:rPr>
           <w:rFonts w:ascii="Space Mono" w:hAnsi="Space Mono" w:cstheme="minorHAnsi"/>
@@ -2362,7 +2607,21 @@
         <w:rPr>
           <w:rFonts w:cstheme="minorHAnsi"/>
         </w:rPr>
-        <w:t xml:space="preserve"> el fichero fasta obtenido con </w:t>
+        <w:t xml:space="preserve"> el </w:t>
+      </w:r>
+      <w:proofErr w:type="gramStart"/>
+      <w:r>
+        <w:rPr>
+          <w:rFonts w:cstheme="minorHAnsi"/>
+        </w:rPr>
+        <w:t>fichero fasta</w:t>
+      </w:r>
+      <w:proofErr w:type="gramEnd"/>
+      <w:r>
+        <w:rPr>
+          <w:rFonts w:cstheme="minorHAnsi"/>
+        </w:rPr>
+        <w:t xml:space="preserve"> obtenido con </w:t>
       </w:r>
       <w:r>
         <w:rPr>
@@ -2456,12 +2715,14 @@
         </w:rPr>
         <w:t>“</w:t>
       </w:r>
+      <w:proofErr w:type="spellStart"/>
       <w:r>
         <w:rPr>
           <w:rFonts w:cstheme="minorHAnsi"/>
         </w:rPr>
         <w:t>busco_output</w:t>
       </w:r>
+      <w:proofErr w:type="spellEnd"/>
       <w:r>
         <w:rPr>
           <w:rFonts w:cstheme="minorHAnsi"/>
@@ -2555,8 +2816,18 @@
           <w:i/>
           <w:iCs/>
         </w:rPr>
-        <w:t>short summary</w:t>
-      </w:r>
+        <w:t xml:space="preserve">short </w:t>
+      </w:r>
+      <w:proofErr w:type="spellStart"/>
+      <w:r>
+        <w:rPr>
+          <w:rFonts w:cstheme="minorHAnsi"/>
+          <w:i/>
+          <w:iCs/>
+        </w:rPr>
+        <w:t>summary</w:t>
+      </w:r>
+      <w:proofErr w:type="spellEnd"/>
       <w:r>
         <w:rPr>
           <w:rFonts w:cstheme="minorHAnsi"/>
@@ -2569,11 +2840,19 @@
         </w:rPr>
         <w:t>“</w:t>
       </w:r>
+      <w:proofErr w:type="spellStart"/>
       <w:r>
         <w:rPr>
           <w:rFonts w:ascii="Space Mono" w:hAnsi="Space Mono" w:cstheme="minorHAnsi"/>
         </w:rPr>
-        <w:t>less”</w:t>
+        <w:t>less</w:t>
+      </w:r>
+      <w:proofErr w:type="spellEnd"/>
+      <w:r>
+        <w:rPr>
+          <w:rFonts w:ascii="Space Mono" w:hAnsi="Space Mono" w:cstheme="minorHAnsi"/>
+        </w:rPr>
+        <w:t>”</w:t>
       </w:r>
       <w:r>
         <w:rPr>
@@ -2645,27 +2924,6 @@
     </w:p>
     <w:p>
       <w:pPr>
-        <w:rPr>
-          <w:rFonts w:cstheme="minorHAnsi"/>
-        </w:rPr>
-      </w:pPr>
-    </w:p>
-    <w:p>
-      <w:pPr>
-        <w:rPr>
-          <w:rFonts w:cstheme="minorHAnsi"/>
-        </w:rPr>
-      </w:pPr>
-    </w:p>
-    <w:p>
-      <w:pPr>
-        <w:rPr>
-          <w:rFonts w:cstheme="minorHAnsi"/>
-        </w:rPr>
-      </w:pPr>
-    </w:p>
-    <w:p>
-      <w:pPr>
         <w:jc w:val="both"/>
         <w:rPr>
           <w:rFonts w:cstheme="minorHAnsi"/>
@@ -2720,6 +2978,7 @@
         </w:rPr>
         <w:t xml:space="preserve">El siguiente paso es utilizar </w:t>
       </w:r>
+      <w:proofErr w:type="spellStart"/>
       <w:r>
         <w:rPr>
           <w:rFonts w:cstheme="minorHAnsi"/>
@@ -2732,6 +2991,7 @@
         </w:rPr>
         <w:t>astx</w:t>
       </w:r>
+      <w:proofErr w:type="spellEnd"/>
       <w:r>
         <w:rPr>
           <w:rFonts w:cstheme="minorHAnsi"/>
@@ -2750,7 +3010,21 @@
         <w:rPr>
           <w:rFonts w:cstheme="minorHAnsi"/>
         </w:rPr>
-        <w:t>Si se trata de una nueva base de datos, primero necesitamos construirla. Para ello necesitamos guardar el fichero fasta con la base de datos en un directorio común para todos los experimentos.</w:t>
+        <w:t xml:space="preserve">Si se trata de una nueva base de datos, primero necesitamos construirla. Para ello necesitamos guardar el </w:t>
+      </w:r>
+      <w:proofErr w:type="gramStart"/>
+      <w:r>
+        <w:rPr>
+          <w:rFonts w:cstheme="minorHAnsi"/>
+        </w:rPr>
+        <w:t>fichero fasta</w:t>
+      </w:r>
+      <w:proofErr w:type="gramEnd"/>
+      <w:r>
+        <w:rPr>
+          <w:rFonts w:cstheme="minorHAnsi"/>
+        </w:rPr>
+        <w:t xml:space="preserve"> con la base de datos en un directorio común para todos los experimentos.</w:t>
       </w:r>
     </w:p>
     <w:p>
@@ -2782,8 +3056,16 @@
         <w:rPr>
           <w:rFonts w:cstheme="minorHAnsi"/>
         </w:rPr>
-        <w:t>CTX-May23bis_completeseq.fasta</w:t>
-      </w:r>
+        <w:t>CTX-May23bis_</w:t>
+      </w:r>
+      <w:proofErr w:type="gramStart"/>
+      <w:r>
+        <w:rPr>
+          <w:rFonts w:cstheme="minorHAnsi"/>
+        </w:rPr>
+        <w:t>completeseq.fasta</w:t>
+      </w:r>
+      <w:proofErr w:type="gramEnd"/>
       <w:r>
         <w:rPr>
           <w:rFonts w:cstheme="minorHAnsi"/>
@@ -2803,11 +3085,19 @@
           <w:rFonts w:cstheme="minorHAnsi"/>
         </w:rPr>
       </w:pPr>
-      <w:r>
-        <w:rPr>
-          <w:rFonts w:cstheme="minorHAnsi"/>
-        </w:rPr>
-        <w:t>transcriptomica/</w:t>
+      <w:proofErr w:type="spellStart"/>
+      <w:r>
+        <w:rPr>
+          <w:rFonts w:cstheme="minorHAnsi"/>
+        </w:rPr>
+        <w:t>transcriptomica</w:t>
+      </w:r>
+      <w:proofErr w:type="spellEnd"/>
+      <w:r>
+        <w:rPr>
+          <w:rFonts w:cstheme="minorHAnsi"/>
+        </w:rPr>
+        <w:t>/</w:t>
       </w:r>
       <w:r>
         <w:rPr>
@@ -2834,8 +3124,16 @@
         <w:rPr>
           <w:rFonts w:cstheme="minorHAnsi"/>
         </w:rPr>
-        <w:t>CTX-May23bis_completeseq.fasta</w:t>
-      </w:r>
+        <w:t>CTX-May23bis_</w:t>
+      </w:r>
+      <w:proofErr w:type="gramStart"/>
+      <w:r>
+        <w:rPr>
+          <w:rFonts w:cstheme="minorHAnsi"/>
+        </w:rPr>
+        <w:t>completeseq.fasta</w:t>
+      </w:r>
+      <w:proofErr w:type="gramEnd"/>
     </w:p>
     <w:p>
       <w:pPr>
@@ -2880,12 +3178,14 @@
         </w:rPr>
         <w:t>“</w:t>
       </w:r>
+      <w:proofErr w:type="spellStart"/>
       <w:r>
         <w:rPr>
           <w:rFonts w:cstheme="minorHAnsi"/>
         </w:rPr>
         <w:t>blastx</w:t>
       </w:r>
+      <w:proofErr w:type="spellEnd"/>
       <w:r>
         <w:rPr>
           <w:rFonts w:cstheme="minorHAnsi"/>
@@ -2896,7 +3196,21 @@
         <w:rPr>
           <w:rFonts w:cstheme="minorHAnsi"/>
         </w:rPr>
-        <w:t xml:space="preserve"> al directorio donde se encuentra el fichero fasta.</w:t>
+        <w:t xml:space="preserve"> al directorio donde se encuentra el </w:t>
+      </w:r>
+      <w:proofErr w:type="gramStart"/>
+      <w:r>
+        <w:rPr>
+          <w:rFonts w:cstheme="minorHAnsi"/>
+        </w:rPr>
+        <w:t>fichero fasta</w:t>
+      </w:r>
+      <w:proofErr w:type="gramEnd"/>
+      <w:r>
+        <w:rPr>
+          <w:rFonts w:cstheme="minorHAnsi"/>
+        </w:rPr>
+        <w:t>.</w:t>
       </w:r>
     </w:p>
     <w:p>
@@ -3002,12 +3316,14 @@
         </w:rPr>
         <w:t>“</w:t>
       </w:r>
+      <w:proofErr w:type="spellStart"/>
       <w:r>
         <w:rPr>
           <w:rFonts w:ascii="Space Mono" w:hAnsi="Space Mono" w:cstheme="minorHAnsi"/>
         </w:rPr>
         <w:t>sbatch</w:t>
       </w:r>
+      <w:proofErr w:type="spellEnd"/>
       <w:r>
         <w:rPr>
           <w:rFonts w:ascii="Space Mono" w:hAnsi="Space Mono" w:cstheme="minorHAnsi"/>
@@ -3018,7 +3334,21 @@
         <w:rPr>
           <w:rFonts w:cstheme="minorHAnsi"/>
         </w:rPr>
-        <w:t xml:space="preserve"> pasándole el fichero fasta como argumento.</w:t>
+        <w:t xml:space="preserve"> pasándole el </w:t>
+      </w:r>
+      <w:proofErr w:type="gramStart"/>
+      <w:r>
+        <w:rPr>
+          <w:rFonts w:cstheme="minorHAnsi"/>
+        </w:rPr>
+        <w:t>fichero fasta</w:t>
+      </w:r>
+      <w:proofErr w:type="gramEnd"/>
+      <w:r>
+        <w:rPr>
+          <w:rFonts w:cstheme="minorHAnsi"/>
+        </w:rPr>
+        <w:t xml:space="preserve"> como argumento.</w:t>
       </w:r>
     </w:p>
     <w:p>
@@ -3107,6 +3437,7 @@
         </w:rPr>
         <w:t xml:space="preserve"> con los que </w:t>
       </w:r>
+      <w:proofErr w:type="spellStart"/>
       <w:r>
         <w:rPr>
           <w:rFonts w:cstheme="minorHAnsi"/>
@@ -3117,7 +3448,14 @@
         <w:rPr>
           <w:rFonts w:cstheme="minorHAnsi"/>
         </w:rPr>
-        <w:t>lastx trabajará automáticamente.</w:t>
+        <w:t>lastx</w:t>
+      </w:r>
+      <w:proofErr w:type="spellEnd"/>
+      <w:r>
+        <w:rPr>
+          <w:rFonts w:cstheme="minorHAnsi"/>
+        </w:rPr>
+        <w:t xml:space="preserve"> trabajará automáticamente.</w:t>
       </w:r>
     </w:p>
     <w:p>
@@ -3200,12 +3538,14 @@
         </w:rPr>
         <w:t>“</w:t>
       </w:r>
+      <w:proofErr w:type="spellStart"/>
       <w:r>
         <w:rPr>
           <w:rFonts w:cstheme="minorHAnsi"/>
         </w:rPr>
         <w:t>blastx</w:t>
       </w:r>
+      <w:proofErr w:type="spellEnd"/>
       <w:r>
         <w:rPr>
           <w:rFonts w:cstheme="minorHAnsi"/>
@@ -3248,12 +3588,14 @@
         </w:rPr>
         <w:t>“</w:t>
       </w:r>
+      <w:proofErr w:type="spellStart"/>
       <w:r>
         <w:rPr>
           <w:rFonts w:ascii="Space Mono" w:hAnsi="Space Mono" w:cstheme="minorHAnsi"/>
         </w:rPr>
         <w:t>sbatch</w:t>
       </w:r>
+      <w:proofErr w:type="spellEnd"/>
       <w:r>
         <w:rPr>
           <w:rFonts w:ascii="Space Mono" w:hAnsi="Space Mono" w:cstheme="minorHAnsi"/>
@@ -3471,12 +3813,14 @@
         </w:rPr>
         <w:t>“</w:t>
       </w:r>
+      <w:proofErr w:type="spellStart"/>
       <w:r>
         <w:rPr>
           <w:rFonts w:cstheme="minorHAnsi"/>
         </w:rPr>
         <w:t>alignments</w:t>
       </w:r>
+      <w:proofErr w:type="spellEnd"/>
       <w:r>
         <w:rPr>
           <w:rFonts w:cstheme="minorHAnsi"/>
@@ -3495,12 +3839,14 @@
         </w:rPr>
         <w:t>“</w:t>
       </w:r>
+      <w:proofErr w:type="spellStart"/>
       <w:r>
         <w:rPr>
           <w:rFonts w:ascii="Space Mono" w:hAnsi="Space Mono" w:cstheme="minorHAnsi"/>
         </w:rPr>
         <w:t>sbatch</w:t>
       </w:r>
+      <w:proofErr w:type="spellEnd"/>
       <w:r>
         <w:rPr>
           <w:rFonts w:cstheme="minorHAnsi"/>
@@ -3554,8 +3900,23 @@
         <w:rPr>
           <w:rFonts w:cstheme="minorHAnsi"/>
         </w:rPr>
-        <w:t xml:space="preserve">BLAST_CSV: Fichero csv obtenido en </w:t>
-      </w:r>
+        <w:t xml:space="preserve">BLAST_CSV: Fichero </w:t>
+      </w:r>
+      <w:proofErr w:type="spellStart"/>
+      <w:r>
+        <w:rPr>
+          <w:rFonts w:cstheme="minorHAnsi"/>
+        </w:rPr>
+        <w:t>csv</w:t>
+      </w:r>
+      <w:proofErr w:type="spellEnd"/>
+      <w:r>
+        <w:rPr>
+          <w:rFonts w:cstheme="minorHAnsi"/>
+        </w:rPr>
+        <w:t xml:space="preserve"> obtenido en </w:t>
+      </w:r>
+      <w:proofErr w:type="spellStart"/>
       <w:r>
         <w:rPr>
           <w:rFonts w:cstheme="minorHAnsi"/>
@@ -3566,7 +3927,14 @@
         <w:rPr>
           <w:rFonts w:cstheme="minorHAnsi"/>
         </w:rPr>
-        <w:t>lastx.</w:t>
+        <w:t>lastx</w:t>
+      </w:r>
+      <w:proofErr w:type="spellEnd"/>
+      <w:r>
+        <w:rPr>
+          <w:rFonts w:cstheme="minorHAnsi"/>
+        </w:rPr>
+        <w:t>.</w:t>
       </w:r>
     </w:p>
     <w:p>
@@ -3687,12 +4055,14 @@
         </w:rPr>
         <w:t>“</w:t>
       </w:r>
+      <w:proofErr w:type="spellStart"/>
       <w:r>
         <w:rPr>
           <w:rFonts w:cstheme="minorHAnsi"/>
         </w:rPr>
         <w:t>alignments.out</w:t>
       </w:r>
+      <w:proofErr w:type="spellEnd"/>
       <w:r>
         <w:rPr>
           <w:rFonts w:cstheme="minorHAnsi"/>
@@ -3719,12 +4089,14 @@
         </w:rPr>
         <w:t>“</w:t>
       </w:r>
+      <w:proofErr w:type="spellStart"/>
       <w:r>
         <w:rPr>
           <w:rFonts w:cstheme="minorHAnsi"/>
         </w:rPr>
         <w:t>Alineamientos_mafft</w:t>
       </w:r>
+      <w:proofErr w:type="spellEnd"/>
       <w:r>
         <w:rPr>
           <w:rFonts w:cstheme="minorHAnsi"/>
@@ -3749,12 +4121,16 @@
         </w:rPr>
         <w:t>con la extensión “</w:t>
       </w:r>
+      <w:proofErr w:type="spellStart"/>
+      <w:proofErr w:type="gramStart"/>
       <w:r>
         <w:rPr>
           <w:rFonts w:cstheme="minorHAnsi"/>
         </w:rPr>
         <w:t>mafft.fasta</w:t>
       </w:r>
+      <w:proofErr w:type="spellEnd"/>
+      <w:proofErr w:type="gramEnd"/>
       <w:r>
         <w:rPr>
           <w:rFonts w:cstheme="minorHAnsi"/>
@@ -3799,12 +4175,22 @@
         </w:rPr>
         <w:t>“</w:t>
       </w:r>
-      <w:r>
-        <w:rPr>
-          <w:rFonts w:cstheme="minorHAnsi"/>
-        </w:rPr>
-        <w:t>extracted_sequences.fasta</w:t>
-      </w:r>
+      <w:proofErr w:type="spellStart"/>
+      <w:r>
+        <w:rPr>
+          <w:rFonts w:cstheme="minorHAnsi"/>
+        </w:rPr>
+        <w:t>extracted_</w:t>
+      </w:r>
+      <w:proofErr w:type="gramStart"/>
+      <w:r>
+        <w:rPr>
+          <w:rFonts w:cstheme="minorHAnsi"/>
+        </w:rPr>
+        <w:t>sequences.fasta</w:t>
+      </w:r>
+      <w:proofErr w:type="spellEnd"/>
+      <w:proofErr w:type="gramEnd"/>
       <w:r>
         <w:rPr>
           <w:rFonts w:cstheme="minorHAnsi"/>
@@ -3917,7 +4303,35 @@
         <w:rPr>
           <w:rFonts w:cstheme="minorHAnsi"/>
         </w:rPr>
-        <w:t>rectorio “curation_filter”. Antes de ejecutar el script es necesario revisar los parámetros de configuración del filtro. Éstos se encuentran en el fichero “config.txt” dentro del directorio “python_scripts”. Para modificar la configuración puedes editar el fichero o sustituirlo por otro con el mismo nombre y formato.</w:t>
+        <w:t>rectorio “</w:t>
+      </w:r>
+      <w:proofErr w:type="spellStart"/>
+      <w:r>
+        <w:rPr>
+          <w:rFonts w:cstheme="minorHAnsi"/>
+        </w:rPr>
+        <w:t>curation_filter</w:t>
+      </w:r>
+      <w:proofErr w:type="spellEnd"/>
+      <w:r>
+        <w:rPr>
+          <w:rFonts w:cstheme="minorHAnsi"/>
+        </w:rPr>
+        <w:t>”. Antes de ejecutar el script es necesario revisar los parámetros de configuración del filtro. Éstos se encuentran en el fichero “config.txt” dentro del directorio “</w:t>
+      </w:r>
+      <w:proofErr w:type="spellStart"/>
+      <w:r>
+        <w:rPr>
+          <w:rFonts w:cstheme="minorHAnsi"/>
+        </w:rPr>
+        <w:t>python_scripts</w:t>
+      </w:r>
+      <w:proofErr w:type="spellEnd"/>
+      <w:r>
+        <w:rPr>
+          <w:rFonts w:cstheme="minorHAnsi"/>
+        </w:rPr>
+        <w:t>”. Para modificar la configuración puedes editar el fichero o sustituirlo por otro con el mismo nombre y formato.</w:t>
       </w:r>
     </w:p>
     <w:p>
@@ -3939,12 +4353,14 @@
         </w:rPr>
         <w:t>jecuta con “</w:t>
       </w:r>
+      <w:proofErr w:type="spellStart"/>
       <w:r>
         <w:rPr>
           <w:rFonts w:ascii="Space Mono" w:hAnsi="Space Mono" w:cstheme="minorHAnsi"/>
         </w:rPr>
         <w:t>sbatch</w:t>
       </w:r>
+      <w:proofErr w:type="spellEnd"/>
       <w:r>
         <w:rPr>
           <w:rFonts w:cstheme="minorHAnsi"/>
@@ -3955,21 +4371,49 @@
         <w:rPr>
           <w:rFonts w:cstheme="minorHAnsi"/>
         </w:rPr>
-        <w:t>, no es necesario indicar ningún argumento. La ejecución puede durar alrededor de 20 minutos. Tras finalizar accede al directorio “Alineamientos_filtrados”.</w:t>
-      </w:r>
-    </w:p>
-    <w:p>
-      <w:pPr>
-        <w:jc w:val="both"/>
-        <w:rPr>
-          <w:rFonts w:cstheme="minorHAnsi"/>
-        </w:rPr>
-      </w:pPr>
-      <w:r>
-        <w:rPr>
-          <w:rFonts w:cstheme="minorHAnsi"/>
-        </w:rPr>
-        <w:t>Dentro de este directorio se encuentran todos los alineamientos que han pasado el filtro y un fichero llamado “informe.tsv”. Puedes descargar este fichero para consultar toda la información del filtrado.</w:t>
+        <w:t>, no es necesario indicar ningún argumento. La ejecución puede durar alrededor de 20 minutos. Tras finalizar accede al directorio “</w:t>
+      </w:r>
+      <w:proofErr w:type="spellStart"/>
+      <w:r>
+        <w:rPr>
+          <w:rFonts w:cstheme="minorHAnsi"/>
+        </w:rPr>
+        <w:t>Alineamientos_filtrados</w:t>
+      </w:r>
+      <w:proofErr w:type="spellEnd"/>
+      <w:r>
+        <w:rPr>
+          <w:rFonts w:cstheme="minorHAnsi"/>
+        </w:rPr>
+        <w:t>”.</w:t>
+      </w:r>
+    </w:p>
+    <w:p>
+      <w:pPr>
+        <w:jc w:val="both"/>
+        <w:rPr>
+          <w:rFonts w:cstheme="minorHAnsi"/>
+        </w:rPr>
+      </w:pPr>
+      <w:r>
+        <w:rPr>
+          <w:rFonts w:cstheme="minorHAnsi"/>
+        </w:rPr>
+        <w:t>Dentro de este directorio se encuentran todos los alineamientos que han pasado el filtro y un fichero llamado “</w:t>
+      </w:r>
+      <w:proofErr w:type="spellStart"/>
+      <w:r>
+        <w:rPr>
+          <w:rFonts w:cstheme="minorHAnsi"/>
+        </w:rPr>
+        <w:t>informe.tsv</w:t>
+      </w:r>
+      <w:proofErr w:type="spellEnd"/>
+      <w:r>
+        <w:rPr>
+          <w:rFonts w:cstheme="minorHAnsi"/>
+        </w:rPr>
+        <w:t>”. Puedes descargar este fichero para consultar toda la información del filtrado.</w:t>
       </w:r>
     </w:p>
     <w:p>
@@ -4010,6 +4454,7 @@
           <w:rFonts w:cstheme="minorHAnsi"/>
         </w:rPr>
       </w:pPr>
+      <w:proofErr w:type="spellStart"/>
       <w:r>
         <w:rPr>
           <w:rFonts w:cstheme="minorHAnsi"/>
@@ -4018,11 +4463,28 @@
         </w:rPr>
         <w:t>Seq_file</w:t>
       </w:r>
-      <w:r>
-        <w:rPr>
-          <w:rFonts w:cstheme="minorHAnsi"/>
-        </w:rPr>
-        <w:t>: El número del fichero original mafft.fasta analizado.</w:t>
+      <w:proofErr w:type="spellEnd"/>
+      <w:r>
+        <w:rPr>
+          <w:rFonts w:cstheme="minorHAnsi"/>
+        </w:rPr>
+        <w:t xml:space="preserve">: El número del fichero original </w:t>
+      </w:r>
+      <w:proofErr w:type="spellStart"/>
+      <w:proofErr w:type="gramStart"/>
+      <w:r>
+        <w:rPr>
+          <w:rFonts w:cstheme="minorHAnsi"/>
+        </w:rPr>
+        <w:t>mafft.fasta</w:t>
+      </w:r>
+      <w:proofErr w:type="spellEnd"/>
+      <w:proofErr w:type="gramEnd"/>
+      <w:r>
+        <w:rPr>
+          <w:rFonts w:cstheme="minorHAnsi"/>
+        </w:rPr>
+        <w:t xml:space="preserve"> analizado.</w:t>
       </w:r>
     </w:p>
     <w:p>
@@ -4037,14 +4499,26 @@
           <w:rFonts w:cstheme="minorHAnsi"/>
         </w:rPr>
       </w:pPr>
+      <w:proofErr w:type="spellStart"/>
+      <w:proofErr w:type="gramStart"/>
       <w:r>
         <w:rPr>
           <w:rFonts w:cstheme="minorHAnsi"/>
           <w:b/>
           <w:bCs/>
         </w:rPr>
-        <w:t>Frame_ID</w:t>
-      </w:r>
+        <w:t>Frame</w:t>
+      </w:r>
+      <w:proofErr w:type="gramEnd"/>
+      <w:r>
+        <w:rPr>
+          <w:rFonts w:cstheme="minorHAnsi"/>
+          <w:b/>
+          <w:bCs/>
+        </w:rPr>
+        <w:t>_ID</w:t>
+      </w:r>
+      <w:proofErr w:type="spellEnd"/>
       <w:r>
         <w:rPr>
           <w:rFonts w:cstheme="minorHAnsi"/>
@@ -4064,6 +4538,7 @@
           <w:rFonts w:cstheme="minorHAnsi"/>
         </w:rPr>
       </w:pPr>
+      <w:proofErr w:type="spellStart"/>
       <w:r>
         <w:rPr>
           <w:rFonts w:cstheme="minorHAnsi"/>
@@ -4072,6 +4547,7 @@
         </w:rPr>
         <w:t>Ref_ID</w:t>
       </w:r>
+      <w:proofErr w:type="spellEnd"/>
       <w:r>
         <w:rPr>
           <w:rFonts w:cstheme="minorHAnsi"/>
@@ -4097,6 +4573,7 @@
           <w:rFonts w:cstheme="minorHAnsi"/>
         </w:rPr>
       </w:pPr>
+      <w:proofErr w:type="spellStart"/>
       <w:r>
         <w:rPr>
           <w:rFonts w:cstheme="minorHAnsi"/>
@@ -4106,6 +4583,7 @@
         <w:lastRenderedPageBreak/>
         <w:t>Pasa_filtro</w:t>
       </w:r>
+      <w:proofErr w:type="spellEnd"/>
       <w:r>
         <w:rPr>
           <w:rFonts w:cstheme="minorHAnsi"/>
@@ -4125,6 +4603,7 @@
           <w:rFonts w:cstheme="minorHAnsi"/>
         </w:rPr>
       </w:pPr>
+      <w:proofErr w:type="spellStart"/>
       <w:r>
         <w:rPr>
           <w:rFonts w:cstheme="minorHAnsi"/>
@@ -4133,6 +4612,7 @@
         </w:rPr>
         <w:t>Hay_segmento_de_subsecuencias_validas</w:t>
       </w:r>
+      <w:proofErr w:type="spellEnd"/>
       <w:r>
         <w:rPr>
           <w:rFonts w:cstheme="minorHAnsi"/>
@@ -4152,6 +4632,7 @@
           <w:rFonts w:cstheme="minorHAnsi"/>
         </w:rPr>
       </w:pPr>
+      <w:proofErr w:type="spellStart"/>
       <w:r>
         <w:rPr>
           <w:rFonts w:cstheme="minorHAnsi"/>
@@ -4160,6 +4641,7 @@
         </w:rPr>
         <w:t>longitud_minima_total_subseqs_superada</w:t>
       </w:r>
+      <w:proofErr w:type="spellEnd"/>
       <w:r>
         <w:rPr>
           <w:rFonts w:cstheme="minorHAnsi"/>
@@ -4179,6 +4661,7 @@
           <w:rFonts w:cstheme="minorHAnsi"/>
         </w:rPr>
       </w:pPr>
+      <w:proofErr w:type="spellStart"/>
       <w:r>
         <w:rPr>
           <w:rFonts w:cstheme="minorHAnsi"/>
@@ -4187,6 +4670,7 @@
         </w:rPr>
         <w:t>ratio_minimo_longitud_superado</w:t>
       </w:r>
+      <w:proofErr w:type="spellEnd"/>
       <w:r>
         <w:rPr>
           <w:rFonts w:cstheme="minorHAnsi"/>
@@ -4206,6 +4690,7 @@
           <w:rFonts w:cstheme="minorHAnsi"/>
         </w:rPr>
       </w:pPr>
+      <w:proofErr w:type="spellStart"/>
       <w:r>
         <w:rPr>
           <w:rFonts w:cstheme="minorHAnsi"/>
@@ -4214,6 +4699,7 @@
         </w:rPr>
         <w:t>Stop_codon_en_mitad_de_dos_segmentos_subsecuencias_validas</w:t>
       </w:r>
+      <w:proofErr w:type="spellEnd"/>
       <w:r>
         <w:rPr>
           <w:rFonts w:cstheme="minorHAnsi"/>
@@ -4233,6 +4719,7 @@
           <w:rFonts w:cstheme="minorHAnsi"/>
         </w:rPr>
       </w:pPr>
+      <w:proofErr w:type="spellStart"/>
       <w:r>
         <w:rPr>
           <w:rFonts w:cstheme="minorHAnsi"/>
@@ -4241,11 +4728,40 @@
         </w:rPr>
         <w:t>Vector_alineamiento</w:t>
       </w:r>
-      <w:r>
-        <w:rPr>
-          <w:rFonts w:cstheme="minorHAnsi"/>
-        </w:rPr>
-        <w:t>: Representación binaria del alineamiento entre las dos secuencias: 1(aa alineado), 0 (aa no alineado), * (codón de parada).</w:t>
+      <w:proofErr w:type="spellEnd"/>
+      <w:r>
+        <w:rPr>
+          <w:rFonts w:cstheme="minorHAnsi"/>
+        </w:rPr>
+        <w:t>: Representación binaria del alineamiento entre las dos secuencias: 1(</w:t>
+      </w:r>
+      <w:proofErr w:type="spellStart"/>
+      <w:r>
+        <w:rPr>
+          <w:rFonts w:cstheme="minorHAnsi"/>
+        </w:rPr>
+        <w:t>aa</w:t>
+      </w:r>
+      <w:proofErr w:type="spellEnd"/>
+      <w:r>
+        <w:rPr>
+          <w:rFonts w:cstheme="minorHAnsi"/>
+        </w:rPr>
+        <w:t xml:space="preserve"> alineado), 0 (</w:t>
+      </w:r>
+      <w:proofErr w:type="spellStart"/>
+      <w:r>
+        <w:rPr>
+          <w:rFonts w:cstheme="minorHAnsi"/>
+        </w:rPr>
+        <w:t>aa</w:t>
+      </w:r>
+      <w:proofErr w:type="spellEnd"/>
+      <w:r>
+        <w:rPr>
+          <w:rFonts w:cstheme="minorHAnsi"/>
+        </w:rPr>
+        <w:t xml:space="preserve"> no alineado), * (codón de parada).</w:t>
       </w:r>
     </w:p>
     <w:p>
@@ -4277,14 +4793,30 @@
         <w:rPr>
           <w:rFonts w:cstheme="minorHAnsi"/>
         </w:rPr>
-        <w:t>Accede al directorio “metionine_filter” y ejecuta con “</w:t>
-      </w:r>
+        <w:t>Accede al directorio “</w:t>
+      </w:r>
+      <w:proofErr w:type="spellStart"/>
+      <w:r>
+        <w:rPr>
+          <w:rFonts w:cstheme="minorHAnsi"/>
+        </w:rPr>
+        <w:t>metionine_filter</w:t>
+      </w:r>
+      <w:proofErr w:type="spellEnd"/>
+      <w:r>
+        <w:rPr>
+          <w:rFonts w:cstheme="minorHAnsi"/>
+        </w:rPr>
+        <w:t>” y ejecuta con “</w:t>
+      </w:r>
+      <w:proofErr w:type="spellStart"/>
       <w:r>
         <w:rPr>
           <w:rFonts w:ascii="Space Mono" w:hAnsi="Space Mono" w:cstheme="minorHAnsi"/>
         </w:rPr>
         <w:t>sbatch</w:t>
       </w:r>
+      <w:proofErr w:type="spellEnd"/>
       <w:r>
         <w:rPr>
           <w:rFonts w:cstheme="minorHAnsi"/>
@@ -4318,6 +4850,7 @@
           <w:rFonts w:cstheme="minorHAnsi"/>
         </w:rPr>
       </w:pPr>
+      <w:proofErr w:type="spellStart"/>
       <w:r>
         <w:rPr>
           <w:rFonts w:cstheme="minorHAnsi"/>
@@ -4326,6 +4859,7 @@
         </w:rPr>
         <w:t>Alineamientos_Perfectos</w:t>
       </w:r>
+      <w:proofErr w:type="spellEnd"/>
       <w:r>
         <w:rPr>
           <w:rFonts w:cstheme="minorHAnsi"/>
@@ -4342,7 +4876,21 @@
         <w:rPr>
           <w:rFonts w:cstheme="minorHAnsi"/>
         </w:rPr>
-        <w:t>etionina inicial en las secuencias de referencia coincide con la metionina inicial del frame.</w:t>
+        <w:t xml:space="preserve">etionina inicial en las secuencias de referencia coincide con la metionina inicial del </w:t>
+      </w:r>
+      <w:proofErr w:type="gramStart"/>
+      <w:r>
+        <w:rPr>
+          <w:rFonts w:cstheme="minorHAnsi"/>
+        </w:rPr>
+        <w:t>frame</w:t>
+      </w:r>
+      <w:proofErr w:type="gramEnd"/>
+      <w:r>
+        <w:rPr>
+          <w:rFonts w:cstheme="minorHAnsi"/>
+        </w:rPr>
+        <w:t>.</w:t>
       </w:r>
     </w:p>
     <w:p>
@@ -4357,6 +4905,7 @@
           <w:rFonts w:cstheme="minorHAnsi"/>
         </w:rPr>
       </w:pPr>
+      <w:proofErr w:type="spellStart"/>
       <w:r>
         <w:rPr>
           <w:rFonts w:cstheme="minorHAnsi"/>
@@ -4365,6 +4914,7 @@
         </w:rPr>
         <w:t>Alineamientos_Limpios</w:t>
       </w:r>
+      <w:proofErr w:type="spellEnd"/>
       <w:r>
         <w:rPr>
           <w:rFonts w:cstheme="minorHAnsi"/>
@@ -4384,6 +4934,7 @@
           <w:rFonts w:cstheme="minorHAnsi"/>
         </w:rPr>
       </w:pPr>
+      <w:proofErr w:type="spellStart"/>
       <w:r>
         <w:rPr>
           <w:rFonts w:cstheme="minorHAnsi"/>
@@ -4392,11 +4943,26 @@
         </w:rPr>
         <w:t>Alineamientos_M_Previa</w:t>
       </w:r>
-      <w:r>
-        <w:rPr>
-          <w:rFonts w:cstheme="minorHAnsi"/>
-        </w:rPr>
-        <w:t>: La metionina inicial en las secuencias de referencia coincide con la metionina inicial del frame, pero existe una metionina anterior que podría ser el verdadero inicio de la secuencia.</w:t>
+      <w:proofErr w:type="spellEnd"/>
+      <w:r>
+        <w:rPr>
+          <w:rFonts w:cstheme="minorHAnsi"/>
+        </w:rPr>
+        <w:t xml:space="preserve">: La metionina inicial en las secuencias de referencia coincide con la metionina inicial del </w:t>
+      </w:r>
+      <w:proofErr w:type="gramStart"/>
+      <w:r>
+        <w:rPr>
+          <w:rFonts w:cstheme="minorHAnsi"/>
+        </w:rPr>
+        <w:t>frame</w:t>
+      </w:r>
+      <w:proofErr w:type="gramEnd"/>
+      <w:r>
+        <w:rPr>
+          <w:rFonts w:cstheme="minorHAnsi"/>
+        </w:rPr>
+        <w:t>, pero existe una metionina anterior que podría ser el verdadero inicio de la secuencia.</w:t>
       </w:r>
     </w:p>
     <w:p>
@@ -4411,6 +4977,7 @@
           <w:rFonts w:cstheme="minorHAnsi"/>
         </w:rPr>
       </w:pPr>
+      <w:proofErr w:type="spellStart"/>
       <w:r>
         <w:rPr>
           <w:rFonts w:cstheme="minorHAnsi"/>
@@ -4419,11 +4986,26 @@
         </w:rPr>
         <w:t>Alineamientos_Multiframe</w:t>
       </w:r>
-      <w:r>
-        <w:rPr>
-          <w:rFonts w:cstheme="minorHAnsi"/>
-        </w:rPr>
-        <w:t>: Son los ficheros en donde más de un frame alinea con las secuencias de referencia.</w:t>
+      <w:proofErr w:type="spellEnd"/>
+      <w:r>
+        <w:rPr>
+          <w:rFonts w:cstheme="minorHAnsi"/>
+        </w:rPr>
+        <w:t xml:space="preserve">: Son los ficheros en donde más de un </w:t>
+      </w:r>
+      <w:proofErr w:type="gramStart"/>
+      <w:r>
+        <w:rPr>
+          <w:rFonts w:cstheme="minorHAnsi"/>
+        </w:rPr>
+        <w:t>frame</w:t>
+      </w:r>
+      <w:proofErr w:type="gramEnd"/>
+      <w:r>
+        <w:rPr>
+          <w:rFonts w:cstheme="minorHAnsi"/>
+        </w:rPr>
+        <w:t xml:space="preserve"> alinea con las secuencias de referencia.</w:t>
       </w:r>
     </w:p>
     <w:p>
@@ -4438,6 +5020,7 @@
           <w:rFonts w:cstheme="minorHAnsi"/>
         </w:rPr>
       </w:pPr>
+      <w:proofErr w:type="spellStart"/>
       <w:r>
         <w:rPr>
           <w:rFonts w:cstheme="minorHAnsi"/>
@@ -4446,6 +5029,7 @@
         </w:rPr>
         <w:t>Alineamientos_Revision_Manual</w:t>
       </w:r>
+      <w:proofErr w:type="spellEnd"/>
       <w:r>
         <w:rPr>
           <w:rFonts w:cstheme="minorHAnsi"/>
@@ -4492,28 +5076,62 @@
           <w:b/>
           <w:bCs/>
         </w:rPr>
-        <w:t>Clasificación por superfamilias de conotoxinas y otros péptidos</w:t>
-      </w:r>
-    </w:p>
-    <w:p>
-      <w:pPr>
-        <w:jc w:val="both"/>
-        <w:rPr>
-          <w:rFonts w:cstheme="minorHAnsi"/>
-        </w:rPr>
-      </w:pPr>
-      <w:r>
-        <w:rPr>
-          <w:rFonts w:cstheme="minorHAnsi"/>
-        </w:rPr>
-        <w:t>Accede al directorio “superfamily” y ejecuta con “</w:t>
-      </w:r>
+        <w:t xml:space="preserve">Clasificación por superfamilias de </w:t>
+      </w:r>
+      <w:proofErr w:type="spellStart"/>
+      <w:r>
+        <w:rPr>
+          <w:rFonts w:cstheme="minorHAnsi"/>
+          <w:b/>
+          <w:bCs/>
+        </w:rPr>
+        <w:t>conotoxinas</w:t>
+      </w:r>
+      <w:proofErr w:type="spellEnd"/>
+      <w:r>
+        <w:rPr>
+          <w:rFonts w:cstheme="minorHAnsi"/>
+          <w:b/>
+          <w:bCs/>
+        </w:rPr>
+        <w:t xml:space="preserve"> y otros péptidos</w:t>
+      </w:r>
+    </w:p>
+    <w:p>
+      <w:pPr>
+        <w:jc w:val="both"/>
+        <w:rPr>
+          <w:rFonts w:cstheme="minorHAnsi"/>
+        </w:rPr>
+      </w:pPr>
+      <w:r>
+        <w:rPr>
+          <w:rFonts w:cstheme="minorHAnsi"/>
+        </w:rPr>
+        <w:t>Accede al directorio “</w:t>
+      </w:r>
+      <w:proofErr w:type="spellStart"/>
+      <w:r>
+        <w:rPr>
+          <w:rFonts w:cstheme="minorHAnsi"/>
+        </w:rPr>
+        <w:t>superfamily</w:t>
+      </w:r>
+      <w:proofErr w:type="spellEnd"/>
+      <w:r>
+        <w:rPr>
+          <w:rFonts w:cstheme="minorHAnsi"/>
+        </w:rPr>
+        <w:t>” y ejecuta con “</w:t>
+      </w:r>
+      <w:proofErr w:type="spellStart"/>
       <w:r>
         <w:rPr>
           <w:rFonts w:ascii="Space Mono" w:hAnsi="Space Mono" w:cstheme="minorHAnsi"/>
         </w:rPr>
         <w:t>sbatch</w:t>
       </w:r>
+      <w:proofErr w:type="spellEnd"/>
       <w:r>
         <w:rPr>
           <w:rFonts w:cstheme="minorHAnsi"/>
@@ -4537,7 +5155,21 @@
         <w:rPr>
           <w:rFonts w:cstheme="minorHAnsi"/>
         </w:rPr>
-        <w:t>DB1: Fichero fasta de la base de datos de péptidos señales de conotoxinas.</w:t>
+        <w:t xml:space="preserve">DB1: Fichero fasta de la base de datos de péptidos señales de </w:t>
+      </w:r>
+      <w:proofErr w:type="spellStart"/>
+      <w:r>
+        <w:rPr>
+          <w:rFonts w:cstheme="minorHAnsi"/>
+        </w:rPr>
+        <w:t>conotoxinas</w:t>
+      </w:r>
+      <w:proofErr w:type="spellEnd"/>
+      <w:r>
+        <w:rPr>
+          <w:rFonts w:cstheme="minorHAnsi"/>
+        </w:rPr>
+        <w:t>.</w:t>
       </w:r>
     </w:p>
     <w:p>
@@ -4562,7 +5194,21 @@
         <w:rPr>
           <w:rFonts w:cstheme="minorHAnsi"/>
         </w:rPr>
-        <w:t xml:space="preserve"> Fichero fasta de la base de datos de superfamilias de conotoxinas.</w:t>
+        <w:t xml:space="preserve"> Fichero fasta de la base de datos de superfamilias de </w:t>
+      </w:r>
+      <w:proofErr w:type="spellStart"/>
+      <w:r>
+        <w:rPr>
+          <w:rFonts w:cstheme="minorHAnsi"/>
+        </w:rPr>
+        <w:t>conotoxinas</w:t>
+      </w:r>
+      <w:proofErr w:type="spellEnd"/>
+      <w:r>
+        <w:rPr>
+          <w:rFonts w:cstheme="minorHAnsi"/>
+        </w:rPr>
+        <w:t>.</w:t>
       </w:r>
     </w:p>
     <w:p>
@@ -4671,7 +5317,21 @@
         <w:rPr>
           <w:rFonts w:cstheme="minorHAnsi"/>
         </w:rPr>
-        <w:t>En el directorio “resultados” tendremos todos los ficheros csv con las secuencias clasificadas.</w:t>
+        <w:t xml:space="preserve">En el directorio “resultados” tendremos todos los ficheros </w:t>
+      </w:r>
+      <w:proofErr w:type="spellStart"/>
+      <w:r>
+        <w:rPr>
+          <w:rFonts w:cstheme="minorHAnsi"/>
+        </w:rPr>
+        <w:t>csv</w:t>
+      </w:r>
+      <w:proofErr w:type="spellEnd"/>
+      <w:r>
+        <w:rPr>
+          <w:rFonts w:cstheme="minorHAnsi"/>
+        </w:rPr>
+        <w:t xml:space="preserve"> con las secuencias clasificadas.</w:t>
       </w:r>
     </w:p>
     <w:p>
@@ -4692,8 +5352,16 @@
         <w:rPr>
           <w:rFonts w:cstheme="minorHAnsi"/>
         </w:rPr>
-        <w:t xml:space="preserve"> situada en el directorio de utilidades de Transcripto-filter</w:t>
-      </w:r>
+        <w:t xml:space="preserve"> situada en el directorio de utilidades de Transcripto-</w:t>
+      </w:r>
+      <w:proofErr w:type="spellStart"/>
+      <w:r>
+        <w:rPr>
+          <w:rFonts w:cstheme="minorHAnsi"/>
+        </w:rPr>
+        <w:t>filter</w:t>
+      </w:r>
+      <w:proofErr w:type="spellEnd"/>
       <w:r>
         <w:rPr>
           <w:rFonts w:cstheme="minorHAnsi"/>
@@ -4748,13 +5416,35 @@
         <w:rPr>
           <w:rFonts w:cstheme="minorHAnsi"/>
         </w:rPr>
-        <w:t xml:space="preserve">Nota: </w:t>
-      </w:r>
-      <w:r>
-        <w:rPr>
-          <w:rFonts w:cstheme="minorHAnsi"/>
-        </w:rPr>
-        <w:t>Esta herramienta también se encuentra como script de Python en el directorio “python_scripts” dentro de “superfamily”. Si trabajamos en Linux, podemos ejecutarlo desde la terminal.</w:t>
+        <w:t>Nota: Esta herramienta también se encuentra como script de Python en el directorio “</w:t>
+      </w:r>
+      <w:proofErr w:type="spellStart"/>
+      <w:r>
+        <w:rPr>
+          <w:rFonts w:cstheme="minorHAnsi"/>
+        </w:rPr>
+        <w:t>python_scripts</w:t>
+      </w:r>
+      <w:proofErr w:type="spellEnd"/>
+      <w:r>
+        <w:rPr>
+          <w:rFonts w:cstheme="minorHAnsi"/>
+        </w:rPr>
+        <w:t>” dentro de “</w:t>
+      </w:r>
+      <w:proofErr w:type="spellStart"/>
+      <w:r>
+        <w:rPr>
+          <w:rFonts w:cstheme="minorHAnsi"/>
+        </w:rPr>
+        <w:t>superfamily</w:t>
+      </w:r>
+      <w:proofErr w:type="spellEnd"/>
+      <w:r>
+        <w:rPr>
+          <w:rFonts w:cstheme="minorHAnsi"/>
+        </w:rPr>
+        <w:t>”. Si trabajamos en Linux, podemos ejecutarlo desde la terminal.</w:t>
       </w:r>
     </w:p>
     <w:p>
@@ -4783,23 +5473,73 @@
           <w:rFonts w:cstheme="minorHAnsi"/>
         </w:rPr>
       </w:pPr>
-      <w:r>
-        <w:rPr>
-          <w:rFonts w:cstheme="minorHAnsi"/>
-        </w:rPr>
-        <w:t>Perfectos_SF: Lista de secuencias</w:t>
-      </w:r>
-      <w:r>
-        <w:rPr>
-          <w:rFonts w:cstheme="minorHAnsi"/>
-        </w:rPr>
-        <w:t xml:space="preserve"> (del directorio “Alineamientos_Perfectos”)</w:t>
-      </w:r>
-      <w:r>
-        <w:rPr>
-          <w:rFonts w:cstheme="minorHAnsi"/>
-        </w:rPr>
-        <w:t xml:space="preserve"> en donde se ha identificado un péptido señal de la base de datos de péptidos señal y posteriormente ha alineado con la base de datos de superfamilias. En la columna “SF_signal” se indica al péptido señal con el que alinea con un umbral del 70% de coincidencia (pident_signal). En la columna “match” nos aparece el mejor resultado y en la columna “SF-hormone” la superfamilia a la que pertenece.</w:t>
+      <w:proofErr w:type="spellStart"/>
+      <w:r>
+        <w:rPr>
+          <w:rFonts w:cstheme="minorHAnsi"/>
+        </w:rPr>
+        <w:t>Perfectos_SF</w:t>
+      </w:r>
+      <w:proofErr w:type="spellEnd"/>
+      <w:r>
+        <w:rPr>
+          <w:rFonts w:cstheme="minorHAnsi"/>
+        </w:rPr>
+        <w:t>: Lista de secuencias</w:t>
+      </w:r>
+      <w:r>
+        <w:rPr>
+          <w:rFonts w:cstheme="minorHAnsi"/>
+        </w:rPr>
+        <w:t xml:space="preserve"> (del directorio “</w:t>
+      </w:r>
+      <w:proofErr w:type="spellStart"/>
+      <w:r>
+        <w:rPr>
+          <w:rFonts w:cstheme="minorHAnsi"/>
+        </w:rPr>
+        <w:t>Alineamientos_Perfectos</w:t>
+      </w:r>
+      <w:proofErr w:type="spellEnd"/>
+      <w:r>
+        <w:rPr>
+          <w:rFonts w:cstheme="minorHAnsi"/>
+        </w:rPr>
+        <w:t>”)</w:t>
+      </w:r>
+      <w:r>
+        <w:rPr>
+          <w:rFonts w:cstheme="minorHAnsi"/>
+        </w:rPr>
+        <w:t xml:space="preserve"> en donde se ha identificado un péptido señal de la base de datos de péptidos señal y posteriormente ha alineado con la base de datos de superfamilias. En la columna “</w:t>
+      </w:r>
+      <w:proofErr w:type="spellStart"/>
+      <w:r>
+        <w:rPr>
+          <w:rFonts w:cstheme="minorHAnsi"/>
+        </w:rPr>
+        <w:t>SF_signal</w:t>
+      </w:r>
+      <w:proofErr w:type="spellEnd"/>
+      <w:r>
+        <w:rPr>
+          <w:rFonts w:cstheme="minorHAnsi"/>
+        </w:rPr>
+        <w:t>” se indica al péptido señal con el que alinea con un umbral del 70% de coincidencia (</w:t>
+      </w:r>
+      <w:proofErr w:type="spellStart"/>
+      <w:r>
+        <w:rPr>
+          <w:rFonts w:cstheme="minorHAnsi"/>
+        </w:rPr>
+        <w:t>pident_signal</w:t>
+      </w:r>
+      <w:proofErr w:type="spellEnd"/>
+      <w:r>
+        <w:rPr>
+          <w:rFonts w:cstheme="minorHAnsi"/>
+        </w:rPr>
+        <w:t>). En la columna “match” nos aparece el mejor resultado y en la columna “SF-hormone” la superfamilia a la que pertenece.</w:t>
       </w:r>
     </w:p>
     <w:p>
@@ -4814,23 +5554,59 @@
           <w:rFonts w:cstheme="minorHAnsi"/>
         </w:rPr>
       </w:pPr>
-      <w:r>
-        <w:rPr>
-          <w:rFonts w:cstheme="minorHAnsi"/>
-        </w:rPr>
-        <w:t>Perfectos_NoSF: Lista de secuencias</w:t>
-      </w:r>
-      <w:r>
-        <w:rPr>
-          <w:rFonts w:cstheme="minorHAnsi"/>
-        </w:rPr>
-        <w:t xml:space="preserve"> (del directorio “Alineamientos_Perfectos”) </w:t>
-      </w:r>
-      <w:r>
-        <w:rPr>
-          <w:rFonts w:cstheme="minorHAnsi"/>
-        </w:rPr>
-        <w:t>en donde no se ha identificado un péptido señal de la base de datos de péptidos señal pero posteriormente ha alineado con la base de datos de superfamilias</w:t>
+      <w:proofErr w:type="spellStart"/>
+      <w:r>
+        <w:rPr>
+          <w:rFonts w:cstheme="minorHAnsi"/>
+        </w:rPr>
+        <w:t>Perfectos_NoSF</w:t>
+      </w:r>
+      <w:proofErr w:type="spellEnd"/>
+      <w:r>
+        <w:rPr>
+          <w:rFonts w:cstheme="minorHAnsi"/>
+        </w:rPr>
+        <w:t>: Lista de secuencias</w:t>
+      </w:r>
+      <w:r>
+        <w:rPr>
+          <w:rFonts w:cstheme="minorHAnsi"/>
+        </w:rPr>
+        <w:t xml:space="preserve"> (del directorio “</w:t>
+      </w:r>
+      <w:proofErr w:type="spellStart"/>
+      <w:r>
+        <w:rPr>
+          <w:rFonts w:cstheme="minorHAnsi"/>
+        </w:rPr>
+        <w:t>Alineamientos_Perfectos</w:t>
+      </w:r>
+      <w:proofErr w:type="spellEnd"/>
+      <w:r>
+        <w:rPr>
+          <w:rFonts w:cstheme="minorHAnsi"/>
+        </w:rPr>
+        <w:t xml:space="preserve">”) </w:t>
+      </w:r>
+      <w:r>
+        <w:rPr>
+          <w:rFonts w:cstheme="minorHAnsi"/>
+        </w:rPr>
+        <w:t xml:space="preserve">en donde no se ha identificado un péptido señal de la base de datos de péptidos </w:t>
+      </w:r>
+      <w:proofErr w:type="gramStart"/>
+      <w:r>
+        <w:rPr>
+          <w:rFonts w:cstheme="minorHAnsi"/>
+        </w:rPr>
+        <w:t>señal</w:t>
+      </w:r>
+      <w:proofErr w:type="gramEnd"/>
+      <w:r>
+        <w:rPr>
+          <w:rFonts w:cstheme="minorHAnsi"/>
+        </w:rPr>
+        <w:t xml:space="preserve"> pero posteriormente ha alineado con la base de datos de superfamilias</w:t>
       </w:r>
       <w:r>
         <w:rPr>
@@ -4851,11 +5627,33 @@
           <w:rFonts w:cstheme="minorHAnsi"/>
         </w:rPr>
       </w:pPr>
-      <w:r>
-        <w:rPr>
-          <w:rFonts w:cstheme="minorHAnsi"/>
-        </w:rPr>
-        <w:t>Perfectos_noMatch: Lista de secuencias (del directorio “Alineamientos_Perfectos”) que no han alineado con ninguna secuencia de la base de datos de superfamilias.</w:t>
+      <w:proofErr w:type="spellStart"/>
+      <w:r>
+        <w:rPr>
+          <w:rFonts w:cstheme="minorHAnsi"/>
+        </w:rPr>
+        <w:t>Perfectos_noMatch</w:t>
+      </w:r>
+      <w:proofErr w:type="spellEnd"/>
+      <w:r>
+        <w:rPr>
+          <w:rFonts w:cstheme="minorHAnsi"/>
+        </w:rPr>
+        <w:t>: Lista de secuencias (del directorio “</w:t>
+      </w:r>
+      <w:proofErr w:type="spellStart"/>
+      <w:r>
+        <w:rPr>
+          <w:rFonts w:cstheme="minorHAnsi"/>
+        </w:rPr>
+        <w:t>Alineamientos_Perfectos</w:t>
+      </w:r>
+      <w:proofErr w:type="spellEnd"/>
+      <w:r>
+        <w:rPr>
+          <w:rFonts w:cstheme="minorHAnsi"/>
+        </w:rPr>
+        <w:t>”) que no han alineado con ninguna secuencia de la base de datos de superfamilias.</w:t>
       </w:r>
     </w:p>
     <w:p>
@@ -4870,11 +5668,33 @@
           <w:rFonts w:cstheme="minorHAnsi"/>
         </w:rPr>
       </w:pPr>
-      <w:r>
-        <w:rPr>
-          <w:rFonts w:cstheme="minorHAnsi"/>
-        </w:rPr>
-        <w:t>Mprevia_SF: Lista de secuencias (del directorio “Alineamientos_M_Previa”) en donde se ha identificado un péptido señal de la base de datos de péptidos señal y posteriormente ha alineado con la base de datos de superfamilias.</w:t>
+      <w:proofErr w:type="spellStart"/>
+      <w:r>
+        <w:rPr>
+          <w:rFonts w:cstheme="minorHAnsi"/>
+        </w:rPr>
+        <w:t>Mprevia_SF</w:t>
+      </w:r>
+      <w:proofErr w:type="spellEnd"/>
+      <w:r>
+        <w:rPr>
+          <w:rFonts w:cstheme="minorHAnsi"/>
+        </w:rPr>
+        <w:t>: Lista de secuencias (del directorio “</w:t>
+      </w:r>
+      <w:proofErr w:type="spellStart"/>
+      <w:r>
+        <w:rPr>
+          <w:rFonts w:cstheme="minorHAnsi"/>
+        </w:rPr>
+        <w:t>Alineamientos_M_Previa</w:t>
+      </w:r>
+      <w:proofErr w:type="spellEnd"/>
+      <w:r>
+        <w:rPr>
+          <w:rFonts w:cstheme="minorHAnsi"/>
+        </w:rPr>
+        <w:t>”) en donde se ha identificado un péptido señal de la base de datos de péptidos señal y posteriormente ha alineado con la base de datos de superfamilias.</w:t>
       </w:r>
     </w:p>
     <w:p>
@@ -4889,11 +5709,47 @@
           <w:rFonts w:cstheme="minorHAnsi"/>
         </w:rPr>
       </w:pPr>
-      <w:r>
-        <w:rPr>
-          <w:rFonts w:cstheme="minorHAnsi"/>
-        </w:rPr>
-        <w:t>Mprevia_NoSF: Lista de secuencias (del directorio “Alineamientos_M_Previa”) en donde no se ha identificado un péptido señal de la base de datos de péptidos señal pero posteriormente ha alineado con la base de datos de superfamilias.</w:t>
+      <w:proofErr w:type="spellStart"/>
+      <w:r>
+        <w:rPr>
+          <w:rFonts w:cstheme="minorHAnsi"/>
+        </w:rPr>
+        <w:t>Mprevia_NoSF</w:t>
+      </w:r>
+      <w:proofErr w:type="spellEnd"/>
+      <w:r>
+        <w:rPr>
+          <w:rFonts w:cstheme="minorHAnsi"/>
+        </w:rPr>
+        <w:t>: Lista de secuencias (del directorio “</w:t>
+      </w:r>
+      <w:proofErr w:type="spellStart"/>
+      <w:r>
+        <w:rPr>
+          <w:rFonts w:cstheme="minorHAnsi"/>
+        </w:rPr>
+        <w:t>Alineamientos_M_Previa</w:t>
+      </w:r>
+      <w:proofErr w:type="spellEnd"/>
+      <w:r>
+        <w:rPr>
+          <w:rFonts w:cstheme="minorHAnsi"/>
+        </w:rPr>
+        <w:t xml:space="preserve">”) en donde no se ha identificado un péptido señal de la base de datos de péptidos </w:t>
+      </w:r>
+      <w:proofErr w:type="gramStart"/>
+      <w:r>
+        <w:rPr>
+          <w:rFonts w:cstheme="minorHAnsi"/>
+        </w:rPr>
+        <w:t>señal</w:t>
+      </w:r>
+      <w:proofErr w:type="gramEnd"/>
+      <w:r>
+        <w:rPr>
+          <w:rFonts w:cstheme="minorHAnsi"/>
+        </w:rPr>
+        <w:t xml:space="preserve"> pero posteriormente ha alineado con la base de datos de superfamilias.</w:t>
       </w:r>
     </w:p>
     <w:p>
@@ -4908,11 +5764,33 @@
           <w:rFonts w:cstheme="minorHAnsi"/>
         </w:rPr>
       </w:pPr>
-      <w:r>
-        <w:rPr>
-          <w:rFonts w:cstheme="minorHAnsi"/>
-        </w:rPr>
-        <w:t>Mprevia_noMatch: Lista de secuencias (del directorio “Alineamientos_M_Previa”) que no han alineado con ninguna secuencia de la base de datos de superfamilias.</w:t>
+      <w:proofErr w:type="spellStart"/>
+      <w:r>
+        <w:rPr>
+          <w:rFonts w:cstheme="minorHAnsi"/>
+        </w:rPr>
+        <w:t>Mprevia_noMatch</w:t>
+      </w:r>
+      <w:proofErr w:type="spellEnd"/>
+      <w:r>
+        <w:rPr>
+          <w:rFonts w:cstheme="minorHAnsi"/>
+        </w:rPr>
+        <w:t>: Lista de secuencias (del directorio “</w:t>
+      </w:r>
+      <w:proofErr w:type="spellStart"/>
+      <w:r>
+        <w:rPr>
+          <w:rFonts w:cstheme="minorHAnsi"/>
+        </w:rPr>
+        <w:t>Alineamientos_M_Previa</w:t>
+      </w:r>
+      <w:proofErr w:type="spellEnd"/>
+      <w:r>
+        <w:rPr>
+          <w:rFonts w:cstheme="minorHAnsi"/>
+        </w:rPr>
+        <w:t>”) que no han alineado con ninguna secuencia de la base de datos de superfamilias.</w:t>
       </w:r>
     </w:p>
     <w:p>
@@ -4927,11 +5805,33 @@
           <w:rFonts w:cstheme="minorHAnsi"/>
         </w:rPr>
       </w:pPr>
-      <w:r>
-        <w:rPr>
-          <w:rFonts w:cstheme="minorHAnsi"/>
-        </w:rPr>
-        <w:t>Revision_manual_Match: Lista de secuencias (del directorio “Alineamientos_Revision_Manual”) que han alineado con la base de datos de superfamilias.</w:t>
+      <w:proofErr w:type="spellStart"/>
+      <w:r>
+        <w:rPr>
+          <w:rFonts w:cstheme="minorHAnsi"/>
+        </w:rPr>
+        <w:t>Revision_manual_Match</w:t>
+      </w:r>
+      <w:proofErr w:type="spellEnd"/>
+      <w:r>
+        <w:rPr>
+          <w:rFonts w:cstheme="minorHAnsi"/>
+        </w:rPr>
+        <w:t>: Lista de secuencias (del directorio “</w:t>
+      </w:r>
+      <w:proofErr w:type="spellStart"/>
+      <w:r>
+        <w:rPr>
+          <w:rFonts w:cstheme="minorHAnsi"/>
+        </w:rPr>
+        <w:t>Alineamientos_Revision_Manual</w:t>
+      </w:r>
+      <w:proofErr w:type="spellEnd"/>
+      <w:r>
+        <w:rPr>
+          <w:rFonts w:cstheme="minorHAnsi"/>
+        </w:rPr>
+        <w:t>”) que han alineado con la base de datos de superfamilias.</w:t>
       </w:r>
     </w:p>
     <w:p>
@@ -4946,25 +5846,119 @@
           <w:rFonts w:cstheme="minorHAnsi"/>
         </w:rPr>
       </w:pPr>
-      <w:r>
-        <w:rPr>
-          <w:rFonts w:cstheme="minorHAnsi"/>
-        </w:rPr>
-        <w:t>Revision_manual_noMatch: Lista de secuencias (del directorio “Alineamientos_Revision_Manual”) que no han alineado con la base de datos de superfamilias.</w:t>
-      </w:r>
-    </w:p>
-    <w:p>
-      <w:pPr>
-        <w:jc w:val="both"/>
-        <w:rPr>
-          <w:rFonts w:cstheme="minorHAnsi"/>
-        </w:rPr>
-      </w:pPr>
-      <w:r>
-        <w:rPr>
-          <w:rFonts w:cstheme="minorHAnsi"/>
-        </w:rPr>
-        <w:t>El directorio “alineamientos_NoSF” contiene los alineamientos en formato “mafft.fasta” de las secuencias de “Perfectos_NoSF”, “Mprevia_NoSF” y “Revision_manual_Match”</w:t>
+      <w:proofErr w:type="spellStart"/>
+      <w:r>
+        <w:rPr>
+          <w:rFonts w:cstheme="minorHAnsi"/>
+        </w:rPr>
+        <w:t>Revision_manual_noMatch</w:t>
+      </w:r>
+      <w:proofErr w:type="spellEnd"/>
+      <w:r>
+        <w:rPr>
+          <w:rFonts w:cstheme="minorHAnsi"/>
+        </w:rPr>
+        <w:t>: Lista de secuencias (del directorio “</w:t>
+      </w:r>
+      <w:proofErr w:type="spellStart"/>
+      <w:r>
+        <w:rPr>
+          <w:rFonts w:cstheme="minorHAnsi"/>
+        </w:rPr>
+        <w:t>Alineamientos_Revision_Manual</w:t>
+      </w:r>
+      <w:proofErr w:type="spellEnd"/>
+      <w:r>
+        <w:rPr>
+          <w:rFonts w:cstheme="minorHAnsi"/>
+        </w:rPr>
+        <w:t>”) que no han alineado con la base de datos de superfamilias.</w:t>
+      </w:r>
+    </w:p>
+    <w:p>
+      <w:pPr>
+        <w:jc w:val="both"/>
+        <w:rPr>
+          <w:rFonts w:cstheme="minorHAnsi"/>
+        </w:rPr>
+      </w:pPr>
+      <w:r>
+        <w:rPr>
+          <w:rFonts w:cstheme="minorHAnsi"/>
+        </w:rPr>
+        <w:t>El directorio “</w:t>
+      </w:r>
+      <w:proofErr w:type="spellStart"/>
+      <w:r>
+        <w:rPr>
+          <w:rFonts w:cstheme="minorHAnsi"/>
+        </w:rPr>
+        <w:t>alineamientos_NoSF</w:t>
+      </w:r>
+      <w:proofErr w:type="spellEnd"/>
+      <w:r>
+        <w:rPr>
+          <w:rFonts w:cstheme="minorHAnsi"/>
+        </w:rPr>
+        <w:t>” contiene los alineamientos en formato “</w:t>
+      </w:r>
+      <w:proofErr w:type="spellStart"/>
+      <w:proofErr w:type="gramStart"/>
+      <w:r>
+        <w:rPr>
+          <w:rFonts w:cstheme="minorHAnsi"/>
+        </w:rPr>
+        <w:t>mafft.fasta</w:t>
+      </w:r>
+      <w:proofErr w:type="spellEnd"/>
+      <w:proofErr w:type="gramEnd"/>
+      <w:r>
+        <w:rPr>
+          <w:rFonts w:cstheme="minorHAnsi"/>
+        </w:rPr>
+        <w:t>” de las secuencias de “</w:t>
+      </w:r>
+      <w:proofErr w:type="spellStart"/>
+      <w:r>
+        <w:rPr>
+          <w:rFonts w:cstheme="minorHAnsi"/>
+        </w:rPr>
+        <w:t>Perfectos_NoSF</w:t>
+      </w:r>
+      <w:proofErr w:type="spellEnd"/>
+      <w:r>
+        <w:rPr>
+          <w:rFonts w:cstheme="minorHAnsi"/>
+        </w:rPr>
+        <w:t>”, “</w:t>
+      </w:r>
+      <w:proofErr w:type="spellStart"/>
+      <w:r>
+        <w:rPr>
+          <w:rFonts w:cstheme="minorHAnsi"/>
+        </w:rPr>
+        <w:t>Mprevia_NoSF</w:t>
+      </w:r>
+      <w:proofErr w:type="spellEnd"/>
+      <w:r>
+        <w:rPr>
+          <w:rFonts w:cstheme="minorHAnsi"/>
+        </w:rPr>
+        <w:t>” y “</w:t>
+      </w:r>
+      <w:proofErr w:type="spellStart"/>
+      <w:r>
+        <w:rPr>
+          <w:rFonts w:cstheme="minorHAnsi"/>
+        </w:rPr>
+        <w:t>Revision_manual_Match</w:t>
+      </w:r>
+      <w:proofErr w:type="spellEnd"/>
+      <w:r>
+        <w:rPr>
+          <w:rFonts w:cstheme="minorHAnsi"/>
+        </w:rPr>
+        <w:t>”</w:t>
       </w:r>
       <w:r>
         <w:rPr>
@@ -4984,60 +5978,94 @@
         <w:rPr>
           <w:rFonts w:cstheme="minorHAnsi"/>
         </w:rPr>
-        <w:t xml:space="preserve">Tras la ejecución de este script también podemos realizar la misma comprobación de las descripciones en los alineamientos “mafft.fasta” del directorio “metionine_filter” del paso 9. </w:t>
-      </w:r>
-    </w:p>
-    <w:p>
-      <w:pPr>
-        <w:jc w:val="both"/>
-        <w:rPr>
-          <w:rFonts w:cstheme="minorHAnsi"/>
-        </w:rPr>
-      </w:pPr>
-      <w:r>
-        <w:rPr>
-          <w:rFonts w:cstheme="minorHAnsi"/>
-        </w:rPr>
-        <w:t>Esta revisión será útil para las secuencias que no han obtenido un match con la base de datos de superfamilias (noMatch) pero sí lo obtuvieron con la base de datos utilizada en el paso 6.</w:t>
-      </w:r>
-    </w:p>
-    <w:p>
-      <w:pPr>
-        <w:jc w:val="both"/>
-        <w:rPr>
-          <w:rFonts w:cstheme="minorHAnsi"/>
-        </w:rPr>
-      </w:pPr>
-      <w:r>
-        <w:rPr>
-          <w:rFonts w:cstheme="minorHAnsi"/>
-        </w:rPr>
-        <w:t>Las secuencias del directorio “Alineamientos_Multiframe” del paso 9 deberán ser revisadas siempre, ya que no son procesadas en el paso 10.</w:t>
-      </w:r>
-    </w:p>
-    <w:p>
-      <w:pPr>
-        <w:jc w:val="both"/>
-        <w:rPr>
-          <w:rFonts w:cstheme="minorHAnsi"/>
-        </w:rPr>
-      </w:pPr>
-    </w:p>
-    <w:p>
-      <w:pPr>
-        <w:jc w:val="both"/>
-        <w:rPr>
-          <w:rFonts w:cstheme="minorHAnsi"/>
-        </w:rPr>
-      </w:pPr>
-    </w:p>
-    <w:p>
-      <w:pPr>
-        <w:jc w:val="both"/>
-        <w:rPr>
-          <w:rFonts w:cstheme="minorHAnsi"/>
-        </w:rPr>
-      </w:pPr>
+        <w:t>Tras la ejecución de este script también podemos realizar la misma comprobación de las descripciones en los alineamientos “</w:t>
+      </w:r>
+      <w:proofErr w:type="spellStart"/>
+      <w:proofErr w:type="gramStart"/>
+      <w:r>
+        <w:rPr>
+          <w:rFonts w:cstheme="minorHAnsi"/>
+        </w:rPr>
+        <w:t>mafft.fasta</w:t>
+      </w:r>
+      <w:proofErr w:type="spellEnd"/>
+      <w:proofErr w:type="gramEnd"/>
+      <w:r>
+        <w:rPr>
+          <w:rFonts w:cstheme="minorHAnsi"/>
+        </w:rPr>
+        <w:t>” del directorio “</w:t>
+      </w:r>
+      <w:proofErr w:type="spellStart"/>
+      <w:r>
+        <w:rPr>
+          <w:rFonts w:cstheme="minorHAnsi"/>
+        </w:rPr>
+        <w:t>metionine_filter</w:t>
+      </w:r>
+      <w:proofErr w:type="spellEnd"/>
+      <w:r>
+        <w:rPr>
+          <w:rFonts w:cstheme="minorHAnsi"/>
+        </w:rPr>
+        <w:t xml:space="preserve">” del paso 9. </w:t>
+      </w:r>
+    </w:p>
+    <w:p>
+      <w:pPr>
+        <w:jc w:val="both"/>
+        <w:rPr>
+          <w:rFonts w:cstheme="minorHAnsi"/>
+        </w:rPr>
+      </w:pPr>
+      <w:r>
+        <w:rPr>
+          <w:rFonts w:cstheme="minorHAnsi"/>
+        </w:rPr>
+        <w:t>Esta revisión será útil para las secuencias que no han obtenido un match con la base de datos de superfamilias (</w:t>
+      </w:r>
+      <w:proofErr w:type="spellStart"/>
+      <w:r>
+        <w:rPr>
+          <w:rFonts w:cstheme="minorHAnsi"/>
+        </w:rPr>
+        <w:t>noMatch</w:t>
+      </w:r>
+      <w:proofErr w:type="spellEnd"/>
+      <w:r>
+        <w:rPr>
+          <w:rFonts w:cstheme="minorHAnsi"/>
+        </w:rPr>
+        <w:t>) pero sí lo obtuvieron con la base de datos utilizada en el paso 6.</w:t>
+      </w:r>
+    </w:p>
+    <w:p>
+      <w:pPr>
+        <w:jc w:val="both"/>
+        <w:rPr>
+          <w:rFonts w:cstheme="minorHAnsi"/>
+        </w:rPr>
+      </w:pPr>
+      <w:r>
+        <w:rPr>
+          <w:rFonts w:cstheme="minorHAnsi"/>
+        </w:rPr>
+        <w:t>Las secuencias del directorio “</w:t>
+      </w:r>
+      <w:proofErr w:type="spellStart"/>
+      <w:r>
+        <w:rPr>
+          <w:rFonts w:cstheme="minorHAnsi"/>
+        </w:rPr>
+        <w:t>Alineamientos_Multiframe</w:t>
+      </w:r>
+      <w:proofErr w:type="spellEnd"/>
+      <w:r>
+        <w:rPr>
+          <w:rFonts w:cstheme="minorHAnsi"/>
+        </w:rPr>
+        <w:t>” del paso 9 deberán ser revisadas siempre, ya que no son procesadas en el paso 10.</w:t>
+      </w:r>
     </w:p>
     <w:p>
       <w:pPr>
@@ -5054,6 +6082,7 @@
           <w:b/>
           <w:bCs/>
         </w:rPr>
+        <w:lastRenderedPageBreak/>
         <w:t>Modo automático</w:t>
       </w:r>
       <w:r>
@@ -5070,8 +6099,18 @@
           <w:b/>
           <w:bCs/>
         </w:rPr>
-        <w:t>Ejecución de autolauncher</w:t>
-      </w:r>
+        <w:t xml:space="preserve">Ejecución de </w:t>
+      </w:r>
+      <w:proofErr w:type="spellStart"/>
+      <w:r>
+        <w:rPr>
+          <w:rFonts w:cstheme="minorHAnsi"/>
+          <w:b/>
+          <w:bCs/>
+        </w:rPr>
+        <w:t>autolauncher</w:t>
+      </w:r>
+      <w:proofErr w:type="spellEnd"/>
     </w:p>
     <w:p>
       <w:pPr>
@@ -5152,26 +6191,36 @@
         </w:rPr>
         <w:t xml:space="preserve">Punto de partida después del ensamblaje: Indicando el </w:t>
       </w:r>
+      <w:proofErr w:type="gramStart"/>
       <w:r>
         <w:rPr>
           <w:rFonts w:cstheme="minorHAnsi"/>
           <w:b/>
           <w:bCs/>
         </w:rPr>
-        <w:t>fichero fasta ensamblado</w:t>
-      </w:r>
-      <w:r>
-        <w:rPr>
-          <w:rFonts w:cstheme="minorHAnsi"/>
-        </w:rPr>
-        <w:t xml:space="preserve"> con Trinity y la </w:t>
-      </w:r>
+        <w:t>fichero fasta</w:t>
+      </w:r>
+      <w:proofErr w:type="gramEnd"/>
       <w:r>
         <w:rPr>
           <w:rFonts w:cstheme="minorHAnsi"/>
           <w:b/>
           <w:bCs/>
         </w:rPr>
+        <w:t xml:space="preserve"> ensamblado</w:t>
+      </w:r>
+      <w:r>
+        <w:rPr>
+          <w:rFonts w:cstheme="minorHAnsi"/>
+        </w:rPr>
+        <w:t xml:space="preserve"> con Trinity y la </w:t>
+      </w:r>
+      <w:r>
+        <w:rPr>
+          <w:rFonts w:cstheme="minorHAnsi"/>
+          <w:b/>
+          <w:bCs/>
+        </w:rPr>
         <w:t>base de datos de referencia</w:t>
       </w:r>
       <w:r>
@@ -5180,19 +6229,49 @@
         </w:rPr>
         <w:t>.</w:t>
       </w:r>
-    </w:p>
-    <w:p>
-      <w:pPr>
-        <w:jc w:val="both"/>
-        <w:rPr>
-          <w:rFonts w:cstheme="minorHAnsi"/>
-        </w:rPr>
-      </w:pPr>
-      <w:r>
-        <w:rPr>
-          <w:rFonts w:cstheme="minorHAnsi"/>
-        </w:rPr>
-        <w:t>Se realizan los pasos 1, 2 y 3 descritos anteriormente para preparar nuestro directorio de trabajo con los dos reads.</w:t>
+      <w:r>
+        <w:rPr>
+          <w:rFonts w:cstheme="minorHAnsi"/>
+        </w:rPr>
+        <w:t xml:space="preserve"> Con esta opción, la ejecución empezará a partir de BLASTX. </w:t>
+      </w:r>
+      <w:r>
+        <w:rPr>
+          <w:rFonts w:cstheme="minorHAnsi"/>
+        </w:rPr>
+        <w:t>Además, tampoco se</w:t>
+      </w:r>
+      <w:r>
+        <w:rPr>
+          <w:rFonts w:cstheme="minorHAnsi"/>
+        </w:rPr>
+        <w:t xml:space="preserve"> realizará el análisis BUSCO, </w:t>
+      </w:r>
+      <w:r>
+        <w:rPr>
+          <w:rFonts w:cstheme="minorHAnsi"/>
+        </w:rPr>
+        <w:t>sin embargo, siempre es posible realizarlo ejecutando el script busco.sh de forma manual en su directorio correspondiente.</w:t>
+      </w:r>
+    </w:p>
+    <w:p>
+      <w:pPr>
+        <w:jc w:val="both"/>
+        <w:rPr>
+          <w:rFonts w:cstheme="minorHAnsi"/>
+        </w:rPr>
+      </w:pPr>
+      <w:r>
+        <w:rPr>
+          <w:rFonts w:cstheme="minorHAnsi"/>
+        </w:rPr>
+        <w:t>Para trabajar con el modo automático s</w:t>
+      </w:r>
+      <w:r>
+        <w:rPr>
+          <w:rFonts w:cstheme="minorHAnsi"/>
+        </w:rPr>
+        <w:t>e realizan los pasos 1, 2 y 3 descritos anteriormente para preparar nuestro directorio de trabajo con los dos reads.</w:t>
       </w:r>
     </w:p>
     <w:p>
@@ -5214,12 +6293,14 @@
         </w:rPr>
         <w:t>“</w:t>
       </w:r>
+      <w:proofErr w:type="spellStart"/>
       <w:r>
         <w:rPr>
           <w:rFonts w:cstheme="minorHAnsi"/>
         </w:rPr>
         <w:t>trinity</w:t>
       </w:r>
+      <w:proofErr w:type="spellEnd"/>
       <w:r>
         <w:rPr>
           <w:rFonts w:cstheme="minorHAnsi"/>
@@ -5240,6 +6321,7 @@
         </w:rPr>
         <w:t>Desde el directorio de trabajo ejecutamos “</w:t>
       </w:r>
+      <w:proofErr w:type="spellStart"/>
       <w:r>
         <w:rPr>
           <w:rFonts w:ascii="Space Mono" w:hAnsi="Space Mono" w:cstheme="minorHAnsi"/>
@@ -5252,6 +6334,7 @@
         </w:rPr>
         <w:t>batch</w:t>
       </w:r>
+      <w:proofErr w:type="spellEnd"/>
       <w:r>
         <w:rPr>
           <w:rFonts w:ascii="Space Mono" w:hAnsi="Space Mono" w:cstheme="minorHAnsi"/>
@@ -5330,6 +6413,12 @@
         <w:rPr>
           <w:rFonts w:ascii="Space Mono" w:hAnsi="Space Mono" w:cstheme="minorHAnsi"/>
         </w:rPr>
+        <w:t>1</w:t>
+      </w:r>
+      <w:r>
+        <w:rPr>
+          <w:rFonts w:ascii="Space Mono" w:hAnsi="Space Mono" w:cstheme="minorHAnsi"/>
+        </w:rPr>
         <w:t xml:space="preserve"> ruta/de/la/base/de/datos</w:t>
       </w:r>
     </w:p>
@@ -5346,16 +6435,24 @@
         </w:rPr>
         <w:t>--</w:t>
       </w:r>
+      <w:proofErr w:type="spellStart"/>
       <w:r>
         <w:rPr>
           <w:rFonts w:ascii="Space Mono" w:hAnsi="Space Mono" w:cstheme="minorHAnsi"/>
         </w:rPr>
-        <w:t>trinity ruta/</w:t>
-      </w:r>
+        <w:t>trinity</w:t>
+      </w:r>
+      <w:proofErr w:type="spellEnd"/>
       <w:r>
         <w:rPr>
           <w:rFonts w:ascii="Space Mono" w:hAnsi="Space Mono" w:cstheme="minorHAnsi"/>
         </w:rPr>
+        <w:t xml:space="preserve"> ruta/</w:t>
+      </w:r>
+      <w:r>
+        <w:rPr>
+          <w:rFonts w:ascii="Space Mono" w:hAnsi="Space Mono" w:cstheme="minorHAnsi"/>
+        </w:rPr>
         <w:t>del/fichero/ensamblado</w:t>
       </w:r>
     </w:p>
@@ -5391,20 +6488,130 @@
       <w:pPr>
         <w:jc w:val="both"/>
         <w:rPr>
-          <w:rFonts w:cstheme="minorHAnsi"/>
-        </w:rPr>
-      </w:pPr>
-      <w:r>
-        <w:rPr>
-          <w:rFonts w:cstheme="minorHAnsi"/>
-        </w:rPr>
-        <w:t>Las opciones db2 y db3 son opcionales. Debemos incluirlos si queremos que se haga la clasificación por superfamilias.</w:t>
-      </w:r>
-      <w:r>
-        <w:rPr>
-          <w:rFonts w:cstheme="minorHAnsi"/>
-        </w:rPr>
-        <w:t xml:space="preserve"> En ese caso, también debemos descargarnos el directorio de resultados dentro de “superfamily” y ejecutar en nuestro PC la herramienta “csvToExcel.exe”.</w:t>
+          <w:rFonts w:ascii="Space Mono" w:hAnsi="Space Mono" w:cstheme="minorHAnsi"/>
+        </w:rPr>
+      </w:pPr>
+      <w:r>
+        <w:rPr>
+          <w:rFonts w:ascii="Space Mono" w:hAnsi="Space Mono" w:cstheme="minorHAnsi"/>
+        </w:rPr>
+        <w:t>--</w:t>
+      </w:r>
+      <w:proofErr w:type="spellStart"/>
+      <w:r>
+        <w:rPr>
+          <w:rFonts w:ascii="Space Mono" w:hAnsi="Space Mono" w:cstheme="minorHAnsi"/>
+        </w:rPr>
+        <w:t>fastqc</w:t>
+      </w:r>
+      <w:proofErr w:type="spellEnd"/>
+      <w:r>
+        <w:rPr>
+          <w:rFonts w:ascii="Space Mono" w:hAnsi="Space Mono" w:cstheme="minorHAnsi"/>
+        </w:rPr>
+        <w:t xml:space="preserve"> true/false</w:t>
+      </w:r>
+    </w:p>
+    <w:p>
+      <w:pPr>
+        <w:jc w:val="both"/>
+        <w:rPr>
+          <w:rFonts w:cstheme="minorHAnsi"/>
+        </w:rPr>
+      </w:pPr>
+      <w:r>
+        <w:rPr>
+          <w:rFonts w:cstheme="minorHAnsi"/>
+        </w:rPr>
+        <w:t xml:space="preserve">La opción </w:t>
+      </w:r>
+      <w:proofErr w:type="spellStart"/>
+      <w:r>
+        <w:rPr>
+          <w:rFonts w:cstheme="minorHAnsi"/>
+        </w:rPr>
+        <w:t>fastqc</w:t>
+      </w:r>
+      <w:proofErr w:type="spellEnd"/>
+      <w:r>
+        <w:rPr>
+          <w:rFonts w:cstheme="minorHAnsi"/>
+        </w:rPr>
+        <w:t xml:space="preserve"> es opcional. Si se desea ejecutar FASTQC, no es necesario indicarlo, ya que se ejecuta por defecto. Por el contrario, si se quiere saltar este paso, es necesario indicar:</w:t>
+      </w:r>
+    </w:p>
+    <w:p>
+      <w:pPr>
+        <w:jc w:val="both"/>
+        <w:rPr>
+          <w:rFonts w:ascii="Space Mono" w:hAnsi="Space Mono" w:cstheme="minorHAnsi"/>
+        </w:rPr>
+      </w:pPr>
+      <w:r>
+        <w:rPr>
+          <w:rFonts w:ascii="Space Mono" w:hAnsi="Space Mono" w:cstheme="minorHAnsi"/>
+        </w:rPr>
+        <w:t>--</w:t>
+      </w:r>
+      <w:proofErr w:type="spellStart"/>
+      <w:r>
+        <w:rPr>
+          <w:rFonts w:ascii="Space Mono" w:hAnsi="Space Mono" w:cstheme="minorHAnsi"/>
+        </w:rPr>
+        <w:t>fastqc</w:t>
+      </w:r>
+      <w:proofErr w:type="spellEnd"/>
+      <w:r>
+        <w:rPr>
+          <w:rFonts w:ascii="Space Mono" w:hAnsi="Space Mono" w:cstheme="minorHAnsi"/>
+        </w:rPr>
+        <w:t xml:space="preserve"> false</w:t>
+      </w:r>
+    </w:p>
+    <w:p>
+      <w:pPr>
+        <w:jc w:val="both"/>
+        <w:rPr>
+          <w:rFonts w:cstheme="minorHAnsi"/>
+        </w:rPr>
+      </w:pPr>
+      <w:r>
+        <w:rPr>
+          <w:rFonts w:cstheme="minorHAnsi"/>
+        </w:rPr>
+        <w:t xml:space="preserve">Las opciones db2 y db3 </w:t>
+      </w:r>
+      <w:r>
+        <w:rPr>
+          <w:rFonts w:cstheme="minorHAnsi"/>
+        </w:rPr>
+        <w:t xml:space="preserve">también </w:t>
+      </w:r>
+      <w:r>
+        <w:rPr>
+          <w:rFonts w:cstheme="minorHAnsi"/>
+        </w:rPr>
+        <w:t>son opcionales. Debemos incluirlos si queremos que se haga la clasificación por superfamilias.</w:t>
+      </w:r>
+      <w:r>
+        <w:rPr>
+          <w:rFonts w:cstheme="minorHAnsi"/>
+        </w:rPr>
+        <w:t xml:space="preserve"> En ese caso, también debemos descargarnos el directorio de resultados dentro de “</w:t>
+      </w:r>
+      <w:proofErr w:type="spellStart"/>
+      <w:r>
+        <w:rPr>
+          <w:rFonts w:cstheme="minorHAnsi"/>
+        </w:rPr>
+        <w:t>superfamily</w:t>
+      </w:r>
+      <w:proofErr w:type="spellEnd"/>
+      <w:r>
+        <w:rPr>
+          <w:rFonts w:cstheme="minorHAnsi"/>
+        </w:rPr>
+        <w:t>” y ejecutar en nuestro PC la herramienta “csvToExcel.exe”.</w:t>
       </w:r>
     </w:p>
     <w:p>
@@ -5424,7 +6631,21 @@
         <w:rPr>
           <w:rFonts w:cstheme="minorHAnsi"/>
         </w:rPr>
-        <w:t xml:space="preserve"> y deberemos revisarlos alineamientos obtenidos en “metionine_filter”.</w:t>
+        <w:t xml:space="preserve"> y deberemos revisarlos alineamientos obtenidos en “</w:t>
+      </w:r>
+      <w:proofErr w:type="spellStart"/>
+      <w:r>
+        <w:rPr>
+          <w:rFonts w:cstheme="minorHAnsi"/>
+        </w:rPr>
+        <w:t>metionine_filter</w:t>
+      </w:r>
+      <w:proofErr w:type="spellEnd"/>
+      <w:r>
+        <w:rPr>
+          <w:rFonts w:cstheme="minorHAnsi"/>
+        </w:rPr>
+        <w:t>”.</w:t>
       </w:r>
     </w:p>
     <w:p>
@@ -5515,6 +6736,7 @@
           <w:rFonts w:ascii="Space Mono" w:hAnsi="Space Mono" w:cstheme="minorHAnsi"/>
           <w:noProof/>
         </w:rPr>
+        <w:lastRenderedPageBreak/>
         <w:drawing>
           <wp:inline distT="0" distB="0" distL="0" distR="0" wp14:anchorId="2082DAAB" wp14:editId="3967B11C">
             <wp:extent cx="5394960" cy="563880"/>
@@ -5582,7 +6804,35 @@
         <w:rPr>
           <w:rFonts w:cstheme="minorHAnsi"/>
         </w:rPr>
-        <w:t xml:space="preserve"> “t-filter.err” y “t-filter.out” contienen detalles de la ejecución del script.</w:t>
+        <w:t xml:space="preserve"> “t-</w:t>
+      </w:r>
+      <w:proofErr w:type="spellStart"/>
+      <w:r>
+        <w:rPr>
+          <w:rFonts w:cstheme="minorHAnsi"/>
+        </w:rPr>
+        <w:t>filter.err</w:t>
+      </w:r>
+      <w:proofErr w:type="spellEnd"/>
+      <w:r>
+        <w:rPr>
+          <w:rFonts w:cstheme="minorHAnsi"/>
+        </w:rPr>
+        <w:t>” y “t-</w:t>
+      </w:r>
+      <w:proofErr w:type="spellStart"/>
+      <w:r>
+        <w:rPr>
+          <w:rFonts w:cstheme="minorHAnsi"/>
+        </w:rPr>
+        <w:t>filter.out</w:t>
+      </w:r>
+      <w:proofErr w:type="spellEnd"/>
+      <w:r>
+        <w:rPr>
+          <w:rFonts w:cstheme="minorHAnsi"/>
+        </w:rPr>
+        <w:t>” contienen detalles de la ejecución del script.</w:t>
       </w:r>
     </w:p>
     <w:sectPr>
@@ -5596,7 +6846,7 @@
 </file>
 
 <file path=word/numbering.xml><?xml version="1.0" encoding="utf-8"?>
-<w:numbering xmlns:wpc="http://schemas.microsoft.com/office/word/2010/wordprocessingCanvas" xmlns:cx="http://schemas.microsoft.com/office/drawing/2014/chartex" xmlns:cx1="http://schemas.microsoft.com/office/drawing/2015/9/8/chartex" xmlns:cx2="http://schemas.microsoft.com/office/drawing/2015/10/21/chartex" xmlns:cx3="http://schemas.microsoft.com/office/drawing/2016/5/9/chartex" xmlns:cx4="http://schemas.microsoft.com/office/drawing/2016/5/10/chartex" xmlns:cx5="http://schemas.microsoft.com/office/drawing/2016/5/11/chartex" xmlns:cx6="http://schemas.microsoft.com/office/drawing/2016/5/12/chartex" xmlns:cx7="http://schemas.microsoft.com/office/drawing/2016/5/13/chartex" xmlns:cx8="http://schemas.microsoft.com/office/drawing/2016/5/14/chartex" xmlns:mc="http://schemas.openxmlformats.org/markup-compatibility/2006" xmlns:aink="http://schemas.microsoft.com/office/drawing/2016/ink" xmlns:am3d="http://schemas.microsoft.com/office/drawing/2017/model3d" xmlns:o="urn:schemas-microsoft-com:office:office" xmlns:oel="http://schemas.microsoft.com/office/2019/extlst" xmlns:r="http://schemas.openxmlformats.org/officeDocument/2006/relationships" xmlns:m="http://schemas.openxmlformats.org/officeDocument/2006/math" xmlns:v="urn:schemas-microsoft-com:vml" xmlns:wp14="http://schemas.microsoft.com/office/word/2010/wordprocessingDrawing" xmlns:wp="http://schemas.openxmlformats.org/drawingml/2006/wordprocessingDrawing" xmlns:w10="urn:schemas-microsoft-com:office:word" xmlns:w="http://schemas.openxmlformats.org/wordprocessingml/2006/main" xmlns:w14="http://schemas.microsoft.com/office/word/2010/wordml" xmlns:w15="http://schemas.microsoft.com/office/word/2012/wordml" xmlns:w16cex="http://schemas.microsoft.com/office/word/2018/wordml/cex" xmlns:w16cid="http://schemas.microsoft.com/office/word/2016/wordml/cid" xmlns:w16="http://schemas.microsoft.com/office/word/2018/wordml" xmlns:w16sdtdh="http://schemas.microsoft.com/office/word/2020/wordml/sdtdatahash" xmlns:w16se="http://schemas.microsoft.com/office/word/2015/wordml/symex" xmlns:wpg="http://schemas.microsoft.com/office/word/2010/wordprocessingGroup" xmlns:wpi="http://schemas.microsoft.com/office/word/2010/wordprocessingInk" xmlns:wne="http://schemas.microsoft.com/office/word/2006/wordml" xmlns:wps="http://schemas.microsoft.com/office/word/2010/wordprocessingShape" mc:Ignorable="w14 w15 w16se w16cid w16 w16cex w16sdtdh wp14">
+<w:numbering xmlns:wpc="http://schemas.microsoft.com/office/word/2010/wordprocessingCanvas" xmlns:cx="http://schemas.microsoft.com/office/drawing/2014/chartex" xmlns:cx1="http://schemas.microsoft.com/office/drawing/2015/9/8/chartex" xmlns:cx2="http://schemas.microsoft.com/office/drawing/2015/10/21/chartex" xmlns:cx3="http://schemas.microsoft.com/office/drawing/2016/5/9/chartex" xmlns:cx4="http://schemas.microsoft.com/office/drawing/2016/5/10/chartex" xmlns:cx5="http://schemas.microsoft.com/office/drawing/2016/5/11/chartex" xmlns:cx6="http://schemas.microsoft.com/office/drawing/2016/5/12/chartex" xmlns:cx7="http://schemas.microsoft.com/office/drawing/2016/5/13/chartex" xmlns:cx8="http://schemas.microsoft.com/office/drawing/2016/5/14/chartex" xmlns:mc="http://schemas.openxmlformats.org/markup-compatibility/2006" xmlns:aink="http://schemas.microsoft.com/office/drawing/2016/ink" xmlns:am3d="http://schemas.microsoft.com/office/drawing/2017/model3d" xmlns:o="urn:schemas-microsoft-com:office:office" xmlns:oel="http://schemas.microsoft.com/office/2019/extlst" xmlns:r="http://schemas.openxmlformats.org/officeDocument/2006/relationships" xmlns:m="http://schemas.openxmlformats.org/officeDocument/2006/math" xmlns:v="urn:schemas-microsoft-com:vml" xmlns:wp14="http://schemas.microsoft.com/office/word/2010/wordprocessingDrawing" xmlns:wp="http://schemas.openxmlformats.org/drawingml/2006/wordprocessingDrawing" xmlns:w10="urn:schemas-microsoft-com:office:word" xmlns:w="http://schemas.openxmlformats.org/wordprocessingml/2006/main" xmlns:w14="http://schemas.microsoft.com/office/word/2010/wordml" xmlns:w15="http://schemas.microsoft.com/office/word/2012/wordml" xmlns:w16cex="http://schemas.microsoft.com/office/word/2018/wordml/cex" xmlns:w16cid="http://schemas.microsoft.com/office/word/2016/wordml/cid" xmlns:w16="http://schemas.microsoft.com/office/word/2018/wordml" xmlns:w16du="http://schemas.microsoft.com/office/word/2023/wordml/word16du" xmlns:w16sdtdh="http://schemas.microsoft.com/office/word/2020/wordml/sdtdatahash" xmlns:w16se="http://schemas.microsoft.com/office/word/2015/wordml/symex" xmlns:wpg="http://schemas.microsoft.com/office/word/2010/wordprocessingGroup" xmlns:wpi="http://schemas.microsoft.com/office/word/2010/wordprocessingInk" xmlns:wne="http://schemas.microsoft.com/office/word/2006/wordml" xmlns:wps="http://schemas.microsoft.com/office/word/2010/wordprocessingShape" mc:Ignorable="w14 w15 w16se w16cid w16 w16cex w16sdtdh w16du wp14">
   <w:abstractNum w:abstractNumId="0" w15:restartNumberingAfterBreak="0">
     <w:nsid w:val="00D9441C"/>
     <w:multiLevelType w:val="hybridMultilevel"/>
@@ -6572,7 +7822,7 @@
 </file>
 
 <file path=word/styles.xml><?xml version="1.0" encoding="utf-8"?>
-<w:styles xmlns:mc="http://schemas.openxmlformats.org/markup-compatibility/2006" xmlns:r="http://schemas.openxmlformats.org/officeDocument/2006/relationships" xmlns:w="http://schemas.openxmlformats.org/wordprocessingml/2006/main" xmlns:w14="http://schemas.microsoft.com/office/word/2010/wordml" xmlns:w15="http://schemas.microsoft.com/office/word/2012/wordml" xmlns:w16cex="http://schemas.microsoft.com/office/word/2018/wordml/cex" xmlns:w16cid="http://schemas.microsoft.com/office/word/2016/wordml/cid" xmlns:w16="http://schemas.microsoft.com/office/word/2018/wordml" xmlns:w16sdtdh="http://schemas.microsoft.com/office/word/2020/wordml/sdtdatahash" xmlns:w16se="http://schemas.microsoft.com/office/word/2015/wordml/symex" mc:Ignorable="w14 w15 w16se w16cid w16 w16cex w16sdtdh">
+<w:styles xmlns:mc="http://schemas.openxmlformats.org/markup-compatibility/2006" xmlns:r="http://schemas.openxmlformats.org/officeDocument/2006/relationships" xmlns:w="http://schemas.openxmlformats.org/wordprocessingml/2006/main" xmlns:w14="http://schemas.microsoft.com/office/word/2010/wordml" xmlns:w15="http://schemas.microsoft.com/office/word/2012/wordml" xmlns:w16cex="http://schemas.microsoft.com/office/word/2018/wordml/cex" xmlns:w16cid="http://schemas.microsoft.com/office/word/2016/wordml/cid" xmlns:w16="http://schemas.microsoft.com/office/word/2018/wordml" xmlns:w16du="http://schemas.microsoft.com/office/word/2023/wordml/word16du" xmlns:w16sdtdh="http://schemas.microsoft.com/office/word/2020/wordml/sdtdatahash" xmlns:w16se="http://schemas.microsoft.com/office/word/2015/wordml/symex" mc:Ignorable="w14 w15 w16se w16cid w16 w16cex w16sdtdh w16du">
   <w:docDefaults>
     <w:rPrDefault>
       <w:rPr>

</xml_diff>

<commit_message>
añadido script deteccion de IDs en fasta
</commit_message>
<xml_diff>
--- a/tutorial/Protocolo.docx
+++ b/tutorial/Protocolo.docx
@@ -449,7 +449,7 @@
           <w:noProof/>
         </w:rPr>
         <w:drawing>
-          <wp:inline distT="0" distB="0" distL="0" distR="0" wp14:anchorId="7F1486D5" wp14:editId="0A4AACA2">
+          <wp:inline distT="0" distB="0" distL="0" distR="0" wp14:anchorId="7F1486D5" wp14:editId="3C049261">
             <wp:extent cx="5392420" cy="1459230"/>
             <wp:effectExtent l="0" t="0" r="0" b="7620"/>
             <wp:docPr id="1954594852" name="Imagen 6"/>
@@ -1848,7 +1848,7 @@
           <w:noProof/>
         </w:rPr>
         <w:drawing>
-          <wp:inline distT="0" distB="0" distL="0" distR="0" wp14:anchorId="23D4543A" wp14:editId="3CA46886">
+          <wp:inline distT="0" distB="0" distL="0" distR="0" wp14:anchorId="23D4543A" wp14:editId="34F527CC">
             <wp:extent cx="5392420" cy="3434715"/>
             <wp:effectExtent l="0" t="0" r="0" b="0"/>
             <wp:docPr id="466997638" name="Imagen 14"/>
@@ -6833,6 +6833,142 @@
           <w:rFonts w:cstheme="minorHAnsi"/>
         </w:rPr>
         <w:t>” contienen detalles de la ejecución del script.</w:t>
+      </w:r>
+    </w:p>
+    <w:p>
+      <w:pPr>
+        <w:jc w:val="both"/>
+        <w:rPr>
+          <w:rFonts w:cstheme="minorHAnsi"/>
+        </w:rPr>
+      </w:pPr>
+    </w:p>
+    <w:p>
+      <w:pPr>
+        <w:jc w:val="both"/>
+        <w:rPr>
+          <w:rFonts w:cstheme="minorHAnsi"/>
+          <w:b/>
+          <w:bCs/>
+        </w:rPr>
+      </w:pPr>
+      <w:r>
+        <w:rPr>
+          <w:rFonts w:cstheme="minorHAnsi"/>
+          <w:b/>
+          <w:bCs/>
+        </w:rPr>
+        <w:t>Paso extra: Alineamiento de secuencias de la base de datos final</w:t>
+      </w:r>
+    </w:p>
+    <w:p>
+      <w:pPr>
+        <w:jc w:val="both"/>
+        <w:rPr>
+          <w:rFonts w:cstheme="minorHAnsi"/>
+        </w:rPr>
+      </w:pPr>
+      <w:r>
+        <w:rPr>
+          <w:rFonts w:cstheme="minorHAnsi"/>
+        </w:rPr>
+        <w:t xml:space="preserve">Si se necesita volver a alinear un grupo de secuencias procedentes del fichero </w:t>
+      </w:r>
+      <w:proofErr w:type="spellStart"/>
+      <w:r>
+        <w:rPr>
+          <w:rFonts w:cstheme="minorHAnsi"/>
+        </w:rPr>
+        <w:t>txt</w:t>
+      </w:r>
+      <w:proofErr w:type="spellEnd"/>
+      <w:r>
+        <w:rPr>
+          <w:rFonts w:cstheme="minorHAnsi"/>
+        </w:rPr>
+        <w:t xml:space="preserve"> de la base de datos final, podemos seleccionarlas y copiarlas a un nuevo fichero de texto.</w:t>
+      </w:r>
+    </w:p>
+    <w:p>
+      <w:pPr>
+        <w:jc w:val="both"/>
+        <w:rPr>
+          <w:rFonts w:cstheme="minorHAnsi"/>
+        </w:rPr>
+      </w:pPr>
+      <w:r>
+        <w:rPr>
+          <w:rFonts w:cstheme="minorHAnsi"/>
+        </w:rPr>
+        <w:t xml:space="preserve">El fichero de texto se debe subir al directorio </w:t>
+      </w:r>
+      <w:proofErr w:type="spellStart"/>
+      <w:r>
+        <w:rPr>
+          <w:rFonts w:cstheme="minorHAnsi"/>
+        </w:rPr>
+        <w:t>mafftFromTxt</w:t>
+      </w:r>
+      <w:proofErr w:type="spellEnd"/>
+      <w:r>
+        <w:rPr>
+          <w:rFonts w:cstheme="minorHAnsi"/>
+        </w:rPr>
+        <w:t xml:space="preserve"> en el supercomputador.</w:t>
+      </w:r>
+    </w:p>
+    <w:p>
+      <w:pPr>
+        <w:jc w:val="both"/>
+        <w:rPr>
+          <w:rFonts w:cstheme="minorHAnsi"/>
+        </w:rPr>
+      </w:pPr>
+      <w:r>
+        <w:rPr>
+          <w:rFonts w:cstheme="minorHAnsi"/>
+        </w:rPr>
+        <w:t xml:space="preserve">Una vez dentro de ella, ejecuta </w:t>
+      </w:r>
+      <w:proofErr w:type="spellStart"/>
+      <w:r>
+        <w:rPr>
+          <w:rFonts w:ascii="Space Mono" w:hAnsi="Space Mono" w:cstheme="minorHAnsi"/>
+        </w:rPr>
+        <w:t>s</w:t>
+      </w:r>
+      <w:r>
+        <w:rPr>
+          <w:rFonts w:ascii="Space Mono" w:hAnsi="Space Mono" w:cstheme="minorHAnsi"/>
+        </w:rPr>
+        <w:t>batch</w:t>
+      </w:r>
+      <w:proofErr w:type="spellEnd"/>
+      <w:r>
+        <w:rPr>
+          <w:rFonts w:ascii="Space Mono" w:hAnsi="Space Mono" w:cstheme="minorHAnsi"/>
+        </w:rPr>
+        <w:t xml:space="preserve"> mafftFromTxt.sh</w:t>
+      </w:r>
+      <w:r>
+        <w:rPr>
+          <w:rFonts w:cstheme="minorHAnsi"/>
+        </w:rPr>
+        <w:t xml:space="preserve"> seguido del nombre del fichero de texto.</w:t>
+      </w:r>
+    </w:p>
+    <w:p>
+      <w:pPr>
+        <w:jc w:val="both"/>
+        <w:rPr>
+          <w:rFonts w:cstheme="minorHAnsi"/>
+        </w:rPr>
+      </w:pPr>
+      <w:r>
+        <w:rPr>
+          <w:rFonts w:cstheme="minorHAnsi"/>
+        </w:rPr>
+        <w:t>En cuestión de segundos se creará un nuevo fichero de texto con las secuencias alineadas en el formato adecuado para seleccionarlas y volverlas a copiar a la base de datos.</w:t>
       </w:r>
     </w:p>
     <w:sectPr>

</xml_diff>

<commit_message>
Version 1.5.1: tutorial actualizado con promptGenerator
</commit_message>
<xml_diff>
--- a/tutorial/Protocolo.docx
+++ b/tutorial/Protocolo.docx
@@ -57,23 +57,7 @@
           <w:b/>
           <w:bCs/>
         </w:rPr>
-        <w:t xml:space="preserve">de </w:t>
-      </w:r>
-      <w:proofErr w:type="spellStart"/>
-      <w:r>
-        <w:rPr>
-          <w:b/>
-          <w:bCs/>
-        </w:rPr>
-        <w:t>Bitvise</w:t>
-      </w:r>
-      <w:proofErr w:type="spellEnd"/>
-      <w:r>
-        <w:rPr>
-          <w:b/>
-          <w:bCs/>
-        </w:rPr>
-        <w:t xml:space="preserve"> SSH Client</w:t>
+        <w:t>de Bitvise SSH Client</w:t>
       </w:r>
     </w:p>
     <w:p>
@@ -167,11 +151,9 @@
       <w:r>
         <w:t>“</w:t>
       </w:r>
-      <w:proofErr w:type="spellStart"/>
       <w:r>
         <w:t>Authentication</w:t>
       </w:r>
-      <w:proofErr w:type="spellEnd"/>
       <w:r>
         <w:t>”</w:t>
       </w:r>
@@ -298,35 +280,7 @@
         <w:rPr>
           <w:rFonts w:cstheme="minorHAnsi"/>
         </w:rPr>
-        <w:t xml:space="preserve">Una vez conectado, aparecen dos botones a la izquierda: “New terminal </w:t>
-      </w:r>
-      <w:proofErr w:type="spellStart"/>
-      <w:r>
-        <w:rPr>
-          <w:rFonts w:cstheme="minorHAnsi"/>
-        </w:rPr>
-        <w:t>console</w:t>
-      </w:r>
-      <w:proofErr w:type="spellEnd"/>
-      <w:r>
-        <w:rPr>
-          <w:rFonts w:cstheme="minorHAnsi"/>
-        </w:rPr>
-        <w:t xml:space="preserve">” y “New SFTP </w:t>
-      </w:r>
-      <w:proofErr w:type="spellStart"/>
-      <w:r>
-        <w:rPr>
-          <w:rFonts w:cstheme="minorHAnsi"/>
-        </w:rPr>
-        <w:t>window</w:t>
-      </w:r>
-      <w:proofErr w:type="spellEnd"/>
-      <w:r>
-        <w:rPr>
-          <w:rFonts w:cstheme="minorHAnsi"/>
-        </w:rPr>
-        <w:t>”.</w:t>
+        <w:t>Una vez conectado, aparecen dos botones a la izquierda: “New terminal console” y “New SFTP window”.</w:t>
       </w:r>
     </w:p>
     <w:p>
@@ -449,7 +403,7 @@
           <w:noProof/>
         </w:rPr>
         <w:drawing>
-          <wp:inline distT="0" distB="0" distL="0" distR="0" wp14:anchorId="7F1486D5" wp14:editId="3C049261">
+          <wp:inline distT="0" distB="0" distL="0" distR="0" wp14:anchorId="7F1486D5" wp14:editId="3ED91B6F">
             <wp:extent cx="5392420" cy="1459230"/>
             <wp:effectExtent l="0" t="0" r="0" b="7620"/>
             <wp:docPr id="1954594852" name="Imagen 6"/>
@@ -512,15 +466,7 @@
         <w:t>o un editor de código</w:t>
       </w:r>
       <w:r>
-        <w:t xml:space="preserve"> (Visual Studio </w:t>
-      </w:r>
-      <w:proofErr w:type="spellStart"/>
-      <w:r>
-        <w:t>Code</w:t>
-      </w:r>
-      <w:proofErr w:type="spellEnd"/>
-      <w:r>
-        <w:t>)</w:t>
+        <w:t xml:space="preserve"> (Visual Studio Code)</w:t>
       </w:r>
       <w:r>
         <w:t>.</w:t>
@@ -552,67 +498,75 @@
         <w:rPr>
           <w:rFonts w:ascii="Space Mono" w:hAnsi="Space Mono"/>
         </w:rPr>
-        <w:t xml:space="preserve">cd </w:t>
-      </w:r>
-      <w:proofErr w:type="spellStart"/>
+        <w:t>cd nombre</w:t>
+      </w:r>
       <w:r>
         <w:rPr>
           <w:rFonts w:ascii="Space Mono" w:hAnsi="Space Mono"/>
         </w:rPr>
-        <w:t>nombre</w:t>
+        <w:t>Del</w:t>
       </w:r>
       <w:r>
         <w:rPr>
           <w:rFonts w:ascii="Space Mono" w:hAnsi="Space Mono"/>
         </w:rPr>
-        <w:t>Del</w:t>
+        <w:t>Directorio</w:t>
+      </w:r>
+      <w:r>
+        <w:t>” para acceder a un directorio. Con el comando “</w:t>
       </w:r>
       <w:r>
         <w:rPr>
           <w:rFonts w:ascii="Space Mono" w:hAnsi="Space Mono"/>
         </w:rPr>
-        <w:t>Directorio</w:t>
-      </w:r>
-      <w:proofErr w:type="spellEnd"/>
-      <w:r>
-        <w:t>” para acceder a un directorio. Con el comando “</w:t>
+        <w:t>cd ..</w:t>
+      </w:r>
+      <w:r>
+        <w:t>” volvemos atrás.</w:t>
+      </w:r>
+    </w:p>
+    <w:p>
+      <w:pPr>
+        <w:jc w:val="both"/>
+      </w:pPr>
+      <w:r>
+        <w:t>Visualizamos</w:t>
+      </w:r>
+      <w:r>
+        <w:t xml:space="preserve"> el contenido del directorio con el comando “</w:t>
       </w:r>
       <w:r>
         <w:rPr>
           <w:rFonts w:ascii="Space Mono" w:hAnsi="Space Mono"/>
         </w:rPr>
-        <w:t>cd</w:t>
-      </w:r>
-      <w:proofErr w:type="gramStart"/>
+        <w:t>ls</w:t>
+      </w:r>
+      <w:r>
+        <w:t>”.</w:t>
+      </w:r>
+    </w:p>
+    <w:p>
+      <w:pPr>
+        <w:jc w:val="both"/>
+      </w:pPr>
+      <w:r>
+        <w:t>Ejecutamos el script</w:t>
+      </w:r>
+      <w:r>
+        <w:t xml:space="preserve"> mediante el comando “</w:t>
+      </w:r>
       <w:r>
         <w:rPr>
           <w:rFonts w:ascii="Space Mono" w:hAnsi="Space Mono"/>
         </w:rPr>
-        <w:t xml:space="preserve"> ..</w:t>
-      </w:r>
-      <w:proofErr w:type="gramEnd"/>
-      <w:r>
-        <w:t>” volvemos atrás.</w:t>
-      </w:r>
-    </w:p>
-    <w:p>
-      <w:pPr>
-        <w:jc w:val="both"/>
-      </w:pPr>
-      <w:r>
-        <w:t>Visualizamos</w:t>
-      </w:r>
-      <w:r>
-        <w:t xml:space="preserve"> el contenido del directorio con el comando “</w:t>
-      </w:r>
-      <w:proofErr w:type="spellStart"/>
+        <w:t>sbatch</w:t>
+      </w:r>
       <w:r>
         <w:rPr>
           <w:rFonts w:ascii="Space Mono" w:hAnsi="Space Mono"/>
         </w:rPr>
-        <w:t>ls</w:t>
-      </w:r>
-      <w:proofErr w:type="spellEnd"/>
+        <w:t xml:space="preserve"> nombreDelScript</w:t>
+      </w:r>
       <w:r>
         <w:t>”.</w:t>
       </w:r>
@@ -622,74 +576,34 @@
         <w:jc w:val="both"/>
       </w:pPr>
       <w:r>
-        <w:t>Ejecutamos el script</w:t>
-      </w:r>
-      <w:r>
-        <w:t xml:space="preserve"> mediante el comando “</w:t>
-      </w:r>
-      <w:proofErr w:type="spellStart"/>
+        <w:t>Para comprobar el estado de la ejecución, utilizamos el comando “</w:t>
+      </w:r>
       <w:r>
         <w:rPr>
           <w:rFonts w:ascii="Space Mono" w:hAnsi="Space Mono"/>
         </w:rPr>
-        <w:t>sbatch</w:t>
-      </w:r>
-      <w:proofErr w:type="spellEnd"/>
+        <w:t>squeue</w:t>
+      </w:r>
+      <w:r>
+        <w:t>”.</w:t>
+      </w:r>
+      <w:r>
+        <w:t xml:space="preserve"> Aparecerá una lista de los trabajos que se están ejecutando o están pendientes de hacerlo. Cada trabajo tiene asociado un ID.</w:t>
+      </w:r>
+    </w:p>
+    <w:p>
+      <w:pPr>
+        <w:jc w:val="both"/>
+      </w:pPr>
+      <w:r>
+        <w:t>Para cancelar la ejecución de un script debemos usar el comando “</w:t>
+      </w:r>
       <w:r>
         <w:rPr>
           <w:rFonts w:ascii="Space Mono" w:hAnsi="Space Mono"/>
         </w:rPr>
-        <w:t xml:space="preserve"> </w:t>
-      </w:r>
-      <w:proofErr w:type="spellStart"/>
-      <w:r>
-        <w:rPr>
-          <w:rFonts w:ascii="Space Mono" w:hAnsi="Space Mono"/>
-        </w:rPr>
-        <w:t>nombreDelScript</w:t>
-      </w:r>
-      <w:proofErr w:type="spellEnd"/>
-      <w:r>
-        <w:t>”.</w:t>
-      </w:r>
-    </w:p>
-    <w:p>
-      <w:pPr>
-        <w:jc w:val="both"/>
-      </w:pPr>
-      <w:r>
-        <w:t>Para comprobar el estado de la ejecución, utilizamos el comando “</w:t>
-      </w:r>
-      <w:proofErr w:type="spellStart"/>
-      <w:r>
-        <w:rPr>
-          <w:rFonts w:ascii="Space Mono" w:hAnsi="Space Mono"/>
-        </w:rPr>
-        <w:t>squeue</w:t>
-      </w:r>
-      <w:proofErr w:type="spellEnd"/>
-      <w:r>
-        <w:t>”.</w:t>
-      </w:r>
-      <w:r>
-        <w:t xml:space="preserve"> Aparecerá una lista de los trabajos que se están ejecutando o están pendientes de hacerlo. Cada trabajo tiene asociado un ID.</w:t>
-      </w:r>
-    </w:p>
-    <w:p>
-      <w:pPr>
-        <w:jc w:val="both"/>
-      </w:pPr>
-      <w:r>
-        <w:t>Para cancelar la ejecución de un script debemos usar el comando “</w:t>
-      </w:r>
-      <w:proofErr w:type="spellStart"/>
-      <w:r>
-        <w:rPr>
-          <w:rFonts w:ascii="Space Mono" w:hAnsi="Space Mono"/>
-        </w:rPr>
         <w:t>scancel</w:t>
       </w:r>
-      <w:proofErr w:type="spellEnd"/>
       <w:r>
         <w:t>” seguido del ID correspondiente.</w:t>
       </w:r>
@@ -738,7 +652,6 @@
       <w:r>
         <w:t>“</w:t>
       </w:r>
-      <w:proofErr w:type="spellStart"/>
       <w:r>
         <w:t>t</w:t>
       </w:r>
@@ -749,11 +662,7 @@
         <w:t>o</w:t>
       </w:r>
       <w:r>
-        <w:t>mica</w:t>
-      </w:r>
-      <w:proofErr w:type="spellEnd"/>
-      <w:r>
-        <w:t xml:space="preserve">” si </w:t>
+        <w:t xml:space="preserve">mica” si </w:t>
       </w:r>
       <w:r>
         <w:t>aún</w:t>
@@ -772,53 +681,68 @@
           <w:rFonts w:ascii="Space Mono" w:hAnsi="Space Mono"/>
         </w:rPr>
       </w:pPr>
-      <w:proofErr w:type="spellStart"/>
       <w:r>
         <w:rPr>
           <w:rFonts w:ascii="Space Mono" w:hAnsi="Space Mono"/>
         </w:rPr>
-        <w:t>mkdir</w:t>
-      </w:r>
-      <w:proofErr w:type="spellEnd"/>
+        <w:t>mkdir transcriptomica</w:t>
+      </w:r>
       <w:r>
         <w:rPr>
           <w:rFonts w:ascii="Space Mono" w:hAnsi="Space Mono"/>
         </w:rPr>
         <w:t xml:space="preserve"> </w:t>
       </w:r>
-      <w:proofErr w:type="spellStart"/>
-      <w:r>
+      <w:r>
+        <w:rPr>
+          <w:rFonts w:cstheme="minorHAnsi"/>
+        </w:rPr>
+        <w:t>(</w:t>
+      </w:r>
+      <w:r>
+        <w:rPr>
+          <w:rFonts w:cstheme="minorHAnsi"/>
+        </w:rPr>
+        <w:t>También puedes crear carpetas desde la ventana SFTP)</w:t>
+      </w:r>
+    </w:p>
+    <w:p>
+      <w:pPr>
+        <w:jc w:val="both"/>
+      </w:pPr>
+      <w:r>
+        <w:t>Entramos en él:</w:t>
+      </w:r>
+    </w:p>
+    <w:p>
+      <w:pPr>
+        <w:jc w:val="both"/>
         <w:rPr>
           <w:rFonts w:ascii="Space Mono" w:hAnsi="Space Mono"/>
         </w:rPr>
-        <w:t>transcriptomica</w:t>
-      </w:r>
-      <w:proofErr w:type="spellEnd"/>
+      </w:pPr>
       <w:r>
         <w:rPr>
           <w:rFonts w:ascii="Space Mono" w:hAnsi="Space Mono"/>
         </w:rPr>
-        <w:t xml:space="preserve"> </w:t>
-      </w:r>
-      <w:r>
-        <w:rPr>
-          <w:rFonts w:cstheme="minorHAnsi"/>
-        </w:rPr>
-        <w:t>(</w:t>
-      </w:r>
-      <w:r>
-        <w:rPr>
-          <w:rFonts w:cstheme="minorHAnsi"/>
-        </w:rPr>
-        <w:t>También puedes crear carpetas desde la ventana SFTP)</w:t>
-      </w:r>
-    </w:p>
-    <w:p>
-      <w:pPr>
-        <w:jc w:val="both"/>
-      </w:pPr>
-      <w:r>
-        <w:t>Entramos en él:</w:t>
+        <w:t>cd transcriptomica</w:t>
+      </w:r>
+    </w:p>
+    <w:p>
+      <w:pPr>
+        <w:jc w:val="both"/>
+      </w:pPr>
+      <w:r>
+        <w:t>Copia</w:t>
+      </w:r>
+      <w:r>
+        <w:t xml:space="preserve"> el directorio “</w:t>
+      </w:r>
+      <w:r>
+        <w:t>template</w:t>
+      </w:r>
+      <w:r>
+        <w:t>” con el siguiente comando:</w:t>
       </w:r>
     </w:p>
     <w:p>
@@ -832,198 +756,111 @@
         <w:rPr>
           <w:rFonts w:ascii="Space Mono" w:hAnsi="Space Mono"/>
         </w:rPr>
-        <w:t xml:space="preserve">cd </w:t>
-      </w:r>
-      <w:proofErr w:type="spellStart"/>
+        <w:t xml:space="preserve">cp </w:t>
+      </w:r>
       <w:r>
         <w:rPr>
           <w:rFonts w:ascii="Space Mono" w:hAnsi="Space Mono"/>
         </w:rPr>
-        <w:t>transcriptomica</w:t>
-      </w:r>
-      <w:proofErr w:type="spellEnd"/>
-    </w:p>
-    <w:p>
-      <w:pPr>
-        <w:jc w:val="both"/>
-      </w:pPr>
-      <w:r>
-        <w:t>Copia</w:t>
-      </w:r>
-      <w:r>
-        <w:t xml:space="preserve"> el directorio “</w:t>
-      </w:r>
-      <w:proofErr w:type="spellStart"/>
-      <w:r>
+        <w:t xml:space="preserve">-r </w:t>
+      </w:r>
+      <w:r>
+        <w:rPr>
+          <w:rFonts w:ascii="Space Mono" w:hAnsi="Space Mono"/>
+        </w:rPr>
+        <w:t>/LUSTRE/home/qin/u49047421/transcript</w:t>
+      </w:r>
+      <w:r>
+        <w:rPr>
+          <w:rFonts w:ascii="Space Mono" w:hAnsi="Space Mono"/>
+        </w:rPr>
+        <w:t>omica/</w:t>
+      </w:r>
+      <w:r>
+        <w:rPr>
+          <w:rFonts w:ascii="Space Mono" w:hAnsi="Space Mono"/>
+        </w:rPr>
+        <w:t>transcripto-filter/</w:t>
+      </w:r>
+      <w:r>
+        <w:rPr>
+          <w:rFonts w:ascii="Space Mono" w:hAnsi="Space Mono"/>
+        </w:rPr>
         <w:t>template</w:t>
       </w:r>
-      <w:proofErr w:type="spellEnd"/>
-      <w:r>
-        <w:t>” con el siguiente comando:</w:t>
-      </w:r>
-    </w:p>
-    <w:p>
-      <w:pPr>
-        <w:jc w:val="both"/>
+      <w:r>
         <w:rPr>
           <w:rFonts w:ascii="Space Mono" w:hAnsi="Space Mono"/>
         </w:rPr>
-      </w:pPr>
-      <w:proofErr w:type="spellStart"/>
-      <w:r>
+        <w:t xml:space="preserve"> .</w:t>
+      </w:r>
+    </w:p>
+    <w:p>
+      <w:pPr>
+        <w:jc w:val="both"/>
+        <w:rPr>
+          <w:rFonts w:cstheme="minorHAnsi"/>
+        </w:rPr>
+      </w:pPr>
+      <w:r>
+        <w:rPr>
+          <w:rFonts w:cstheme="minorHAnsi"/>
+        </w:rPr>
+        <w:t>Nota: el punto “.” final</w:t>
+      </w:r>
+      <w:r>
+        <w:rPr>
+          <w:rFonts w:cstheme="minorHAnsi"/>
+        </w:rPr>
+        <w:t xml:space="preserve"> de la línea anterior sirve para indicar el directorio actual, es decir, a donde se copiará </w:t>
+      </w:r>
+      <w:r>
+        <w:rPr>
+          <w:rFonts w:cstheme="minorHAnsi"/>
+        </w:rPr>
+        <w:t>“template”</w:t>
+      </w:r>
+      <w:r>
+        <w:rPr>
+          <w:rFonts w:cstheme="minorHAnsi"/>
+        </w:rPr>
+        <w:t>.</w:t>
+      </w:r>
+    </w:p>
+    <w:p>
+      <w:pPr>
+        <w:jc w:val="both"/>
+        <w:rPr>
+          <w:rFonts w:cstheme="minorHAnsi"/>
+        </w:rPr>
+      </w:pPr>
+      <w:r>
+        <w:rPr>
+          <w:rFonts w:cstheme="minorHAnsi"/>
+        </w:rPr>
+        <w:t>Este directorio es una plantilla de trabajo preparada para ejecutar todos los scripts.</w:t>
+      </w:r>
+    </w:p>
+    <w:p>
+      <w:pPr>
+        <w:jc w:val="both"/>
+      </w:pPr>
+      <w:r>
+        <w:t>Cambia el nombre del directorio por otro más adecuado para tu experimento:</w:t>
+      </w:r>
+    </w:p>
+    <w:p>
+      <w:pPr>
+        <w:jc w:val="both"/>
         <w:rPr>
           <w:rFonts w:ascii="Space Mono" w:hAnsi="Space Mono"/>
         </w:rPr>
-        <w:t>cp</w:t>
-      </w:r>
-      <w:proofErr w:type="spellEnd"/>
+      </w:pPr>
       <w:r>
         <w:rPr>
           <w:rFonts w:ascii="Space Mono" w:hAnsi="Space Mono"/>
         </w:rPr>
-        <w:t xml:space="preserve"> </w:t>
-      </w:r>
-      <w:r>
-        <w:rPr>
-          <w:rFonts w:ascii="Space Mono" w:hAnsi="Space Mono"/>
-        </w:rPr>
-        <w:t xml:space="preserve">-r </w:t>
-      </w:r>
-      <w:r>
-        <w:rPr>
-          <w:rFonts w:ascii="Space Mono" w:hAnsi="Space Mono"/>
-        </w:rPr>
-        <w:t>/LUSTRE/home/qin/u49047421/transcript</w:t>
-      </w:r>
-      <w:r>
-        <w:rPr>
-          <w:rFonts w:ascii="Space Mono" w:hAnsi="Space Mono"/>
-        </w:rPr>
-        <w:t>omica/</w:t>
-      </w:r>
-      <w:r>
-        <w:rPr>
-          <w:rFonts w:ascii="Space Mono" w:hAnsi="Space Mono"/>
-        </w:rPr>
-        <w:t>transcripto-filter/</w:t>
-      </w:r>
-      <w:proofErr w:type="gramStart"/>
-      <w:r>
-        <w:rPr>
-          <w:rFonts w:ascii="Space Mono" w:hAnsi="Space Mono"/>
-        </w:rPr>
-        <w:t>template</w:t>
-      </w:r>
-      <w:r>
-        <w:rPr>
-          <w:rFonts w:ascii="Space Mono" w:hAnsi="Space Mono"/>
-        </w:rPr>
-        <w:t xml:space="preserve"> .</w:t>
-      </w:r>
-      <w:proofErr w:type="gramEnd"/>
-    </w:p>
-    <w:p>
-      <w:pPr>
-        <w:jc w:val="both"/>
-        <w:rPr>
-          <w:rFonts w:cstheme="minorHAnsi"/>
-        </w:rPr>
-      </w:pPr>
-      <w:r>
-        <w:rPr>
-          <w:rFonts w:cstheme="minorHAnsi"/>
-        </w:rPr>
-        <w:t>Nota: el punto “.” final</w:t>
-      </w:r>
-      <w:r>
-        <w:rPr>
-          <w:rFonts w:cstheme="minorHAnsi"/>
-        </w:rPr>
-        <w:t xml:space="preserve"> de la línea anterior sirve para indicar el directorio actual, es decir, a donde se copiará </w:t>
-      </w:r>
-      <w:r>
-        <w:rPr>
-          <w:rFonts w:cstheme="minorHAnsi"/>
-        </w:rPr>
-        <w:t>“</w:t>
-      </w:r>
-      <w:proofErr w:type="spellStart"/>
-      <w:r>
-        <w:rPr>
-          <w:rFonts w:cstheme="minorHAnsi"/>
-        </w:rPr>
-        <w:t>template</w:t>
-      </w:r>
-      <w:proofErr w:type="spellEnd"/>
-      <w:r>
-        <w:rPr>
-          <w:rFonts w:cstheme="minorHAnsi"/>
-        </w:rPr>
-        <w:t>”</w:t>
-      </w:r>
-      <w:r>
-        <w:rPr>
-          <w:rFonts w:cstheme="minorHAnsi"/>
-        </w:rPr>
-        <w:t>.</w:t>
-      </w:r>
-    </w:p>
-    <w:p>
-      <w:pPr>
-        <w:jc w:val="both"/>
-        <w:rPr>
-          <w:rFonts w:cstheme="minorHAnsi"/>
-        </w:rPr>
-      </w:pPr>
-      <w:r>
-        <w:rPr>
-          <w:rFonts w:cstheme="minorHAnsi"/>
-        </w:rPr>
-        <w:t>Este directorio es una plantilla de trabajo preparada para ejecutar todos los scripts.</w:t>
-      </w:r>
-    </w:p>
-    <w:p>
-      <w:pPr>
-        <w:jc w:val="both"/>
-      </w:pPr>
-      <w:r>
-        <w:t>Cambia el nombre del directorio por otro más adecuado para tu experimento:</w:t>
-      </w:r>
-    </w:p>
-    <w:p>
-      <w:pPr>
-        <w:jc w:val="both"/>
-        <w:rPr>
-          <w:rFonts w:ascii="Space Mono" w:hAnsi="Space Mono"/>
-        </w:rPr>
-      </w:pPr>
-      <w:proofErr w:type="spellStart"/>
-      <w:r>
-        <w:rPr>
-          <w:rFonts w:ascii="Space Mono" w:hAnsi="Space Mono"/>
-        </w:rPr>
-        <w:t>mv</w:t>
-      </w:r>
-      <w:proofErr w:type="spellEnd"/>
-      <w:r>
-        <w:rPr>
-          <w:rFonts w:ascii="Space Mono" w:hAnsi="Space Mono"/>
-        </w:rPr>
-        <w:t xml:space="preserve"> </w:t>
-      </w:r>
-      <w:proofErr w:type="spellStart"/>
-      <w:r>
-        <w:rPr>
-          <w:rFonts w:ascii="Space Mono" w:hAnsi="Space Mono"/>
-        </w:rPr>
-        <w:t>template</w:t>
-      </w:r>
-      <w:proofErr w:type="spellEnd"/>
-      <w:r>
-        <w:rPr>
-          <w:rFonts w:ascii="Space Mono" w:hAnsi="Space Mono"/>
-        </w:rPr>
-        <w:t xml:space="preserve"> experimento1</w:t>
+        <w:t>mv template experimento1</w:t>
       </w:r>
     </w:p>
     <w:p>
@@ -1163,21 +1000,7 @@
         <w:rPr>
           <w:rFonts w:cstheme="minorHAnsi"/>
         </w:rPr>
-        <w:t xml:space="preserve"> Estos ficheros tienen un formato </w:t>
-      </w:r>
-      <w:proofErr w:type="spellStart"/>
-      <w:r>
-        <w:rPr>
-          <w:rFonts w:cstheme="minorHAnsi"/>
-        </w:rPr>
-        <w:t>fastq</w:t>
-      </w:r>
-      <w:proofErr w:type="spellEnd"/>
-      <w:r>
-        <w:rPr>
-          <w:rFonts w:cstheme="minorHAnsi"/>
-        </w:rPr>
-        <w:t>, aunque probablemente estén comprimidos. No es necesario descomprimirlos.</w:t>
+        <w:t xml:space="preserve"> Estos ficheros tienen un formato fastq, aunque probablemente estén comprimidos. No es necesario descomprimirlos.</w:t>
       </w:r>
     </w:p>
     <w:p>
@@ -1266,7 +1089,6 @@
         </w:rPr>
         <w:t xml:space="preserve">Análisis de calidad con </w:t>
       </w:r>
-      <w:proofErr w:type="spellStart"/>
       <w:r>
         <w:rPr>
           <w:rFonts w:cstheme="minorHAnsi"/>
@@ -1275,7 +1097,6 @@
         </w:rPr>
         <w:t>FastQC</w:t>
       </w:r>
-      <w:proofErr w:type="spellEnd"/>
     </w:p>
     <w:p>
       <w:pPr>
@@ -1296,14 +1117,12 @@
         </w:rPr>
         <w:t>“</w:t>
       </w:r>
-      <w:proofErr w:type="spellStart"/>
       <w:r>
         <w:rPr>
           <w:rFonts w:cstheme="minorHAnsi"/>
         </w:rPr>
         <w:t>fastqc</w:t>
       </w:r>
-      <w:proofErr w:type="spellEnd"/>
       <w:r>
         <w:rPr>
           <w:rFonts w:cstheme="minorHAnsi"/>
@@ -1322,14 +1141,12 @@
         </w:rPr>
         <w:t>“</w:t>
       </w:r>
-      <w:proofErr w:type="spellStart"/>
       <w:r>
         <w:rPr>
           <w:rFonts w:ascii="Space Mono" w:hAnsi="Space Mono" w:cstheme="minorHAnsi"/>
         </w:rPr>
         <w:t>sbatch</w:t>
       </w:r>
-      <w:proofErr w:type="spellEnd"/>
       <w:r>
         <w:rPr>
           <w:rFonts w:ascii="Space Mono" w:hAnsi="Space Mono" w:cstheme="minorHAnsi"/>
@@ -1426,14 +1243,12 @@
         </w:rPr>
         <w:t>“</w:t>
       </w:r>
-      <w:proofErr w:type="spellStart"/>
       <w:r>
         <w:rPr>
           <w:rFonts w:ascii="Space Mono" w:hAnsi="Space Mono" w:cstheme="minorHAnsi"/>
         </w:rPr>
         <w:t>squeue</w:t>
       </w:r>
-      <w:proofErr w:type="spellEnd"/>
       <w:r>
         <w:rPr>
           <w:rFonts w:ascii="Space Mono" w:hAnsi="Space Mono" w:cstheme="minorHAnsi"/>
@@ -1539,19 +1354,11 @@
         </w:rPr>
         <w:t>“</w:t>
       </w:r>
-      <w:proofErr w:type="spellStart"/>
       <w:r>
         <w:rPr>
           <w:rFonts w:ascii="Space Mono" w:hAnsi="Space Mono" w:cstheme="minorHAnsi"/>
         </w:rPr>
-        <w:t>less</w:t>
-      </w:r>
-      <w:proofErr w:type="spellEnd"/>
-      <w:r>
-        <w:rPr>
-          <w:rFonts w:ascii="Space Mono" w:hAnsi="Space Mono" w:cstheme="minorHAnsi"/>
-        </w:rPr>
-        <w:t>”</w:t>
+        <w:t>less”</w:t>
       </w:r>
       <w:r>
         <w:rPr>
@@ -1565,14 +1372,12 @@
         </w:rPr>
         <w:t>“</w:t>
       </w:r>
-      <w:proofErr w:type="spellStart"/>
       <w:r>
         <w:rPr>
           <w:rFonts w:cstheme="minorHAnsi"/>
         </w:rPr>
         <w:t>fastqc.out</w:t>
       </w:r>
-      <w:proofErr w:type="spellEnd"/>
       <w:r>
         <w:rPr>
           <w:rFonts w:cstheme="minorHAnsi"/>
@@ -1848,7 +1653,7 @@
           <w:noProof/>
         </w:rPr>
         <w:drawing>
-          <wp:inline distT="0" distB="0" distL="0" distR="0" wp14:anchorId="23D4543A" wp14:editId="34F527CC">
+          <wp:inline distT="0" distB="0" distL="0" distR="0" wp14:anchorId="23D4543A" wp14:editId="52CDDE61">
             <wp:extent cx="5392420" cy="3434715"/>
             <wp:effectExtent l="0" t="0" r="0" b="0"/>
             <wp:docPr id="466997638" name="Imagen 14"/>
@@ -1952,48 +1757,38 @@
         <w:rPr>
           <w:rFonts w:cstheme="minorHAnsi"/>
         </w:rPr>
+        <w:t>“t</w:t>
+      </w:r>
+      <w:r>
+        <w:rPr>
+          <w:rFonts w:cstheme="minorHAnsi"/>
+        </w:rPr>
+        <w:t>rinity</w:t>
+      </w:r>
+      <w:r>
+        <w:rPr>
+          <w:rFonts w:cstheme="minorHAnsi"/>
+        </w:rPr>
+        <w:t>”</w:t>
+      </w:r>
+      <w:r>
+        <w:rPr>
+          <w:rFonts w:cstheme="minorHAnsi"/>
+        </w:rPr>
+        <w:t xml:space="preserve"> y ejecutamos con el comando </w:t>
+      </w:r>
+      <w:r>
+        <w:rPr>
+          <w:rFonts w:cstheme="minorHAnsi"/>
+        </w:rPr>
         <w:t>“</w:t>
       </w:r>
-      <w:proofErr w:type="spellStart"/>
-      <w:r>
-        <w:rPr>
-          <w:rFonts w:cstheme="minorHAnsi"/>
-        </w:rPr>
-        <w:t>t</w:t>
-      </w:r>
-      <w:r>
-        <w:rPr>
-          <w:rFonts w:cstheme="minorHAnsi"/>
-        </w:rPr>
-        <w:t>rinity</w:t>
-      </w:r>
-      <w:proofErr w:type="spellEnd"/>
-      <w:r>
-        <w:rPr>
-          <w:rFonts w:cstheme="minorHAnsi"/>
-        </w:rPr>
-        <w:t>”</w:t>
-      </w:r>
-      <w:r>
-        <w:rPr>
-          <w:rFonts w:cstheme="minorHAnsi"/>
-        </w:rPr>
-        <w:t xml:space="preserve"> y ejecutamos con el comando </w:t>
-      </w:r>
-      <w:r>
-        <w:rPr>
-          <w:rFonts w:cstheme="minorHAnsi"/>
-        </w:rPr>
-        <w:t>“</w:t>
-      </w:r>
-      <w:proofErr w:type="spellStart"/>
       <w:r>
         <w:rPr>
           <w:rFonts w:ascii="Space Mono" w:hAnsi="Space Mono" w:cstheme="minorHAnsi"/>
         </w:rPr>
         <w:t>sbatch</w:t>
       </w:r>
-      <w:proofErr w:type="spellEnd"/>
       <w:r>
         <w:rPr>
           <w:rFonts w:cstheme="minorHAnsi"/>
@@ -2135,14 +1930,12 @@
         </w:rPr>
         <w:t>“</w:t>
       </w:r>
-      <w:proofErr w:type="spellStart"/>
       <w:r>
         <w:rPr>
           <w:rFonts w:cstheme="minorHAnsi"/>
         </w:rPr>
         <w:t>trinity.err</w:t>
       </w:r>
-      <w:proofErr w:type="spellEnd"/>
       <w:r>
         <w:rPr>
           <w:rFonts w:cstheme="minorHAnsi"/>
@@ -2161,14 +1954,12 @@
         </w:rPr>
         <w:t>“</w:t>
       </w:r>
-      <w:proofErr w:type="spellStart"/>
       <w:r>
         <w:rPr>
           <w:rFonts w:cstheme="minorHAnsi"/>
         </w:rPr>
         <w:t>trinity.out</w:t>
       </w:r>
-      <w:proofErr w:type="spellEnd"/>
       <w:r>
         <w:rPr>
           <w:rFonts w:cstheme="minorHAnsi"/>
@@ -2201,22 +1992,12 @@
         </w:rPr>
         <w:t>“</w:t>
       </w:r>
-      <w:proofErr w:type="spellStart"/>
-      <w:r>
-        <w:rPr>
-          <w:rFonts w:cstheme="minorHAnsi"/>
-        </w:rPr>
-        <w:t>trinity_out_</w:t>
-      </w:r>
-      <w:proofErr w:type="gramStart"/>
-      <w:r>
-        <w:rPr>
-          <w:rFonts w:cstheme="minorHAnsi"/>
-        </w:rPr>
-        <w:t>dir.Trinity.fasta</w:t>
-      </w:r>
-      <w:proofErr w:type="spellEnd"/>
-      <w:proofErr w:type="gramEnd"/>
+      <w:r>
+        <w:rPr>
+          <w:rFonts w:cstheme="minorHAnsi"/>
+        </w:rPr>
+        <w:t>trinity_out_dir.Trinity.fasta</w:t>
+      </w:r>
       <w:r>
         <w:rPr>
           <w:rFonts w:cstheme="minorHAnsi"/>
@@ -2305,7 +2086,6 @@
         </w:rPr>
         <w:t>“</w:t>
       </w:r>
-      <w:proofErr w:type="spellStart"/>
       <w:r>
         <w:rPr>
           <w:rFonts w:cstheme="minorHAnsi"/>
@@ -2324,7 +2104,6 @@
         </w:rPr>
         <w:t>mica</w:t>
       </w:r>
-      <w:proofErr w:type="spellEnd"/>
       <w:r>
         <w:rPr>
           <w:rFonts w:cstheme="minorHAnsi"/>
@@ -2369,19 +2148,11 @@
         </w:rPr>
         <w:t>“</w:t>
       </w:r>
-      <w:proofErr w:type="spellStart"/>
-      <w:r>
-        <w:rPr>
-          <w:rFonts w:cstheme="minorHAnsi"/>
-        </w:rPr>
-        <w:t>transcriptomica</w:t>
-      </w:r>
-      <w:proofErr w:type="spellEnd"/>
-      <w:r>
-        <w:rPr>
-          <w:rFonts w:cstheme="minorHAnsi"/>
-        </w:rPr>
-        <w:t>/data/BUSCO_DB/</w:t>
+      <w:r>
+        <w:rPr>
+          <w:rFonts w:cstheme="minorHAnsi"/>
+        </w:rPr>
+        <w:t>transcriptomica/data/BUSCO_DB/</w:t>
       </w:r>
       <w:r>
         <w:rPr>
@@ -2559,14 +2330,12 @@
         </w:rPr>
         <w:t>“</w:t>
       </w:r>
-      <w:proofErr w:type="spellStart"/>
       <w:r>
         <w:rPr>
           <w:rFonts w:ascii="Space Mono" w:hAnsi="Space Mono" w:cstheme="minorHAnsi"/>
         </w:rPr>
         <w:t>sbatch</w:t>
       </w:r>
-      <w:proofErr w:type="spellEnd"/>
       <w:r>
         <w:rPr>
           <w:rFonts w:ascii="Space Mono" w:hAnsi="Space Mono" w:cstheme="minorHAnsi"/>
@@ -2607,21 +2376,7 @@
         <w:rPr>
           <w:rFonts w:cstheme="minorHAnsi"/>
         </w:rPr>
-        <w:t xml:space="preserve"> el </w:t>
-      </w:r>
-      <w:proofErr w:type="gramStart"/>
-      <w:r>
-        <w:rPr>
-          <w:rFonts w:cstheme="minorHAnsi"/>
-        </w:rPr>
-        <w:t>fichero fasta</w:t>
-      </w:r>
-      <w:proofErr w:type="gramEnd"/>
-      <w:r>
-        <w:rPr>
-          <w:rFonts w:cstheme="minorHAnsi"/>
-        </w:rPr>
-        <w:t xml:space="preserve"> obtenido con </w:t>
+        <w:t xml:space="preserve"> el fichero fasta obtenido con </w:t>
       </w:r>
       <w:r>
         <w:rPr>
@@ -2715,14 +2470,12 @@
         </w:rPr>
         <w:t>“</w:t>
       </w:r>
-      <w:proofErr w:type="spellStart"/>
       <w:r>
         <w:rPr>
           <w:rFonts w:cstheme="minorHAnsi"/>
         </w:rPr>
         <w:t>busco_output</w:t>
       </w:r>
-      <w:proofErr w:type="spellEnd"/>
       <w:r>
         <w:rPr>
           <w:rFonts w:cstheme="minorHAnsi"/>
@@ -2816,18 +2569,8 @@
           <w:i/>
           <w:iCs/>
         </w:rPr>
-        <w:t xml:space="preserve">short </w:t>
-      </w:r>
-      <w:proofErr w:type="spellStart"/>
-      <w:r>
-        <w:rPr>
-          <w:rFonts w:cstheme="minorHAnsi"/>
-          <w:i/>
-          <w:iCs/>
-        </w:rPr>
-        <w:t>summary</w:t>
-      </w:r>
-      <w:proofErr w:type="spellEnd"/>
+        <w:t>short summary</w:t>
+      </w:r>
       <w:r>
         <w:rPr>
           <w:rFonts w:cstheme="minorHAnsi"/>
@@ -2840,19 +2583,11 @@
         </w:rPr>
         <w:t>“</w:t>
       </w:r>
-      <w:proofErr w:type="spellStart"/>
       <w:r>
         <w:rPr>
           <w:rFonts w:ascii="Space Mono" w:hAnsi="Space Mono" w:cstheme="minorHAnsi"/>
         </w:rPr>
-        <w:t>less</w:t>
-      </w:r>
-      <w:proofErr w:type="spellEnd"/>
-      <w:r>
-        <w:rPr>
-          <w:rFonts w:ascii="Space Mono" w:hAnsi="Space Mono" w:cstheme="minorHAnsi"/>
-        </w:rPr>
-        <w:t>”</w:t>
+        <w:t>less”</w:t>
       </w:r>
       <w:r>
         <w:rPr>
@@ -2978,7 +2713,6 @@
         </w:rPr>
         <w:t xml:space="preserve">El siguiente paso es utilizar </w:t>
       </w:r>
-      <w:proofErr w:type="spellStart"/>
       <w:r>
         <w:rPr>
           <w:rFonts w:cstheme="minorHAnsi"/>
@@ -2991,7 +2725,6 @@
         </w:rPr>
         <w:t>astx</w:t>
       </w:r>
-      <w:proofErr w:type="spellEnd"/>
       <w:r>
         <w:rPr>
           <w:rFonts w:cstheme="minorHAnsi"/>
@@ -3010,21 +2743,7 @@
         <w:rPr>
           <w:rFonts w:cstheme="minorHAnsi"/>
         </w:rPr>
-        <w:t xml:space="preserve">Si se trata de una nueva base de datos, primero necesitamos construirla. Para ello necesitamos guardar el </w:t>
-      </w:r>
-      <w:proofErr w:type="gramStart"/>
-      <w:r>
-        <w:rPr>
-          <w:rFonts w:cstheme="minorHAnsi"/>
-        </w:rPr>
-        <w:t>fichero fasta</w:t>
-      </w:r>
-      <w:proofErr w:type="gramEnd"/>
-      <w:r>
-        <w:rPr>
-          <w:rFonts w:cstheme="minorHAnsi"/>
-        </w:rPr>
-        <w:t xml:space="preserve"> con la base de datos en un directorio común para todos los experimentos.</w:t>
+        <w:t>Si se trata de una nueva base de datos, primero necesitamos construirla. Para ello necesitamos guardar el fichero fasta con la base de datos en un directorio común para todos los experimentos.</w:t>
       </w:r>
     </w:p>
     <w:p>
@@ -3056,16 +2775,8 @@
         <w:rPr>
           <w:rFonts w:cstheme="minorHAnsi"/>
         </w:rPr>
-        <w:t>CTX-May23bis_</w:t>
-      </w:r>
-      <w:proofErr w:type="gramStart"/>
-      <w:r>
-        <w:rPr>
-          <w:rFonts w:cstheme="minorHAnsi"/>
-        </w:rPr>
-        <w:t>completeseq.fasta</w:t>
-      </w:r>
-      <w:proofErr w:type="gramEnd"/>
+        <w:t>CTX-May23bis_completeseq.fasta</w:t>
+      </w:r>
       <w:r>
         <w:rPr>
           <w:rFonts w:cstheme="minorHAnsi"/>
@@ -3085,14 +2796,24 @@
           <w:rFonts w:cstheme="minorHAnsi"/>
         </w:rPr>
       </w:pPr>
-      <w:proofErr w:type="spellStart"/>
-      <w:r>
-        <w:rPr>
-          <w:rFonts w:cstheme="minorHAnsi"/>
-        </w:rPr>
-        <w:t>transcriptomica</w:t>
-      </w:r>
-      <w:proofErr w:type="spellEnd"/>
+      <w:r>
+        <w:rPr>
+          <w:rFonts w:cstheme="minorHAnsi"/>
+        </w:rPr>
+        <w:t>transcriptomica/</w:t>
+      </w:r>
+      <w:r>
+        <w:rPr>
+          <w:rFonts w:cstheme="minorHAnsi"/>
+        </w:rPr>
+        <w:t>data/BLAST_DB/CTX_DB/</w:t>
+      </w:r>
+      <w:r>
+        <w:rPr>
+          <w:rFonts w:cstheme="minorHAnsi"/>
+        </w:rPr>
+        <w:t>CTX-May23bis_completeseq</w:t>
+      </w:r>
       <w:r>
         <w:rPr>
           <w:rFonts w:cstheme="minorHAnsi"/>
@@ -3100,40 +2821,14 @@
         <w:t>/</w:t>
       </w:r>
       <w:r>
-        <w:rPr>
-          <w:rFonts w:cstheme="minorHAnsi"/>
-        </w:rPr>
-        <w:t>data/BLAST_DB/CTX_DB/</w:t>
-      </w:r>
-      <w:r>
-        <w:rPr>
-          <w:rFonts w:cstheme="minorHAnsi"/>
-        </w:rPr>
-        <w:t>CTX-May23bis_completeseq</w:t>
-      </w:r>
-      <w:r>
-        <w:rPr>
-          <w:rFonts w:cstheme="minorHAnsi"/>
-        </w:rPr>
-        <w:t>/</w:t>
-      </w:r>
-      <w:r>
         <w:t xml:space="preserve"> </w:t>
       </w:r>
       <w:r>
         <w:rPr>
           <w:rFonts w:cstheme="minorHAnsi"/>
         </w:rPr>
-        <w:t>CTX-May23bis_</w:t>
-      </w:r>
-      <w:proofErr w:type="gramStart"/>
-      <w:r>
-        <w:rPr>
-          <w:rFonts w:cstheme="minorHAnsi"/>
-        </w:rPr>
-        <w:t>completeseq.fasta</w:t>
-      </w:r>
-      <w:proofErr w:type="gramEnd"/>
+        <w:t>CTX-May23bis_completeseq.fasta</w:t>
+      </w:r>
     </w:p>
     <w:p>
       <w:pPr>
@@ -3178,14 +2873,12 @@
         </w:rPr>
         <w:t>“</w:t>
       </w:r>
-      <w:proofErr w:type="spellStart"/>
       <w:r>
         <w:rPr>
           <w:rFonts w:cstheme="minorHAnsi"/>
         </w:rPr>
         <w:t>blastx</w:t>
       </w:r>
-      <w:proofErr w:type="spellEnd"/>
       <w:r>
         <w:rPr>
           <w:rFonts w:cstheme="minorHAnsi"/>
@@ -3196,21 +2889,7 @@
         <w:rPr>
           <w:rFonts w:cstheme="minorHAnsi"/>
         </w:rPr>
-        <w:t xml:space="preserve"> al directorio donde se encuentra el </w:t>
-      </w:r>
-      <w:proofErr w:type="gramStart"/>
-      <w:r>
-        <w:rPr>
-          <w:rFonts w:cstheme="minorHAnsi"/>
-        </w:rPr>
-        <w:t>fichero fasta</w:t>
-      </w:r>
-      <w:proofErr w:type="gramEnd"/>
-      <w:r>
-        <w:rPr>
-          <w:rFonts w:cstheme="minorHAnsi"/>
-        </w:rPr>
-        <w:t>.</w:t>
+        <w:t xml:space="preserve"> al directorio donde se encuentra el fichero fasta.</w:t>
       </w:r>
     </w:p>
     <w:p>
@@ -3316,14 +2995,12 @@
         </w:rPr>
         <w:t>“</w:t>
       </w:r>
-      <w:proofErr w:type="spellStart"/>
       <w:r>
         <w:rPr>
           <w:rFonts w:ascii="Space Mono" w:hAnsi="Space Mono" w:cstheme="minorHAnsi"/>
         </w:rPr>
         <w:t>sbatch</w:t>
       </w:r>
-      <w:proofErr w:type="spellEnd"/>
       <w:r>
         <w:rPr>
           <w:rFonts w:ascii="Space Mono" w:hAnsi="Space Mono" w:cstheme="minorHAnsi"/>
@@ -3334,21 +3011,7 @@
         <w:rPr>
           <w:rFonts w:cstheme="minorHAnsi"/>
         </w:rPr>
-        <w:t xml:space="preserve"> pasándole el </w:t>
-      </w:r>
-      <w:proofErr w:type="gramStart"/>
-      <w:r>
-        <w:rPr>
-          <w:rFonts w:cstheme="minorHAnsi"/>
-        </w:rPr>
-        <w:t>fichero fasta</w:t>
-      </w:r>
-      <w:proofErr w:type="gramEnd"/>
-      <w:r>
-        <w:rPr>
-          <w:rFonts w:cstheme="minorHAnsi"/>
-        </w:rPr>
-        <w:t xml:space="preserve"> como argumento.</w:t>
+        <w:t xml:space="preserve"> pasándole el fichero fasta como argumento.</w:t>
       </w:r>
     </w:p>
     <w:p>
@@ -3437,7 +3100,6 @@
         </w:rPr>
         <w:t xml:space="preserve"> con los que </w:t>
       </w:r>
-      <w:proofErr w:type="spellStart"/>
       <w:r>
         <w:rPr>
           <w:rFonts w:cstheme="minorHAnsi"/>
@@ -3448,14 +3110,7 @@
         <w:rPr>
           <w:rFonts w:cstheme="minorHAnsi"/>
         </w:rPr>
-        <w:t>lastx</w:t>
-      </w:r>
-      <w:proofErr w:type="spellEnd"/>
-      <w:r>
-        <w:rPr>
-          <w:rFonts w:cstheme="minorHAnsi"/>
-        </w:rPr>
-        <w:t xml:space="preserve"> trabajará automáticamente.</w:t>
+        <w:t>lastx trabajará automáticamente.</w:t>
       </w:r>
     </w:p>
     <w:p>
@@ -3538,14 +3193,12 @@
         </w:rPr>
         <w:t>“</w:t>
       </w:r>
-      <w:proofErr w:type="spellStart"/>
       <w:r>
         <w:rPr>
           <w:rFonts w:cstheme="minorHAnsi"/>
         </w:rPr>
         <w:t>blastx</w:t>
       </w:r>
-      <w:proofErr w:type="spellEnd"/>
       <w:r>
         <w:rPr>
           <w:rFonts w:cstheme="minorHAnsi"/>
@@ -3588,14 +3241,12 @@
         </w:rPr>
         <w:t>“</w:t>
       </w:r>
-      <w:proofErr w:type="spellStart"/>
       <w:r>
         <w:rPr>
           <w:rFonts w:ascii="Space Mono" w:hAnsi="Space Mono" w:cstheme="minorHAnsi"/>
         </w:rPr>
         <w:t>sbatch</w:t>
       </w:r>
-      <w:proofErr w:type="spellEnd"/>
       <w:r>
         <w:rPr>
           <w:rFonts w:ascii="Space Mono" w:hAnsi="Space Mono" w:cstheme="minorHAnsi"/>
@@ -3813,14 +3464,12 @@
         </w:rPr>
         <w:t>“</w:t>
       </w:r>
-      <w:proofErr w:type="spellStart"/>
       <w:r>
         <w:rPr>
           <w:rFonts w:cstheme="minorHAnsi"/>
         </w:rPr>
         <w:t>alignments</w:t>
       </w:r>
-      <w:proofErr w:type="spellEnd"/>
       <w:r>
         <w:rPr>
           <w:rFonts w:cstheme="minorHAnsi"/>
@@ -3839,14 +3488,12 @@
         </w:rPr>
         <w:t>“</w:t>
       </w:r>
-      <w:proofErr w:type="spellStart"/>
       <w:r>
         <w:rPr>
           <w:rFonts w:ascii="Space Mono" w:hAnsi="Space Mono" w:cstheme="minorHAnsi"/>
         </w:rPr>
         <w:t>sbatch</w:t>
       </w:r>
-      <w:proofErr w:type="spellEnd"/>
       <w:r>
         <w:rPr>
           <w:rFonts w:cstheme="minorHAnsi"/>
@@ -3900,23 +3547,8 @@
         <w:rPr>
           <w:rFonts w:cstheme="minorHAnsi"/>
         </w:rPr>
-        <w:t xml:space="preserve">BLAST_CSV: Fichero </w:t>
-      </w:r>
-      <w:proofErr w:type="spellStart"/>
-      <w:r>
-        <w:rPr>
-          <w:rFonts w:cstheme="minorHAnsi"/>
-        </w:rPr>
-        <w:t>csv</w:t>
-      </w:r>
-      <w:proofErr w:type="spellEnd"/>
-      <w:r>
-        <w:rPr>
-          <w:rFonts w:cstheme="minorHAnsi"/>
-        </w:rPr>
-        <w:t xml:space="preserve"> obtenido en </w:t>
-      </w:r>
-      <w:proofErr w:type="spellStart"/>
+        <w:t xml:space="preserve">BLAST_CSV: Fichero csv obtenido en </w:t>
+      </w:r>
       <w:r>
         <w:rPr>
           <w:rFonts w:cstheme="minorHAnsi"/>
@@ -3927,14 +3559,7 @@
         <w:rPr>
           <w:rFonts w:cstheme="minorHAnsi"/>
         </w:rPr>
-        <w:t>lastx</w:t>
-      </w:r>
-      <w:proofErr w:type="spellEnd"/>
-      <w:r>
-        <w:rPr>
-          <w:rFonts w:cstheme="minorHAnsi"/>
-        </w:rPr>
-        <w:t>.</w:t>
+        <w:t>lastx.</w:t>
       </w:r>
     </w:p>
     <w:p>
@@ -4055,14 +3680,12 @@
         </w:rPr>
         <w:t>“</w:t>
       </w:r>
-      <w:proofErr w:type="spellStart"/>
       <w:r>
         <w:rPr>
           <w:rFonts w:cstheme="minorHAnsi"/>
         </w:rPr>
         <w:t>alignments.out</w:t>
       </w:r>
-      <w:proofErr w:type="spellEnd"/>
       <w:r>
         <w:rPr>
           <w:rFonts w:cstheme="minorHAnsi"/>
@@ -4089,14 +3712,12 @@
         </w:rPr>
         <w:t>“</w:t>
       </w:r>
-      <w:proofErr w:type="spellStart"/>
       <w:r>
         <w:rPr>
           <w:rFonts w:cstheme="minorHAnsi"/>
         </w:rPr>
         <w:t>Alineamientos_mafft</w:t>
       </w:r>
-      <w:proofErr w:type="spellEnd"/>
       <w:r>
         <w:rPr>
           <w:rFonts w:cstheme="minorHAnsi"/>
@@ -4121,16 +3742,12 @@
         </w:rPr>
         <w:t>con la extensión “</w:t>
       </w:r>
-      <w:proofErr w:type="spellStart"/>
-      <w:proofErr w:type="gramStart"/>
       <w:r>
         <w:rPr>
           <w:rFonts w:cstheme="minorHAnsi"/>
         </w:rPr>
         <w:t>mafft.fasta</w:t>
       </w:r>
-      <w:proofErr w:type="spellEnd"/>
-      <w:proofErr w:type="gramEnd"/>
       <w:r>
         <w:rPr>
           <w:rFonts w:cstheme="minorHAnsi"/>
@@ -4175,22 +3792,12 @@
         </w:rPr>
         <w:t>“</w:t>
       </w:r>
-      <w:proofErr w:type="spellStart"/>
-      <w:r>
-        <w:rPr>
-          <w:rFonts w:cstheme="minorHAnsi"/>
-        </w:rPr>
-        <w:t>extracted_</w:t>
-      </w:r>
-      <w:proofErr w:type="gramStart"/>
-      <w:r>
-        <w:rPr>
-          <w:rFonts w:cstheme="minorHAnsi"/>
-        </w:rPr>
-        <w:t>sequences.fasta</w:t>
-      </w:r>
-      <w:proofErr w:type="spellEnd"/>
-      <w:proofErr w:type="gramEnd"/>
+      <w:r>
+        <w:rPr>
+          <w:rFonts w:cstheme="minorHAnsi"/>
+        </w:rPr>
+        <w:t>extracted_sequences.fasta</w:t>
+      </w:r>
       <w:r>
         <w:rPr>
           <w:rFonts w:cstheme="minorHAnsi"/>
@@ -4303,35 +3910,7 @@
         <w:rPr>
           <w:rFonts w:cstheme="minorHAnsi"/>
         </w:rPr>
-        <w:t>rectorio “</w:t>
-      </w:r>
-      <w:proofErr w:type="spellStart"/>
-      <w:r>
-        <w:rPr>
-          <w:rFonts w:cstheme="minorHAnsi"/>
-        </w:rPr>
-        <w:t>curation_filter</w:t>
-      </w:r>
-      <w:proofErr w:type="spellEnd"/>
-      <w:r>
-        <w:rPr>
-          <w:rFonts w:cstheme="minorHAnsi"/>
-        </w:rPr>
-        <w:t>”. Antes de ejecutar el script es necesario revisar los parámetros de configuración del filtro. Éstos se encuentran en el fichero “config.txt” dentro del directorio “</w:t>
-      </w:r>
-      <w:proofErr w:type="spellStart"/>
-      <w:r>
-        <w:rPr>
-          <w:rFonts w:cstheme="minorHAnsi"/>
-        </w:rPr>
-        <w:t>python_scripts</w:t>
-      </w:r>
-      <w:proofErr w:type="spellEnd"/>
-      <w:r>
-        <w:rPr>
-          <w:rFonts w:cstheme="minorHAnsi"/>
-        </w:rPr>
-        <w:t>”. Para modificar la configuración puedes editar el fichero o sustituirlo por otro con el mismo nombre y formato.</w:t>
+        <w:t>rectorio “curation_filter”. Antes de ejecutar el script es necesario revisar los parámetros de configuración del filtro. Éstos se encuentran en el fichero “config.txt” dentro del directorio “python_scripts”. Para modificar la configuración puedes editar el fichero o sustituirlo por otro con el mismo nombre y formato.</w:t>
       </w:r>
     </w:p>
     <w:p>
@@ -4353,14 +3932,12 @@
         </w:rPr>
         <w:t>jecuta con “</w:t>
       </w:r>
-      <w:proofErr w:type="spellStart"/>
       <w:r>
         <w:rPr>
           <w:rFonts w:ascii="Space Mono" w:hAnsi="Space Mono" w:cstheme="minorHAnsi"/>
         </w:rPr>
         <w:t>sbatch</w:t>
       </w:r>
-      <w:proofErr w:type="spellEnd"/>
       <w:r>
         <w:rPr>
           <w:rFonts w:cstheme="minorHAnsi"/>
@@ -4371,49 +3948,21 @@
         <w:rPr>
           <w:rFonts w:cstheme="minorHAnsi"/>
         </w:rPr>
-        <w:t>, no es necesario indicar ningún argumento. La ejecución puede durar alrededor de 20 minutos. Tras finalizar accede al directorio “</w:t>
-      </w:r>
-      <w:proofErr w:type="spellStart"/>
-      <w:r>
-        <w:rPr>
-          <w:rFonts w:cstheme="minorHAnsi"/>
-        </w:rPr>
-        <w:t>Alineamientos_filtrados</w:t>
-      </w:r>
-      <w:proofErr w:type="spellEnd"/>
-      <w:r>
-        <w:rPr>
-          <w:rFonts w:cstheme="minorHAnsi"/>
-        </w:rPr>
-        <w:t>”.</w:t>
-      </w:r>
-    </w:p>
-    <w:p>
-      <w:pPr>
-        <w:jc w:val="both"/>
-        <w:rPr>
-          <w:rFonts w:cstheme="minorHAnsi"/>
-        </w:rPr>
-      </w:pPr>
-      <w:r>
-        <w:rPr>
-          <w:rFonts w:cstheme="minorHAnsi"/>
-        </w:rPr>
-        <w:t>Dentro de este directorio se encuentran todos los alineamientos que han pasado el filtro y un fichero llamado “</w:t>
-      </w:r>
-      <w:proofErr w:type="spellStart"/>
-      <w:r>
-        <w:rPr>
-          <w:rFonts w:cstheme="minorHAnsi"/>
-        </w:rPr>
-        <w:t>informe.tsv</w:t>
-      </w:r>
-      <w:proofErr w:type="spellEnd"/>
-      <w:r>
-        <w:rPr>
-          <w:rFonts w:cstheme="minorHAnsi"/>
-        </w:rPr>
-        <w:t>”. Puedes descargar este fichero para consultar toda la información del filtrado.</w:t>
+        <w:t>, no es necesario indicar ningún argumento. La ejecución puede durar alrededor de 20 minutos. Tras finalizar accede al directorio “Alineamientos_filtrados”.</w:t>
+      </w:r>
+    </w:p>
+    <w:p>
+      <w:pPr>
+        <w:jc w:val="both"/>
+        <w:rPr>
+          <w:rFonts w:cstheme="minorHAnsi"/>
+        </w:rPr>
+      </w:pPr>
+      <w:r>
+        <w:rPr>
+          <w:rFonts w:cstheme="minorHAnsi"/>
+        </w:rPr>
+        <w:t>Dentro de este directorio se encuentran todos los alineamientos que han pasado el filtro y un fichero llamado “informe.tsv”. Puedes descargar este fichero para consultar toda la información del filtrado.</w:t>
       </w:r>
     </w:p>
     <w:p>
@@ -4454,7 +4003,6 @@
           <w:rFonts w:cstheme="minorHAnsi"/>
         </w:rPr>
       </w:pPr>
-      <w:proofErr w:type="spellStart"/>
       <w:r>
         <w:rPr>
           <w:rFonts w:cstheme="minorHAnsi"/>
@@ -4463,28 +4011,11 @@
         </w:rPr>
         <w:t>Seq_file</w:t>
       </w:r>
-      <w:proofErr w:type="spellEnd"/>
-      <w:r>
-        <w:rPr>
-          <w:rFonts w:cstheme="minorHAnsi"/>
-        </w:rPr>
-        <w:t xml:space="preserve">: El número del fichero original </w:t>
-      </w:r>
-      <w:proofErr w:type="spellStart"/>
-      <w:proofErr w:type="gramStart"/>
-      <w:r>
-        <w:rPr>
-          <w:rFonts w:cstheme="minorHAnsi"/>
-        </w:rPr>
-        <w:t>mafft.fasta</w:t>
-      </w:r>
-      <w:proofErr w:type="spellEnd"/>
-      <w:proofErr w:type="gramEnd"/>
-      <w:r>
-        <w:rPr>
-          <w:rFonts w:cstheme="minorHAnsi"/>
-        </w:rPr>
-        <w:t xml:space="preserve"> analizado.</w:t>
+      <w:r>
+        <w:rPr>
+          <w:rFonts w:cstheme="minorHAnsi"/>
+        </w:rPr>
+        <w:t>: El número del fichero original mafft.fasta analizado.</w:t>
       </w:r>
     </w:p>
     <w:p>
@@ -4499,26 +4030,14 @@
           <w:rFonts w:cstheme="minorHAnsi"/>
         </w:rPr>
       </w:pPr>
-      <w:proofErr w:type="spellStart"/>
-      <w:proofErr w:type="gramStart"/>
       <w:r>
         <w:rPr>
           <w:rFonts w:cstheme="minorHAnsi"/>
           <w:b/>
           <w:bCs/>
         </w:rPr>
-        <w:t>Frame</w:t>
-      </w:r>
-      <w:proofErr w:type="gramEnd"/>
-      <w:r>
-        <w:rPr>
-          <w:rFonts w:cstheme="minorHAnsi"/>
-          <w:b/>
-          <w:bCs/>
-        </w:rPr>
-        <w:t>_ID</w:t>
-      </w:r>
-      <w:proofErr w:type="spellEnd"/>
+        <w:t>Frame_ID</w:t>
+      </w:r>
       <w:r>
         <w:rPr>
           <w:rFonts w:cstheme="minorHAnsi"/>
@@ -4538,7 +4057,6 @@
           <w:rFonts w:cstheme="minorHAnsi"/>
         </w:rPr>
       </w:pPr>
-      <w:proofErr w:type="spellStart"/>
       <w:r>
         <w:rPr>
           <w:rFonts w:cstheme="minorHAnsi"/>
@@ -4547,7 +4065,6 @@
         </w:rPr>
         <w:t>Ref_ID</w:t>
       </w:r>
-      <w:proofErr w:type="spellEnd"/>
       <w:r>
         <w:rPr>
           <w:rFonts w:cstheme="minorHAnsi"/>
@@ -4573,7 +4090,6 @@
           <w:rFonts w:cstheme="minorHAnsi"/>
         </w:rPr>
       </w:pPr>
-      <w:proofErr w:type="spellStart"/>
       <w:r>
         <w:rPr>
           <w:rFonts w:cstheme="minorHAnsi"/>
@@ -4583,7 +4099,6 @@
         <w:lastRenderedPageBreak/>
         <w:t>Pasa_filtro</w:t>
       </w:r>
-      <w:proofErr w:type="spellEnd"/>
       <w:r>
         <w:rPr>
           <w:rFonts w:cstheme="minorHAnsi"/>
@@ -4603,7 +4118,6 @@
           <w:rFonts w:cstheme="minorHAnsi"/>
         </w:rPr>
       </w:pPr>
-      <w:proofErr w:type="spellStart"/>
       <w:r>
         <w:rPr>
           <w:rFonts w:cstheme="minorHAnsi"/>
@@ -4612,7 +4126,6 @@
         </w:rPr>
         <w:t>Hay_segmento_de_subsecuencias_validas</w:t>
       </w:r>
-      <w:proofErr w:type="spellEnd"/>
       <w:r>
         <w:rPr>
           <w:rFonts w:cstheme="minorHAnsi"/>
@@ -4632,7 +4145,6 @@
           <w:rFonts w:cstheme="minorHAnsi"/>
         </w:rPr>
       </w:pPr>
-      <w:proofErr w:type="spellStart"/>
       <w:r>
         <w:rPr>
           <w:rFonts w:cstheme="minorHAnsi"/>
@@ -4641,7 +4153,6 @@
         </w:rPr>
         <w:t>longitud_minima_total_subseqs_superada</w:t>
       </w:r>
-      <w:proofErr w:type="spellEnd"/>
       <w:r>
         <w:rPr>
           <w:rFonts w:cstheme="minorHAnsi"/>
@@ -4661,7 +4172,6 @@
           <w:rFonts w:cstheme="minorHAnsi"/>
         </w:rPr>
       </w:pPr>
-      <w:proofErr w:type="spellStart"/>
       <w:r>
         <w:rPr>
           <w:rFonts w:cstheme="minorHAnsi"/>
@@ -4670,7 +4180,6 @@
         </w:rPr>
         <w:t>ratio_minimo_longitud_superado</w:t>
       </w:r>
-      <w:proofErr w:type="spellEnd"/>
       <w:r>
         <w:rPr>
           <w:rFonts w:cstheme="minorHAnsi"/>
@@ -4690,7 +4199,6 @@
           <w:rFonts w:cstheme="minorHAnsi"/>
         </w:rPr>
       </w:pPr>
-      <w:proofErr w:type="spellStart"/>
       <w:r>
         <w:rPr>
           <w:rFonts w:cstheme="minorHAnsi"/>
@@ -4699,7 +4207,6 @@
         </w:rPr>
         <w:t>Stop_codon_en_mitad_de_dos_segmentos_subsecuencias_validas</w:t>
       </w:r>
-      <w:proofErr w:type="spellEnd"/>
       <w:r>
         <w:rPr>
           <w:rFonts w:cstheme="minorHAnsi"/>
@@ -4719,7 +4226,6 @@
           <w:rFonts w:cstheme="minorHAnsi"/>
         </w:rPr>
       </w:pPr>
-      <w:proofErr w:type="spellStart"/>
       <w:r>
         <w:rPr>
           <w:rFonts w:cstheme="minorHAnsi"/>
@@ -4728,40 +4234,11 @@
         </w:rPr>
         <w:t>Vector_alineamiento</w:t>
       </w:r>
-      <w:proofErr w:type="spellEnd"/>
-      <w:r>
-        <w:rPr>
-          <w:rFonts w:cstheme="minorHAnsi"/>
-        </w:rPr>
-        <w:t>: Representación binaria del alineamiento entre las dos secuencias: 1(</w:t>
-      </w:r>
-      <w:proofErr w:type="spellStart"/>
-      <w:r>
-        <w:rPr>
-          <w:rFonts w:cstheme="minorHAnsi"/>
-        </w:rPr>
-        <w:t>aa</w:t>
-      </w:r>
-      <w:proofErr w:type="spellEnd"/>
-      <w:r>
-        <w:rPr>
-          <w:rFonts w:cstheme="minorHAnsi"/>
-        </w:rPr>
-        <w:t xml:space="preserve"> alineado), 0 (</w:t>
-      </w:r>
-      <w:proofErr w:type="spellStart"/>
-      <w:r>
-        <w:rPr>
-          <w:rFonts w:cstheme="minorHAnsi"/>
-        </w:rPr>
-        <w:t>aa</w:t>
-      </w:r>
-      <w:proofErr w:type="spellEnd"/>
-      <w:r>
-        <w:rPr>
-          <w:rFonts w:cstheme="minorHAnsi"/>
-        </w:rPr>
-        <w:t xml:space="preserve"> no alineado), * (codón de parada).</w:t>
+      <w:r>
+        <w:rPr>
+          <w:rFonts w:cstheme="minorHAnsi"/>
+        </w:rPr>
+        <w:t>: Representación binaria del alineamiento entre las dos secuencias: 1(aa alineado), 0 (aa no alineado), * (codón de parada).</w:t>
       </w:r>
     </w:p>
     <w:p>
@@ -4793,30 +4270,14 @@
         <w:rPr>
           <w:rFonts w:cstheme="minorHAnsi"/>
         </w:rPr>
-        <w:t>Accede al directorio “</w:t>
-      </w:r>
-      <w:proofErr w:type="spellStart"/>
-      <w:r>
-        <w:rPr>
-          <w:rFonts w:cstheme="minorHAnsi"/>
-        </w:rPr>
-        <w:t>metionine_filter</w:t>
-      </w:r>
-      <w:proofErr w:type="spellEnd"/>
-      <w:r>
-        <w:rPr>
-          <w:rFonts w:cstheme="minorHAnsi"/>
-        </w:rPr>
-        <w:t>” y ejecuta con “</w:t>
-      </w:r>
-      <w:proofErr w:type="spellStart"/>
+        <w:t>Accede al directorio “metionine_filter” y ejecuta con “</w:t>
+      </w:r>
       <w:r>
         <w:rPr>
           <w:rFonts w:ascii="Space Mono" w:hAnsi="Space Mono" w:cstheme="minorHAnsi"/>
         </w:rPr>
         <w:t>sbatch</w:t>
       </w:r>
-      <w:proofErr w:type="spellEnd"/>
       <w:r>
         <w:rPr>
           <w:rFonts w:cstheme="minorHAnsi"/>
@@ -4850,7 +4311,6 @@
           <w:rFonts w:cstheme="minorHAnsi"/>
         </w:rPr>
       </w:pPr>
-      <w:proofErr w:type="spellStart"/>
       <w:r>
         <w:rPr>
           <w:rFonts w:cstheme="minorHAnsi"/>
@@ -4859,7 +4319,6 @@
         </w:rPr>
         <w:t>Alineamientos_Perfectos</w:t>
       </w:r>
-      <w:proofErr w:type="spellEnd"/>
       <w:r>
         <w:rPr>
           <w:rFonts w:cstheme="minorHAnsi"/>
@@ -4876,21 +4335,7 @@
         <w:rPr>
           <w:rFonts w:cstheme="minorHAnsi"/>
         </w:rPr>
-        <w:t xml:space="preserve">etionina inicial en las secuencias de referencia coincide con la metionina inicial del </w:t>
-      </w:r>
-      <w:proofErr w:type="gramStart"/>
-      <w:r>
-        <w:rPr>
-          <w:rFonts w:cstheme="minorHAnsi"/>
-        </w:rPr>
-        <w:t>frame</w:t>
-      </w:r>
-      <w:proofErr w:type="gramEnd"/>
-      <w:r>
-        <w:rPr>
-          <w:rFonts w:cstheme="minorHAnsi"/>
-        </w:rPr>
-        <w:t>.</w:t>
+        <w:t>etionina inicial en las secuencias de referencia coincide con la metionina inicial del frame.</w:t>
       </w:r>
     </w:p>
     <w:p>
@@ -4905,7 +4350,6 @@
           <w:rFonts w:cstheme="minorHAnsi"/>
         </w:rPr>
       </w:pPr>
-      <w:proofErr w:type="spellStart"/>
       <w:r>
         <w:rPr>
           <w:rFonts w:cstheme="minorHAnsi"/>
@@ -4914,7 +4358,6 @@
         </w:rPr>
         <w:t>Alineamientos_Limpios</w:t>
       </w:r>
-      <w:proofErr w:type="spellEnd"/>
       <w:r>
         <w:rPr>
           <w:rFonts w:cstheme="minorHAnsi"/>
@@ -4934,7 +4377,6 @@
           <w:rFonts w:cstheme="minorHAnsi"/>
         </w:rPr>
       </w:pPr>
-      <w:proofErr w:type="spellStart"/>
       <w:r>
         <w:rPr>
           <w:rFonts w:cstheme="minorHAnsi"/>
@@ -4943,26 +4385,11 @@
         </w:rPr>
         <w:t>Alineamientos_M_Previa</w:t>
       </w:r>
-      <w:proofErr w:type="spellEnd"/>
-      <w:r>
-        <w:rPr>
-          <w:rFonts w:cstheme="minorHAnsi"/>
-        </w:rPr>
-        <w:t xml:space="preserve">: La metionina inicial en las secuencias de referencia coincide con la metionina inicial del </w:t>
-      </w:r>
-      <w:proofErr w:type="gramStart"/>
-      <w:r>
-        <w:rPr>
-          <w:rFonts w:cstheme="minorHAnsi"/>
-        </w:rPr>
-        <w:t>frame</w:t>
-      </w:r>
-      <w:proofErr w:type="gramEnd"/>
-      <w:r>
-        <w:rPr>
-          <w:rFonts w:cstheme="minorHAnsi"/>
-        </w:rPr>
-        <w:t>, pero existe una metionina anterior que podría ser el verdadero inicio de la secuencia.</w:t>
+      <w:r>
+        <w:rPr>
+          <w:rFonts w:cstheme="minorHAnsi"/>
+        </w:rPr>
+        <w:t>: La metionina inicial en las secuencias de referencia coincide con la metionina inicial del frame, pero existe una metionina anterior que podría ser el verdadero inicio de la secuencia.</w:t>
       </w:r>
     </w:p>
     <w:p>
@@ -4977,7 +4404,6 @@
           <w:rFonts w:cstheme="minorHAnsi"/>
         </w:rPr>
       </w:pPr>
-      <w:proofErr w:type="spellStart"/>
       <w:r>
         <w:rPr>
           <w:rFonts w:cstheme="minorHAnsi"/>
@@ -4986,26 +4412,11 @@
         </w:rPr>
         <w:t>Alineamientos_Multiframe</w:t>
       </w:r>
-      <w:proofErr w:type="spellEnd"/>
-      <w:r>
-        <w:rPr>
-          <w:rFonts w:cstheme="minorHAnsi"/>
-        </w:rPr>
-        <w:t xml:space="preserve">: Son los ficheros en donde más de un </w:t>
-      </w:r>
-      <w:proofErr w:type="gramStart"/>
-      <w:r>
-        <w:rPr>
-          <w:rFonts w:cstheme="minorHAnsi"/>
-        </w:rPr>
-        <w:t>frame</w:t>
-      </w:r>
-      <w:proofErr w:type="gramEnd"/>
-      <w:r>
-        <w:rPr>
-          <w:rFonts w:cstheme="minorHAnsi"/>
-        </w:rPr>
-        <w:t xml:space="preserve"> alinea con las secuencias de referencia.</w:t>
+      <w:r>
+        <w:rPr>
+          <w:rFonts w:cstheme="minorHAnsi"/>
+        </w:rPr>
+        <w:t>: Son los ficheros en donde más de un frame alinea con las secuencias de referencia.</w:t>
       </w:r>
     </w:p>
     <w:p>
@@ -5020,7 +4431,6 @@
           <w:rFonts w:cstheme="minorHAnsi"/>
         </w:rPr>
       </w:pPr>
-      <w:proofErr w:type="spellStart"/>
       <w:r>
         <w:rPr>
           <w:rFonts w:cstheme="minorHAnsi"/>
@@ -5029,7 +4439,6 @@
         </w:rPr>
         <w:t>Alineamientos_Revision_Manual</w:t>
       </w:r>
-      <w:proofErr w:type="spellEnd"/>
       <w:r>
         <w:rPr>
           <w:rFonts w:cstheme="minorHAnsi"/>
@@ -5076,62 +4485,28 @@
           <w:b/>
           <w:bCs/>
         </w:rPr>
-        <w:t xml:space="preserve">Clasificación por superfamilias de </w:t>
-      </w:r>
-      <w:proofErr w:type="spellStart"/>
-      <w:r>
-        <w:rPr>
-          <w:rFonts w:cstheme="minorHAnsi"/>
-          <w:b/>
-          <w:bCs/>
-        </w:rPr>
-        <w:t>conotoxinas</w:t>
-      </w:r>
-      <w:proofErr w:type="spellEnd"/>
-      <w:r>
-        <w:rPr>
-          <w:rFonts w:cstheme="minorHAnsi"/>
-          <w:b/>
-          <w:bCs/>
-        </w:rPr>
-        <w:t xml:space="preserve"> y otros péptidos</w:t>
-      </w:r>
-    </w:p>
-    <w:p>
-      <w:pPr>
-        <w:jc w:val="both"/>
-        <w:rPr>
-          <w:rFonts w:cstheme="minorHAnsi"/>
-        </w:rPr>
-      </w:pPr>
-      <w:r>
-        <w:rPr>
-          <w:rFonts w:cstheme="minorHAnsi"/>
-        </w:rPr>
-        <w:t>Accede al directorio “</w:t>
-      </w:r>
-      <w:proofErr w:type="spellStart"/>
-      <w:r>
-        <w:rPr>
-          <w:rFonts w:cstheme="minorHAnsi"/>
-        </w:rPr>
-        <w:t>superfamily</w:t>
-      </w:r>
-      <w:proofErr w:type="spellEnd"/>
-      <w:r>
-        <w:rPr>
-          <w:rFonts w:cstheme="minorHAnsi"/>
-        </w:rPr>
-        <w:t>” y ejecuta con “</w:t>
-      </w:r>
-      <w:proofErr w:type="spellStart"/>
+        <w:t>Clasificación por superfamilias de conotoxinas y otros péptidos</w:t>
+      </w:r>
+    </w:p>
+    <w:p>
+      <w:pPr>
+        <w:jc w:val="both"/>
+        <w:rPr>
+          <w:rFonts w:cstheme="minorHAnsi"/>
+        </w:rPr>
+      </w:pPr>
+      <w:r>
+        <w:rPr>
+          <w:rFonts w:cstheme="minorHAnsi"/>
+        </w:rPr>
+        <w:t>Accede al directorio “superfamily” y ejecuta con “</w:t>
+      </w:r>
       <w:r>
         <w:rPr>
           <w:rFonts w:ascii="Space Mono" w:hAnsi="Space Mono" w:cstheme="minorHAnsi"/>
         </w:rPr>
         <w:t>sbatch</w:t>
       </w:r>
-      <w:proofErr w:type="spellEnd"/>
       <w:r>
         <w:rPr>
           <w:rFonts w:cstheme="minorHAnsi"/>
@@ -5155,21 +4530,7 @@
         <w:rPr>
           <w:rFonts w:cstheme="minorHAnsi"/>
         </w:rPr>
-        <w:t xml:space="preserve">DB1: Fichero fasta de la base de datos de péptidos señales de </w:t>
-      </w:r>
-      <w:proofErr w:type="spellStart"/>
-      <w:r>
-        <w:rPr>
-          <w:rFonts w:cstheme="minorHAnsi"/>
-        </w:rPr>
-        <w:t>conotoxinas</w:t>
-      </w:r>
-      <w:proofErr w:type="spellEnd"/>
-      <w:r>
-        <w:rPr>
-          <w:rFonts w:cstheme="minorHAnsi"/>
-        </w:rPr>
-        <w:t>.</w:t>
+        <w:t>DB1: Fichero fasta de la base de datos de péptidos señales de conotoxinas.</w:t>
       </w:r>
     </w:p>
     <w:p>
@@ -5194,21 +4555,7 @@
         <w:rPr>
           <w:rFonts w:cstheme="minorHAnsi"/>
         </w:rPr>
-        <w:t xml:space="preserve"> Fichero fasta de la base de datos de superfamilias de </w:t>
-      </w:r>
-      <w:proofErr w:type="spellStart"/>
-      <w:r>
-        <w:rPr>
-          <w:rFonts w:cstheme="minorHAnsi"/>
-        </w:rPr>
-        <w:t>conotoxinas</w:t>
-      </w:r>
-      <w:proofErr w:type="spellEnd"/>
-      <w:r>
-        <w:rPr>
-          <w:rFonts w:cstheme="minorHAnsi"/>
-        </w:rPr>
-        <w:t>.</w:t>
+        <w:t xml:space="preserve"> Fichero fasta de la base de datos de superfamilias de conotoxinas.</w:t>
       </w:r>
     </w:p>
     <w:p>
@@ -5317,21 +4664,7 @@
         <w:rPr>
           <w:rFonts w:cstheme="minorHAnsi"/>
         </w:rPr>
-        <w:t xml:space="preserve">En el directorio “resultados” tendremos todos los ficheros </w:t>
-      </w:r>
-      <w:proofErr w:type="spellStart"/>
-      <w:r>
-        <w:rPr>
-          <w:rFonts w:cstheme="minorHAnsi"/>
-        </w:rPr>
-        <w:t>csv</w:t>
-      </w:r>
-      <w:proofErr w:type="spellEnd"/>
-      <w:r>
-        <w:rPr>
-          <w:rFonts w:cstheme="minorHAnsi"/>
-        </w:rPr>
-        <w:t xml:space="preserve"> con las secuencias clasificadas.</w:t>
+        <w:t>En el directorio “resultados” tendremos todos los ficheros csv con las secuencias clasificadas.</w:t>
       </w:r>
     </w:p>
     <w:p>
@@ -5352,16 +4685,8 @@
         <w:rPr>
           <w:rFonts w:cstheme="minorHAnsi"/>
         </w:rPr>
-        <w:t xml:space="preserve"> situada en el directorio de utilidades de Transcripto-</w:t>
-      </w:r>
-      <w:proofErr w:type="spellStart"/>
-      <w:r>
-        <w:rPr>
-          <w:rFonts w:cstheme="minorHAnsi"/>
-        </w:rPr>
-        <w:t>filter</w:t>
-      </w:r>
-      <w:proofErr w:type="spellEnd"/>
+        <w:t xml:space="preserve"> situada en el directorio de utilidades de Transcripto-filter</w:t>
+      </w:r>
       <w:r>
         <w:rPr>
           <w:rFonts w:cstheme="minorHAnsi"/>
@@ -5416,35 +4741,7 @@
         <w:rPr>
           <w:rFonts w:cstheme="minorHAnsi"/>
         </w:rPr>
-        <w:t>Nota: Esta herramienta también se encuentra como script de Python en el directorio “</w:t>
-      </w:r>
-      <w:proofErr w:type="spellStart"/>
-      <w:r>
-        <w:rPr>
-          <w:rFonts w:cstheme="minorHAnsi"/>
-        </w:rPr>
-        <w:t>python_scripts</w:t>
-      </w:r>
-      <w:proofErr w:type="spellEnd"/>
-      <w:r>
-        <w:rPr>
-          <w:rFonts w:cstheme="minorHAnsi"/>
-        </w:rPr>
-        <w:t>” dentro de “</w:t>
-      </w:r>
-      <w:proofErr w:type="spellStart"/>
-      <w:r>
-        <w:rPr>
-          <w:rFonts w:cstheme="minorHAnsi"/>
-        </w:rPr>
-        <w:t>superfamily</w:t>
-      </w:r>
-      <w:proofErr w:type="spellEnd"/>
-      <w:r>
-        <w:rPr>
-          <w:rFonts w:cstheme="minorHAnsi"/>
-        </w:rPr>
-        <w:t>”. Si trabajamos en Linux, podemos ejecutarlo desde la terminal.</w:t>
+        <w:t>Nota: Esta herramienta también se encuentra como script de Python en el directorio “python_scripts” dentro de “superfamily”. Si trabajamos en Linux, podemos ejecutarlo desde la terminal.</w:t>
       </w:r>
     </w:p>
     <w:p>
@@ -5473,73 +4770,23 @@
           <w:rFonts w:cstheme="minorHAnsi"/>
         </w:rPr>
       </w:pPr>
-      <w:proofErr w:type="spellStart"/>
-      <w:r>
-        <w:rPr>
-          <w:rFonts w:cstheme="minorHAnsi"/>
-        </w:rPr>
-        <w:t>Perfectos_SF</w:t>
-      </w:r>
-      <w:proofErr w:type="spellEnd"/>
-      <w:r>
-        <w:rPr>
-          <w:rFonts w:cstheme="minorHAnsi"/>
-        </w:rPr>
-        <w:t>: Lista de secuencias</w:t>
-      </w:r>
-      <w:r>
-        <w:rPr>
-          <w:rFonts w:cstheme="minorHAnsi"/>
-        </w:rPr>
-        <w:t xml:space="preserve"> (del directorio “</w:t>
-      </w:r>
-      <w:proofErr w:type="spellStart"/>
-      <w:r>
-        <w:rPr>
-          <w:rFonts w:cstheme="minorHAnsi"/>
-        </w:rPr>
-        <w:t>Alineamientos_Perfectos</w:t>
-      </w:r>
-      <w:proofErr w:type="spellEnd"/>
-      <w:r>
-        <w:rPr>
-          <w:rFonts w:cstheme="minorHAnsi"/>
-        </w:rPr>
-        <w:t>”)</w:t>
-      </w:r>
-      <w:r>
-        <w:rPr>
-          <w:rFonts w:cstheme="minorHAnsi"/>
-        </w:rPr>
-        <w:t xml:space="preserve"> en donde se ha identificado un péptido señal de la base de datos de péptidos señal y posteriormente ha alineado con la base de datos de superfamilias. En la columna “</w:t>
-      </w:r>
-      <w:proofErr w:type="spellStart"/>
-      <w:r>
-        <w:rPr>
-          <w:rFonts w:cstheme="minorHAnsi"/>
-        </w:rPr>
-        <w:t>SF_signal</w:t>
-      </w:r>
-      <w:proofErr w:type="spellEnd"/>
-      <w:r>
-        <w:rPr>
-          <w:rFonts w:cstheme="minorHAnsi"/>
-        </w:rPr>
-        <w:t>” se indica al péptido señal con el que alinea con un umbral del 70% de coincidencia (</w:t>
-      </w:r>
-      <w:proofErr w:type="spellStart"/>
-      <w:r>
-        <w:rPr>
-          <w:rFonts w:cstheme="minorHAnsi"/>
-        </w:rPr>
-        <w:t>pident_signal</w:t>
-      </w:r>
-      <w:proofErr w:type="spellEnd"/>
-      <w:r>
-        <w:rPr>
-          <w:rFonts w:cstheme="minorHAnsi"/>
-        </w:rPr>
-        <w:t>). En la columna “match” nos aparece el mejor resultado y en la columna “SF-hormone” la superfamilia a la que pertenece.</w:t>
+      <w:r>
+        <w:rPr>
+          <w:rFonts w:cstheme="minorHAnsi"/>
+        </w:rPr>
+        <w:t>Perfectos_SF: Lista de secuencias</w:t>
+      </w:r>
+      <w:r>
+        <w:rPr>
+          <w:rFonts w:cstheme="minorHAnsi"/>
+        </w:rPr>
+        <w:t xml:space="preserve"> (del directorio “Alineamientos_Perfectos”)</w:t>
+      </w:r>
+      <w:r>
+        <w:rPr>
+          <w:rFonts w:cstheme="minorHAnsi"/>
+        </w:rPr>
+        <w:t xml:space="preserve"> en donde se ha identificado un péptido señal de la base de datos de péptidos señal y posteriormente ha alineado con la base de datos de superfamilias. En la columna “SF_signal” se indica al péptido señal con el que alinea con un umbral del 70% de coincidencia (pident_signal). En la columna “match” nos aparece el mejor resultado y en la columna “SF-hormone” la superfamilia a la que pertenece.</w:t>
       </w:r>
     </w:p>
     <w:p>
@@ -5554,59 +4801,23 @@
           <w:rFonts w:cstheme="minorHAnsi"/>
         </w:rPr>
       </w:pPr>
-      <w:proofErr w:type="spellStart"/>
-      <w:r>
-        <w:rPr>
-          <w:rFonts w:cstheme="minorHAnsi"/>
-        </w:rPr>
-        <w:t>Perfectos_NoSF</w:t>
-      </w:r>
-      <w:proofErr w:type="spellEnd"/>
-      <w:r>
-        <w:rPr>
-          <w:rFonts w:cstheme="minorHAnsi"/>
-        </w:rPr>
-        <w:t>: Lista de secuencias</w:t>
-      </w:r>
-      <w:r>
-        <w:rPr>
-          <w:rFonts w:cstheme="minorHAnsi"/>
-        </w:rPr>
-        <w:t xml:space="preserve"> (del directorio “</w:t>
-      </w:r>
-      <w:proofErr w:type="spellStart"/>
-      <w:r>
-        <w:rPr>
-          <w:rFonts w:cstheme="minorHAnsi"/>
-        </w:rPr>
-        <w:t>Alineamientos_Perfectos</w:t>
-      </w:r>
-      <w:proofErr w:type="spellEnd"/>
-      <w:r>
-        <w:rPr>
-          <w:rFonts w:cstheme="minorHAnsi"/>
-        </w:rPr>
-        <w:t xml:space="preserve">”) </w:t>
-      </w:r>
-      <w:r>
-        <w:rPr>
-          <w:rFonts w:cstheme="minorHAnsi"/>
-        </w:rPr>
-        <w:t xml:space="preserve">en donde no se ha identificado un péptido señal de la base de datos de péptidos </w:t>
-      </w:r>
-      <w:proofErr w:type="gramStart"/>
-      <w:r>
-        <w:rPr>
-          <w:rFonts w:cstheme="minorHAnsi"/>
-        </w:rPr>
-        <w:t>señal</w:t>
-      </w:r>
-      <w:proofErr w:type="gramEnd"/>
-      <w:r>
-        <w:rPr>
-          <w:rFonts w:cstheme="minorHAnsi"/>
-        </w:rPr>
-        <w:t xml:space="preserve"> pero posteriormente ha alineado con la base de datos de superfamilias</w:t>
+      <w:r>
+        <w:rPr>
+          <w:rFonts w:cstheme="minorHAnsi"/>
+        </w:rPr>
+        <w:t>Perfectos_NoSF: Lista de secuencias</w:t>
+      </w:r>
+      <w:r>
+        <w:rPr>
+          <w:rFonts w:cstheme="minorHAnsi"/>
+        </w:rPr>
+        <w:t xml:space="preserve"> (del directorio “Alineamientos_Perfectos”) </w:t>
+      </w:r>
+      <w:r>
+        <w:rPr>
+          <w:rFonts w:cstheme="minorHAnsi"/>
+        </w:rPr>
+        <w:t>en donde no se ha identificado un péptido señal de la base de datos de péptidos señal pero posteriormente ha alineado con la base de datos de superfamilias</w:t>
       </w:r>
       <w:r>
         <w:rPr>
@@ -5627,33 +4838,11 @@
           <w:rFonts w:cstheme="minorHAnsi"/>
         </w:rPr>
       </w:pPr>
-      <w:proofErr w:type="spellStart"/>
-      <w:r>
-        <w:rPr>
-          <w:rFonts w:cstheme="minorHAnsi"/>
-        </w:rPr>
-        <w:t>Perfectos_noMatch</w:t>
-      </w:r>
-      <w:proofErr w:type="spellEnd"/>
-      <w:r>
-        <w:rPr>
-          <w:rFonts w:cstheme="minorHAnsi"/>
-        </w:rPr>
-        <w:t>: Lista de secuencias (del directorio “</w:t>
-      </w:r>
-      <w:proofErr w:type="spellStart"/>
-      <w:r>
-        <w:rPr>
-          <w:rFonts w:cstheme="minorHAnsi"/>
-        </w:rPr>
-        <w:t>Alineamientos_Perfectos</w:t>
-      </w:r>
-      <w:proofErr w:type="spellEnd"/>
-      <w:r>
-        <w:rPr>
-          <w:rFonts w:cstheme="minorHAnsi"/>
-        </w:rPr>
-        <w:t>”) que no han alineado con ninguna secuencia de la base de datos de superfamilias.</w:t>
+      <w:r>
+        <w:rPr>
+          <w:rFonts w:cstheme="minorHAnsi"/>
+        </w:rPr>
+        <w:t>Perfectos_noMatch: Lista de secuencias (del directorio “Alineamientos_Perfectos”) que no han alineado con ninguna secuencia de la base de datos de superfamilias.</w:t>
       </w:r>
     </w:p>
     <w:p>
@@ -5668,33 +4857,11 @@
           <w:rFonts w:cstheme="minorHAnsi"/>
         </w:rPr>
       </w:pPr>
-      <w:proofErr w:type="spellStart"/>
-      <w:r>
-        <w:rPr>
-          <w:rFonts w:cstheme="minorHAnsi"/>
-        </w:rPr>
-        <w:t>Mprevia_SF</w:t>
-      </w:r>
-      <w:proofErr w:type="spellEnd"/>
-      <w:r>
-        <w:rPr>
-          <w:rFonts w:cstheme="minorHAnsi"/>
-        </w:rPr>
-        <w:t>: Lista de secuencias (del directorio “</w:t>
-      </w:r>
-      <w:proofErr w:type="spellStart"/>
-      <w:r>
-        <w:rPr>
-          <w:rFonts w:cstheme="minorHAnsi"/>
-        </w:rPr>
-        <w:t>Alineamientos_M_Previa</w:t>
-      </w:r>
-      <w:proofErr w:type="spellEnd"/>
-      <w:r>
-        <w:rPr>
-          <w:rFonts w:cstheme="minorHAnsi"/>
-        </w:rPr>
-        <w:t>”) en donde se ha identificado un péptido señal de la base de datos de péptidos señal y posteriormente ha alineado con la base de datos de superfamilias.</w:t>
+      <w:r>
+        <w:rPr>
+          <w:rFonts w:cstheme="minorHAnsi"/>
+        </w:rPr>
+        <w:t>Mprevia_SF: Lista de secuencias (del directorio “Alineamientos_M_Previa”) en donde se ha identificado un péptido señal de la base de datos de péptidos señal y posteriormente ha alineado con la base de datos de superfamilias.</w:t>
       </w:r>
     </w:p>
     <w:p>
@@ -5709,47 +4876,11 @@
           <w:rFonts w:cstheme="minorHAnsi"/>
         </w:rPr>
       </w:pPr>
-      <w:proofErr w:type="spellStart"/>
-      <w:r>
-        <w:rPr>
-          <w:rFonts w:cstheme="minorHAnsi"/>
-        </w:rPr>
-        <w:t>Mprevia_NoSF</w:t>
-      </w:r>
-      <w:proofErr w:type="spellEnd"/>
-      <w:r>
-        <w:rPr>
-          <w:rFonts w:cstheme="minorHAnsi"/>
-        </w:rPr>
-        <w:t>: Lista de secuencias (del directorio “</w:t>
-      </w:r>
-      <w:proofErr w:type="spellStart"/>
-      <w:r>
-        <w:rPr>
-          <w:rFonts w:cstheme="minorHAnsi"/>
-        </w:rPr>
-        <w:t>Alineamientos_M_Previa</w:t>
-      </w:r>
-      <w:proofErr w:type="spellEnd"/>
-      <w:r>
-        <w:rPr>
-          <w:rFonts w:cstheme="minorHAnsi"/>
-        </w:rPr>
-        <w:t xml:space="preserve">”) en donde no se ha identificado un péptido señal de la base de datos de péptidos </w:t>
-      </w:r>
-      <w:proofErr w:type="gramStart"/>
-      <w:r>
-        <w:rPr>
-          <w:rFonts w:cstheme="minorHAnsi"/>
-        </w:rPr>
-        <w:t>señal</w:t>
-      </w:r>
-      <w:proofErr w:type="gramEnd"/>
-      <w:r>
-        <w:rPr>
-          <w:rFonts w:cstheme="minorHAnsi"/>
-        </w:rPr>
-        <w:t xml:space="preserve"> pero posteriormente ha alineado con la base de datos de superfamilias.</w:t>
+      <w:r>
+        <w:rPr>
+          <w:rFonts w:cstheme="minorHAnsi"/>
+        </w:rPr>
+        <w:t>Mprevia_NoSF: Lista de secuencias (del directorio “Alineamientos_M_Previa”) en donde no se ha identificado un péptido señal de la base de datos de péptidos señal pero posteriormente ha alineado con la base de datos de superfamilias.</w:t>
       </w:r>
     </w:p>
     <w:p>
@@ -5764,33 +4895,11 @@
           <w:rFonts w:cstheme="minorHAnsi"/>
         </w:rPr>
       </w:pPr>
-      <w:proofErr w:type="spellStart"/>
-      <w:r>
-        <w:rPr>
-          <w:rFonts w:cstheme="minorHAnsi"/>
-        </w:rPr>
-        <w:t>Mprevia_noMatch</w:t>
-      </w:r>
-      <w:proofErr w:type="spellEnd"/>
-      <w:r>
-        <w:rPr>
-          <w:rFonts w:cstheme="minorHAnsi"/>
-        </w:rPr>
-        <w:t>: Lista de secuencias (del directorio “</w:t>
-      </w:r>
-      <w:proofErr w:type="spellStart"/>
-      <w:r>
-        <w:rPr>
-          <w:rFonts w:cstheme="minorHAnsi"/>
-        </w:rPr>
-        <w:t>Alineamientos_M_Previa</w:t>
-      </w:r>
-      <w:proofErr w:type="spellEnd"/>
-      <w:r>
-        <w:rPr>
-          <w:rFonts w:cstheme="minorHAnsi"/>
-        </w:rPr>
-        <w:t>”) que no han alineado con ninguna secuencia de la base de datos de superfamilias.</w:t>
+      <w:r>
+        <w:rPr>
+          <w:rFonts w:cstheme="minorHAnsi"/>
+        </w:rPr>
+        <w:t>Mprevia_noMatch: Lista de secuencias (del directorio “Alineamientos_M_Previa”) que no han alineado con ninguna secuencia de la base de datos de superfamilias.</w:t>
       </w:r>
     </w:p>
     <w:p>
@@ -5805,33 +4914,11 @@
           <w:rFonts w:cstheme="minorHAnsi"/>
         </w:rPr>
       </w:pPr>
-      <w:proofErr w:type="spellStart"/>
-      <w:r>
-        <w:rPr>
-          <w:rFonts w:cstheme="minorHAnsi"/>
-        </w:rPr>
-        <w:t>Revision_manual_Match</w:t>
-      </w:r>
-      <w:proofErr w:type="spellEnd"/>
-      <w:r>
-        <w:rPr>
-          <w:rFonts w:cstheme="minorHAnsi"/>
-        </w:rPr>
-        <w:t>: Lista de secuencias (del directorio “</w:t>
-      </w:r>
-      <w:proofErr w:type="spellStart"/>
-      <w:r>
-        <w:rPr>
-          <w:rFonts w:cstheme="minorHAnsi"/>
-        </w:rPr>
-        <w:t>Alineamientos_Revision_Manual</w:t>
-      </w:r>
-      <w:proofErr w:type="spellEnd"/>
-      <w:r>
-        <w:rPr>
-          <w:rFonts w:cstheme="minorHAnsi"/>
-        </w:rPr>
-        <w:t>”) que han alineado con la base de datos de superfamilias.</w:t>
+      <w:r>
+        <w:rPr>
+          <w:rFonts w:cstheme="minorHAnsi"/>
+        </w:rPr>
+        <w:t>Revision_manual_Match: Lista de secuencias (del directorio “Alineamientos_Revision_Manual”) que han alineado con la base de datos de superfamilias.</w:t>
       </w:r>
     </w:p>
     <w:p>
@@ -5846,119 +4933,25 @@
           <w:rFonts w:cstheme="minorHAnsi"/>
         </w:rPr>
       </w:pPr>
-      <w:proofErr w:type="spellStart"/>
-      <w:r>
-        <w:rPr>
-          <w:rFonts w:cstheme="minorHAnsi"/>
-        </w:rPr>
-        <w:t>Revision_manual_noMatch</w:t>
-      </w:r>
-      <w:proofErr w:type="spellEnd"/>
-      <w:r>
-        <w:rPr>
-          <w:rFonts w:cstheme="minorHAnsi"/>
-        </w:rPr>
-        <w:t>: Lista de secuencias (del directorio “</w:t>
-      </w:r>
-      <w:proofErr w:type="spellStart"/>
-      <w:r>
-        <w:rPr>
-          <w:rFonts w:cstheme="minorHAnsi"/>
-        </w:rPr>
-        <w:t>Alineamientos_Revision_Manual</w:t>
-      </w:r>
-      <w:proofErr w:type="spellEnd"/>
-      <w:r>
-        <w:rPr>
-          <w:rFonts w:cstheme="minorHAnsi"/>
-        </w:rPr>
-        <w:t>”) que no han alineado con la base de datos de superfamilias.</w:t>
-      </w:r>
-    </w:p>
-    <w:p>
-      <w:pPr>
-        <w:jc w:val="both"/>
-        <w:rPr>
-          <w:rFonts w:cstheme="minorHAnsi"/>
-        </w:rPr>
-      </w:pPr>
-      <w:r>
-        <w:rPr>
-          <w:rFonts w:cstheme="minorHAnsi"/>
-        </w:rPr>
-        <w:t>El directorio “</w:t>
-      </w:r>
-      <w:proofErr w:type="spellStart"/>
-      <w:r>
-        <w:rPr>
-          <w:rFonts w:cstheme="minorHAnsi"/>
-        </w:rPr>
-        <w:t>alineamientos_NoSF</w:t>
-      </w:r>
-      <w:proofErr w:type="spellEnd"/>
-      <w:r>
-        <w:rPr>
-          <w:rFonts w:cstheme="minorHAnsi"/>
-        </w:rPr>
-        <w:t>” contiene los alineamientos en formato “</w:t>
-      </w:r>
-      <w:proofErr w:type="spellStart"/>
-      <w:proofErr w:type="gramStart"/>
-      <w:r>
-        <w:rPr>
-          <w:rFonts w:cstheme="minorHAnsi"/>
-        </w:rPr>
-        <w:t>mafft.fasta</w:t>
-      </w:r>
-      <w:proofErr w:type="spellEnd"/>
-      <w:proofErr w:type="gramEnd"/>
-      <w:r>
-        <w:rPr>
-          <w:rFonts w:cstheme="minorHAnsi"/>
-        </w:rPr>
-        <w:t>” de las secuencias de “</w:t>
-      </w:r>
-      <w:proofErr w:type="spellStart"/>
-      <w:r>
-        <w:rPr>
-          <w:rFonts w:cstheme="minorHAnsi"/>
-        </w:rPr>
-        <w:t>Perfectos_NoSF</w:t>
-      </w:r>
-      <w:proofErr w:type="spellEnd"/>
-      <w:r>
-        <w:rPr>
-          <w:rFonts w:cstheme="minorHAnsi"/>
-        </w:rPr>
-        <w:t>”, “</w:t>
-      </w:r>
-      <w:proofErr w:type="spellStart"/>
-      <w:r>
-        <w:rPr>
-          <w:rFonts w:cstheme="minorHAnsi"/>
-        </w:rPr>
-        <w:t>Mprevia_NoSF</w:t>
-      </w:r>
-      <w:proofErr w:type="spellEnd"/>
-      <w:r>
-        <w:rPr>
-          <w:rFonts w:cstheme="minorHAnsi"/>
-        </w:rPr>
-        <w:t>” y “</w:t>
-      </w:r>
-      <w:proofErr w:type="spellStart"/>
-      <w:r>
-        <w:rPr>
-          <w:rFonts w:cstheme="minorHAnsi"/>
-        </w:rPr>
-        <w:t>Revision_manual_Match</w:t>
-      </w:r>
-      <w:proofErr w:type="spellEnd"/>
-      <w:r>
-        <w:rPr>
-          <w:rFonts w:cstheme="minorHAnsi"/>
-        </w:rPr>
-        <w:t>”</w:t>
+      <w:r>
+        <w:rPr>
+          <w:rFonts w:cstheme="minorHAnsi"/>
+        </w:rPr>
+        <w:t>Revision_manual_noMatch: Lista de secuencias (del directorio “Alineamientos_Revision_Manual”) que no han alineado con la base de datos de superfamilias.</w:t>
+      </w:r>
+    </w:p>
+    <w:p>
+      <w:pPr>
+        <w:jc w:val="both"/>
+        <w:rPr>
+          <w:rFonts w:cstheme="minorHAnsi"/>
+        </w:rPr>
+      </w:pPr>
+      <w:r>
+        <w:rPr>
+          <w:rFonts w:cstheme="minorHAnsi"/>
+        </w:rPr>
+        <w:t>El directorio “alineamientos_NoSF” contiene los alineamientos en formato “mafft.fasta” de las secuencias de “Perfectos_NoSF”, “Mprevia_NoSF” y “Revision_manual_Match”</w:t>
       </w:r>
       <w:r>
         <w:rPr>
@@ -5978,93 +4971,35 @@
         <w:rPr>
           <w:rFonts w:cstheme="minorHAnsi"/>
         </w:rPr>
-        <w:t>Tras la ejecución de este script también podemos realizar la misma comprobación de las descripciones en los alineamientos “</w:t>
-      </w:r>
-      <w:proofErr w:type="spellStart"/>
-      <w:proofErr w:type="gramStart"/>
-      <w:r>
-        <w:rPr>
-          <w:rFonts w:cstheme="minorHAnsi"/>
-        </w:rPr>
-        <w:t>mafft.fasta</w:t>
-      </w:r>
-      <w:proofErr w:type="spellEnd"/>
-      <w:proofErr w:type="gramEnd"/>
-      <w:r>
-        <w:rPr>
-          <w:rFonts w:cstheme="minorHAnsi"/>
-        </w:rPr>
-        <w:t>” del directorio “</w:t>
-      </w:r>
-      <w:proofErr w:type="spellStart"/>
-      <w:r>
-        <w:rPr>
-          <w:rFonts w:cstheme="minorHAnsi"/>
-        </w:rPr>
-        <w:t>metionine_filter</w:t>
-      </w:r>
-      <w:proofErr w:type="spellEnd"/>
-      <w:r>
-        <w:rPr>
-          <w:rFonts w:cstheme="minorHAnsi"/>
-        </w:rPr>
-        <w:t xml:space="preserve">” del paso 9. </w:t>
-      </w:r>
-    </w:p>
-    <w:p>
-      <w:pPr>
-        <w:jc w:val="both"/>
-        <w:rPr>
-          <w:rFonts w:cstheme="minorHAnsi"/>
-        </w:rPr>
-      </w:pPr>
-      <w:r>
-        <w:rPr>
-          <w:rFonts w:cstheme="minorHAnsi"/>
-        </w:rPr>
-        <w:t>Esta revisión será útil para las secuencias que no han obtenido un match con la base de datos de superfamilias (</w:t>
-      </w:r>
-      <w:proofErr w:type="spellStart"/>
-      <w:r>
-        <w:rPr>
-          <w:rFonts w:cstheme="minorHAnsi"/>
-        </w:rPr>
-        <w:t>noMatch</w:t>
-      </w:r>
-      <w:proofErr w:type="spellEnd"/>
-      <w:r>
-        <w:rPr>
-          <w:rFonts w:cstheme="minorHAnsi"/>
-        </w:rPr>
-        <w:t>) pero sí lo obtuvieron con la base de datos utilizada en el paso 6.</w:t>
-      </w:r>
-    </w:p>
-    <w:p>
-      <w:pPr>
-        <w:jc w:val="both"/>
-        <w:rPr>
-          <w:rFonts w:cstheme="minorHAnsi"/>
-        </w:rPr>
-      </w:pPr>
-      <w:r>
-        <w:rPr>
-          <w:rFonts w:cstheme="minorHAnsi"/>
-        </w:rPr>
-        <w:t>Las secuencias del directorio “</w:t>
-      </w:r>
-      <w:proofErr w:type="spellStart"/>
-      <w:r>
-        <w:rPr>
-          <w:rFonts w:cstheme="minorHAnsi"/>
-        </w:rPr>
-        <w:t>Alineamientos_Multiframe</w:t>
-      </w:r>
-      <w:proofErr w:type="spellEnd"/>
-      <w:r>
-        <w:rPr>
-          <w:rFonts w:cstheme="minorHAnsi"/>
-        </w:rPr>
-        <w:t>” del paso 9 deberán ser revisadas siempre, ya que no son procesadas en el paso 10.</w:t>
+        <w:t xml:space="preserve">Tras la ejecución de este script también podemos realizar la misma comprobación de las descripciones en los alineamientos “mafft.fasta” del directorio “metionine_filter” del paso 9. </w:t>
+      </w:r>
+    </w:p>
+    <w:p>
+      <w:pPr>
+        <w:jc w:val="both"/>
+        <w:rPr>
+          <w:rFonts w:cstheme="minorHAnsi"/>
+        </w:rPr>
+      </w:pPr>
+      <w:r>
+        <w:rPr>
+          <w:rFonts w:cstheme="minorHAnsi"/>
+        </w:rPr>
+        <w:t>Esta revisión será útil para las secuencias que no han obtenido un match con la base de datos de superfamilias (noMatch) pero sí lo obtuvieron con la base de datos utilizada en el paso 6.</w:t>
+      </w:r>
+    </w:p>
+    <w:p>
+      <w:pPr>
+        <w:jc w:val="both"/>
+        <w:rPr>
+          <w:rFonts w:cstheme="minorHAnsi"/>
+        </w:rPr>
+      </w:pPr>
+      <w:r>
+        <w:rPr>
+          <w:rFonts w:cstheme="minorHAnsi"/>
+        </w:rPr>
+        <w:t>Las secuencias del directorio “Alineamientos_Multiframe” del paso 9 deberán ser revisadas siempre, ya que no son procesadas en el paso 10.</w:t>
       </w:r>
     </w:p>
     <w:p>
@@ -6099,18 +5034,8 @@
           <w:b/>
           <w:bCs/>
         </w:rPr>
-        <w:t xml:space="preserve">Ejecución de </w:t>
-      </w:r>
-      <w:proofErr w:type="spellStart"/>
-      <w:r>
-        <w:rPr>
-          <w:rFonts w:cstheme="minorHAnsi"/>
-          <w:b/>
-          <w:bCs/>
-        </w:rPr>
-        <w:t>autolauncher</w:t>
-      </w:r>
-      <w:proofErr w:type="spellEnd"/>
+        <w:t>Ejecución de autolauncher</w:t>
+      </w:r>
     </w:p>
     <w:p>
       <w:pPr>
@@ -6191,36 +5116,26 @@
         </w:rPr>
         <w:t xml:space="preserve">Punto de partida después del ensamblaje: Indicando el </w:t>
       </w:r>
-      <w:proofErr w:type="gramStart"/>
       <w:r>
         <w:rPr>
           <w:rFonts w:cstheme="minorHAnsi"/>
           <w:b/>
           <w:bCs/>
         </w:rPr>
-        <w:t>fichero fasta</w:t>
-      </w:r>
-      <w:proofErr w:type="gramEnd"/>
+        <w:t>fichero fasta ensamblado</w:t>
+      </w:r>
+      <w:r>
+        <w:rPr>
+          <w:rFonts w:cstheme="minorHAnsi"/>
+        </w:rPr>
+        <w:t xml:space="preserve"> con Trinity y la </w:t>
+      </w:r>
       <w:r>
         <w:rPr>
           <w:rFonts w:cstheme="minorHAnsi"/>
           <w:b/>
           <w:bCs/>
         </w:rPr>
-        <w:t xml:space="preserve"> ensamblado</w:t>
-      </w:r>
-      <w:r>
-        <w:rPr>
-          <w:rFonts w:cstheme="minorHAnsi"/>
-        </w:rPr>
-        <w:t xml:space="preserve"> con Trinity y la </w:t>
-      </w:r>
-      <w:r>
-        <w:rPr>
-          <w:rFonts w:cstheme="minorHAnsi"/>
-          <w:b/>
-          <w:bCs/>
-        </w:rPr>
         <w:t>base de datos de referencia</w:t>
       </w:r>
       <w:r>
@@ -6229,30 +5144,6 @@
         </w:rPr>
         <w:t>.</w:t>
       </w:r>
-      <w:r>
-        <w:rPr>
-          <w:rFonts w:cstheme="minorHAnsi"/>
-        </w:rPr>
-        <w:t xml:space="preserve"> Con esta opción, la ejecución empezará a partir de BLASTX. </w:t>
-      </w:r>
-      <w:r>
-        <w:rPr>
-          <w:rFonts w:cstheme="minorHAnsi"/>
-        </w:rPr>
-        <w:t>Además, tampoco se</w:t>
-      </w:r>
-      <w:r>
-        <w:rPr>
-          <w:rFonts w:cstheme="minorHAnsi"/>
-        </w:rPr>
-        <w:t xml:space="preserve"> realizará el análisis BUSCO, </w:t>
-      </w:r>
-      <w:r>
-        <w:rPr>
-          <w:rFonts w:cstheme="minorHAnsi"/>
-        </w:rPr>
-        <w:t>sin embargo, siempre es posible realizarlo ejecutando el script busco.sh de forma manual en su directorio correspondiente.</w:t>
-      </w:r>
     </w:p>
     <w:p>
       <w:pPr>
@@ -6293,14 +5184,12 @@
         </w:rPr>
         <w:t>“</w:t>
       </w:r>
-      <w:proofErr w:type="spellStart"/>
       <w:r>
         <w:rPr>
           <w:rFonts w:cstheme="minorHAnsi"/>
         </w:rPr>
         <w:t>trinity</w:t>
       </w:r>
-      <w:proofErr w:type="spellEnd"/>
       <w:r>
         <w:rPr>
           <w:rFonts w:cstheme="minorHAnsi"/>
@@ -6319,9 +5208,14 @@
         <w:rPr>
           <w:rFonts w:cstheme="minorHAnsi"/>
         </w:rPr>
-        <w:t>Desde el directorio de trabajo ejecutamos “</w:t>
-      </w:r>
-      <w:proofErr w:type="spellStart"/>
+        <w:t xml:space="preserve">Una vez tengamos el directorio de trabajo preparado, nos situamos en él para ejecutar </w:t>
+      </w:r>
+      <w:r>
+        <w:rPr>
+          <w:rFonts w:cstheme="minorHAnsi"/>
+        </w:rPr>
+        <w:t>“</w:t>
+      </w:r>
       <w:r>
         <w:rPr>
           <w:rFonts w:ascii="Space Mono" w:hAnsi="Space Mono" w:cstheme="minorHAnsi"/>
@@ -6334,7 +5228,6 @@
         </w:rPr>
         <w:t>batch</w:t>
       </w:r>
-      <w:proofErr w:type="spellEnd"/>
       <w:r>
         <w:rPr>
           <w:rFonts w:ascii="Space Mono" w:hAnsi="Space Mono" w:cstheme="minorHAnsi"/>
@@ -6435,250 +5328,245 @@
         </w:rPr>
         <w:t>--</w:t>
       </w:r>
-      <w:proofErr w:type="spellStart"/>
       <w:r>
         <w:rPr>
           <w:rFonts w:ascii="Space Mono" w:hAnsi="Space Mono" w:cstheme="minorHAnsi"/>
         </w:rPr>
-        <w:t>trinity</w:t>
-      </w:r>
-      <w:proofErr w:type="spellEnd"/>
+        <w:t>trinity ruta/</w:t>
+      </w:r>
       <w:r>
         <w:rPr>
           <w:rFonts w:ascii="Space Mono" w:hAnsi="Space Mono" w:cstheme="minorHAnsi"/>
         </w:rPr>
-        <w:t xml:space="preserve"> ruta/</w:t>
-      </w:r>
-      <w:r>
+        <w:t>del/fichero/ensamblado</w:t>
+      </w:r>
+    </w:p>
+    <w:p>
+      <w:pPr>
+        <w:jc w:val="both"/>
         <w:rPr>
           <w:rFonts w:ascii="Space Mono" w:hAnsi="Space Mono" w:cstheme="minorHAnsi"/>
         </w:rPr>
-        <w:t>del/fichero/ensamblado</w:t>
-      </w:r>
-    </w:p>
-    <w:p>
-      <w:pPr>
-        <w:jc w:val="both"/>
+      </w:pPr>
+      <w:r>
         <w:rPr>
           <w:rFonts w:ascii="Space Mono" w:hAnsi="Space Mono" w:cstheme="minorHAnsi"/>
         </w:rPr>
-      </w:pPr>
-      <w:r>
+        <w:t>--db2 ruta/de/la/base/de/datos/de/péptidos/señal</w:t>
+      </w:r>
+    </w:p>
+    <w:p>
+      <w:pPr>
+        <w:jc w:val="both"/>
         <w:rPr>
           <w:rFonts w:ascii="Space Mono" w:hAnsi="Space Mono" w:cstheme="minorHAnsi"/>
         </w:rPr>
-        <w:t>--db2 ruta/de/la/base/de/datos/de/péptidos/señal</w:t>
-      </w:r>
-    </w:p>
-    <w:p>
-      <w:pPr>
-        <w:jc w:val="both"/>
+      </w:pPr>
+      <w:r>
         <w:rPr>
           <w:rFonts w:ascii="Space Mono" w:hAnsi="Space Mono" w:cstheme="minorHAnsi"/>
         </w:rPr>
-      </w:pPr>
-      <w:r>
+        <w:t>--db3 ruta/de/la/base/de/datos/de/superfamilias</w:t>
+      </w:r>
+    </w:p>
+    <w:p>
+      <w:pPr>
+        <w:jc w:val="both"/>
         <w:rPr>
           <w:rFonts w:ascii="Space Mono" w:hAnsi="Space Mono" w:cstheme="minorHAnsi"/>
         </w:rPr>
-        <w:t>--db3 ruta/de/la/base/de/datos/de/superfamilias</w:t>
-      </w:r>
-    </w:p>
-    <w:p>
-      <w:pPr>
-        <w:jc w:val="both"/>
+      </w:pPr>
+      <w:r>
         <w:rPr>
           <w:rFonts w:ascii="Space Mono" w:hAnsi="Space Mono" w:cstheme="minorHAnsi"/>
         </w:rPr>
-      </w:pPr>
-      <w:r>
+        <w:t>--fastqc true/false</w:t>
+      </w:r>
+    </w:p>
+    <w:p>
+      <w:pPr>
+        <w:jc w:val="both"/>
         <w:rPr>
           <w:rFonts w:ascii="Space Mono" w:hAnsi="Space Mono" w:cstheme="minorHAnsi"/>
         </w:rPr>
-        <w:t>--</w:t>
-      </w:r>
-      <w:proofErr w:type="spellStart"/>
+      </w:pPr>
       <w:r>
         <w:rPr>
           <w:rFonts w:ascii="Space Mono" w:hAnsi="Space Mono" w:cstheme="minorHAnsi"/>
         </w:rPr>
-        <w:t>fastqc</w:t>
-      </w:r>
-      <w:proofErr w:type="spellEnd"/>
-      <w:r>
+        <w:t>--busco true/false</w:t>
+      </w:r>
+    </w:p>
+    <w:p>
+      <w:pPr>
+        <w:jc w:val="both"/>
         <w:rPr>
           <w:rFonts w:ascii="Space Mono" w:hAnsi="Space Mono" w:cstheme="minorHAnsi"/>
         </w:rPr>
-        <w:t xml:space="preserve"> true/false</w:t>
-      </w:r>
-    </w:p>
-    <w:p>
-      <w:pPr>
-        <w:jc w:val="both"/>
-        <w:rPr>
-          <w:rFonts w:cstheme="minorHAnsi"/>
-        </w:rPr>
-      </w:pPr>
-      <w:r>
-        <w:rPr>
-          <w:rFonts w:cstheme="minorHAnsi"/>
-        </w:rPr>
-        <w:t xml:space="preserve">La opción </w:t>
-      </w:r>
-      <w:proofErr w:type="spellStart"/>
-      <w:r>
-        <w:rPr>
-          <w:rFonts w:cstheme="minorHAnsi"/>
-        </w:rPr>
-        <w:t>fastqc</w:t>
-      </w:r>
-      <w:proofErr w:type="spellEnd"/>
-      <w:r>
-        <w:rPr>
-          <w:rFonts w:cstheme="minorHAnsi"/>
-        </w:rPr>
-        <w:t xml:space="preserve"> es opcional. Si se desea ejecutar FASTQC, no es necesario indicarlo, ya que se ejecuta por defecto. Por el contrario, si se quiere saltar este paso, es necesario indicar:</w:t>
-      </w:r>
-    </w:p>
-    <w:p>
-      <w:pPr>
-        <w:jc w:val="both"/>
+      </w:pPr>
+      <w:r>
+        <w:rPr>
+          <w:rFonts w:cstheme="minorHAnsi"/>
+        </w:rPr>
+        <w:t>La</w:t>
+      </w:r>
+      <w:r>
+        <w:rPr>
+          <w:rFonts w:cstheme="minorHAnsi"/>
+        </w:rPr>
+        <w:t>s</w:t>
+      </w:r>
+      <w:r>
+        <w:rPr>
+          <w:rFonts w:cstheme="minorHAnsi"/>
+        </w:rPr>
+        <w:t xml:space="preserve"> opci</w:t>
+      </w:r>
+      <w:r>
+        <w:rPr>
+          <w:rFonts w:cstheme="minorHAnsi"/>
+        </w:rPr>
+        <w:t>ones</w:t>
+      </w:r>
+      <w:r>
+        <w:rPr>
+          <w:rFonts w:cstheme="minorHAnsi"/>
+        </w:rPr>
+        <w:t xml:space="preserve"> fastqc </w:t>
+      </w:r>
+      <w:r>
+        <w:rPr>
+          <w:rFonts w:cstheme="minorHAnsi"/>
+        </w:rPr>
+        <w:t>y busco son</w:t>
+      </w:r>
+      <w:r>
+        <w:rPr>
+          <w:rFonts w:cstheme="minorHAnsi"/>
+        </w:rPr>
+        <w:t xml:space="preserve"> opcional</w:t>
+      </w:r>
+      <w:r>
+        <w:rPr>
+          <w:rFonts w:cstheme="minorHAnsi"/>
+        </w:rPr>
+        <w:t>es</w:t>
+      </w:r>
+      <w:r>
+        <w:rPr>
+          <w:rFonts w:cstheme="minorHAnsi"/>
+        </w:rPr>
+        <w:t xml:space="preserve">. </w:t>
+      </w:r>
+      <w:r>
+        <w:rPr>
+          <w:rFonts w:cstheme="minorHAnsi"/>
+        </w:rPr>
+        <w:t>Si no se indican, se ejecutarán por defecto.</w:t>
+      </w:r>
+    </w:p>
+    <w:p>
+      <w:pPr>
+        <w:jc w:val="both"/>
+        <w:rPr>
+          <w:rFonts w:cstheme="minorHAnsi"/>
+        </w:rPr>
+      </w:pPr>
+      <w:r>
+        <w:rPr>
+          <w:rFonts w:cstheme="minorHAnsi"/>
+        </w:rPr>
+        <w:t xml:space="preserve">Las opciones db2 y db3 </w:t>
+      </w:r>
+      <w:r>
+        <w:rPr>
+          <w:rFonts w:cstheme="minorHAnsi"/>
+        </w:rPr>
+        <w:t xml:space="preserve">también </w:t>
+      </w:r>
+      <w:r>
+        <w:rPr>
+          <w:rFonts w:cstheme="minorHAnsi"/>
+        </w:rPr>
+        <w:t>son opcionales. Debemos incluirlos si queremos que se haga la clasificación por superfamilias.</w:t>
+      </w:r>
+      <w:r>
+        <w:rPr>
+          <w:rFonts w:cstheme="minorHAnsi"/>
+        </w:rPr>
+        <w:t xml:space="preserve"> En ese caso, también debemos descargarnos el directorio de resultados dentro de “superfamily” y ejecutar en nuestro PC la herramienta “csvToExcel.exe”.</w:t>
+      </w:r>
+    </w:p>
+    <w:p>
+      <w:pPr>
+        <w:jc w:val="both"/>
+        <w:rPr>
+          <w:rFonts w:cstheme="minorHAnsi"/>
+        </w:rPr>
+      </w:pPr>
+      <w:r>
+        <w:rPr>
+          <w:rFonts w:cstheme="minorHAnsi"/>
+        </w:rPr>
+        <w:t>En caso contrario, el filtro acabará con la ejecución del paso 9</w:t>
+      </w:r>
+      <w:r>
+        <w:rPr>
+          <w:rFonts w:cstheme="minorHAnsi"/>
+        </w:rPr>
+        <w:t xml:space="preserve"> y deberemos revisarlos alineamientos obtenidos en “metionine_filter”.</w:t>
+      </w:r>
+    </w:p>
+    <w:p>
+      <w:pPr>
+        <w:jc w:val="both"/>
+        <w:rPr>
+          <w:rFonts w:cstheme="minorHAnsi"/>
+        </w:rPr>
+      </w:pPr>
+      <w:r>
+        <w:rPr>
+          <w:rFonts w:cstheme="minorHAnsi"/>
+        </w:rPr>
+        <w:t xml:space="preserve">Para facilitar la escritura del comando </w:t>
+      </w:r>
+      <w:r>
         <w:rPr>
           <w:rFonts w:ascii="Space Mono" w:hAnsi="Space Mono" w:cstheme="minorHAnsi"/>
         </w:rPr>
-      </w:pPr>
+        <w:t>s</w:t>
+      </w:r>
       <w:r>
         <w:rPr>
           <w:rFonts w:ascii="Space Mono" w:hAnsi="Space Mono" w:cstheme="minorHAnsi"/>
         </w:rPr>
-        <w:t>--</w:t>
-      </w:r>
-      <w:proofErr w:type="spellStart"/>
-      <w:r>
-        <w:rPr>
-          <w:rFonts w:ascii="Space Mono" w:hAnsi="Space Mono" w:cstheme="minorHAnsi"/>
-        </w:rPr>
-        <w:t>fastqc</w:t>
-      </w:r>
-      <w:proofErr w:type="spellEnd"/>
-      <w:r>
-        <w:rPr>
-          <w:rFonts w:ascii="Space Mono" w:hAnsi="Space Mono" w:cstheme="minorHAnsi"/>
-        </w:rPr>
-        <w:t xml:space="preserve"> false</w:t>
-      </w:r>
-    </w:p>
-    <w:p>
-      <w:pPr>
-        <w:jc w:val="both"/>
-        <w:rPr>
-          <w:rFonts w:cstheme="minorHAnsi"/>
-        </w:rPr>
-      </w:pPr>
-      <w:r>
-        <w:rPr>
-          <w:rFonts w:cstheme="minorHAnsi"/>
-        </w:rPr>
-        <w:t xml:space="preserve">Las opciones db2 y db3 </w:t>
-      </w:r>
-      <w:r>
-        <w:rPr>
-          <w:rFonts w:cstheme="minorHAnsi"/>
-        </w:rPr>
-        <w:t xml:space="preserve">también </w:t>
-      </w:r>
-      <w:r>
-        <w:rPr>
-          <w:rFonts w:cstheme="minorHAnsi"/>
-        </w:rPr>
-        <w:t>son opcionales. Debemos incluirlos si queremos que se haga la clasificación por superfamilias.</w:t>
-      </w:r>
-      <w:r>
-        <w:rPr>
-          <w:rFonts w:cstheme="minorHAnsi"/>
-        </w:rPr>
-        <w:t xml:space="preserve"> En ese caso, también debemos descargarnos el directorio de resultados dentro de “</w:t>
-      </w:r>
-      <w:proofErr w:type="spellStart"/>
-      <w:r>
-        <w:rPr>
-          <w:rFonts w:cstheme="minorHAnsi"/>
-        </w:rPr>
-        <w:t>superfamily</w:t>
-      </w:r>
-      <w:proofErr w:type="spellEnd"/>
-      <w:r>
-        <w:rPr>
-          <w:rFonts w:cstheme="minorHAnsi"/>
-        </w:rPr>
-        <w:t>” y ejecutar en nuestro PC la herramienta “csvToExcel.exe”.</w:t>
-      </w:r>
-    </w:p>
-    <w:p>
-      <w:pPr>
-        <w:jc w:val="both"/>
-        <w:rPr>
-          <w:rFonts w:cstheme="minorHAnsi"/>
-        </w:rPr>
-      </w:pPr>
-      <w:r>
-        <w:rPr>
-          <w:rFonts w:cstheme="minorHAnsi"/>
-        </w:rPr>
-        <w:t>En caso contrario, el filtro acabará con la ejecución del paso 9</w:t>
-      </w:r>
-      <w:r>
-        <w:rPr>
-          <w:rFonts w:cstheme="minorHAnsi"/>
-        </w:rPr>
-        <w:t xml:space="preserve"> y deberemos revisarlos alineamientos obtenidos en “</w:t>
-      </w:r>
-      <w:proofErr w:type="spellStart"/>
-      <w:r>
-        <w:rPr>
-          <w:rFonts w:cstheme="minorHAnsi"/>
-        </w:rPr>
-        <w:t>metionine_filter</w:t>
-      </w:r>
-      <w:proofErr w:type="spellEnd"/>
-      <w:r>
-        <w:rPr>
-          <w:rFonts w:cstheme="minorHAnsi"/>
-        </w:rPr>
-        <w:t>”.</w:t>
-      </w:r>
-    </w:p>
-    <w:p>
-      <w:pPr>
-        <w:jc w:val="both"/>
-        <w:rPr>
-          <w:rFonts w:cstheme="minorHAnsi"/>
-        </w:rPr>
-      </w:pPr>
-      <w:r>
-        <w:rPr>
-          <w:rFonts w:cstheme="minorHAnsi"/>
-        </w:rPr>
-        <w:t>Ejemplos de uso:</w:t>
-      </w:r>
-    </w:p>
-    <w:p>
-      <w:pPr>
-        <w:jc w:val="center"/>
-        <w:rPr>
-          <w:rFonts w:ascii="Space Mono" w:hAnsi="Space Mono" w:cstheme="minorHAnsi"/>
-        </w:rPr>
-      </w:pPr>
-      <w:r>
-        <w:rPr>
-          <w:rFonts w:ascii="Space Mono" w:hAnsi="Space Mono" w:cstheme="minorHAnsi"/>
+        <w:t>batch</w:t>
+      </w:r>
+      <w:r>
+        <w:rPr>
+          <w:rFonts w:cstheme="minorHAnsi"/>
+        </w:rPr>
+        <w:t>, disponemos de una aplicación ejecutable en Windows llamada “promptGenerator.exe” en la que podemos introducir las rutas de los ficheros y marcar las diferentes casillas de opciones.</w:t>
+      </w:r>
+    </w:p>
+    <w:p>
+      <w:pPr>
+        <w:jc w:val="both"/>
+        <w:rPr>
+          <w:rFonts w:cstheme="minorHAnsi"/>
+        </w:rPr>
+      </w:pPr>
+      <w:r>
+        <w:rPr>
+          <w:rFonts w:cstheme="minorHAnsi"/>
           <w:noProof/>
         </w:rPr>
+        <w:lastRenderedPageBreak/>
         <w:drawing>
-          <wp:inline distT="0" distB="0" distL="0" distR="0" wp14:anchorId="36E721E8" wp14:editId="443D5AA2">
-            <wp:extent cx="5398770" cy="351790"/>
+          <wp:inline distT="0" distB="0" distL="0" distR="0" wp14:anchorId="5EBA0833" wp14:editId="3497CD43">
+            <wp:extent cx="5392420" cy="1723390"/>
             <wp:effectExtent l="0" t="0" r="0" b="0"/>
-            <wp:docPr id="1097915626" name="Imagen 4"/>
+            <wp:docPr id="2101056046" name="Imagen 1"/>
             <wp:cNvGraphicFramePr>
               <a:graphicFrameLocks xmlns:a="http://schemas.openxmlformats.org/drawingml/2006/main" noChangeAspect="1"/>
             </wp:cNvGraphicFramePr>
@@ -6686,7 +5574,7 @@
               <a:graphicData uri="http://schemas.openxmlformats.org/drawingml/2006/picture">
                 <pic:pic xmlns:pic="http://schemas.openxmlformats.org/drawingml/2006/picture">
                   <pic:nvPicPr>
-                    <pic:cNvPr id="0" name="Picture 4"/>
+                    <pic:cNvPr id="0" name="Picture 1"/>
                     <pic:cNvPicPr>
                       <a:picLocks noChangeAspect="1" noChangeArrowheads="1"/>
                     </pic:cNvPicPr>
@@ -6707,7 +5595,7 @@
                   <pic:spPr bwMode="auto">
                     <a:xfrm>
                       <a:off x="0" y="0"/>
-                      <a:ext cx="5398770" cy="351790"/>
+                      <a:ext cx="5392420" cy="1723390"/>
                     </a:xfrm>
                     <a:prstGeom prst="rect">
                       <a:avLst/>
@@ -6726,22 +5614,35 @@
     </w:p>
     <w:p>
       <w:pPr>
-        <w:jc w:val="center"/>
-        <w:rPr>
-          <w:rFonts w:ascii="Space Mono" w:hAnsi="Space Mono" w:cstheme="minorHAnsi"/>
-        </w:rPr>
-      </w:pPr>
-      <w:r>
-        <w:rPr>
-          <w:rFonts w:ascii="Space Mono" w:hAnsi="Space Mono" w:cstheme="minorHAnsi"/>
+        <w:jc w:val="both"/>
+        <w:rPr>
+          <w:rFonts w:cstheme="minorHAnsi"/>
+        </w:rPr>
+      </w:pPr>
+      <w:r>
+        <w:rPr>
+          <w:rFonts w:cstheme="minorHAnsi"/>
+        </w:rPr>
+        <w:t>Para introducir correctamente las rutas de los ficheros en los campos de texto, podemos utilizar la función “copy full path” en el explorador de archivos de Bitvise.</w:t>
+      </w:r>
+    </w:p>
+    <w:p>
+      <w:pPr>
+        <w:jc w:val="both"/>
+        <w:rPr>
+          <w:rFonts w:cstheme="minorHAnsi"/>
+        </w:rPr>
+      </w:pPr>
+      <w:r>
+        <w:rPr>
+          <w:rFonts w:cstheme="minorHAnsi"/>
           <w:noProof/>
         </w:rPr>
-        <w:lastRenderedPageBreak/>
         <w:drawing>
-          <wp:inline distT="0" distB="0" distL="0" distR="0" wp14:anchorId="2082DAAB" wp14:editId="3967B11C">
-            <wp:extent cx="5394960" cy="563880"/>
-            <wp:effectExtent l="0" t="0" r="0" b="7620"/>
-            <wp:docPr id="181415967" name="Imagen 1"/>
+          <wp:inline distT="0" distB="0" distL="0" distR="0" wp14:anchorId="7388D822" wp14:editId="3629EC93">
+            <wp:extent cx="5392420" cy="4103370"/>
+            <wp:effectExtent l="0" t="0" r="0" b="0"/>
+            <wp:docPr id="766132102" name="Imagen 2"/>
             <wp:cNvGraphicFramePr>
               <a:graphicFrameLocks xmlns:a="http://schemas.openxmlformats.org/drawingml/2006/main" noChangeAspect="1"/>
             </wp:cNvGraphicFramePr>
@@ -6749,7 +5650,7 @@
               <a:graphicData uri="http://schemas.openxmlformats.org/drawingml/2006/picture">
                 <pic:pic xmlns:pic="http://schemas.openxmlformats.org/drawingml/2006/picture">
                   <pic:nvPicPr>
-                    <pic:cNvPr id="0" name="Picture 1"/>
+                    <pic:cNvPr id="0" name="Picture 2"/>
                     <pic:cNvPicPr>
                       <a:picLocks noChangeAspect="1" noChangeArrowheads="1"/>
                     </pic:cNvPicPr>
@@ -6770,7 +5671,7 @@
                   <pic:spPr bwMode="auto">
                     <a:xfrm>
                       <a:off x="0" y="0"/>
-                      <a:ext cx="5394960" cy="563880"/>
+                      <a:ext cx="5392420" cy="4103370"/>
                     </a:xfrm>
                     <a:prstGeom prst="rect">
                       <a:avLst/>
@@ -6798,50 +5699,205 @@
         <w:rPr>
           <w:rFonts w:cstheme="minorHAnsi"/>
         </w:rPr>
+        <w:t>Pegamos las rutas con Ctrl+v en los campos de texto correspondientes y pulsamos el botón “Generar comando”.</w:t>
+      </w:r>
+    </w:p>
+    <w:p>
+      <w:pPr>
+        <w:jc w:val="both"/>
+        <w:rPr>
+          <w:rFonts w:cstheme="minorHAnsi"/>
+        </w:rPr>
+      </w:pPr>
+      <w:r>
+        <w:rPr>
+          <w:rFonts w:cstheme="minorHAnsi"/>
+          <w:noProof/>
+        </w:rPr>
+        <w:drawing>
+          <wp:inline distT="0" distB="0" distL="0" distR="0" wp14:anchorId="7D593C24" wp14:editId="506BECFC">
+            <wp:extent cx="5398770" cy="1723390"/>
+            <wp:effectExtent l="0" t="0" r="0" b="0"/>
+            <wp:docPr id="234106487" name="Imagen 3"/>
+            <wp:cNvGraphicFramePr>
+              <a:graphicFrameLocks xmlns:a="http://schemas.openxmlformats.org/drawingml/2006/main" noChangeAspect="1"/>
+            </wp:cNvGraphicFramePr>
+            <a:graphic xmlns:a="http://schemas.openxmlformats.org/drawingml/2006/main">
+              <a:graphicData uri="http://schemas.openxmlformats.org/drawingml/2006/picture">
+                <pic:pic xmlns:pic="http://schemas.openxmlformats.org/drawingml/2006/picture">
+                  <pic:nvPicPr>
+                    <pic:cNvPr id="0" name="Picture 3"/>
+                    <pic:cNvPicPr>
+                      <a:picLocks noChangeAspect="1" noChangeArrowheads="1"/>
+                    </pic:cNvPicPr>
+                  </pic:nvPicPr>
+                  <pic:blipFill>
+                    <a:blip r:embed="rId30">
+                      <a:extLst>
+                        <a:ext uri="{28A0092B-C50C-407E-A947-70E740481C1C}">
+                          <a14:useLocalDpi xmlns:a14="http://schemas.microsoft.com/office/drawing/2010/main" val="0"/>
+                        </a:ext>
+                      </a:extLst>
+                    </a:blip>
+                    <a:srcRect/>
+                    <a:stretch>
+                      <a:fillRect/>
+                    </a:stretch>
+                  </pic:blipFill>
+                  <pic:spPr bwMode="auto">
+                    <a:xfrm>
+                      <a:off x="0" y="0"/>
+                      <a:ext cx="5398770" cy="1723390"/>
+                    </a:xfrm>
+                    <a:prstGeom prst="rect">
+                      <a:avLst/>
+                    </a:prstGeom>
+                    <a:noFill/>
+                    <a:ln>
+                      <a:noFill/>
+                    </a:ln>
+                  </pic:spPr>
+                </pic:pic>
+              </a:graphicData>
+            </a:graphic>
+          </wp:inline>
+        </w:drawing>
+      </w:r>
+    </w:p>
+    <w:p>
+      <w:pPr>
+        <w:jc w:val="both"/>
+        <w:rPr>
+          <w:rFonts w:cstheme="minorHAnsi"/>
+        </w:rPr>
+      </w:pPr>
+      <w:r>
+        <w:rPr>
+          <w:rFonts w:cstheme="minorHAnsi"/>
+        </w:rPr>
+        <w:lastRenderedPageBreak/>
+        <w:t>Luego, dentro de la consola de comandos y situados en el directorio de trabajo donde se encuentra “autolauncher.sh”, pulsamos click derecho con el ratón para que el comando se copie en la consola y pulsamos enter para ejecutarlo.</w:t>
+      </w:r>
+    </w:p>
+    <w:p>
+      <w:pPr>
+        <w:jc w:val="both"/>
+        <w:rPr>
+          <w:rFonts w:cstheme="minorHAnsi"/>
+        </w:rPr>
+      </w:pPr>
+      <w:r>
+        <w:rPr>
+          <w:rFonts w:cstheme="minorHAnsi"/>
+        </w:rPr>
+        <w:t xml:space="preserve">Ejemplo de </w:t>
+      </w:r>
+      <w:r>
+        <w:rPr>
+          <w:rFonts w:cstheme="minorHAnsi"/>
+        </w:rPr>
+        <w:t>comando:</w:t>
+      </w:r>
+    </w:p>
+    <w:p>
+      <w:pPr>
+        <w:jc w:val="both"/>
+        <w:rPr>
+          <w:rFonts w:cstheme="minorHAnsi"/>
+        </w:rPr>
+      </w:pPr>
+      <w:r>
+        <w:rPr>
+          <w:rFonts w:cstheme="minorHAnsi"/>
+          <w:noProof/>
+        </w:rPr>
+        <w:drawing>
+          <wp:inline distT="0" distB="0" distL="0" distR="0" wp14:anchorId="655DAE07" wp14:editId="3BB5F95F">
+            <wp:extent cx="5392420" cy="668020"/>
+            <wp:effectExtent l="0" t="0" r="0" b="0"/>
+            <wp:docPr id="1349621389" name="Imagen 4"/>
+            <wp:cNvGraphicFramePr>
+              <a:graphicFrameLocks xmlns:a="http://schemas.openxmlformats.org/drawingml/2006/main" noChangeAspect="1"/>
+            </wp:cNvGraphicFramePr>
+            <a:graphic xmlns:a="http://schemas.openxmlformats.org/drawingml/2006/main">
+              <a:graphicData uri="http://schemas.openxmlformats.org/drawingml/2006/picture">
+                <pic:pic xmlns:pic="http://schemas.openxmlformats.org/drawingml/2006/picture">
+                  <pic:nvPicPr>
+                    <pic:cNvPr id="0" name="Picture 4"/>
+                    <pic:cNvPicPr>
+                      <a:picLocks noChangeAspect="1" noChangeArrowheads="1"/>
+                    </pic:cNvPicPr>
+                  </pic:nvPicPr>
+                  <pic:blipFill>
+                    <a:blip r:embed="rId31">
+                      <a:extLst>
+                        <a:ext uri="{28A0092B-C50C-407E-A947-70E740481C1C}">
+                          <a14:useLocalDpi xmlns:a14="http://schemas.microsoft.com/office/drawing/2010/main" val="0"/>
+                        </a:ext>
+                      </a:extLst>
+                    </a:blip>
+                    <a:srcRect/>
+                    <a:stretch>
+                      <a:fillRect/>
+                    </a:stretch>
+                  </pic:blipFill>
+                  <pic:spPr bwMode="auto">
+                    <a:xfrm>
+                      <a:off x="0" y="0"/>
+                      <a:ext cx="5392420" cy="668020"/>
+                    </a:xfrm>
+                    <a:prstGeom prst="rect">
+                      <a:avLst/>
+                    </a:prstGeom>
+                    <a:noFill/>
+                    <a:ln>
+                      <a:noFill/>
+                    </a:ln>
+                  </pic:spPr>
+                </pic:pic>
+              </a:graphicData>
+            </a:graphic>
+          </wp:inline>
+        </w:drawing>
+      </w:r>
+    </w:p>
+    <w:p>
+      <w:pPr>
+        <w:jc w:val="both"/>
+        <w:rPr>
+          <w:rFonts w:cstheme="minorHAnsi"/>
+        </w:rPr>
+      </w:pPr>
+      <w:r>
+        <w:rPr>
+          <w:rFonts w:cstheme="minorHAnsi"/>
+        </w:rPr>
+        <w:t xml:space="preserve">Nota: </w:t>
+      </w:r>
+      <w:r>
+        <w:rPr>
+          <w:rFonts w:cstheme="minorHAnsi"/>
+        </w:rPr>
         <w:t>Los ficheros</w:t>
       </w:r>
       <w:r>
         <w:rPr>
           <w:rFonts w:cstheme="minorHAnsi"/>
         </w:rPr>
-        <w:t xml:space="preserve"> “t-</w:t>
-      </w:r>
-      <w:proofErr w:type="spellStart"/>
-      <w:r>
-        <w:rPr>
-          <w:rFonts w:cstheme="minorHAnsi"/>
-        </w:rPr>
-        <w:t>filter.err</w:t>
-      </w:r>
-      <w:proofErr w:type="spellEnd"/>
-      <w:r>
-        <w:rPr>
-          <w:rFonts w:cstheme="minorHAnsi"/>
-        </w:rPr>
-        <w:t>” y “t-</w:t>
-      </w:r>
-      <w:proofErr w:type="spellStart"/>
-      <w:r>
-        <w:rPr>
-          <w:rFonts w:cstheme="minorHAnsi"/>
-        </w:rPr>
-        <w:t>filter.out</w:t>
-      </w:r>
-      <w:proofErr w:type="spellEnd"/>
-      <w:r>
-        <w:rPr>
-          <w:rFonts w:cstheme="minorHAnsi"/>
-        </w:rPr>
-        <w:t>” contienen detalles de la ejecución del script.</w:t>
-      </w:r>
-    </w:p>
-    <w:p>
-      <w:pPr>
-        <w:jc w:val="both"/>
-        <w:rPr>
-          <w:rFonts w:cstheme="minorHAnsi"/>
-        </w:rPr>
-      </w:pPr>
+        <w:t xml:space="preserve"> “t-filter.err” y “t-filter.out” </w:t>
+      </w:r>
+      <w:r>
+        <w:rPr>
+          <w:rFonts w:cstheme="minorHAnsi"/>
+        </w:rPr>
+        <w:t xml:space="preserve">generados </w:t>
+      </w:r>
+      <w:r>
+        <w:rPr>
+          <w:rFonts w:cstheme="minorHAnsi"/>
+        </w:rPr>
+        <w:t>contienen detalles de la ejecución del script.</w:t>
+      </w:r>
     </w:p>
     <w:p>
       <w:pPr>
@@ -6872,49 +5928,21 @@
         <w:rPr>
           <w:rFonts w:cstheme="minorHAnsi"/>
         </w:rPr>
-        <w:t xml:space="preserve">Si se necesita volver a alinear un grupo de secuencias procedentes del fichero </w:t>
-      </w:r>
-      <w:proofErr w:type="spellStart"/>
-      <w:r>
-        <w:rPr>
-          <w:rFonts w:cstheme="minorHAnsi"/>
-        </w:rPr>
-        <w:t>txt</w:t>
-      </w:r>
-      <w:proofErr w:type="spellEnd"/>
-      <w:r>
-        <w:rPr>
-          <w:rFonts w:cstheme="minorHAnsi"/>
-        </w:rPr>
-        <w:t xml:space="preserve"> de la base de datos final, podemos seleccionarlas y copiarlas a un nuevo fichero de texto.</w:t>
-      </w:r>
-    </w:p>
-    <w:p>
-      <w:pPr>
-        <w:jc w:val="both"/>
-        <w:rPr>
-          <w:rFonts w:cstheme="minorHAnsi"/>
-        </w:rPr>
-      </w:pPr>
-      <w:r>
-        <w:rPr>
-          <w:rFonts w:cstheme="minorHAnsi"/>
-        </w:rPr>
-        <w:t xml:space="preserve">El fichero de texto se debe subir al directorio </w:t>
-      </w:r>
-      <w:proofErr w:type="spellStart"/>
-      <w:r>
-        <w:rPr>
-          <w:rFonts w:cstheme="minorHAnsi"/>
-        </w:rPr>
-        <w:t>mafftFromTxt</w:t>
-      </w:r>
-      <w:proofErr w:type="spellEnd"/>
-      <w:r>
-        <w:rPr>
-          <w:rFonts w:cstheme="minorHAnsi"/>
-        </w:rPr>
-        <w:t xml:space="preserve"> en el supercomputador.</w:t>
+        <w:t>Si se necesita volver a alinear un grupo de secuencias procedentes del fichero txt de la base de datos final, podemos seleccionarlas y copiarlas a un nuevo fichero de texto.</w:t>
+      </w:r>
+    </w:p>
+    <w:p>
+      <w:pPr>
+        <w:jc w:val="both"/>
+        <w:rPr>
+          <w:rFonts w:cstheme="minorHAnsi"/>
+        </w:rPr>
+      </w:pPr>
+      <w:r>
+        <w:rPr>
+          <w:rFonts w:cstheme="minorHAnsi"/>
+        </w:rPr>
+        <w:t>El fichero de texto se debe subir al directorio mafftFromTxt en el supercomputador.</w:t>
       </w:r>
     </w:p>
     <w:p>
@@ -6930,7 +5958,6 @@
         </w:rPr>
         <w:t xml:space="preserve">Una vez dentro de ella, ejecuta </w:t>
       </w:r>
-      <w:proofErr w:type="spellStart"/>
       <w:r>
         <w:rPr>
           <w:rFonts w:ascii="Space Mono" w:hAnsi="Space Mono" w:cstheme="minorHAnsi"/>
@@ -6943,7 +5970,6 @@
         </w:rPr>
         <w:t>batch</w:t>
       </w:r>
-      <w:proofErr w:type="spellEnd"/>
       <w:r>
         <w:rPr>
           <w:rFonts w:ascii="Space Mono" w:hAnsi="Space Mono" w:cstheme="minorHAnsi"/>

</xml_diff>

<commit_message>
Version 1.5.5: Procotocolo template actualizado
</commit_message>
<xml_diff>
--- a/tutorial/Protocolo.docx
+++ b/tutorial/Protocolo.docx
@@ -393,7 +393,19 @@
         <w:rPr>
           <w:rFonts w:cstheme="minorHAnsi"/>
         </w:rPr>
-        <w:t>, crear carpetas, etc.</w:t>
+        <w:t xml:space="preserve">, crear carpetas, </w:t>
+      </w:r>
+      <w:r>
+        <w:rPr>
+          <w:rFonts w:cstheme="minorHAnsi"/>
+        </w:rPr>
+        <w:t xml:space="preserve">renombrar, </w:t>
+      </w:r>
+      <w:r>
+        <w:rPr>
+          <w:rFonts w:cstheme="minorHAnsi"/>
+        </w:rPr>
+        <w:t>etc.</w:t>
       </w:r>
     </w:p>
     <w:p>
@@ -403,7 +415,7 @@
           <w:noProof/>
         </w:rPr>
         <w:drawing>
-          <wp:inline distT="0" distB="0" distL="0" distR="0" wp14:anchorId="7F1486D5" wp14:editId="3ED91B6F">
+          <wp:inline distT="0" distB="0" distL="0" distR="0" wp14:anchorId="7F1486D5" wp14:editId="63AEE85C">
             <wp:extent cx="5392420" cy="1459230"/>
             <wp:effectExtent l="0" t="0" r="0" b="7620"/>
             <wp:docPr id="1954594852" name="Imagen 6"/>
@@ -838,15 +850,149 @@
         <w:rPr>
           <w:rFonts w:cstheme="minorHAnsi"/>
         </w:rPr>
-        <w:t>Este directorio es una plantilla de trabajo preparada para ejecutar todos los scripts.</w:t>
-      </w:r>
-    </w:p>
-    <w:p>
-      <w:pPr>
-        <w:jc w:val="both"/>
-      </w:pPr>
-      <w:r>
-        <w:t>Cambia el nombre del directorio por otro más adecuado para tu experimento:</w:t>
+        <w:t>Este directorio es una plantilla de trabajo</w:t>
+      </w:r>
+      <w:r>
+        <w:rPr>
+          <w:rFonts w:cstheme="minorHAnsi"/>
+        </w:rPr>
+        <w:t xml:space="preserve"> actualizada y</w:t>
+      </w:r>
+      <w:r>
+        <w:rPr>
+          <w:rFonts w:cstheme="minorHAnsi"/>
+        </w:rPr>
+        <w:t xml:space="preserve"> preparada para ejecutar todos los scripts.</w:t>
+      </w:r>
+      <w:r>
+        <w:rPr>
+          <w:rFonts w:cstheme="minorHAnsi"/>
+        </w:rPr>
+        <w:t xml:space="preserve"> También se puede obtener el directorio “template” descargando el proyecto comprimido en GitHub: </w:t>
+      </w:r>
+      <w:hyperlink r:id="rId9" w:history="1">
+        <w:r>
+          <w:rPr>
+            <w:rStyle w:val="Hipervnculo"/>
+            <w:rFonts w:cstheme="minorHAnsi"/>
+          </w:rPr>
+          <w:t>https://github.com/schuman94/transcripto-filter</w:t>
+        </w:r>
+      </w:hyperlink>
+    </w:p>
+    <w:p>
+      <w:pPr>
+        <w:jc w:val="both"/>
+        <w:rPr>
+          <w:rFonts w:cstheme="minorHAnsi"/>
+        </w:rPr>
+      </w:pPr>
+      <w:r>
+        <w:rPr>
+          <w:rFonts w:cstheme="minorHAnsi"/>
+          <w:noProof/>
+        </w:rPr>
+        <w:drawing>
+          <wp:inline distT="0" distB="0" distL="0" distR="0" wp14:anchorId="5131BC86" wp14:editId="24182DF5">
+            <wp:extent cx="4124366" cy="2555631"/>
+            <wp:effectExtent l="0" t="0" r="0" b="0"/>
+            <wp:docPr id="2044773991" name="Imagen 2"/>
+            <wp:cNvGraphicFramePr>
+              <a:graphicFrameLocks xmlns:a="http://schemas.openxmlformats.org/drawingml/2006/main" noChangeAspect="1"/>
+            </wp:cNvGraphicFramePr>
+            <a:graphic xmlns:a="http://schemas.openxmlformats.org/drawingml/2006/main">
+              <a:graphicData uri="http://schemas.openxmlformats.org/drawingml/2006/picture">
+                <pic:pic xmlns:pic="http://schemas.openxmlformats.org/drawingml/2006/picture">
+                  <pic:nvPicPr>
+                    <pic:cNvPr id="0" name="Picture 2"/>
+                    <pic:cNvPicPr>
+                      <a:picLocks noChangeAspect="1" noChangeArrowheads="1"/>
+                    </pic:cNvPicPr>
+                  </pic:nvPicPr>
+                  <pic:blipFill>
+                    <a:blip r:embed="rId10" cstate="print">
+                      <a:extLst>
+                        <a:ext uri="{28A0092B-C50C-407E-A947-70E740481C1C}">
+                          <a14:useLocalDpi xmlns:a14="http://schemas.microsoft.com/office/drawing/2010/main" val="0"/>
+                        </a:ext>
+                      </a:extLst>
+                    </a:blip>
+                    <a:srcRect/>
+                    <a:stretch>
+                      <a:fillRect/>
+                    </a:stretch>
+                  </pic:blipFill>
+                  <pic:spPr bwMode="auto">
+                    <a:xfrm>
+                      <a:off x="0" y="0"/>
+                      <a:ext cx="4160902" cy="2578270"/>
+                    </a:xfrm>
+                    <a:prstGeom prst="rect">
+                      <a:avLst/>
+                    </a:prstGeom>
+                    <a:noFill/>
+                    <a:ln>
+                      <a:noFill/>
+                    </a:ln>
+                  </pic:spPr>
+                </pic:pic>
+              </a:graphicData>
+            </a:graphic>
+          </wp:inline>
+        </w:drawing>
+      </w:r>
+    </w:p>
+    <w:p>
+      <w:pPr>
+        <w:jc w:val="both"/>
+      </w:pPr>
+      <w:r>
+        <w:lastRenderedPageBreak/>
+        <w:t>Enlace de descarga directa:</w:t>
+      </w:r>
+    </w:p>
+    <w:p>
+      <w:pPr>
+        <w:jc w:val="both"/>
+      </w:pPr>
+      <w:hyperlink r:id="rId11" w:history="1">
+        <w:r>
+          <w:rPr>
+            <w:rStyle w:val="Hipervnculo"/>
+          </w:rPr>
+          <w:t>https://github.com/schuman94/transcripto-filter/archive/refs/heads/main.zip</w:t>
+        </w:r>
+      </w:hyperlink>
+    </w:p>
+    <w:p>
+      <w:pPr>
+        <w:jc w:val="both"/>
+      </w:pPr>
+      <w:r>
+        <w:t>Una vez descomprimido en tu PC, se arrastra el directorio “template” al lugar de trabajo utilizando la ventana SFTP de Bitvise.</w:t>
+      </w:r>
+    </w:p>
+    <w:p>
+      <w:pPr>
+        <w:jc w:val="both"/>
+      </w:pPr>
+      <w:r>
+        <w:t>Una vez que el directorio “template” se encuentre en el clúster,  se debe c</w:t>
+      </w:r>
+      <w:r>
+        <w:t>ambia</w:t>
+      </w:r>
+      <w:r>
+        <w:t>r</w:t>
+      </w:r>
+      <w:r>
+        <w:t xml:space="preserve"> el nombre por otro más adecuado</w:t>
+      </w:r>
+      <w:r>
+        <w:t xml:space="preserve"> para diferenciarlo</w:t>
+      </w:r>
+      <w:r>
+        <w:t>:</w:t>
       </w:r>
     </w:p>
     <w:p>
@@ -861,6 +1007,20 @@
           <w:rFonts w:ascii="Space Mono" w:hAnsi="Space Mono"/>
         </w:rPr>
         <w:t>mv template experimento1</w:t>
+      </w:r>
+    </w:p>
+    <w:p>
+      <w:pPr>
+        <w:jc w:val="both"/>
+        <w:rPr>
+          <w:rFonts w:cstheme="minorHAnsi"/>
+        </w:rPr>
+      </w:pPr>
+      <w:r>
+        <w:rPr>
+          <w:rFonts w:cstheme="minorHAnsi"/>
+        </w:rPr>
+        <w:t>(También se puede hacer desde la interfaz gráfica pulsando la opción “rename”)</w:t>
       </w:r>
     </w:p>
     <w:p>
@@ -914,7 +1074,7 @@
                     </pic:cNvPicPr>
                   </pic:nvPicPr>
                   <pic:blipFill>
-                    <a:blip r:embed="rId9">
+                    <a:blip r:embed="rId12">
                       <a:extLst>
                         <a:ext uri="{28A0092B-C50C-407E-A947-70E740481C1C}">
                           <a14:useLocalDpi xmlns:a14="http://schemas.microsoft.com/office/drawing/2010/main" val="0"/>
@@ -957,7 +1117,6 @@
         <w:rPr>
           <w:rFonts w:cstheme="minorHAnsi"/>
         </w:rPr>
-        <w:lastRenderedPageBreak/>
         <w:t xml:space="preserve">Copia </w:t>
       </w:r>
       <w:r>
@@ -1032,7 +1191,7 @@
                     </pic:cNvPicPr>
                   </pic:nvPicPr>
                   <pic:blipFill>
-                    <a:blip r:embed="rId10">
+                    <a:blip r:embed="rId13">
                       <a:extLst>
                         <a:ext uri="{28A0092B-C50C-407E-A947-70E740481C1C}">
                           <a14:useLocalDpi xmlns:a14="http://schemas.microsoft.com/office/drawing/2010/main" val="0"/>
@@ -1189,7 +1348,7 @@
                     </pic:cNvPicPr>
                   </pic:nvPicPr>
                   <pic:blipFill rotWithShape="1">
-                    <a:blip r:embed="rId11">
+                    <a:blip r:embed="rId14">
                       <a:extLst>
                         <a:ext uri="{28A0092B-C50C-407E-A947-70E740481C1C}">
                           <a14:useLocalDpi xmlns:a14="http://schemas.microsoft.com/office/drawing/2010/main" val="0"/>
@@ -1285,6 +1444,7 @@
           <w:rFonts w:cstheme="minorHAnsi"/>
           <w:noProof/>
         </w:rPr>
+        <w:lastRenderedPageBreak/>
         <w:drawing>
           <wp:inline distT="0" distB="0" distL="0" distR="0" wp14:anchorId="27D2A167" wp14:editId="3B1055A7">
             <wp:extent cx="5398770" cy="1699895"/>
@@ -1303,7 +1463,7 @@
                     </pic:cNvPicPr>
                   </pic:nvPicPr>
                   <pic:blipFill>
-                    <a:blip r:embed="rId12">
+                    <a:blip r:embed="rId15">
                       <a:extLst>
                         <a:ext uri="{28A0092B-C50C-407E-A947-70E740481C1C}">
                           <a14:useLocalDpi xmlns:a14="http://schemas.microsoft.com/office/drawing/2010/main" val="0"/>
@@ -1420,7 +1580,7 @@
                     </pic:cNvPicPr>
                   </pic:nvPicPr>
                   <pic:blipFill>
-                    <a:blip r:embed="rId13">
+                    <a:blip r:embed="rId16">
                       <a:extLst>
                         <a:ext uri="{28A0092B-C50C-407E-A947-70E740481C1C}">
                           <a14:useLocalDpi xmlns:a14="http://schemas.microsoft.com/office/drawing/2010/main" val="0"/>
@@ -1481,7 +1641,7 @@
                     </pic:cNvPicPr>
                   </pic:nvPicPr>
                   <pic:blipFill>
-                    <a:blip r:embed="rId14">
+                    <a:blip r:embed="rId17">
                       <a:extLst>
                         <a:ext uri="{28A0092B-C50C-407E-A947-70E740481C1C}">
                           <a14:useLocalDpi xmlns:a14="http://schemas.microsoft.com/office/drawing/2010/main" val="0"/>
@@ -1524,7 +1684,6 @@
         <w:rPr>
           <w:rFonts w:cstheme="minorHAnsi"/>
         </w:rPr>
-        <w:lastRenderedPageBreak/>
         <w:t>Para salir pulsa la tecla q.</w:t>
       </w:r>
     </w:p>
@@ -1595,7 +1754,7 @@
                     </pic:cNvPicPr>
                   </pic:nvPicPr>
                   <pic:blipFill>
-                    <a:blip r:embed="rId15">
+                    <a:blip r:embed="rId18">
                       <a:extLst>
                         <a:ext uri="{28A0092B-C50C-407E-A947-70E740481C1C}">
                           <a14:useLocalDpi xmlns:a14="http://schemas.microsoft.com/office/drawing/2010/main" val="0"/>
@@ -1652,8 +1811,9 @@
           <w:rFonts w:cstheme="minorHAnsi"/>
           <w:noProof/>
         </w:rPr>
+        <w:lastRenderedPageBreak/>
         <w:drawing>
-          <wp:inline distT="0" distB="0" distL="0" distR="0" wp14:anchorId="23D4543A" wp14:editId="52CDDE61">
+          <wp:inline distT="0" distB="0" distL="0" distR="0" wp14:anchorId="23D4543A" wp14:editId="69E3CFFC">
             <wp:extent cx="5392420" cy="3434715"/>
             <wp:effectExtent l="0" t="0" r="0" b="0"/>
             <wp:docPr id="466997638" name="Imagen 14"/>
@@ -1670,7 +1830,7 @@
                     </pic:cNvPicPr>
                   </pic:nvPicPr>
                   <pic:blipFill>
-                    <a:blip r:embed="rId16" cstate="print">
+                    <a:blip r:embed="rId19" cstate="print">
                       <a:extLst>
                         <a:ext uri="{28A0092B-C50C-407E-A947-70E740481C1C}">
                           <a14:useLocalDpi xmlns:a14="http://schemas.microsoft.com/office/drawing/2010/main" val="0"/>
@@ -1879,7 +2039,7 @@
                     </pic:cNvPicPr>
                   </pic:nvPicPr>
                   <pic:blipFill>
-                    <a:blip r:embed="rId17">
+                    <a:blip r:embed="rId20">
                       <a:extLst>
                         <a:ext uri="{28A0092B-C50C-407E-A947-70E740481C1C}">
                           <a14:useLocalDpi xmlns:a14="http://schemas.microsoft.com/office/drawing/2010/main" val="0"/>
@@ -2016,7 +2176,6 @@
         <w:rPr>
           <w:rFonts w:cstheme="minorHAnsi"/>
         </w:rPr>
-        <w:lastRenderedPageBreak/>
         <w:t>El script de Trinity tiene una restricción de tiempo de 7 días de ejecución. Por lo general, es suficiente para realizar el ensamblado. Sin embargo, si fuese necesario ensamblar un transcriptoma excesivamente grande, será necesario modificar el script para aumentar el límite de tiempo.</w:t>
       </w:r>
     </w:p>
@@ -2065,7 +2224,7 @@
         </w:rPr>
         <w:t xml:space="preserve">Puedes descargarla manualmente desde </w:t>
       </w:r>
-      <w:hyperlink r:id="rId18" w:history="1">
+      <w:hyperlink r:id="rId21" w:history="1">
         <w:r>
           <w:rPr>
             <w:rStyle w:val="Hipervnculo"/>
@@ -2184,6 +2343,7 @@
         <w:rPr>
           <w:rFonts w:cstheme="minorHAnsi"/>
         </w:rPr>
+        <w:lastRenderedPageBreak/>
         <w:t>Este fichero normalmente será común para todos los experimentos.</w:t>
       </w:r>
       <w:r>
@@ -2420,7 +2580,7 @@
                     </pic:cNvPicPr>
                   </pic:nvPicPr>
                   <pic:blipFill>
-                    <a:blip r:embed="rId19">
+                    <a:blip r:embed="rId22">
                       <a:extLst>
                         <a:ext uri="{28A0092B-C50C-407E-A947-70E740481C1C}">
                           <a14:useLocalDpi xmlns:a14="http://schemas.microsoft.com/office/drawing/2010/main" val="0"/>
@@ -2518,7 +2678,7 @@
                     </pic:cNvPicPr>
                   </pic:nvPicPr>
                   <pic:blipFill>
-                    <a:blip r:embed="rId20">
+                    <a:blip r:embed="rId23">
                       <a:extLst>
                         <a:ext uri="{28A0092B-C50C-407E-A947-70E740481C1C}">
                           <a14:useLocalDpi xmlns:a14="http://schemas.microsoft.com/office/drawing/2010/main" val="0"/>
@@ -2625,7 +2785,7 @@
                     </pic:cNvPicPr>
                   </pic:nvPicPr>
                   <pic:blipFill>
-                    <a:blip r:embed="rId21">
+                    <a:blip r:embed="rId24">
                       <a:extLst>
                         <a:ext uri="{28A0092B-C50C-407E-A947-70E740481C1C}">
                           <a14:useLocalDpi xmlns:a14="http://schemas.microsoft.com/office/drawing/2010/main" val="0"/>
@@ -2672,7 +2832,6 @@
           <w:b/>
           <w:bCs/>
         </w:rPr>
-        <w:lastRenderedPageBreak/>
         <w:t xml:space="preserve">Paso </w:t>
       </w:r>
       <w:r>
@@ -2841,6 +3000,7 @@
         <w:rPr>
           <w:rFonts w:cstheme="minorHAnsi"/>
         </w:rPr>
+        <w:lastRenderedPageBreak/>
         <w:t xml:space="preserve">Para construir la base de datos copia el script </w:t>
       </w:r>
       <w:r>
@@ -2921,7 +3081,7 @@
                     </pic:cNvPicPr>
                   </pic:nvPicPr>
                   <pic:blipFill>
-                    <a:blip r:embed="rId22">
+                    <a:blip r:embed="rId25">
                       <a:extLst>
                         <a:ext uri="{28A0092B-C50C-407E-A947-70E740481C1C}">
                           <a14:useLocalDpi xmlns:a14="http://schemas.microsoft.com/office/drawing/2010/main" val="0"/>
@@ -3043,7 +3203,7 @@
                     </pic:cNvPicPr>
                   </pic:nvPicPr>
                   <pic:blipFill>
-                    <a:blip r:embed="rId23">
+                    <a:blip r:embed="rId26">
                       <a:extLst>
                         <a:ext uri="{28A0092B-C50C-407E-A947-70E740481C1C}">
                           <a14:useLocalDpi xmlns:a14="http://schemas.microsoft.com/office/drawing/2010/main" val="0"/>
@@ -3142,7 +3302,7 @@
                     </pic:cNvPicPr>
                   </pic:nvPicPr>
                   <pic:blipFill>
-                    <a:blip r:embed="rId24">
+                    <a:blip r:embed="rId27">
                       <a:extLst>
                         <a:ext uri="{28A0092B-C50C-407E-A947-70E740481C1C}">
                           <a14:useLocalDpi xmlns:a14="http://schemas.microsoft.com/office/drawing/2010/main" val="0"/>
@@ -3344,7 +3504,6 @@
           <w:rFonts w:cstheme="minorHAnsi"/>
           <w:noProof/>
         </w:rPr>
-        <w:lastRenderedPageBreak/>
         <w:drawing>
           <wp:inline distT="0" distB="0" distL="0" distR="0" wp14:anchorId="0BD7FDC0" wp14:editId="33FBF2F0">
             <wp:extent cx="5392420" cy="750570"/>
@@ -3363,7 +3522,7 @@
                     </pic:cNvPicPr>
                   </pic:nvPicPr>
                   <pic:blipFill>
-                    <a:blip r:embed="rId25">
+                    <a:blip r:embed="rId28">
                       <a:extLst>
                         <a:ext uri="{28A0092B-C50C-407E-A947-70E740481C1C}">
                           <a14:useLocalDpi xmlns:a14="http://schemas.microsoft.com/office/drawing/2010/main" val="0"/>
@@ -3611,6 +3770,7 @@
           <w:rFonts w:cstheme="minorHAnsi"/>
           <w:noProof/>
         </w:rPr>
+        <w:lastRenderedPageBreak/>
         <w:drawing>
           <wp:inline distT="0" distB="0" distL="0" distR="0" wp14:anchorId="78445D26" wp14:editId="1017BCE9">
             <wp:extent cx="5398770" cy="867410"/>
@@ -3629,7 +3789,7 @@
                     </pic:cNvPicPr>
                   </pic:nvPicPr>
                   <pic:blipFill>
-                    <a:blip r:embed="rId26">
+                    <a:blip r:embed="rId29">
                       <a:extLst>
                         <a:ext uri="{28A0092B-C50C-407E-A947-70E740481C1C}">
                           <a14:useLocalDpi xmlns:a14="http://schemas.microsoft.com/office/drawing/2010/main" val="0"/>
@@ -4096,7 +4256,6 @@
           <w:b/>
           <w:bCs/>
         </w:rPr>
-        <w:lastRenderedPageBreak/>
         <w:t>Pasa_filtro</w:t>
       </w:r>
       <w:r>
@@ -4270,6 +4429,7 @@
         <w:rPr>
           <w:rFonts w:cstheme="minorHAnsi"/>
         </w:rPr>
+        <w:lastRenderedPageBreak/>
         <w:t>Accede al directorio “metionine_filter” y ejecuta con “</w:t>
       </w:r>
       <w:r>
@@ -4607,7 +4767,7 @@
                     </pic:cNvPicPr>
                   </pic:nvPicPr>
                   <pic:blipFill>
-                    <a:blip r:embed="rId27">
+                    <a:blip r:embed="rId30">
                       <a:extLst>
                         <a:ext uri="{28A0092B-C50C-407E-A947-70E740481C1C}">
                           <a14:useLocalDpi xmlns:a14="http://schemas.microsoft.com/office/drawing/2010/main" val="0"/>
@@ -4678,7 +4838,6 @@
         <w:rPr>
           <w:rFonts w:cstheme="minorHAnsi"/>
         </w:rPr>
-        <w:lastRenderedPageBreak/>
         <w:t>Debemos descargarnos este directorio y ejecutar en nuestro PC la herramienta “csvToExcel.exe”</w:t>
       </w:r>
       <w:r>
@@ -4805,6 +4964,7 @@
         <w:rPr>
           <w:rFonts w:cstheme="minorHAnsi"/>
         </w:rPr>
+        <w:lastRenderedPageBreak/>
         <w:t>Perfectos_NoSF: Lista de secuencias</w:t>
       </w:r>
       <w:r>
@@ -5017,7 +5177,6 @@
           <w:b/>
           <w:bCs/>
         </w:rPr>
-        <w:lastRenderedPageBreak/>
         <w:t>Modo automático</w:t>
       </w:r>
       <w:r>
@@ -5252,6 +5411,7 @@
         <w:rPr>
           <w:rFonts w:cstheme="minorHAnsi"/>
         </w:rPr>
+        <w:lastRenderedPageBreak/>
         <w:t>Las opciones son las siguientes:</w:t>
       </w:r>
     </w:p>
@@ -5561,7 +5721,6 @@
           <w:rFonts w:cstheme="minorHAnsi"/>
           <w:noProof/>
         </w:rPr>
-        <w:lastRenderedPageBreak/>
         <w:drawing>
           <wp:inline distT="0" distB="0" distL="0" distR="0" wp14:anchorId="5EBA0833" wp14:editId="3497CD43">
             <wp:extent cx="5392420" cy="1723390"/>
@@ -5580,7 +5739,7 @@
                     </pic:cNvPicPr>
                   </pic:nvPicPr>
                   <pic:blipFill>
-                    <a:blip r:embed="rId28">
+                    <a:blip r:embed="rId31">
                       <a:extLst>
                         <a:ext uri="{28A0092B-C50C-407E-A947-70E740481C1C}">
                           <a14:useLocalDpi xmlns:a14="http://schemas.microsoft.com/office/drawing/2010/main" val="0"/>
@@ -5638,6 +5797,7 @@
           <w:rFonts w:cstheme="minorHAnsi"/>
           <w:noProof/>
         </w:rPr>
+        <w:lastRenderedPageBreak/>
         <w:drawing>
           <wp:inline distT="0" distB="0" distL="0" distR="0" wp14:anchorId="7388D822" wp14:editId="3629EC93">
             <wp:extent cx="5392420" cy="4103370"/>
@@ -5656,7 +5816,7 @@
                     </pic:cNvPicPr>
                   </pic:nvPicPr>
                   <pic:blipFill>
-                    <a:blip r:embed="rId29">
+                    <a:blip r:embed="rId32">
                       <a:extLst>
                         <a:ext uri="{28A0092B-C50C-407E-A947-70E740481C1C}">
                           <a14:useLocalDpi xmlns:a14="http://schemas.microsoft.com/office/drawing/2010/main" val="0"/>
@@ -5732,7 +5892,7 @@
                     </pic:cNvPicPr>
                   </pic:nvPicPr>
                   <pic:blipFill>
-                    <a:blip r:embed="rId30">
+                    <a:blip r:embed="rId33">
                       <a:extLst>
                         <a:ext uri="{28A0092B-C50C-407E-A947-70E740481C1C}">
                           <a14:useLocalDpi xmlns:a14="http://schemas.microsoft.com/office/drawing/2010/main" val="0"/>
@@ -5775,7 +5935,6 @@
         <w:rPr>
           <w:rFonts w:cstheme="minorHAnsi"/>
         </w:rPr>
-        <w:lastRenderedPageBreak/>
         <w:t>Luego, dentro de la consola de comandos y situados en el directorio de trabajo donde se encuentra “autolauncher.sh”, pulsamos click derecho con el ratón para que el comando se copie en la consola y pulsamos enter para ejecutarlo.</w:t>
       </w:r>
     </w:p>
@@ -5829,7 +5988,7 @@
                     </pic:cNvPicPr>
                   </pic:nvPicPr>
                   <pic:blipFill>
-                    <a:blip r:embed="rId31">
+                    <a:blip r:embed="rId34">
                       <a:extLst>
                         <a:ext uri="{28A0092B-C50C-407E-A947-70E740481C1C}">
                           <a14:useLocalDpi xmlns:a14="http://schemas.microsoft.com/office/drawing/2010/main" val="0"/>
@@ -5914,6 +6073,332 @@
           <w:b/>
           <w:bCs/>
         </w:rPr>
+        <w:t>Limpiar</w:t>
+      </w:r>
+      <w:r>
+        <w:rPr>
+          <w:rFonts w:cstheme="minorHAnsi"/>
+          <w:b/>
+          <w:bCs/>
+        </w:rPr>
+        <w:t xml:space="preserve"> el directorio de trabajo</w:t>
+      </w:r>
+    </w:p>
+    <w:p>
+      <w:pPr>
+        <w:jc w:val="both"/>
+        <w:rPr>
+          <w:rFonts w:cstheme="minorHAnsi"/>
+        </w:rPr>
+      </w:pPr>
+      <w:r>
+        <w:rPr>
+          <w:rFonts w:cstheme="minorHAnsi"/>
+        </w:rPr>
+        <w:lastRenderedPageBreak/>
+        <w:t xml:space="preserve">Si durante la ejecución de autolauncher ha ocurrido algún error, </w:t>
+      </w:r>
+      <w:r>
+        <w:rPr>
+          <w:rFonts w:cstheme="minorHAnsi"/>
+          <w:u w:val="single"/>
+        </w:rPr>
+        <w:t>no se podrá volver a ejecutar autolauncher</w:t>
+      </w:r>
+      <w:r>
+        <w:rPr>
+          <w:rFonts w:cstheme="minorHAnsi"/>
+        </w:rPr>
+        <w:t xml:space="preserve"> con seguridad debido a la posible interferencia con archivos intermediarios creados en la primera ejecución.</w:t>
+      </w:r>
+    </w:p>
+    <w:p>
+      <w:pPr>
+        <w:jc w:val="both"/>
+        <w:rPr>
+          <w:rFonts w:cstheme="minorHAnsi"/>
+        </w:rPr>
+      </w:pPr>
+      <w:r>
+        <w:rPr>
+          <w:rFonts w:cstheme="minorHAnsi"/>
+        </w:rPr>
+        <w:t>Para continuar debemos utilizar primero el s</w:t>
+      </w:r>
+      <w:r>
+        <w:rPr>
+          <w:rFonts w:cstheme="minorHAnsi"/>
+        </w:rPr>
+        <w:t>cript clean.sh</w:t>
+      </w:r>
+      <w:r>
+        <w:rPr>
+          <w:rFonts w:cstheme="minorHAnsi"/>
+        </w:rPr>
+        <w:t xml:space="preserve">. Éste se encarga de </w:t>
+      </w:r>
+      <w:r>
+        <w:rPr>
+          <w:rFonts w:cstheme="minorHAnsi"/>
+        </w:rPr>
+        <w:t>limpiar el direc</w:t>
+      </w:r>
+      <w:r>
+        <w:rPr>
+          <w:rFonts w:cstheme="minorHAnsi"/>
+        </w:rPr>
+        <w:t>torio. Para ello se ejecutará el comando:</w:t>
+      </w:r>
+    </w:p>
+    <w:p>
+      <w:pPr>
+        <w:pStyle w:val="Prrafodelista"/>
+        <w:numPr>
+          <w:ilvl w:val="0"/>
+          <w:numId w:val="10"/>
+        </w:numPr>
+        <w:jc w:val="both"/>
+        <w:rPr>
+          <w:rFonts w:cstheme="minorHAnsi"/>
+        </w:rPr>
+      </w:pPr>
+      <w:r>
+        <w:rPr>
+          <w:rFonts w:ascii="Space Mono" w:hAnsi="Space Mono" w:cstheme="minorHAnsi"/>
+        </w:rPr>
+        <w:t xml:space="preserve">sbatch clean.sh </w:t>
+      </w:r>
+      <w:r>
+        <w:rPr>
+          <w:rFonts w:cstheme="minorHAnsi"/>
+        </w:rPr>
+        <w:t>(</w:t>
+      </w:r>
+      <w:r>
+        <w:rPr>
+          <w:rFonts w:cstheme="minorHAnsi"/>
+        </w:rPr>
+        <w:t xml:space="preserve">opción por defecto: </w:t>
+      </w:r>
+      <w:r>
+        <w:rPr>
+          <w:rFonts w:cstheme="minorHAnsi"/>
+        </w:rPr>
+        <w:t>elimina todos los ficheros creados durante la ejecución excepto los</w:t>
+      </w:r>
+      <w:r>
+        <w:rPr>
+          <w:rFonts w:cstheme="minorHAnsi"/>
+        </w:rPr>
+        <w:t xml:space="preserve"> reads y los</w:t>
+      </w:r>
+      <w:r>
+        <w:rPr>
+          <w:rFonts w:cstheme="minorHAnsi"/>
+        </w:rPr>
+        <w:t xml:space="preserve"> resultados de FASTQC, TRINITY y BUSCO</w:t>
+      </w:r>
+      <w:r>
+        <w:rPr>
+          <w:rFonts w:cstheme="minorHAnsi"/>
+        </w:rPr>
+        <w:t>)</w:t>
+      </w:r>
+    </w:p>
+    <w:p>
+      <w:pPr>
+        <w:pStyle w:val="Prrafodelista"/>
+        <w:numPr>
+          <w:ilvl w:val="0"/>
+          <w:numId w:val="10"/>
+        </w:numPr>
+        <w:jc w:val="both"/>
+        <w:rPr>
+          <w:rFonts w:ascii="Space Mono" w:hAnsi="Space Mono" w:cstheme="minorHAnsi"/>
+        </w:rPr>
+      </w:pPr>
+      <w:r>
+        <w:rPr>
+          <w:rFonts w:ascii="Space Mono" w:hAnsi="Space Mono" w:cstheme="minorHAnsi"/>
+        </w:rPr>
+        <w:t xml:space="preserve">sbatch clean.sh </w:t>
+      </w:r>
+      <w:r>
+        <w:rPr>
+          <w:rFonts w:ascii="Space Mono" w:hAnsi="Space Mono" w:cstheme="minorHAnsi"/>
+        </w:rPr>
+        <w:t>--</w:t>
+      </w:r>
+      <w:r>
+        <w:rPr>
+          <w:rFonts w:ascii="Space Mono" w:hAnsi="Space Mono" w:cstheme="minorHAnsi"/>
+        </w:rPr>
+        <w:t xml:space="preserve">all </w:t>
+      </w:r>
+      <w:r>
+        <w:rPr>
+          <w:rFonts w:cstheme="minorHAnsi"/>
+        </w:rPr>
+        <w:t>(</w:t>
+      </w:r>
+      <w:r>
+        <w:rPr>
+          <w:rFonts w:cstheme="minorHAnsi"/>
+        </w:rPr>
+        <w:t xml:space="preserve">con esta opción </w:t>
+      </w:r>
+      <w:r>
+        <w:rPr>
+          <w:rFonts w:cstheme="minorHAnsi"/>
+        </w:rPr>
+        <w:t>elimina TODO</w:t>
+      </w:r>
+      <w:r>
+        <w:rPr>
+          <w:rFonts w:cstheme="minorHAnsi"/>
+        </w:rPr>
+        <w:t xml:space="preserve"> excepto los reads</w:t>
+      </w:r>
+      <w:r>
+        <w:rPr>
+          <w:rFonts w:cstheme="minorHAnsi"/>
+        </w:rPr>
+        <w:t xml:space="preserve">. </w:t>
+      </w:r>
+      <w:r>
+        <w:rPr>
+          <w:rFonts w:cstheme="minorHAnsi"/>
+        </w:rPr>
+        <w:t xml:space="preserve">Puede tardar más de media hora si </w:t>
+      </w:r>
+      <w:r>
+        <w:rPr>
+          <w:rFonts w:cstheme="minorHAnsi"/>
+        </w:rPr>
+        <w:t xml:space="preserve">necesita </w:t>
+      </w:r>
+      <w:r>
+        <w:rPr>
+          <w:rFonts w:cstheme="minorHAnsi"/>
+        </w:rPr>
+        <w:t>eliminar el contenido generado por Trinity</w:t>
+      </w:r>
+      <w:r>
+        <w:rPr>
+          <w:rFonts w:cstheme="minorHAnsi"/>
+        </w:rPr>
+        <w:t>)</w:t>
+      </w:r>
+    </w:p>
+    <w:p>
+      <w:pPr>
+        <w:jc w:val="both"/>
+        <w:rPr>
+          <w:rFonts w:ascii="Space Mono" w:hAnsi="Space Mono" w:cstheme="minorHAnsi"/>
+        </w:rPr>
+      </w:pPr>
+      <w:r>
+        <w:rPr>
+          <w:rFonts w:cstheme="minorHAnsi"/>
+        </w:rPr>
+        <w:t>Otra opción es c</w:t>
+      </w:r>
+      <w:r>
+        <w:rPr>
+          <w:rFonts w:cstheme="minorHAnsi"/>
+        </w:rPr>
+        <w:t xml:space="preserve">rear un nuevo directorio de trabajo a partir del template e incluir los reads o el </w:t>
+      </w:r>
+      <w:r>
+        <w:rPr>
+          <w:rFonts w:cstheme="minorHAnsi"/>
+        </w:rPr>
+        <w:t xml:space="preserve">fichero </w:t>
+      </w:r>
+      <w:r>
+        <w:rPr>
+          <w:rFonts w:cstheme="minorHAnsi"/>
+        </w:rPr>
+        <w:t>fasta ensamblado del antiguo directorio.</w:t>
+      </w:r>
+      <w:r>
+        <w:rPr>
+          <w:rFonts w:cstheme="minorHAnsi"/>
+        </w:rPr>
+        <w:t xml:space="preserve"> Una vez rescatado del antiguo directorio los ficheros necesarios, ya podemos eliminarlo con el comando: </w:t>
+      </w:r>
+      <w:r>
+        <w:rPr>
+          <w:rFonts w:ascii="Space Mono" w:hAnsi="Space Mono" w:cstheme="minorHAnsi"/>
+        </w:rPr>
+        <w:t>rm -r nombreDirectorio</w:t>
+      </w:r>
+    </w:p>
+    <w:p>
+      <w:pPr>
+        <w:jc w:val="both"/>
+        <w:rPr>
+          <w:rFonts w:cstheme="minorHAnsi"/>
+        </w:rPr>
+      </w:pPr>
+      <w:r>
+        <w:rPr>
+          <w:rFonts w:cstheme="minorHAnsi"/>
+        </w:rPr>
+        <w:t xml:space="preserve">Nota: </w:t>
+      </w:r>
+      <w:r>
+        <w:rPr>
+          <w:rFonts w:cstheme="minorHAnsi"/>
+        </w:rPr>
+        <w:t>Para ejecutar este comando debemos situarnos fuera del directorio, es decir, si antes ejecutamos “</w:t>
+      </w:r>
+      <w:r>
+        <w:rPr>
+          <w:rFonts w:ascii="Space Mono" w:hAnsi="Space Mono" w:cstheme="minorHAnsi"/>
+        </w:rPr>
+        <w:t>ls</w:t>
+      </w:r>
+      <w:r>
+        <w:rPr>
+          <w:rFonts w:cstheme="minorHAnsi"/>
+        </w:rPr>
+        <w:t>” deberemos ver como dicho directorio aparece</w:t>
+      </w:r>
+      <w:r>
+        <w:rPr>
+          <w:rFonts w:cstheme="minorHAnsi"/>
+        </w:rPr>
+        <w:t xml:space="preserve"> en la lista</w:t>
+      </w:r>
+      <w:r>
+        <w:rPr>
+          <w:rFonts w:cstheme="minorHAnsi"/>
+        </w:rPr>
+        <w:t>.</w:t>
+      </w:r>
+      <w:r>
+        <w:rPr>
+          <w:rFonts w:cstheme="minorHAnsi"/>
+        </w:rPr>
+        <w:t xml:space="preserve"> Una vez eliminado, ya podemos volver a usar ese nombre para renombrar el nuevo template.</w:t>
+      </w:r>
+    </w:p>
+    <w:p>
+      <w:pPr>
+        <w:jc w:val="both"/>
+        <w:rPr>
+          <w:rFonts w:cstheme="minorHAnsi"/>
+          <w:b/>
+          <w:bCs/>
+        </w:rPr>
+      </w:pPr>
+      <w:r>
+        <w:rPr>
+          <w:rFonts w:cstheme="minorHAnsi"/>
+          <w:b/>
+          <w:bCs/>
+        </w:rPr>
         <w:t>Paso extra: Alineamiento de secuencias de la base de datos final</w:t>
       </w:r>
     </w:p>
@@ -6461,6 +6946,119 @@
     </w:lvl>
   </w:abstractNum>
   <w:abstractNum w:abstractNumId="4" w15:restartNumberingAfterBreak="0">
+    <w:nsid w:val="397443B1"/>
+    <w:multiLevelType w:val="hybridMultilevel"/>
+    <w:tmpl w:val="589CBA38"/>
+    <w:lvl w:ilvl="0" w:tplc="0C0A0005">
+      <w:start w:val="1"/>
+      <w:numFmt w:val="bullet"/>
+      <w:lvlText w:val=""/>
+      <w:lvlJc w:val="left"/>
+      <w:pPr>
+        <w:ind w:left="720" w:hanging="360"/>
+      </w:pPr>
+      <w:rPr>
+        <w:rFonts w:ascii="Wingdings" w:hAnsi="Wingdings" w:hint="default"/>
+      </w:rPr>
+    </w:lvl>
+    <w:lvl w:ilvl="1" w:tplc="0C0A0003" w:tentative="1">
+      <w:start w:val="1"/>
+      <w:numFmt w:val="bullet"/>
+      <w:lvlText w:val="o"/>
+      <w:lvlJc w:val="left"/>
+      <w:pPr>
+        <w:ind w:left="1440" w:hanging="360"/>
+      </w:pPr>
+      <w:rPr>
+        <w:rFonts w:ascii="Courier New" w:hAnsi="Courier New" w:cs="Courier New" w:hint="default"/>
+      </w:rPr>
+    </w:lvl>
+    <w:lvl w:ilvl="2" w:tplc="0C0A0005" w:tentative="1">
+      <w:start w:val="1"/>
+      <w:numFmt w:val="bullet"/>
+      <w:lvlText w:val=""/>
+      <w:lvlJc w:val="left"/>
+      <w:pPr>
+        <w:ind w:left="2160" w:hanging="360"/>
+      </w:pPr>
+      <w:rPr>
+        <w:rFonts w:ascii="Wingdings" w:hAnsi="Wingdings" w:hint="default"/>
+      </w:rPr>
+    </w:lvl>
+    <w:lvl w:ilvl="3" w:tplc="0C0A0001" w:tentative="1">
+      <w:start w:val="1"/>
+      <w:numFmt w:val="bullet"/>
+      <w:lvlText w:val=""/>
+      <w:lvlJc w:val="left"/>
+      <w:pPr>
+        <w:ind w:left="2880" w:hanging="360"/>
+      </w:pPr>
+      <w:rPr>
+        <w:rFonts w:ascii="Symbol" w:hAnsi="Symbol" w:hint="default"/>
+      </w:rPr>
+    </w:lvl>
+    <w:lvl w:ilvl="4" w:tplc="0C0A0003" w:tentative="1">
+      <w:start w:val="1"/>
+      <w:numFmt w:val="bullet"/>
+      <w:lvlText w:val="o"/>
+      <w:lvlJc w:val="left"/>
+      <w:pPr>
+        <w:ind w:left="3600" w:hanging="360"/>
+      </w:pPr>
+      <w:rPr>
+        <w:rFonts w:ascii="Courier New" w:hAnsi="Courier New" w:cs="Courier New" w:hint="default"/>
+      </w:rPr>
+    </w:lvl>
+    <w:lvl w:ilvl="5" w:tplc="0C0A0005" w:tentative="1">
+      <w:start w:val="1"/>
+      <w:numFmt w:val="bullet"/>
+      <w:lvlText w:val=""/>
+      <w:lvlJc w:val="left"/>
+      <w:pPr>
+        <w:ind w:left="4320" w:hanging="360"/>
+      </w:pPr>
+      <w:rPr>
+        <w:rFonts w:ascii="Wingdings" w:hAnsi="Wingdings" w:hint="default"/>
+      </w:rPr>
+    </w:lvl>
+    <w:lvl w:ilvl="6" w:tplc="0C0A0001" w:tentative="1">
+      <w:start w:val="1"/>
+      <w:numFmt w:val="bullet"/>
+      <w:lvlText w:val=""/>
+      <w:lvlJc w:val="left"/>
+      <w:pPr>
+        <w:ind w:left="5040" w:hanging="360"/>
+      </w:pPr>
+      <w:rPr>
+        <w:rFonts w:ascii="Symbol" w:hAnsi="Symbol" w:hint="default"/>
+      </w:rPr>
+    </w:lvl>
+    <w:lvl w:ilvl="7" w:tplc="0C0A0003" w:tentative="1">
+      <w:start w:val="1"/>
+      <w:numFmt w:val="bullet"/>
+      <w:lvlText w:val="o"/>
+      <w:lvlJc w:val="left"/>
+      <w:pPr>
+        <w:ind w:left="5760" w:hanging="360"/>
+      </w:pPr>
+      <w:rPr>
+        <w:rFonts w:ascii="Courier New" w:hAnsi="Courier New" w:cs="Courier New" w:hint="default"/>
+      </w:rPr>
+    </w:lvl>
+    <w:lvl w:ilvl="8" w:tplc="0C0A0005" w:tentative="1">
+      <w:start w:val="1"/>
+      <w:numFmt w:val="bullet"/>
+      <w:lvlText w:val=""/>
+      <w:lvlJc w:val="left"/>
+      <w:pPr>
+        <w:ind w:left="6480" w:hanging="360"/>
+      </w:pPr>
+      <w:rPr>
+        <w:rFonts w:ascii="Wingdings" w:hAnsi="Wingdings" w:hint="default"/>
+      </w:rPr>
+    </w:lvl>
+  </w:abstractNum>
+  <w:abstractNum w:abstractNumId="5" w15:restartNumberingAfterBreak="0">
     <w:nsid w:val="45C96594"/>
     <w:multiLevelType w:val="hybridMultilevel"/>
     <w:tmpl w:val="0FEAF732"/>
@@ -6549,7 +7147,7 @@
       </w:pPr>
     </w:lvl>
   </w:abstractNum>
-  <w:abstractNum w:abstractNumId="5" w15:restartNumberingAfterBreak="0">
+  <w:abstractNum w:abstractNumId="6" w15:restartNumberingAfterBreak="0">
     <w:nsid w:val="4C9E1072"/>
     <w:multiLevelType w:val="hybridMultilevel"/>
     <w:tmpl w:val="234ED376"/>
@@ -6662,7 +7260,7 @@
       </w:rPr>
     </w:lvl>
   </w:abstractNum>
-  <w:abstractNum w:abstractNumId="6" w15:restartNumberingAfterBreak="0">
+  <w:abstractNum w:abstractNumId="7" w15:restartNumberingAfterBreak="0">
     <w:nsid w:val="61D45C04"/>
     <w:multiLevelType w:val="hybridMultilevel"/>
     <w:tmpl w:val="A1ACDA4C"/>
@@ -6751,7 +7349,7 @@
       </w:pPr>
     </w:lvl>
   </w:abstractNum>
-  <w:abstractNum w:abstractNumId="7" w15:restartNumberingAfterBreak="0">
+  <w:abstractNum w:abstractNumId="8" w15:restartNumberingAfterBreak="0">
     <w:nsid w:val="67125EF3"/>
     <w:multiLevelType w:val="hybridMultilevel"/>
     <w:tmpl w:val="BC463D20"/>
@@ -6864,7 +7462,7 @@
       </w:rPr>
     </w:lvl>
   </w:abstractNum>
-  <w:abstractNum w:abstractNumId="8" w15:restartNumberingAfterBreak="0">
+  <w:abstractNum w:abstractNumId="9" w15:restartNumberingAfterBreak="0">
     <w:nsid w:val="72685015"/>
     <w:multiLevelType w:val="hybridMultilevel"/>
     <w:tmpl w:val="0FEAF732"/>
@@ -6954,13 +7552,13 @@
     </w:lvl>
   </w:abstractNum>
   <w:num w:numId="1" w16cid:durableId="134488955">
-    <w:abstractNumId w:val="6"/>
+    <w:abstractNumId w:val="7"/>
   </w:num>
   <w:num w:numId="2" w16cid:durableId="1962686764">
-    <w:abstractNumId w:val="8"/>
+    <w:abstractNumId w:val="9"/>
   </w:num>
   <w:num w:numId="3" w16cid:durableId="452754082">
-    <w:abstractNumId w:val="7"/>
+    <w:abstractNumId w:val="8"/>
   </w:num>
   <w:num w:numId="4" w16cid:durableId="509224149">
     <w:abstractNumId w:val="1"/>
@@ -6969,16 +7567,19 @@
     <w:abstractNumId w:val="3"/>
   </w:num>
   <w:num w:numId="6" w16cid:durableId="522784316">
-    <w:abstractNumId w:val="5"/>
+    <w:abstractNumId w:val="6"/>
   </w:num>
   <w:num w:numId="7" w16cid:durableId="67072084">
     <w:abstractNumId w:val="0"/>
   </w:num>
   <w:num w:numId="8" w16cid:durableId="458494919">
-    <w:abstractNumId w:val="4"/>
+    <w:abstractNumId w:val="5"/>
   </w:num>
   <w:num w:numId="9" w16cid:durableId="2072999030">
     <w:abstractNumId w:val="2"/>
+  </w:num>
+  <w:num w:numId="10" w16cid:durableId="317543537">
+    <w:abstractNumId w:val="4"/>
   </w:num>
 </w:numbering>
 </file>

</xml_diff>

<commit_message>
Version 1.5.7: protocolo actualizado con resultadosToExcel
</commit_message>
<xml_diff>
--- a/tutorial/Protocolo.docx
+++ b/tutorial/Protocolo.docx
@@ -57,7 +57,23 @@
           <w:b/>
           <w:bCs/>
         </w:rPr>
-        <w:t>de Bitvise SSH Client</w:t>
+        <w:t xml:space="preserve">de </w:t>
+      </w:r>
+      <w:proofErr w:type="spellStart"/>
+      <w:r>
+        <w:rPr>
+          <w:b/>
+          <w:bCs/>
+        </w:rPr>
+        <w:t>Bitvise</w:t>
+      </w:r>
+      <w:proofErr w:type="spellEnd"/>
+      <w:r>
+        <w:rPr>
+          <w:b/>
+          <w:bCs/>
+        </w:rPr>
+        <w:t xml:space="preserve"> SSH Client</w:t>
       </w:r>
     </w:p>
     <w:p>
@@ -151,9 +167,11 @@
       <w:r>
         <w:t>“</w:t>
       </w:r>
+      <w:proofErr w:type="spellStart"/>
       <w:r>
         <w:t>Authentication</w:t>
       </w:r>
+      <w:proofErr w:type="spellEnd"/>
       <w:r>
         <w:t>”</w:t>
       </w:r>
@@ -280,7 +298,35 @@
         <w:rPr>
           <w:rFonts w:cstheme="minorHAnsi"/>
         </w:rPr>
-        <w:t>Una vez conectado, aparecen dos botones a la izquierda: “New terminal console” y “New SFTP window”.</w:t>
+        <w:t xml:space="preserve">Una vez conectado, aparecen dos botones a la izquierda: “New terminal </w:t>
+      </w:r>
+      <w:proofErr w:type="spellStart"/>
+      <w:r>
+        <w:rPr>
+          <w:rFonts w:cstheme="minorHAnsi"/>
+        </w:rPr>
+        <w:t>console</w:t>
+      </w:r>
+      <w:proofErr w:type="spellEnd"/>
+      <w:r>
+        <w:rPr>
+          <w:rFonts w:cstheme="minorHAnsi"/>
+        </w:rPr>
+        <w:t xml:space="preserve">” y “New SFTP </w:t>
+      </w:r>
+      <w:proofErr w:type="spellStart"/>
+      <w:r>
+        <w:rPr>
+          <w:rFonts w:cstheme="minorHAnsi"/>
+        </w:rPr>
+        <w:t>window</w:t>
+      </w:r>
+      <w:proofErr w:type="spellEnd"/>
+      <w:r>
+        <w:rPr>
+          <w:rFonts w:cstheme="minorHAnsi"/>
+        </w:rPr>
+        <w:t>”.</w:t>
       </w:r>
     </w:p>
     <w:p>
@@ -415,7 +461,7 @@
           <w:noProof/>
         </w:rPr>
         <w:drawing>
-          <wp:inline distT="0" distB="0" distL="0" distR="0" wp14:anchorId="7F1486D5" wp14:editId="63AEE85C">
+          <wp:inline distT="0" distB="0" distL="0" distR="0" wp14:anchorId="7F1486D5" wp14:editId="6A9F0C59">
             <wp:extent cx="5392420" cy="1459230"/>
             <wp:effectExtent l="0" t="0" r="0" b="7620"/>
             <wp:docPr id="1954594852" name="Imagen 6"/>
@@ -478,7 +524,15 @@
         <w:t>o un editor de código</w:t>
       </w:r>
       <w:r>
-        <w:t xml:space="preserve"> (Visual Studio Code)</w:t>
+        <w:t xml:space="preserve"> (Visual Studio </w:t>
+      </w:r>
+      <w:proofErr w:type="spellStart"/>
+      <w:r>
+        <w:t>Code</w:t>
+      </w:r>
+      <w:proofErr w:type="spellEnd"/>
+      <w:r>
+        <w:t>)</w:t>
       </w:r>
       <w:r>
         <w:t>.</w:t>
@@ -510,12 +564,19 @@
         <w:rPr>
           <w:rFonts w:ascii="Space Mono" w:hAnsi="Space Mono"/>
         </w:rPr>
-        <w:t>cd nombre</w:t>
-      </w:r>
+        <w:t xml:space="preserve">cd </w:t>
+      </w:r>
+      <w:proofErr w:type="spellStart"/>
       <w:r>
         <w:rPr>
           <w:rFonts w:ascii="Space Mono" w:hAnsi="Space Mono"/>
         </w:rPr>
+        <w:t>nombre</w:t>
+      </w:r>
+      <w:r>
+        <w:rPr>
+          <w:rFonts w:ascii="Space Mono" w:hAnsi="Space Mono"/>
+        </w:rPr>
         <w:t>Del</w:t>
       </w:r>
       <w:r>
@@ -524,6 +585,7 @@
         </w:rPr>
         <w:t>Directorio</w:t>
       </w:r>
+      <w:proofErr w:type="spellEnd"/>
       <w:r>
         <w:t>” para acceder a un directorio. Con el comando “</w:t>
       </w:r>
@@ -531,8 +593,16 @@
         <w:rPr>
           <w:rFonts w:ascii="Space Mono" w:hAnsi="Space Mono"/>
         </w:rPr>
-        <w:t>cd ..</w:t>
-      </w:r>
+        <w:t>cd</w:t>
+      </w:r>
+      <w:proofErr w:type="gramStart"/>
+      <w:r>
+        <w:rPr>
+          <w:rFonts w:ascii="Space Mono" w:hAnsi="Space Mono"/>
+        </w:rPr>
+        <w:t xml:space="preserve"> ..</w:t>
+      </w:r>
+      <w:proofErr w:type="gramEnd"/>
       <w:r>
         <w:t>” volvemos atrás.</w:t>
       </w:r>
@@ -547,12 +617,14 @@
       <w:r>
         <w:t xml:space="preserve"> el contenido del directorio con el comando “</w:t>
       </w:r>
+      <w:proofErr w:type="spellStart"/>
       <w:r>
         <w:rPr>
           <w:rFonts w:ascii="Space Mono" w:hAnsi="Space Mono"/>
         </w:rPr>
         <w:t>ls</w:t>
       </w:r>
+      <w:proofErr w:type="spellEnd"/>
       <w:r>
         <w:t>”.</w:t>
       </w:r>
@@ -567,18 +639,28 @@
       <w:r>
         <w:t xml:space="preserve"> mediante el comando “</w:t>
       </w:r>
+      <w:proofErr w:type="spellStart"/>
       <w:r>
         <w:rPr>
           <w:rFonts w:ascii="Space Mono" w:hAnsi="Space Mono"/>
         </w:rPr>
         <w:t>sbatch</w:t>
       </w:r>
+      <w:proofErr w:type="spellEnd"/>
       <w:r>
         <w:rPr>
           <w:rFonts w:ascii="Space Mono" w:hAnsi="Space Mono"/>
         </w:rPr>
-        <w:t xml:space="preserve"> nombreDelScript</w:t>
-      </w:r>
+        <w:t xml:space="preserve"> </w:t>
+      </w:r>
+      <w:proofErr w:type="spellStart"/>
+      <w:r>
+        <w:rPr>
+          <w:rFonts w:ascii="Space Mono" w:hAnsi="Space Mono"/>
+        </w:rPr>
+        <w:t>nombreDelScript</w:t>
+      </w:r>
+      <w:proofErr w:type="spellEnd"/>
       <w:r>
         <w:t>”.</w:t>
       </w:r>
@@ -590,12 +672,14 @@
       <w:r>
         <w:t>Para comprobar el estado de la ejecución, utilizamos el comando “</w:t>
       </w:r>
+      <w:proofErr w:type="spellStart"/>
       <w:r>
         <w:rPr>
           <w:rFonts w:ascii="Space Mono" w:hAnsi="Space Mono"/>
         </w:rPr>
         <w:t>squeue</w:t>
       </w:r>
+      <w:proofErr w:type="spellEnd"/>
       <w:r>
         <w:t>”.</w:t>
       </w:r>
@@ -610,12 +694,14 @@
       <w:r>
         <w:t>Para cancelar la ejecución de un script debemos usar el comando “</w:t>
       </w:r>
+      <w:proofErr w:type="spellStart"/>
       <w:r>
         <w:rPr>
           <w:rFonts w:ascii="Space Mono" w:hAnsi="Space Mono"/>
         </w:rPr>
         <w:t>scancel</w:t>
       </w:r>
+      <w:proofErr w:type="spellEnd"/>
       <w:r>
         <w:t>” seguido del ID correspondiente.</w:t>
       </w:r>
@@ -664,6 +750,7 @@
       <w:r>
         <w:t>“</w:t>
       </w:r>
+      <w:proofErr w:type="spellStart"/>
       <w:r>
         <w:t>t</w:t>
       </w:r>
@@ -674,7 +761,11 @@
         <w:t>o</w:t>
       </w:r>
       <w:r>
-        <w:t xml:space="preserve">mica” si </w:t>
+        <w:t>mica</w:t>
+      </w:r>
+      <w:proofErr w:type="spellEnd"/>
+      <w:r>
+        <w:t xml:space="preserve">” si </w:t>
       </w:r>
       <w:r>
         <w:t>aún</w:t>
@@ -693,18 +784,34 @@
           <w:rFonts w:ascii="Space Mono" w:hAnsi="Space Mono"/>
         </w:rPr>
       </w:pPr>
+      <w:proofErr w:type="spellStart"/>
       <w:r>
         <w:rPr>
           <w:rFonts w:ascii="Space Mono" w:hAnsi="Space Mono"/>
         </w:rPr>
-        <w:t>mkdir transcriptomica</w:t>
-      </w:r>
+        <w:t>mkdir</w:t>
+      </w:r>
+      <w:proofErr w:type="spellEnd"/>
       <w:r>
         <w:rPr>
           <w:rFonts w:ascii="Space Mono" w:hAnsi="Space Mono"/>
         </w:rPr>
         <w:t xml:space="preserve"> </w:t>
       </w:r>
+      <w:proofErr w:type="spellStart"/>
+      <w:r>
+        <w:rPr>
+          <w:rFonts w:ascii="Space Mono" w:hAnsi="Space Mono"/>
+        </w:rPr>
+        <w:t>transcriptomica</w:t>
+      </w:r>
+      <w:proofErr w:type="spellEnd"/>
+      <w:r>
+        <w:rPr>
+          <w:rFonts w:ascii="Space Mono" w:hAnsi="Space Mono"/>
+        </w:rPr>
+        <w:t xml:space="preserve"> </w:t>
+      </w:r>
       <w:r>
         <w:rPr>
           <w:rFonts w:cstheme="minorHAnsi"/>
@@ -737,8 +844,16 @@
         <w:rPr>
           <w:rFonts w:ascii="Space Mono" w:hAnsi="Space Mono"/>
         </w:rPr>
-        <w:t>cd transcriptomica</w:t>
-      </w:r>
+        <w:t xml:space="preserve">cd </w:t>
+      </w:r>
+      <w:proofErr w:type="spellStart"/>
+      <w:r>
+        <w:rPr>
+          <w:rFonts w:ascii="Space Mono" w:hAnsi="Space Mono"/>
+        </w:rPr>
+        <w:t>transcriptomica</w:t>
+      </w:r>
+      <w:proofErr w:type="spellEnd"/>
     </w:p>
     <w:p>
       <w:pPr>
@@ -750,9 +865,11 @@
       <w:r>
         <w:t xml:space="preserve"> el directorio “</w:t>
       </w:r>
+      <w:proofErr w:type="spellStart"/>
       <w:r>
         <w:t>template</w:t>
       </w:r>
+      <w:proofErr w:type="spellEnd"/>
       <w:r>
         <w:t>” con el siguiente comando:</w:t>
       </w:r>
@@ -764,16 +881,24 @@
           <w:rFonts w:ascii="Space Mono" w:hAnsi="Space Mono"/>
         </w:rPr>
       </w:pPr>
+      <w:proofErr w:type="spellStart"/>
       <w:r>
         <w:rPr>
           <w:rFonts w:ascii="Space Mono" w:hAnsi="Space Mono"/>
         </w:rPr>
-        <w:t xml:space="preserve">cp </w:t>
-      </w:r>
+        <w:t>cp</w:t>
+      </w:r>
+      <w:proofErr w:type="spellEnd"/>
       <w:r>
         <w:rPr>
           <w:rFonts w:ascii="Space Mono" w:hAnsi="Space Mono"/>
         </w:rPr>
+        <w:t xml:space="preserve"> </w:t>
+      </w:r>
+      <w:r>
+        <w:rPr>
+          <w:rFonts w:ascii="Space Mono" w:hAnsi="Space Mono"/>
+        </w:rPr>
         <w:t xml:space="preserve">-r </w:t>
       </w:r>
       <w:r>
@@ -794,6 +919,7 @@
         </w:rPr>
         <w:t>transcripto-filter/</w:t>
       </w:r>
+      <w:proofErr w:type="gramStart"/>
       <w:r>
         <w:rPr>
           <w:rFonts w:ascii="Space Mono" w:hAnsi="Space Mono"/>
@@ -806,6 +932,7 @@
         </w:rPr>
         <w:t xml:space="preserve"> .</w:t>
       </w:r>
+      <w:proofErr w:type="gramEnd"/>
     </w:p>
     <w:p>
       <w:pPr>
@@ -830,7 +957,21 @@
         <w:rPr>
           <w:rFonts w:cstheme="minorHAnsi"/>
         </w:rPr>
-        <w:t>“template”</w:t>
+        <w:t>“</w:t>
+      </w:r>
+      <w:proofErr w:type="spellStart"/>
+      <w:r>
+        <w:rPr>
+          <w:rFonts w:cstheme="minorHAnsi"/>
+        </w:rPr>
+        <w:t>template</w:t>
+      </w:r>
+      <w:proofErr w:type="spellEnd"/>
+      <w:r>
+        <w:rPr>
+          <w:rFonts w:cstheme="minorHAnsi"/>
+        </w:rPr>
+        <w:t>”</w:t>
       </w:r>
       <w:r>
         <w:rPr>
@@ -868,7 +1009,21 @@
         <w:rPr>
           <w:rFonts w:cstheme="minorHAnsi"/>
         </w:rPr>
-        <w:t xml:space="preserve"> También se puede obtener el directorio “template” descargando el proyecto comprimido en GitHub: </w:t>
+        <w:t xml:space="preserve"> También se puede obtener el directorio “</w:t>
+      </w:r>
+      <w:proofErr w:type="spellStart"/>
+      <w:r>
+        <w:rPr>
+          <w:rFonts w:cstheme="minorHAnsi"/>
+        </w:rPr>
+        <w:t>template</w:t>
+      </w:r>
+      <w:proofErr w:type="spellEnd"/>
+      <w:r>
+        <w:rPr>
+          <w:rFonts w:cstheme="minorHAnsi"/>
+        </w:rPr>
+        <w:t xml:space="preserve">” descargando el proyecto comprimido en GitHub: </w:t>
       </w:r>
       <w:hyperlink r:id="rId9" w:history="1">
         <w:r>
@@ -893,7 +1048,7 @@
           <w:noProof/>
         </w:rPr>
         <w:drawing>
-          <wp:inline distT="0" distB="0" distL="0" distR="0" wp14:anchorId="5131BC86" wp14:editId="24182DF5">
+          <wp:inline distT="0" distB="0" distL="0" distR="0" wp14:anchorId="5131BC86" wp14:editId="78C2F788">
             <wp:extent cx="4124366" cy="2555631"/>
             <wp:effectExtent l="0" t="0" r="0" b="0"/>
             <wp:docPr id="2044773991" name="Imagen 2"/>
@@ -969,15 +1124,47 @@
         <w:jc w:val="both"/>
       </w:pPr>
       <w:r>
-        <w:t>Una vez descomprimido en tu PC, se arrastra el directorio “template” al lugar de trabajo utilizando la ventana SFTP de Bitvise.</w:t>
-      </w:r>
-    </w:p>
-    <w:p>
-      <w:pPr>
-        <w:jc w:val="both"/>
-      </w:pPr>
-      <w:r>
-        <w:t>Una vez que el directorio “template” se encuentre en el clúster,  se debe c</w:t>
+        <w:t>Una vez descomprimido en tu PC, se arrastra el directorio “</w:t>
+      </w:r>
+      <w:proofErr w:type="spellStart"/>
+      <w:r>
+        <w:t>template</w:t>
+      </w:r>
+      <w:proofErr w:type="spellEnd"/>
+      <w:r>
+        <w:t xml:space="preserve">” al lugar de trabajo utilizando la ventana SFTP de </w:t>
+      </w:r>
+      <w:proofErr w:type="spellStart"/>
+      <w:r>
+        <w:t>Bitvise</w:t>
+      </w:r>
+      <w:proofErr w:type="spellEnd"/>
+      <w:r>
+        <w:t>.</w:t>
+      </w:r>
+    </w:p>
+    <w:p>
+      <w:pPr>
+        <w:jc w:val="both"/>
+      </w:pPr>
+      <w:r>
+        <w:t>Una vez que el directorio “</w:t>
+      </w:r>
+      <w:proofErr w:type="spellStart"/>
+      <w:r>
+        <w:t>template</w:t>
+      </w:r>
+      <w:proofErr w:type="spellEnd"/>
+      <w:r>
+        <w:t xml:space="preserve">” se encuentre en el </w:t>
+      </w:r>
+      <w:proofErr w:type="gramStart"/>
+      <w:r>
+        <w:t>clúster,  se</w:t>
+      </w:r>
+      <w:proofErr w:type="gramEnd"/>
+      <w:r>
+        <w:t xml:space="preserve"> debe c</w:t>
       </w:r>
       <w:r>
         <w:t>ambia</w:t>
@@ -1002,25 +1189,61 @@
           <w:rFonts w:ascii="Space Mono" w:hAnsi="Space Mono"/>
         </w:rPr>
       </w:pPr>
+      <w:proofErr w:type="spellStart"/>
       <w:r>
         <w:rPr>
           <w:rFonts w:ascii="Space Mono" w:hAnsi="Space Mono"/>
         </w:rPr>
-        <w:t>mv template experimento1</w:t>
-      </w:r>
-    </w:p>
-    <w:p>
-      <w:pPr>
-        <w:jc w:val="both"/>
-        <w:rPr>
-          <w:rFonts w:cstheme="minorHAnsi"/>
-        </w:rPr>
-      </w:pPr>
-      <w:r>
-        <w:rPr>
-          <w:rFonts w:cstheme="minorHAnsi"/>
-        </w:rPr>
-        <w:t>(También se puede hacer desde la interfaz gráfica pulsando la opción “rename”)</w:t>
+        <w:t>mv</w:t>
+      </w:r>
+      <w:proofErr w:type="spellEnd"/>
+      <w:r>
+        <w:rPr>
+          <w:rFonts w:ascii="Space Mono" w:hAnsi="Space Mono"/>
+        </w:rPr>
+        <w:t xml:space="preserve"> </w:t>
+      </w:r>
+      <w:proofErr w:type="spellStart"/>
+      <w:r>
+        <w:rPr>
+          <w:rFonts w:ascii="Space Mono" w:hAnsi="Space Mono"/>
+        </w:rPr>
+        <w:t>template</w:t>
+      </w:r>
+      <w:proofErr w:type="spellEnd"/>
+      <w:r>
+        <w:rPr>
+          <w:rFonts w:ascii="Space Mono" w:hAnsi="Space Mono"/>
+        </w:rPr>
+        <w:t xml:space="preserve"> experimento1</w:t>
+      </w:r>
+    </w:p>
+    <w:p>
+      <w:pPr>
+        <w:jc w:val="both"/>
+        <w:rPr>
+          <w:rFonts w:cstheme="minorHAnsi"/>
+        </w:rPr>
+      </w:pPr>
+      <w:r>
+        <w:rPr>
+          <w:rFonts w:cstheme="minorHAnsi"/>
+        </w:rPr>
+        <w:t>(También se puede hacer desde la interfaz gráfica pulsando la opción “</w:t>
+      </w:r>
+      <w:proofErr w:type="spellStart"/>
+      <w:r>
+        <w:rPr>
+          <w:rFonts w:cstheme="minorHAnsi"/>
+        </w:rPr>
+        <w:t>rename</w:t>
+      </w:r>
+      <w:proofErr w:type="spellEnd"/>
+      <w:r>
+        <w:rPr>
+          <w:rFonts w:cstheme="minorHAnsi"/>
+        </w:rPr>
+        <w:t>”)</w:t>
       </w:r>
     </w:p>
     <w:p>
@@ -1159,7 +1382,21 @@
         <w:rPr>
           <w:rFonts w:cstheme="minorHAnsi"/>
         </w:rPr>
-        <w:t xml:space="preserve"> Estos ficheros tienen un formato fastq, aunque probablemente estén comprimidos. No es necesario descomprimirlos.</w:t>
+        <w:t xml:space="preserve"> Estos ficheros tienen un formato </w:t>
+      </w:r>
+      <w:proofErr w:type="spellStart"/>
+      <w:r>
+        <w:rPr>
+          <w:rFonts w:cstheme="minorHAnsi"/>
+        </w:rPr>
+        <w:t>fastq</w:t>
+      </w:r>
+      <w:proofErr w:type="spellEnd"/>
+      <w:r>
+        <w:rPr>
+          <w:rFonts w:cstheme="minorHAnsi"/>
+        </w:rPr>
+        <w:t>, aunque probablemente estén comprimidos. No es necesario descomprimirlos.</w:t>
       </w:r>
     </w:p>
     <w:p>
@@ -1248,6 +1485,7 @@
         </w:rPr>
         <w:t xml:space="preserve">Análisis de calidad con </w:t>
       </w:r>
+      <w:proofErr w:type="spellStart"/>
       <w:r>
         <w:rPr>
           <w:rFonts w:cstheme="minorHAnsi"/>
@@ -1256,6 +1494,7 @@
         </w:rPr>
         <w:t>FastQC</w:t>
       </w:r>
+      <w:proofErr w:type="spellEnd"/>
     </w:p>
     <w:p>
       <w:pPr>
@@ -1276,12 +1515,14 @@
         </w:rPr>
         <w:t>“</w:t>
       </w:r>
+      <w:proofErr w:type="spellStart"/>
       <w:r>
         <w:rPr>
           <w:rFonts w:cstheme="minorHAnsi"/>
         </w:rPr>
         <w:t>fastqc</w:t>
       </w:r>
+      <w:proofErr w:type="spellEnd"/>
       <w:r>
         <w:rPr>
           <w:rFonts w:cstheme="minorHAnsi"/>
@@ -1300,12 +1541,14 @@
         </w:rPr>
         <w:t>“</w:t>
       </w:r>
+      <w:proofErr w:type="spellStart"/>
       <w:r>
         <w:rPr>
           <w:rFonts w:ascii="Space Mono" w:hAnsi="Space Mono" w:cstheme="minorHAnsi"/>
         </w:rPr>
         <w:t>sbatch</w:t>
       </w:r>
+      <w:proofErr w:type="spellEnd"/>
       <w:r>
         <w:rPr>
           <w:rFonts w:ascii="Space Mono" w:hAnsi="Space Mono" w:cstheme="minorHAnsi"/>
@@ -1402,12 +1645,14 @@
         </w:rPr>
         <w:t>“</w:t>
       </w:r>
+      <w:proofErr w:type="spellStart"/>
       <w:r>
         <w:rPr>
           <w:rFonts w:ascii="Space Mono" w:hAnsi="Space Mono" w:cstheme="minorHAnsi"/>
         </w:rPr>
         <w:t>squeue</w:t>
       </w:r>
+      <w:proofErr w:type="spellEnd"/>
       <w:r>
         <w:rPr>
           <w:rFonts w:ascii="Space Mono" w:hAnsi="Space Mono" w:cstheme="minorHAnsi"/>
@@ -1514,11 +1759,19 @@
         </w:rPr>
         <w:t>“</w:t>
       </w:r>
+      <w:proofErr w:type="spellStart"/>
       <w:r>
         <w:rPr>
           <w:rFonts w:ascii="Space Mono" w:hAnsi="Space Mono" w:cstheme="minorHAnsi"/>
         </w:rPr>
-        <w:t>less”</w:t>
+        <w:t>less</w:t>
+      </w:r>
+      <w:proofErr w:type="spellEnd"/>
+      <w:r>
+        <w:rPr>
+          <w:rFonts w:ascii="Space Mono" w:hAnsi="Space Mono" w:cstheme="minorHAnsi"/>
+        </w:rPr>
+        <w:t>”</w:t>
       </w:r>
       <w:r>
         <w:rPr>
@@ -1532,12 +1785,14 @@
         </w:rPr>
         <w:t>“</w:t>
       </w:r>
+      <w:proofErr w:type="spellStart"/>
       <w:r>
         <w:rPr>
           <w:rFonts w:cstheme="minorHAnsi"/>
         </w:rPr>
         <w:t>fastqc.out</w:t>
       </w:r>
+      <w:proofErr w:type="spellEnd"/>
       <w:r>
         <w:rPr>
           <w:rFonts w:cstheme="minorHAnsi"/>
@@ -1813,7 +2068,7 @@
         </w:rPr>
         <w:lastRenderedPageBreak/>
         <w:drawing>
-          <wp:inline distT="0" distB="0" distL="0" distR="0" wp14:anchorId="23D4543A" wp14:editId="69E3CFFC">
+          <wp:inline distT="0" distB="0" distL="0" distR="0" wp14:anchorId="23D4543A" wp14:editId="60AD7088">
             <wp:extent cx="5392420" cy="3434715"/>
             <wp:effectExtent l="0" t="0" r="0" b="0"/>
             <wp:docPr id="466997638" name="Imagen 14"/>
@@ -1917,7 +2172,14 @@
         <w:rPr>
           <w:rFonts w:cstheme="minorHAnsi"/>
         </w:rPr>
-        <w:t>“t</w:t>
+        <w:t>“</w:t>
+      </w:r>
+      <w:proofErr w:type="spellStart"/>
+      <w:r>
+        <w:rPr>
+          <w:rFonts w:cstheme="minorHAnsi"/>
+        </w:rPr>
+        <w:t>t</w:t>
       </w:r>
       <w:r>
         <w:rPr>
@@ -1925,6 +2187,7 @@
         </w:rPr>
         <w:t>rinity</w:t>
       </w:r>
+      <w:proofErr w:type="spellEnd"/>
       <w:r>
         <w:rPr>
           <w:rFonts w:cstheme="minorHAnsi"/>
@@ -1943,12 +2206,14 @@
         </w:rPr>
         <w:t>“</w:t>
       </w:r>
+      <w:proofErr w:type="spellStart"/>
       <w:r>
         <w:rPr>
           <w:rFonts w:ascii="Space Mono" w:hAnsi="Space Mono" w:cstheme="minorHAnsi"/>
         </w:rPr>
         <w:t>sbatch</w:t>
       </w:r>
+      <w:proofErr w:type="spellEnd"/>
       <w:r>
         <w:rPr>
           <w:rFonts w:cstheme="minorHAnsi"/>
@@ -2090,12 +2355,14 @@
         </w:rPr>
         <w:t>“</w:t>
       </w:r>
+      <w:proofErr w:type="spellStart"/>
       <w:r>
         <w:rPr>
           <w:rFonts w:cstheme="minorHAnsi"/>
         </w:rPr>
         <w:t>trinity.err</w:t>
       </w:r>
+      <w:proofErr w:type="spellEnd"/>
       <w:r>
         <w:rPr>
           <w:rFonts w:cstheme="minorHAnsi"/>
@@ -2114,12 +2381,14 @@
         </w:rPr>
         <w:t>“</w:t>
       </w:r>
+      <w:proofErr w:type="spellStart"/>
       <w:r>
         <w:rPr>
           <w:rFonts w:cstheme="minorHAnsi"/>
         </w:rPr>
         <w:t>trinity.out</w:t>
       </w:r>
+      <w:proofErr w:type="spellEnd"/>
       <w:r>
         <w:rPr>
           <w:rFonts w:cstheme="minorHAnsi"/>
@@ -2152,12 +2421,22 @@
         </w:rPr>
         <w:t>“</w:t>
       </w:r>
-      <w:r>
-        <w:rPr>
-          <w:rFonts w:cstheme="minorHAnsi"/>
-        </w:rPr>
-        <w:t>trinity_out_dir.Trinity.fasta</w:t>
-      </w:r>
+      <w:proofErr w:type="spellStart"/>
+      <w:r>
+        <w:rPr>
+          <w:rFonts w:cstheme="minorHAnsi"/>
+        </w:rPr>
+        <w:t>trinity_out_</w:t>
+      </w:r>
+      <w:proofErr w:type="gramStart"/>
+      <w:r>
+        <w:rPr>
+          <w:rFonts w:cstheme="minorHAnsi"/>
+        </w:rPr>
+        <w:t>dir.Trinity.fasta</w:t>
+      </w:r>
+      <w:proofErr w:type="spellEnd"/>
+      <w:proofErr w:type="gramEnd"/>
       <w:r>
         <w:rPr>
           <w:rFonts w:cstheme="minorHAnsi"/>
@@ -2245,6 +2524,7 @@
         </w:rPr>
         <w:t>“</w:t>
       </w:r>
+      <w:proofErr w:type="spellStart"/>
       <w:r>
         <w:rPr>
           <w:rFonts w:cstheme="minorHAnsi"/>
@@ -2263,6 +2543,7 @@
         </w:rPr>
         <w:t>mica</w:t>
       </w:r>
+      <w:proofErr w:type="spellEnd"/>
       <w:r>
         <w:rPr>
           <w:rFonts w:cstheme="minorHAnsi"/>
@@ -2307,11 +2588,19 @@
         </w:rPr>
         <w:t>“</w:t>
       </w:r>
-      <w:r>
-        <w:rPr>
-          <w:rFonts w:cstheme="minorHAnsi"/>
-        </w:rPr>
-        <w:t>transcriptomica/data/BUSCO_DB/</w:t>
+      <w:proofErr w:type="spellStart"/>
+      <w:r>
+        <w:rPr>
+          <w:rFonts w:cstheme="minorHAnsi"/>
+        </w:rPr>
+        <w:t>transcriptomica</w:t>
+      </w:r>
+      <w:proofErr w:type="spellEnd"/>
+      <w:r>
+        <w:rPr>
+          <w:rFonts w:cstheme="minorHAnsi"/>
+        </w:rPr>
+        <w:t>/data/BUSCO_DB/</w:t>
       </w:r>
       <w:r>
         <w:rPr>
@@ -2490,12 +2779,14 @@
         </w:rPr>
         <w:t>“</w:t>
       </w:r>
+      <w:proofErr w:type="spellStart"/>
       <w:r>
         <w:rPr>
           <w:rFonts w:ascii="Space Mono" w:hAnsi="Space Mono" w:cstheme="minorHAnsi"/>
         </w:rPr>
         <w:t>sbatch</w:t>
       </w:r>
+      <w:proofErr w:type="spellEnd"/>
       <w:r>
         <w:rPr>
           <w:rFonts w:ascii="Space Mono" w:hAnsi="Space Mono" w:cstheme="minorHAnsi"/>
@@ -2536,7 +2827,21 @@
         <w:rPr>
           <w:rFonts w:cstheme="minorHAnsi"/>
         </w:rPr>
-        <w:t xml:space="preserve"> el fichero fasta obtenido con </w:t>
+        <w:t xml:space="preserve"> el </w:t>
+      </w:r>
+      <w:proofErr w:type="gramStart"/>
+      <w:r>
+        <w:rPr>
+          <w:rFonts w:cstheme="minorHAnsi"/>
+        </w:rPr>
+        <w:t>fichero fasta</w:t>
+      </w:r>
+      <w:proofErr w:type="gramEnd"/>
+      <w:r>
+        <w:rPr>
+          <w:rFonts w:cstheme="minorHAnsi"/>
+        </w:rPr>
+        <w:t xml:space="preserve"> obtenido con </w:t>
       </w:r>
       <w:r>
         <w:rPr>
@@ -2630,12 +2935,14 @@
         </w:rPr>
         <w:t>“</w:t>
       </w:r>
+      <w:proofErr w:type="spellStart"/>
       <w:r>
         <w:rPr>
           <w:rFonts w:cstheme="minorHAnsi"/>
         </w:rPr>
         <w:t>busco_output</w:t>
       </w:r>
+      <w:proofErr w:type="spellEnd"/>
       <w:r>
         <w:rPr>
           <w:rFonts w:cstheme="minorHAnsi"/>
@@ -2729,8 +3036,18 @@
           <w:i/>
           <w:iCs/>
         </w:rPr>
-        <w:t>short summary</w:t>
-      </w:r>
+        <w:t xml:space="preserve">short </w:t>
+      </w:r>
+      <w:proofErr w:type="spellStart"/>
+      <w:r>
+        <w:rPr>
+          <w:rFonts w:cstheme="minorHAnsi"/>
+          <w:i/>
+          <w:iCs/>
+        </w:rPr>
+        <w:t>summary</w:t>
+      </w:r>
+      <w:proofErr w:type="spellEnd"/>
       <w:r>
         <w:rPr>
           <w:rFonts w:cstheme="minorHAnsi"/>
@@ -2743,11 +3060,19 @@
         </w:rPr>
         <w:t>“</w:t>
       </w:r>
+      <w:proofErr w:type="spellStart"/>
       <w:r>
         <w:rPr>
           <w:rFonts w:ascii="Space Mono" w:hAnsi="Space Mono" w:cstheme="minorHAnsi"/>
         </w:rPr>
-        <w:t>less”</w:t>
+        <w:t>less</w:t>
+      </w:r>
+      <w:proofErr w:type="spellEnd"/>
+      <w:r>
+        <w:rPr>
+          <w:rFonts w:ascii="Space Mono" w:hAnsi="Space Mono" w:cstheme="minorHAnsi"/>
+        </w:rPr>
+        <w:t>”</w:t>
       </w:r>
       <w:r>
         <w:rPr>
@@ -2872,6 +3197,7 @@
         </w:rPr>
         <w:t xml:space="preserve">El siguiente paso es utilizar </w:t>
       </w:r>
+      <w:proofErr w:type="spellStart"/>
       <w:r>
         <w:rPr>
           <w:rFonts w:cstheme="minorHAnsi"/>
@@ -2884,6 +3210,7 @@
         </w:rPr>
         <w:t>astx</w:t>
       </w:r>
+      <w:proofErr w:type="spellEnd"/>
       <w:r>
         <w:rPr>
           <w:rFonts w:cstheme="minorHAnsi"/>
@@ -2902,7 +3229,21 @@
         <w:rPr>
           <w:rFonts w:cstheme="minorHAnsi"/>
         </w:rPr>
-        <w:t>Si se trata de una nueva base de datos, primero necesitamos construirla. Para ello necesitamos guardar el fichero fasta con la base de datos en un directorio común para todos los experimentos.</w:t>
+        <w:t xml:space="preserve">Si se trata de una nueva base de datos, primero necesitamos construirla. Para ello necesitamos guardar el </w:t>
+      </w:r>
+      <w:proofErr w:type="gramStart"/>
+      <w:r>
+        <w:rPr>
+          <w:rFonts w:cstheme="minorHAnsi"/>
+        </w:rPr>
+        <w:t>fichero fasta</w:t>
+      </w:r>
+      <w:proofErr w:type="gramEnd"/>
+      <w:r>
+        <w:rPr>
+          <w:rFonts w:cstheme="minorHAnsi"/>
+        </w:rPr>
+        <w:t xml:space="preserve"> con la base de datos en un directorio común para todos los experimentos.</w:t>
       </w:r>
     </w:p>
     <w:p>
@@ -2934,8 +3275,16 @@
         <w:rPr>
           <w:rFonts w:cstheme="minorHAnsi"/>
         </w:rPr>
-        <w:t>CTX-May23bis_completeseq.fasta</w:t>
-      </w:r>
+        <w:t>CTX-May23bis_</w:t>
+      </w:r>
+      <w:proofErr w:type="gramStart"/>
+      <w:r>
+        <w:rPr>
+          <w:rFonts w:cstheme="minorHAnsi"/>
+        </w:rPr>
+        <w:t>completeseq.fasta</w:t>
+      </w:r>
+      <w:proofErr w:type="gramEnd"/>
       <w:r>
         <w:rPr>
           <w:rFonts w:cstheme="minorHAnsi"/>
@@ -2955,11 +3304,19 @@
           <w:rFonts w:cstheme="minorHAnsi"/>
         </w:rPr>
       </w:pPr>
-      <w:r>
-        <w:rPr>
-          <w:rFonts w:cstheme="minorHAnsi"/>
-        </w:rPr>
-        <w:t>transcriptomica/</w:t>
+      <w:proofErr w:type="spellStart"/>
+      <w:r>
+        <w:rPr>
+          <w:rFonts w:cstheme="minorHAnsi"/>
+        </w:rPr>
+        <w:t>transcriptomica</w:t>
+      </w:r>
+      <w:proofErr w:type="spellEnd"/>
+      <w:r>
+        <w:rPr>
+          <w:rFonts w:cstheme="minorHAnsi"/>
+        </w:rPr>
+        <w:t>/</w:t>
       </w:r>
       <w:r>
         <w:rPr>
@@ -2986,8 +3343,16 @@
         <w:rPr>
           <w:rFonts w:cstheme="minorHAnsi"/>
         </w:rPr>
-        <w:t>CTX-May23bis_completeseq.fasta</w:t>
-      </w:r>
+        <w:t>CTX-May23bis_</w:t>
+      </w:r>
+      <w:proofErr w:type="gramStart"/>
+      <w:r>
+        <w:rPr>
+          <w:rFonts w:cstheme="minorHAnsi"/>
+        </w:rPr>
+        <w:t>completeseq.fasta</w:t>
+      </w:r>
+      <w:proofErr w:type="gramEnd"/>
     </w:p>
     <w:p>
       <w:pPr>
@@ -3033,12 +3398,14 @@
         </w:rPr>
         <w:t>“</w:t>
       </w:r>
+      <w:proofErr w:type="spellStart"/>
       <w:r>
         <w:rPr>
           <w:rFonts w:cstheme="minorHAnsi"/>
         </w:rPr>
         <w:t>blastx</w:t>
       </w:r>
+      <w:proofErr w:type="spellEnd"/>
       <w:r>
         <w:rPr>
           <w:rFonts w:cstheme="minorHAnsi"/>
@@ -3049,7 +3416,21 @@
         <w:rPr>
           <w:rFonts w:cstheme="minorHAnsi"/>
         </w:rPr>
-        <w:t xml:space="preserve"> al directorio donde se encuentra el fichero fasta.</w:t>
+        <w:t xml:space="preserve"> al directorio donde se encuentra el </w:t>
+      </w:r>
+      <w:proofErr w:type="gramStart"/>
+      <w:r>
+        <w:rPr>
+          <w:rFonts w:cstheme="minorHAnsi"/>
+        </w:rPr>
+        <w:t>fichero fasta</w:t>
+      </w:r>
+      <w:proofErr w:type="gramEnd"/>
+      <w:r>
+        <w:rPr>
+          <w:rFonts w:cstheme="minorHAnsi"/>
+        </w:rPr>
+        <w:t>.</w:t>
       </w:r>
     </w:p>
     <w:p>
@@ -3155,12 +3536,14 @@
         </w:rPr>
         <w:t>“</w:t>
       </w:r>
+      <w:proofErr w:type="spellStart"/>
       <w:r>
         <w:rPr>
           <w:rFonts w:ascii="Space Mono" w:hAnsi="Space Mono" w:cstheme="minorHAnsi"/>
         </w:rPr>
         <w:t>sbatch</w:t>
       </w:r>
+      <w:proofErr w:type="spellEnd"/>
       <w:r>
         <w:rPr>
           <w:rFonts w:ascii="Space Mono" w:hAnsi="Space Mono" w:cstheme="minorHAnsi"/>
@@ -3171,7 +3554,21 @@
         <w:rPr>
           <w:rFonts w:cstheme="minorHAnsi"/>
         </w:rPr>
-        <w:t xml:space="preserve"> pasándole el fichero fasta como argumento.</w:t>
+        <w:t xml:space="preserve"> pasándole el </w:t>
+      </w:r>
+      <w:proofErr w:type="gramStart"/>
+      <w:r>
+        <w:rPr>
+          <w:rFonts w:cstheme="minorHAnsi"/>
+        </w:rPr>
+        <w:t>fichero fasta</w:t>
+      </w:r>
+      <w:proofErr w:type="gramEnd"/>
+      <w:r>
+        <w:rPr>
+          <w:rFonts w:cstheme="minorHAnsi"/>
+        </w:rPr>
+        <w:t xml:space="preserve"> como argumento.</w:t>
       </w:r>
     </w:p>
     <w:p>
@@ -3260,6 +3657,7 @@
         </w:rPr>
         <w:t xml:space="preserve"> con los que </w:t>
       </w:r>
+      <w:proofErr w:type="spellStart"/>
       <w:r>
         <w:rPr>
           <w:rFonts w:cstheme="minorHAnsi"/>
@@ -3270,7 +3668,14 @@
         <w:rPr>
           <w:rFonts w:cstheme="minorHAnsi"/>
         </w:rPr>
-        <w:t>lastx trabajará automáticamente.</w:t>
+        <w:t>lastx</w:t>
+      </w:r>
+      <w:proofErr w:type="spellEnd"/>
+      <w:r>
+        <w:rPr>
+          <w:rFonts w:cstheme="minorHAnsi"/>
+        </w:rPr>
+        <w:t xml:space="preserve"> trabajará automáticamente.</w:t>
       </w:r>
     </w:p>
     <w:p>
@@ -3353,12 +3758,14 @@
         </w:rPr>
         <w:t>“</w:t>
       </w:r>
+      <w:proofErr w:type="spellStart"/>
       <w:r>
         <w:rPr>
           <w:rFonts w:cstheme="minorHAnsi"/>
         </w:rPr>
         <w:t>blastx</w:t>
       </w:r>
+      <w:proofErr w:type="spellEnd"/>
       <w:r>
         <w:rPr>
           <w:rFonts w:cstheme="minorHAnsi"/>
@@ -3401,12 +3808,14 @@
         </w:rPr>
         <w:t>“</w:t>
       </w:r>
+      <w:proofErr w:type="spellStart"/>
       <w:r>
         <w:rPr>
           <w:rFonts w:ascii="Space Mono" w:hAnsi="Space Mono" w:cstheme="minorHAnsi"/>
         </w:rPr>
         <w:t>sbatch</w:t>
       </w:r>
+      <w:proofErr w:type="spellEnd"/>
       <w:r>
         <w:rPr>
           <w:rFonts w:ascii="Space Mono" w:hAnsi="Space Mono" w:cstheme="minorHAnsi"/>
@@ -3623,12 +4032,14 @@
         </w:rPr>
         <w:t>“</w:t>
       </w:r>
+      <w:proofErr w:type="spellStart"/>
       <w:r>
         <w:rPr>
           <w:rFonts w:cstheme="minorHAnsi"/>
         </w:rPr>
         <w:t>alignments</w:t>
       </w:r>
+      <w:proofErr w:type="spellEnd"/>
       <w:r>
         <w:rPr>
           <w:rFonts w:cstheme="minorHAnsi"/>
@@ -3647,12 +4058,14 @@
         </w:rPr>
         <w:t>“</w:t>
       </w:r>
+      <w:proofErr w:type="spellStart"/>
       <w:r>
         <w:rPr>
           <w:rFonts w:ascii="Space Mono" w:hAnsi="Space Mono" w:cstheme="minorHAnsi"/>
         </w:rPr>
         <w:t>sbatch</w:t>
       </w:r>
+      <w:proofErr w:type="spellEnd"/>
       <w:r>
         <w:rPr>
           <w:rFonts w:cstheme="minorHAnsi"/>
@@ -3706,8 +4119,23 @@
         <w:rPr>
           <w:rFonts w:cstheme="minorHAnsi"/>
         </w:rPr>
-        <w:t xml:space="preserve">BLAST_CSV: Fichero csv obtenido en </w:t>
-      </w:r>
+        <w:t xml:space="preserve">BLAST_CSV: Fichero </w:t>
+      </w:r>
+      <w:proofErr w:type="spellStart"/>
+      <w:r>
+        <w:rPr>
+          <w:rFonts w:cstheme="minorHAnsi"/>
+        </w:rPr>
+        <w:t>csv</w:t>
+      </w:r>
+      <w:proofErr w:type="spellEnd"/>
+      <w:r>
+        <w:rPr>
+          <w:rFonts w:cstheme="minorHAnsi"/>
+        </w:rPr>
+        <w:t xml:space="preserve"> obtenido en </w:t>
+      </w:r>
+      <w:proofErr w:type="spellStart"/>
       <w:r>
         <w:rPr>
           <w:rFonts w:cstheme="minorHAnsi"/>
@@ -3718,7 +4146,14 @@
         <w:rPr>
           <w:rFonts w:cstheme="minorHAnsi"/>
         </w:rPr>
-        <w:t>lastx.</w:t>
+        <w:t>lastx</w:t>
+      </w:r>
+      <w:proofErr w:type="spellEnd"/>
+      <w:r>
+        <w:rPr>
+          <w:rFonts w:cstheme="minorHAnsi"/>
+        </w:rPr>
+        <w:t>.</w:t>
       </w:r>
     </w:p>
     <w:p>
@@ -3840,12 +4275,14 @@
         </w:rPr>
         <w:t>“</w:t>
       </w:r>
+      <w:proofErr w:type="spellStart"/>
       <w:r>
         <w:rPr>
           <w:rFonts w:cstheme="minorHAnsi"/>
         </w:rPr>
         <w:t>alignments.out</w:t>
       </w:r>
+      <w:proofErr w:type="spellEnd"/>
       <w:r>
         <w:rPr>
           <w:rFonts w:cstheme="minorHAnsi"/>
@@ -3872,12 +4309,14 @@
         </w:rPr>
         <w:t>“</w:t>
       </w:r>
+      <w:proofErr w:type="spellStart"/>
       <w:r>
         <w:rPr>
           <w:rFonts w:cstheme="minorHAnsi"/>
         </w:rPr>
         <w:t>Alineamientos_mafft</w:t>
       </w:r>
+      <w:proofErr w:type="spellEnd"/>
       <w:r>
         <w:rPr>
           <w:rFonts w:cstheme="minorHAnsi"/>
@@ -3902,12 +4341,16 @@
         </w:rPr>
         <w:t>con la extensión “</w:t>
       </w:r>
+      <w:proofErr w:type="spellStart"/>
+      <w:proofErr w:type="gramStart"/>
       <w:r>
         <w:rPr>
           <w:rFonts w:cstheme="minorHAnsi"/>
         </w:rPr>
         <w:t>mafft.fasta</w:t>
       </w:r>
+      <w:proofErr w:type="spellEnd"/>
+      <w:proofErr w:type="gramEnd"/>
       <w:r>
         <w:rPr>
           <w:rFonts w:cstheme="minorHAnsi"/>
@@ -3952,12 +4395,22 @@
         </w:rPr>
         <w:t>“</w:t>
       </w:r>
-      <w:r>
-        <w:rPr>
-          <w:rFonts w:cstheme="minorHAnsi"/>
-        </w:rPr>
-        <w:t>extracted_sequences.fasta</w:t>
-      </w:r>
+      <w:proofErr w:type="spellStart"/>
+      <w:r>
+        <w:rPr>
+          <w:rFonts w:cstheme="minorHAnsi"/>
+        </w:rPr>
+        <w:t>extracted_</w:t>
+      </w:r>
+      <w:proofErr w:type="gramStart"/>
+      <w:r>
+        <w:rPr>
+          <w:rFonts w:cstheme="minorHAnsi"/>
+        </w:rPr>
+        <w:t>sequences.fasta</w:t>
+      </w:r>
+      <w:proofErr w:type="spellEnd"/>
+      <w:proofErr w:type="gramEnd"/>
       <w:r>
         <w:rPr>
           <w:rFonts w:cstheme="minorHAnsi"/>
@@ -4070,7 +4523,35 @@
         <w:rPr>
           <w:rFonts w:cstheme="minorHAnsi"/>
         </w:rPr>
-        <w:t>rectorio “curation_filter”. Antes de ejecutar el script es necesario revisar los parámetros de configuración del filtro. Éstos se encuentran en el fichero “config.txt” dentro del directorio “python_scripts”. Para modificar la configuración puedes editar el fichero o sustituirlo por otro con el mismo nombre y formato.</w:t>
+        <w:t>rectorio “</w:t>
+      </w:r>
+      <w:proofErr w:type="spellStart"/>
+      <w:r>
+        <w:rPr>
+          <w:rFonts w:cstheme="minorHAnsi"/>
+        </w:rPr>
+        <w:t>curation_filter</w:t>
+      </w:r>
+      <w:proofErr w:type="spellEnd"/>
+      <w:r>
+        <w:rPr>
+          <w:rFonts w:cstheme="minorHAnsi"/>
+        </w:rPr>
+        <w:t>”. Antes de ejecutar el script es necesario revisar los parámetros de configuración del filtro. Éstos se encuentran en el fichero “config.txt” dentro del directorio “</w:t>
+      </w:r>
+      <w:proofErr w:type="spellStart"/>
+      <w:r>
+        <w:rPr>
+          <w:rFonts w:cstheme="minorHAnsi"/>
+        </w:rPr>
+        <w:t>python_scripts</w:t>
+      </w:r>
+      <w:proofErr w:type="spellEnd"/>
+      <w:r>
+        <w:rPr>
+          <w:rFonts w:cstheme="minorHAnsi"/>
+        </w:rPr>
+        <w:t>”. Para modificar la configuración puedes editar el fichero o sustituirlo por otro con el mismo nombre y formato.</w:t>
       </w:r>
     </w:p>
     <w:p>
@@ -4092,12 +4573,14 @@
         </w:rPr>
         <w:t>jecuta con “</w:t>
       </w:r>
+      <w:proofErr w:type="spellStart"/>
       <w:r>
         <w:rPr>
           <w:rFonts w:ascii="Space Mono" w:hAnsi="Space Mono" w:cstheme="minorHAnsi"/>
         </w:rPr>
         <w:t>sbatch</w:t>
       </w:r>
+      <w:proofErr w:type="spellEnd"/>
       <w:r>
         <w:rPr>
           <w:rFonts w:cstheme="minorHAnsi"/>
@@ -4108,21 +4591,49 @@
         <w:rPr>
           <w:rFonts w:cstheme="minorHAnsi"/>
         </w:rPr>
-        <w:t>, no es necesario indicar ningún argumento. La ejecución puede durar alrededor de 20 minutos. Tras finalizar accede al directorio “Alineamientos_filtrados”.</w:t>
-      </w:r>
-    </w:p>
-    <w:p>
-      <w:pPr>
-        <w:jc w:val="both"/>
-        <w:rPr>
-          <w:rFonts w:cstheme="minorHAnsi"/>
-        </w:rPr>
-      </w:pPr>
-      <w:r>
-        <w:rPr>
-          <w:rFonts w:cstheme="minorHAnsi"/>
-        </w:rPr>
-        <w:t>Dentro de este directorio se encuentran todos los alineamientos que han pasado el filtro y un fichero llamado “informe.tsv”. Puedes descargar este fichero para consultar toda la información del filtrado.</w:t>
+        <w:t>, no es necesario indicar ningún argumento. La ejecución puede durar alrededor de 20 minutos. Tras finalizar accede al directorio “</w:t>
+      </w:r>
+      <w:proofErr w:type="spellStart"/>
+      <w:r>
+        <w:rPr>
+          <w:rFonts w:cstheme="minorHAnsi"/>
+        </w:rPr>
+        <w:t>Alineamientos_filtrados</w:t>
+      </w:r>
+      <w:proofErr w:type="spellEnd"/>
+      <w:r>
+        <w:rPr>
+          <w:rFonts w:cstheme="minorHAnsi"/>
+        </w:rPr>
+        <w:t>”.</w:t>
+      </w:r>
+    </w:p>
+    <w:p>
+      <w:pPr>
+        <w:jc w:val="both"/>
+        <w:rPr>
+          <w:rFonts w:cstheme="minorHAnsi"/>
+        </w:rPr>
+      </w:pPr>
+      <w:r>
+        <w:rPr>
+          <w:rFonts w:cstheme="minorHAnsi"/>
+        </w:rPr>
+        <w:t>Dentro de este directorio se encuentran todos los alineamientos que han pasado el filtro y un fichero llamado “</w:t>
+      </w:r>
+      <w:proofErr w:type="spellStart"/>
+      <w:r>
+        <w:rPr>
+          <w:rFonts w:cstheme="minorHAnsi"/>
+        </w:rPr>
+        <w:t>informe.tsv</w:t>
+      </w:r>
+      <w:proofErr w:type="spellEnd"/>
+      <w:r>
+        <w:rPr>
+          <w:rFonts w:cstheme="minorHAnsi"/>
+        </w:rPr>
+        <w:t>”. Puedes descargar este fichero para consultar toda la información del filtrado.</w:t>
       </w:r>
     </w:p>
     <w:p>
@@ -4163,6 +4674,7 @@
           <w:rFonts w:cstheme="minorHAnsi"/>
         </w:rPr>
       </w:pPr>
+      <w:proofErr w:type="spellStart"/>
       <w:r>
         <w:rPr>
           <w:rFonts w:cstheme="minorHAnsi"/>
@@ -4171,11 +4683,28 @@
         </w:rPr>
         <w:t>Seq_file</w:t>
       </w:r>
-      <w:r>
-        <w:rPr>
-          <w:rFonts w:cstheme="minorHAnsi"/>
-        </w:rPr>
-        <w:t>: El número del fichero original mafft.fasta analizado.</w:t>
+      <w:proofErr w:type="spellEnd"/>
+      <w:r>
+        <w:rPr>
+          <w:rFonts w:cstheme="minorHAnsi"/>
+        </w:rPr>
+        <w:t xml:space="preserve">: El número del fichero original </w:t>
+      </w:r>
+      <w:proofErr w:type="spellStart"/>
+      <w:proofErr w:type="gramStart"/>
+      <w:r>
+        <w:rPr>
+          <w:rFonts w:cstheme="minorHAnsi"/>
+        </w:rPr>
+        <w:t>mafft.fasta</w:t>
+      </w:r>
+      <w:proofErr w:type="spellEnd"/>
+      <w:proofErr w:type="gramEnd"/>
+      <w:r>
+        <w:rPr>
+          <w:rFonts w:cstheme="minorHAnsi"/>
+        </w:rPr>
+        <w:t xml:space="preserve"> analizado.</w:t>
       </w:r>
     </w:p>
     <w:p>
@@ -4190,14 +4719,26 @@
           <w:rFonts w:cstheme="minorHAnsi"/>
         </w:rPr>
       </w:pPr>
+      <w:proofErr w:type="spellStart"/>
+      <w:proofErr w:type="gramStart"/>
       <w:r>
         <w:rPr>
           <w:rFonts w:cstheme="minorHAnsi"/>
           <w:b/>
           <w:bCs/>
         </w:rPr>
-        <w:t>Frame_ID</w:t>
-      </w:r>
+        <w:t>Frame</w:t>
+      </w:r>
+      <w:proofErr w:type="gramEnd"/>
+      <w:r>
+        <w:rPr>
+          <w:rFonts w:cstheme="minorHAnsi"/>
+          <w:b/>
+          <w:bCs/>
+        </w:rPr>
+        <w:t>_ID</w:t>
+      </w:r>
+      <w:proofErr w:type="spellEnd"/>
       <w:r>
         <w:rPr>
           <w:rFonts w:cstheme="minorHAnsi"/>
@@ -4217,6 +4758,7 @@
           <w:rFonts w:cstheme="minorHAnsi"/>
         </w:rPr>
       </w:pPr>
+      <w:proofErr w:type="spellStart"/>
       <w:r>
         <w:rPr>
           <w:rFonts w:cstheme="minorHAnsi"/>
@@ -4225,6 +4767,7 @@
         </w:rPr>
         <w:t>Ref_ID</w:t>
       </w:r>
+      <w:proofErr w:type="spellEnd"/>
       <w:r>
         <w:rPr>
           <w:rFonts w:cstheme="minorHAnsi"/>
@@ -4250,6 +4793,7 @@
           <w:rFonts w:cstheme="minorHAnsi"/>
         </w:rPr>
       </w:pPr>
+      <w:proofErr w:type="spellStart"/>
       <w:r>
         <w:rPr>
           <w:rFonts w:cstheme="minorHAnsi"/>
@@ -4258,6 +4802,7 @@
         </w:rPr>
         <w:t>Pasa_filtro</w:t>
       </w:r>
+      <w:proofErr w:type="spellEnd"/>
       <w:r>
         <w:rPr>
           <w:rFonts w:cstheme="minorHAnsi"/>
@@ -4277,6 +4822,7 @@
           <w:rFonts w:cstheme="minorHAnsi"/>
         </w:rPr>
       </w:pPr>
+      <w:proofErr w:type="spellStart"/>
       <w:r>
         <w:rPr>
           <w:rFonts w:cstheme="minorHAnsi"/>
@@ -4285,6 +4831,7 @@
         </w:rPr>
         <w:t>Hay_segmento_de_subsecuencias_validas</w:t>
       </w:r>
+      <w:proofErr w:type="spellEnd"/>
       <w:r>
         <w:rPr>
           <w:rFonts w:cstheme="minorHAnsi"/>
@@ -4304,6 +4851,7 @@
           <w:rFonts w:cstheme="minorHAnsi"/>
         </w:rPr>
       </w:pPr>
+      <w:proofErr w:type="spellStart"/>
       <w:r>
         <w:rPr>
           <w:rFonts w:cstheme="minorHAnsi"/>
@@ -4312,6 +4860,7 @@
         </w:rPr>
         <w:t>longitud_minima_total_subseqs_superada</w:t>
       </w:r>
+      <w:proofErr w:type="spellEnd"/>
       <w:r>
         <w:rPr>
           <w:rFonts w:cstheme="minorHAnsi"/>
@@ -4331,6 +4880,7 @@
           <w:rFonts w:cstheme="minorHAnsi"/>
         </w:rPr>
       </w:pPr>
+      <w:proofErr w:type="spellStart"/>
       <w:r>
         <w:rPr>
           <w:rFonts w:cstheme="minorHAnsi"/>
@@ -4339,6 +4889,7 @@
         </w:rPr>
         <w:t>ratio_minimo_longitud_superado</w:t>
       </w:r>
+      <w:proofErr w:type="spellEnd"/>
       <w:r>
         <w:rPr>
           <w:rFonts w:cstheme="minorHAnsi"/>
@@ -4358,6 +4909,7 @@
           <w:rFonts w:cstheme="minorHAnsi"/>
         </w:rPr>
       </w:pPr>
+      <w:proofErr w:type="spellStart"/>
       <w:r>
         <w:rPr>
           <w:rFonts w:cstheme="minorHAnsi"/>
@@ -4366,6 +4918,7 @@
         </w:rPr>
         <w:t>Stop_codon_en_mitad_de_dos_segmentos_subsecuencias_validas</w:t>
       </w:r>
+      <w:proofErr w:type="spellEnd"/>
       <w:r>
         <w:rPr>
           <w:rFonts w:cstheme="minorHAnsi"/>
@@ -4385,6 +4938,7 @@
           <w:rFonts w:cstheme="minorHAnsi"/>
         </w:rPr>
       </w:pPr>
+      <w:proofErr w:type="spellStart"/>
       <w:r>
         <w:rPr>
           <w:rFonts w:cstheme="minorHAnsi"/>
@@ -4393,11 +4947,40 @@
         </w:rPr>
         <w:t>Vector_alineamiento</w:t>
       </w:r>
-      <w:r>
-        <w:rPr>
-          <w:rFonts w:cstheme="minorHAnsi"/>
-        </w:rPr>
-        <w:t>: Representación binaria del alineamiento entre las dos secuencias: 1(aa alineado), 0 (aa no alineado), * (codón de parada).</w:t>
+      <w:proofErr w:type="spellEnd"/>
+      <w:r>
+        <w:rPr>
+          <w:rFonts w:cstheme="minorHAnsi"/>
+        </w:rPr>
+        <w:t>: Representación binaria del alineamiento entre las dos secuencias: 1(</w:t>
+      </w:r>
+      <w:proofErr w:type="spellStart"/>
+      <w:r>
+        <w:rPr>
+          <w:rFonts w:cstheme="minorHAnsi"/>
+        </w:rPr>
+        <w:t>aa</w:t>
+      </w:r>
+      <w:proofErr w:type="spellEnd"/>
+      <w:r>
+        <w:rPr>
+          <w:rFonts w:cstheme="minorHAnsi"/>
+        </w:rPr>
+        <w:t xml:space="preserve"> alineado), 0 (</w:t>
+      </w:r>
+      <w:proofErr w:type="spellStart"/>
+      <w:r>
+        <w:rPr>
+          <w:rFonts w:cstheme="minorHAnsi"/>
+        </w:rPr>
+        <w:t>aa</w:t>
+      </w:r>
+      <w:proofErr w:type="spellEnd"/>
+      <w:r>
+        <w:rPr>
+          <w:rFonts w:cstheme="minorHAnsi"/>
+        </w:rPr>
+        <w:t xml:space="preserve"> no alineado), * (codón de parada).</w:t>
       </w:r>
     </w:p>
     <w:p>
@@ -4430,14 +5013,30 @@
           <w:rFonts w:cstheme="minorHAnsi"/>
         </w:rPr>
         <w:lastRenderedPageBreak/>
-        <w:t>Accede al directorio “metionine_filter” y ejecuta con “</w:t>
-      </w:r>
+        <w:t>Accede al directorio “</w:t>
+      </w:r>
+      <w:proofErr w:type="spellStart"/>
+      <w:r>
+        <w:rPr>
+          <w:rFonts w:cstheme="minorHAnsi"/>
+        </w:rPr>
+        <w:t>metionine_filter</w:t>
+      </w:r>
+      <w:proofErr w:type="spellEnd"/>
+      <w:r>
+        <w:rPr>
+          <w:rFonts w:cstheme="minorHAnsi"/>
+        </w:rPr>
+        <w:t>” y ejecuta con “</w:t>
+      </w:r>
+      <w:proofErr w:type="spellStart"/>
       <w:r>
         <w:rPr>
           <w:rFonts w:ascii="Space Mono" w:hAnsi="Space Mono" w:cstheme="minorHAnsi"/>
         </w:rPr>
         <w:t>sbatch</w:t>
       </w:r>
+      <w:proofErr w:type="spellEnd"/>
       <w:r>
         <w:rPr>
           <w:rFonts w:cstheme="minorHAnsi"/>
@@ -4471,6 +5070,7 @@
           <w:rFonts w:cstheme="minorHAnsi"/>
         </w:rPr>
       </w:pPr>
+      <w:proofErr w:type="spellStart"/>
       <w:r>
         <w:rPr>
           <w:rFonts w:cstheme="minorHAnsi"/>
@@ -4479,6 +5079,7 @@
         </w:rPr>
         <w:t>Alineamientos_Perfectos</w:t>
       </w:r>
+      <w:proofErr w:type="spellEnd"/>
       <w:r>
         <w:rPr>
           <w:rFonts w:cstheme="minorHAnsi"/>
@@ -4495,7 +5096,21 @@
         <w:rPr>
           <w:rFonts w:cstheme="minorHAnsi"/>
         </w:rPr>
-        <w:t>etionina inicial en las secuencias de referencia coincide con la metionina inicial del frame.</w:t>
+        <w:t xml:space="preserve">etionina inicial en las secuencias de referencia coincide con la metionina inicial del </w:t>
+      </w:r>
+      <w:proofErr w:type="gramStart"/>
+      <w:r>
+        <w:rPr>
+          <w:rFonts w:cstheme="minorHAnsi"/>
+        </w:rPr>
+        <w:t>frame</w:t>
+      </w:r>
+      <w:proofErr w:type="gramEnd"/>
+      <w:r>
+        <w:rPr>
+          <w:rFonts w:cstheme="minorHAnsi"/>
+        </w:rPr>
+        <w:t>.</w:t>
       </w:r>
     </w:p>
     <w:p>
@@ -4510,6 +5125,7 @@
           <w:rFonts w:cstheme="minorHAnsi"/>
         </w:rPr>
       </w:pPr>
+      <w:proofErr w:type="spellStart"/>
       <w:r>
         <w:rPr>
           <w:rFonts w:cstheme="minorHAnsi"/>
@@ -4518,6 +5134,7 @@
         </w:rPr>
         <w:t>Alineamientos_Limpios</w:t>
       </w:r>
+      <w:proofErr w:type="spellEnd"/>
       <w:r>
         <w:rPr>
           <w:rFonts w:cstheme="minorHAnsi"/>
@@ -4537,6 +5154,7 @@
           <w:rFonts w:cstheme="minorHAnsi"/>
         </w:rPr>
       </w:pPr>
+      <w:proofErr w:type="spellStart"/>
       <w:r>
         <w:rPr>
           <w:rFonts w:cstheme="minorHAnsi"/>
@@ -4545,11 +5163,26 @@
         </w:rPr>
         <w:t>Alineamientos_M_Previa</w:t>
       </w:r>
-      <w:r>
-        <w:rPr>
-          <w:rFonts w:cstheme="minorHAnsi"/>
-        </w:rPr>
-        <w:t>: La metionina inicial en las secuencias de referencia coincide con la metionina inicial del frame, pero existe una metionina anterior que podría ser el verdadero inicio de la secuencia.</w:t>
+      <w:proofErr w:type="spellEnd"/>
+      <w:r>
+        <w:rPr>
+          <w:rFonts w:cstheme="minorHAnsi"/>
+        </w:rPr>
+        <w:t xml:space="preserve">: La metionina inicial en las secuencias de referencia coincide con la metionina inicial del </w:t>
+      </w:r>
+      <w:proofErr w:type="gramStart"/>
+      <w:r>
+        <w:rPr>
+          <w:rFonts w:cstheme="minorHAnsi"/>
+        </w:rPr>
+        <w:t>frame</w:t>
+      </w:r>
+      <w:proofErr w:type="gramEnd"/>
+      <w:r>
+        <w:rPr>
+          <w:rFonts w:cstheme="minorHAnsi"/>
+        </w:rPr>
+        <w:t>, pero existe una metionina anterior que podría ser el verdadero inicio de la secuencia.</w:t>
       </w:r>
     </w:p>
     <w:p>
@@ -4564,6 +5197,7 @@
           <w:rFonts w:cstheme="minorHAnsi"/>
         </w:rPr>
       </w:pPr>
+      <w:proofErr w:type="spellStart"/>
       <w:r>
         <w:rPr>
           <w:rFonts w:cstheme="minorHAnsi"/>
@@ -4572,11 +5206,26 @@
         </w:rPr>
         <w:t>Alineamientos_Multiframe</w:t>
       </w:r>
-      <w:r>
-        <w:rPr>
-          <w:rFonts w:cstheme="minorHAnsi"/>
-        </w:rPr>
-        <w:t>: Son los ficheros en donde más de un frame alinea con las secuencias de referencia.</w:t>
+      <w:proofErr w:type="spellEnd"/>
+      <w:r>
+        <w:rPr>
+          <w:rFonts w:cstheme="minorHAnsi"/>
+        </w:rPr>
+        <w:t xml:space="preserve">: Son los ficheros en donde más de un </w:t>
+      </w:r>
+      <w:proofErr w:type="gramStart"/>
+      <w:r>
+        <w:rPr>
+          <w:rFonts w:cstheme="minorHAnsi"/>
+        </w:rPr>
+        <w:t>frame</w:t>
+      </w:r>
+      <w:proofErr w:type="gramEnd"/>
+      <w:r>
+        <w:rPr>
+          <w:rFonts w:cstheme="minorHAnsi"/>
+        </w:rPr>
+        <w:t xml:space="preserve"> alinea con las secuencias de referencia.</w:t>
       </w:r>
     </w:p>
     <w:p>
@@ -4591,6 +5240,7 @@
           <w:rFonts w:cstheme="minorHAnsi"/>
         </w:rPr>
       </w:pPr>
+      <w:proofErr w:type="spellStart"/>
       <w:r>
         <w:rPr>
           <w:rFonts w:cstheme="minorHAnsi"/>
@@ -4599,6 +5249,7 @@
         </w:rPr>
         <w:t>Alineamientos_Revision_Manual</w:t>
       </w:r>
+      <w:proofErr w:type="spellEnd"/>
       <w:r>
         <w:rPr>
           <w:rFonts w:cstheme="minorHAnsi"/>
@@ -4645,28 +5296,62 @@
           <w:b/>
           <w:bCs/>
         </w:rPr>
-        <w:t>Clasificación por superfamilias de conotoxinas y otros péptidos</w:t>
-      </w:r>
-    </w:p>
-    <w:p>
-      <w:pPr>
-        <w:jc w:val="both"/>
-        <w:rPr>
-          <w:rFonts w:cstheme="minorHAnsi"/>
-        </w:rPr>
-      </w:pPr>
-      <w:r>
-        <w:rPr>
-          <w:rFonts w:cstheme="minorHAnsi"/>
-        </w:rPr>
-        <w:t>Accede al directorio “superfamily” y ejecuta con “</w:t>
-      </w:r>
+        <w:t xml:space="preserve">Clasificación por superfamilias de </w:t>
+      </w:r>
+      <w:proofErr w:type="spellStart"/>
+      <w:r>
+        <w:rPr>
+          <w:rFonts w:cstheme="minorHAnsi"/>
+          <w:b/>
+          <w:bCs/>
+        </w:rPr>
+        <w:t>conotoxinas</w:t>
+      </w:r>
+      <w:proofErr w:type="spellEnd"/>
+      <w:r>
+        <w:rPr>
+          <w:rFonts w:cstheme="minorHAnsi"/>
+          <w:b/>
+          <w:bCs/>
+        </w:rPr>
+        <w:t xml:space="preserve"> y otros péptidos</w:t>
+      </w:r>
+    </w:p>
+    <w:p>
+      <w:pPr>
+        <w:jc w:val="both"/>
+        <w:rPr>
+          <w:rFonts w:cstheme="minorHAnsi"/>
+        </w:rPr>
+      </w:pPr>
+      <w:r>
+        <w:rPr>
+          <w:rFonts w:cstheme="minorHAnsi"/>
+        </w:rPr>
+        <w:t>Accede al directorio “</w:t>
+      </w:r>
+      <w:proofErr w:type="spellStart"/>
+      <w:r>
+        <w:rPr>
+          <w:rFonts w:cstheme="minorHAnsi"/>
+        </w:rPr>
+        <w:t>superfamily</w:t>
+      </w:r>
+      <w:proofErr w:type="spellEnd"/>
+      <w:r>
+        <w:rPr>
+          <w:rFonts w:cstheme="minorHAnsi"/>
+        </w:rPr>
+        <w:t>” y ejecuta con “</w:t>
+      </w:r>
+      <w:proofErr w:type="spellStart"/>
       <w:r>
         <w:rPr>
           <w:rFonts w:ascii="Space Mono" w:hAnsi="Space Mono" w:cstheme="minorHAnsi"/>
         </w:rPr>
         <w:t>sbatch</w:t>
       </w:r>
+      <w:proofErr w:type="spellEnd"/>
       <w:r>
         <w:rPr>
           <w:rFonts w:cstheme="minorHAnsi"/>
@@ -4690,7 +5375,21 @@
         <w:rPr>
           <w:rFonts w:cstheme="minorHAnsi"/>
         </w:rPr>
-        <w:t>DB1: Fichero fasta de la base de datos de péptidos señales de conotoxinas.</w:t>
+        <w:t xml:space="preserve">DB1: Fichero fasta de la base de datos de péptidos señales de </w:t>
+      </w:r>
+      <w:proofErr w:type="spellStart"/>
+      <w:r>
+        <w:rPr>
+          <w:rFonts w:cstheme="minorHAnsi"/>
+        </w:rPr>
+        <w:t>conotoxinas</w:t>
+      </w:r>
+      <w:proofErr w:type="spellEnd"/>
+      <w:r>
+        <w:rPr>
+          <w:rFonts w:cstheme="minorHAnsi"/>
+        </w:rPr>
+        <w:t>.</w:t>
       </w:r>
     </w:p>
     <w:p>
@@ -4715,7 +5414,21 @@
         <w:rPr>
           <w:rFonts w:cstheme="minorHAnsi"/>
         </w:rPr>
-        <w:t xml:space="preserve"> Fichero fasta de la base de datos de superfamilias de conotoxinas.</w:t>
+        <w:t xml:space="preserve"> Fichero fasta de la base de datos de superfamilias de </w:t>
+      </w:r>
+      <w:proofErr w:type="spellStart"/>
+      <w:r>
+        <w:rPr>
+          <w:rFonts w:cstheme="minorHAnsi"/>
+        </w:rPr>
+        <w:t>conotoxinas</w:t>
+      </w:r>
+      <w:proofErr w:type="spellEnd"/>
+      <w:r>
+        <w:rPr>
+          <w:rFonts w:cstheme="minorHAnsi"/>
+        </w:rPr>
+        <w:t>.</w:t>
       </w:r>
     </w:p>
     <w:p>
@@ -4824,7 +5537,21 @@
         <w:rPr>
           <w:rFonts w:cstheme="minorHAnsi"/>
         </w:rPr>
-        <w:t>En el directorio “resultados” tendremos todos los ficheros csv con las secuencias clasificadas.</w:t>
+        <w:t xml:space="preserve">En el directorio “resultados” tendremos todos los ficheros </w:t>
+      </w:r>
+      <w:proofErr w:type="spellStart"/>
+      <w:r>
+        <w:rPr>
+          <w:rFonts w:cstheme="minorHAnsi"/>
+        </w:rPr>
+        <w:t>csv</w:t>
+      </w:r>
+      <w:proofErr w:type="spellEnd"/>
+      <w:r>
+        <w:rPr>
+          <w:rFonts w:cstheme="minorHAnsi"/>
+        </w:rPr>
+        <w:t xml:space="preserve"> con las secuencias clasificadas.</w:t>
       </w:r>
     </w:p>
     <w:p>
@@ -4844,8 +5571,16 @@
         <w:rPr>
           <w:rFonts w:cstheme="minorHAnsi"/>
         </w:rPr>
-        <w:t xml:space="preserve"> situada en el directorio de utilidades de Transcripto-filter</w:t>
-      </w:r>
+        <w:t xml:space="preserve"> situada en el directorio de utilidades de Transcripto-</w:t>
+      </w:r>
+      <w:proofErr w:type="spellStart"/>
+      <w:r>
+        <w:rPr>
+          <w:rFonts w:cstheme="minorHAnsi"/>
+        </w:rPr>
+        <w:t>filter</w:t>
+      </w:r>
+      <w:proofErr w:type="spellEnd"/>
       <w:r>
         <w:rPr>
           <w:rFonts w:cstheme="minorHAnsi"/>
@@ -4900,7 +5635,35 @@
         <w:rPr>
           <w:rFonts w:cstheme="minorHAnsi"/>
         </w:rPr>
-        <w:t>Nota: Esta herramienta también se encuentra como script de Python en el directorio “python_scripts” dentro de “superfamily”. Si trabajamos en Linux, podemos ejecutarlo desde la terminal.</w:t>
+        <w:t>Nota: Esta herramienta también se encuentra como script de Python en el directorio “</w:t>
+      </w:r>
+      <w:proofErr w:type="spellStart"/>
+      <w:r>
+        <w:rPr>
+          <w:rFonts w:cstheme="minorHAnsi"/>
+        </w:rPr>
+        <w:t>python_scripts</w:t>
+      </w:r>
+      <w:proofErr w:type="spellEnd"/>
+      <w:r>
+        <w:rPr>
+          <w:rFonts w:cstheme="minorHAnsi"/>
+        </w:rPr>
+        <w:t>” dentro de “</w:t>
+      </w:r>
+      <w:proofErr w:type="spellStart"/>
+      <w:r>
+        <w:rPr>
+          <w:rFonts w:cstheme="minorHAnsi"/>
+        </w:rPr>
+        <w:t>superfamily</w:t>
+      </w:r>
+      <w:proofErr w:type="spellEnd"/>
+      <w:r>
+        <w:rPr>
+          <w:rFonts w:cstheme="minorHAnsi"/>
+        </w:rPr>
+        <w:t>”. Si trabajamos en Linux, podemos ejecutarlo desde la terminal.</w:t>
       </w:r>
     </w:p>
     <w:p>
@@ -4929,23 +5692,73 @@
           <w:rFonts w:cstheme="minorHAnsi"/>
         </w:rPr>
       </w:pPr>
-      <w:r>
-        <w:rPr>
-          <w:rFonts w:cstheme="minorHAnsi"/>
-        </w:rPr>
-        <w:t>Perfectos_SF: Lista de secuencias</w:t>
-      </w:r>
-      <w:r>
-        <w:rPr>
-          <w:rFonts w:cstheme="minorHAnsi"/>
-        </w:rPr>
-        <w:t xml:space="preserve"> (del directorio “Alineamientos_Perfectos”)</w:t>
-      </w:r>
-      <w:r>
-        <w:rPr>
-          <w:rFonts w:cstheme="minorHAnsi"/>
-        </w:rPr>
-        <w:t xml:space="preserve"> en donde se ha identificado un péptido señal de la base de datos de péptidos señal y posteriormente ha alineado con la base de datos de superfamilias. En la columna “SF_signal” se indica al péptido señal con el que alinea con un umbral del 70% de coincidencia (pident_signal). En la columna “match” nos aparece el mejor resultado y en la columna “SF-hormone” la superfamilia a la que pertenece.</w:t>
+      <w:proofErr w:type="spellStart"/>
+      <w:r>
+        <w:rPr>
+          <w:rFonts w:cstheme="minorHAnsi"/>
+        </w:rPr>
+        <w:t>Perfectos_SF</w:t>
+      </w:r>
+      <w:proofErr w:type="spellEnd"/>
+      <w:r>
+        <w:rPr>
+          <w:rFonts w:cstheme="minorHAnsi"/>
+        </w:rPr>
+        <w:t>: Lista de secuencias</w:t>
+      </w:r>
+      <w:r>
+        <w:rPr>
+          <w:rFonts w:cstheme="minorHAnsi"/>
+        </w:rPr>
+        <w:t xml:space="preserve"> (del directorio “</w:t>
+      </w:r>
+      <w:proofErr w:type="spellStart"/>
+      <w:r>
+        <w:rPr>
+          <w:rFonts w:cstheme="minorHAnsi"/>
+        </w:rPr>
+        <w:t>Alineamientos_Perfectos</w:t>
+      </w:r>
+      <w:proofErr w:type="spellEnd"/>
+      <w:r>
+        <w:rPr>
+          <w:rFonts w:cstheme="minorHAnsi"/>
+        </w:rPr>
+        <w:t>”)</w:t>
+      </w:r>
+      <w:r>
+        <w:rPr>
+          <w:rFonts w:cstheme="minorHAnsi"/>
+        </w:rPr>
+        <w:t xml:space="preserve"> en donde se ha identificado un péptido señal de la base de datos de péptidos señal y posteriormente ha alineado con la base de datos de superfamilias. En la columna “</w:t>
+      </w:r>
+      <w:proofErr w:type="spellStart"/>
+      <w:r>
+        <w:rPr>
+          <w:rFonts w:cstheme="minorHAnsi"/>
+        </w:rPr>
+        <w:t>SF_signal</w:t>
+      </w:r>
+      <w:proofErr w:type="spellEnd"/>
+      <w:r>
+        <w:rPr>
+          <w:rFonts w:cstheme="minorHAnsi"/>
+        </w:rPr>
+        <w:t>” se indica al péptido señal con el que alinea con un umbral del 70% de coincidencia (</w:t>
+      </w:r>
+      <w:proofErr w:type="spellStart"/>
+      <w:r>
+        <w:rPr>
+          <w:rFonts w:cstheme="minorHAnsi"/>
+        </w:rPr>
+        <w:t>pident_signal</w:t>
+      </w:r>
+      <w:proofErr w:type="spellEnd"/>
+      <w:r>
+        <w:rPr>
+          <w:rFonts w:cstheme="minorHAnsi"/>
+        </w:rPr>
+        <w:t>). En la columna “match” nos aparece el mejor resultado y en la columna “SF-hormone” la superfamilia a la que pertenece.</w:t>
       </w:r>
     </w:p>
     <w:p>
@@ -4960,24 +5773,60 @@
           <w:rFonts w:cstheme="minorHAnsi"/>
         </w:rPr>
       </w:pPr>
+      <w:proofErr w:type="spellStart"/>
       <w:r>
         <w:rPr>
           <w:rFonts w:cstheme="minorHAnsi"/>
         </w:rPr>
         <w:lastRenderedPageBreak/>
-        <w:t>Perfectos_NoSF: Lista de secuencias</w:t>
-      </w:r>
-      <w:r>
-        <w:rPr>
-          <w:rFonts w:cstheme="minorHAnsi"/>
-        </w:rPr>
-        <w:t xml:space="preserve"> (del directorio “Alineamientos_Perfectos”) </w:t>
-      </w:r>
-      <w:r>
-        <w:rPr>
-          <w:rFonts w:cstheme="minorHAnsi"/>
-        </w:rPr>
-        <w:t>en donde no se ha identificado un péptido señal de la base de datos de péptidos señal pero posteriormente ha alineado con la base de datos de superfamilias</w:t>
+        <w:t>Perfectos_NoSF</w:t>
+      </w:r>
+      <w:proofErr w:type="spellEnd"/>
+      <w:r>
+        <w:rPr>
+          <w:rFonts w:cstheme="minorHAnsi"/>
+        </w:rPr>
+        <w:t>: Lista de secuencias</w:t>
+      </w:r>
+      <w:r>
+        <w:rPr>
+          <w:rFonts w:cstheme="minorHAnsi"/>
+        </w:rPr>
+        <w:t xml:space="preserve"> (del directorio “</w:t>
+      </w:r>
+      <w:proofErr w:type="spellStart"/>
+      <w:r>
+        <w:rPr>
+          <w:rFonts w:cstheme="minorHAnsi"/>
+        </w:rPr>
+        <w:t>Alineamientos_Perfectos</w:t>
+      </w:r>
+      <w:proofErr w:type="spellEnd"/>
+      <w:r>
+        <w:rPr>
+          <w:rFonts w:cstheme="minorHAnsi"/>
+        </w:rPr>
+        <w:t xml:space="preserve">”) </w:t>
+      </w:r>
+      <w:r>
+        <w:rPr>
+          <w:rFonts w:cstheme="minorHAnsi"/>
+        </w:rPr>
+        <w:t xml:space="preserve">en donde no se ha identificado un péptido señal de la base de datos de péptidos </w:t>
+      </w:r>
+      <w:proofErr w:type="gramStart"/>
+      <w:r>
+        <w:rPr>
+          <w:rFonts w:cstheme="minorHAnsi"/>
+        </w:rPr>
+        <w:t>señal</w:t>
+      </w:r>
+      <w:proofErr w:type="gramEnd"/>
+      <w:r>
+        <w:rPr>
+          <w:rFonts w:cstheme="minorHAnsi"/>
+        </w:rPr>
+        <w:t xml:space="preserve"> pero posteriormente ha alineado con la base de datos de superfamilias</w:t>
       </w:r>
       <w:r>
         <w:rPr>
@@ -4998,11 +5847,33 @@
           <w:rFonts w:cstheme="minorHAnsi"/>
         </w:rPr>
       </w:pPr>
-      <w:r>
-        <w:rPr>
-          <w:rFonts w:cstheme="minorHAnsi"/>
-        </w:rPr>
-        <w:t>Perfectos_noMatch: Lista de secuencias (del directorio “Alineamientos_Perfectos”) que no han alineado con ninguna secuencia de la base de datos de superfamilias.</w:t>
+      <w:proofErr w:type="spellStart"/>
+      <w:r>
+        <w:rPr>
+          <w:rFonts w:cstheme="minorHAnsi"/>
+        </w:rPr>
+        <w:t>Perfectos_noMatch</w:t>
+      </w:r>
+      <w:proofErr w:type="spellEnd"/>
+      <w:r>
+        <w:rPr>
+          <w:rFonts w:cstheme="minorHAnsi"/>
+        </w:rPr>
+        <w:t>: Lista de secuencias (del directorio “</w:t>
+      </w:r>
+      <w:proofErr w:type="spellStart"/>
+      <w:r>
+        <w:rPr>
+          <w:rFonts w:cstheme="minorHAnsi"/>
+        </w:rPr>
+        <w:t>Alineamientos_Perfectos</w:t>
+      </w:r>
+      <w:proofErr w:type="spellEnd"/>
+      <w:r>
+        <w:rPr>
+          <w:rFonts w:cstheme="minorHAnsi"/>
+        </w:rPr>
+        <w:t>”) que no han alineado con ninguna secuencia de la base de datos de superfamilias.</w:t>
       </w:r>
     </w:p>
     <w:p>
@@ -5017,11 +5888,33 @@
           <w:rFonts w:cstheme="minorHAnsi"/>
         </w:rPr>
       </w:pPr>
-      <w:r>
-        <w:rPr>
-          <w:rFonts w:cstheme="minorHAnsi"/>
-        </w:rPr>
-        <w:t>Mprevia_SF: Lista de secuencias (del directorio “Alineamientos_M_Previa”) en donde se ha identificado un péptido señal de la base de datos de péptidos señal y posteriormente ha alineado con la base de datos de superfamilias.</w:t>
+      <w:proofErr w:type="spellStart"/>
+      <w:r>
+        <w:rPr>
+          <w:rFonts w:cstheme="minorHAnsi"/>
+        </w:rPr>
+        <w:t>Mprevia_SF</w:t>
+      </w:r>
+      <w:proofErr w:type="spellEnd"/>
+      <w:r>
+        <w:rPr>
+          <w:rFonts w:cstheme="minorHAnsi"/>
+        </w:rPr>
+        <w:t>: Lista de secuencias (del directorio “</w:t>
+      </w:r>
+      <w:proofErr w:type="spellStart"/>
+      <w:r>
+        <w:rPr>
+          <w:rFonts w:cstheme="minorHAnsi"/>
+        </w:rPr>
+        <w:t>Alineamientos_M_Previa</w:t>
+      </w:r>
+      <w:proofErr w:type="spellEnd"/>
+      <w:r>
+        <w:rPr>
+          <w:rFonts w:cstheme="minorHAnsi"/>
+        </w:rPr>
+        <w:t>”) en donde se ha identificado un péptido señal de la base de datos de péptidos señal y posteriormente ha alineado con la base de datos de superfamilias.</w:t>
       </w:r>
     </w:p>
     <w:p>
@@ -5036,11 +5929,47 @@
           <w:rFonts w:cstheme="minorHAnsi"/>
         </w:rPr>
       </w:pPr>
-      <w:r>
-        <w:rPr>
-          <w:rFonts w:cstheme="minorHAnsi"/>
-        </w:rPr>
-        <w:t>Mprevia_NoSF: Lista de secuencias (del directorio “Alineamientos_M_Previa”) en donde no se ha identificado un péptido señal de la base de datos de péptidos señal pero posteriormente ha alineado con la base de datos de superfamilias.</w:t>
+      <w:proofErr w:type="spellStart"/>
+      <w:r>
+        <w:rPr>
+          <w:rFonts w:cstheme="minorHAnsi"/>
+        </w:rPr>
+        <w:t>Mprevia_NoSF</w:t>
+      </w:r>
+      <w:proofErr w:type="spellEnd"/>
+      <w:r>
+        <w:rPr>
+          <w:rFonts w:cstheme="minorHAnsi"/>
+        </w:rPr>
+        <w:t>: Lista de secuencias (del directorio “</w:t>
+      </w:r>
+      <w:proofErr w:type="spellStart"/>
+      <w:r>
+        <w:rPr>
+          <w:rFonts w:cstheme="minorHAnsi"/>
+        </w:rPr>
+        <w:t>Alineamientos_M_Previa</w:t>
+      </w:r>
+      <w:proofErr w:type="spellEnd"/>
+      <w:r>
+        <w:rPr>
+          <w:rFonts w:cstheme="minorHAnsi"/>
+        </w:rPr>
+        <w:t xml:space="preserve">”) en donde no se ha identificado un péptido señal de la base de datos de péptidos </w:t>
+      </w:r>
+      <w:proofErr w:type="gramStart"/>
+      <w:r>
+        <w:rPr>
+          <w:rFonts w:cstheme="minorHAnsi"/>
+        </w:rPr>
+        <w:t>señal</w:t>
+      </w:r>
+      <w:proofErr w:type="gramEnd"/>
+      <w:r>
+        <w:rPr>
+          <w:rFonts w:cstheme="minorHAnsi"/>
+        </w:rPr>
+        <w:t xml:space="preserve"> pero posteriormente ha alineado con la base de datos de superfamilias.</w:t>
       </w:r>
     </w:p>
     <w:p>
@@ -5055,11 +5984,33 @@
           <w:rFonts w:cstheme="minorHAnsi"/>
         </w:rPr>
       </w:pPr>
-      <w:r>
-        <w:rPr>
-          <w:rFonts w:cstheme="minorHAnsi"/>
-        </w:rPr>
-        <w:t>Mprevia_noMatch: Lista de secuencias (del directorio “Alineamientos_M_Previa”) que no han alineado con ninguna secuencia de la base de datos de superfamilias.</w:t>
+      <w:proofErr w:type="spellStart"/>
+      <w:r>
+        <w:rPr>
+          <w:rFonts w:cstheme="minorHAnsi"/>
+        </w:rPr>
+        <w:t>Mprevia_noMatch</w:t>
+      </w:r>
+      <w:proofErr w:type="spellEnd"/>
+      <w:r>
+        <w:rPr>
+          <w:rFonts w:cstheme="minorHAnsi"/>
+        </w:rPr>
+        <w:t>: Lista de secuencias (del directorio “</w:t>
+      </w:r>
+      <w:proofErr w:type="spellStart"/>
+      <w:r>
+        <w:rPr>
+          <w:rFonts w:cstheme="minorHAnsi"/>
+        </w:rPr>
+        <w:t>Alineamientos_M_Previa</w:t>
+      </w:r>
+      <w:proofErr w:type="spellEnd"/>
+      <w:r>
+        <w:rPr>
+          <w:rFonts w:cstheme="minorHAnsi"/>
+        </w:rPr>
+        <w:t>”) que no han alineado con ninguna secuencia de la base de datos de superfamilias.</w:t>
       </w:r>
     </w:p>
     <w:p>
@@ -5074,11 +6025,33 @@
           <w:rFonts w:cstheme="minorHAnsi"/>
         </w:rPr>
       </w:pPr>
-      <w:r>
-        <w:rPr>
-          <w:rFonts w:cstheme="minorHAnsi"/>
-        </w:rPr>
-        <w:t>Revision_manual_Match: Lista de secuencias (del directorio “Alineamientos_Revision_Manual”) que han alineado con la base de datos de superfamilias.</w:t>
+      <w:proofErr w:type="spellStart"/>
+      <w:r>
+        <w:rPr>
+          <w:rFonts w:cstheme="minorHAnsi"/>
+        </w:rPr>
+        <w:t>Revision_manual_Match</w:t>
+      </w:r>
+      <w:proofErr w:type="spellEnd"/>
+      <w:r>
+        <w:rPr>
+          <w:rFonts w:cstheme="minorHAnsi"/>
+        </w:rPr>
+        <w:t>: Lista de secuencias (del directorio “</w:t>
+      </w:r>
+      <w:proofErr w:type="spellStart"/>
+      <w:r>
+        <w:rPr>
+          <w:rFonts w:cstheme="minorHAnsi"/>
+        </w:rPr>
+        <w:t>Alineamientos_Revision_Manual</w:t>
+      </w:r>
+      <w:proofErr w:type="spellEnd"/>
+      <w:r>
+        <w:rPr>
+          <w:rFonts w:cstheme="minorHAnsi"/>
+        </w:rPr>
+        <w:t>”) que han alineado con la base de datos de superfamilias.</w:t>
       </w:r>
     </w:p>
     <w:p>
@@ -5093,25 +6066,119 @@
           <w:rFonts w:cstheme="minorHAnsi"/>
         </w:rPr>
       </w:pPr>
-      <w:r>
-        <w:rPr>
-          <w:rFonts w:cstheme="minorHAnsi"/>
-        </w:rPr>
-        <w:t>Revision_manual_noMatch: Lista de secuencias (del directorio “Alineamientos_Revision_Manual”) que no han alineado con la base de datos de superfamilias.</w:t>
-      </w:r>
-    </w:p>
-    <w:p>
-      <w:pPr>
-        <w:jc w:val="both"/>
-        <w:rPr>
-          <w:rFonts w:cstheme="minorHAnsi"/>
-        </w:rPr>
-      </w:pPr>
-      <w:r>
-        <w:rPr>
-          <w:rFonts w:cstheme="minorHAnsi"/>
-        </w:rPr>
-        <w:t>El directorio “alineamientos_NoSF” contiene los alineamientos en formato “mafft.fasta” de las secuencias de “Perfectos_NoSF”, “Mprevia_NoSF” y “Revision_manual_Match”</w:t>
+      <w:proofErr w:type="spellStart"/>
+      <w:r>
+        <w:rPr>
+          <w:rFonts w:cstheme="minorHAnsi"/>
+        </w:rPr>
+        <w:t>Revision_manual_noMatch</w:t>
+      </w:r>
+      <w:proofErr w:type="spellEnd"/>
+      <w:r>
+        <w:rPr>
+          <w:rFonts w:cstheme="minorHAnsi"/>
+        </w:rPr>
+        <w:t>: Lista de secuencias (del directorio “</w:t>
+      </w:r>
+      <w:proofErr w:type="spellStart"/>
+      <w:r>
+        <w:rPr>
+          <w:rFonts w:cstheme="minorHAnsi"/>
+        </w:rPr>
+        <w:t>Alineamientos_Revision_Manual</w:t>
+      </w:r>
+      <w:proofErr w:type="spellEnd"/>
+      <w:r>
+        <w:rPr>
+          <w:rFonts w:cstheme="minorHAnsi"/>
+        </w:rPr>
+        <w:t>”) que no han alineado con la base de datos de superfamilias.</w:t>
+      </w:r>
+    </w:p>
+    <w:p>
+      <w:pPr>
+        <w:jc w:val="both"/>
+        <w:rPr>
+          <w:rFonts w:cstheme="minorHAnsi"/>
+        </w:rPr>
+      </w:pPr>
+      <w:r>
+        <w:rPr>
+          <w:rFonts w:cstheme="minorHAnsi"/>
+        </w:rPr>
+        <w:t>El directorio “</w:t>
+      </w:r>
+      <w:proofErr w:type="spellStart"/>
+      <w:r>
+        <w:rPr>
+          <w:rFonts w:cstheme="minorHAnsi"/>
+        </w:rPr>
+        <w:t>alineamientos_NoSF</w:t>
+      </w:r>
+      <w:proofErr w:type="spellEnd"/>
+      <w:r>
+        <w:rPr>
+          <w:rFonts w:cstheme="minorHAnsi"/>
+        </w:rPr>
+        <w:t>” contiene los alineamientos en formato “</w:t>
+      </w:r>
+      <w:proofErr w:type="spellStart"/>
+      <w:proofErr w:type="gramStart"/>
+      <w:r>
+        <w:rPr>
+          <w:rFonts w:cstheme="minorHAnsi"/>
+        </w:rPr>
+        <w:t>mafft.fasta</w:t>
+      </w:r>
+      <w:proofErr w:type="spellEnd"/>
+      <w:proofErr w:type="gramEnd"/>
+      <w:r>
+        <w:rPr>
+          <w:rFonts w:cstheme="minorHAnsi"/>
+        </w:rPr>
+        <w:t>” de las secuencias de “</w:t>
+      </w:r>
+      <w:proofErr w:type="spellStart"/>
+      <w:r>
+        <w:rPr>
+          <w:rFonts w:cstheme="minorHAnsi"/>
+        </w:rPr>
+        <w:t>Perfectos_NoSF</w:t>
+      </w:r>
+      <w:proofErr w:type="spellEnd"/>
+      <w:r>
+        <w:rPr>
+          <w:rFonts w:cstheme="minorHAnsi"/>
+        </w:rPr>
+        <w:t>”, “</w:t>
+      </w:r>
+      <w:proofErr w:type="spellStart"/>
+      <w:r>
+        <w:rPr>
+          <w:rFonts w:cstheme="minorHAnsi"/>
+        </w:rPr>
+        <w:t>Mprevia_NoSF</w:t>
+      </w:r>
+      <w:proofErr w:type="spellEnd"/>
+      <w:r>
+        <w:rPr>
+          <w:rFonts w:cstheme="minorHAnsi"/>
+        </w:rPr>
+        <w:t>” y “</w:t>
+      </w:r>
+      <w:proofErr w:type="spellStart"/>
+      <w:r>
+        <w:rPr>
+          <w:rFonts w:cstheme="minorHAnsi"/>
+        </w:rPr>
+        <w:t>Revision_manual_Match</w:t>
+      </w:r>
+      <w:proofErr w:type="spellEnd"/>
+      <w:r>
+        <w:rPr>
+          <w:rFonts w:cstheme="minorHAnsi"/>
+        </w:rPr>
+        <w:t>”</w:t>
       </w:r>
       <w:r>
         <w:rPr>
@@ -5131,35 +6198,93 @@
         <w:rPr>
           <w:rFonts w:cstheme="minorHAnsi"/>
         </w:rPr>
-        <w:t xml:space="preserve">Tras la ejecución de este script también podemos realizar la misma comprobación de las descripciones en los alineamientos “mafft.fasta” del directorio “metionine_filter” del paso 9. </w:t>
-      </w:r>
-    </w:p>
-    <w:p>
-      <w:pPr>
-        <w:jc w:val="both"/>
-        <w:rPr>
-          <w:rFonts w:cstheme="minorHAnsi"/>
-        </w:rPr>
-      </w:pPr>
-      <w:r>
-        <w:rPr>
-          <w:rFonts w:cstheme="minorHAnsi"/>
-        </w:rPr>
-        <w:t>Esta revisión será útil para las secuencias que no han obtenido un match con la base de datos de superfamilias (noMatch) pero sí lo obtuvieron con la base de datos utilizada en el paso 6.</w:t>
-      </w:r>
-    </w:p>
-    <w:p>
-      <w:pPr>
-        <w:jc w:val="both"/>
-        <w:rPr>
-          <w:rFonts w:cstheme="minorHAnsi"/>
-        </w:rPr>
-      </w:pPr>
-      <w:r>
-        <w:rPr>
-          <w:rFonts w:cstheme="minorHAnsi"/>
-        </w:rPr>
-        <w:t>Las secuencias del directorio “Alineamientos_Multiframe” del paso 9 deberán ser revisadas siempre, ya que no son procesadas en el paso 10.</w:t>
+        <w:t>Tras la ejecución de este script también podemos realizar la misma comprobación de las descripciones en los alineamientos “</w:t>
+      </w:r>
+      <w:proofErr w:type="spellStart"/>
+      <w:proofErr w:type="gramStart"/>
+      <w:r>
+        <w:rPr>
+          <w:rFonts w:cstheme="minorHAnsi"/>
+        </w:rPr>
+        <w:t>mafft.fasta</w:t>
+      </w:r>
+      <w:proofErr w:type="spellEnd"/>
+      <w:proofErr w:type="gramEnd"/>
+      <w:r>
+        <w:rPr>
+          <w:rFonts w:cstheme="minorHAnsi"/>
+        </w:rPr>
+        <w:t>” del directorio “</w:t>
+      </w:r>
+      <w:proofErr w:type="spellStart"/>
+      <w:r>
+        <w:rPr>
+          <w:rFonts w:cstheme="minorHAnsi"/>
+        </w:rPr>
+        <w:t>metionine_filter</w:t>
+      </w:r>
+      <w:proofErr w:type="spellEnd"/>
+      <w:r>
+        <w:rPr>
+          <w:rFonts w:cstheme="minorHAnsi"/>
+        </w:rPr>
+        <w:t xml:space="preserve">” del paso 9. </w:t>
+      </w:r>
+    </w:p>
+    <w:p>
+      <w:pPr>
+        <w:jc w:val="both"/>
+        <w:rPr>
+          <w:rFonts w:cstheme="minorHAnsi"/>
+        </w:rPr>
+      </w:pPr>
+      <w:r>
+        <w:rPr>
+          <w:rFonts w:cstheme="minorHAnsi"/>
+        </w:rPr>
+        <w:t>Esta revisión será útil para las secuencias que no han obtenido un match con la base de datos de superfamilias (</w:t>
+      </w:r>
+      <w:proofErr w:type="spellStart"/>
+      <w:r>
+        <w:rPr>
+          <w:rFonts w:cstheme="minorHAnsi"/>
+        </w:rPr>
+        <w:t>noMatch</w:t>
+      </w:r>
+      <w:proofErr w:type="spellEnd"/>
+      <w:r>
+        <w:rPr>
+          <w:rFonts w:cstheme="minorHAnsi"/>
+        </w:rPr>
+        <w:t>) pero sí lo obtuvieron con la base de datos utilizada en el paso 6.</w:t>
+      </w:r>
+    </w:p>
+    <w:p>
+      <w:pPr>
+        <w:jc w:val="both"/>
+        <w:rPr>
+          <w:rFonts w:cstheme="minorHAnsi"/>
+        </w:rPr>
+      </w:pPr>
+      <w:r>
+        <w:rPr>
+          <w:rFonts w:cstheme="minorHAnsi"/>
+        </w:rPr>
+        <w:t>Las secuencias del directorio “</w:t>
+      </w:r>
+      <w:proofErr w:type="spellStart"/>
+      <w:r>
+        <w:rPr>
+          <w:rFonts w:cstheme="minorHAnsi"/>
+        </w:rPr>
+        <w:t>Alineamientos_Multiframe</w:t>
+      </w:r>
+      <w:proofErr w:type="spellEnd"/>
+      <w:r>
+        <w:rPr>
+          <w:rFonts w:cstheme="minorHAnsi"/>
+        </w:rPr>
+        <w:t>” del paso 9 deberán ser revisadas siempre, ya que no son procesadas en el paso 10.</w:t>
       </w:r>
     </w:p>
     <w:p>
@@ -5193,8 +6318,18 @@
           <w:b/>
           <w:bCs/>
         </w:rPr>
-        <w:t>Ejecución de autolauncher</w:t>
-      </w:r>
+        <w:t xml:space="preserve">Ejecución de </w:t>
+      </w:r>
+      <w:proofErr w:type="spellStart"/>
+      <w:r>
+        <w:rPr>
+          <w:rFonts w:cstheme="minorHAnsi"/>
+          <w:b/>
+          <w:bCs/>
+        </w:rPr>
+        <w:t>autolauncher</w:t>
+      </w:r>
+      <w:proofErr w:type="spellEnd"/>
     </w:p>
     <w:p>
       <w:pPr>
@@ -5275,26 +6410,36 @@
         </w:rPr>
         <w:t xml:space="preserve">Punto de partida después del ensamblaje: Indicando el </w:t>
       </w:r>
+      <w:proofErr w:type="gramStart"/>
       <w:r>
         <w:rPr>
           <w:rFonts w:cstheme="minorHAnsi"/>
           <w:b/>
           <w:bCs/>
         </w:rPr>
-        <w:t>fichero fasta ensamblado</w:t>
-      </w:r>
-      <w:r>
-        <w:rPr>
-          <w:rFonts w:cstheme="minorHAnsi"/>
-        </w:rPr>
-        <w:t xml:space="preserve"> con Trinity y la </w:t>
-      </w:r>
+        <w:t>fichero fasta</w:t>
+      </w:r>
+      <w:proofErr w:type="gramEnd"/>
       <w:r>
         <w:rPr>
           <w:rFonts w:cstheme="minorHAnsi"/>
           <w:b/>
           <w:bCs/>
         </w:rPr>
+        <w:t xml:space="preserve"> ensamblado</w:t>
+      </w:r>
+      <w:r>
+        <w:rPr>
+          <w:rFonts w:cstheme="minorHAnsi"/>
+        </w:rPr>
+        <w:t xml:space="preserve"> con Trinity y la </w:t>
+      </w:r>
+      <w:r>
+        <w:rPr>
+          <w:rFonts w:cstheme="minorHAnsi"/>
+          <w:b/>
+          <w:bCs/>
+        </w:rPr>
         <w:t>base de datos de referencia</w:t>
       </w:r>
       <w:r>
@@ -5343,12 +6488,14 @@
         </w:rPr>
         <w:t>“</w:t>
       </w:r>
+      <w:proofErr w:type="spellStart"/>
       <w:r>
         <w:rPr>
           <w:rFonts w:cstheme="minorHAnsi"/>
         </w:rPr>
         <w:t>trinity</w:t>
       </w:r>
+      <w:proofErr w:type="spellEnd"/>
       <w:r>
         <w:rPr>
           <w:rFonts w:cstheme="minorHAnsi"/>
@@ -5375,6 +6522,7 @@
         </w:rPr>
         <w:t>“</w:t>
       </w:r>
+      <w:proofErr w:type="spellStart"/>
       <w:r>
         <w:rPr>
           <w:rFonts w:ascii="Space Mono" w:hAnsi="Space Mono" w:cstheme="minorHAnsi"/>
@@ -5387,6 +6535,7 @@
         </w:rPr>
         <w:t>batch</w:t>
       </w:r>
+      <w:proofErr w:type="spellEnd"/>
       <w:r>
         <w:rPr>
           <w:rFonts w:ascii="Space Mono" w:hAnsi="Space Mono" w:cstheme="minorHAnsi"/>
@@ -5488,16 +6637,24 @@
         </w:rPr>
         <w:t>--</w:t>
       </w:r>
+      <w:proofErr w:type="spellStart"/>
       <w:r>
         <w:rPr>
           <w:rFonts w:ascii="Space Mono" w:hAnsi="Space Mono" w:cstheme="minorHAnsi"/>
         </w:rPr>
-        <w:t>trinity ruta/</w:t>
-      </w:r>
+        <w:t>trinity</w:t>
+      </w:r>
+      <w:proofErr w:type="spellEnd"/>
       <w:r>
         <w:rPr>
           <w:rFonts w:ascii="Space Mono" w:hAnsi="Space Mono" w:cstheme="minorHAnsi"/>
         </w:rPr>
+        <w:t xml:space="preserve"> ruta/</w:t>
+      </w:r>
+      <w:r>
+        <w:rPr>
+          <w:rFonts w:ascii="Space Mono" w:hAnsi="Space Mono" w:cstheme="minorHAnsi"/>
+        </w:rPr>
         <w:t>del/fichero/ensamblado</w:t>
       </w:r>
     </w:p>
@@ -5540,20 +6697,34 @@
         <w:rPr>
           <w:rFonts w:ascii="Space Mono" w:hAnsi="Space Mono" w:cstheme="minorHAnsi"/>
         </w:rPr>
-        <w:t>--fastqc true/false</w:t>
-      </w:r>
-    </w:p>
-    <w:p>
-      <w:pPr>
-        <w:jc w:val="both"/>
+        <w:t>--</w:t>
+      </w:r>
+      <w:proofErr w:type="spellStart"/>
+      <w:r>
         <w:rPr>
           <w:rFonts w:ascii="Space Mono" w:hAnsi="Space Mono" w:cstheme="minorHAnsi"/>
         </w:rPr>
-      </w:pPr>
+        <w:t>fastqc</w:t>
+      </w:r>
+      <w:proofErr w:type="spellEnd"/>
       <w:r>
         <w:rPr>
           <w:rFonts w:ascii="Space Mono" w:hAnsi="Space Mono" w:cstheme="minorHAnsi"/>
         </w:rPr>
+        <w:t xml:space="preserve"> true/false</w:t>
+      </w:r>
+    </w:p>
+    <w:p>
+      <w:pPr>
+        <w:jc w:val="both"/>
+        <w:rPr>
+          <w:rFonts w:ascii="Space Mono" w:hAnsi="Space Mono" w:cstheme="minorHAnsi"/>
+        </w:rPr>
+      </w:pPr>
+      <w:r>
+        <w:rPr>
+          <w:rFonts w:ascii="Space Mono" w:hAnsi="Space Mono" w:cstheme="minorHAnsi"/>
+        </w:rPr>
         <w:t>--busco true/false</w:t>
       </w:r>
     </w:p>
@@ -5592,7 +6763,21 @@
         <w:rPr>
           <w:rFonts w:cstheme="minorHAnsi"/>
         </w:rPr>
-        <w:t xml:space="preserve"> fastqc </w:t>
+        <w:t xml:space="preserve"> </w:t>
+      </w:r>
+      <w:proofErr w:type="spellStart"/>
+      <w:r>
+        <w:rPr>
+          <w:rFonts w:cstheme="minorHAnsi"/>
+        </w:rPr>
+        <w:t>fastqc</w:t>
+      </w:r>
+      <w:proofErr w:type="spellEnd"/>
+      <w:r>
+        <w:rPr>
+          <w:rFonts w:cstheme="minorHAnsi"/>
+        </w:rPr>
+        <w:t xml:space="preserve"> </w:t>
       </w:r>
       <w:r>
         <w:rPr>
@@ -5654,7 +6839,21 @@
         <w:rPr>
           <w:rFonts w:cstheme="minorHAnsi"/>
         </w:rPr>
-        <w:t xml:space="preserve"> En ese caso, también debemos descargarnos el directorio de resultados dentro de “superfamily” y ejecutar en nuestro PC la herramienta “csvToExcel.exe”.</w:t>
+        <w:t xml:space="preserve"> En ese caso, también debemos descargarnos el directorio de resultados dentro de “</w:t>
+      </w:r>
+      <w:proofErr w:type="spellStart"/>
+      <w:r>
+        <w:rPr>
+          <w:rFonts w:cstheme="minorHAnsi"/>
+        </w:rPr>
+        <w:t>superfamily</w:t>
+      </w:r>
+      <w:proofErr w:type="spellEnd"/>
+      <w:r>
+        <w:rPr>
+          <w:rFonts w:cstheme="minorHAnsi"/>
+        </w:rPr>
+        <w:t>” y ejecutar en nuestro PC la herramienta “csvToExcel.exe”.</w:t>
       </w:r>
     </w:p>
     <w:p>
@@ -5674,7 +6873,21 @@
         <w:rPr>
           <w:rFonts w:cstheme="minorHAnsi"/>
         </w:rPr>
-        <w:t xml:space="preserve"> y deberemos revisarlos alineamientos obtenidos en “metionine_filter”.</w:t>
+        <w:t xml:space="preserve"> y deberemos revisarlos alineamientos obtenidos en “</w:t>
+      </w:r>
+      <w:proofErr w:type="spellStart"/>
+      <w:r>
+        <w:rPr>
+          <w:rFonts w:cstheme="minorHAnsi"/>
+        </w:rPr>
+        <w:t>metionine_filter</w:t>
+      </w:r>
+      <w:proofErr w:type="spellEnd"/>
+      <w:r>
+        <w:rPr>
+          <w:rFonts w:cstheme="minorHAnsi"/>
+        </w:rPr>
+        <w:t>”.</w:t>
       </w:r>
     </w:p>
     <w:p>
@@ -5690,6 +6903,7 @@
         </w:rPr>
         <w:t xml:space="preserve">Para facilitar la escritura del comando </w:t>
       </w:r>
+      <w:proofErr w:type="spellStart"/>
       <w:r>
         <w:rPr>
           <w:rFonts w:ascii="Space Mono" w:hAnsi="Space Mono" w:cstheme="minorHAnsi"/>
@@ -5702,6 +6916,7 @@
         </w:rPr>
         <w:t>batch</w:t>
       </w:r>
+      <w:proofErr w:type="spellEnd"/>
       <w:r>
         <w:rPr>
           <w:rFonts w:cstheme="minorHAnsi"/>
@@ -5782,7 +6997,49 @@
         <w:rPr>
           <w:rFonts w:cstheme="minorHAnsi"/>
         </w:rPr>
-        <w:t>Para introducir correctamente las rutas de los ficheros en los campos de texto, podemos utilizar la función “copy full path” en el explorador de archivos de Bitvise.</w:t>
+        <w:t>Para introducir correctamente las rutas de los ficheros en los campos de texto, podemos utilizar la función “</w:t>
+      </w:r>
+      <w:proofErr w:type="spellStart"/>
+      <w:r>
+        <w:rPr>
+          <w:rFonts w:cstheme="minorHAnsi"/>
+        </w:rPr>
+        <w:t>copy</w:t>
+      </w:r>
+      <w:proofErr w:type="spellEnd"/>
+      <w:r>
+        <w:rPr>
+          <w:rFonts w:cstheme="minorHAnsi"/>
+        </w:rPr>
+        <w:t xml:space="preserve"> full </w:t>
+      </w:r>
+      <w:proofErr w:type="spellStart"/>
+      <w:r>
+        <w:rPr>
+          <w:rFonts w:cstheme="minorHAnsi"/>
+        </w:rPr>
+        <w:t>path</w:t>
+      </w:r>
+      <w:proofErr w:type="spellEnd"/>
+      <w:r>
+        <w:rPr>
+          <w:rFonts w:cstheme="minorHAnsi"/>
+        </w:rPr>
+        <w:t xml:space="preserve">” en el explorador de archivos de </w:t>
+      </w:r>
+      <w:proofErr w:type="spellStart"/>
+      <w:r>
+        <w:rPr>
+          <w:rFonts w:cstheme="minorHAnsi"/>
+        </w:rPr>
+        <w:t>Bitvise</w:t>
+      </w:r>
+      <w:proofErr w:type="spellEnd"/>
+      <w:r>
+        <w:rPr>
+          <w:rFonts w:cstheme="minorHAnsi"/>
+        </w:rPr>
+        <w:t>.</w:t>
       </w:r>
     </w:p>
     <w:p>
@@ -5859,7 +7116,21 @@
         <w:rPr>
           <w:rFonts w:cstheme="minorHAnsi"/>
         </w:rPr>
-        <w:t>Pegamos las rutas con Ctrl+v en los campos de texto correspondientes y pulsamos el botón “Generar comando”.</w:t>
+        <w:t xml:space="preserve">Pegamos las rutas con </w:t>
+      </w:r>
+      <w:proofErr w:type="spellStart"/>
+      <w:r>
+        <w:rPr>
+          <w:rFonts w:cstheme="minorHAnsi"/>
+        </w:rPr>
+        <w:t>Ctrl+v</w:t>
+      </w:r>
+      <w:proofErr w:type="spellEnd"/>
+      <w:r>
+        <w:rPr>
+          <w:rFonts w:cstheme="minorHAnsi"/>
+        </w:rPr>
+        <w:t xml:space="preserve"> en los campos de texto correspondientes y pulsamos el botón “Generar comando”.</w:t>
       </w:r>
     </w:p>
     <w:p>
@@ -5935,7 +7206,37 @@
         <w:rPr>
           <w:rFonts w:cstheme="minorHAnsi"/>
         </w:rPr>
-        <w:t>Luego, dentro de la consola de comandos y situados en el directorio de trabajo donde se encuentra “autolauncher.sh”, pulsamos click derecho con el ratón para que el comando se copie en la consola y pulsamos enter para ejecutarlo.</w:t>
+        <w:t xml:space="preserve">Luego, dentro de la consola de comandos y situados en el directorio de trabajo donde se encuentra “autolauncher.sh”, pulsamos </w:t>
+      </w:r>
+      <w:proofErr w:type="spellStart"/>
+      <w:proofErr w:type="gramStart"/>
+      <w:r>
+        <w:rPr>
+          <w:rFonts w:cstheme="minorHAnsi"/>
+        </w:rPr>
+        <w:t>click</w:t>
+      </w:r>
+      <w:proofErr w:type="spellEnd"/>
+      <w:proofErr w:type="gramEnd"/>
+      <w:r>
+        <w:rPr>
+          <w:rFonts w:cstheme="minorHAnsi"/>
+        </w:rPr>
+        <w:t xml:space="preserve"> derecho con el ratón para que el comando se copie en la consola y pulsamos </w:t>
+      </w:r>
+      <w:proofErr w:type="spellStart"/>
+      <w:r>
+        <w:rPr>
+          <w:rFonts w:cstheme="minorHAnsi"/>
+        </w:rPr>
+        <w:t>enter</w:t>
+      </w:r>
+      <w:proofErr w:type="spellEnd"/>
+      <w:r>
+        <w:rPr>
+          <w:rFonts w:cstheme="minorHAnsi"/>
+        </w:rPr>
+        <w:t xml:space="preserve"> para ejecutarlo.</w:t>
       </w:r>
     </w:p>
     <w:p>
@@ -6043,7 +7344,35 @@
         <w:rPr>
           <w:rFonts w:cstheme="minorHAnsi"/>
         </w:rPr>
-        <w:t xml:space="preserve"> “t-filter.err” y “t-filter.out” </w:t>
+        <w:t xml:space="preserve"> “t-</w:t>
+      </w:r>
+      <w:proofErr w:type="spellStart"/>
+      <w:r>
+        <w:rPr>
+          <w:rFonts w:cstheme="minorHAnsi"/>
+        </w:rPr>
+        <w:t>filter.err</w:t>
+      </w:r>
+      <w:proofErr w:type="spellEnd"/>
+      <w:r>
+        <w:rPr>
+          <w:rFonts w:cstheme="minorHAnsi"/>
+        </w:rPr>
+        <w:t>” y “t-</w:t>
+      </w:r>
+      <w:proofErr w:type="spellStart"/>
+      <w:r>
+        <w:rPr>
+          <w:rFonts w:cstheme="minorHAnsi"/>
+        </w:rPr>
+        <w:t>filter.out</w:t>
+      </w:r>
+      <w:proofErr w:type="spellEnd"/>
+      <w:r>
+        <w:rPr>
+          <w:rFonts w:cstheme="minorHAnsi"/>
+        </w:rPr>
+        <w:t xml:space="preserve">” </w:t>
       </w:r>
       <w:r>
         <w:rPr>
@@ -6057,6 +7386,14 @@
         </w:rPr>
         <w:t>contienen detalles de la ejecución del script.</w:t>
       </w:r>
+    </w:p>
+    <w:p>
+      <w:pPr>
+        <w:jc w:val="both"/>
+        <w:rPr>
+          <w:rFonts w:cstheme="minorHAnsi"/>
+        </w:rPr>
+      </w:pPr>
     </w:p>
     <w:p>
       <w:pPr>
@@ -6073,6 +7410,7 @@
           <w:b/>
           <w:bCs/>
         </w:rPr>
+        <w:lastRenderedPageBreak/>
         <w:t>Limpiar</w:t>
       </w:r>
       <w:r>
@@ -6095,16 +7433,38 @@
         <w:rPr>
           <w:rFonts w:cstheme="minorHAnsi"/>
         </w:rPr>
-        <w:lastRenderedPageBreak/>
-        <w:t xml:space="preserve">Si durante la ejecución de autolauncher ha ocurrido algún error, </w:t>
+        <w:t xml:space="preserve">Si durante la ejecución de </w:t>
+      </w:r>
+      <w:proofErr w:type="spellStart"/>
+      <w:r>
+        <w:rPr>
+          <w:rFonts w:cstheme="minorHAnsi"/>
+        </w:rPr>
+        <w:t>autolauncher</w:t>
+      </w:r>
+      <w:proofErr w:type="spellEnd"/>
+      <w:r>
+        <w:rPr>
+          <w:rFonts w:cstheme="minorHAnsi"/>
+        </w:rPr>
+        <w:t xml:space="preserve"> ha ocurrido algún error, </w:t>
       </w:r>
       <w:r>
         <w:rPr>
           <w:rFonts w:cstheme="minorHAnsi"/>
           <w:u w:val="single"/>
         </w:rPr>
-        <w:t>no se podrá volver a ejecutar autolauncher</w:t>
-      </w:r>
+        <w:t xml:space="preserve">no se podrá volver a ejecutar </w:t>
+      </w:r>
+      <w:proofErr w:type="spellStart"/>
+      <w:r>
+        <w:rPr>
+          <w:rFonts w:cstheme="minorHAnsi"/>
+          <w:u w:val="single"/>
+        </w:rPr>
+        <w:t>autolauncher</w:t>
+      </w:r>
+      <w:proofErr w:type="spellEnd"/>
       <w:r>
         <w:rPr>
           <w:rFonts w:cstheme="minorHAnsi"/>
@@ -6123,31 +7483,7 @@
         <w:rPr>
           <w:rFonts w:cstheme="minorHAnsi"/>
         </w:rPr>
-        <w:t>Para continuar debemos utilizar primero el s</w:t>
-      </w:r>
-      <w:r>
-        <w:rPr>
-          <w:rFonts w:cstheme="minorHAnsi"/>
-        </w:rPr>
-        <w:t>cript clean.sh</w:t>
-      </w:r>
-      <w:r>
-        <w:rPr>
-          <w:rFonts w:cstheme="minorHAnsi"/>
-        </w:rPr>
-        <w:t xml:space="preserve">. Éste se encarga de </w:t>
-      </w:r>
-      <w:r>
-        <w:rPr>
-          <w:rFonts w:cstheme="minorHAnsi"/>
-        </w:rPr>
-        <w:t>limpiar el direc</w:t>
-      </w:r>
-      <w:r>
-        <w:rPr>
-          <w:rFonts w:cstheme="minorHAnsi"/>
-        </w:rPr>
-        <w:t>torio. Para ello se ejecutará el comando:</w:t>
+        <w:t>Para continuar debemos utilizar primero el script clean.sh. Éste se encarga de limpiar el directorio. Para ello se ejecutará el comando:</w:t>
       </w:r>
     </w:p>
     <w:p>
@@ -6162,11 +7498,19 @@
           <w:rFonts w:cstheme="minorHAnsi"/>
         </w:rPr>
       </w:pPr>
+      <w:proofErr w:type="spellStart"/>
       <w:r>
         <w:rPr>
           <w:rFonts w:ascii="Space Mono" w:hAnsi="Space Mono" w:cstheme="minorHAnsi"/>
         </w:rPr>
-        <w:t xml:space="preserve">sbatch clean.sh </w:t>
+        <w:t>sbatch</w:t>
+      </w:r>
+      <w:proofErr w:type="spellEnd"/>
+      <w:r>
+        <w:rPr>
+          <w:rFonts w:ascii="Space Mono" w:hAnsi="Space Mono" w:cstheme="minorHAnsi"/>
+        </w:rPr>
+        <w:t xml:space="preserve"> clean.sh </w:t>
       </w:r>
       <w:r>
         <w:rPr>
@@ -6217,23 +7561,39 @@
           <w:rFonts w:ascii="Space Mono" w:hAnsi="Space Mono" w:cstheme="minorHAnsi"/>
         </w:rPr>
       </w:pPr>
+      <w:proofErr w:type="spellStart"/>
       <w:r>
         <w:rPr>
           <w:rFonts w:ascii="Space Mono" w:hAnsi="Space Mono" w:cstheme="minorHAnsi"/>
         </w:rPr>
-        <w:t xml:space="preserve">sbatch clean.sh </w:t>
-      </w:r>
+        <w:t>sbatch</w:t>
+      </w:r>
+      <w:proofErr w:type="spellEnd"/>
       <w:r>
         <w:rPr>
           <w:rFonts w:ascii="Space Mono" w:hAnsi="Space Mono" w:cstheme="minorHAnsi"/>
         </w:rPr>
+        <w:t xml:space="preserve"> clean.sh </w:t>
+      </w:r>
+      <w:r>
+        <w:rPr>
+          <w:rFonts w:ascii="Space Mono" w:hAnsi="Space Mono" w:cstheme="minorHAnsi"/>
+        </w:rPr>
         <w:t>--</w:t>
       </w:r>
+      <w:proofErr w:type="spellStart"/>
       <w:r>
         <w:rPr>
           <w:rFonts w:ascii="Space Mono" w:hAnsi="Space Mono" w:cstheme="minorHAnsi"/>
         </w:rPr>
-        <w:t xml:space="preserve">all </w:t>
+        <w:t>all</w:t>
+      </w:r>
+      <w:proofErr w:type="spellEnd"/>
+      <w:r>
+        <w:rPr>
+          <w:rFonts w:ascii="Space Mono" w:hAnsi="Space Mono" w:cstheme="minorHAnsi"/>
+        </w:rPr>
+        <w:t xml:space="preserve"> </w:t>
       </w:r>
       <w:r>
         <w:rPr>
@@ -6263,25 +7623,7 @@
         <w:rPr>
           <w:rFonts w:cstheme="minorHAnsi"/>
         </w:rPr>
-        <w:t xml:space="preserve">. </w:t>
-      </w:r>
-      <w:r>
-        <w:rPr>
-          <w:rFonts w:cstheme="minorHAnsi"/>
-        </w:rPr>
-        <w:t xml:space="preserve">Puede tardar más de media hora si </w:t>
-      </w:r>
-      <w:r>
-        <w:rPr>
-          <w:rFonts w:cstheme="minorHAnsi"/>
-        </w:rPr>
-        <w:t xml:space="preserve">necesita </w:t>
-      </w:r>
-      <w:r>
-        <w:rPr>
-          <w:rFonts w:cstheme="minorHAnsi"/>
-        </w:rPr>
-        <w:t>eliminar el contenido generado por Trinity</w:t>
+        <w:t>. Puede tardar más de media hora si necesita eliminar el contenido generado por Trinity</w:t>
       </w:r>
       <w:r>
         <w:rPr>
@@ -6307,8 +7649,23 @@
         <w:rPr>
           <w:rFonts w:cstheme="minorHAnsi"/>
         </w:rPr>
-        <w:t xml:space="preserve">rear un nuevo directorio de trabajo a partir del template e incluir los reads o el </w:t>
-      </w:r>
+        <w:t xml:space="preserve">rear un nuevo directorio de trabajo a partir del </w:t>
+      </w:r>
+      <w:proofErr w:type="spellStart"/>
+      <w:r>
+        <w:rPr>
+          <w:rFonts w:cstheme="minorHAnsi"/>
+        </w:rPr>
+        <w:t>template</w:t>
+      </w:r>
+      <w:proofErr w:type="spellEnd"/>
+      <w:r>
+        <w:rPr>
+          <w:rFonts w:cstheme="minorHAnsi"/>
+        </w:rPr>
+        <w:t xml:space="preserve"> e incluir los reads o el </w:t>
+      </w:r>
+      <w:proofErr w:type="gramStart"/>
       <w:r>
         <w:rPr>
           <w:rFonts w:cstheme="minorHAnsi"/>
@@ -6319,7 +7676,14 @@
         <w:rPr>
           <w:rFonts w:cstheme="minorHAnsi"/>
         </w:rPr>
-        <w:t>fasta ensamblado del antiguo directorio.</w:t>
+        <w:t>fasta</w:t>
+      </w:r>
+      <w:proofErr w:type="gramEnd"/>
+      <w:r>
+        <w:rPr>
+          <w:rFonts w:cstheme="minorHAnsi"/>
+        </w:rPr>
+        <w:t xml:space="preserve"> ensamblado del antiguo directorio.</w:t>
       </w:r>
       <w:r>
         <w:rPr>
@@ -6327,12 +7691,28 @@
         </w:rPr>
         <w:t xml:space="preserve"> Una vez rescatado del antiguo directorio los ficheros necesarios, ya podemos eliminarlo con el comando: </w:t>
       </w:r>
+      <w:proofErr w:type="spellStart"/>
       <w:r>
         <w:rPr>
           <w:rFonts w:ascii="Space Mono" w:hAnsi="Space Mono" w:cstheme="minorHAnsi"/>
         </w:rPr>
-        <w:t>rm -r nombreDirectorio</w:t>
-      </w:r>
+        <w:t>rm</w:t>
+      </w:r>
+      <w:proofErr w:type="spellEnd"/>
+      <w:r>
+        <w:rPr>
+          <w:rFonts w:ascii="Space Mono" w:hAnsi="Space Mono" w:cstheme="minorHAnsi"/>
+        </w:rPr>
+        <w:t xml:space="preserve"> -r </w:t>
+      </w:r>
+      <w:proofErr w:type="spellStart"/>
+      <w:r>
+        <w:rPr>
+          <w:rFonts w:ascii="Space Mono" w:hAnsi="Space Mono" w:cstheme="minorHAnsi"/>
+        </w:rPr>
+        <w:t>nombreDirectorio</w:t>
+      </w:r>
+      <w:proofErr w:type="spellEnd"/>
     </w:p>
     <w:p>
       <w:pPr>
@@ -6353,12 +7733,14 @@
         </w:rPr>
         <w:t>Para ejecutar este comando debemos situarnos fuera del directorio, es decir, si antes ejecutamos “</w:t>
       </w:r>
+      <w:proofErr w:type="spellStart"/>
       <w:r>
         <w:rPr>
           <w:rFonts w:ascii="Space Mono" w:hAnsi="Space Mono" w:cstheme="minorHAnsi"/>
         </w:rPr>
         <w:t>ls</w:t>
       </w:r>
+      <w:proofErr w:type="spellEnd"/>
       <w:r>
         <w:rPr>
           <w:rFonts w:cstheme="minorHAnsi"/>
@@ -6381,7 +7763,21 @@
         <w:rPr>
           <w:rFonts w:cstheme="minorHAnsi"/>
         </w:rPr>
-        <w:t xml:space="preserve"> Una vez eliminado, ya podemos volver a usar ese nombre para renombrar el nuevo template.</w:t>
+        <w:t xml:space="preserve"> Una vez eliminado, ya podemos volver a usar ese nombre para renombrar el nuevo </w:t>
+      </w:r>
+      <w:proofErr w:type="spellStart"/>
+      <w:r>
+        <w:rPr>
+          <w:rFonts w:cstheme="minorHAnsi"/>
+        </w:rPr>
+        <w:t>template</w:t>
+      </w:r>
+      <w:proofErr w:type="spellEnd"/>
+      <w:r>
+        <w:rPr>
+          <w:rFonts w:cstheme="minorHAnsi"/>
+        </w:rPr>
+        <w:t>.</w:t>
       </w:r>
     </w:p>
     <w:p>
@@ -6399,6 +7795,122 @@
           <w:b/>
           <w:bCs/>
         </w:rPr>
+        <w:t>Paso extra: Descarga y transformación de los resultados</w:t>
+      </w:r>
+    </w:p>
+    <w:p>
+      <w:pPr>
+        <w:jc w:val="both"/>
+        <w:rPr>
+          <w:rFonts w:cstheme="minorHAnsi"/>
+        </w:rPr>
+      </w:pPr>
+      <w:r>
+        <w:rPr>
+          <w:rFonts w:cstheme="minorHAnsi"/>
+        </w:rPr>
+        <w:t>Los resultados finales se encuentran en el directorio “</w:t>
+      </w:r>
+      <w:proofErr w:type="spellStart"/>
+      <w:r>
+        <w:rPr>
+          <w:rFonts w:cstheme="minorHAnsi"/>
+        </w:rPr>
+        <w:t>superfamily</w:t>
+      </w:r>
+      <w:proofErr w:type="spellEnd"/>
+      <w:r>
+        <w:rPr>
+          <w:rFonts w:cstheme="minorHAnsi"/>
+        </w:rPr>
+        <w:t xml:space="preserve">”. Utilizando la interfaz gráfica de </w:t>
+      </w:r>
+      <w:proofErr w:type="spellStart"/>
+      <w:r>
+        <w:rPr>
+          <w:rFonts w:cstheme="minorHAnsi"/>
+        </w:rPr>
+        <w:t>Bitvise</w:t>
+      </w:r>
+      <w:proofErr w:type="spellEnd"/>
+      <w:r>
+        <w:rPr>
+          <w:rFonts w:cstheme="minorHAnsi"/>
+        </w:rPr>
+        <w:t>, podemos arrastrar a nuestro PC el directorio “resultados”.</w:t>
+      </w:r>
+    </w:p>
+    <w:p>
+      <w:pPr>
+        <w:jc w:val="both"/>
+        <w:rPr>
+          <w:rFonts w:cstheme="minorHAnsi"/>
+        </w:rPr>
+      </w:pPr>
+      <w:r>
+        <w:rPr>
+          <w:rFonts w:cstheme="minorHAnsi"/>
+        </w:rPr>
+        <w:t>Utilizando en nuestro PC el script “resultadosToExcel.exe” podemos seleccionar ese directorio para crear un fichero Excel con todos los resultados ordenados y clasificados.</w:t>
+      </w:r>
+    </w:p>
+    <w:p>
+      <w:pPr>
+        <w:jc w:val="both"/>
+        <w:rPr>
+          <w:rFonts w:cstheme="minorHAnsi"/>
+        </w:rPr>
+      </w:pPr>
+      <w:r>
+        <w:rPr>
+          <w:rFonts w:cstheme="minorHAnsi"/>
+        </w:rPr>
+        <w:t>Nota: este script se encuentra en el GitHub de transcripto-</w:t>
+      </w:r>
+      <w:proofErr w:type="spellStart"/>
+      <w:r>
+        <w:rPr>
+          <w:rFonts w:cstheme="minorHAnsi"/>
+        </w:rPr>
+        <w:t>filter</w:t>
+      </w:r>
+      <w:proofErr w:type="spellEnd"/>
+      <w:r>
+        <w:rPr>
+          <w:rFonts w:cstheme="minorHAnsi"/>
+        </w:rPr>
+        <w:t>:</w:t>
+      </w:r>
+    </w:p>
+    <w:p>
+      <w:pPr>
+        <w:jc w:val="both"/>
+        <w:rPr>
+          <w:rFonts w:cstheme="minorHAnsi"/>
+        </w:rPr>
+      </w:pPr>
+      <w:r>
+        <w:rPr>
+          <w:rFonts w:cstheme="minorHAnsi"/>
+        </w:rPr>
+        <w:t>https://github.com/schuman94/transcripto-filter/tree/main/resultadosToExcel</w:t>
+      </w:r>
+    </w:p>
+    <w:p>
+      <w:pPr>
+        <w:jc w:val="both"/>
+        <w:rPr>
+          <w:rFonts w:cstheme="minorHAnsi"/>
+          <w:b/>
+          <w:bCs/>
+        </w:rPr>
+      </w:pPr>
+      <w:r>
+        <w:rPr>
+          <w:rFonts w:cstheme="minorHAnsi"/>
+          <w:b/>
+          <w:bCs/>
+        </w:rPr>
         <w:t>Paso extra: Alineamiento de secuencias de la base de datos final</w:t>
       </w:r>
     </w:p>
@@ -6413,21 +7925,61 @@
         <w:rPr>
           <w:rFonts w:cstheme="minorHAnsi"/>
         </w:rPr>
-        <w:t>Si se necesita volver a alinear un grupo de secuencias procedentes del fichero txt de la base de datos final, podemos seleccionarlas y copiarlas a un nuevo fichero de texto.</w:t>
-      </w:r>
-    </w:p>
-    <w:p>
-      <w:pPr>
-        <w:jc w:val="both"/>
-        <w:rPr>
-          <w:rFonts w:cstheme="minorHAnsi"/>
-        </w:rPr>
-      </w:pPr>
-      <w:r>
-        <w:rPr>
-          <w:rFonts w:cstheme="minorHAnsi"/>
-        </w:rPr>
-        <w:t>El fichero de texto se debe subir al directorio mafftFromTxt en el supercomputador.</w:t>
+        <w:t xml:space="preserve">Si se necesita volver a alinear un grupo de secuencias procedentes del fichero </w:t>
+      </w:r>
+      <w:proofErr w:type="spellStart"/>
+      <w:r>
+        <w:rPr>
+          <w:rFonts w:cstheme="minorHAnsi"/>
+        </w:rPr>
+        <w:t>txt</w:t>
+      </w:r>
+      <w:proofErr w:type="spellEnd"/>
+      <w:r>
+        <w:rPr>
+          <w:rFonts w:cstheme="minorHAnsi"/>
+        </w:rPr>
+        <w:t xml:space="preserve"> de la base de datos final, podemos seleccionarlas y copiarlas a un nuevo fichero de texto.</w:t>
+      </w:r>
+    </w:p>
+    <w:p>
+      <w:pPr>
+        <w:jc w:val="both"/>
+        <w:rPr>
+          <w:rFonts w:cstheme="minorHAnsi"/>
+        </w:rPr>
+      </w:pPr>
+      <w:r>
+        <w:rPr>
+          <w:rFonts w:cstheme="minorHAnsi"/>
+        </w:rPr>
+        <w:t xml:space="preserve">El fichero de texto se debe subir al directorio </w:t>
+      </w:r>
+      <w:r>
+        <w:rPr>
+          <w:rFonts w:cstheme="minorHAnsi"/>
+        </w:rPr>
+        <w:t>“</w:t>
+      </w:r>
+      <w:proofErr w:type="spellStart"/>
+      <w:r>
+        <w:rPr>
+          <w:rFonts w:cstheme="minorHAnsi"/>
+        </w:rPr>
+        <w:t>mafftFromTxt</w:t>
+      </w:r>
+      <w:proofErr w:type="spellEnd"/>
+      <w:r>
+        <w:rPr>
+          <w:rFonts w:cstheme="minorHAnsi"/>
+        </w:rPr>
+        <w:t>”</w:t>
+      </w:r>
+      <w:r>
+        <w:rPr>
+          <w:rFonts w:cstheme="minorHAnsi"/>
+        </w:rPr>
+        <w:t xml:space="preserve"> en el supercomputador.</w:t>
       </w:r>
     </w:p>
     <w:p>
@@ -6443,6 +7995,7 @@
         </w:rPr>
         <w:t xml:space="preserve">Una vez dentro de ella, ejecuta </w:t>
       </w:r>
+      <w:proofErr w:type="spellStart"/>
       <w:r>
         <w:rPr>
           <w:rFonts w:ascii="Space Mono" w:hAnsi="Space Mono" w:cstheme="minorHAnsi"/>
@@ -6455,6 +8008,7 @@
         </w:rPr>
         <w:t>batch</w:t>
       </w:r>
+      <w:proofErr w:type="spellEnd"/>
       <w:r>
         <w:rPr>
           <w:rFonts w:ascii="Space Mono" w:hAnsi="Space Mono" w:cstheme="minorHAnsi"/>

</xml_diff>

<commit_message>
Version 1.6.0: añadido calculo de los niveles de expresion
</commit_message>
<xml_diff>
--- a/tutorial/Protocolo.docx
+++ b/tutorial/Protocolo.docx
@@ -415,7 +415,7 @@
           <w:noProof/>
         </w:rPr>
         <w:drawing>
-          <wp:inline distT="0" distB="0" distL="0" distR="0" wp14:anchorId="7F1486D5" wp14:editId="18352EB7">
+          <wp:inline distT="0" distB="0" distL="0" distR="0" wp14:anchorId="7F1486D5" wp14:editId="06870273">
             <wp:extent cx="5392420" cy="1459230"/>
             <wp:effectExtent l="0" t="0" r="0" b="7620"/>
             <wp:docPr id="1954594852" name="Imagen 6"/>
@@ -893,7 +893,7 @@
           <w:noProof/>
         </w:rPr>
         <w:drawing>
-          <wp:inline distT="0" distB="0" distL="0" distR="0" wp14:anchorId="5131BC86" wp14:editId="6743342A">
+          <wp:inline distT="0" distB="0" distL="0" distR="0" wp14:anchorId="5131BC86" wp14:editId="2E657D5C">
             <wp:extent cx="4124366" cy="2555631"/>
             <wp:effectExtent l="0" t="0" r="0" b="0"/>
             <wp:docPr id="2044773991" name="Imagen 2"/>
@@ -1264,13 +1264,7 @@
         <w:rPr>
           <w:rFonts w:cstheme="minorHAnsi"/>
         </w:rPr>
-        <w:t xml:space="preserve"> el script “combine.sh” con el comando </w:t>
-      </w:r>
-      <w:r>
-        <w:rPr>
-          <w:rFonts w:cstheme="minorHAnsi"/>
-        </w:rPr>
-        <w:t>“</w:t>
+        <w:t xml:space="preserve"> el script “combine.sh” con el comando “</w:t>
       </w:r>
       <w:r>
         <w:rPr>
@@ -1294,25 +1288,7 @@
         <w:rPr>
           <w:rFonts w:cstheme="minorHAnsi"/>
         </w:rPr>
-        <w:t xml:space="preserve">pasando como argumentos los </w:t>
-      </w:r>
-      <w:r>
-        <w:rPr>
-          <w:rFonts w:cstheme="minorHAnsi"/>
-        </w:rPr>
-        <w:t>4</w:t>
-      </w:r>
-      <w:r>
-        <w:rPr>
-          <w:rFonts w:cstheme="minorHAnsi"/>
-        </w:rPr>
-        <w:t xml:space="preserve"> ficheros</w:t>
-      </w:r>
-      <w:r>
-        <w:rPr>
-          <w:rFonts w:cstheme="minorHAnsi"/>
-        </w:rPr>
-        <w:t xml:space="preserve"> </w:t>
+        <w:t xml:space="preserve">pasando como argumentos los 4 ficheros </w:t>
       </w:r>
       <w:r>
         <w:rPr>
@@ -1468,67 +1444,7 @@
           <w:rFonts w:cstheme="minorHAnsi"/>
         </w:rPr>
         <w:lastRenderedPageBreak/>
-        <w:t xml:space="preserve">Se deben indicar con --r1a, </w:t>
-      </w:r>
-      <w:r>
-        <w:rPr>
-          <w:rFonts w:cstheme="minorHAnsi"/>
-        </w:rPr>
-        <w:t>--r1</w:t>
-      </w:r>
-      <w:r>
-        <w:rPr>
-          <w:rFonts w:cstheme="minorHAnsi"/>
-        </w:rPr>
-        <w:t>b</w:t>
-      </w:r>
-      <w:r>
-        <w:rPr>
-          <w:rFonts w:cstheme="minorHAnsi"/>
-        </w:rPr>
-        <w:t>,</w:t>
-      </w:r>
-      <w:r>
-        <w:rPr>
-          <w:rFonts w:cstheme="minorHAnsi"/>
-        </w:rPr>
-        <w:t xml:space="preserve"> </w:t>
-      </w:r>
-      <w:r>
-        <w:rPr>
-          <w:rFonts w:cstheme="minorHAnsi"/>
-        </w:rPr>
-        <w:t>--r</w:t>
-      </w:r>
-      <w:r>
-        <w:rPr>
-          <w:rFonts w:cstheme="minorHAnsi"/>
-        </w:rPr>
-        <w:t>2</w:t>
-      </w:r>
-      <w:r>
-        <w:rPr>
-          <w:rFonts w:cstheme="minorHAnsi"/>
-        </w:rPr>
-        <w:t>a</w:t>
-      </w:r>
-      <w:r>
-        <w:rPr>
-          <w:rFonts w:cstheme="minorHAnsi"/>
-        </w:rPr>
-        <w:t xml:space="preserve"> y –</w:t>
-      </w:r>
-      <w:r>
-        <w:rPr>
-          <w:rFonts w:cstheme="minorHAnsi"/>
-        </w:rPr>
-        <w:t>r</w:t>
-      </w:r>
-      <w:r>
-        <w:rPr>
-          <w:rFonts w:cstheme="minorHAnsi"/>
-        </w:rPr>
-        <w:t>2b respectivamente</w:t>
+        <w:t>Se deben indicar con --r1a, --r1b, --r2a y –r2b respectivamente</w:t>
       </w:r>
       <w:r>
         <w:rPr>
@@ -2212,7 +2128,7 @@
           <w:noProof/>
         </w:rPr>
         <w:drawing>
-          <wp:inline distT="0" distB="0" distL="0" distR="0" wp14:anchorId="23D4543A" wp14:editId="71E131DF">
+          <wp:inline distT="0" distB="0" distL="0" distR="0" wp14:anchorId="23D4543A" wp14:editId="5A489ABF">
             <wp:extent cx="5392420" cy="3434715"/>
             <wp:effectExtent l="0" t="0" r="0" b="0"/>
             <wp:docPr id="466997638" name="Imagen 14"/>
@@ -5236,85 +5152,505 @@
       <w:r>
         <w:rPr>
           <w:rFonts w:cstheme="minorHAnsi"/>
+          <w:b/>
+          <w:bCs/>
+        </w:rPr>
+        <w:t xml:space="preserve">Paso </w:t>
+      </w:r>
+      <w:r>
+        <w:rPr>
+          <w:rFonts w:cstheme="minorHAnsi"/>
+          <w:b/>
+          <w:bCs/>
+        </w:rPr>
+        <w:t>11</w:t>
+      </w:r>
+      <w:r>
+        <w:rPr>
+          <w:rFonts w:cstheme="minorHAnsi"/>
+          <w:b/>
+          <w:bCs/>
+        </w:rPr>
+        <w:t>:</w:t>
+      </w:r>
+      <w:r>
+        <w:rPr>
+          <w:rFonts w:cstheme="minorHAnsi"/>
+          <w:b/>
+          <w:bCs/>
+        </w:rPr>
+        <w:t xml:space="preserve"> Cálculo de los niveles de expresión</w:t>
+      </w:r>
+    </w:p>
+    <w:p>
+      <w:pPr>
+        <w:jc w:val="both"/>
+        <w:rPr>
+          <w:rFonts w:cstheme="minorHAnsi"/>
+        </w:rPr>
+      </w:pPr>
+      <w:r>
+        <w:rPr>
+          <w:rFonts w:cstheme="minorHAnsi"/>
         </w:rPr>
         <w:lastRenderedPageBreak/>
-        <w:t>Debemos descargarnos este directorio y ejecutar en nuestro PC la herramienta “csvToExcel.exe”</w:t>
-      </w:r>
-      <w:r>
-        <w:rPr>
-          <w:rFonts w:cstheme="minorHAnsi"/>
-        </w:rPr>
-        <w:t xml:space="preserve"> situada en el directorio de utilidades de Transcripto-filter</w:t>
-      </w:r>
-      <w:r>
-        <w:rPr>
-          <w:rFonts w:cstheme="minorHAnsi"/>
-        </w:rPr>
-        <w:t xml:space="preserve">. Se abrirá una ventana para seleccionar </w:t>
-      </w:r>
-      <w:r>
-        <w:rPr>
-          <w:rFonts w:cstheme="minorHAnsi"/>
-        </w:rPr>
-        <w:t>el</w:t>
-      </w:r>
-      <w:r>
-        <w:rPr>
-          <w:rFonts w:cstheme="minorHAnsi"/>
-        </w:rPr>
-        <w:t xml:space="preserve"> directorio</w:t>
-      </w:r>
-      <w:r>
-        <w:rPr>
-          <w:rFonts w:cstheme="minorHAnsi"/>
-        </w:rPr>
-        <w:t xml:space="preserve"> de resultados</w:t>
-      </w:r>
-      <w:r>
-        <w:rPr>
-          <w:rFonts w:cstheme="minorHAnsi"/>
+        <w:t>Con este paso se añadirá una nueva columna a los ficheros csv de las secuencias en donde se indica los niveles de expresión (TPM).</w:t>
+      </w:r>
+    </w:p>
+    <w:p>
+      <w:pPr>
+        <w:jc w:val="both"/>
+        <w:rPr>
+          <w:rFonts w:cstheme="minorHAnsi"/>
+        </w:rPr>
+      </w:pPr>
+      <w:r>
+        <w:rPr>
+          <w:rFonts w:cstheme="minorHAnsi"/>
+        </w:rPr>
+        <w:t>Este paso solo es posible realizarse en caso de que se haya partido desde los reads y se haya realizado su ensamblaje con Trinity</w:t>
+      </w:r>
+      <w:r>
+        <w:rPr>
+          <w:rFonts w:cstheme="minorHAnsi"/>
+        </w:rPr>
+        <w:t>, ya que la información de los niveles de expresión estará contenida en los archivos de salida de dicho ensamblaje.</w:t>
+      </w:r>
+    </w:p>
+    <w:p>
+      <w:pPr>
+        <w:jc w:val="both"/>
+        <w:rPr>
+          <w:rFonts w:cstheme="minorHAnsi"/>
+        </w:rPr>
+      </w:pPr>
+      <w:r>
+        <w:rPr>
+          <w:rFonts w:cstheme="minorHAnsi"/>
+        </w:rPr>
+        <w:t>Accede al directorio “quantification” y ejecuta con “</w:t>
+      </w:r>
+      <w:r>
+        <w:rPr>
+          <w:rFonts w:ascii="Space Mono" w:hAnsi="Space Mono" w:cstheme="minorHAnsi"/>
+        </w:rPr>
+        <w:t>sbatch</w:t>
+      </w:r>
+      <w:r>
+        <w:rPr>
+          <w:rFonts w:cstheme="minorHAnsi"/>
+        </w:rPr>
+        <w:t>” el script “</w:t>
+      </w:r>
+      <w:r>
+        <w:rPr>
+          <w:rFonts w:cstheme="minorHAnsi"/>
+        </w:rPr>
+        <w:t>results</w:t>
+      </w:r>
+      <w:r>
+        <w:rPr>
+          <w:rFonts w:cstheme="minorHAnsi"/>
+        </w:rPr>
+        <w:t xml:space="preserve">.sh”. </w:t>
+      </w:r>
+    </w:p>
+    <w:p>
+      <w:pPr>
+        <w:jc w:val="both"/>
+        <w:rPr>
+          <w:rFonts w:cstheme="minorHAnsi"/>
+        </w:rPr>
+      </w:pPr>
+      <w:r>
+        <w:rPr>
+          <w:rFonts w:cstheme="minorHAnsi"/>
+        </w:rPr>
+        <w:t>Una vez terminada la ejecución, aparecerá un directorio llamado “resultados”.</w:t>
+      </w:r>
+      <w:r>
+        <w:rPr>
+          <w:rFonts w:cstheme="minorHAnsi"/>
+        </w:rPr>
+        <w:t xml:space="preserve"> Lee el paso 12 para continuar.</w:t>
+      </w:r>
+    </w:p>
+    <w:p>
+      <w:pPr>
+        <w:jc w:val="both"/>
+        <w:rPr>
+          <w:rFonts w:cstheme="minorHAnsi"/>
+        </w:rPr>
+      </w:pPr>
+      <w:r>
+        <w:rPr>
+          <w:rFonts w:cstheme="minorHAnsi"/>
+        </w:rPr>
+        <w:t xml:space="preserve">Nota: en caso de que hayamos partido de un fichero previamente ensamblado con Trinity pero también tengamos disponibles los reads con los que se ensamblaron, es posible realizar manualmente el cálculo de los niveles de expresión. Para ello </w:t>
+      </w:r>
+      <w:r>
+        <w:rPr>
+          <w:rFonts w:cstheme="minorHAnsi"/>
+        </w:rPr>
+        <w:t>ejecuta con “</w:t>
+      </w:r>
+      <w:r>
+        <w:rPr>
+          <w:rFonts w:ascii="Space Mono" w:hAnsi="Space Mono" w:cstheme="minorHAnsi"/>
+        </w:rPr>
+        <w:t>sbatch</w:t>
+      </w:r>
+      <w:r>
+        <w:rPr>
+          <w:rFonts w:cstheme="minorHAnsi"/>
+        </w:rPr>
+        <w:t>” el script “</w:t>
+      </w:r>
+      <w:r>
+        <w:rPr>
+          <w:rFonts w:cstheme="minorHAnsi"/>
+        </w:rPr>
+        <w:t>quantify</w:t>
+      </w:r>
+      <w:r>
+        <w:rPr>
+          <w:rFonts w:cstheme="minorHAnsi"/>
+        </w:rPr>
+        <w:t>.sh”.</w:t>
+      </w:r>
+    </w:p>
+    <w:p>
+      <w:pPr>
+        <w:jc w:val="both"/>
+        <w:rPr>
+          <w:rFonts w:cstheme="minorHAnsi"/>
+        </w:rPr>
+      </w:pPr>
+      <w:r>
+        <w:rPr>
+          <w:rFonts w:cstheme="minorHAnsi"/>
+        </w:rPr>
+        <w:t>Es necesario indicar 3 argumentos:</w:t>
+      </w:r>
+    </w:p>
+    <w:p>
+      <w:pPr>
+        <w:jc w:val="both"/>
+        <w:rPr>
+          <w:rFonts w:ascii="Space Mono" w:hAnsi="Space Mono" w:cstheme="minorHAnsi"/>
+        </w:rPr>
+      </w:pPr>
+      <w:r>
+        <w:rPr>
+          <w:rFonts w:ascii="Space Mono" w:hAnsi="Space Mono" w:cstheme="minorHAnsi"/>
+        </w:rPr>
+        <w:t>--r1 ruta/del/read1</w:t>
+      </w:r>
+    </w:p>
+    <w:p>
+      <w:pPr>
+        <w:jc w:val="both"/>
+        <w:rPr>
+          <w:rFonts w:ascii="Space Mono" w:hAnsi="Space Mono" w:cstheme="minorHAnsi"/>
+        </w:rPr>
+      </w:pPr>
+      <w:r>
+        <w:rPr>
+          <w:rFonts w:ascii="Space Mono" w:hAnsi="Space Mono" w:cstheme="minorHAnsi"/>
+        </w:rPr>
+        <w:t>--r2 ruta/del/read2</w:t>
+      </w:r>
+    </w:p>
+    <w:p>
+      <w:pPr>
+        <w:jc w:val="both"/>
+        <w:rPr>
+          <w:rFonts w:ascii="Space Mono" w:hAnsi="Space Mono" w:cstheme="minorHAnsi"/>
+        </w:rPr>
+      </w:pPr>
+      <w:r>
+        <w:rPr>
+          <w:rFonts w:ascii="Space Mono" w:hAnsi="Space Mono" w:cstheme="minorHAnsi"/>
+        </w:rPr>
+        <w:t>--</w:t>
+      </w:r>
+      <w:r>
+        <w:rPr>
+          <w:rFonts w:ascii="Space Mono" w:hAnsi="Space Mono" w:cstheme="minorHAnsi"/>
+        </w:rPr>
+        <w:t>trinity</w:t>
+      </w:r>
+      <w:r>
+        <w:rPr>
+          <w:rFonts w:ascii="Space Mono" w:hAnsi="Space Mono" w:cstheme="minorHAnsi"/>
         </w:rPr>
         <w:t xml:space="preserve"> </w:t>
       </w:r>
       <w:r>
         <w:rPr>
-          <w:rFonts w:cstheme="minorHAnsi"/>
-        </w:rPr>
-        <w:t>que hemos de</w:t>
-      </w:r>
-      <w:r>
-        <w:rPr>
-          <w:rFonts w:cstheme="minorHAnsi"/>
-        </w:rPr>
-        <w:t>scargado.</w:t>
-      </w:r>
-    </w:p>
-    <w:p>
-      <w:pPr>
-        <w:jc w:val="both"/>
-        <w:rPr>
-          <w:rFonts w:cstheme="minorHAnsi"/>
-        </w:rPr>
-      </w:pPr>
-      <w:r>
-        <w:rPr>
-          <w:rFonts w:cstheme="minorHAnsi"/>
-        </w:rPr>
-        <w:t>Nota: Esta herramienta también se encuentra como script de Python en el directorio “python_scripts” dentro de “superfamily”. Si trabajamos en Linux, podemos ejecutarlo desde la terminal.</w:t>
-      </w:r>
-    </w:p>
-    <w:p>
-      <w:pPr>
-        <w:jc w:val="both"/>
-        <w:rPr>
-          <w:rFonts w:cstheme="minorHAnsi"/>
-        </w:rPr>
-      </w:pPr>
-      <w:r>
-        <w:rPr>
-          <w:rFonts w:cstheme="minorHAnsi"/>
-        </w:rPr>
-        <w:t>Una vez ejecutado, obtendremos un fichero Excel en ese mismo directorio donde estarán el resumen de los resultados en diferentes hojas.</w:t>
+          <w:rFonts w:ascii="Space Mono" w:hAnsi="Space Mono" w:cstheme="minorHAnsi"/>
+        </w:rPr>
+        <w:t>ruta/del/fichero/ensamblado</w:t>
+      </w:r>
+    </w:p>
+    <w:p>
+      <w:pPr>
+        <w:jc w:val="both"/>
+        <w:rPr>
+          <w:rFonts w:ascii="Space Mono" w:hAnsi="Space Mono" w:cstheme="minorHAnsi"/>
+        </w:rPr>
+      </w:pPr>
+      <w:r>
+        <w:rPr>
+          <w:rFonts w:ascii="Space Mono" w:hAnsi="Space Mono" w:cstheme="minorHAnsi"/>
+          <w:noProof/>
+        </w:rPr>
+        <w:drawing>
+          <wp:inline distT="0" distB="0" distL="0" distR="0" wp14:anchorId="62A3BA90" wp14:editId="67482582">
+            <wp:extent cx="5397500" cy="254000"/>
+            <wp:effectExtent l="0" t="0" r="0" b="0"/>
+            <wp:docPr id="222610273" name="Imagen 1"/>
+            <wp:cNvGraphicFramePr>
+              <a:graphicFrameLocks xmlns:a="http://schemas.openxmlformats.org/drawingml/2006/main" noChangeAspect="1"/>
+            </wp:cNvGraphicFramePr>
+            <a:graphic xmlns:a="http://schemas.openxmlformats.org/drawingml/2006/main">
+              <a:graphicData uri="http://schemas.openxmlformats.org/drawingml/2006/picture">
+                <pic:pic xmlns:pic="http://schemas.openxmlformats.org/drawingml/2006/picture">
+                  <pic:nvPicPr>
+                    <pic:cNvPr id="0" name="Picture 1"/>
+                    <pic:cNvPicPr>
+                      <a:picLocks noChangeAspect="1" noChangeArrowheads="1"/>
+                    </pic:cNvPicPr>
+                  </pic:nvPicPr>
+                  <pic:blipFill>
+                    <a:blip r:embed="rId32">
+                      <a:extLst>
+                        <a:ext uri="{28A0092B-C50C-407E-A947-70E740481C1C}">
+                          <a14:useLocalDpi xmlns:a14="http://schemas.microsoft.com/office/drawing/2010/main" val="0"/>
+                        </a:ext>
+                      </a:extLst>
+                    </a:blip>
+                    <a:srcRect/>
+                    <a:stretch>
+                      <a:fillRect/>
+                    </a:stretch>
+                  </pic:blipFill>
+                  <pic:spPr bwMode="auto">
+                    <a:xfrm>
+                      <a:off x="0" y="0"/>
+                      <a:ext cx="5397500" cy="254000"/>
+                    </a:xfrm>
+                    <a:prstGeom prst="rect">
+                      <a:avLst/>
+                    </a:prstGeom>
+                    <a:noFill/>
+                    <a:ln>
+                      <a:noFill/>
+                    </a:ln>
+                  </pic:spPr>
+                </pic:pic>
+              </a:graphicData>
+            </a:graphic>
+          </wp:inline>
+        </w:drawing>
+      </w:r>
+    </w:p>
+    <w:p>
+      <w:pPr>
+        <w:jc w:val="both"/>
+        <w:rPr>
+          <w:rFonts w:ascii="Space Mono" w:hAnsi="Space Mono" w:cstheme="minorHAnsi"/>
+        </w:rPr>
+      </w:pPr>
+      <w:r>
+        <w:rPr>
+          <w:rFonts w:cstheme="minorHAnsi"/>
+        </w:rPr>
+        <w:t>De</w:t>
+      </w:r>
+      <w:r>
+        <w:rPr>
+          <w:rFonts w:cstheme="minorHAnsi"/>
+        </w:rPr>
+        <w:t xml:space="preserve"> esta forma primero se realizará el cálculo de los niveles de expresión y y luego se añadirá en una nueva columna a los ficheros csv que se crearán en el directorio de resultados.</w:t>
+      </w:r>
+    </w:p>
+    <w:p>
+      <w:pPr>
+        <w:jc w:val="both"/>
+        <w:rPr>
+          <w:rFonts w:cstheme="minorHAnsi"/>
+        </w:rPr>
+      </w:pPr>
+      <w:r>
+        <w:rPr>
+          <w:rFonts w:cstheme="minorHAnsi"/>
+          <w:b/>
+          <w:bCs/>
+        </w:rPr>
+        <w:t xml:space="preserve">Paso </w:t>
+      </w:r>
+      <w:r>
+        <w:rPr>
+          <w:rFonts w:cstheme="minorHAnsi"/>
+          <w:b/>
+          <w:bCs/>
+        </w:rPr>
+        <w:t>12</w:t>
+      </w:r>
+      <w:r>
+        <w:rPr>
+          <w:rFonts w:cstheme="minorHAnsi"/>
+          <w:b/>
+          <w:bCs/>
+        </w:rPr>
+        <w:t>:</w:t>
+      </w:r>
+      <w:r>
+        <w:rPr>
+          <w:rFonts w:cstheme="minorHAnsi"/>
+          <w:b/>
+          <w:bCs/>
+        </w:rPr>
+        <w:t xml:space="preserve"> Obtención de los resultados</w:t>
+      </w:r>
+    </w:p>
+    <w:p>
+      <w:pPr>
+        <w:jc w:val="both"/>
+        <w:rPr>
+          <w:rFonts w:cstheme="minorHAnsi"/>
+        </w:rPr>
+      </w:pPr>
+      <w:r>
+        <w:rPr>
+          <w:rFonts w:cstheme="minorHAnsi"/>
+        </w:rPr>
+        <w:t xml:space="preserve">Debemos descargarnos </w:t>
+      </w:r>
+      <w:r>
+        <w:rPr>
+          <w:rFonts w:cstheme="minorHAnsi"/>
+        </w:rPr>
+        <w:t>el directorio “resultados” (ya sea el obtenido en el paso 10 u 11)</w:t>
+      </w:r>
+      <w:r>
+        <w:rPr>
+          <w:rFonts w:cstheme="minorHAnsi"/>
+        </w:rPr>
+        <w:t>. Esto se puede hacer arrastrando el directorio a nuestro PC desde la interfaz gráfica de Bitvise.</w:t>
+      </w:r>
+    </w:p>
+    <w:p>
+      <w:pPr>
+        <w:jc w:val="both"/>
+        <w:rPr>
+          <w:rFonts w:cstheme="minorHAnsi"/>
+        </w:rPr>
+      </w:pPr>
+      <w:r>
+        <w:rPr>
+          <w:rFonts w:cstheme="minorHAnsi"/>
+        </w:rPr>
+        <w:t>Utilizando en nuestro PC la herramienta “resultadosToExcel.exe” podemos seleccionar ese directorio para crear un fichero Excel con todos los resultados ordenados y clasificados.</w:t>
+      </w:r>
+    </w:p>
+    <w:p>
+      <w:pPr>
+        <w:jc w:val="both"/>
+        <w:rPr>
+          <w:rFonts w:cstheme="minorHAnsi"/>
+        </w:rPr>
+      </w:pPr>
+      <w:r>
+        <w:rPr>
+          <w:rFonts w:cstheme="minorHAnsi"/>
+        </w:rPr>
+        <w:t>Nota: este script se encuentra en el GitHub de transcripto-filter:</w:t>
+      </w:r>
+    </w:p>
+    <w:p>
+      <w:pPr>
+        <w:jc w:val="both"/>
+        <w:rPr>
+          <w:rFonts w:cstheme="minorHAnsi"/>
+        </w:rPr>
+      </w:pPr>
+      <w:r>
+        <w:rPr>
+          <w:rFonts w:cstheme="minorHAnsi"/>
+        </w:rPr>
+        <w:t>https://github.com/schuman94/transcripto-filter/tree/main/resultadosToExcel</w:t>
+      </w:r>
+    </w:p>
+    <w:p>
+      <w:pPr>
+        <w:jc w:val="both"/>
+        <w:rPr>
+          <w:rFonts w:cstheme="minorHAnsi"/>
+        </w:rPr>
+      </w:pPr>
+      <w:r>
+        <w:rPr>
+          <w:rFonts w:cstheme="minorHAnsi"/>
+        </w:rPr>
+        <w:t>Nota: Esta herramienta también se encuentra como script de Python</w:t>
+      </w:r>
+      <w:r>
+        <w:rPr>
+          <w:rFonts w:cstheme="minorHAnsi"/>
+        </w:rPr>
+        <w:t xml:space="preserve"> (</w:t>
+      </w:r>
+      <w:r>
+        <w:rPr>
+          <w:rFonts w:cstheme="minorHAnsi"/>
+        </w:rPr>
+        <w:t>resultadosToExcel</w:t>
+      </w:r>
+      <w:r>
+        <w:rPr>
+          <w:rFonts w:cstheme="minorHAnsi"/>
+        </w:rPr>
+        <w:t xml:space="preserve">.py). </w:t>
+      </w:r>
+      <w:r>
+        <w:rPr>
+          <w:rFonts w:cstheme="minorHAnsi"/>
+        </w:rPr>
+        <w:t>Si trabajamos en Linux, podemos ejecutarlo desde la terminal</w:t>
+      </w:r>
+      <w:r>
+        <w:rPr>
+          <w:rFonts w:cstheme="minorHAnsi"/>
+        </w:rPr>
+        <w:t xml:space="preserve"> si disponemos de todas las dependencias necesarias.</w:t>
+      </w:r>
+    </w:p>
+    <w:p>
+      <w:pPr>
+        <w:jc w:val="both"/>
+        <w:rPr>
+          <w:rFonts w:cstheme="minorHAnsi"/>
+        </w:rPr>
+      </w:pPr>
+      <w:r>
+        <w:rPr>
+          <w:rFonts w:cstheme="minorHAnsi"/>
+        </w:rPr>
+        <w:t xml:space="preserve">Una vez ejecutado, obtendremos un fichero Excel </w:t>
+      </w:r>
+      <w:r>
+        <w:rPr>
+          <w:rFonts w:cstheme="minorHAnsi"/>
+        </w:rPr>
+        <w:t>con todos</w:t>
+      </w:r>
+      <w:r>
+        <w:rPr>
+          <w:rFonts w:cstheme="minorHAnsi"/>
+        </w:rPr>
+        <w:t xml:space="preserve"> los resultados en diferentes hojas.</w:t>
       </w:r>
     </w:p>
     <w:p>
@@ -5364,6 +5700,7 @@
         <w:rPr>
           <w:rFonts w:cstheme="minorHAnsi"/>
         </w:rPr>
+        <w:lastRenderedPageBreak/>
         <w:t>Perfectos_NoSF: Lista de secuencias</w:t>
       </w:r>
       <w:r>
@@ -5510,7 +5847,25 @@
         <w:rPr>
           <w:rFonts w:cstheme="minorHAnsi"/>
         </w:rPr>
-        <w:t>El directorio “alineamientos_NoSF” contiene los alineamientos en formato “mafft.fasta” de las secuencias de “Perfectos_NoSF”, “Mprevia_NoSF” y “Revision_manual_Match”</w:t>
+        <w:t>El directorio “alineamientos_NoSF”</w:t>
+      </w:r>
+      <w:r>
+        <w:rPr>
+          <w:rFonts w:cstheme="minorHAnsi"/>
+        </w:rPr>
+        <w:t xml:space="preserve"> dentro de “superfamily”</w:t>
+      </w:r>
+      <w:r>
+        <w:rPr>
+          <w:rFonts w:cstheme="minorHAnsi"/>
+        </w:rPr>
+        <w:t xml:space="preserve"> (paso 10)</w:t>
+      </w:r>
+      <w:r>
+        <w:rPr>
+          <w:rFonts w:cstheme="minorHAnsi"/>
+        </w:rPr>
+        <w:t xml:space="preserve"> contiene los alineamientos en formato “mafft.fasta” de las secuencias de “Perfectos_NoSF”, “Mprevia_NoSF” y “Revision_manual_Match”</w:t>
       </w:r>
       <w:r>
         <w:rPr>
@@ -5576,7 +5931,6 @@
           <w:b/>
           <w:bCs/>
         </w:rPr>
-        <w:lastRenderedPageBreak/>
         <w:t>Modo automático</w:t>
       </w:r>
       <w:r>
@@ -5811,6 +6165,7 @@
         <w:rPr>
           <w:rFonts w:cstheme="minorHAnsi"/>
         </w:rPr>
+        <w:lastRenderedPageBreak/>
         <w:t>Las opciones son las siguientes:</w:t>
       </w:r>
     </w:p>
@@ -5960,6 +6315,74 @@
       <w:pPr>
         <w:jc w:val="both"/>
         <w:rPr>
+          <w:rFonts w:cstheme="minorHAnsi"/>
+        </w:rPr>
+      </w:pPr>
+      <w:r>
+        <w:rPr>
+          <w:rFonts w:cstheme="minorHAnsi"/>
+        </w:rPr>
+        <w:t>La</w:t>
+      </w:r>
+      <w:r>
+        <w:rPr>
+          <w:rFonts w:cstheme="minorHAnsi"/>
+        </w:rPr>
+        <w:t>s</w:t>
+      </w:r>
+      <w:r>
+        <w:rPr>
+          <w:rFonts w:cstheme="minorHAnsi"/>
+        </w:rPr>
+        <w:t xml:space="preserve"> opci</w:t>
+      </w:r>
+      <w:r>
+        <w:rPr>
+          <w:rFonts w:cstheme="minorHAnsi"/>
+        </w:rPr>
+        <w:t>ones</w:t>
+      </w:r>
+      <w:r>
+        <w:rPr>
+          <w:rFonts w:cstheme="minorHAnsi"/>
+        </w:rPr>
+        <w:t xml:space="preserve"> fastqc </w:t>
+      </w:r>
+      <w:r>
+        <w:rPr>
+          <w:rFonts w:cstheme="minorHAnsi"/>
+        </w:rPr>
+        <w:t>y busco son</w:t>
+      </w:r>
+      <w:r>
+        <w:rPr>
+          <w:rFonts w:cstheme="minorHAnsi"/>
+        </w:rPr>
+        <w:t xml:space="preserve"> opcional</w:t>
+      </w:r>
+      <w:r>
+        <w:rPr>
+          <w:rFonts w:cstheme="minorHAnsi"/>
+        </w:rPr>
+        <w:t>es</w:t>
+      </w:r>
+      <w:r>
+        <w:rPr>
+          <w:rFonts w:cstheme="minorHAnsi"/>
+        </w:rPr>
+        <w:t xml:space="preserve">. </w:t>
+      </w:r>
+      <w:r>
+        <w:rPr>
+          <w:rFonts w:cstheme="minorHAnsi"/>
+        </w:rPr>
+        <w:t>Si no se indican, se ejecutarán por defecto.</w:t>
+      </w:r>
+    </w:p>
+    <w:p>
+      <w:pPr>
+        <w:jc w:val="both"/>
+        <w:rPr>
           <w:rFonts w:ascii="Space Mono" w:hAnsi="Space Mono" w:cstheme="minorHAnsi"/>
         </w:rPr>
       </w:pPr>
@@ -5967,138 +6390,164 @@
         <w:rPr>
           <w:rFonts w:cstheme="minorHAnsi"/>
         </w:rPr>
-        <w:t>La</w:t>
-      </w:r>
-      <w:r>
-        <w:rPr>
-          <w:rFonts w:cstheme="minorHAnsi"/>
+        <w:t>Si no se parte desde los reads, no se realizará el cálculo de los niveles de expresión.</w:t>
+      </w:r>
+    </w:p>
+    <w:p>
+      <w:pPr>
+        <w:jc w:val="both"/>
+        <w:rPr>
+          <w:rFonts w:cstheme="minorHAnsi"/>
+        </w:rPr>
+      </w:pPr>
+      <w:r>
+        <w:rPr>
+          <w:rFonts w:cstheme="minorHAnsi"/>
+        </w:rPr>
+        <w:t xml:space="preserve">Las opciones db2 y db3 </w:t>
+      </w:r>
+      <w:r>
+        <w:rPr>
+          <w:rFonts w:cstheme="minorHAnsi"/>
+        </w:rPr>
+        <w:t xml:space="preserve">también </w:t>
+      </w:r>
+      <w:r>
+        <w:rPr>
+          <w:rFonts w:cstheme="minorHAnsi"/>
+        </w:rPr>
+        <w:t>son opcionales. Debemos incluirlos si queremos que se haga la clasificación por superfamilias.</w:t>
+      </w:r>
+      <w:r>
+        <w:rPr>
+          <w:rFonts w:cstheme="minorHAnsi"/>
+        </w:rPr>
+        <w:t xml:space="preserve"> En ese caso, también debemos descargarnos el directorio de resultados </w:t>
+      </w:r>
+      <w:r>
+        <w:rPr>
+          <w:rFonts w:cstheme="minorHAnsi"/>
+        </w:rPr>
+        <w:t xml:space="preserve">ya se </w:t>
+      </w:r>
+      <w:r>
+        <w:rPr>
+          <w:rFonts w:cstheme="minorHAnsi"/>
+        </w:rPr>
+        <w:t>dentro de “superfamily”</w:t>
+      </w:r>
+      <w:r>
+        <w:rPr>
+          <w:rFonts w:cstheme="minorHAnsi"/>
+        </w:rPr>
+        <w:t xml:space="preserve"> o dentro de “quantification” si se ha realizado el cálculo de los niveles de expresión.</w:t>
+      </w:r>
+    </w:p>
+    <w:p>
+      <w:pPr>
+        <w:jc w:val="both"/>
+        <w:rPr>
+          <w:rFonts w:cstheme="minorHAnsi"/>
+        </w:rPr>
+      </w:pPr>
+      <w:r>
+        <w:rPr>
+          <w:rFonts w:cstheme="minorHAnsi"/>
+        </w:rPr>
+        <w:t>Una vez tengamos el directorio en nuestro PC, se debe</w:t>
+      </w:r>
+      <w:r>
+        <w:rPr>
+          <w:rFonts w:cstheme="minorHAnsi"/>
+        </w:rPr>
+        <w:t xml:space="preserve"> ejecutar la herramienta “</w:t>
+      </w:r>
+      <w:r>
+        <w:rPr>
+          <w:rFonts w:cstheme="minorHAnsi"/>
+        </w:rPr>
+        <w:t>resultados</w:t>
+      </w:r>
+      <w:r>
+        <w:rPr>
+          <w:rFonts w:cstheme="minorHAnsi"/>
+        </w:rPr>
+        <w:t>ToExcel.exe”.</w:t>
+      </w:r>
+    </w:p>
+    <w:p>
+      <w:pPr>
+        <w:jc w:val="both"/>
+        <w:rPr>
+          <w:rFonts w:cstheme="minorHAnsi"/>
+        </w:rPr>
+      </w:pPr>
+      <w:r>
+        <w:rPr>
+          <w:rFonts w:cstheme="minorHAnsi"/>
+        </w:rPr>
+        <w:t xml:space="preserve">En caso </w:t>
+      </w:r>
+      <w:r>
+        <w:rPr>
+          <w:rFonts w:cstheme="minorHAnsi"/>
+        </w:rPr>
+        <w:t>de que no se hayan indicado las opciones db2 y db3</w:t>
+      </w:r>
+      <w:r>
+        <w:rPr>
+          <w:rFonts w:cstheme="minorHAnsi"/>
+        </w:rPr>
+        <w:t>, el filtro acabará con la ejecución del paso 9</w:t>
+      </w:r>
+      <w:r>
+        <w:rPr>
+          <w:rFonts w:cstheme="minorHAnsi"/>
+        </w:rPr>
+        <w:t xml:space="preserve"> y deberemos revisar</w:t>
+      </w:r>
+      <w:r>
+        <w:rPr>
+          <w:rFonts w:cstheme="minorHAnsi"/>
+        </w:rPr>
+        <w:t xml:space="preserve"> </w:t>
+      </w:r>
+      <w:r>
+        <w:rPr>
+          <w:rFonts w:cstheme="minorHAnsi"/>
+        </w:rPr>
+        <w:t>los alineamientos obtenidos en “metionine_filter”.</w:t>
+      </w:r>
+      <w:r>
+        <w:rPr>
+          <w:rFonts w:cstheme="minorHAnsi"/>
+        </w:rPr>
+        <w:t xml:space="preserve"> Nota: tampoco se realizará el cálculo de los niveles de expresión.</w:t>
+      </w:r>
+    </w:p>
+    <w:p>
+      <w:pPr>
+        <w:jc w:val="both"/>
+        <w:rPr>
+          <w:rFonts w:cstheme="minorHAnsi"/>
+        </w:rPr>
+      </w:pPr>
+      <w:r>
+        <w:rPr>
+          <w:rFonts w:cstheme="minorHAnsi"/>
+        </w:rPr>
+        <w:t xml:space="preserve">Para facilitar la escritura del comando </w:t>
+      </w:r>
+      <w:r>
+        <w:rPr>
+          <w:rFonts w:ascii="Space Mono" w:hAnsi="Space Mono" w:cstheme="minorHAnsi"/>
         </w:rPr>
         <w:t>s</w:t>
       </w:r>
       <w:r>
         <w:rPr>
-          <w:rFonts w:cstheme="minorHAnsi"/>
-        </w:rPr>
-        <w:t xml:space="preserve"> opci</w:t>
-      </w:r>
-      <w:r>
-        <w:rPr>
-          <w:rFonts w:cstheme="minorHAnsi"/>
-        </w:rPr>
-        <w:t>ones</w:t>
-      </w:r>
-      <w:r>
-        <w:rPr>
-          <w:rFonts w:cstheme="minorHAnsi"/>
-        </w:rPr>
-        <w:t xml:space="preserve"> fastqc </w:t>
-      </w:r>
-      <w:r>
-        <w:rPr>
-          <w:rFonts w:cstheme="minorHAnsi"/>
-        </w:rPr>
-        <w:t>y busco son</w:t>
-      </w:r>
-      <w:r>
-        <w:rPr>
-          <w:rFonts w:cstheme="minorHAnsi"/>
-        </w:rPr>
-        <w:t xml:space="preserve"> opcional</w:t>
-      </w:r>
-      <w:r>
-        <w:rPr>
-          <w:rFonts w:cstheme="minorHAnsi"/>
-        </w:rPr>
-        <w:t>es</w:t>
-      </w:r>
-      <w:r>
-        <w:rPr>
-          <w:rFonts w:cstheme="minorHAnsi"/>
-        </w:rPr>
-        <w:t xml:space="preserve">. </w:t>
-      </w:r>
-      <w:r>
-        <w:rPr>
-          <w:rFonts w:cstheme="minorHAnsi"/>
-        </w:rPr>
-        <w:t>Si no se indican, se ejecutarán por defecto.</w:t>
-      </w:r>
-    </w:p>
-    <w:p>
-      <w:pPr>
-        <w:jc w:val="both"/>
-        <w:rPr>
-          <w:rFonts w:cstheme="minorHAnsi"/>
-        </w:rPr>
-      </w:pPr>
-      <w:r>
-        <w:rPr>
-          <w:rFonts w:cstheme="minorHAnsi"/>
-        </w:rPr>
-        <w:t xml:space="preserve">Las opciones db2 y db3 </w:t>
-      </w:r>
-      <w:r>
-        <w:rPr>
-          <w:rFonts w:cstheme="minorHAnsi"/>
-        </w:rPr>
-        <w:t xml:space="preserve">también </w:t>
-      </w:r>
-      <w:r>
-        <w:rPr>
-          <w:rFonts w:cstheme="minorHAnsi"/>
-        </w:rPr>
-        <w:t>son opcionales. Debemos incluirlos si queremos que se haga la clasificación por superfamilias.</w:t>
-      </w:r>
-      <w:r>
-        <w:rPr>
-          <w:rFonts w:cstheme="minorHAnsi"/>
-        </w:rPr>
-        <w:t xml:space="preserve"> En ese caso, también debemos descargarnos el directorio de resultados dentro de “superfamily” y ejecutar en nuestro PC la herramienta “csvToExcel.exe”.</w:t>
-      </w:r>
-    </w:p>
-    <w:p>
-      <w:pPr>
-        <w:jc w:val="both"/>
-        <w:rPr>
-          <w:rFonts w:cstheme="minorHAnsi"/>
-        </w:rPr>
-      </w:pPr>
-      <w:r>
-        <w:rPr>
-          <w:rFonts w:cstheme="minorHAnsi"/>
-        </w:rPr>
-        <w:t>En caso contrario, el filtro acabará con la ejecución del paso 9</w:t>
-      </w:r>
-      <w:r>
-        <w:rPr>
-          <w:rFonts w:cstheme="minorHAnsi"/>
-        </w:rPr>
-        <w:t xml:space="preserve"> y deberemos revisarlos alineamientos obtenidos en “metionine_filter”.</w:t>
-      </w:r>
-    </w:p>
-    <w:p>
-      <w:pPr>
-        <w:jc w:val="both"/>
-        <w:rPr>
-          <w:rFonts w:cstheme="minorHAnsi"/>
-        </w:rPr>
-      </w:pPr>
-      <w:r>
-        <w:rPr>
-          <w:rFonts w:cstheme="minorHAnsi"/>
-        </w:rPr>
-        <w:t xml:space="preserve">Para facilitar la escritura del comando </w:t>
-      </w:r>
-      <w:r>
-        <w:rPr>
           <w:rFonts w:ascii="Space Mono" w:hAnsi="Space Mono" w:cstheme="minorHAnsi"/>
         </w:rPr>
-        <w:t>s</w:t>
-      </w:r>
-      <w:r>
-        <w:rPr>
-          <w:rFonts w:ascii="Space Mono" w:hAnsi="Space Mono" w:cstheme="minorHAnsi"/>
-        </w:rPr>
         <w:t>batch</w:t>
       </w:r>
       <w:r>
@@ -6120,7 +6569,6 @@
           <w:rFonts w:cstheme="minorHAnsi"/>
           <w:noProof/>
         </w:rPr>
-        <w:lastRenderedPageBreak/>
         <w:drawing>
           <wp:inline distT="0" distB="0" distL="0" distR="0" wp14:anchorId="5EBA0833" wp14:editId="3497CD43">
             <wp:extent cx="5392420" cy="1723390"/>
@@ -6139,7 +6587,7 @@
                     </pic:cNvPicPr>
                   </pic:nvPicPr>
                   <pic:blipFill>
-                    <a:blip r:embed="rId32">
+                    <a:blip r:embed="rId33">
                       <a:extLst>
                         <a:ext uri="{28A0092B-C50C-407E-A947-70E740481C1C}">
                           <a14:useLocalDpi xmlns:a14="http://schemas.microsoft.com/office/drawing/2010/main" val="0"/>
@@ -6197,10 +6645,11 @@
           <w:rFonts w:cstheme="minorHAnsi"/>
           <w:noProof/>
         </w:rPr>
+        <w:lastRenderedPageBreak/>
         <w:drawing>
-          <wp:inline distT="0" distB="0" distL="0" distR="0" wp14:anchorId="7388D822" wp14:editId="3629EC93">
-            <wp:extent cx="5392420" cy="4103370"/>
-            <wp:effectExtent l="0" t="0" r="0" b="0"/>
+          <wp:inline distT="0" distB="0" distL="0" distR="0" wp14:anchorId="7388D822" wp14:editId="2AE78237">
+            <wp:extent cx="5207000" cy="3962274"/>
+            <wp:effectExtent l="0" t="0" r="0" b="635"/>
             <wp:docPr id="766132102" name="Imagen 2"/>
             <wp:cNvGraphicFramePr>
               <a:graphicFrameLocks xmlns:a="http://schemas.openxmlformats.org/drawingml/2006/main" noChangeAspect="1"/>
@@ -6215,7 +6664,7 @@
                     </pic:cNvPicPr>
                   </pic:nvPicPr>
                   <pic:blipFill>
-                    <a:blip r:embed="rId33">
+                    <a:blip r:embed="rId34">
                       <a:extLst>
                         <a:ext uri="{28A0092B-C50C-407E-A947-70E740481C1C}">
                           <a14:useLocalDpi xmlns:a14="http://schemas.microsoft.com/office/drawing/2010/main" val="0"/>
@@ -6230,7 +6679,7 @@
                   <pic:spPr bwMode="auto">
                     <a:xfrm>
                       <a:off x="0" y="0"/>
-                      <a:ext cx="5392420" cy="4103370"/>
+                      <a:ext cx="5217137" cy="3969988"/>
                     </a:xfrm>
                     <a:prstGeom prst="rect">
                       <a:avLst/>
@@ -6291,7 +6740,7 @@
                     </pic:cNvPicPr>
                   </pic:nvPicPr>
                   <pic:blipFill>
-                    <a:blip r:embed="rId34">
+                    <a:blip r:embed="rId35">
                       <a:extLst>
                         <a:ext uri="{28A0092B-C50C-407E-A947-70E740481C1C}">
                           <a14:useLocalDpi xmlns:a14="http://schemas.microsoft.com/office/drawing/2010/main" val="0"/>
@@ -6334,7 +6783,6 @@
         <w:rPr>
           <w:rFonts w:cstheme="minorHAnsi"/>
         </w:rPr>
-        <w:lastRenderedPageBreak/>
         <w:t>Luego, dentro de la consola de comandos y situados en el directorio de trabajo donde se encuentra “autolauncher.sh”, pulsamos click derecho con el ratón para que el comando se copie en la consola y pulsamos enter para ejecutarlo.</w:t>
       </w:r>
     </w:p>
@@ -6388,7 +6836,7 @@
                     </pic:cNvPicPr>
                   </pic:nvPicPr>
                   <pic:blipFill>
-                    <a:blip r:embed="rId35">
+                    <a:blip r:embed="rId36">
                       <a:extLst>
                         <a:ext uri="{28A0092B-C50C-407E-A947-70E740481C1C}">
                           <a14:useLocalDpi xmlns:a14="http://schemas.microsoft.com/office/drawing/2010/main" val="0"/>
@@ -6465,6 +6913,25 @@
           <w:rFonts w:cstheme="minorHAnsi"/>
         </w:rPr>
       </w:pPr>
+      <w:r>
+        <w:rPr>
+          <w:rFonts w:cstheme="minorHAnsi"/>
+        </w:rPr>
+        <w:lastRenderedPageBreak/>
+        <w:t>Una vez ejecutado podremos descargarnos el directorio “resultados” correspondiente para su transformación con la herramienta “</w:t>
+      </w:r>
+      <w:r>
+        <w:rPr>
+          <w:rFonts w:cstheme="minorHAnsi"/>
+        </w:rPr>
+        <w:t>resultadosToExcel</w:t>
+      </w:r>
+      <w:r>
+        <w:rPr>
+          <w:rFonts w:cstheme="minorHAnsi"/>
+        </w:rPr>
+        <w:t>”.</w:t>
+      </w:r>
     </w:p>
     <w:p>
       <w:pPr>
@@ -6764,80 +7231,6 @@
           <w:b/>
           <w:bCs/>
         </w:rPr>
-        <w:t>Paso extra: Descarga y transformación de los resultados</w:t>
-      </w:r>
-    </w:p>
-    <w:p>
-      <w:pPr>
-        <w:jc w:val="both"/>
-        <w:rPr>
-          <w:rFonts w:cstheme="minorHAnsi"/>
-        </w:rPr>
-      </w:pPr>
-      <w:r>
-        <w:rPr>
-          <w:rFonts w:cstheme="minorHAnsi"/>
-        </w:rPr>
-        <w:t>Los resultados finales se encuentran en el directorio “superfamily”. Utilizando la interfaz gráfica de Bitvise, podemos arrastrar a nuestro PC el directorio “resultados”.</w:t>
-      </w:r>
-    </w:p>
-    <w:p>
-      <w:pPr>
-        <w:jc w:val="both"/>
-        <w:rPr>
-          <w:rFonts w:cstheme="minorHAnsi"/>
-        </w:rPr>
-      </w:pPr>
-      <w:r>
-        <w:rPr>
-          <w:rFonts w:cstheme="minorHAnsi"/>
-        </w:rPr>
-        <w:t>Utilizando en nuestro PC el script “resultadosToExcel.exe” podemos seleccionar ese directorio para crear un fichero Excel con todos los resultados ordenados y clasificados.</w:t>
-      </w:r>
-    </w:p>
-    <w:p>
-      <w:pPr>
-        <w:jc w:val="both"/>
-        <w:rPr>
-          <w:rFonts w:cstheme="minorHAnsi"/>
-        </w:rPr>
-      </w:pPr>
-      <w:r>
-        <w:rPr>
-          <w:rFonts w:cstheme="minorHAnsi"/>
-        </w:rPr>
-        <w:t>Nota: este script se encuentra en el GitHub de transcripto-filter:</w:t>
-      </w:r>
-    </w:p>
-    <w:p>
-      <w:pPr>
-        <w:jc w:val="both"/>
-        <w:rPr>
-          <w:rFonts w:cstheme="minorHAnsi"/>
-        </w:rPr>
-      </w:pPr>
-      <w:r>
-        <w:rPr>
-          <w:rFonts w:cstheme="minorHAnsi"/>
-        </w:rPr>
-        <w:t>https://github.com/schuman94/transcripto-filter/tree/main/resultadosToExcel</w:t>
-      </w:r>
-    </w:p>
-    <w:p>
-      <w:pPr>
-        <w:jc w:val="both"/>
-        <w:rPr>
-          <w:rFonts w:cstheme="minorHAnsi"/>
-          <w:b/>
-          <w:bCs/>
-        </w:rPr>
-      </w:pPr>
-      <w:r>
-        <w:rPr>
-          <w:rFonts w:cstheme="minorHAnsi"/>
-          <w:b/>
-          <w:bCs/>
-        </w:rPr>
         <w:t>Paso extra: Alineamiento de secuencias de la base de datos final</w:t>
       </w:r>
     </w:p>
@@ -6866,7 +7259,6 @@
         <w:rPr>
           <w:rFonts w:cstheme="minorHAnsi"/>
         </w:rPr>
-        <w:lastRenderedPageBreak/>
         <w:t xml:space="preserve">El fichero de texto se debe subir al directorio </w:t>
       </w:r>
       <w:r>
@@ -8448,11 +8840,12 @@
   <w:style w:type="paragraph" w:default="1" w:styleId="Normal">
     <w:name w:val="Normal"/>
     <w:qFormat/>
-    <w:rsid w:val="003013AF"/>
+    <w:rsid w:val="0024174E"/>
   </w:style>
   <w:style w:type="character" w:default="1" w:styleId="Fuentedeprrafopredeter">
     <w:name w:val="Default Paragraph Font"/>
     <w:uiPriority w:val="1"/>
+    <w:semiHidden/>
     <w:unhideWhenUsed/>
   </w:style>
   <w:style w:type="table" w:default="1" w:styleId="Tablanormal">

</xml_diff>

<commit_message>
Version 1.7.1: implementacion buscar_alineamientos_en_mfilter
</commit_message>
<xml_diff>
--- a/tutorial/Protocolo.docx
+++ b/tutorial/Protocolo.docx
@@ -57,7 +57,23 @@
           <w:b/>
           <w:bCs/>
         </w:rPr>
-        <w:t>de Bitvise SSH Client</w:t>
+        <w:t xml:space="preserve">de </w:t>
+      </w:r>
+      <w:proofErr w:type="spellStart"/>
+      <w:r>
+        <w:rPr>
+          <w:b/>
+          <w:bCs/>
+        </w:rPr>
+        <w:t>Bitvise</w:t>
+      </w:r>
+      <w:proofErr w:type="spellEnd"/>
+      <w:r>
+        <w:rPr>
+          <w:b/>
+          <w:bCs/>
+        </w:rPr>
+        <w:t xml:space="preserve"> SSH Client</w:t>
       </w:r>
     </w:p>
     <w:p>
@@ -151,9 +167,11 @@
       <w:r>
         <w:t>“</w:t>
       </w:r>
+      <w:proofErr w:type="spellStart"/>
       <w:r>
         <w:t>Authentication</w:t>
       </w:r>
+      <w:proofErr w:type="spellEnd"/>
       <w:r>
         <w:t>”</w:t>
       </w:r>
@@ -280,7 +298,35 @@
         <w:rPr>
           <w:rFonts w:cstheme="minorHAnsi"/>
         </w:rPr>
-        <w:t>Una vez conectado, aparecen dos botones a la izquierda: “New terminal console” y “New SFTP window”.</w:t>
+        <w:t xml:space="preserve">Una vez conectado, aparecen dos botones a la izquierda: “New terminal </w:t>
+      </w:r>
+      <w:proofErr w:type="spellStart"/>
+      <w:r>
+        <w:rPr>
+          <w:rFonts w:cstheme="minorHAnsi"/>
+        </w:rPr>
+        <w:t>console</w:t>
+      </w:r>
+      <w:proofErr w:type="spellEnd"/>
+      <w:r>
+        <w:rPr>
+          <w:rFonts w:cstheme="minorHAnsi"/>
+        </w:rPr>
+        <w:t xml:space="preserve">” y “New SFTP </w:t>
+      </w:r>
+      <w:proofErr w:type="spellStart"/>
+      <w:r>
+        <w:rPr>
+          <w:rFonts w:cstheme="minorHAnsi"/>
+        </w:rPr>
+        <w:t>window</w:t>
+      </w:r>
+      <w:proofErr w:type="spellEnd"/>
+      <w:r>
+        <w:rPr>
+          <w:rFonts w:cstheme="minorHAnsi"/>
+        </w:rPr>
+        <w:t>”.</w:t>
       </w:r>
     </w:p>
     <w:p>
@@ -415,7 +461,7 @@
           <w:noProof/>
         </w:rPr>
         <w:drawing>
-          <wp:inline distT="0" distB="0" distL="0" distR="0" wp14:anchorId="7F1486D5" wp14:editId="06870273">
+          <wp:inline distT="0" distB="0" distL="0" distR="0" wp14:anchorId="7F1486D5" wp14:editId="57CEBCEF">
             <wp:extent cx="5392420" cy="1459230"/>
             <wp:effectExtent l="0" t="0" r="0" b="7620"/>
             <wp:docPr id="1954594852" name="Imagen 6"/>
@@ -478,7 +524,15 @@
         <w:t>o un editor de código</w:t>
       </w:r>
       <w:r>
-        <w:t xml:space="preserve"> (Visual Studio Code)</w:t>
+        <w:t xml:space="preserve"> (Visual Studio </w:t>
+      </w:r>
+      <w:proofErr w:type="spellStart"/>
+      <w:r>
+        <w:t>Code</w:t>
+      </w:r>
+      <w:proofErr w:type="spellEnd"/>
+      <w:r>
+        <w:t>)</w:t>
       </w:r>
       <w:r>
         <w:t>.</w:t>
@@ -510,12 +564,19 @@
         <w:rPr>
           <w:rFonts w:ascii="Space Mono" w:hAnsi="Space Mono"/>
         </w:rPr>
-        <w:t>cd nombre</w:t>
-      </w:r>
+        <w:t xml:space="preserve">cd </w:t>
+      </w:r>
+      <w:proofErr w:type="spellStart"/>
       <w:r>
         <w:rPr>
           <w:rFonts w:ascii="Space Mono" w:hAnsi="Space Mono"/>
         </w:rPr>
+        <w:t>nombre</w:t>
+      </w:r>
+      <w:r>
+        <w:rPr>
+          <w:rFonts w:ascii="Space Mono" w:hAnsi="Space Mono"/>
+        </w:rPr>
         <w:t>Del</w:t>
       </w:r>
       <w:r>
@@ -524,6 +585,7 @@
         </w:rPr>
         <w:t>Directorio</w:t>
       </w:r>
+      <w:proofErr w:type="spellEnd"/>
       <w:r>
         <w:t>” para acceder a un directorio. Con el comando “</w:t>
       </w:r>
@@ -547,12 +609,14 @@
       <w:r>
         <w:t xml:space="preserve"> el contenido del directorio con el comando “</w:t>
       </w:r>
+      <w:proofErr w:type="spellStart"/>
       <w:r>
         <w:rPr>
           <w:rFonts w:ascii="Space Mono" w:hAnsi="Space Mono"/>
         </w:rPr>
         <w:t>ls</w:t>
       </w:r>
+      <w:proofErr w:type="spellEnd"/>
       <w:r>
         <w:t>”.</w:t>
       </w:r>
@@ -567,18 +631,28 @@
       <w:r>
         <w:t xml:space="preserve"> mediante el comando “</w:t>
       </w:r>
+      <w:proofErr w:type="spellStart"/>
       <w:r>
         <w:rPr>
           <w:rFonts w:ascii="Space Mono" w:hAnsi="Space Mono"/>
         </w:rPr>
         <w:t>sbatch</w:t>
       </w:r>
+      <w:proofErr w:type="spellEnd"/>
       <w:r>
         <w:rPr>
           <w:rFonts w:ascii="Space Mono" w:hAnsi="Space Mono"/>
         </w:rPr>
-        <w:t xml:space="preserve"> nombreDelScript</w:t>
-      </w:r>
+        <w:t xml:space="preserve"> </w:t>
+      </w:r>
+      <w:proofErr w:type="spellStart"/>
+      <w:r>
+        <w:rPr>
+          <w:rFonts w:ascii="Space Mono" w:hAnsi="Space Mono"/>
+        </w:rPr>
+        <w:t>nombreDelScript</w:t>
+      </w:r>
+      <w:proofErr w:type="spellEnd"/>
       <w:r>
         <w:t>”.</w:t>
       </w:r>
@@ -590,12 +664,14 @@
       <w:r>
         <w:t>Para comprobar el estado de la ejecución, utilizamos el comando “</w:t>
       </w:r>
+      <w:proofErr w:type="spellStart"/>
       <w:r>
         <w:rPr>
           <w:rFonts w:ascii="Space Mono" w:hAnsi="Space Mono"/>
         </w:rPr>
         <w:t>squeue</w:t>
       </w:r>
+      <w:proofErr w:type="spellEnd"/>
       <w:r>
         <w:t>”.</w:t>
       </w:r>
@@ -610,12 +686,14 @@
       <w:r>
         <w:t>Para cancelar la ejecución de un script debemos usar el comando “</w:t>
       </w:r>
+      <w:proofErr w:type="spellStart"/>
       <w:r>
         <w:rPr>
           <w:rFonts w:ascii="Space Mono" w:hAnsi="Space Mono"/>
         </w:rPr>
         <w:t>scancel</w:t>
       </w:r>
+      <w:proofErr w:type="spellEnd"/>
       <w:r>
         <w:t>” seguido del ID correspondiente.</w:t>
       </w:r>
@@ -664,6 +742,7 @@
       <w:r>
         <w:t>“</w:t>
       </w:r>
+      <w:proofErr w:type="spellStart"/>
       <w:r>
         <w:t>t</w:t>
       </w:r>
@@ -674,7 +753,11 @@
         <w:t>o</w:t>
       </w:r>
       <w:r>
-        <w:t xml:space="preserve">mica” si </w:t>
+        <w:t>mica</w:t>
+      </w:r>
+      <w:proofErr w:type="spellEnd"/>
+      <w:r>
+        <w:t xml:space="preserve">” si </w:t>
       </w:r>
       <w:r>
         <w:t>aún</w:t>
@@ -693,18 +776,34 @@
           <w:rFonts w:ascii="Space Mono" w:hAnsi="Space Mono"/>
         </w:rPr>
       </w:pPr>
+      <w:proofErr w:type="spellStart"/>
       <w:r>
         <w:rPr>
           <w:rFonts w:ascii="Space Mono" w:hAnsi="Space Mono"/>
         </w:rPr>
-        <w:t>mkdir transcriptomica</w:t>
-      </w:r>
+        <w:t>mkdir</w:t>
+      </w:r>
+      <w:proofErr w:type="spellEnd"/>
       <w:r>
         <w:rPr>
           <w:rFonts w:ascii="Space Mono" w:hAnsi="Space Mono"/>
         </w:rPr>
         <w:t xml:space="preserve"> </w:t>
       </w:r>
+      <w:proofErr w:type="spellStart"/>
+      <w:r>
+        <w:rPr>
+          <w:rFonts w:ascii="Space Mono" w:hAnsi="Space Mono"/>
+        </w:rPr>
+        <w:t>transcriptomica</w:t>
+      </w:r>
+      <w:proofErr w:type="spellEnd"/>
+      <w:r>
+        <w:rPr>
+          <w:rFonts w:ascii="Space Mono" w:hAnsi="Space Mono"/>
+        </w:rPr>
+        <w:t xml:space="preserve"> </w:t>
+      </w:r>
       <w:r>
         <w:rPr>
           <w:rFonts w:cstheme="minorHAnsi"/>
@@ -737,8 +836,16 @@
         <w:rPr>
           <w:rFonts w:ascii="Space Mono" w:hAnsi="Space Mono"/>
         </w:rPr>
-        <w:t>cd transcriptomica</w:t>
-      </w:r>
+        <w:t xml:space="preserve">cd </w:t>
+      </w:r>
+      <w:proofErr w:type="spellStart"/>
+      <w:r>
+        <w:rPr>
+          <w:rFonts w:ascii="Space Mono" w:hAnsi="Space Mono"/>
+        </w:rPr>
+        <w:t>transcriptomica</w:t>
+      </w:r>
+      <w:proofErr w:type="spellEnd"/>
     </w:p>
     <w:p>
       <w:pPr>
@@ -750,9 +857,11 @@
       <w:r>
         <w:t xml:space="preserve"> el directorio “</w:t>
       </w:r>
+      <w:proofErr w:type="spellStart"/>
       <w:r>
         <w:t>template</w:t>
       </w:r>
+      <w:proofErr w:type="spellEnd"/>
       <w:r>
         <w:t>” con el siguiente comando:</w:t>
       </w:r>
@@ -764,16 +873,24 @@
           <w:rFonts w:ascii="Space Mono" w:hAnsi="Space Mono"/>
         </w:rPr>
       </w:pPr>
+      <w:proofErr w:type="spellStart"/>
       <w:r>
         <w:rPr>
           <w:rFonts w:ascii="Space Mono" w:hAnsi="Space Mono"/>
         </w:rPr>
-        <w:t xml:space="preserve">cp </w:t>
-      </w:r>
+        <w:t>cp</w:t>
+      </w:r>
+      <w:proofErr w:type="spellEnd"/>
       <w:r>
         <w:rPr>
           <w:rFonts w:ascii="Space Mono" w:hAnsi="Space Mono"/>
         </w:rPr>
+        <w:t xml:space="preserve"> </w:t>
+      </w:r>
+      <w:r>
+        <w:rPr>
+          <w:rFonts w:ascii="Space Mono" w:hAnsi="Space Mono"/>
+        </w:rPr>
         <w:t xml:space="preserve">-r </w:t>
       </w:r>
       <w:r>
@@ -830,7 +947,21 @@
         <w:rPr>
           <w:rFonts w:cstheme="minorHAnsi"/>
         </w:rPr>
-        <w:t>“template”</w:t>
+        <w:t>“</w:t>
+      </w:r>
+      <w:proofErr w:type="spellStart"/>
+      <w:r>
+        <w:rPr>
+          <w:rFonts w:cstheme="minorHAnsi"/>
+        </w:rPr>
+        <w:t>template</w:t>
+      </w:r>
+      <w:proofErr w:type="spellEnd"/>
+      <w:r>
+        <w:rPr>
+          <w:rFonts w:cstheme="minorHAnsi"/>
+        </w:rPr>
+        <w:t>”</w:t>
       </w:r>
       <w:r>
         <w:rPr>
@@ -868,7 +999,21 @@
         <w:rPr>
           <w:rFonts w:cstheme="minorHAnsi"/>
         </w:rPr>
-        <w:t xml:space="preserve"> También se puede obtener el directorio “template” descargando el proyecto comprimido en GitHub: </w:t>
+        <w:t xml:space="preserve"> También se puede obtener el directorio “</w:t>
+      </w:r>
+      <w:proofErr w:type="spellStart"/>
+      <w:r>
+        <w:rPr>
+          <w:rFonts w:cstheme="minorHAnsi"/>
+        </w:rPr>
+        <w:t>template</w:t>
+      </w:r>
+      <w:proofErr w:type="spellEnd"/>
+      <w:r>
+        <w:rPr>
+          <w:rFonts w:cstheme="minorHAnsi"/>
+        </w:rPr>
+        <w:t xml:space="preserve">” descargando el proyecto comprimido en GitHub: </w:t>
       </w:r>
       <w:hyperlink r:id="rId9" w:history="1">
         <w:r>
@@ -893,7 +1038,7 @@
           <w:noProof/>
         </w:rPr>
         <w:drawing>
-          <wp:inline distT="0" distB="0" distL="0" distR="0" wp14:anchorId="5131BC86" wp14:editId="2E657D5C">
+          <wp:inline distT="0" distB="0" distL="0" distR="0" wp14:anchorId="5131BC86" wp14:editId="1FE964DA">
             <wp:extent cx="4124366" cy="2555631"/>
             <wp:effectExtent l="0" t="0" r="0" b="0"/>
             <wp:docPr id="2044773991" name="Imagen 2"/>
@@ -969,15 +1114,39 @@
         <w:jc w:val="both"/>
       </w:pPr>
       <w:r>
-        <w:t>Una vez descomprimido en tu PC, se arrastra el directorio “template” al lugar de trabajo utilizando la ventana SFTP de Bitvise.</w:t>
-      </w:r>
-    </w:p>
-    <w:p>
-      <w:pPr>
-        <w:jc w:val="both"/>
-      </w:pPr>
-      <w:r>
-        <w:t>Una vez que el directorio “template” se encuentre en el clúster,  se debe c</w:t>
+        <w:t>Una vez descomprimido en tu PC, se arrastra el directorio “</w:t>
+      </w:r>
+      <w:proofErr w:type="spellStart"/>
+      <w:r>
+        <w:t>template</w:t>
+      </w:r>
+      <w:proofErr w:type="spellEnd"/>
+      <w:r>
+        <w:t xml:space="preserve">” al lugar de trabajo utilizando la ventana SFTP de </w:t>
+      </w:r>
+      <w:proofErr w:type="spellStart"/>
+      <w:r>
+        <w:t>Bitvise</w:t>
+      </w:r>
+      <w:proofErr w:type="spellEnd"/>
+      <w:r>
+        <w:t>.</w:t>
+      </w:r>
+    </w:p>
+    <w:p>
+      <w:pPr>
+        <w:jc w:val="both"/>
+      </w:pPr>
+      <w:r>
+        <w:t>Una vez que el directorio “</w:t>
+      </w:r>
+      <w:proofErr w:type="spellStart"/>
+      <w:r>
+        <w:t>template</w:t>
+      </w:r>
+      <w:proofErr w:type="spellEnd"/>
+      <w:r>
+        <w:t>” se encuentre en el clúster,  se debe c</w:t>
       </w:r>
       <w:r>
         <w:t>ambia</w:t>
@@ -1002,25 +1171,61 @@
           <w:rFonts w:ascii="Space Mono" w:hAnsi="Space Mono"/>
         </w:rPr>
       </w:pPr>
+      <w:proofErr w:type="spellStart"/>
       <w:r>
         <w:rPr>
           <w:rFonts w:ascii="Space Mono" w:hAnsi="Space Mono"/>
         </w:rPr>
-        <w:t>mv template experimento1</w:t>
-      </w:r>
-    </w:p>
-    <w:p>
-      <w:pPr>
-        <w:jc w:val="both"/>
-        <w:rPr>
-          <w:rFonts w:cstheme="minorHAnsi"/>
-        </w:rPr>
-      </w:pPr>
-      <w:r>
-        <w:rPr>
-          <w:rFonts w:cstheme="minorHAnsi"/>
-        </w:rPr>
-        <w:t>(También se puede hacer desde la interfaz gráfica pulsando la opción “rename”)</w:t>
+        <w:t>mv</w:t>
+      </w:r>
+      <w:proofErr w:type="spellEnd"/>
+      <w:r>
+        <w:rPr>
+          <w:rFonts w:ascii="Space Mono" w:hAnsi="Space Mono"/>
+        </w:rPr>
+        <w:t xml:space="preserve"> </w:t>
+      </w:r>
+      <w:proofErr w:type="spellStart"/>
+      <w:r>
+        <w:rPr>
+          <w:rFonts w:ascii="Space Mono" w:hAnsi="Space Mono"/>
+        </w:rPr>
+        <w:t>template</w:t>
+      </w:r>
+      <w:proofErr w:type="spellEnd"/>
+      <w:r>
+        <w:rPr>
+          <w:rFonts w:ascii="Space Mono" w:hAnsi="Space Mono"/>
+        </w:rPr>
+        <w:t xml:space="preserve"> experimento1</w:t>
+      </w:r>
+    </w:p>
+    <w:p>
+      <w:pPr>
+        <w:jc w:val="both"/>
+        <w:rPr>
+          <w:rFonts w:cstheme="minorHAnsi"/>
+        </w:rPr>
+      </w:pPr>
+      <w:r>
+        <w:rPr>
+          <w:rFonts w:cstheme="minorHAnsi"/>
+        </w:rPr>
+        <w:t>(También se puede hacer desde la interfaz gráfica pulsando la opción “</w:t>
+      </w:r>
+      <w:proofErr w:type="spellStart"/>
+      <w:r>
+        <w:rPr>
+          <w:rFonts w:cstheme="minorHAnsi"/>
+        </w:rPr>
+        <w:t>rename</w:t>
+      </w:r>
+      <w:proofErr w:type="spellEnd"/>
+      <w:r>
+        <w:rPr>
+          <w:rFonts w:cstheme="minorHAnsi"/>
+        </w:rPr>
+        <w:t>”)</w:t>
       </w:r>
     </w:p>
     <w:p>
@@ -1159,7 +1364,21 @@
         <w:rPr>
           <w:rFonts w:cstheme="minorHAnsi"/>
         </w:rPr>
-        <w:t xml:space="preserve"> Estos ficheros tienen un formato fastq, aunque probablemente estén comprimidos. No es necesario descomprimirlos.</w:t>
+        <w:t xml:space="preserve"> Estos ficheros tienen un formato </w:t>
+      </w:r>
+      <w:proofErr w:type="spellStart"/>
+      <w:r>
+        <w:rPr>
+          <w:rFonts w:cstheme="minorHAnsi"/>
+        </w:rPr>
+        <w:t>fastq</w:t>
+      </w:r>
+      <w:proofErr w:type="spellEnd"/>
+      <w:r>
+        <w:rPr>
+          <w:rFonts w:cstheme="minorHAnsi"/>
+        </w:rPr>
+        <w:t>, aunque probablemente estén comprimidos. No es necesario descomprimirlos.</w:t>
       </w:r>
     </w:p>
     <w:p>
@@ -1233,7 +1452,21 @@
         <w:rPr>
           <w:rFonts w:cstheme="minorHAnsi"/>
         </w:rPr>
-        <w:t>En algunas ocasiones es posible que existan 4 reads. Esto se debe a que la secuenciación era demasiado larga y cada read se ha dividido en dos partes, de modo que habrán dos reads para R1 y otros dos para R2.</w:t>
+        <w:t xml:space="preserve">En algunas ocasiones es posible que existan 4 reads. Esto se debe a que la secuenciación era demasiado larga y cada </w:t>
+      </w:r>
+      <w:proofErr w:type="spellStart"/>
+      <w:r>
+        <w:rPr>
+          <w:rFonts w:cstheme="minorHAnsi"/>
+        </w:rPr>
+        <w:t>read</w:t>
+      </w:r>
+      <w:proofErr w:type="spellEnd"/>
+      <w:r>
+        <w:rPr>
+          <w:rFonts w:cstheme="minorHAnsi"/>
+        </w:rPr>
+        <w:t xml:space="preserve"> se ha dividido en dos partes, de modo que habrán dos reads para R1 y otros dos para R2.</w:t>
       </w:r>
     </w:p>
     <w:p>
@@ -1266,12 +1499,14 @@
         </w:rPr>
         <w:t xml:space="preserve"> el script “combine.sh” con el comando “</w:t>
       </w:r>
+      <w:proofErr w:type="spellStart"/>
       <w:r>
         <w:rPr>
           <w:rFonts w:ascii="Space Mono" w:hAnsi="Space Mono" w:cstheme="minorHAnsi"/>
         </w:rPr>
         <w:t>sbatch</w:t>
       </w:r>
+      <w:proofErr w:type="spellEnd"/>
       <w:r>
         <w:rPr>
           <w:rFonts w:ascii="Space Mono" w:hAnsi="Space Mono" w:cstheme="minorHAnsi"/>
@@ -1552,6 +1787,7 @@
         </w:rPr>
         <w:t xml:space="preserve">Análisis de calidad con </w:t>
       </w:r>
+      <w:proofErr w:type="spellStart"/>
       <w:r>
         <w:rPr>
           <w:rFonts w:cstheme="minorHAnsi"/>
@@ -1560,6 +1796,7 @@
         </w:rPr>
         <w:t>FastQC</w:t>
       </w:r>
+      <w:proofErr w:type="spellEnd"/>
     </w:p>
     <w:p>
       <w:pPr>
@@ -1580,12 +1817,14 @@
         </w:rPr>
         <w:t>“</w:t>
       </w:r>
+      <w:proofErr w:type="spellStart"/>
       <w:r>
         <w:rPr>
           <w:rFonts w:cstheme="minorHAnsi"/>
         </w:rPr>
         <w:t>fastqc</w:t>
       </w:r>
+      <w:proofErr w:type="spellEnd"/>
       <w:r>
         <w:rPr>
           <w:rFonts w:cstheme="minorHAnsi"/>
@@ -1616,12 +1855,14 @@
         </w:rPr>
         <w:t>“</w:t>
       </w:r>
+      <w:proofErr w:type="spellStart"/>
       <w:r>
         <w:rPr>
           <w:rFonts w:ascii="Space Mono" w:hAnsi="Space Mono" w:cstheme="minorHAnsi"/>
         </w:rPr>
         <w:t>sbatch</w:t>
       </w:r>
+      <w:proofErr w:type="spellEnd"/>
       <w:r>
         <w:rPr>
           <w:rFonts w:ascii="Space Mono" w:hAnsi="Space Mono" w:cstheme="minorHAnsi"/>
@@ -1718,12 +1959,14 @@
         </w:rPr>
         <w:t>“</w:t>
       </w:r>
+      <w:proofErr w:type="spellStart"/>
       <w:r>
         <w:rPr>
           <w:rFonts w:ascii="Space Mono" w:hAnsi="Space Mono" w:cstheme="minorHAnsi"/>
         </w:rPr>
         <w:t>squeue</w:t>
       </w:r>
+      <w:proofErr w:type="spellEnd"/>
       <w:r>
         <w:rPr>
           <w:rFonts w:ascii="Space Mono" w:hAnsi="Space Mono" w:cstheme="minorHAnsi"/>
@@ -1829,11 +2072,19 @@
         </w:rPr>
         <w:t>“</w:t>
       </w:r>
+      <w:proofErr w:type="spellStart"/>
       <w:r>
         <w:rPr>
           <w:rFonts w:ascii="Space Mono" w:hAnsi="Space Mono" w:cstheme="minorHAnsi"/>
         </w:rPr>
-        <w:t>less”</w:t>
+        <w:t>less</w:t>
+      </w:r>
+      <w:proofErr w:type="spellEnd"/>
+      <w:r>
+        <w:rPr>
+          <w:rFonts w:ascii="Space Mono" w:hAnsi="Space Mono" w:cstheme="minorHAnsi"/>
+        </w:rPr>
+        <w:t>”</w:t>
       </w:r>
       <w:r>
         <w:rPr>
@@ -1847,12 +2098,14 @@
         </w:rPr>
         <w:t>“</w:t>
       </w:r>
+      <w:proofErr w:type="spellStart"/>
       <w:r>
         <w:rPr>
           <w:rFonts w:cstheme="minorHAnsi"/>
         </w:rPr>
         <w:t>fastqc.out</w:t>
       </w:r>
+      <w:proofErr w:type="spellEnd"/>
       <w:r>
         <w:rPr>
           <w:rFonts w:cstheme="minorHAnsi"/>
@@ -2128,7 +2381,7 @@
           <w:noProof/>
         </w:rPr>
         <w:drawing>
-          <wp:inline distT="0" distB="0" distL="0" distR="0" wp14:anchorId="23D4543A" wp14:editId="5A489ABF">
+          <wp:inline distT="0" distB="0" distL="0" distR="0" wp14:anchorId="23D4543A" wp14:editId="2821488F">
             <wp:extent cx="5392420" cy="3434715"/>
             <wp:effectExtent l="0" t="0" r="0" b="0"/>
             <wp:docPr id="466997638" name="Imagen 14"/>
@@ -2232,7 +2485,14 @@
         <w:rPr>
           <w:rFonts w:cstheme="minorHAnsi"/>
         </w:rPr>
-        <w:t>“t</w:t>
+        <w:t>“</w:t>
+      </w:r>
+      <w:proofErr w:type="spellStart"/>
+      <w:r>
+        <w:rPr>
+          <w:rFonts w:cstheme="minorHAnsi"/>
+        </w:rPr>
+        <w:t>t</w:t>
       </w:r>
       <w:r>
         <w:rPr>
@@ -2240,6 +2500,7 @@
         </w:rPr>
         <w:t>rinity</w:t>
       </w:r>
+      <w:proofErr w:type="spellEnd"/>
       <w:r>
         <w:rPr>
           <w:rFonts w:cstheme="minorHAnsi"/>
@@ -2258,12 +2519,14 @@
         </w:rPr>
         <w:t>“</w:t>
       </w:r>
+      <w:proofErr w:type="spellStart"/>
       <w:r>
         <w:rPr>
           <w:rFonts w:ascii="Space Mono" w:hAnsi="Space Mono" w:cstheme="minorHAnsi"/>
         </w:rPr>
         <w:t>sbatch</w:t>
       </w:r>
+      <w:proofErr w:type="spellEnd"/>
       <w:r>
         <w:rPr>
           <w:rFonts w:cstheme="minorHAnsi"/>
@@ -2405,12 +2668,14 @@
         </w:rPr>
         <w:t>“</w:t>
       </w:r>
+      <w:proofErr w:type="spellStart"/>
       <w:r>
         <w:rPr>
           <w:rFonts w:cstheme="minorHAnsi"/>
         </w:rPr>
         <w:t>trinity.err</w:t>
       </w:r>
+      <w:proofErr w:type="spellEnd"/>
       <w:r>
         <w:rPr>
           <w:rFonts w:cstheme="minorHAnsi"/>
@@ -2429,12 +2694,14 @@
         </w:rPr>
         <w:t>“</w:t>
       </w:r>
+      <w:proofErr w:type="spellStart"/>
       <w:r>
         <w:rPr>
           <w:rFonts w:cstheme="minorHAnsi"/>
         </w:rPr>
         <w:t>trinity.out</w:t>
       </w:r>
+      <w:proofErr w:type="spellEnd"/>
       <w:r>
         <w:rPr>
           <w:rFonts w:cstheme="minorHAnsi"/>
@@ -2467,12 +2734,14 @@
         </w:rPr>
         <w:t>“</w:t>
       </w:r>
+      <w:proofErr w:type="spellStart"/>
       <w:r>
         <w:rPr>
           <w:rFonts w:cstheme="minorHAnsi"/>
         </w:rPr>
         <w:t>trinity_out_dir.Trinity.fasta</w:t>
       </w:r>
+      <w:proofErr w:type="spellEnd"/>
       <w:r>
         <w:rPr>
           <w:rFonts w:cstheme="minorHAnsi"/>
@@ -2561,6 +2830,7 @@
         </w:rPr>
         <w:t>“</w:t>
       </w:r>
+      <w:proofErr w:type="spellStart"/>
       <w:r>
         <w:rPr>
           <w:rFonts w:cstheme="minorHAnsi"/>
@@ -2579,6 +2849,7 @@
         </w:rPr>
         <w:t>mica</w:t>
       </w:r>
+      <w:proofErr w:type="spellEnd"/>
       <w:r>
         <w:rPr>
           <w:rFonts w:cstheme="minorHAnsi"/>
@@ -2623,11 +2894,19 @@
         </w:rPr>
         <w:t>“</w:t>
       </w:r>
-      <w:r>
-        <w:rPr>
-          <w:rFonts w:cstheme="minorHAnsi"/>
-        </w:rPr>
-        <w:t>transcriptomica/data/BUSCO_DB/</w:t>
+      <w:proofErr w:type="spellStart"/>
+      <w:r>
+        <w:rPr>
+          <w:rFonts w:cstheme="minorHAnsi"/>
+        </w:rPr>
+        <w:t>transcriptomica</w:t>
+      </w:r>
+      <w:proofErr w:type="spellEnd"/>
+      <w:r>
+        <w:rPr>
+          <w:rFonts w:cstheme="minorHAnsi"/>
+        </w:rPr>
+        <w:t>/data/BUSCO_DB/</w:t>
       </w:r>
       <w:r>
         <w:rPr>
@@ -2805,12 +3084,14 @@
         </w:rPr>
         <w:t>“</w:t>
       </w:r>
+      <w:proofErr w:type="spellStart"/>
       <w:r>
         <w:rPr>
           <w:rFonts w:ascii="Space Mono" w:hAnsi="Space Mono" w:cstheme="minorHAnsi"/>
         </w:rPr>
         <w:t>sbatch</w:t>
       </w:r>
+      <w:proofErr w:type="spellEnd"/>
       <w:r>
         <w:rPr>
           <w:rFonts w:ascii="Space Mono" w:hAnsi="Space Mono" w:cstheme="minorHAnsi"/>
@@ -2945,12 +3226,14 @@
         </w:rPr>
         <w:t>“</w:t>
       </w:r>
+      <w:proofErr w:type="spellStart"/>
       <w:r>
         <w:rPr>
           <w:rFonts w:cstheme="minorHAnsi"/>
         </w:rPr>
         <w:t>busco_output</w:t>
       </w:r>
+      <w:proofErr w:type="spellEnd"/>
       <w:r>
         <w:rPr>
           <w:rFonts w:cstheme="minorHAnsi"/>
@@ -3044,8 +3327,18 @@
           <w:i/>
           <w:iCs/>
         </w:rPr>
-        <w:t>short summary</w:t>
-      </w:r>
+        <w:t xml:space="preserve">short </w:t>
+      </w:r>
+      <w:proofErr w:type="spellStart"/>
+      <w:r>
+        <w:rPr>
+          <w:rFonts w:cstheme="minorHAnsi"/>
+          <w:i/>
+          <w:iCs/>
+        </w:rPr>
+        <w:t>summary</w:t>
+      </w:r>
+      <w:proofErr w:type="spellEnd"/>
       <w:r>
         <w:rPr>
           <w:rFonts w:cstheme="minorHAnsi"/>
@@ -3058,11 +3351,19 @@
         </w:rPr>
         <w:t>“</w:t>
       </w:r>
+      <w:proofErr w:type="spellStart"/>
       <w:r>
         <w:rPr>
           <w:rFonts w:ascii="Space Mono" w:hAnsi="Space Mono" w:cstheme="minorHAnsi"/>
         </w:rPr>
-        <w:t>less”</w:t>
+        <w:t>less</w:t>
+      </w:r>
+      <w:proofErr w:type="spellEnd"/>
+      <w:r>
+        <w:rPr>
+          <w:rFonts w:ascii="Space Mono" w:hAnsi="Space Mono" w:cstheme="minorHAnsi"/>
+        </w:rPr>
+        <w:t>”</w:t>
       </w:r>
       <w:r>
         <w:rPr>
@@ -3188,6 +3489,7 @@
         </w:rPr>
         <w:t xml:space="preserve">El siguiente paso es utilizar </w:t>
       </w:r>
+      <w:proofErr w:type="spellStart"/>
       <w:r>
         <w:rPr>
           <w:rFonts w:cstheme="minorHAnsi"/>
@@ -3200,6 +3502,7 @@
         </w:rPr>
         <w:t>astx</w:t>
       </w:r>
+      <w:proofErr w:type="spellEnd"/>
       <w:r>
         <w:rPr>
           <w:rFonts w:cstheme="minorHAnsi"/>
@@ -3271,11 +3574,19 @@
           <w:rFonts w:cstheme="minorHAnsi"/>
         </w:rPr>
       </w:pPr>
-      <w:r>
-        <w:rPr>
-          <w:rFonts w:cstheme="minorHAnsi"/>
-        </w:rPr>
-        <w:t>transcriptomica/</w:t>
+      <w:proofErr w:type="spellStart"/>
+      <w:r>
+        <w:rPr>
+          <w:rFonts w:cstheme="minorHAnsi"/>
+        </w:rPr>
+        <w:t>transcriptomica</w:t>
+      </w:r>
+      <w:proofErr w:type="spellEnd"/>
+      <w:r>
+        <w:rPr>
+          <w:rFonts w:cstheme="minorHAnsi"/>
+        </w:rPr>
+        <w:t>/</w:t>
       </w:r>
       <w:r>
         <w:rPr>
@@ -3348,12 +3659,14 @@
         </w:rPr>
         <w:t>“</w:t>
       </w:r>
+      <w:proofErr w:type="spellStart"/>
       <w:r>
         <w:rPr>
           <w:rFonts w:cstheme="minorHAnsi"/>
         </w:rPr>
         <w:t>blastx</w:t>
       </w:r>
+      <w:proofErr w:type="spellEnd"/>
       <w:r>
         <w:rPr>
           <w:rFonts w:cstheme="minorHAnsi"/>
@@ -3470,12 +3783,14 @@
         </w:rPr>
         <w:t>“</w:t>
       </w:r>
+      <w:proofErr w:type="spellStart"/>
       <w:r>
         <w:rPr>
           <w:rFonts w:ascii="Space Mono" w:hAnsi="Space Mono" w:cstheme="minorHAnsi"/>
         </w:rPr>
         <w:t>sbatch</w:t>
       </w:r>
+      <w:proofErr w:type="spellEnd"/>
       <w:r>
         <w:rPr>
           <w:rFonts w:ascii="Space Mono" w:hAnsi="Space Mono" w:cstheme="minorHAnsi"/>
@@ -3575,6 +3890,7 @@
         </w:rPr>
         <w:t xml:space="preserve"> con los que </w:t>
       </w:r>
+      <w:proofErr w:type="spellStart"/>
       <w:r>
         <w:rPr>
           <w:rFonts w:cstheme="minorHAnsi"/>
@@ -3585,7 +3901,14 @@
         <w:rPr>
           <w:rFonts w:cstheme="minorHAnsi"/>
         </w:rPr>
-        <w:t>lastx trabajará automáticamente.</w:t>
+        <w:t>lastx</w:t>
+      </w:r>
+      <w:proofErr w:type="spellEnd"/>
+      <w:r>
+        <w:rPr>
+          <w:rFonts w:cstheme="minorHAnsi"/>
+        </w:rPr>
+        <w:t xml:space="preserve"> trabajará automáticamente.</w:t>
       </w:r>
     </w:p>
     <w:p>
@@ -3668,12 +3991,14 @@
         </w:rPr>
         <w:t>“</w:t>
       </w:r>
+      <w:proofErr w:type="spellStart"/>
       <w:r>
         <w:rPr>
           <w:rFonts w:cstheme="minorHAnsi"/>
         </w:rPr>
         <w:t>blastx</w:t>
       </w:r>
+      <w:proofErr w:type="spellEnd"/>
       <w:r>
         <w:rPr>
           <w:rFonts w:cstheme="minorHAnsi"/>
@@ -3716,12 +4041,14 @@
         </w:rPr>
         <w:t>“</w:t>
       </w:r>
+      <w:proofErr w:type="spellStart"/>
       <w:r>
         <w:rPr>
           <w:rFonts w:ascii="Space Mono" w:hAnsi="Space Mono" w:cstheme="minorHAnsi"/>
         </w:rPr>
         <w:t>sbatch</w:t>
       </w:r>
+      <w:proofErr w:type="spellEnd"/>
       <w:r>
         <w:rPr>
           <w:rFonts w:ascii="Space Mono" w:hAnsi="Space Mono" w:cstheme="minorHAnsi"/>
@@ -3939,12 +4266,14 @@
         </w:rPr>
         <w:t>“</w:t>
       </w:r>
+      <w:proofErr w:type="spellStart"/>
       <w:r>
         <w:rPr>
           <w:rFonts w:cstheme="minorHAnsi"/>
         </w:rPr>
         <w:t>alignments</w:t>
       </w:r>
+      <w:proofErr w:type="spellEnd"/>
       <w:r>
         <w:rPr>
           <w:rFonts w:cstheme="minorHAnsi"/>
@@ -3963,12 +4292,14 @@
         </w:rPr>
         <w:t>“</w:t>
       </w:r>
+      <w:proofErr w:type="spellStart"/>
       <w:r>
         <w:rPr>
           <w:rFonts w:ascii="Space Mono" w:hAnsi="Space Mono" w:cstheme="minorHAnsi"/>
         </w:rPr>
         <w:t>sbatch</w:t>
       </w:r>
+      <w:proofErr w:type="spellEnd"/>
       <w:r>
         <w:rPr>
           <w:rFonts w:cstheme="minorHAnsi"/>
@@ -4022,8 +4353,23 @@
         <w:rPr>
           <w:rFonts w:cstheme="minorHAnsi"/>
         </w:rPr>
-        <w:t xml:space="preserve">BLAST_CSV: Fichero csv obtenido en </w:t>
-      </w:r>
+        <w:t xml:space="preserve">BLAST_CSV: Fichero </w:t>
+      </w:r>
+      <w:proofErr w:type="spellStart"/>
+      <w:r>
+        <w:rPr>
+          <w:rFonts w:cstheme="minorHAnsi"/>
+        </w:rPr>
+        <w:t>csv</w:t>
+      </w:r>
+      <w:proofErr w:type="spellEnd"/>
+      <w:r>
+        <w:rPr>
+          <w:rFonts w:cstheme="minorHAnsi"/>
+        </w:rPr>
+        <w:t xml:space="preserve"> obtenido en </w:t>
+      </w:r>
+      <w:proofErr w:type="spellStart"/>
       <w:r>
         <w:rPr>
           <w:rFonts w:cstheme="minorHAnsi"/>
@@ -4034,7 +4380,14 @@
         <w:rPr>
           <w:rFonts w:cstheme="minorHAnsi"/>
         </w:rPr>
-        <w:t>lastx.</w:t>
+        <w:t>lastx</w:t>
+      </w:r>
+      <w:proofErr w:type="spellEnd"/>
+      <w:r>
+        <w:rPr>
+          <w:rFonts w:cstheme="minorHAnsi"/>
+        </w:rPr>
+        <w:t>.</w:t>
       </w:r>
     </w:p>
     <w:p>
@@ -4155,12 +4508,14 @@
         </w:rPr>
         <w:t>“</w:t>
       </w:r>
+      <w:proofErr w:type="spellStart"/>
       <w:r>
         <w:rPr>
           <w:rFonts w:cstheme="minorHAnsi"/>
         </w:rPr>
         <w:t>alignments.out</w:t>
       </w:r>
+      <w:proofErr w:type="spellEnd"/>
       <w:r>
         <w:rPr>
           <w:rFonts w:cstheme="minorHAnsi"/>
@@ -4187,12 +4542,14 @@
         </w:rPr>
         <w:t>“</w:t>
       </w:r>
+      <w:proofErr w:type="spellStart"/>
       <w:r>
         <w:rPr>
           <w:rFonts w:cstheme="minorHAnsi"/>
         </w:rPr>
         <w:t>Alineamientos_mafft</w:t>
       </w:r>
+      <w:proofErr w:type="spellEnd"/>
       <w:r>
         <w:rPr>
           <w:rFonts w:cstheme="minorHAnsi"/>
@@ -4217,12 +4574,14 @@
         </w:rPr>
         <w:t>con la extensión “</w:t>
       </w:r>
+      <w:proofErr w:type="spellStart"/>
       <w:r>
         <w:rPr>
           <w:rFonts w:cstheme="minorHAnsi"/>
         </w:rPr>
         <w:t>mafft.fasta</w:t>
       </w:r>
+      <w:proofErr w:type="spellEnd"/>
       <w:r>
         <w:rPr>
           <w:rFonts w:cstheme="minorHAnsi"/>
@@ -4267,12 +4626,14 @@
         </w:rPr>
         <w:t>“</w:t>
       </w:r>
+      <w:proofErr w:type="spellStart"/>
       <w:r>
         <w:rPr>
           <w:rFonts w:cstheme="minorHAnsi"/>
         </w:rPr>
         <w:t>extracted_sequences.fasta</w:t>
       </w:r>
+      <w:proofErr w:type="spellEnd"/>
       <w:r>
         <w:rPr>
           <w:rFonts w:cstheme="minorHAnsi"/>
@@ -4385,7 +4746,35 @@
         <w:rPr>
           <w:rFonts w:cstheme="minorHAnsi"/>
         </w:rPr>
-        <w:t>rectorio “curation_filter”. Antes de ejecutar el script es necesario revisar los parámetros de configuración del filtro. Éstos se encuentran en el fichero “config.txt” dentro del directorio “python_scripts”. Para modificar la configuración puedes editar el fichero o sustituirlo por otro con el mismo nombre y formato.</w:t>
+        <w:t>rectorio “</w:t>
+      </w:r>
+      <w:proofErr w:type="spellStart"/>
+      <w:r>
+        <w:rPr>
+          <w:rFonts w:cstheme="minorHAnsi"/>
+        </w:rPr>
+        <w:t>curation_filter</w:t>
+      </w:r>
+      <w:proofErr w:type="spellEnd"/>
+      <w:r>
+        <w:rPr>
+          <w:rFonts w:cstheme="minorHAnsi"/>
+        </w:rPr>
+        <w:t>”. Antes de ejecutar el script es necesario revisar los parámetros de configuración del filtro. Éstos se encuentran en el fichero “config.txt” dentro del directorio “</w:t>
+      </w:r>
+      <w:proofErr w:type="spellStart"/>
+      <w:r>
+        <w:rPr>
+          <w:rFonts w:cstheme="minorHAnsi"/>
+        </w:rPr>
+        <w:t>python_scripts</w:t>
+      </w:r>
+      <w:proofErr w:type="spellEnd"/>
+      <w:r>
+        <w:rPr>
+          <w:rFonts w:cstheme="minorHAnsi"/>
+        </w:rPr>
+        <w:t>”. Para modificar la configuración puedes editar el fichero o sustituirlo por otro con el mismo nombre y formato.</w:t>
       </w:r>
     </w:p>
     <w:p>
@@ -4407,12 +4796,14 @@
         </w:rPr>
         <w:t>jecuta con “</w:t>
       </w:r>
+      <w:proofErr w:type="spellStart"/>
       <w:r>
         <w:rPr>
           <w:rFonts w:ascii="Space Mono" w:hAnsi="Space Mono" w:cstheme="minorHAnsi"/>
         </w:rPr>
         <w:t>sbatch</w:t>
       </w:r>
+      <w:proofErr w:type="spellEnd"/>
       <w:r>
         <w:rPr>
           <w:rFonts w:cstheme="minorHAnsi"/>
@@ -4423,21 +4814,49 @@
         <w:rPr>
           <w:rFonts w:cstheme="minorHAnsi"/>
         </w:rPr>
-        <w:t>, no es necesario indicar ningún argumento. La ejecución puede durar alrededor de 20 minutos. Tras finalizar accede al directorio “Alineamientos_filtrados”.</w:t>
-      </w:r>
-    </w:p>
-    <w:p>
-      <w:pPr>
-        <w:jc w:val="both"/>
-        <w:rPr>
-          <w:rFonts w:cstheme="minorHAnsi"/>
-        </w:rPr>
-      </w:pPr>
-      <w:r>
-        <w:rPr>
-          <w:rFonts w:cstheme="minorHAnsi"/>
-        </w:rPr>
-        <w:t>Dentro de este directorio se encuentran todos los alineamientos que han pasado el filtro y un fichero llamado “informe.tsv”. Puedes descargar este fichero para consultar toda la información del filtrado.</w:t>
+        <w:t>, no es necesario indicar ningún argumento. La ejecución puede durar alrededor de 20 minutos. Tras finalizar accede al directorio “</w:t>
+      </w:r>
+      <w:proofErr w:type="spellStart"/>
+      <w:r>
+        <w:rPr>
+          <w:rFonts w:cstheme="minorHAnsi"/>
+        </w:rPr>
+        <w:t>Alineamientos_filtrados</w:t>
+      </w:r>
+      <w:proofErr w:type="spellEnd"/>
+      <w:r>
+        <w:rPr>
+          <w:rFonts w:cstheme="minorHAnsi"/>
+        </w:rPr>
+        <w:t>”.</w:t>
+      </w:r>
+    </w:p>
+    <w:p>
+      <w:pPr>
+        <w:jc w:val="both"/>
+        <w:rPr>
+          <w:rFonts w:cstheme="minorHAnsi"/>
+        </w:rPr>
+      </w:pPr>
+      <w:r>
+        <w:rPr>
+          <w:rFonts w:cstheme="minorHAnsi"/>
+        </w:rPr>
+        <w:t>Dentro de este directorio se encuentran todos los alineamientos que han pasado el filtro y un fichero llamado “</w:t>
+      </w:r>
+      <w:proofErr w:type="spellStart"/>
+      <w:r>
+        <w:rPr>
+          <w:rFonts w:cstheme="minorHAnsi"/>
+        </w:rPr>
+        <w:t>informe.tsv</w:t>
+      </w:r>
+      <w:proofErr w:type="spellEnd"/>
+      <w:r>
+        <w:rPr>
+          <w:rFonts w:cstheme="minorHAnsi"/>
+        </w:rPr>
+        <w:t>”. Puedes descargar este fichero para consultar toda la información del filtrado.</w:t>
       </w:r>
     </w:p>
     <w:p>
@@ -4478,6 +4897,7 @@
           <w:rFonts w:cstheme="minorHAnsi"/>
         </w:rPr>
       </w:pPr>
+      <w:proofErr w:type="spellStart"/>
       <w:r>
         <w:rPr>
           <w:rFonts w:cstheme="minorHAnsi"/>
@@ -4486,11 +4906,26 @@
         </w:rPr>
         <w:t>Seq_file</w:t>
       </w:r>
-      <w:r>
-        <w:rPr>
-          <w:rFonts w:cstheme="minorHAnsi"/>
-        </w:rPr>
-        <w:t>: El número del fichero original mafft.fasta analizado.</w:t>
+      <w:proofErr w:type="spellEnd"/>
+      <w:r>
+        <w:rPr>
+          <w:rFonts w:cstheme="minorHAnsi"/>
+        </w:rPr>
+        <w:t xml:space="preserve">: El número del fichero original </w:t>
+      </w:r>
+      <w:proofErr w:type="spellStart"/>
+      <w:r>
+        <w:rPr>
+          <w:rFonts w:cstheme="minorHAnsi"/>
+        </w:rPr>
+        <w:t>mafft.fasta</w:t>
+      </w:r>
+      <w:proofErr w:type="spellEnd"/>
+      <w:r>
+        <w:rPr>
+          <w:rFonts w:cstheme="minorHAnsi"/>
+        </w:rPr>
+        <w:t xml:space="preserve"> analizado.</w:t>
       </w:r>
     </w:p>
     <w:p>
@@ -4505,6 +4940,7 @@
           <w:rFonts w:cstheme="minorHAnsi"/>
         </w:rPr>
       </w:pPr>
+      <w:proofErr w:type="spellStart"/>
       <w:r>
         <w:rPr>
           <w:rFonts w:cstheme="minorHAnsi"/>
@@ -4513,6 +4949,7 @@
         </w:rPr>
         <w:t>Frame_ID</w:t>
       </w:r>
+      <w:proofErr w:type="spellEnd"/>
       <w:r>
         <w:rPr>
           <w:rFonts w:cstheme="minorHAnsi"/>
@@ -4532,6 +4969,7 @@
           <w:rFonts w:cstheme="minorHAnsi"/>
         </w:rPr>
       </w:pPr>
+      <w:proofErr w:type="spellStart"/>
       <w:r>
         <w:rPr>
           <w:rFonts w:cstheme="minorHAnsi"/>
@@ -4540,6 +4978,7 @@
         </w:rPr>
         <w:t>Ref_ID</w:t>
       </w:r>
+      <w:proofErr w:type="spellEnd"/>
       <w:r>
         <w:rPr>
           <w:rFonts w:cstheme="minorHAnsi"/>
@@ -4565,6 +5004,7 @@
           <w:rFonts w:cstheme="minorHAnsi"/>
         </w:rPr>
       </w:pPr>
+      <w:proofErr w:type="spellStart"/>
       <w:r>
         <w:rPr>
           <w:rFonts w:cstheme="minorHAnsi"/>
@@ -4574,6 +5014,7 @@
         <w:lastRenderedPageBreak/>
         <w:t>Pasa_filtro</w:t>
       </w:r>
+      <w:proofErr w:type="spellEnd"/>
       <w:r>
         <w:rPr>
           <w:rFonts w:cstheme="minorHAnsi"/>
@@ -4593,6 +5034,7 @@
           <w:rFonts w:cstheme="minorHAnsi"/>
         </w:rPr>
       </w:pPr>
+      <w:proofErr w:type="spellStart"/>
       <w:r>
         <w:rPr>
           <w:rFonts w:cstheme="minorHAnsi"/>
@@ -4601,6 +5043,7 @@
         </w:rPr>
         <w:t>Hay_segmento_de_subsecuencias_validas</w:t>
       </w:r>
+      <w:proofErr w:type="spellEnd"/>
       <w:r>
         <w:rPr>
           <w:rFonts w:cstheme="minorHAnsi"/>
@@ -4620,6 +5063,7 @@
           <w:rFonts w:cstheme="minorHAnsi"/>
         </w:rPr>
       </w:pPr>
+      <w:proofErr w:type="spellStart"/>
       <w:r>
         <w:rPr>
           <w:rFonts w:cstheme="minorHAnsi"/>
@@ -4628,6 +5072,7 @@
         </w:rPr>
         <w:t>longitud_minima_total_subseqs_superada</w:t>
       </w:r>
+      <w:proofErr w:type="spellEnd"/>
       <w:r>
         <w:rPr>
           <w:rFonts w:cstheme="minorHAnsi"/>
@@ -4647,6 +5092,7 @@
           <w:rFonts w:cstheme="minorHAnsi"/>
         </w:rPr>
       </w:pPr>
+      <w:proofErr w:type="spellStart"/>
       <w:r>
         <w:rPr>
           <w:rFonts w:cstheme="minorHAnsi"/>
@@ -4655,6 +5101,7 @@
         </w:rPr>
         <w:t>ratio_minimo_longitud_superado</w:t>
       </w:r>
+      <w:proofErr w:type="spellEnd"/>
       <w:r>
         <w:rPr>
           <w:rFonts w:cstheme="minorHAnsi"/>
@@ -4674,6 +5121,7 @@
           <w:rFonts w:cstheme="minorHAnsi"/>
         </w:rPr>
       </w:pPr>
+      <w:proofErr w:type="spellStart"/>
       <w:r>
         <w:rPr>
           <w:rFonts w:cstheme="minorHAnsi"/>
@@ -4682,6 +5130,7 @@
         </w:rPr>
         <w:t>Stop_codon_en_mitad_de_dos_segmentos_subsecuencias_validas</w:t>
       </w:r>
+      <w:proofErr w:type="spellEnd"/>
       <w:r>
         <w:rPr>
           <w:rFonts w:cstheme="minorHAnsi"/>
@@ -4701,6 +5150,7 @@
           <w:rFonts w:cstheme="minorHAnsi"/>
         </w:rPr>
       </w:pPr>
+      <w:proofErr w:type="spellStart"/>
       <w:r>
         <w:rPr>
           <w:rFonts w:cstheme="minorHAnsi"/>
@@ -4709,11 +5159,40 @@
         </w:rPr>
         <w:t>Vector_alineamiento</w:t>
       </w:r>
-      <w:r>
-        <w:rPr>
-          <w:rFonts w:cstheme="minorHAnsi"/>
-        </w:rPr>
-        <w:t>: Representación binaria del alineamiento entre las dos secuencias: 1(aa alineado), 0 (aa no alineado), * (codón de parada).</w:t>
+      <w:proofErr w:type="spellEnd"/>
+      <w:r>
+        <w:rPr>
+          <w:rFonts w:cstheme="minorHAnsi"/>
+        </w:rPr>
+        <w:t>: Representación binaria del alineamiento entre las dos secuencias: 1(</w:t>
+      </w:r>
+      <w:proofErr w:type="spellStart"/>
+      <w:r>
+        <w:rPr>
+          <w:rFonts w:cstheme="minorHAnsi"/>
+        </w:rPr>
+        <w:t>aa</w:t>
+      </w:r>
+      <w:proofErr w:type="spellEnd"/>
+      <w:r>
+        <w:rPr>
+          <w:rFonts w:cstheme="minorHAnsi"/>
+        </w:rPr>
+        <w:t xml:space="preserve"> alineado), 0 (</w:t>
+      </w:r>
+      <w:proofErr w:type="spellStart"/>
+      <w:r>
+        <w:rPr>
+          <w:rFonts w:cstheme="minorHAnsi"/>
+        </w:rPr>
+        <w:t>aa</w:t>
+      </w:r>
+      <w:proofErr w:type="spellEnd"/>
+      <w:r>
+        <w:rPr>
+          <w:rFonts w:cstheme="minorHAnsi"/>
+        </w:rPr>
+        <w:t xml:space="preserve"> no alineado), * (codón de parada).</w:t>
       </w:r>
     </w:p>
     <w:p>
@@ -4745,14 +5224,30 @@
         <w:rPr>
           <w:rFonts w:cstheme="minorHAnsi"/>
         </w:rPr>
-        <w:t>Accede al directorio “metionine_filter” y ejecuta con “</w:t>
-      </w:r>
+        <w:t>Accede al directorio “</w:t>
+      </w:r>
+      <w:proofErr w:type="spellStart"/>
+      <w:r>
+        <w:rPr>
+          <w:rFonts w:cstheme="minorHAnsi"/>
+        </w:rPr>
+        <w:t>metionine_filter</w:t>
+      </w:r>
+      <w:proofErr w:type="spellEnd"/>
+      <w:r>
+        <w:rPr>
+          <w:rFonts w:cstheme="minorHAnsi"/>
+        </w:rPr>
+        <w:t>” y ejecuta con “</w:t>
+      </w:r>
+      <w:proofErr w:type="spellStart"/>
       <w:r>
         <w:rPr>
           <w:rFonts w:ascii="Space Mono" w:hAnsi="Space Mono" w:cstheme="minorHAnsi"/>
         </w:rPr>
         <w:t>sbatch</w:t>
       </w:r>
+      <w:proofErr w:type="spellEnd"/>
       <w:r>
         <w:rPr>
           <w:rFonts w:cstheme="minorHAnsi"/>
@@ -4786,6 +5281,7 @@
           <w:rFonts w:cstheme="minorHAnsi"/>
         </w:rPr>
       </w:pPr>
+      <w:proofErr w:type="spellStart"/>
       <w:r>
         <w:rPr>
           <w:rFonts w:cstheme="minorHAnsi"/>
@@ -4794,6 +5290,7 @@
         </w:rPr>
         <w:t>Alineamientos_Perfectos</w:t>
       </w:r>
+      <w:proofErr w:type="spellEnd"/>
       <w:r>
         <w:rPr>
           <w:rFonts w:cstheme="minorHAnsi"/>
@@ -4825,6 +5322,7 @@
           <w:rFonts w:cstheme="minorHAnsi"/>
         </w:rPr>
       </w:pPr>
+      <w:proofErr w:type="spellStart"/>
       <w:r>
         <w:rPr>
           <w:rFonts w:cstheme="minorHAnsi"/>
@@ -4833,6 +5331,7 @@
         </w:rPr>
         <w:t>Alineamientos_Limpios</w:t>
       </w:r>
+      <w:proofErr w:type="spellEnd"/>
       <w:r>
         <w:rPr>
           <w:rFonts w:cstheme="minorHAnsi"/>
@@ -4852,6 +5351,7 @@
           <w:rFonts w:cstheme="minorHAnsi"/>
         </w:rPr>
       </w:pPr>
+      <w:proofErr w:type="spellStart"/>
       <w:r>
         <w:rPr>
           <w:rFonts w:cstheme="minorHAnsi"/>
@@ -4860,6 +5360,7 @@
         </w:rPr>
         <w:t>Alineamientos_M_Previa</w:t>
       </w:r>
+      <w:proofErr w:type="spellEnd"/>
       <w:r>
         <w:rPr>
           <w:rFonts w:cstheme="minorHAnsi"/>
@@ -4879,6 +5380,7 @@
           <w:rFonts w:cstheme="minorHAnsi"/>
         </w:rPr>
       </w:pPr>
+      <w:proofErr w:type="spellStart"/>
       <w:r>
         <w:rPr>
           <w:rFonts w:cstheme="minorHAnsi"/>
@@ -4887,6 +5389,7 @@
         </w:rPr>
         <w:t>Alineamientos_Multiframe</w:t>
       </w:r>
+      <w:proofErr w:type="spellEnd"/>
       <w:r>
         <w:rPr>
           <w:rFonts w:cstheme="minorHAnsi"/>
@@ -4906,6 +5409,7 @@
           <w:rFonts w:cstheme="minorHAnsi"/>
         </w:rPr>
       </w:pPr>
+      <w:proofErr w:type="spellStart"/>
       <w:r>
         <w:rPr>
           <w:rFonts w:cstheme="minorHAnsi"/>
@@ -4914,6 +5418,7 @@
         </w:rPr>
         <w:t>Alineamientos_Revision_Manual</w:t>
       </w:r>
+      <w:proofErr w:type="spellEnd"/>
       <w:r>
         <w:rPr>
           <w:rFonts w:cstheme="minorHAnsi"/>
@@ -4960,33 +5465,97 @@
           <w:b/>
           <w:bCs/>
         </w:rPr>
-        <w:t>Clasificación por superfamilias de conotoxinas y otros péptidos</w:t>
-      </w:r>
-    </w:p>
-    <w:p>
-      <w:pPr>
-        <w:jc w:val="both"/>
-        <w:rPr>
-          <w:rFonts w:cstheme="minorHAnsi"/>
-        </w:rPr>
-      </w:pPr>
-      <w:r>
-        <w:rPr>
-          <w:rFonts w:cstheme="minorHAnsi"/>
-        </w:rPr>
-        <w:t>Accede al directorio “superfamily” y ejecuta con “</w:t>
-      </w:r>
+        <w:t xml:space="preserve">Clasificación por superfamilias de </w:t>
+      </w:r>
+      <w:proofErr w:type="spellStart"/>
+      <w:r>
+        <w:rPr>
+          <w:rFonts w:cstheme="minorHAnsi"/>
+          <w:b/>
+          <w:bCs/>
+        </w:rPr>
+        <w:t>conotoxinas</w:t>
+      </w:r>
+      <w:proofErr w:type="spellEnd"/>
+      <w:r>
+        <w:rPr>
+          <w:rFonts w:cstheme="minorHAnsi"/>
+          <w:b/>
+          <w:bCs/>
+        </w:rPr>
+        <w:t xml:space="preserve"> y otros péptidos</w:t>
+      </w:r>
+    </w:p>
+    <w:p>
+      <w:pPr>
+        <w:jc w:val="both"/>
+        <w:rPr>
+          <w:rFonts w:cstheme="minorHAnsi"/>
+        </w:rPr>
+      </w:pPr>
+      <w:r>
+        <w:rPr>
+          <w:rFonts w:cstheme="minorHAnsi"/>
+        </w:rPr>
+        <w:t>Accede al directorio “</w:t>
+      </w:r>
+      <w:proofErr w:type="spellStart"/>
+      <w:r>
+        <w:rPr>
+          <w:rFonts w:cstheme="minorHAnsi"/>
+        </w:rPr>
+        <w:t>superfamily</w:t>
+      </w:r>
+      <w:proofErr w:type="spellEnd"/>
+      <w:r>
+        <w:rPr>
+          <w:rFonts w:cstheme="minorHAnsi"/>
+        </w:rPr>
+        <w:t>” y ejecuta con “</w:t>
+      </w:r>
+      <w:proofErr w:type="spellStart"/>
       <w:r>
         <w:rPr>
           <w:rFonts w:ascii="Space Mono" w:hAnsi="Space Mono" w:cstheme="minorHAnsi"/>
         </w:rPr>
         <w:t>sbatch</w:t>
       </w:r>
-      <w:r>
-        <w:rPr>
-          <w:rFonts w:cstheme="minorHAnsi"/>
-        </w:rPr>
-        <w:t>” el script “SF-filter.sh”. Es necesario pasarle 3 argumentos en el orden correcto.</w:t>
+      <w:proofErr w:type="spellEnd"/>
+      <w:r>
+        <w:rPr>
+          <w:rFonts w:cstheme="minorHAnsi"/>
+        </w:rPr>
+        <w:t xml:space="preserve">” el script “SF-filter.sh”. Es necesario pasarle 3 argumentos </w:t>
+      </w:r>
+      <w:r>
+        <w:rPr>
+          <w:rFonts w:cstheme="minorHAnsi"/>
+        </w:rPr>
+        <w:t xml:space="preserve">con las opciones </w:t>
+      </w:r>
+      <w:r>
+        <w:rPr>
+          <w:rFonts w:cstheme="minorHAnsi"/>
+        </w:rPr>
+        <w:t>--</w:t>
+      </w:r>
+      <w:r>
+        <w:rPr>
+          <w:rFonts w:cstheme="minorHAnsi"/>
+        </w:rPr>
+        <w:t xml:space="preserve">db1, --db2 y </w:t>
+      </w:r>
+      <w:r>
+        <w:rPr>
+          <w:rFonts w:cstheme="minorHAnsi"/>
+        </w:rPr>
+        <w:t>--</w:t>
+      </w:r>
+      <w:r>
+        <w:rPr>
+          <w:rFonts w:cstheme="minorHAnsi"/>
+        </w:rPr>
+        <w:t>db3 tal como se puede ver en la imagen de ejemplo.</w:t>
       </w:r>
     </w:p>
     <w:p>
@@ -5005,7 +5574,25 @@
         <w:rPr>
           <w:rFonts w:cstheme="minorHAnsi"/>
         </w:rPr>
-        <w:t>DB1: Fichero fasta de la base de datos de péptidos señales de conotoxinas.</w:t>
+        <w:t>--</w:t>
+      </w:r>
+      <w:r>
+        <w:rPr>
+          <w:rFonts w:cstheme="minorHAnsi"/>
+        </w:rPr>
+        <w:t>db1</w:t>
+      </w:r>
+      <w:r>
+        <w:rPr>
+          <w:rFonts w:cstheme="minorHAnsi"/>
+        </w:rPr>
+        <w:t xml:space="preserve">: </w:t>
+      </w:r>
+      <w:r>
+        <w:rPr>
+          <w:rFonts w:cstheme="minorHAnsi"/>
+        </w:rPr>
+        <w:t>Fichero fasta de la base de datos de péptidos que hemos usado en el paso 6.</w:t>
       </w:r>
     </w:p>
     <w:p>
@@ -5024,13 +5611,45 @@
         <w:rPr>
           <w:rFonts w:cstheme="minorHAnsi"/>
         </w:rPr>
-        <w:t>DB2:</w:t>
-      </w:r>
-      <w:r>
-        <w:rPr>
-          <w:rFonts w:cstheme="minorHAnsi"/>
-        </w:rPr>
-        <w:t xml:space="preserve"> Fichero fasta de la base de datos de superfamilias de conotoxinas.</w:t>
+        <w:t>--</w:t>
+      </w:r>
+      <w:r>
+        <w:rPr>
+          <w:rFonts w:cstheme="minorHAnsi"/>
+        </w:rPr>
+        <w:t>db2</w:t>
+      </w:r>
+      <w:r>
+        <w:rPr>
+          <w:rFonts w:cstheme="minorHAnsi"/>
+        </w:rPr>
+        <w:t>:</w:t>
+      </w:r>
+      <w:r>
+        <w:rPr>
+          <w:rFonts w:cstheme="minorHAnsi"/>
+        </w:rPr>
+        <w:t xml:space="preserve"> </w:t>
+      </w:r>
+      <w:r>
+        <w:rPr>
+          <w:rFonts w:cstheme="minorHAnsi"/>
+        </w:rPr>
+        <w:t xml:space="preserve">Fichero fasta de la base de datos de péptidos señales de </w:t>
+      </w:r>
+      <w:proofErr w:type="spellStart"/>
+      <w:r>
+        <w:rPr>
+          <w:rFonts w:cstheme="minorHAnsi"/>
+        </w:rPr>
+        <w:t>conotoxinas</w:t>
+      </w:r>
+      <w:proofErr w:type="spellEnd"/>
+      <w:r>
+        <w:rPr>
+          <w:rFonts w:cstheme="minorHAnsi"/>
+        </w:rPr>
+        <w:t>.</w:t>
       </w:r>
     </w:p>
     <w:p>
@@ -5049,7 +5668,39 @@
         <w:rPr>
           <w:rFonts w:cstheme="minorHAnsi"/>
         </w:rPr>
-        <w:t>DB3: Fichero fasta de la base de datos de péptidos que hemos usado en el paso 6.</w:t>
+        <w:t>--</w:t>
+      </w:r>
+      <w:r>
+        <w:rPr>
+          <w:rFonts w:cstheme="minorHAnsi"/>
+        </w:rPr>
+        <w:t>db3</w:t>
+      </w:r>
+      <w:r>
+        <w:rPr>
+          <w:rFonts w:cstheme="minorHAnsi"/>
+        </w:rPr>
+        <w:t xml:space="preserve">: </w:t>
+      </w:r>
+      <w:r>
+        <w:rPr>
+          <w:rFonts w:cstheme="minorHAnsi"/>
+        </w:rPr>
+        <w:t xml:space="preserve">Fichero fasta de la base de datos de superfamilias de </w:t>
+      </w:r>
+      <w:proofErr w:type="spellStart"/>
+      <w:r>
+        <w:rPr>
+          <w:rFonts w:cstheme="minorHAnsi"/>
+        </w:rPr>
+        <w:t>conotoxinas</w:t>
+      </w:r>
+      <w:proofErr w:type="spellEnd"/>
+      <w:r>
+        <w:rPr>
+          <w:rFonts w:cstheme="minorHAnsi"/>
+        </w:rPr>
+        <w:t>.</w:t>
       </w:r>
     </w:p>
     <w:p>
@@ -5065,10 +5716,10 @@
           <w:noProof/>
         </w:rPr>
         <w:drawing>
-          <wp:inline distT="0" distB="0" distL="0" distR="0" wp14:anchorId="63F404DB" wp14:editId="2146F8E5">
-            <wp:extent cx="5394960" cy="487680"/>
-            <wp:effectExtent l="0" t="0" r="0" b="7620"/>
-            <wp:docPr id="1524985480" name="Imagen 2"/>
+          <wp:inline distT="0" distB="0" distL="0" distR="0" wp14:anchorId="1E2BDCCA" wp14:editId="5CA18D40">
+            <wp:extent cx="5400675" cy="347980"/>
+            <wp:effectExtent l="0" t="0" r="9525" b="0"/>
+            <wp:docPr id="1913064161" name="Imagen 1"/>
             <wp:cNvGraphicFramePr>
               <a:graphicFrameLocks xmlns:a="http://schemas.openxmlformats.org/drawingml/2006/main" noChangeAspect="1"/>
             </wp:cNvGraphicFramePr>
@@ -5076,7 +5727,7 @@
               <a:graphicData uri="http://schemas.openxmlformats.org/drawingml/2006/picture">
                 <pic:pic xmlns:pic="http://schemas.openxmlformats.org/drawingml/2006/picture">
                   <pic:nvPicPr>
-                    <pic:cNvPr id="0" name="Picture 2"/>
+                    <pic:cNvPr id="0" name="Picture 1"/>
                     <pic:cNvPicPr>
                       <a:picLocks noChangeAspect="1" noChangeArrowheads="1"/>
                     </pic:cNvPicPr>
@@ -5097,7 +5748,7 @@
                   <pic:spPr bwMode="auto">
                     <a:xfrm>
                       <a:off x="0" y="0"/>
-                      <a:ext cx="5394960" cy="487680"/>
+                      <a:ext cx="5400675" cy="347980"/>
                     </a:xfrm>
                     <a:prstGeom prst="rect">
                       <a:avLst/>
@@ -5139,7 +5790,196 @@
         <w:rPr>
           <w:rFonts w:cstheme="minorHAnsi"/>
         </w:rPr>
-        <w:t>En el directorio “resultados” tendremos todos los ficheros csv con las secuencias clasificadas.</w:t>
+        <w:t xml:space="preserve">En el directorio “resultados” tendremos todos los ficheros </w:t>
+      </w:r>
+      <w:proofErr w:type="spellStart"/>
+      <w:r>
+        <w:rPr>
+          <w:rFonts w:cstheme="minorHAnsi"/>
+        </w:rPr>
+        <w:t>csv</w:t>
+      </w:r>
+      <w:proofErr w:type="spellEnd"/>
+      <w:r>
+        <w:rPr>
+          <w:rFonts w:cstheme="minorHAnsi"/>
+        </w:rPr>
+        <w:t xml:space="preserve"> con las secuencias clasificadas</w:t>
+      </w:r>
+      <w:r>
+        <w:rPr>
+          <w:rFonts w:cstheme="minorHAnsi"/>
+        </w:rPr>
+        <w:t xml:space="preserve"> e indicando su mejor match</w:t>
+      </w:r>
+      <w:r>
+        <w:rPr>
+          <w:rFonts w:cstheme="minorHAnsi"/>
+        </w:rPr>
+        <w:t xml:space="preserve"> (</w:t>
+      </w:r>
+      <w:proofErr w:type="spellStart"/>
+      <w:r>
+        <w:rPr>
+          <w:rFonts w:cstheme="minorHAnsi"/>
+        </w:rPr>
+        <w:t>blast</w:t>
+      </w:r>
+      <w:proofErr w:type="spellEnd"/>
+      <w:r>
+        <w:rPr>
+          <w:rFonts w:cstheme="minorHAnsi"/>
+        </w:rPr>
+        <w:t>)</w:t>
+      </w:r>
+      <w:r>
+        <w:rPr>
+          <w:rFonts w:cstheme="minorHAnsi"/>
+        </w:rPr>
+        <w:t xml:space="preserve"> con la base de datos de superfamilias.</w:t>
+      </w:r>
+    </w:p>
+    <w:p>
+      <w:pPr>
+        <w:jc w:val="both"/>
+        <w:rPr>
+          <w:rFonts w:cstheme="minorHAnsi"/>
+        </w:rPr>
+      </w:pPr>
+      <w:r>
+        <w:rPr>
+          <w:rFonts w:cstheme="minorHAnsi"/>
+        </w:rPr>
+        <w:lastRenderedPageBreak/>
+        <w:t>En el directorio</w:t>
+      </w:r>
+      <w:r>
+        <w:rPr>
+          <w:rFonts w:cstheme="minorHAnsi"/>
+        </w:rPr>
+        <w:t xml:space="preserve"> </w:t>
+      </w:r>
+      <w:proofErr w:type="spellStart"/>
+      <w:r>
+        <w:rPr>
+          <w:rFonts w:cstheme="minorHAnsi"/>
+        </w:rPr>
+        <w:t>alineamientos_NoSF</w:t>
+      </w:r>
+      <w:proofErr w:type="spellEnd"/>
+      <w:r>
+        <w:rPr>
+          <w:rFonts w:cstheme="minorHAnsi"/>
+        </w:rPr>
+        <w:t xml:space="preserve"> tendremos todos los ficheros </w:t>
+      </w:r>
+      <w:proofErr w:type="spellStart"/>
+      <w:r>
+        <w:rPr>
+          <w:rFonts w:cstheme="minorHAnsi"/>
+        </w:rPr>
+        <w:t>mafft.fasta</w:t>
+      </w:r>
+      <w:proofErr w:type="spellEnd"/>
+      <w:r>
+        <w:rPr>
+          <w:rFonts w:cstheme="minorHAnsi"/>
+        </w:rPr>
+        <w:t xml:space="preserve"> con las secuencias alineadas frente a todos sus match (</w:t>
+      </w:r>
+      <w:proofErr w:type="spellStart"/>
+      <w:r>
+        <w:rPr>
+          <w:rFonts w:cstheme="minorHAnsi"/>
+        </w:rPr>
+        <w:t>blast</w:t>
+      </w:r>
+      <w:proofErr w:type="spellEnd"/>
+      <w:r>
+        <w:rPr>
+          <w:rFonts w:cstheme="minorHAnsi"/>
+        </w:rPr>
+        <w:t>) con la base de datos de superfamilias.</w:t>
+      </w:r>
+    </w:p>
+    <w:p>
+      <w:pPr>
+        <w:jc w:val="both"/>
+        <w:rPr>
+          <w:rFonts w:cstheme="minorHAnsi"/>
+        </w:rPr>
+      </w:pPr>
+      <w:r>
+        <w:rPr>
+          <w:rFonts w:cstheme="minorHAnsi"/>
+        </w:rPr>
+        <w:t>También se habrá</w:t>
+      </w:r>
+      <w:r>
+        <w:rPr>
+          <w:rFonts w:cstheme="minorHAnsi"/>
+        </w:rPr>
+        <w:t>n</w:t>
+      </w:r>
+      <w:r>
+        <w:rPr>
+          <w:rFonts w:cstheme="minorHAnsi"/>
+        </w:rPr>
+        <w:t xml:space="preserve"> creado fichero</w:t>
+      </w:r>
+      <w:r>
+        <w:rPr>
+          <w:rFonts w:cstheme="minorHAnsi"/>
+        </w:rPr>
+        <w:t>s</w:t>
+      </w:r>
+      <w:r>
+        <w:rPr>
+          <w:rFonts w:cstheme="minorHAnsi"/>
+        </w:rPr>
+        <w:t xml:space="preserve"> fasta en el directorio </w:t>
+      </w:r>
+      <w:proofErr w:type="spellStart"/>
+      <w:r>
+        <w:rPr>
+          <w:rFonts w:cstheme="minorHAnsi"/>
+        </w:rPr>
+        <w:t>buscar_alineamientos_en_mfilter</w:t>
+      </w:r>
+      <w:proofErr w:type="spellEnd"/>
+      <w:r>
+        <w:rPr>
+          <w:rFonts w:cstheme="minorHAnsi"/>
+        </w:rPr>
+        <w:t xml:space="preserve"> en donde se aparecen todas las secuencias que no han hecho match con la base de datos de superfamilias, pero sí tenían </w:t>
+      </w:r>
+      <w:proofErr w:type="spellStart"/>
+      <w:r>
+        <w:rPr>
+          <w:rFonts w:cstheme="minorHAnsi"/>
+        </w:rPr>
+        <w:t>matches</w:t>
+      </w:r>
+      <w:proofErr w:type="spellEnd"/>
+      <w:r>
+        <w:rPr>
+          <w:rFonts w:cstheme="minorHAnsi"/>
+        </w:rPr>
+        <w:t xml:space="preserve"> con el primer </w:t>
+      </w:r>
+      <w:proofErr w:type="spellStart"/>
+      <w:r>
+        <w:rPr>
+          <w:rFonts w:cstheme="minorHAnsi"/>
+        </w:rPr>
+        <w:t>blastx</w:t>
+      </w:r>
+      <w:proofErr w:type="spellEnd"/>
+      <w:r>
+        <w:rPr>
+          <w:rFonts w:cstheme="minorHAnsi"/>
+        </w:rPr>
+        <w:t xml:space="preserve"> que se hizo en el paso 6.</w:t>
       </w:r>
     </w:p>
     <w:p>
@@ -5193,8 +6033,21 @@
         <w:rPr>
           <w:rFonts w:cstheme="minorHAnsi"/>
         </w:rPr>
-        <w:lastRenderedPageBreak/>
-        <w:t>Con este paso se añadirá una nueva columna a los ficheros csv de las secuencias en donde se indica los niveles de expresión (TPM).</w:t>
+        <w:t xml:space="preserve">Con este paso se añadirá una nueva columna a los ficheros </w:t>
+      </w:r>
+      <w:proofErr w:type="spellStart"/>
+      <w:r>
+        <w:rPr>
+          <w:rFonts w:cstheme="minorHAnsi"/>
+        </w:rPr>
+        <w:t>csv</w:t>
+      </w:r>
+      <w:proofErr w:type="spellEnd"/>
+      <w:r>
+        <w:rPr>
+          <w:rFonts w:cstheme="minorHAnsi"/>
+        </w:rPr>
+        <w:t xml:space="preserve"> de las secuencias en donde se indica los niveles de expresión (TPM).</w:t>
       </w:r>
     </w:p>
     <w:p>
@@ -5228,14 +6081,30 @@
         <w:rPr>
           <w:rFonts w:cstheme="minorHAnsi"/>
         </w:rPr>
-        <w:t>Accede al directorio “quantification” y ejecuta con “</w:t>
-      </w:r>
+        <w:t>Accede al directorio “</w:t>
+      </w:r>
+      <w:proofErr w:type="spellStart"/>
+      <w:r>
+        <w:rPr>
+          <w:rFonts w:cstheme="minorHAnsi"/>
+        </w:rPr>
+        <w:t>quantification</w:t>
+      </w:r>
+      <w:proofErr w:type="spellEnd"/>
+      <w:r>
+        <w:rPr>
+          <w:rFonts w:cstheme="minorHAnsi"/>
+        </w:rPr>
+        <w:t>” y ejecuta con “</w:t>
+      </w:r>
+      <w:proofErr w:type="spellStart"/>
       <w:r>
         <w:rPr>
           <w:rFonts w:ascii="Space Mono" w:hAnsi="Space Mono" w:cstheme="minorHAnsi"/>
         </w:rPr>
         <w:t>sbatch</w:t>
       </w:r>
+      <w:proofErr w:type="spellEnd"/>
       <w:r>
         <w:rPr>
           <w:rFonts w:cstheme="minorHAnsi"/>
@@ -5266,57 +6135,35 @@
         <w:rPr>
           <w:rFonts w:cstheme="minorHAnsi"/>
         </w:rPr>
-        <w:t>Una vez terminada la ejecución, aparecerá un directorio llamado “resultados”.</w:t>
-      </w:r>
-      <w:r>
-        <w:rPr>
-          <w:rFonts w:cstheme="minorHAnsi"/>
-        </w:rPr>
-        <w:t xml:space="preserve"> Lee el paso 12 para continuar.</w:t>
-      </w:r>
-    </w:p>
-    <w:p>
-      <w:pPr>
-        <w:jc w:val="both"/>
-        <w:rPr>
-          <w:rFonts w:cstheme="minorHAnsi"/>
-        </w:rPr>
-      </w:pPr>
-      <w:r>
-        <w:rPr>
-          <w:rFonts w:cstheme="minorHAnsi"/>
-        </w:rPr>
-        <w:t xml:space="preserve">Nota: en caso de que hayamos partido de un fichero previamente ensamblado con Trinity pero también tengamos disponibles los reads con los que se ensamblaron, es posible realizar manualmente el cálculo de los niveles de expresión. Para ello </w:t>
-      </w:r>
-      <w:r>
-        <w:rPr>
-          <w:rFonts w:cstheme="minorHAnsi"/>
-        </w:rPr>
-        <w:t>ejecuta con “</w:t>
-      </w:r>
+        <w:t>Una vez terminada la ejecución, aparecerá un directorio llamado “resultados”. Lee el paso 12 para continuar.</w:t>
+      </w:r>
+    </w:p>
+    <w:p>
+      <w:pPr>
+        <w:jc w:val="both"/>
+        <w:rPr>
+          <w:rFonts w:cstheme="minorHAnsi"/>
+        </w:rPr>
+      </w:pPr>
+      <w:r>
+        <w:rPr>
+          <w:rFonts w:cstheme="minorHAnsi"/>
+        </w:rPr>
+        <w:t>Nota: en caso de que hayamos partido de un fichero previamente ensamblado con Trinity pero también tengamos disponibles los reads con los que se ensamblaron, es posible realizar manualmente el cálculo de los niveles de expresión. Para ello ejecuta con “</w:t>
+      </w:r>
+      <w:proofErr w:type="spellStart"/>
       <w:r>
         <w:rPr>
           <w:rFonts w:ascii="Space Mono" w:hAnsi="Space Mono" w:cstheme="minorHAnsi"/>
         </w:rPr>
         <w:t>sbatch</w:t>
       </w:r>
-      <w:r>
-        <w:rPr>
-          <w:rFonts w:cstheme="minorHAnsi"/>
-        </w:rPr>
-        <w:t>” el script “</w:t>
-      </w:r>
-      <w:r>
-        <w:rPr>
-          <w:rFonts w:cstheme="minorHAnsi"/>
-        </w:rPr>
-        <w:t>quantify</w:t>
-      </w:r>
-      <w:r>
-        <w:rPr>
-          <w:rFonts w:cstheme="minorHAnsi"/>
-        </w:rPr>
-        <w:t>.sh”.</w:t>
+      <w:proofErr w:type="spellEnd"/>
+      <w:r>
+        <w:rPr>
+          <w:rFonts w:cstheme="minorHAnsi"/>
+        </w:rPr>
+        <w:t>” el script “quantify.sh”.</w:t>
       </w:r>
     </w:p>
     <w:p>
@@ -5374,12 +6221,14 @@
         </w:rPr>
         <w:t>--</w:t>
       </w:r>
+      <w:proofErr w:type="spellStart"/>
       <w:r>
         <w:rPr>
           <w:rFonts w:ascii="Space Mono" w:hAnsi="Space Mono" w:cstheme="minorHAnsi"/>
         </w:rPr>
         <w:t>trinity</w:t>
       </w:r>
+      <w:proofErr w:type="spellEnd"/>
       <w:r>
         <w:rPr>
           <w:rFonts w:ascii="Space Mono" w:hAnsi="Space Mono" w:cstheme="minorHAnsi"/>
@@ -5406,10 +6255,10 @@
           <w:noProof/>
         </w:rPr>
         <w:drawing>
-          <wp:inline distT="0" distB="0" distL="0" distR="0" wp14:anchorId="62A3BA90" wp14:editId="67482582">
-            <wp:extent cx="5397500" cy="254000"/>
-            <wp:effectExtent l="0" t="0" r="0" b="0"/>
-            <wp:docPr id="222610273" name="Imagen 1"/>
+          <wp:inline distT="0" distB="0" distL="0" distR="0" wp14:anchorId="6F277107" wp14:editId="4C5143AC">
+            <wp:extent cx="5391150" cy="224155"/>
+            <wp:effectExtent l="0" t="0" r="0" b="4445"/>
+            <wp:docPr id="792389307" name="Imagen 3"/>
             <wp:cNvGraphicFramePr>
               <a:graphicFrameLocks xmlns:a="http://schemas.openxmlformats.org/drawingml/2006/main" noChangeAspect="1"/>
             </wp:cNvGraphicFramePr>
@@ -5417,7 +6266,7 @@
               <a:graphicData uri="http://schemas.openxmlformats.org/drawingml/2006/picture">
                 <pic:pic xmlns:pic="http://schemas.openxmlformats.org/drawingml/2006/picture">
                   <pic:nvPicPr>
-                    <pic:cNvPr id="0" name="Picture 1"/>
+                    <pic:cNvPr id="0" name="Picture 3"/>
                     <pic:cNvPicPr>
                       <a:picLocks noChangeAspect="1" noChangeArrowheads="1"/>
                     </pic:cNvPicPr>
@@ -5438,7 +6287,7 @@
                   <pic:spPr bwMode="auto">
                     <a:xfrm>
                       <a:off x="0" y="0"/>
-                      <a:ext cx="5397500" cy="254000"/>
+                      <a:ext cx="5391150" cy="224155"/>
                     </a:xfrm>
                     <a:prstGeom prst="rect">
                       <a:avLst/>
@@ -5466,13 +6315,35 @@
         <w:rPr>
           <w:rFonts w:cstheme="minorHAnsi"/>
         </w:rPr>
-        <w:t>De</w:t>
-      </w:r>
-      <w:r>
-        <w:rPr>
-          <w:rFonts w:cstheme="minorHAnsi"/>
-        </w:rPr>
-        <w:t xml:space="preserve"> esta forma primero se realizará el cálculo de los niveles de expresión y y luego se añadirá en una nueva columna a los ficheros csv que se crearán en el directorio de resultados.</w:t>
+        <w:t xml:space="preserve">De esta forma primero se realizará el cálculo de los niveles de expresión y </w:t>
+      </w:r>
+      <w:proofErr w:type="spellStart"/>
+      <w:r>
+        <w:rPr>
+          <w:rFonts w:cstheme="minorHAnsi"/>
+        </w:rPr>
+        <w:t>y</w:t>
+      </w:r>
+      <w:proofErr w:type="spellEnd"/>
+      <w:r>
+        <w:rPr>
+          <w:rFonts w:cstheme="minorHAnsi"/>
+        </w:rPr>
+        <w:t xml:space="preserve"> luego se añadirá en una nueva columna a los ficheros </w:t>
+      </w:r>
+      <w:proofErr w:type="spellStart"/>
+      <w:r>
+        <w:rPr>
+          <w:rFonts w:cstheme="minorHAnsi"/>
+        </w:rPr>
+        <w:t>csv</w:t>
+      </w:r>
+      <w:proofErr w:type="spellEnd"/>
+      <w:r>
+        <w:rPr>
+          <w:rFonts w:cstheme="minorHAnsi"/>
+        </w:rPr>
+        <w:t xml:space="preserve"> que se crearán en el directorio de resultados.</w:t>
       </w:r>
     </w:p>
     <w:p>
@@ -5538,7 +6409,21 @@
         <w:rPr>
           <w:rFonts w:cstheme="minorHAnsi"/>
         </w:rPr>
-        <w:t>. Esto se puede hacer arrastrando el directorio a nuestro PC desde la interfaz gráfica de Bitvise.</w:t>
+        <w:t xml:space="preserve">. Esto se puede hacer arrastrando el directorio a nuestro PC desde la interfaz gráfica de </w:t>
+      </w:r>
+      <w:proofErr w:type="spellStart"/>
+      <w:r>
+        <w:rPr>
+          <w:rFonts w:cstheme="minorHAnsi"/>
+        </w:rPr>
+        <w:t>Bitvise</w:t>
+      </w:r>
+      <w:proofErr w:type="spellEnd"/>
+      <w:r>
+        <w:rPr>
+          <w:rFonts w:cstheme="minorHAnsi"/>
+        </w:rPr>
+        <w:t>.</w:t>
       </w:r>
     </w:p>
     <w:p>
@@ -5566,7 +6451,21 @@
         <w:rPr>
           <w:rFonts w:cstheme="minorHAnsi"/>
         </w:rPr>
-        <w:t>Nota: este script se encuentra en el GitHub de transcripto-filter:</w:t>
+        <w:t>Nota: este script se encuentra en el GitHub de transcripto-</w:t>
+      </w:r>
+      <w:proofErr w:type="spellStart"/>
+      <w:r>
+        <w:rPr>
+          <w:rFonts w:cstheme="minorHAnsi"/>
+        </w:rPr>
+        <w:t>filter</w:t>
+      </w:r>
+      <w:proofErr w:type="spellEnd"/>
+      <w:r>
+        <w:rPr>
+          <w:rFonts w:cstheme="minorHAnsi"/>
+        </w:rPr>
+        <w:t>:</w:t>
       </w:r>
     </w:p>
     <w:p>
@@ -5638,6 +6537,7 @@
         <w:rPr>
           <w:rFonts w:cstheme="minorHAnsi"/>
         </w:rPr>
+        <w:lastRenderedPageBreak/>
         <w:t xml:space="preserve">Una vez ejecutado, obtendremos un fichero Excel </w:t>
       </w:r>
       <w:r>
@@ -5665,23 +6565,73 @@
           <w:rFonts w:cstheme="minorHAnsi"/>
         </w:rPr>
       </w:pPr>
-      <w:r>
-        <w:rPr>
-          <w:rFonts w:cstheme="minorHAnsi"/>
-        </w:rPr>
-        <w:t>Perfectos_SF: Lista de secuencias</w:t>
-      </w:r>
-      <w:r>
-        <w:rPr>
-          <w:rFonts w:cstheme="minorHAnsi"/>
-        </w:rPr>
-        <w:t xml:space="preserve"> (del directorio “Alineamientos_Perfectos”)</w:t>
-      </w:r>
-      <w:r>
-        <w:rPr>
-          <w:rFonts w:cstheme="minorHAnsi"/>
-        </w:rPr>
-        <w:t xml:space="preserve"> en donde se ha identificado un péptido señal de la base de datos de péptidos señal y posteriormente ha alineado con la base de datos de superfamilias. En la columna “SF_signal” se indica al péptido señal con el que alinea con un umbral del 70% de coincidencia (pident_signal). En la columna “match” nos aparece el mejor resultado y en la columna “SF-hormone” la superfamilia a la que pertenece.</w:t>
+      <w:proofErr w:type="spellStart"/>
+      <w:r>
+        <w:rPr>
+          <w:rFonts w:cstheme="minorHAnsi"/>
+        </w:rPr>
+        <w:t>Perfectos_SF</w:t>
+      </w:r>
+      <w:proofErr w:type="spellEnd"/>
+      <w:r>
+        <w:rPr>
+          <w:rFonts w:cstheme="minorHAnsi"/>
+        </w:rPr>
+        <w:t>: Lista de secuencias</w:t>
+      </w:r>
+      <w:r>
+        <w:rPr>
+          <w:rFonts w:cstheme="minorHAnsi"/>
+        </w:rPr>
+        <w:t xml:space="preserve"> (del directorio “</w:t>
+      </w:r>
+      <w:proofErr w:type="spellStart"/>
+      <w:r>
+        <w:rPr>
+          <w:rFonts w:cstheme="minorHAnsi"/>
+        </w:rPr>
+        <w:t>Alineamientos_Perfectos</w:t>
+      </w:r>
+      <w:proofErr w:type="spellEnd"/>
+      <w:r>
+        <w:rPr>
+          <w:rFonts w:cstheme="minorHAnsi"/>
+        </w:rPr>
+        <w:t>”)</w:t>
+      </w:r>
+      <w:r>
+        <w:rPr>
+          <w:rFonts w:cstheme="minorHAnsi"/>
+        </w:rPr>
+        <w:t xml:space="preserve"> en donde se ha identificado un péptido señal de la base de datos de péptidos señal y posteriormente ha alineado con la base de datos de superfamilias. En la columna “</w:t>
+      </w:r>
+      <w:proofErr w:type="spellStart"/>
+      <w:r>
+        <w:rPr>
+          <w:rFonts w:cstheme="minorHAnsi"/>
+        </w:rPr>
+        <w:t>SF_signal</w:t>
+      </w:r>
+      <w:proofErr w:type="spellEnd"/>
+      <w:r>
+        <w:rPr>
+          <w:rFonts w:cstheme="minorHAnsi"/>
+        </w:rPr>
+        <w:t>” se indica al péptido señal con el que alinea con un umbral del 70% de coincidencia (</w:t>
+      </w:r>
+      <w:proofErr w:type="spellStart"/>
+      <w:r>
+        <w:rPr>
+          <w:rFonts w:cstheme="minorHAnsi"/>
+        </w:rPr>
+        <w:t>pident_signal</w:t>
+      </w:r>
+      <w:proofErr w:type="spellEnd"/>
+      <w:r>
+        <w:rPr>
+          <w:rFonts w:cstheme="minorHAnsi"/>
+        </w:rPr>
+        <w:t>). En la columna “match” nos aparece el mejor resultado y en la columna “SF-hormone” la superfamilia a la que pertenece.</w:t>
       </w:r>
     </w:p>
     <w:p>
@@ -5696,18 +6646,39 @@
           <w:rFonts w:cstheme="minorHAnsi"/>
         </w:rPr>
       </w:pPr>
-      <w:r>
-        <w:rPr>
-          <w:rFonts w:cstheme="minorHAnsi"/>
-        </w:rPr>
-        <w:lastRenderedPageBreak/>
-        <w:t>Perfectos_NoSF: Lista de secuencias</w:t>
-      </w:r>
-      <w:r>
-        <w:rPr>
-          <w:rFonts w:cstheme="minorHAnsi"/>
-        </w:rPr>
-        <w:t xml:space="preserve"> (del directorio “Alineamientos_Perfectos”) </w:t>
+      <w:proofErr w:type="spellStart"/>
+      <w:r>
+        <w:rPr>
+          <w:rFonts w:cstheme="minorHAnsi"/>
+        </w:rPr>
+        <w:t>Perfectos_NoSF</w:t>
+      </w:r>
+      <w:proofErr w:type="spellEnd"/>
+      <w:r>
+        <w:rPr>
+          <w:rFonts w:cstheme="minorHAnsi"/>
+        </w:rPr>
+        <w:t>: Lista de secuencias</w:t>
+      </w:r>
+      <w:r>
+        <w:rPr>
+          <w:rFonts w:cstheme="minorHAnsi"/>
+        </w:rPr>
+        <w:t xml:space="preserve"> (del directorio “</w:t>
+      </w:r>
+      <w:proofErr w:type="spellStart"/>
+      <w:r>
+        <w:rPr>
+          <w:rFonts w:cstheme="minorHAnsi"/>
+        </w:rPr>
+        <w:t>Alineamientos_Perfectos</w:t>
+      </w:r>
+      <w:proofErr w:type="spellEnd"/>
+      <w:r>
+        <w:rPr>
+          <w:rFonts w:cstheme="minorHAnsi"/>
+        </w:rPr>
+        <w:t xml:space="preserve">”) </w:t>
       </w:r>
       <w:r>
         <w:rPr>
@@ -5734,11 +6705,33 @@
           <w:rFonts w:cstheme="minorHAnsi"/>
         </w:rPr>
       </w:pPr>
-      <w:r>
-        <w:rPr>
-          <w:rFonts w:cstheme="minorHAnsi"/>
-        </w:rPr>
-        <w:t>Perfectos_noMatch: Lista de secuencias (del directorio “Alineamientos_Perfectos”) que no han alineado con ninguna secuencia de la base de datos de superfamilias.</w:t>
+      <w:proofErr w:type="spellStart"/>
+      <w:r>
+        <w:rPr>
+          <w:rFonts w:cstheme="minorHAnsi"/>
+        </w:rPr>
+        <w:t>Perfectos_noMatch</w:t>
+      </w:r>
+      <w:proofErr w:type="spellEnd"/>
+      <w:r>
+        <w:rPr>
+          <w:rFonts w:cstheme="minorHAnsi"/>
+        </w:rPr>
+        <w:t>: Lista de secuencias (del directorio “</w:t>
+      </w:r>
+      <w:proofErr w:type="spellStart"/>
+      <w:r>
+        <w:rPr>
+          <w:rFonts w:cstheme="minorHAnsi"/>
+        </w:rPr>
+        <w:t>Alineamientos_Perfectos</w:t>
+      </w:r>
+      <w:proofErr w:type="spellEnd"/>
+      <w:r>
+        <w:rPr>
+          <w:rFonts w:cstheme="minorHAnsi"/>
+        </w:rPr>
+        <w:t>”) que no han alineado con ninguna secuencia de la base de datos de superfamilias.</w:t>
       </w:r>
     </w:p>
     <w:p>
@@ -5753,11 +6746,33 @@
           <w:rFonts w:cstheme="minorHAnsi"/>
         </w:rPr>
       </w:pPr>
-      <w:r>
-        <w:rPr>
-          <w:rFonts w:cstheme="minorHAnsi"/>
-        </w:rPr>
-        <w:t>Mprevia_SF: Lista de secuencias (del directorio “Alineamientos_M_Previa”) en donde se ha identificado un péptido señal de la base de datos de péptidos señal y posteriormente ha alineado con la base de datos de superfamilias.</w:t>
+      <w:proofErr w:type="spellStart"/>
+      <w:r>
+        <w:rPr>
+          <w:rFonts w:cstheme="minorHAnsi"/>
+        </w:rPr>
+        <w:t>Mprevia_SF</w:t>
+      </w:r>
+      <w:proofErr w:type="spellEnd"/>
+      <w:r>
+        <w:rPr>
+          <w:rFonts w:cstheme="minorHAnsi"/>
+        </w:rPr>
+        <w:t>: Lista de secuencias (del directorio “</w:t>
+      </w:r>
+      <w:proofErr w:type="spellStart"/>
+      <w:r>
+        <w:rPr>
+          <w:rFonts w:cstheme="minorHAnsi"/>
+        </w:rPr>
+        <w:t>Alineamientos_M_Previa</w:t>
+      </w:r>
+      <w:proofErr w:type="spellEnd"/>
+      <w:r>
+        <w:rPr>
+          <w:rFonts w:cstheme="minorHAnsi"/>
+        </w:rPr>
+        <w:t>”) en donde se ha identificado un péptido señal de la base de datos de péptidos señal y posteriormente ha alineado con la base de datos de superfamilias.</w:t>
       </w:r>
     </w:p>
     <w:p>
@@ -5772,11 +6787,33 @@
           <w:rFonts w:cstheme="minorHAnsi"/>
         </w:rPr>
       </w:pPr>
-      <w:r>
-        <w:rPr>
-          <w:rFonts w:cstheme="minorHAnsi"/>
-        </w:rPr>
-        <w:t>Mprevia_NoSF: Lista de secuencias (del directorio “Alineamientos_M_Previa”) en donde no se ha identificado un péptido señal de la base de datos de péptidos señal pero posteriormente ha alineado con la base de datos de superfamilias.</w:t>
+      <w:proofErr w:type="spellStart"/>
+      <w:r>
+        <w:rPr>
+          <w:rFonts w:cstheme="minorHAnsi"/>
+        </w:rPr>
+        <w:t>Mprevia_NoSF</w:t>
+      </w:r>
+      <w:proofErr w:type="spellEnd"/>
+      <w:r>
+        <w:rPr>
+          <w:rFonts w:cstheme="minorHAnsi"/>
+        </w:rPr>
+        <w:t>: Lista de secuencias (del directorio “</w:t>
+      </w:r>
+      <w:proofErr w:type="spellStart"/>
+      <w:r>
+        <w:rPr>
+          <w:rFonts w:cstheme="minorHAnsi"/>
+        </w:rPr>
+        <w:t>Alineamientos_M_Previa</w:t>
+      </w:r>
+      <w:proofErr w:type="spellEnd"/>
+      <w:r>
+        <w:rPr>
+          <w:rFonts w:cstheme="minorHAnsi"/>
+        </w:rPr>
+        <w:t>”) en donde no se ha identificado un péptido señal de la base de datos de péptidos señal pero posteriormente ha alineado con la base de datos de superfamilias.</w:t>
       </w:r>
     </w:p>
     <w:p>
@@ -5791,11 +6828,33 @@
           <w:rFonts w:cstheme="minorHAnsi"/>
         </w:rPr>
       </w:pPr>
-      <w:r>
-        <w:rPr>
-          <w:rFonts w:cstheme="minorHAnsi"/>
-        </w:rPr>
-        <w:t>Mprevia_noMatch: Lista de secuencias (del directorio “Alineamientos_M_Previa”) que no han alineado con ninguna secuencia de la base de datos de superfamilias.</w:t>
+      <w:proofErr w:type="spellStart"/>
+      <w:r>
+        <w:rPr>
+          <w:rFonts w:cstheme="minorHAnsi"/>
+        </w:rPr>
+        <w:t>Mprevia_noMatch</w:t>
+      </w:r>
+      <w:proofErr w:type="spellEnd"/>
+      <w:r>
+        <w:rPr>
+          <w:rFonts w:cstheme="minorHAnsi"/>
+        </w:rPr>
+        <w:t>: Lista de secuencias (del directorio “</w:t>
+      </w:r>
+      <w:proofErr w:type="spellStart"/>
+      <w:r>
+        <w:rPr>
+          <w:rFonts w:cstheme="minorHAnsi"/>
+        </w:rPr>
+        <w:t>Alineamientos_M_Previa</w:t>
+      </w:r>
+      <w:proofErr w:type="spellEnd"/>
+      <w:r>
+        <w:rPr>
+          <w:rFonts w:cstheme="minorHAnsi"/>
+        </w:rPr>
+        <w:t>”) que no han alineado con ninguna secuencia de la base de datos de superfamilias.</w:t>
       </w:r>
     </w:p>
     <w:p>
@@ -5810,11 +6869,33 @@
           <w:rFonts w:cstheme="minorHAnsi"/>
         </w:rPr>
       </w:pPr>
-      <w:r>
-        <w:rPr>
-          <w:rFonts w:cstheme="minorHAnsi"/>
-        </w:rPr>
-        <w:t>Revision_manual_Match: Lista de secuencias (del directorio “Alineamientos_Revision_Manual”) que han alineado con la base de datos de superfamilias.</w:t>
+      <w:proofErr w:type="spellStart"/>
+      <w:r>
+        <w:rPr>
+          <w:rFonts w:cstheme="minorHAnsi"/>
+        </w:rPr>
+        <w:t>Revision_manual_Match</w:t>
+      </w:r>
+      <w:proofErr w:type="spellEnd"/>
+      <w:r>
+        <w:rPr>
+          <w:rFonts w:cstheme="minorHAnsi"/>
+        </w:rPr>
+        <w:t>: Lista de secuencias (del directorio “</w:t>
+      </w:r>
+      <w:proofErr w:type="spellStart"/>
+      <w:r>
+        <w:rPr>
+          <w:rFonts w:cstheme="minorHAnsi"/>
+        </w:rPr>
+        <w:t>Alineamientos_Revision_Manual</w:t>
+      </w:r>
+      <w:proofErr w:type="spellEnd"/>
+      <w:r>
+        <w:rPr>
+          <w:rFonts w:cstheme="minorHAnsi"/>
+        </w:rPr>
+        <w:t>”) que han alineado con la base de datos de superfamilias.</w:t>
       </w:r>
     </w:p>
     <w:p>
@@ -5829,31 +6910,81 @@
           <w:rFonts w:cstheme="minorHAnsi"/>
         </w:rPr>
       </w:pPr>
-      <w:r>
-        <w:rPr>
-          <w:rFonts w:cstheme="minorHAnsi"/>
-        </w:rPr>
-        <w:t>Revision_manual_noMatch: Lista de secuencias (del directorio “Alineamientos_Revision_Manual”) que no han alineado con la base de datos de superfamilias.</w:t>
-      </w:r>
-    </w:p>
-    <w:p>
-      <w:pPr>
-        <w:jc w:val="both"/>
-        <w:rPr>
-          <w:rFonts w:cstheme="minorHAnsi"/>
-        </w:rPr>
-      </w:pPr>
-      <w:r>
-        <w:rPr>
-          <w:rFonts w:cstheme="minorHAnsi"/>
-        </w:rPr>
-        <w:t>El directorio “alineamientos_NoSF”</w:t>
-      </w:r>
-      <w:r>
-        <w:rPr>
-          <w:rFonts w:cstheme="minorHAnsi"/>
-        </w:rPr>
-        <w:t xml:space="preserve"> dentro de “superfamily”</w:t>
+      <w:proofErr w:type="spellStart"/>
+      <w:r>
+        <w:rPr>
+          <w:rFonts w:cstheme="minorHAnsi"/>
+        </w:rPr>
+        <w:t>Revision_manual_noMatch</w:t>
+      </w:r>
+      <w:proofErr w:type="spellEnd"/>
+      <w:r>
+        <w:rPr>
+          <w:rFonts w:cstheme="minorHAnsi"/>
+        </w:rPr>
+        <w:t>: Lista de secuencias (del directorio “</w:t>
+      </w:r>
+      <w:proofErr w:type="spellStart"/>
+      <w:r>
+        <w:rPr>
+          <w:rFonts w:cstheme="minorHAnsi"/>
+        </w:rPr>
+        <w:t>Alineamientos_Revision_Manual</w:t>
+      </w:r>
+      <w:proofErr w:type="spellEnd"/>
+      <w:r>
+        <w:rPr>
+          <w:rFonts w:cstheme="minorHAnsi"/>
+        </w:rPr>
+        <w:t>”) que no han alineado con la base de datos de superfamilias.</w:t>
+      </w:r>
+    </w:p>
+    <w:p>
+      <w:pPr>
+        <w:jc w:val="both"/>
+        <w:rPr>
+          <w:rFonts w:cstheme="minorHAnsi"/>
+        </w:rPr>
+      </w:pPr>
+      <w:r>
+        <w:rPr>
+          <w:rFonts w:cstheme="minorHAnsi"/>
+        </w:rPr>
+        <w:t>El directorio “</w:t>
+      </w:r>
+      <w:proofErr w:type="spellStart"/>
+      <w:r>
+        <w:rPr>
+          <w:rFonts w:cstheme="minorHAnsi"/>
+        </w:rPr>
+        <w:t>alineamientos_NoSF</w:t>
+      </w:r>
+      <w:proofErr w:type="spellEnd"/>
+      <w:r>
+        <w:rPr>
+          <w:rFonts w:cstheme="minorHAnsi"/>
+        </w:rPr>
+        <w:t>”</w:t>
+      </w:r>
+      <w:r>
+        <w:rPr>
+          <w:rFonts w:cstheme="minorHAnsi"/>
+        </w:rPr>
+        <w:t xml:space="preserve"> dentro de “</w:t>
+      </w:r>
+      <w:proofErr w:type="spellStart"/>
+      <w:r>
+        <w:rPr>
+          <w:rFonts w:cstheme="minorHAnsi"/>
+        </w:rPr>
+        <w:t>superfamily</w:t>
+      </w:r>
+      <w:proofErr w:type="spellEnd"/>
+      <w:r>
+        <w:rPr>
+          <w:rFonts w:cstheme="minorHAnsi"/>
+        </w:rPr>
+        <w:t>”</w:t>
       </w:r>
       <w:r>
         <w:rPr>
@@ -5865,7 +6996,63 @@
         <w:rPr>
           <w:rFonts w:cstheme="minorHAnsi"/>
         </w:rPr>
-        <w:t xml:space="preserve"> contiene los alineamientos en formato “mafft.fasta” de las secuencias de “Perfectos_NoSF”, “Mprevia_NoSF” y “Revision_manual_Match”</w:t>
+        <w:t xml:space="preserve"> contiene los alineamientos en formato “</w:t>
+      </w:r>
+      <w:proofErr w:type="spellStart"/>
+      <w:r>
+        <w:rPr>
+          <w:rFonts w:cstheme="minorHAnsi"/>
+        </w:rPr>
+        <w:t>mafft.fasta</w:t>
+      </w:r>
+      <w:proofErr w:type="spellEnd"/>
+      <w:r>
+        <w:rPr>
+          <w:rFonts w:cstheme="minorHAnsi"/>
+        </w:rPr>
+        <w:t>” de las secuencias de “</w:t>
+      </w:r>
+      <w:proofErr w:type="spellStart"/>
+      <w:r>
+        <w:rPr>
+          <w:rFonts w:cstheme="minorHAnsi"/>
+        </w:rPr>
+        <w:t>Perfectos_NoSF</w:t>
+      </w:r>
+      <w:proofErr w:type="spellEnd"/>
+      <w:r>
+        <w:rPr>
+          <w:rFonts w:cstheme="minorHAnsi"/>
+        </w:rPr>
+        <w:t>”, “</w:t>
+      </w:r>
+      <w:proofErr w:type="spellStart"/>
+      <w:r>
+        <w:rPr>
+          <w:rFonts w:cstheme="minorHAnsi"/>
+        </w:rPr>
+        <w:t>Mprevia_NoSF</w:t>
+      </w:r>
+      <w:proofErr w:type="spellEnd"/>
+      <w:r>
+        <w:rPr>
+          <w:rFonts w:cstheme="minorHAnsi"/>
+        </w:rPr>
+        <w:t>” y “</w:t>
+      </w:r>
+      <w:proofErr w:type="spellStart"/>
+      <w:r>
+        <w:rPr>
+          <w:rFonts w:cstheme="minorHAnsi"/>
+        </w:rPr>
+        <w:t>Revision_manual_Match</w:t>
+      </w:r>
+      <w:proofErr w:type="spellEnd"/>
+      <w:r>
+        <w:rPr>
+          <w:rFonts w:cstheme="minorHAnsi"/>
+        </w:rPr>
+        <w:t>”</w:t>
       </w:r>
       <w:r>
         <w:rPr>
@@ -5885,35 +7072,97 @@
         <w:rPr>
           <w:rFonts w:cstheme="minorHAnsi"/>
         </w:rPr>
-        <w:t xml:space="preserve">Tras la ejecución de este script también podemos realizar la misma comprobación de las descripciones en los alineamientos “mafft.fasta” del directorio “metionine_filter” del paso 9. </w:t>
-      </w:r>
-    </w:p>
-    <w:p>
-      <w:pPr>
-        <w:jc w:val="both"/>
-        <w:rPr>
-          <w:rFonts w:cstheme="minorHAnsi"/>
-        </w:rPr>
-      </w:pPr>
-      <w:r>
-        <w:rPr>
-          <w:rFonts w:cstheme="minorHAnsi"/>
-        </w:rPr>
-        <w:t>Esta revisión será útil para las secuencias que no han obtenido un match con la base de datos de superfamilias (noMatch) pero sí lo obtuvieron con la base de datos utilizada en el paso 6.</w:t>
-      </w:r>
-    </w:p>
-    <w:p>
-      <w:pPr>
-        <w:jc w:val="both"/>
-        <w:rPr>
-          <w:rFonts w:cstheme="minorHAnsi"/>
-        </w:rPr>
-      </w:pPr>
-      <w:r>
-        <w:rPr>
-          <w:rFonts w:cstheme="minorHAnsi"/>
-        </w:rPr>
-        <w:t>Las secuencias del directorio “Alineamientos_Multiframe” del paso 9 deberán ser revisadas siempre, ya que no son procesadas en el paso 10.</w:t>
+        <w:t>Tras la ejecución de este script también podemos realizar la misma comprobación de las descripciones en los alineamientos “</w:t>
+      </w:r>
+      <w:proofErr w:type="spellStart"/>
+      <w:r>
+        <w:rPr>
+          <w:rFonts w:cstheme="minorHAnsi"/>
+        </w:rPr>
+        <w:t>mafft.fasta</w:t>
+      </w:r>
+      <w:proofErr w:type="spellEnd"/>
+      <w:r>
+        <w:rPr>
+          <w:rFonts w:cstheme="minorHAnsi"/>
+        </w:rPr>
+        <w:t>” del directorio “</w:t>
+      </w:r>
+      <w:proofErr w:type="spellStart"/>
+      <w:r>
+        <w:rPr>
+          <w:rFonts w:cstheme="minorHAnsi"/>
+        </w:rPr>
+        <w:t>metionine_filter</w:t>
+      </w:r>
+      <w:proofErr w:type="spellEnd"/>
+      <w:r>
+        <w:rPr>
+          <w:rFonts w:cstheme="minorHAnsi"/>
+        </w:rPr>
+        <w:t xml:space="preserve">” del paso 9. </w:t>
+      </w:r>
+    </w:p>
+    <w:p>
+      <w:pPr>
+        <w:jc w:val="both"/>
+        <w:rPr>
+          <w:rFonts w:cstheme="minorHAnsi"/>
+        </w:rPr>
+      </w:pPr>
+      <w:r>
+        <w:rPr>
+          <w:rFonts w:cstheme="minorHAnsi"/>
+        </w:rPr>
+        <w:t>Esta revisión será útil para las secuencias que no han obtenido un match con la base de datos de superfamilias (</w:t>
+      </w:r>
+      <w:proofErr w:type="spellStart"/>
+      <w:r>
+        <w:rPr>
+          <w:rFonts w:cstheme="minorHAnsi"/>
+        </w:rPr>
+        <w:t>noMatch</w:t>
+      </w:r>
+      <w:proofErr w:type="spellEnd"/>
+      <w:r>
+        <w:rPr>
+          <w:rFonts w:cstheme="minorHAnsi"/>
+        </w:rPr>
+        <w:t>) pero sí lo obtuvieron con la base de datos utilizada en el paso 6.</w:t>
+      </w:r>
+      <w:r>
+        <w:rPr>
+          <w:rFonts w:cstheme="minorHAnsi"/>
+        </w:rPr>
+        <w:t xml:space="preserve"> Como se ha comentado al final del paso 10, también se puede realizar la comprobación en el directorio output de </w:t>
+      </w:r>
+      <w:proofErr w:type="spellStart"/>
+      <w:r>
+        <w:rPr>
+          <w:rFonts w:cstheme="minorHAnsi"/>
+        </w:rPr>
+        <w:t>superfamily</w:t>
+      </w:r>
+      <w:proofErr w:type="spellEnd"/>
+      <w:r>
+        <w:rPr>
+          <w:rFonts w:cstheme="minorHAnsi"/>
+        </w:rPr>
+        <w:t>/</w:t>
+      </w:r>
+      <w:proofErr w:type="spellStart"/>
+      <w:r>
+        <w:rPr>
+          <w:rFonts w:cstheme="minorHAnsi"/>
+        </w:rPr>
+        <w:t>buscar_alineamientos_en_mfilter</w:t>
+      </w:r>
+      <w:proofErr w:type="spellEnd"/>
+      <w:r>
+        <w:rPr>
+          <w:rFonts w:cstheme="minorHAnsi"/>
+        </w:rPr>
+        <w:t>.</w:t>
       </w:r>
     </w:p>
     <w:p>
@@ -5947,8 +7196,18 @@
           <w:b/>
           <w:bCs/>
         </w:rPr>
-        <w:t>Ejecución de autolauncher</w:t>
-      </w:r>
+        <w:t xml:space="preserve">Ejecución de </w:t>
+      </w:r>
+      <w:proofErr w:type="spellStart"/>
+      <w:r>
+        <w:rPr>
+          <w:rFonts w:cstheme="minorHAnsi"/>
+          <w:b/>
+          <w:bCs/>
+        </w:rPr>
+        <w:t>autolauncher</w:t>
+      </w:r>
+      <w:proofErr w:type="spellEnd"/>
     </w:p>
     <w:p>
       <w:pPr>
@@ -6069,6 +7328,7 @@
         <w:rPr>
           <w:rFonts w:cstheme="minorHAnsi"/>
         </w:rPr>
+        <w:lastRenderedPageBreak/>
         <w:t>Para trabajar con el modo automático s</w:t>
       </w:r>
       <w:r>
@@ -6097,12 +7357,14 @@
         </w:rPr>
         <w:t>“</w:t>
       </w:r>
+      <w:proofErr w:type="spellStart"/>
       <w:r>
         <w:rPr>
           <w:rFonts w:cstheme="minorHAnsi"/>
         </w:rPr>
         <w:t>trinity</w:t>
       </w:r>
+      <w:proofErr w:type="spellEnd"/>
       <w:r>
         <w:rPr>
           <w:rFonts w:cstheme="minorHAnsi"/>
@@ -6129,6 +7391,7 @@
         </w:rPr>
         <w:t>“</w:t>
       </w:r>
+      <w:proofErr w:type="spellStart"/>
       <w:r>
         <w:rPr>
           <w:rFonts w:ascii="Space Mono" w:hAnsi="Space Mono" w:cstheme="minorHAnsi"/>
@@ -6141,6 +7404,7 @@
         </w:rPr>
         <w:t>batch</w:t>
       </w:r>
+      <w:proofErr w:type="spellEnd"/>
       <w:r>
         <w:rPr>
           <w:rFonts w:ascii="Space Mono" w:hAnsi="Space Mono" w:cstheme="minorHAnsi"/>
@@ -6165,410 +7429,490 @@
         <w:rPr>
           <w:rFonts w:cstheme="minorHAnsi"/>
         </w:rPr>
+        <w:t>Las opciones son las siguientes:</w:t>
+      </w:r>
+    </w:p>
+    <w:p>
+      <w:pPr>
+        <w:jc w:val="both"/>
+        <w:rPr>
+          <w:rFonts w:ascii="Space Mono" w:hAnsi="Space Mono" w:cstheme="minorHAnsi"/>
+        </w:rPr>
+      </w:pPr>
+      <w:r>
+        <w:rPr>
+          <w:rFonts w:ascii="Space Mono" w:hAnsi="Space Mono" w:cstheme="minorHAnsi"/>
+        </w:rPr>
+        <w:t>--r1 ruta/del/read1</w:t>
+      </w:r>
+    </w:p>
+    <w:p>
+      <w:pPr>
+        <w:jc w:val="both"/>
+        <w:rPr>
+          <w:rFonts w:ascii="Space Mono" w:hAnsi="Space Mono" w:cstheme="minorHAnsi"/>
+        </w:rPr>
+      </w:pPr>
+      <w:r>
+        <w:rPr>
+          <w:rFonts w:ascii="Space Mono" w:hAnsi="Space Mono" w:cstheme="minorHAnsi"/>
+        </w:rPr>
+        <w:t>--r2 ruta/del/read2</w:t>
+      </w:r>
+    </w:p>
+    <w:p>
+      <w:pPr>
+        <w:jc w:val="both"/>
+        <w:rPr>
+          <w:rFonts w:ascii="Space Mono" w:hAnsi="Space Mono" w:cstheme="minorHAnsi"/>
+        </w:rPr>
+      </w:pPr>
+      <w:r>
+        <w:rPr>
+          <w:rFonts w:ascii="Space Mono" w:hAnsi="Space Mono" w:cstheme="minorHAnsi"/>
+        </w:rPr>
+        <w:t>--d</w:t>
+      </w:r>
+      <w:r>
+        <w:rPr>
+          <w:rFonts w:ascii="Space Mono" w:hAnsi="Space Mono" w:cstheme="minorHAnsi"/>
+        </w:rPr>
+        <w:t>b</w:t>
+      </w:r>
+      <w:r>
+        <w:rPr>
+          <w:rFonts w:ascii="Space Mono" w:hAnsi="Space Mono" w:cstheme="minorHAnsi"/>
+        </w:rPr>
+        <w:t>1</w:t>
+      </w:r>
+      <w:r>
+        <w:rPr>
+          <w:rFonts w:ascii="Space Mono" w:hAnsi="Space Mono" w:cstheme="minorHAnsi"/>
+        </w:rPr>
+        <w:t xml:space="preserve"> ruta/de/la/base/de/datos</w:t>
+      </w:r>
+    </w:p>
+    <w:p>
+      <w:pPr>
+        <w:jc w:val="both"/>
+        <w:rPr>
+          <w:rFonts w:ascii="Space Mono" w:hAnsi="Space Mono" w:cstheme="minorHAnsi"/>
+        </w:rPr>
+      </w:pPr>
+      <w:r>
+        <w:rPr>
+          <w:rFonts w:ascii="Space Mono" w:hAnsi="Space Mono" w:cstheme="minorHAnsi"/>
+        </w:rPr>
+        <w:t>--</w:t>
+      </w:r>
+      <w:proofErr w:type="spellStart"/>
+      <w:r>
+        <w:rPr>
+          <w:rFonts w:ascii="Space Mono" w:hAnsi="Space Mono" w:cstheme="minorHAnsi"/>
+        </w:rPr>
+        <w:t>trinity</w:t>
+      </w:r>
+      <w:proofErr w:type="spellEnd"/>
+      <w:r>
+        <w:rPr>
+          <w:rFonts w:ascii="Space Mono" w:hAnsi="Space Mono" w:cstheme="minorHAnsi"/>
+        </w:rPr>
+        <w:t xml:space="preserve"> ruta/</w:t>
+      </w:r>
+      <w:r>
+        <w:rPr>
+          <w:rFonts w:ascii="Space Mono" w:hAnsi="Space Mono" w:cstheme="minorHAnsi"/>
+        </w:rPr>
+        <w:t>del/fichero/ensamblado</w:t>
+      </w:r>
+    </w:p>
+    <w:p>
+      <w:pPr>
+        <w:jc w:val="both"/>
+        <w:rPr>
+          <w:rFonts w:ascii="Space Mono" w:hAnsi="Space Mono" w:cstheme="minorHAnsi"/>
+        </w:rPr>
+      </w:pPr>
+      <w:r>
+        <w:rPr>
+          <w:rFonts w:ascii="Space Mono" w:hAnsi="Space Mono" w:cstheme="minorHAnsi"/>
+        </w:rPr>
+        <w:t>--db2 ruta/de/la/base/de/datos/de/péptidos/señal</w:t>
+      </w:r>
+    </w:p>
+    <w:p>
+      <w:pPr>
+        <w:jc w:val="both"/>
+        <w:rPr>
+          <w:rFonts w:ascii="Space Mono" w:hAnsi="Space Mono" w:cstheme="minorHAnsi"/>
+        </w:rPr>
+      </w:pPr>
+      <w:r>
+        <w:rPr>
+          <w:rFonts w:ascii="Space Mono" w:hAnsi="Space Mono" w:cstheme="minorHAnsi"/>
+        </w:rPr>
+        <w:t>--db3 ruta/de/la/base/de/datos/de/superfamilias</w:t>
+      </w:r>
+    </w:p>
+    <w:p>
+      <w:pPr>
+        <w:jc w:val="both"/>
+        <w:rPr>
+          <w:rFonts w:ascii="Space Mono" w:hAnsi="Space Mono" w:cstheme="minorHAnsi"/>
+        </w:rPr>
+      </w:pPr>
+      <w:r>
+        <w:rPr>
+          <w:rFonts w:ascii="Space Mono" w:hAnsi="Space Mono" w:cstheme="minorHAnsi"/>
+        </w:rPr>
+        <w:t>--</w:t>
+      </w:r>
+      <w:proofErr w:type="spellStart"/>
+      <w:r>
+        <w:rPr>
+          <w:rFonts w:ascii="Space Mono" w:hAnsi="Space Mono" w:cstheme="minorHAnsi"/>
+        </w:rPr>
+        <w:t>fastqc</w:t>
+      </w:r>
+      <w:proofErr w:type="spellEnd"/>
+      <w:r>
+        <w:rPr>
+          <w:rFonts w:ascii="Space Mono" w:hAnsi="Space Mono" w:cstheme="minorHAnsi"/>
+        </w:rPr>
+        <w:t xml:space="preserve"> true/false</w:t>
+      </w:r>
+    </w:p>
+    <w:p>
+      <w:pPr>
+        <w:jc w:val="both"/>
+        <w:rPr>
+          <w:rFonts w:ascii="Space Mono" w:hAnsi="Space Mono" w:cstheme="minorHAnsi"/>
+        </w:rPr>
+      </w:pPr>
+      <w:r>
+        <w:rPr>
+          <w:rFonts w:ascii="Space Mono" w:hAnsi="Space Mono" w:cstheme="minorHAnsi"/>
+        </w:rPr>
+        <w:t>--busco true/false</w:t>
+      </w:r>
+    </w:p>
+    <w:p>
+      <w:pPr>
+        <w:jc w:val="both"/>
+        <w:rPr>
+          <w:rFonts w:cstheme="minorHAnsi"/>
+        </w:rPr>
+      </w:pPr>
+      <w:r>
+        <w:rPr>
+          <w:rFonts w:cstheme="minorHAnsi"/>
+        </w:rPr>
+        <w:t>La</w:t>
+      </w:r>
+      <w:r>
+        <w:rPr>
+          <w:rFonts w:cstheme="minorHAnsi"/>
+        </w:rPr>
+        <w:t>s</w:t>
+      </w:r>
+      <w:r>
+        <w:rPr>
+          <w:rFonts w:cstheme="minorHAnsi"/>
+        </w:rPr>
+        <w:t xml:space="preserve"> opci</w:t>
+      </w:r>
+      <w:r>
+        <w:rPr>
+          <w:rFonts w:cstheme="minorHAnsi"/>
+        </w:rPr>
+        <w:t>ones</w:t>
+      </w:r>
+      <w:r>
+        <w:rPr>
+          <w:rFonts w:cstheme="minorHAnsi"/>
+        </w:rPr>
+        <w:t xml:space="preserve"> </w:t>
+      </w:r>
+      <w:proofErr w:type="spellStart"/>
+      <w:r>
+        <w:rPr>
+          <w:rFonts w:cstheme="minorHAnsi"/>
+        </w:rPr>
+        <w:t>fastqc</w:t>
+      </w:r>
+      <w:proofErr w:type="spellEnd"/>
+      <w:r>
+        <w:rPr>
+          <w:rFonts w:cstheme="minorHAnsi"/>
+        </w:rPr>
+        <w:t xml:space="preserve"> </w:t>
+      </w:r>
+      <w:r>
+        <w:rPr>
+          <w:rFonts w:cstheme="minorHAnsi"/>
+        </w:rPr>
+        <w:t>y busco son</w:t>
+      </w:r>
+      <w:r>
+        <w:rPr>
+          <w:rFonts w:cstheme="minorHAnsi"/>
+        </w:rPr>
+        <w:t xml:space="preserve"> opcional</w:t>
+      </w:r>
+      <w:r>
+        <w:rPr>
+          <w:rFonts w:cstheme="minorHAnsi"/>
+        </w:rPr>
+        <w:t>es</w:t>
+      </w:r>
+      <w:r>
+        <w:rPr>
+          <w:rFonts w:cstheme="minorHAnsi"/>
+        </w:rPr>
+        <w:t xml:space="preserve">. </w:t>
+      </w:r>
+      <w:r>
+        <w:rPr>
+          <w:rFonts w:cstheme="minorHAnsi"/>
+        </w:rPr>
+        <w:t>Si no se indican, se ejecutarán por defecto.</w:t>
+      </w:r>
+    </w:p>
+    <w:p>
+      <w:pPr>
+        <w:jc w:val="both"/>
+        <w:rPr>
+          <w:rFonts w:ascii="Space Mono" w:hAnsi="Space Mono" w:cstheme="minorHAnsi"/>
+        </w:rPr>
+      </w:pPr>
+      <w:r>
+        <w:rPr>
+          <w:rFonts w:cstheme="minorHAnsi"/>
+        </w:rPr>
+        <w:t>Si no se parte desde los reads, no se realizará el cálculo de los niveles de expresión.</w:t>
+      </w:r>
+    </w:p>
+    <w:p>
+      <w:pPr>
+        <w:jc w:val="both"/>
+        <w:rPr>
+          <w:rFonts w:cstheme="minorHAnsi"/>
+        </w:rPr>
+      </w:pPr>
+      <w:r>
+        <w:rPr>
+          <w:rFonts w:cstheme="minorHAnsi"/>
+        </w:rPr>
+        <w:t xml:space="preserve">Las opciones db2 y db3 </w:t>
+      </w:r>
+      <w:r>
+        <w:rPr>
+          <w:rFonts w:cstheme="minorHAnsi"/>
+        </w:rPr>
+        <w:t xml:space="preserve">también </w:t>
+      </w:r>
+      <w:r>
+        <w:rPr>
+          <w:rFonts w:cstheme="minorHAnsi"/>
+        </w:rPr>
+        <w:t>son opcionales. Debemos incluirlos si queremos que se haga la clasificación por superfamilias.</w:t>
+      </w:r>
+      <w:r>
+        <w:rPr>
+          <w:rFonts w:cstheme="minorHAnsi"/>
+        </w:rPr>
+        <w:t xml:space="preserve"> En ese caso, también debemos descargarnos el directorio de resultados </w:t>
+      </w:r>
+      <w:r>
+        <w:rPr>
+          <w:rFonts w:cstheme="minorHAnsi"/>
+        </w:rPr>
+        <w:t xml:space="preserve">ya se </w:t>
+      </w:r>
+      <w:r>
+        <w:rPr>
+          <w:rFonts w:cstheme="minorHAnsi"/>
+        </w:rPr>
+        <w:t>dentro de “</w:t>
+      </w:r>
+      <w:proofErr w:type="spellStart"/>
+      <w:r>
+        <w:rPr>
+          <w:rFonts w:cstheme="minorHAnsi"/>
+        </w:rPr>
+        <w:t>superfamily</w:t>
+      </w:r>
+      <w:proofErr w:type="spellEnd"/>
+      <w:r>
+        <w:rPr>
+          <w:rFonts w:cstheme="minorHAnsi"/>
+        </w:rPr>
+        <w:t>”</w:t>
+      </w:r>
+      <w:r>
+        <w:rPr>
+          <w:rFonts w:cstheme="minorHAnsi"/>
+        </w:rPr>
+        <w:t xml:space="preserve"> o dentro de “</w:t>
+      </w:r>
+      <w:proofErr w:type="spellStart"/>
+      <w:r>
+        <w:rPr>
+          <w:rFonts w:cstheme="minorHAnsi"/>
+        </w:rPr>
+        <w:t>quantification</w:t>
+      </w:r>
+      <w:proofErr w:type="spellEnd"/>
+      <w:r>
+        <w:rPr>
+          <w:rFonts w:cstheme="minorHAnsi"/>
+        </w:rPr>
+        <w:t>” si se ha realizado el cálculo de los niveles de expresión.</w:t>
+      </w:r>
+    </w:p>
+    <w:p>
+      <w:pPr>
+        <w:jc w:val="both"/>
+        <w:rPr>
+          <w:rFonts w:cstheme="minorHAnsi"/>
+        </w:rPr>
+      </w:pPr>
+      <w:r>
+        <w:rPr>
+          <w:rFonts w:cstheme="minorHAnsi"/>
+        </w:rPr>
+        <w:t>Una vez tengamos el directorio en nuestro PC, se debe</w:t>
+      </w:r>
+      <w:r>
+        <w:rPr>
+          <w:rFonts w:cstheme="minorHAnsi"/>
+        </w:rPr>
+        <w:t xml:space="preserve"> ejecutar la herramienta “</w:t>
+      </w:r>
+      <w:r>
+        <w:rPr>
+          <w:rFonts w:cstheme="minorHAnsi"/>
+        </w:rPr>
+        <w:t>resultados</w:t>
+      </w:r>
+      <w:r>
+        <w:rPr>
+          <w:rFonts w:cstheme="minorHAnsi"/>
+        </w:rPr>
+        <w:t>ToExcel.exe”.</w:t>
+      </w:r>
+    </w:p>
+    <w:p>
+      <w:pPr>
+        <w:jc w:val="both"/>
+        <w:rPr>
+          <w:rFonts w:cstheme="minorHAnsi"/>
+        </w:rPr>
+      </w:pPr>
+      <w:r>
+        <w:rPr>
+          <w:rFonts w:cstheme="minorHAnsi"/>
+        </w:rPr>
+        <w:t xml:space="preserve">En caso </w:t>
+      </w:r>
+      <w:r>
+        <w:rPr>
+          <w:rFonts w:cstheme="minorHAnsi"/>
+        </w:rPr>
+        <w:t>de que no se hayan indicado las opciones db2 y db3</w:t>
+      </w:r>
+      <w:r>
+        <w:rPr>
+          <w:rFonts w:cstheme="minorHAnsi"/>
+        </w:rPr>
+        <w:t>, el filtro acabará con la ejecución del paso 9</w:t>
+      </w:r>
+      <w:r>
+        <w:rPr>
+          <w:rFonts w:cstheme="minorHAnsi"/>
+        </w:rPr>
+        <w:t xml:space="preserve"> y deberemos revisar</w:t>
+      </w:r>
+      <w:r>
+        <w:rPr>
+          <w:rFonts w:cstheme="minorHAnsi"/>
+        </w:rPr>
+        <w:t xml:space="preserve"> </w:t>
+      </w:r>
+      <w:r>
+        <w:rPr>
+          <w:rFonts w:cstheme="minorHAnsi"/>
+        </w:rPr>
+        <w:t>los alineamientos obtenidos en “</w:t>
+      </w:r>
+      <w:proofErr w:type="spellStart"/>
+      <w:r>
+        <w:rPr>
+          <w:rFonts w:cstheme="minorHAnsi"/>
+        </w:rPr>
+        <w:t>metionine_filter</w:t>
+      </w:r>
+      <w:proofErr w:type="spellEnd"/>
+      <w:r>
+        <w:rPr>
+          <w:rFonts w:cstheme="minorHAnsi"/>
+        </w:rPr>
+        <w:t>”.</w:t>
+      </w:r>
+      <w:r>
+        <w:rPr>
+          <w:rFonts w:cstheme="minorHAnsi"/>
+        </w:rPr>
+        <w:t xml:space="preserve"> Nota: tampoco se realizará el cálculo de los niveles de expresión.</w:t>
+      </w:r>
+    </w:p>
+    <w:p>
+      <w:pPr>
+        <w:jc w:val="both"/>
+        <w:rPr>
+          <w:rFonts w:cstheme="minorHAnsi"/>
+        </w:rPr>
+      </w:pPr>
+      <w:r>
+        <w:rPr>
+          <w:rFonts w:cstheme="minorHAnsi"/>
+        </w:rPr>
+        <w:t xml:space="preserve">Para facilitar la escritura del comando </w:t>
+      </w:r>
+      <w:proofErr w:type="spellStart"/>
+      <w:r>
+        <w:rPr>
+          <w:rFonts w:ascii="Space Mono" w:hAnsi="Space Mono" w:cstheme="minorHAnsi"/>
+        </w:rPr>
+        <w:t>s</w:t>
+      </w:r>
+      <w:r>
+        <w:rPr>
+          <w:rFonts w:ascii="Space Mono" w:hAnsi="Space Mono" w:cstheme="minorHAnsi"/>
+        </w:rPr>
+        <w:t>batch</w:t>
+      </w:r>
+      <w:proofErr w:type="spellEnd"/>
+      <w:r>
+        <w:rPr>
+          <w:rFonts w:cstheme="minorHAnsi"/>
+        </w:rPr>
+        <w:t>, disponemos de una aplicación ejecutable en Windows llamada “promptGenerator.exe” en la que podemos introducir las rutas de los ficheros y marcar las diferentes casillas de opciones.</w:t>
+      </w:r>
+    </w:p>
+    <w:p>
+      <w:pPr>
+        <w:jc w:val="both"/>
+        <w:rPr>
+          <w:rFonts w:cstheme="minorHAnsi"/>
+        </w:rPr>
+      </w:pPr>
+      <w:r>
+        <w:rPr>
+          <w:rFonts w:cstheme="minorHAnsi"/>
+          <w:noProof/>
+        </w:rPr>
         <w:lastRenderedPageBreak/>
-        <w:t>Las opciones son las siguientes:</w:t>
-      </w:r>
-    </w:p>
-    <w:p>
-      <w:pPr>
-        <w:jc w:val="both"/>
-        <w:rPr>
-          <w:rFonts w:ascii="Space Mono" w:hAnsi="Space Mono" w:cstheme="minorHAnsi"/>
-        </w:rPr>
-      </w:pPr>
-      <w:r>
-        <w:rPr>
-          <w:rFonts w:ascii="Space Mono" w:hAnsi="Space Mono" w:cstheme="minorHAnsi"/>
-        </w:rPr>
-        <w:t>--r1 ruta/del/read1</w:t>
-      </w:r>
-    </w:p>
-    <w:p>
-      <w:pPr>
-        <w:jc w:val="both"/>
-        <w:rPr>
-          <w:rFonts w:ascii="Space Mono" w:hAnsi="Space Mono" w:cstheme="minorHAnsi"/>
-        </w:rPr>
-      </w:pPr>
-      <w:r>
-        <w:rPr>
-          <w:rFonts w:ascii="Space Mono" w:hAnsi="Space Mono" w:cstheme="minorHAnsi"/>
-        </w:rPr>
-        <w:t>--r2 ruta/del/read2</w:t>
-      </w:r>
-    </w:p>
-    <w:p>
-      <w:pPr>
-        <w:jc w:val="both"/>
-        <w:rPr>
-          <w:rFonts w:ascii="Space Mono" w:hAnsi="Space Mono" w:cstheme="minorHAnsi"/>
-        </w:rPr>
-      </w:pPr>
-      <w:r>
-        <w:rPr>
-          <w:rFonts w:ascii="Space Mono" w:hAnsi="Space Mono" w:cstheme="minorHAnsi"/>
-        </w:rPr>
-        <w:t>--d</w:t>
-      </w:r>
-      <w:r>
-        <w:rPr>
-          <w:rFonts w:ascii="Space Mono" w:hAnsi="Space Mono" w:cstheme="minorHAnsi"/>
-        </w:rPr>
-        <w:t>b</w:t>
-      </w:r>
-      <w:r>
-        <w:rPr>
-          <w:rFonts w:ascii="Space Mono" w:hAnsi="Space Mono" w:cstheme="minorHAnsi"/>
-        </w:rPr>
-        <w:t>1</w:t>
-      </w:r>
-      <w:r>
-        <w:rPr>
-          <w:rFonts w:ascii="Space Mono" w:hAnsi="Space Mono" w:cstheme="minorHAnsi"/>
-        </w:rPr>
-        <w:t xml:space="preserve"> ruta/de/la/base/de/datos</w:t>
-      </w:r>
-    </w:p>
-    <w:p>
-      <w:pPr>
-        <w:jc w:val="both"/>
-        <w:rPr>
-          <w:rFonts w:ascii="Space Mono" w:hAnsi="Space Mono" w:cstheme="minorHAnsi"/>
-        </w:rPr>
-      </w:pPr>
-      <w:r>
-        <w:rPr>
-          <w:rFonts w:ascii="Space Mono" w:hAnsi="Space Mono" w:cstheme="minorHAnsi"/>
-        </w:rPr>
-        <w:t>--</w:t>
-      </w:r>
-      <w:r>
-        <w:rPr>
-          <w:rFonts w:ascii="Space Mono" w:hAnsi="Space Mono" w:cstheme="minorHAnsi"/>
-        </w:rPr>
-        <w:t>trinity ruta/</w:t>
-      </w:r>
-      <w:r>
-        <w:rPr>
-          <w:rFonts w:ascii="Space Mono" w:hAnsi="Space Mono" w:cstheme="minorHAnsi"/>
-        </w:rPr>
-        <w:t>del/fichero/ensamblado</w:t>
-      </w:r>
-    </w:p>
-    <w:p>
-      <w:pPr>
-        <w:jc w:val="both"/>
-        <w:rPr>
-          <w:rFonts w:ascii="Space Mono" w:hAnsi="Space Mono" w:cstheme="minorHAnsi"/>
-        </w:rPr>
-      </w:pPr>
-      <w:r>
-        <w:rPr>
-          <w:rFonts w:ascii="Space Mono" w:hAnsi="Space Mono" w:cstheme="minorHAnsi"/>
-        </w:rPr>
-        <w:t>--db2 ruta/de/la/base/de/datos/de/péptidos/señal</w:t>
-      </w:r>
-    </w:p>
-    <w:p>
-      <w:pPr>
-        <w:jc w:val="both"/>
-        <w:rPr>
-          <w:rFonts w:ascii="Space Mono" w:hAnsi="Space Mono" w:cstheme="minorHAnsi"/>
-        </w:rPr>
-      </w:pPr>
-      <w:r>
-        <w:rPr>
-          <w:rFonts w:ascii="Space Mono" w:hAnsi="Space Mono" w:cstheme="minorHAnsi"/>
-        </w:rPr>
-        <w:t>--db3 ruta/de/la/base/de/datos/de/superfamilias</w:t>
-      </w:r>
-    </w:p>
-    <w:p>
-      <w:pPr>
-        <w:jc w:val="both"/>
-        <w:rPr>
-          <w:rFonts w:ascii="Space Mono" w:hAnsi="Space Mono" w:cstheme="minorHAnsi"/>
-        </w:rPr>
-      </w:pPr>
-      <w:r>
-        <w:rPr>
-          <w:rFonts w:ascii="Space Mono" w:hAnsi="Space Mono" w:cstheme="minorHAnsi"/>
-        </w:rPr>
-        <w:t>--fastqc true/false</w:t>
-      </w:r>
-    </w:p>
-    <w:p>
-      <w:pPr>
-        <w:jc w:val="both"/>
-        <w:rPr>
-          <w:rFonts w:ascii="Space Mono" w:hAnsi="Space Mono" w:cstheme="minorHAnsi"/>
-        </w:rPr>
-      </w:pPr>
-      <w:r>
-        <w:rPr>
-          <w:rFonts w:ascii="Space Mono" w:hAnsi="Space Mono" w:cstheme="minorHAnsi"/>
-        </w:rPr>
-        <w:t>--busco true/false</w:t>
-      </w:r>
-    </w:p>
-    <w:p>
-      <w:pPr>
-        <w:jc w:val="both"/>
-        <w:rPr>
-          <w:rFonts w:cstheme="minorHAnsi"/>
-        </w:rPr>
-      </w:pPr>
-      <w:r>
-        <w:rPr>
-          <w:rFonts w:cstheme="minorHAnsi"/>
-        </w:rPr>
-        <w:t>La</w:t>
-      </w:r>
-      <w:r>
-        <w:rPr>
-          <w:rFonts w:cstheme="minorHAnsi"/>
-        </w:rPr>
-        <w:t>s</w:t>
-      </w:r>
-      <w:r>
-        <w:rPr>
-          <w:rFonts w:cstheme="minorHAnsi"/>
-        </w:rPr>
-        <w:t xml:space="preserve"> opci</w:t>
-      </w:r>
-      <w:r>
-        <w:rPr>
-          <w:rFonts w:cstheme="minorHAnsi"/>
-        </w:rPr>
-        <w:t>ones</w:t>
-      </w:r>
-      <w:r>
-        <w:rPr>
-          <w:rFonts w:cstheme="minorHAnsi"/>
-        </w:rPr>
-        <w:t xml:space="preserve"> fastqc </w:t>
-      </w:r>
-      <w:r>
-        <w:rPr>
-          <w:rFonts w:cstheme="minorHAnsi"/>
-        </w:rPr>
-        <w:t>y busco son</w:t>
-      </w:r>
-      <w:r>
-        <w:rPr>
-          <w:rFonts w:cstheme="minorHAnsi"/>
-        </w:rPr>
-        <w:t xml:space="preserve"> opcional</w:t>
-      </w:r>
-      <w:r>
-        <w:rPr>
-          <w:rFonts w:cstheme="minorHAnsi"/>
-        </w:rPr>
-        <w:t>es</w:t>
-      </w:r>
-      <w:r>
-        <w:rPr>
-          <w:rFonts w:cstheme="minorHAnsi"/>
-        </w:rPr>
-        <w:t xml:space="preserve">. </w:t>
-      </w:r>
-      <w:r>
-        <w:rPr>
-          <w:rFonts w:cstheme="minorHAnsi"/>
-        </w:rPr>
-        <w:t>Si no se indican, se ejecutarán por defecto.</w:t>
-      </w:r>
-    </w:p>
-    <w:p>
-      <w:pPr>
-        <w:jc w:val="both"/>
-        <w:rPr>
-          <w:rFonts w:ascii="Space Mono" w:hAnsi="Space Mono" w:cstheme="minorHAnsi"/>
-        </w:rPr>
-      </w:pPr>
-      <w:r>
-        <w:rPr>
-          <w:rFonts w:cstheme="minorHAnsi"/>
-        </w:rPr>
-        <w:t>Si no se parte desde los reads, no se realizará el cálculo de los niveles de expresión.</w:t>
-      </w:r>
-    </w:p>
-    <w:p>
-      <w:pPr>
-        <w:jc w:val="both"/>
-        <w:rPr>
-          <w:rFonts w:cstheme="minorHAnsi"/>
-        </w:rPr>
-      </w:pPr>
-      <w:r>
-        <w:rPr>
-          <w:rFonts w:cstheme="minorHAnsi"/>
-        </w:rPr>
-        <w:t xml:space="preserve">Las opciones db2 y db3 </w:t>
-      </w:r>
-      <w:r>
-        <w:rPr>
-          <w:rFonts w:cstheme="minorHAnsi"/>
-        </w:rPr>
-        <w:t xml:space="preserve">también </w:t>
-      </w:r>
-      <w:r>
-        <w:rPr>
-          <w:rFonts w:cstheme="minorHAnsi"/>
-        </w:rPr>
-        <w:t>son opcionales. Debemos incluirlos si queremos que se haga la clasificación por superfamilias.</w:t>
-      </w:r>
-      <w:r>
-        <w:rPr>
-          <w:rFonts w:cstheme="minorHAnsi"/>
-        </w:rPr>
-        <w:t xml:space="preserve"> En ese caso, también debemos descargarnos el directorio de resultados </w:t>
-      </w:r>
-      <w:r>
-        <w:rPr>
-          <w:rFonts w:cstheme="minorHAnsi"/>
-        </w:rPr>
-        <w:t xml:space="preserve">ya se </w:t>
-      </w:r>
-      <w:r>
-        <w:rPr>
-          <w:rFonts w:cstheme="minorHAnsi"/>
-        </w:rPr>
-        <w:t>dentro de “superfamily”</w:t>
-      </w:r>
-      <w:r>
-        <w:rPr>
-          <w:rFonts w:cstheme="minorHAnsi"/>
-        </w:rPr>
-        <w:t xml:space="preserve"> o dentro de “quantification” si se ha realizado el cálculo de los niveles de expresión.</w:t>
-      </w:r>
-    </w:p>
-    <w:p>
-      <w:pPr>
-        <w:jc w:val="both"/>
-        <w:rPr>
-          <w:rFonts w:cstheme="minorHAnsi"/>
-        </w:rPr>
-      </w:pPr>
-      <w:r>
-        <w:rPr>
-          <w:rFonts w:cstheme="minorHAnsi"/>
-        </w:rPr>
-        <w:t>Una vez tengamos el directorio en nuestro PC, se debe</w:t>
-      </w:r>
-      <w:r>
-        <w:rPr>
-          <w:rFonts w:cstheme="minorHAnsi"/>
-        </w:rPr>
-        <w:t xml:space="preserve"> ejecutar la herramienta “</w:t>
-      </w:r>
-      <w:r>
-        <w:rPr>
-          <w:rFonts w:cstheme="minorHAnsi"/>
-        </w:rPr>
-        <w:t>resultados</w:t>
-      </w:r>
-      <w:r>
-        <w:rPr>
-          <w:rFonts w:cstheme="minorHAnsi"/>
-        </w:rPr>
-        <w:t>ToExcel.exe”.</w:t>
-      </w:r>
-    </w:p>
-    <w:p>
-      <w:pPr>
-        <w:jc w:val="both"/>
-        <w:rPr>
-          <w:rFonts w:cstheme="minorHAnsi"/>
-        </w:rPr>
-      </w:pPr>
-      <w:r>
-        <w:rPr>
-          <w:rFonts w:cstheme="minorHAnsi"/>
-        </w:rPr>
-        <w:t xml:space="preserve">En caso </w:t>
-      </w:r>
-      <w:r>
-        <w:rPr>
-          <w:rFonts w:cstheme="minorHAnsi"/>
-        </w:rPr>
-        <w:t>de que no se hayan indicado las opciones db2 y db3</w:t>
-      </w:r>
-      <w:r>
-        <w:rPr>
-          <w:rFonts w:cstheme="minorHAnsi"/>
-        </w:rPr>
-        <w:t>, el filtro acabará con la ejecución del paso 9</w:t>
-      </w:r>
-      <w:r>
-        <w:rPr>
-          <w:rFonts w:cstheme="minorHAnsi"/>
-        </w:rPr>
-        <w:t xml:space="preserve"> y deberemos revisar</w:t>
-      </w:r>
-      <w:r>
-        <w:rPr>
-          <w:rFonts w:cstheme="minorHAnsi"/>
-        </w:rPr>
-        <w:t xml:space="preserve"> </w:t>
-      </w:r>
-      <w:r>
-        <w:rPr>
-          <w:rFonts w:cstheme="minorHAnsi"/>
-        </w:rPr>
-        <w:t>los alineamientos obtenidos en “metionine_filter”.</w:t>
-      </w:r>
-      <w:r>
-        <w:rPr>
-          <w:rFonts w:cstheme="minorHAnsi"/>
-        </w:rPr>
-        <w:t xml:space="preserve"> Nota: tampoco se realizará el cálculo de los niveles de expresión.</w:t>
-      </w:r>
-    </w:p>
-    <w:p>
-      <w:pPr>
-        <w:jc w:val="both"/>
-        <w:rPr>
-          <w:rFonts w:cstheme="minorHAnsi"/>
-        </w:rPr>
-      </w:pPr>
-      <w:r>
-        <w:rPr>
-          <w:rFonts w:cstheme="minorHAnsi"/>
-        </w:rPr>
-        <w:t xml:space="preserve">Para facilitar la escritura del comando </w:t>
-      </w:r>
-      <w:r>
-        <w:rPr>
-          <w:rFonts w:ascii="Space Mono" w:hAnsi="Space Mono" w:cstheme="minorHAnsi"/>
-        </w:rPr>
-        <w:t>s</w:t>
-      </w:r>
-      <w:r>
-        <w:rPr>
-          <w:rFonts w:ascii="Space Mono" w:hAnsi="Space Mono" w:cstheme="minorHAnsi"/>
-        </w:rPr>
-        <w:t>batch</w:t>
-      </w:r>
-      <w:r>
-        <w:rPr>
-          <w:rFonts w:cstheme="minorHAnsi"/>
-        </w:rPr>
-        <w:t>, disponemos de una aplicación ejecutable en Windows llamada “promptGenerator.exe” en la que podemos introducir las rutas de los ficheros y marcar las diferentes casillas de opciones.</w:t>
-      </w:r>
-    </w:p>
-    <w:p>
-      <w:pPr>
-        <w:jc w:val="both"/>
-        <w:rPr>
-          <w:rFonts w:cstheme="minorHAnsi"/>
-        </w:rPr>
-      </w:pPr>
-      <w:r>
-        <w:rPr>
-          <w:rFonts w:cstheme="minorHAnsi"/>
-          <w:noProof/>
-        </w:rPr>
         <w:drawing>
           <wp:inline distT="0" distB="0" distL="0" distR="0" wp14:anchorId="5EBA0833" wp14:editId="3497CD43">
             <wp:extent cx="5392420" cy="1723390"/>
@@ -6630,7 +7974,49 @@
         <w:rPr>
           <w:rFonts w:cstheme="minorHAnsi"/>
         </w:rPr>
-        <w:t>Para introducir correctamente las rutas de los ficheros en los campos de texto, podemos utilizar la función “copy full path” en el explorador de archivos de Bitvise.</w:t>
+        <w:t>Para introducir correctamente las rutas de los ficheros en los campos de texto, podemos utilizar la función “</w:t>
+      </w:r>
+      <w:proofErr w:type="spellStart"/>
+      <w:r>
+        <w:rPr>
+          <w:rFonts w:cstheme="minorHAnsi"/>
+        </w:rPr>
+        <w:t>copy</w:t>
+      </w:r>
+      <w:proofErr w:type="spellEnd"/>
+      <w:r>
+        <w:rPr>
+          <w:rFonts w:cstheme="minorHAnsi"/>
+        </w:rPr>
+        <w:t xml:space="preserve"> full </w:t>
+      </w:r>
+      <w:proofErr w:type="spellStart"/>
+      <w:r>
+        <w:rPr>
+          <w:rFonts w:cstheme="minorHAnsi"/>
+        </w:rPr>
+        <w:t>path</w:t>
+      </w:r>
+      <w:proofErr w:type="spellEnd"/>
+      <w:r>
+        <w:rPr>
+          <w:rFonts w:cstheme="minorHAnsi"/>
+        </w:rPr>
+        <w:t xml:space="preserve">” en el explorador de archivos de </w:t>
+      </w:r>
+      <w:proofErr w:type="spellStart"/>
+      <w:r>
+        <w:rPr>
+          <w:rFonts w:cstheme="minorHAnsi"/>
+        </w:rPr>
+        <w:t>Bitvise</w:t>
+      </w:r>
+      <w:proofErr w:type="spellEnd"/>
+      <w:r>
+        <w:rPr>
+          <w:rFonts w:cstheme="minorHAnsi"/>
+        </w:rPr>
+        <w:t>.</w:t>
       </w:r>
     </w:p>
     <w:p>
@@ -6645,7 +8031,6 @@
           <w:rFonts w:cstheme="minorHAnsi"/>
           <w:noProof/>
         </w:rPr>
-        <w:lastRenderedPageBreak/>
         <w:drawing>
           <wp:inline distT="0" distB="0" distL="0" distR="0" wp14:anchorId="7388D822" wp14:editId="2AE78237">
             <wp:extent cx="5207000" cy="3962274"/>
@@ -6707,7 +8092,21 @@
         <w:rPr>
           <w:rFonts w:cstheme="minorHAnsi"/>
         </w:rPr>
-        <w:t>Pegamos las rutas con Ctrl+v en los campos de texto correspondientes y pulsamos el botón “Generar comando”.</w:t>
+        <w:t xml:space="preserve">Pegamos las rutas con </w:t>
+      </w:r>
+      <w:proofErr w:type="spellStart"/>
+      <w:r>
+        <w:rPr>
+          <w:rFonts w:cstheme="minorHAnsi"/>
+        </w:rPr>
+        <w:t>Ctrl+v</w:t>
+      </w:r>
+      <w:proofErr w:type="spellEnd"/>
+      <w:r>
+        <w:rPr>
+          <w:rFonts w:cstheme="minorHAnsi"/>
+        </w:rPr>
+        <w:t xml:space="preserve"> en los campos de texto correspondientes y pulsamos el botón “Generar comando”.</w:t>
       </w:r>
     </w:p>
     <w:p>
@@ -6783,7 +8182,36 @@
         <w:rPr>
           <w:rFonts w:cstheme="minorHAnsi"/>
         </w:rPr>
-        <w:t>Luego, dentro de la consola de comandos y situados en el directorio de trabajo donde se encuentra “autolauncher.sh”, pulsamos click derecho con el ratón para que el comando se copie en la consola y pulsamos enter para ejecutarlo.</w:t>
+        <w:lastRenderedPageBreak/>
+        <w:t xml:space="preserve">Luego, dentro de la consola de comandos y situados en el directorio de trabajo donde se encuentra “autolauncher.sh”, pulsamos </w:t>
+      </w:r>
+      <w:proofErr w:type="spellStart"/>
+      <w:r>
+        <w:rPr>
+          <w:rFonts w:cstheme="minorHAnsi"/>
+        </w:rPr>
+        <w:t>click</w:t>
+      </w:r>
+      <w:proofErr w:type="spellEnd"/>
+      <w:r>
+        <w:rPr>
+          <w:rFonts w:cstheme="minorHAnsi"/>
+        </w:rPr>
+        <w:t xml:space="preserve"> derecho con el ratón para que el comando se copie en la consola y pulsamos </w:t>
+      </w:r>
+      <w:proofErr w:type="spellStart"/>
+      <w:r>
+        <w:rPr>
+          <w:rFonts w:cstheme="minorHAnsi"/>
+        </w:rPr>
+        <w:t>enter</w:t>
+      </w:r>
+      <w:proofErr w:type="spellEnd"/>
+      <w:r>
+        <w:rPr>
+          <w:rFonts w:cstheme="minorHAnsi"/>
+        </w:rPr>
+        <w:t xml:space="preserve"> para ejecutarlo.</w:t>
       </w:r>
     </w:p>
     <w:p>
@@ -6891,7 +8319,35 @@
         <w:rPr>
           <w:rFonts w:cstheme="minorHAnsi"/>
         </w:rPr>
-        <w:t xml:space="preserve"> “t-filter.err” y “t-filter.out” </w:t>
+        <w:t xml:space="preserve"> “t-</w:t>
+      </w:r>
+      <w:proofErr w:type="spellStart"/>
+      <w:r>
+        <w:rPr>
+          <w:rFonts w:cstheme="minorHAnsi"/>
+        </w:rPr>
+        <w:t>filter.err</w:t>
+      </w:r>
+      <w:proofErr w:type="spellEnd"/>
+      <w:r>
+        <w:rPr>
+          <w:rFonts w:cstheme="minorHAnsi"/>
+        </w:rPr>
+        <w:t>” y “t-</w:t>
+      </w:r>
+      <w:proofErr w:type="spellStart"/>
+      <w:r>
+        <w:rPr>
+          <w:rFonts w:cstheme="minorHAnsi"/>
+        </w:rPr>
+        <w:t>filter.out</w:t>
+      </w:r>
+      <w:proofErr w:type="spellEnd"/>
+      <w:r>
+        <w:rPr>
+          <w:rFonts w:cstheme="minorHAnsi"/>
+        </w:rPr>
+        <w:t xml:space="preserve">” </w:t>
       </w:r>
       <w:r>
         <w:rPr>
@@ -6917,15 +8373,16 @@
         <w:rPr>
           <w:rFonts w:cstheme="minorHAnsi"/>
         </w:rPr>
-        <w:lastRenderedPageBreak/>
         <w:t>Una vez ejecutado podremos descargarnos el directorio “resultados” correspondiente para su transformación con la herramienta “</w:t>
       </w:r>
+      <w:proofErr w:type="spellStart"/>
       <w:r>
         <w:rPr>
           <w:rFonts w:cstheme="minorHAnsi"/>
         </w:rPr>
         <w:t>resultadosToExcel</w:t>
       </w:r>
+      <w:proofErr w:type="spellEnd"/>
       <w:r>
         <w:rPr>
           <w:rFonts w:cstheme="minorHAnsi"/>
@@ -6970,15 +8427,38 @@
         <w:rPr>
           <w:rFonts w:cstheme="minorHAnsi"/>
         </w:rPr>
-        <w:t xml:space="preserve">Si durante la ejecución de autolauncher ha ocurrido algún error, </w:t>
+        <w:t xml:space="preserve">Si durante la ejecución de </w:t>
+      </w:r>
+      <w:proofErr w:type="spellStart"/>
+      <w:r>
+        <w:rPr>
+          <w:rFonts w:cstheme="minorHAnsi"/>
+        </w:rPr>
+        <w:t>autolauncher</w:t>
+      </w:r>
+      <w:proofErr w:type="spellEnd"/>
+      <w:r>
+        <w:rPr>
+          <w:rFonts w:cstheme="minorHAnsi"/>
+        </w:rPr>
+        <w:t xml:space="preserve"> ha ocurrido algún error, </w:t>
       </w:r>
       <w:r>
         <w:rPr>
           <w:rFonts w:cstheme="minorHAnsi"/>
           <w:u w:val="single"/>
         </w:rPr>
-        <w:t>no se podrá volver a ejecutar autolauncher</w:t>
-      </w:r>
+        <w:t xml:space="preserve">no se podrá volver a ejecutar </w:t>
+      </w:r>
+      <w:proofErr w:type="spellStart"/>
+      <w:r>
+        <w:rPr>
+          <w:rFonts w:cstheme="minorHAnsi"/>
+          <w:u w:val="single"/>
+        </w:rPr>
+        <w:t>autolauncher</w:t>
+      </w:r>
+      <w:proofErr w:type="spellEnd"/>
       <w:r>
         <w:rPr>
           <w:rFonts w:cstheme="minorHAnsi"/>
@@ -7012,11 +8492,19 @@
           <w:rFonts w:cstheme="minorHAnsi"/>
         </w:rPr>
       </w:pPr>
+      <w:proofErr w:type="spellStart"/>
       <w:r>
         <w:rPr>
           <w:rFonts w:ascii="Space Mono" w:hAnsi="Space Mono" w:cstheme="minorHAnsi"/>
         </w:rPr>
-        <w:t xml:space="preserve">sbatch clean.sh </w:t>
+        <w:t>sbatch</w:t>
+      </w:r>
+      <w:proofErr w:type="spellEnd"/>
+      <w:r>
+        <w:rPr>
+          <w:rFonts w:ascii="Space Mono" w:hAnsi="Space Mono" w:cstheme="minorHAnsi"/>
+        </w:rPr>
+        <w:t xml:space="preserve"> clean.sh </w:t>
       </w:r>
       <w:r>
         <w:rPr>
@@ -7067,23 +8555,39 @@
           <w:rFonts w:ascii="Space Mono" w:hAnsi="Space Mono" w:cstheme="minorHAnsi"/>
         </w:rPr>
       </w:pPr>
+      <w:proofErr w:type="spellStart"/>
       <w:r>
         <w:rPr>
           <w:rFonts w:ascii="Space Mono" w:hAnsi="Space Mono" w:cstheme="minorHAnsi"/>
         </w:rPr>
-        <w:t xml:space="preserve">sbatch clean.sh </w:t>
-      </w:r>
+        <w:t>sbatch</w:t>
+      </w:r>
+      <w:proofErr w:type="spellEnd"/>
       <w:r>
         <w:rPr>
           <w:rFonts w:ascii="Space Mono" w:hAnsi="Space Mono" w:cstheme="minorHAnsi"/>
         </w:rPr>
+        <w:t xml:space="preserve"> clean.sh </w:t>
+      </w:r>
+      <w:r>
+        <w:rPr>
+          <w:rFonts w:ascii="Space Mono" w:hAnsi="Space Mono" w:cstheme="minorHAnsi"/>
+        </w:rPr>
         <w:t>--</w:t>
       </w:r>
+      <w:proofErr w:type="spellStart"/>
       <w:r>
         <w:rPr>
           <w:rFonts w:ascii="Space Mono" w:hAnsi="Space Mono" w:cstheme="minorHAnsi"/>
         </w:rPr>
-        <w:t xml:space="preserve">all </w:t>
+        <w:t>all</w:t>
+      </w:r>
+      <w:proofErr w:type="spellEnd"/>
+      <w:r>
+        <w:rPr>
+          <w:rFonts w:ascii="Space Mono" w:hAnsi="Space Mono" w:cstheme="minorHAnsi"/>
+        </w:rPr>
+        <w:t xml:space="preserve"> </w:t>
       </w:r>
       <w:r>
         <w:rPr>
@@ -7139,7 +8643,21 @@
         <w:rPr>
           <w:rFonts w:cstheme="minorHAnsi"/>
         </w:rPr>
-        <w:t xml:space="preserve">rear un nuevo directorio de trabajo a partir del template e incluir los reads o el </w:t>
+        <w:t xml:space="preserve">rear un nuevo directorio de trabajo a partir del </w:t>
+      </w:r>
+      <w:proofErr w:type="spellStart"/>
+      <w:r>
+        <w:rPr>
+          <w:rFonts w:cstheme="minorHAnsi"/>
+        </w:rPr>
+        <w:t>template</w:t>
+      </w:r>
+      <w:proofErr w:type="spellEnd"/>
+      <w:r>
+        <w:rPr>
+          <w:rFonts w:cstheme="minorHAnsi"/>
+        </w:rPr>
+        <w:t xml:space="preserve"> e incluir los reads o el </w:t>
       </w:r>
       <w:r>
         <w:rPr>
@@ -7159,12 +8677,28 @@
         </w:rPr>
         <w:t xml:space="preserve"> Una vez rescatado del antiguo directorio los ficheros necesarios, ya podemos eliminarlo con el comando: </w:t>
       </w:r>
+      <w:proofErr w:type="spellStart"/>
       <w:r>
         <w:rPr>
           <w:rFonts w:ascii="Space Mono" w:hAnsi="Space Mono" w:cstheme="minorHAnsi"/>
         </w:rPr>
-        <w:t>rm -r nombreDirectorio</w:t>
-      </w:r>
+        <w:t>rm</w:t>
+      </w:r>
+      <w:proofErr w:type="spellEnd"/>
+      <w:r>
+        <w:rPr>
+          <w:rFonts w:ascii="Space Mono" w:hAnsi="Space Mono" w:cstheme="minorHAnsi"/>
+        </w:rPr>
+        <w:t xml:space="preserve"> -r </w:t>
+      </w:r>
+      <w:proofErr w:type="spellStart"/>
+      <w:r>
+        <w:rPr>
+          <w:rFonts w:ascii="Space Mono" w:hAnsi="Space Mono" w:cstheme="minorHAnsi"/>
+        </w:rPr>
+        <w:t>nombreDirectorio</w:t>
+      </w:r>
+      <w:proofErr w:type="spellEnd"/>
     </w:p>
     <w:p>
       <w:pPr>
@@ -7185,12 +8719,14 @@
         </w:rPr>
         <w:t>Para ejecutar este comando debemos situarnos fuera del directorio, es decir, si antes ejecutamos “</w:t>
       </w:r>
+      <w:proofErr w:type="spellStart"/>
       <w:r>
         <w:rPr>
           <w:rFonts w:ascii="Space Mono" w:hAnsi="Space Mono" w:cstheme="minorHAnsi"/>
         </w:rPr>
         <w:t>ls</w:t>
       </w:r>
+      <w:proofErr w:type="spellEnd"/>
       <w:r>
         <w:rPr>
           <w:rFonts w:cstheme="minorHAnsi"/>
@@ -7213,7 +8749,21 @@
         <w:rPr>
           <w:rFonts w:cstheme="minorHAnsi"/>
         </w:rPr>
-        <w:t xml:space="preserve"> Una vez eliminado, ya podemos volver a usar ese nombre para renombrar el nuevo template.</w:t>
+        <w:t xml:space="preserve"> Una vez eliminado, ya podemos volver a usar ese nombre para renombrar el nuevo </w:t>
+      </w:r>
+      <w:proofErr w:type="spellStart"/>
+      <w:r>
+        <w:rPr>
+          <w:rFonts w:cstheme="minorHAnsi"/>
+        </w:rPr>
+        <w:t>template</w:t>
+      </w:r>
+      <w:proofErr w:type="spellEnd"/>
+      <w:r>
+        <w:rPr>
+          <w:rFonts w:cstheme="minorHAnsi"/>
+        </w:rPr>
+        <w:t>.</w:t>
       </w:r>
     </w:p>
     <w:p>
@@ -7245,7 +8795,21 @@
         <w:rPr>
           <w:rFonts w:cstheme="minorHAnsi"/>
         </w:rPr>
-        <w:t>Si se necesita volver a alinear un grupo de secuencias procedentes del fichero txt de la base de datos final, podemos seleccionarlas y copiarlas a un nuevo fichero de texto.</w:t>
+        <w:t xml:space="preserve">Si se necesita volver a alinear un grupo de secuencias procedentes del fichero </w:t>
+      </w:r>
+      <w:proofErr w:type="spellStart"/>
+      <w:r>
+        <w:rPr>
+          <w:rFonts w:cstheme="minorHAnsi"/>
+        </w:rPr>
+        <w:t>txt</w:t>
+      </w:r>
+      <w:proofErr w:type="spellEnd"/>
+      <w:r>
+        <w:rPr>
+          <w:rFonts w:cstheme="minorHAnsi"/>
+        </w:rPr>
+        <w:t xml:space="preserve"> de la base de datos final, podemos seleccionarlas y copiarlas a un nuevo fichero de texto.</w:t>
       </w:r>
     </w:p>
     <w:p>
@@ -7267,12 +8831,14 @@
         </w:rPr>
         <w:t>“</w:t>
       </w:r>
+      <w:proofErr w:type="spellStart"/>
       <w:r>
         <w:rPr>
           <w:rFonts w:cstheme="minorHAnsi"/>
         </w:rPr>
         <w:t>mafftFromTxt</w:t>
       </w:r>
+      <w:proofErr w:type="spellEnd"/>
       <w:r>
         <w:rPr>
           <w:rFonts w:cstheme="minorHAnsi"/>
@@ -7299,6 +8865,7 @@
         </w:rPr>
         <w:t xml:space="preserve">Una vez dentro de ella, ejecuta </w:t>
       </w:r>
+      <w:proofErr w:type="spellStart"/>
       <w:r>
         <w:rPr>
           <w:rFonts w:ascii="Space Mono" w:hAnsi="Space Mono" w:cstheme="minorHAnsi"/>
@@ -7311,6 +8878,7 @@
         </w:rPr>
         <w:t>batch</w:t>
       </w:r>
+      <w:proofErr w:type="spellEnd"/>
       <w:r>
         <w:rPr>
           <w:rFonts w:ascii="Space Mono" w:hAnsi="Space Mono" w:cstheme="minorHAnsi"/>

</xml_diff>

<commit_message>
Version 1.7.5: añadida columna numreads a quantification
</commit_message>
<xml_diff>
--- a/tutorial/Protocolo.docx
+++ b/tutorial/Protocolo.docx
@@ -1,6 +1,6 @@
 
 <file path=word/document.xml><?xml version="1.0" encoding="utf-8"?>
-<w:document xmlns:wpc="http://schemas.microsoft.com/office/word/2010/wordprocessingCanvas" xmlns:cx="http://schemas.microsoft.com/office/drawing/2014/chartex" xmlns:cx1="http://schemas.microsoft.com/office/drawing/2015/9/8/chartex" xmlns:cx2="http://schemas.microsoft.com/office/drawing/2015/10/21/chartex" xmlns:cx3="http://schemas.microsoft.com/office/drawing/2016/5/9/chartex" xmlns:cx4="http://schemas.microsoft.com/office/drawing/2016/5/10/chartex" xmlns:cx5="http://schemas.microsoft.com/office/drawing/2016/5/11/chartex" xmlns:cx6="http://schemas.microsoft.com/office/drawing/2016/5/12/chartex" xmlns:cx7="http://schemas.microsoft.com/office/drawing/2016/5/13/chartex" xmlns:cx8="http://schemas.microsoft.com/office/drawing/2016/5/14/chartex" xmlns:mc="http://schemas.openxmlformats.org/markup-compatibility/2006" xmlns:aink="http://schemas.microsoft.com/office/drawing/2016/ink" xmlns:am3d="http://schemas.microsoft.com/office/drawing/2017/model3d" xmlns:o="urn:schemas-microsoft-com:office:office" xmlns:oel="http://schemas.microsoft.com/office/2019/extlst" xmlns:r="http://schemas.openxmlformats.org/officeDocument/2006/relationships" xmlns:m="http://schemas.openxmlformats.org/officeDocument/2006/math" xmlns:v="urn:schemas-microsoft-com:vml" xmlns:wp14="http://schemas.microsoft.com/office/word/2010/wordprocessingDrawing" xmlns:wp="http://schemas.openxmlformats.org/drawingml/2006/wordprocessingDrawing" xmlns:w10="urn:schemas-microsoft-com:office:word" xmlns:w="http://schemas.openxmlformats.org/wordprocessingml/2006/main" xmlns:w14="http://schemas.microsoft.com/office/word/2010/wordml" xmlns:w15="http://schemas.microsoft.com/office/word/2012/wordml" xmlns:w16cex="http://schemas.microsoft.com/office/word/2018/wordml/cex" xmlns:w16cid="http://schemas.microsoft.com/office/word/2016/wordml/cid" xmlns:w16="http://schemas.microsoft.com/office/word/2018/wordml" xmlns:w16du="http://schemas.microsoft.com/office/word/2023/wordml/word16du" xmlns:w16sdtdh="http://schemas.microsoft.com/office/word/2020/wordml/sdtdatahash" xmlns:w16se="http://schemas.microsoft.com/office/word/2015/wordml/symex" xmlns:wpg="http://schemas.microsoft.com/office/word/2010/wordprocessingGroup" xmlns:wpi="http://schemas.microsoft.com/office/word/2010/wordprocessingInk" xmlns:wne="http://schemas.microsoft.com/office/word/2006/wordml" xmlns:wps="http://schemas.microsoft.com/office/word/2010/wordprocessingShape" mc:Ignorable="w14 w15 w16se w16cid w16 w16cex w16sdtdh w16du wp14">
+<w:document xmlns:wpc="http://schemas.microsoft.com/office/word/2010/wordprocessingCanvas" xmlns:cx="http://schemas.microsoft.com/office/drawing/2014/chartex" xmlns:cx1="http://schemas.microsoft.com/office/drawing/2015/9/8/chartex" xmlns:cx2="http://schemas.microsoft.com/office/drawing/2015/10/21/chartex" xmlns:cx3="http://schemas.microsoft.com/office/drawing/2016/5/9/chartex" xmlns:cx4="http://schemas.microsoft.com/office/drawing/2016/5/10/chartex" xmlns:cx5="http://schemas.microsoft.com/office/drawing/2016/5/11/chartex" xmlns:cx6="http://schemas.microsoft.com/office/drawing/2016/5/12/chartex" xmlns:cx7="http://schemas.microsoft.com/office/drawing/2016/5/13/chartex" xmlns:cx8="http://schemas.microsoft.com/office/drawing/2016/5/14/chartex" xmlns:mc="http://schemas.openxmlformats.org/markup-compatibility/2006" xmlns:aink="http://schemas.microsoft.com/office/drawing/2016/ink" xmlns:am3d="http://schemas.microsoft.com/office/drawing/2017/model3d" xmlns:o="urn:schemas-microsoft-com:office:office" xmlns:oel="http://schemas.microsoft.com/office/2019/extlst" xmlns:r="http://schemas.openxmlformats.org/officeDocument/2006/relationships" xmlns:m="http://schemas.openxmlformats.org/officeDocument/2006/math" xmlns:v="urn:schemas-microsoft-com:vml" xmlns:wp14="http://schemas.microsoft.com/office/word/2010/wordprocessingDrawing" xmlns:wp="http://schemas.openxmlformats.org/drawingml/2006/wordprocessingDrawing" xmlns:w10="urn:schemas-microsoft-com:office:word" xmlns:w="http://schemas.openxmlformats.org/wordprocessingml/2006/main" xmlns:w14="http://schemas.microsoft.com/office/word/2010/wordml" xmlns:w15="http://schemas.microsoft.com/office/word/2012/wordml" xmlns:w16cex="http://schemas.microsoft.com/office/word/2018/wordml/cex" xmlns:w16cid="http://schemas.microsoft.com/office/word/2016/wordml/cid" xmlns:w16="http://schemas.microsoft.com/office/word/2018/wordml" xmlns:w16du="http://schemas.microsoft.com/office/word/2023/wordml/word16du" xmlns:w16sdtdh="http://schemas.microsoft.com/office/word/2020/wordml/sdtdatahash" xmlns:w16sdtfl="http://schemas.microsoft.com/office/word/2024/wordml/sdtformatlock" xmlns:w16se="http://schemas.microsoft.com/office/word/2015/wordml/symex" xmlns:wpg="http://schemas.microsoft.com/office/word/2010/wordprocessingGroup" xmlns:wpi="http://schemas.microsoft.com/office/word/2010/wordprocessingInk" xmlns:wne="http://schemas.microsoft.com/office/word/2006/wordml" xmlns:wps="http://schemas.microsoft.com/office/word/2010/wordprocessingShape" mc:Ignorable="w14 w15 w16se w16cid w16 w16cex w16sdtdh w16sdtfl w16du wp14">
   <w:body>
     <w:p>
       <w:pPr>
@@ -461,7 +461,7 @@
           <w:noProof/>
         </w:rPr>
         <w:drawing>
-          <wp:inline distT="0" distB="0" distL="0" distR="0" wp14:anchorId="7F1486D5" wp14:editId="57CEBCEF">
+          <wp:inline distT="0" distB="0" distL="0" distR="0" wp14:anchorId="7F1486D5" wp14:editId="6D1CC0C7">
             <wp:extent cx="5392420" cy="1459230"/>
             <wp:effectExtent l="0" t="0" r="0" b="7620"/>
             <wp:docPr id="1954594852" name="Imagen 6"/>
@@ -1038,7 +1038,7 @@
           <w:noProof/>
         </w:rPr>
         <w:drawing>
-          <wp:inline distT="0" distB="0" distL="0" distR="0" wp14:anchorId="5131BC86" wp14:editId="1FE964DA">
+          <wp:inline distT="0" distB="0" distL="0" distR="0" wp14:anchorId="5131BC86" wp14:editId="3EC6D66C">
             <wp:extent cx="4124366" cy="2555631"/>
             <wp:effectExtent l="0" t="0" r="0" b="0"/>
             <wp:docPr id="2044773991" name="Imagen 2"/>
@@ -2381,7 +2381,7 @@
           <w:noProof/>
         </w:rPr>
         <w:drawing>
-          <wp:inline distT="0" distB="0" distL="0" distR="0" wp14:anchorId="23D4543A" wp14:editId="2821488F">
+          <wp:inline distT="0" distB="0" distL="0" distR="0" wp14:anchorId="23D4543A" wp14:editId="7D18E2EF">
             <wp:extent cx="5392420" cy="3434715"/>
             <wp:effectExtent l="0" t="0" r="0" b="0"/>
             <wp:docPr id="466997638" name="Imagen 14"/>
@@ -5531,31 +5531,7 @@
         <w:rPr>
           <w:rFonts w:cstheme="minorHAnsi"/>
         </w:rPr>
-        <w:t xml:space="preserve">con las opciones </w:t>
-      </w:r>
-      <w:r>
-        <w:rPr>
-          <w:rFonts w:cstheme="minorHAnsi"/>
-        </w:rPr>
-        <w:t>--</w:t>
-      </w:r>
-      <w:r>
-        <w:rPr>
-          <w:rFonts w:cstheme="minorHAnsi"/>
-        </w:rPr>
-        <w:t xml:space="preserve">db1, --db2 y </w:t>
-      </w:r>
-      <w:r>
-        <w:rPr>
-          <w:rFonts w:cstheme="minorHAnsi"/>
-        </w:rPr>
-        <w:t>--</w:t>
-      </w:r>
-      <w:r>
-        <w:rPr>
-          <w:rFonts w:cstheme="minorHAnsi"/>
-        </w:rPr>
-        <w:t>db3 tal como se puede ver en la imagen de ejemplo.</w:t>
+        <w:t>con las opciones --db1, --db2 y --db3 tal como se puede ver en la imagen de ejemplo.</w:t>
       </w:r>
     </w:p>
     <w:p>
@@ -5574,13 +5550,7 @@
         <w:rPr>
           <w:rFonts w:cstheme="minorHAnsi"/>
         </w:rPr>
-        <w:t>--</w:t>
-      </w:r>
-      <w:r>
-        <w:rPr>
-          <w:rFonts w:cstheme="minorHAnsi"/>
-        </w:rPr>
-        <w:t>db1</w:t>
+        <w:t>--db1</w:t>
       </w:r>
       <w:r>
         <w:rPr>
@@ -5611,13 +5581,7 @@
         <w:rPr>
           <w:rFonts w:cstheme="minorHAnsi"/>
         </w:rPr>
-        <w:t>--</w:t>
-      </w:r>
-      <w:r>
-        <w:rPr>
-          <w:rFonts w:cstheme="minorHAnsi"/>
-        </w:rPr>
-        <w:t>db2</w:t>
+        <w:t>--db2</w:t>
       </w:r>
       <w:r>
         <w:rPr>
@@ -5668,13 +5632,7 @@
         <w:rPr>
           <w:rFonts w:cstheme="minorHAnsi"/>
         </w:rPr>
-        <w:t>--</w:t>
-      </w:r>
-      <w:r>
-        <w:rPr>
-          <w:rFonts w:cstheme="minorHAnsi"/>
-        </w:rPr>
-        <w:t>db3</w:t>
+        <w:t>--db3</w:t>
       </w:r>
       <w:r>
         <w:rPr>
@@ -6033,7 +5991,31 @@
         <w:rPr>
           <w:rFonts w:cstheme="minorHAnsi"/>
         </w:rPr>
-        <w:t xml:space="preserve">Con este paso se añadirá una nueva columna a los ficheros </w:t>
+        <w:t xml:space="preserve">Con este paso se añadirá </w:t>
+      </w:r>
+      <w:r>
+        <w:rPr>
+          <w:rFonts w:cstheme="minorHAnsi"/>
+        </w:rPr>
+        <w:t>dos nuevas</w:t>
+      </w:r>
+      <w:r>
+        <w:rPr>
+          <w:rFonts w:cstheme="minorHAnsi"/>
+        </w:rPr>
+        <w:t xml:space="preserve"> columna</w:t>
+      </w:r>
+      <w:r>
+        <w:rPr>
+          <w:rFonts w:cstheme="minorHAnsi"/>
+        </w:rPr>
+        <w:t>s</w:t>
+      </w:r>
+      <w:r>
+        <w:rPr>
+          <w:rFonts w:cstheme="minorHAnsi"/>
+        </w:rPr>
+        <w:t xml:space="preserve"> a los ficheros </w:t>
       </w:r>
       <w:proofErr w:type="spellStart"/>
       <w:r>
@@ -6047,7 +6029,35 @@
         <w:rPr>
           <w:rFonts w:cstheme="minorHAnsi"/>
         </w:rPr>
-        <w:t xml:space="preserve"> de las secuencias en donde se indica los niveles de expresión (TPM).</w:t>
+        <w:t xml:space="preserve"> de las secuencias en donde se indica los niveles de expresión (</w:t>
+      </w:r>
+      <w:proofErr w:type="spellStart"/>
+      <w:r>
+        <w:rPr>
+          <w:rFonts w:cstheme="minorHAnsi"/>
+        </w:rPr>
+        <w:t>tpm</w:t>
+      </w:r>
+      <w:proofErr w:type="spellEnd"/>
+      <w:r>
+        <w:rPr>
+          <w:rFonts w:cstheme="minorHAnsi"/>
+        </w:rPr>
+        <w:t xml:space="preserve"> y </w:t>
+      </w:r>
+      <w:proofErr w:type="spellStart"/>
+      <w:r>
+        <w:rPr>
+          <w:rFonts w:cstheme="minorHAnsi"/>
+        </w:rPr>
+        <w:t>numreads</w:t>
+      </w:r>
+      <w:proofErr w:type="spellEnd"/>
+      <w:r>
+        <w:rPr>
+          <w:rFonts w:cstheme="minorHAnsi"/>
+        </w:rPr>
+        <w:t>).</w:t>
       </w:r>
     </w:p>
     <w:p>
@@ -7559,11 +7569,13 @@
         <w:jc w:val="both"/>
         <w:rPr>
           <w:rFonts w:ascii="Space Mono" w:hAnsi="Space Mono" w:cstheme="minorHAnsi"/>
+          <w:lang w:val="en-US"/>
         </w:rPr>
       </w:pPr>
       <w:r>
         <w:rPr>
           <w:rFonts w:ascii="Space Mono" w:hAnsi="Space Mono" w:cstheme="minorHAnsi"/>
+          <w:lang w:val="en-US"/>
         </w:rPr>
         <w:t>--</w:t>
       </w:r>
@@ -7571,6 +7583,7 @@
       <w:r>
         <w:rPr>
           <w:rFonts w:ascii="Space Mono" w:hAnsi="Space Mono" w:cstheme="minorHAnsi"/>
+          <w:lang w:val="en-US"/>
         </w:rPr>
         <w:t>fastqc</w:t>
       </w:r>
@@ -7578,6 +7591,7 @@
       <w:r>
         <w:rPr>
           <w:rFonts w:ascii="Space Mono" w:hAnsi="Space Mono" w:cstheme="minorHAnsi"/>
+          <w:lang w:val="en-US"/>
         </w:rPr>
         <w:t xml:space="preserve"> true/false</w:t>
       </w:r>
@@ -7587,13 +7601,31 @@
         <w:jc w:val="both"/>
         <w:rPr>
           <w:rFonts w:ascii="Space Mono" w:hAnsi="Space Mono" w:cstheme="minorHAnsi"/>
+          <w:lang w:val="en-US"/>
         </w:rPr>
       </w:pPr>
       <w:r>
         <w:rPr>
           <w:rFonts w:ascii="Space Mono" w:hAnsi="Space Mono" w:cstheme="minorHAnsi"/>
-        </w:rPr>
-        <w:t>--busco true/false</w:t>
+          <w:lang w:val="en-US"/>
+        </w:rPr>
+        <w:t>--</w:t>
+      </w:r>
+      <w:proofErr w:type="spellStart"/>
+      <w:r>
+        <w:rPr>
+          <w:rFonts w:ascii="Space Mono" w:hAnsi="Space Mono" w:cstheme="minorHAnsi"/>
+          <w:lang w:val="en-US"/>
+        </w:rPr>
+        <w:t>busco</w:t>
+      </w:r>
+      <w:proofErr w:type="spellEnd"/>
+      <w:r>
+        <w:rPr>
+          <w:rFonts w:ascii="Space Mono" w:hAnsi="Space Mono" w:cstheme="minorHAnsi"/>
+          <w:lang w:val="en-US"/>
+        </w:rPr>
+        <w:t xml:space="preserve"> true/false</w:t>
       </w:r>
     </w:p>
     <w:p>
@@ -8917,7 +8949,7 @@
 </file>
 
 <file path=word/numbering.xml><?xml version="1.0" encoding="utf-8"?>
-<w:numbering xmlns:wpc="http://schemas.microsoft.com/office/word/2010/wordprocessingCanvas" xmlns:cx="http://schemas.microsoft.com/office/drawing/2014/chartex" xmlns:cx1="http://schemas.microsoft.com/office/drawing/2015/9/8/chartex" xmlns:cx2="http://schemas.microsoft.com/office/drawing/2015/10/21/chartex" xmlns:cx3="http://schemas.microsoft.com/office/drawing/2016/5/9/chartex" xmlns:cx4="http://schemas.microsoft.com/office/drawing/2016/5/10/chartex" xmlns:cx5="http://schemas.microsoft.com/office/drawing/2016/5/11/chartex" xmlns:cx6="http://schemas.microsoft.com/office/drawing/2016/5/12/chartex" xmlns:cx7="http://schemas.microsoft.com/office/drawing/2016/5/13/chartex" xmlns:cx8="http://schemas.microsoft.com/office/drawing/2016/5/14/chartex" xmlns:mc="http://schemas.openxmlformats.org/markup-compatibility/2006" xmlns:aink="http://schemas.microsoft.com/office/drawing/2016/ink" xmlns:am3d="http://schemas.microsoft.com/office/drawing/2017/model3d" xmlns:o="urn:schemas-microsoft-com:office:office" xmlns:oel="http://schemas.microsoft.com/office/2019/extlst" xmlns:r="http://schemas.openxmlformats.org/officeDocument/2006/relationships" xmlns:m="http://schemas.openxmlformats.org/officeDocument/2006/math" xmlns:v="urn:schemas-microsoft-com:vml" xmlns:wp14="http://schemas.microsoft.com/office/word/2010/wordprocessingDrawing" xmlns:wp="http://schemas.openxmlformats.org/drawingml/2006/wordprocessingDrawing" xmlns:w10="urn:schemas-microsoft-com:office:word" xmlns:w="http://schemas.openxmlformats.org/wordprocessingml/2006/main" xmlns:w14="http://schemas.microsoft.com/office/word/2010/wordml" xmlns:w15="http://schemas.microsoft.com/office/word/2012/wordml" xmlns:w16cex="http://schemas.microsoft.com/office/word/2018/wordml/cex" xmlns:w16cid="http://schemas.microsoft.com/office/word/2016/wordml/cid" xmlns:w16="http://schemas.microsoft.com/office/word/2018/wordml" xmlns:w16du="http://schemas.microsoft.com/office/word/2023/wordml/word16du" xmlns:w16sdtdh="http://schemas.microsoft.com/office/word/2020/wordml/sdtdatahash" xmlns:w16se="http://schemas.microsoft.com/office/word/2015/wordml/symex" xmlns:wpg="http://schemas.microsoft.com/office/word/2010/wordprocessingGroup" xmlns:wpi="http://schemas.microsoft.com/office/word/2010/wordprocessingInk" xmlns:wne="http://schemas.microsoft.com/office/word/2006/wordml" xmlns:wps="http://schemas.microsoft.com/office/word/2010/wordprocessingShape" mc:Ignorable="w14 w15 w16se w16cid w16 w16cex w16sdtdh w16du wp14">
+<w:numbering xmlns:wpc="http://schemas.microsoft.com/office/word/2010/wordprocessingCanvas" xmlns:cx="http://schemas.microsoft.com/office/drawing/2014/chartex" xmlns:cx1="http://schemas.microsoft.com/office/drawing/2015/9/8/chartex" xmlns:cx2="http://schemas.microsoft.com/office/drawing/2015/10/21/chartex" xmlns:cx3="http://schemas.microsoft.com/office/drawing/2016/5/9/chartex" xmlns:cx4="http://schemas.microsoft.com/office/drawing/2016/5/10/chartex" xmlns:cx5="http://schemas.microsoft.com/office/drawing/2016/5/11/chartex" xmlns:cx6="http://schemas.microsoft.com/office/drawing/2016/5/12/chartex" xmlns:cx7="http://schemas.microsoft.com/office/drawing/2016/5/13/chartex" xmlns:cx8="http://schemas.microsoft.com/office/drawing/2016/5/14/chartex" xmlns:mc="http://schemas.openxmlformats.org/markup-compatibility/2006" xmlns:aink="http://schemas.microsoft.com/office/drawing/2016/ink" xmlns:am3d="http://schemas.microsoft.com/office/drawing/2017/model3d" xmlns:o="urn:schemas-microsoft-com:office:office" xmlns:oel="http://schemas.microsoft.com/office/2019/extlst" xmlns:r="http://schemas.openxmlformats.org/officeDocument/2006/relationships" xmlns:m="http://schemas.openxmlformats.org/officeDocument/2006/math" xmlns:v="urn:schemas-microsoft-com:vml" xmlns:wp14="http://schemas.microsoft.com/office/word/2010/wordprocessingDrawing" xmlns:wp="http://schemas.openxmlformats.org/drawingml/2006/wordprocessingDrawing" xmlns:w10="urn:schemas-microsoft-com:office:word" xmlns:w="http://schemas.openxmlformats.org/wordprocessingml/2006/main" xmlns:w14="http://schemas.microsoft.com/office/word/2010/wordml" xmlns:w15="http://schemas.microsoft.com/office/word/2012/wordml" xmlns:w16cex="http://schemas.microsoft.com/office/word/2018/wordml/cex" xmlns:w16cid="http://schemas.microsoft.com/office/word/2016/wordml/cid" xmlns:w16="http://schemas.microsoft.com/office/word/2018/wordml" xmlns:w16du="http://schemas.microsoft.com/office/word/2023/wordml/word16du" xmlns:w16sdtdh="http://schemas.microsoft.com/office/word/2020/wordml/sdtdatahash" xmlns:w16sdtfl="http://schemas.microsoft.com/office/word/2024/wordml/sdtformatlock" xmlns:w16se="http://schemas.microsoft.com/office/word/2015/wordml/symex" xmlns:wpg="http://schemas.microsoft.com/office/word/2010/wordprocessingGroup" xmlns:wpi="http://schemas.microsoft.com/office/word/2010/wordprocessingInk" xmlns:wne="http://schemas.microsoft.com/office/word/2006/wordml" xmlns:wps="http://schemas.microsoft.com/office/word/2010/wordprocessingShape" mc:Ignorable="w14 w15 w16se w16cid w16 w16cex w16sdtdh w16sdtfl w16du wp14">
   <w:abstractNum w:abstractNumId="0" w15:restartNumberingAfterBreak="0">
     <w:nsid w:val="00D9441C"/>
     <w:multiLevelType w:val="hybridMultilevel"/>
@@ -10009,7 +10041,7 @@
 </file>
 
 <file path=word/styles.xml><?xml version="1.0" encoding="utf-8"?>
-<w:styles xmlns:mc="http://schemas.openxmlformats.org/markup-compatibility/2006" xmlns:r="http://schemas.openxmlformats.org/officeDocument/2006/relationships" xmlns:w="http://schemas.openxmlformats.org/wordprocessingml/2006/main" xmlns:w14="http://schemas.microsoft.com/office/word/2010/wordml" xmlns:w15="http://schemas.microsoft.com/office/word/2012/wordml" xmlns:w16cex="http://schemas.microsoft.com/office/word/2018/wordml/cex" xmlns:w16cid="http://schemas.microsoft.com/office/word/2016/wordml/cid" xmlns:w16="http://schemas.microsoft.com/office/word/2018/wordml" xmlns:w16du="http://schemas.microsoft.com/office/word/2023/wordml/word16du" xmlns:w16sdtdh="http://schemas.microsoft.com/office/word/2020/wordml/sdtdatahash" xmlns:w16se="http://schemas.microsoft.com/office/word/2015/wordml/symex" mc:Ignorable="w14 w15 w16se w16cid w16 w16cex w16sdtdh w16du">
+<w:styles xmlns:mc="http://schemas.openxmlformats.org/markup-compatibility/2006" xmlns:r="http://schemas.openxmlformats.org/officeDocument/2006/relationships" xmlns:w="http://schemas.openxmlformats.org/wordprocessingml/2006/main" xmlns:w14="http://schemas.microsoft.com/office/word/2010/wordml" xmlns:w15="http://schemas.microsoft.com/office/word/2012/wordml" xmlns:w16cex="http://schemas.microsoft.com/office/word/2018/wordml/cex" xmlns:w16cid="http://schemas.microsoft.com/office/word/2016/wordml/cid" xmlns:w16="http://schemas.microsoft.com/office/word/2018/wordml" xmlns:w16du="http://schemas.microsoft.com/office/word/2023/wordml/word16du" xmlns:w16sdtdh="http://schemas.microsoft.com/office/word/2020/wordml/sdtdatahash" xmlns:w16sdtfl="http://schemas.microsoft.com/office/word/2024/wordml/sdtformatlock" xmlns:w16se="http://schemas.microsoft.com/office/word/2015/wordml/symex" mc:Ignorable="w14 w15 w16se w16cid w16 w16cex w16sdtdh w16sdtfl w16du">
   <w:docDefaults>
     <w:rPrDefault>
       <w:rPr>

</xml_diff>